<commit_message>
add 'JSX Immediately invoked function' section
</commit_message>
<xml_diff>
--- a/notes_of_the_second_course/react.docx
+++ b/notes_of_the_second_course/react.docx
@@ -7,7 +7,13 @@
         <w:pStyle w:val="Heading1"/>
       </w:pPr>
       <w:r>
-        <w:t>React Fundamentals</w:t>
+        <w:t xml:space="preserve">React </w:t>
+      </w:r>
+      <w:r>
+        <w:t xml:space="preserve">and JSX </w:t>
+      </w:r>
+      <w:r>
+        <w:t>Fundamentals</w:t>
       </w:r>
     </w:p>
     <w:p>
@@ -15,7 +21,10 @@
         <w:pStyle w:val="Heading2"/>
       </w:pPr>
       <w:r>
-        <w:t>Create nee react app using Vite:</w:t>
+        <w:t>Create a</w:t>
+      </w:r>
+      <w:r>
+        <w:t xml:space="preserve"> react app using Vite:</w:t>
       </w:r>
     </w:p>
     <w:p>
@@ -51,10 +60,10 @@
             <v:path o:extrusionok="f" gradientshapeok="t" o:connecttype="rect"/>
             <o:lock v:ext="edit" aspectratio="t"/>
           </v:shapetype>
-          <v:shape id="_x0000_i1054" type="#_x0000_t75" style="width:468.25pt;height:62.65pt" o:ole="" fillcolor="#2d0922">
+          <v:shape id="_x0000_i1025" type="#_x0000_t75" style="width:468.75pt;height:63pt" o:ole="" fillcolor="#2d0922">
             <v:imagedata r:id="rId8" o:title=""/>
           </v:shape>
-          <o:OLEObject Type="Embed" ProgID="Word.Document.12" ShapeID="_x0000_i1054" DrawAspect="Content" ObjectID="_1780067620" r:id="rId9">
+          <o:OLEObject Type="Embed" ProgID="Word.Document.12" ShapeID="_x0000_i1025" DrawAspect="Content" ObjectID="_1781450140" r:id="rId9">
             <o:FieldCodes>\s</o:FieldCodes>
           </o:OLEObject>
         </w:object>
@@ -70,10 +79,10 @@
     <w:p>
       <w:r>
         <w:object w:dxaOrig="9360" w:dyaOrig="416" w14:anchorId="7B3FD8AB">
-          <v:shape id="_x0000_i1059" type="#_x0000_t75" style="width:468.25pt;height:20.9pt" o:ole="" fillcolor="#2d0922">
+          <v:shape id="_x0000_i1026" type="#_x0000_t75" style="width:468.75pt;height:21pt" o:ole="" fillcolor="#2d0922">
             <v:imagedata r:id="rId10" o:title=""/>
           </v:shape>
-          <o:OLEObject Type="Embed" ProgID="Word.Document.12" ShapeID="_x0000_i1059" DrawAspect="Content" ObjectID="_1780067621" r:id="rId11">
+          <o:OLEObject Type="Embed" ProgID="Word.Document.12" ShapeID="_x0000_i1026" DrawAspect="Content" ObjectID="_1781450141" r:id="rId11">
             <o:FieldCodes>\s</o:FieldCodes>
           </o:OLEObject>
         </w:object>
@@ -84,13 +93,7 @@
         <w:t xml:space="preserve">In order not having to install npm packages every time for each project and using the computer hard disk unnecessary und inefficient, </w:t>
       </w:r>
       <w:r>
-        <w:t xml:space="preserve">pnpm </w:t>
-      </w:r>
-      <w:r>
-        <w:t xml:space="preserve">instead will be used. Pnpm </w:t>
-      </w:r>
-      <w:r>
-        <w:t>uses hard links and symlinks to save one version of a module only ever once on a disk.</w:t>
+        <w:t>pnpm instead will be used. Pnpm uses hard links and symlinks to save one version of a module only ever once on a disk.</w:t>
       </w:r>
       <w:r>
         <w:t xml:space="preserve"> for installing it, this command have been used:</w:t>
@@ -101,10 +104,10 @@
     <w:p>
       <w:r>
         <w:object w:dxaOrig="9360" w:dyaOrig="416" w14:anchorId="6F5B40CC">
-          <v:shape id="_x0000_i1062" type="#_x0000_t75" style="width:468.25pt;height:20.9pt" o:ole="" fillcolor="#2d0922">
+          <v:shape id="_x0000_i1027" type="#_x0000_t75" style="width:468.75pt;height:21pt" o:ole="" fillcolor="#2d0922">
             <v:imagedata r:id="rId12" o:title=""/>
           </v:shape>
-          <o:OLEObject Type="Embed" ProgID="Word.Document.12" ShapeID="_x0000_i1062" DrawAspect="Content" ObjectID="_1780067622" r:id="rId13">
+          <o:OLEObject Type="Embed" ProgID="Word.Document.12" ShapeID="_x0000_i1027" DrawAspect="Content" ObjectID="_1781450142" r:id="rId13">
             <o:FieldCodes>\s</o:FieldCodes>
           </o:OLEObject>
         </w:object>
@@ -164,10 +167,10 @@
     <w:p>
       <w:r>
         <w:object w:dxaOrig="9360" w:dyaOrig="416" w14:anchorId="6FC00D9C">
-          <v:shape id="_x0000_i1067" type="#_x0000_t75" style="width:468.25pt;height:20.9pt" o:ole="" fillcolor="#2d0922">
+          <v:shape id="_x0000_i1028" type="#_x0000_t75" style="width:468.75pt;height:21pt" o:ole="" fillcolor="#2d0922">
             <v:imagedata r:id="rId14" o:title=""/>
           </v:shape>
-          <o:OLEObject Type="Embed" ProgID="Word.Document.12" ShapeID="_x0000_i1067" DrawAspect="Content" ObjectID="_1780067623" r:id="rId15">
+          <o:OLEObject Type="Embed" ProgID="Word.Document.12" ShapeID="_x0000_i1028" DrawAspect="Content" ObjectID="_1781450143" r:id="rId15">
             <o:FieldCodes>\s</o:FieldCodes>
           </o:OLEObject>
         </w:object>
@@ -175,23 +178,18 @@
     </w:p>
     <w:p>
       <w:r>
-        <w:t>For running the program using npm, the following command shoul</w:t>
-      </w:r>
-      <w:bookmarkStart w:id="4" w:name="_GoBack"/>
-      <w:bookmarkEnd w:id="4"/>
-      <w:r>
-        <w:t>d be used:</w:t>
+        <w:t>For running the program using npm, the following command should be used:</w:t>
       </w:r>
     </w:p>
-    <w:bookmarkStart w:id="5" w:name="_MON_1780067367"/>
-    <w:bookmarkEnd w:id="5"/>
+    <w:bookmarkStart w:id="4" w:name="_MON_1780067367"/>
+    <w:bookmarkEnd w:id="4"/>
     <w:p>
       <w:r>
         <w:object w:dxaOrig="9360" w:dyaOrig="416" w14:anchorId="164A6E09">
-          <v:shape id="_x0000_i1070" type="#_x0000_t75" style="width:468.25pt;height:20.9pt" o:ole="" fillcolor="#2d0922">
+          <v:shape id="_x0000_i1029" type="#_x0000_t75" style="width:468.75pt;height:21pt" o:ole="" fillcolor="#2d0922">
             <v:imagedata r:id="rId16" o:title=""/>
           </v:shape>
-          <o:OLEObject Type="Embed" ProgID="Word.Document.12" ShapeID="_x0000_i1070" DrawAspect="Content" ObjectID="_1780067624" r:id="rId17">
+          <o:OLEObject Type="Embed" ProgID="Word.Document.12" ShapeID="_x0000_i1029" DrawAspect="Content" ObjectID="_1781450144" r:id="rId17">
             <o:FieldCodes>\s</o:FieldCodes>
           </o:OLEObject>
         </w:object>
@@ -202,22 +200,58 @@
         <w:t>Project can also be run by using the Vite command:</w:t>
       </w:r>
     </w:p>
-    <w:bookmarkStart w:id="6" w:name="_MON_1780067601"/>
-    <w:bookmarkEnd w:id="6"/>
+    <w:bookmarkStart w:id="5" w:name="_MON_1780067601"/>
+    <w:bookmarkEnd w:id="5"/>
     <w:p>
       <w:r>
         <w:object w:dxaOrig="9360" w:dyaOrig="416" w14:anchorId="3B818C81">
-          <v:shape id="_x0000_i1074" type="#_x0000_t75" style="width:468.25pt;height:20.9pt" o:ole="" fillcolor="#2d0922">
+          <v:shape id="_x0000_i1030" type="#_x0000_t75" style="width:468.75pt;height:21pt" o:ole="" fillcolor="#2d0922">
             <v:imagedata r:id="rId18" o:title=""/>
           </v:shape>
-          <o:OLEObject Type="Embed" ProgID="Word.Document.12" ShapeID="_x0000_i1074" DrawAspect="Content" ObjectID="_1780067625" r:id="rId19">
+          <o:OLEObject Type="Embed" ProgID="Word.Document.12" ShapeID="_x0000_i1030" DrawAspect="Content" ObjectID="_1781450145" r:id="rId19">
             <o:FieldCodes>\s</o:FieldCodes>
           </o:OLEObject>
         </w:object>
       </w:r>
     </w:p>
+    <w:p/>
+    <w:p/>
+    <w:p>
+      <w:pPr>
+        <w:pStyle w:val="Heading2"/>
+      </w:pPr>
+      <w:r>
+        <w:lastRenderedPageBreak/>
+        <w:t>If-else statement in JSX using ternary Operator</w:t>
+      </w:r>
+    </w:p>
+    <w:p/>
+    <w:p>
+      <w:pPr>
+        <w:pStyle w:val="Heading2"/>
+        <w:ind w:left="714" w:hanging="357"/>
+      </w:pPr>
+      <w:r>
+        <w:lastRenderedPageBreak/>
+        <w:t>Anonymous Function</w:t>
+      </w:r>
+      <w:bookmarkStart w:id="6" w:name="_MON_1781449753"/>
+      <w:bookmarkEnd w:id="6"/>
+      <w:r>
+        <w:object w:dxaOrig="8835" w:dyaOrig="11531" w14:anchorId="0A3D4B51">
+          <v:shape id="_x0000_i1057" type="#_x0000_t75" style="width:441.75pt;height:576.75pt" o:ole="" fillcolor="#2d0922">
+            <v:imagedata r:id="rId20" o:title=""/>
+          </v:shape>
+          <o:OLEObject Type="Embed" ProgID="Word.Document.12" ShapeID="_x0000_i1057" DrawAspect="Content" ObjectID="_1781450146" r:id="rId21">
+            <o:FieldCodes>\s</o:FieldCodes>
+          </o:OLEObject>
+        </w:object>
+      </w:r>
+      <w:bookmarkStart w:id="7" w:name="_GoBack"/>
+      <w:bookmarkEnd w:id="7"/>
+    </w:p>
     <w:sectPr>
-      <w:footerReference w:type="default" r:id="rId20"/>
+      <w:footerReference w:type="default" r:id="rId22"/>
       <w:pgSz w:w="12240" w:h="15840"/>
       <w:pgMar w:top="1440" w:right="1440" w:bottom="1440" w:left="1440" w:header="720" w:footer="720" w:gutter="0"/>
       <w:cols w:space="720"/>
@@ -364,7 +398,7 @@
               <w:noProof/>
               <w:color w:val="FFFFFF" w:themeColor="background1"/>
             </w:rPr>
-            <w:t>1</w:t>
+            <w:t>3</w:t>
           </w:r>
           <w:r>
             <w:rPr>
@@ -896,6 +930,9 @@
     <w:abstractNumId w:val="0"/>
   </w:num>
   <w:num w:numId="2">
+    <w:abstractNumId w:val="1"/>
+  </w:num>
+  <w:num w:numId="3">
     <w:abstractNumId w:val="1"/>
   </w:num>
 </w:numbering>
@@ -1344,7 +1381,7 @@
         <w:numId w:val="2"/>
       </w:numPr>
       <w:spacing w:before="40" w:after="120" w:line="240" w:lineRule="auto"/>
-      <w:ind w:left="714" w:right="567" w:hanging="357"/>
+      <w:ind w:right="567"/>
       <w:outlineLvl w:val="1"/>
     </w:pPr>
     <w:rPr>
@@ -2343,6 +2380,7 @@
     <w:rsid w:val="000F3873"/>
     <w:rsid w:val="005E6401"/>
     <w:rsid w:val="007504D0"/>
+    <w:rsid w:val="00817CC0"/>
     <w:rsid w:val="009350C8"/>
     <w:rsid w:val="00AE33A7"/>
     <w:rsid w:val="00D3788D"/>
@@ -3072,7 +3110,7 @@
 </file>
 
 <file path=customXml/itemProps1.xml><?xml version="1.0" encoding="utf-8"?>
-<ds:datastoreItem xmlns:ds="http://schemas.openxmlformats.org/officeDocument/2006/customXml" ds:itemID="{F0BE4934-4AA5-42E6-BE81-776940D78915}">
+<ds:datastoreItem xmlns:ds="http://schemas.openxmlformats.org/officeDocument/2006/customXml" ds:itemID="{2D01195F-C621-42C8-ADD5-ED1941DD0A2B}">
   <ds:schemaRefs>
     <ds:schemaRef ds:uri="http://schemas.openxmlformats.org/officeDocument/2006/bibliography"/>
   </ds:schemaRefs>

</xml_diff>

<commit_message>
add JSX_Conditional_Rendering_Using_Switch_Statement.jsx && JSX_Conditional_Rendering_Using_If_Else.jsx
</commit_message>
<xml_diff>
--- a/notes_of_the_second_course/react.docx
+++ b/notes_of_the_second_course/react.docx
@@ -60,10 +60,10 @@
             <v:path o:extrusionok="f" gradientshapeok="t" o:connecttype="rect"/>
             <o:lock v:ext="edit" aspectratio="t"/>
           </v:shapetype>
-          <v:shape id="_x0000_i1025" type="#_x0000_t75" style="width:468.75pt;height:63pt" o:ole="" fillcolor="#2d0922">
+          <v:shape id="_x0000_i1025" type="#_x0000_t75" style="width:468.95pt;height:63.25pt" o:ole="" fillcolor="#2d0922">
             <v:imagedata r:id="rId8" o:title=""/>
           </v:shape>
-          <o:OLEObject Type="Embed" ProgID="Word.Document.12" ShapeID="_x0000_i1025" DrawAspect="Content" ObjectID="_1781450140" r:id="rId9">
+          <o:OLEObject Type="Embed" ProgID="Word.Document.12" ShapeID="_x0000_i1025" DrawAspect="Content" ObjectID="_1781509363" r:id="rId9">
             <o:FieldCodes>\s</o:FieldCodes>
           </o:OLEObject>
         </w:object>
@@ -79,10 +79,10 @@
     <w:p>
       <w:r>
         <w:object w:dxaOrig="9360" w:dyaOrig="416" w14:anchorId="7B3FD8AB">
-          <v:shape id="_x0000_i1026" type="#_x0000_t75" style="width:468.75pt;height:21pt" o:ole="" fillcolor="#2d0922">
+          <v:shape id="_x0000_i1026" type="#_x0000_t75" style="width:468.95pt;height:21.3pt" o:ole="" fillcolor="#2d0922">
             <v:imagedata r:id="rId10" o:title=""/>
           </v:shape>
-          <o:OLEObject Type="Embed" ProgID="Word.Document.12" ShapeID="_x0000_i1026" DrawAspect="Content" ObjectID="_1781450141" r:id="rId11">
+          <o:OLEObject Type="Embed" ProgID="Word.Document.12" ShapeID="_x0000_i1026" DrawAspect="Content" ObjectID="_1781509364" r:id="rId11">
             <o:FieldCodes>\s</o:FieldCodes>
           </o:OLEObject>
         </w:object>
@@ -104,10 +104,10 @@
     <w:p>
       <w:r>
         <w:object w:dxaOrig="9360" w:dyaOrig="416" w14:anchorId="6F5B40CC">
-          <v:shape id="_x0000_i1027" type="#_x0000_t75" style="width:468.75pt;height:21pt" o:ole="" fillcolor="#2d0922">
+          <v:shape id="_x0000_i1027" type="#_x0000_t75" style="width:468.95pt;height:21.3pt" o:ole="" fillcolor="#2d0922">
             <v:imagedata r:id="rId12" o:title=""/>
           </v:shape>
-          <o:OLEObject Type="Embed" ProgID="Word.Document.12" ShapeID="_x0000_i1027" DrawAspect="Content" ObjectID="_1781450142" r:id="rId13">
+          <o:OLEObject Type="Embed" ProgID="Word.Document.12" ShapeID="_x0000_i1027" DrawAspect="Content" ObjectID="_1781509365" r:id="rId13">
             <o:FieldCodes>\s</o:FieldCodes>
           </o:OLEObject>
         </w:object>
@@ -167,10 +167,10 @@
     <w:p>
       <w:r>
         <w:object w:dxaOrig="9360" w:dyaOrig="416" w14:anchorId="6FC00D9C">
-          <v:shape id="_x0000_i1028" type="#_x0000_t75" style="width:468.75pt;height:21pt" o:ole="" fillcolor="#2d0922">
+          <v:shape id="_x0000_i1028" type="#_x0000_t75" style="width:468.95pt;height:21.3pt" o:ole="" fillcolor="#2d0922">
             <v:imagedata r:id="rId14" o:title=""/>
           </v:shape>
-          <o:OLEObject Type="Embed" ProgID="Word.Document.12" ShapeID="_x0000_i1028" DrawAspect="Content" ObjectID="_1781450143" r:id="rId15">
+          <o:OLEObject Type="Embed" ProgID="Word.Document.12" ShapeID="_x0000_i1028" DrawAspect="Content" ObjectID="_1781509366" r:id="rId15">
             <o:FieldCodes>\s</o:FieldCodes>
           </o:OLEObject>
         </w:object>
@@ -186,10 +186,10 @@
     <w:p>
       <w:r>
         <w:object w:dxaOrig="9360" w:dyaOrig="416" w14:anchorId="164A6E09">
-          <v:shape id="_x0000_i1029" type="#_x0000_t75" style="width:468.75pt;height:21pt" o:ole="" fillcolor="#2d0922">
+          <v:shape id="_x0000_i1029" type="#_x0000_t75" style="width:468.95pt;height:21.3pt" o:ole="" fillcolor="#2d0922">
             <v:imagedata r:id="rId16" o:title=""/>
           </v:shape>
-          <o:OLEObject Type="Embed" ProgID="Word.Document.12" ShapeID="_x0000_i1029" DrawAspect="Content" ObjectID="_1781450144" r:id="rId17">
+          <o:OLEObject Type="Embed" ProgID="Word.Document.12" ShapeID="_x0000_i1029" DrawAspect="Content" ObjectID="_1781509367" r:id="rId17">
             <o:FieldCodes>\s</o:FieldCodes>
           </o:OLEObject>
         </w:object>
@@ -205,10 +205,10 @@
     <w:p>
       <w:r>
         <w:object w:dxaOrig="9360" w:dyaOrig="416" w14:anchorId="3B818C81">
-          <v:shape id="_x0000_i1030" type="#_x0000_t75" style="width:468.75pt;height:21pt" o:ole="" fillcolor="#2d0922">
+          <v:shape id="_x0000_i1030" type="#_x0000_t75" style="width:468.95pt;height:21.3pt" o:ole="" fillcolor="#2d0922">
             <v:imagedata r:id="rId18" o:title=""/>
           </v:shape>
-          <o:OLEObject Type="Embed" ProgID="Word.Document.12" ShapeID="_x0000_i1030" DrawAspect="Content" ObjectID="_1781450145" r:id="rId19">
+          <o:OLEObject Type="Embed" ProgID="Word.Document.12" ShapeID="_x0000_i1030" DrawAspect="Content" ObjectID="_1781509368" r:id="rId19">
             <o:FieldCodes>\s</o:FieldCodes>
           </o:OLEObject>
         </w:object>
@@ -229,29 +229,160 @@
     <w:p>
       <w:pPr>
         <w:pStyle w:val="Heading2"/>
-        <w:ind w:left="714" w:hanging="357"/>
-      </w:pPr>
-      <w:r>
+      </w:pPr>
+      <w:r>
+        <w:rPr>
+          <w:sz w:val="32"/>
+          <w:szCs w:val="32"/>
+        </w:rPr>
         <w:lastRenderedPageBreak/>
         <w:t>Anonymous Function</w:t>
       </w:r>
+      <w:r>
+        <w:rPr>
+          <w:sz w:val="32"/>
+          <w:szCs w:val="32"/>
+        </w:rPr>
+        <w:t xml:space="preserve"> </w:t>
+      </w:r>
       <w:bookmarkStart w:id="6" w:name="_MON_1781449753"/>
       <w:bookmarkEnd w:id="6"/>
       <w:r>
-        <w:object w:dxaOrig="8835" w:dyaOrig="11531" w14:anchorId="0A3D4B51">
-          <v:shape id="_x0000_i1057" type="#_x0000_t75" style="width:441.75pt;height:576.75pt" o:ole="" fillcolor="#2d0922">
+        <w:object w:dxaOrig="8835" w:dyaOrig="11531" w14:anchorId="35ABA31A">
+          <v:shape id="_x0000_i1033" type="#_x0000_t75" style="width:442pt;height:576.65pt" o:ole="" fillcolor="#2d0922">
             <v:imagedata r:id="rId20" o:title=""/>
           </v:shape>
-          <o:OLEObject Type="Embed" ProgID="Word.Document.12" ShapeID="_x0000_i1057" DrawAspect="Content" ObjectID="_1781450146" r:id="rId21">
+          <o:OLEObject Type="Embed" ProgID="Word.Document.12" ShapeID="_x0000_i1033" DrawAspect="Content" ObjectID="_1781509369" r:id="rId21">
             <o:FieldCodes>\s</o:FieldCodes>
           </o:OLEObject>
         </w:object>
       </w:r>
-      <w:bookmarkStart w:id="7" w:name="_GoBack"/>
-      <w:bookmarkEnd w:id="7"/>
+    </w:p>
+    <w:p>
+      <w:pPr>
+        <w:pStyle w:val="Heading2"/>
+      </w:pPr>
+      <w:r>
+        <w:lastRenderedPageBreak/>
+        <w:t>JSX For-Loop</w:t>
+      </w:r>
+    </w:p>
+    <w:p>
+      <w:pPr>
+        <w:rPr>
+          <w:sz w:val="20"/>
+          <w:szCs w:val="20"/>
+        </w:rPr>
+      </w:pPr>
+      <w:r>
+        <w:rPr>
+          <w:sz w:val="20"/>
+          <w:szCs w:val="20"/>
+        </w:rPr>
+        <w:t>Using map function and then calling an anonymous function inside the map-function:</w:t>
+      </w:r>
+    </w:p>
+    <w:p>
+      <w:pPr>
+        <w:pStyle w:val="ListParagraph"/>
+        <w:numPr>
+          <w:ilvl w:val="0"/>
+          <w:numId w:val="4"/>
+        </w:numPr>
+        <w:rPr>
+          <w:sz w:val="20"/>
+          <w:szCs w:val="20"/>
+        </w:rPr>
+      </w:pPr>
+      <w:r>
+        <w:rPr>
+          <w:sz w:val="20"/>
+          <w:szCs w:val="20"/>
+        </w:rPr>
+        <w:t>Don’t forgot to add ‘return’ to the map function!</w:t>
+      </w:r>
+    </w:p>
+    <w:bookmarkStart w:id="7" w:name="_MON_1781506932"/>
+    <w:bookmarkEnd w:id="7"/>
+    <w:p>
+      <w:pPr>
+        <w:pStyle w:val="Heading2"/>
+        <w:numPr>
+          <w:ilvl w:val="0"/>
+          <w:numId w:val="0"/>
+        </w:numPr>
+        <w:ind w:left="714"/>
+      </w:pPr>
+      <w:r>
+        <w:object w:dxaOrig="8385" w:dyaOrig="3600" w14:anchorId="646026AD">
+          <v:shape id="_x0000_i1096" type="#_x0000_t75" style="width:419.5pt;height:180.3pt" o:ole="" fillcolor="#2d0922">
+            <v:imagedata r:id="rId22" o:title=""/>
+          </v:shape>
+          <o:OLEObject Type="Embed" ProgID="Word.Document.12" ShapeID="_x0000_i1096" DrawAspect="Content" ObjectID="_1781509370" r:id="rId23">
+            <o:FieldCodes>\s</o:FieldCodes>
+          </o:OLEObject>
+        </w:object>
+      </w:r>
+      <w:r>
+        <w:t xml:space="preserve"> </w:t>
+      </w:r>
+    </w:p>
+    <w:p/>
+    <w:p>
+      <w:pPr>
+        <w:pStyle w:val="Heading2"/>
+      </w:pPr>
+      <w:r>
+        <w:lastRenderedPageBreak/>
+        <w:t>JSX Conditional Rendering Using IF-Else:</w:t>
+      </w:r>
+    </w:p>
+    <w:p>
+      <w:r>
+        <w:rPr>
+          <w:sz w:val="20"/>
+          <w:szCs w:val="20"/>
+        </w:rPr>
+        <w:t xml:space="preserve">In this code, </w:t>
+      </w:r>
+      <w:r>
+        <w:rPr>
+          <w:sz w:val="20"/>
+          <w:szCs w:val="20"/>
+        </w:rPr>
+        <w:t xml:space="preserve">more efficient and cleaner way, of implementing If-Else by using functions is illustrated: </w:t>
+      </w:r>
+      <w:bookmarkStart w:id="8" w:name="_MON_1781508059"/>
+      <w:bookmarkEnd w:id="8"/>
+      <w:r>
+        <w:object w:dxaOrig="8475" w:dyaOrig="6543" w14:anchorId="32BB2B3C">
+          <v:shape id="_x0000_i1114" type="#_x0000_t75" style="width:423.85pt;height:327.45pt" o:ole="" fillcolor="#2d0922">
+            <v:imagedata r:id="rId24" o:title=""/>
+          </v:shape>
+          <o:OLEObject Type="Embed" ProgID="Word.Document.12" ShapeID="_x0000_i1114" DrawAspect="Content" ObjectID="_1781509371" r:id="rId25">
+            <o:FieldCodes>\s</o:FieldCodes>
+          </o:OLEObject>
+        </w:object>
+      </w:r>
+    </w:p>
+    <w:p>
+      <w:pPr>
+        <w:pStyle w:val="Heading2"/>
+      </w:pPr>
+      <w:r>
+        <w:t xml:space="preserve">JSX Conditional Rendering Using </w:t>
+      </w:r>
+      <w:r>
+        <w:t>Switch Statement:</w:t>
+      </w:r>
+    </w:p>
+    <w:p/>
+    <w:p>
+      <w:bookmarkStart w:id="9" w:name="_GoBack"/>
+      <w:bookmarkEnd w:id="9"/>
     </w:p>
     <w:sectPr>
-      <w:footerReference w:type="default" r:id="rId22"/>
+      <w:footerReference w:type="default" r:id="rId26"/>
       <w:pgSz w:w="12240" w:h="15840"/>
       <w:pgMar w:top="1440" w:right="1440" w:bottom="1440" w:left="1440" w:header="720" w:footer="720" w:gutter="0"/>
       <w:cols w:space="720"/>
@@ -398,7 +529,7 @@
               <w:noProof/>
               <w:color w:val="FFFFFF" w:themeColor="background1"/>
             </w:rPr>
-            <w:t>3</w:t>
+            <w:t>2</w:t>
           </w:r>
           <w:r>
             <w:rPr>
@@ -753,6 +884,119 @@
 <file path=word/numbering.xml><?xml version="1.0" encoding="utf-8"?>
 <w:numbering xmlns:wpc="http://schemas.microsoft.com/office/word/2010/wordprocessingCanvas" xmlns:cx="http://schemas.microsoft.com/office/drawing/2014/chartex" xmlns:cx1="http://schemas.microsoft.com/office/drawing/2015/9/8/chartex" xmlns:mc="http://schemas.openxmlformats.org/markup-compatibility/2006" xmlns:o="urn:schemas-microsoft-com:office:office" xmlns:r="http://schemas.openxmlformats.org/officeDocument/2006/relationships" xmlns:m="http://schemas.openxmlformats.org/officeDocument/2006/math" xmlns:v="urn:schemas-microsoft-com:vml" xmlns:wp14="http://schemas.microsoft.com/office/word/2010/wordprocessingDrawing" xmlns:wp="http://schemas.openxmlformats.org/drawingml/2006/wordprocessingDrawing" xmlns:w10="urn:schemas-microsoft-com:office:word" xmlns:w="http://schemas.openxmlformats.org/wordprocessingml/2006/main" xmlns:w14="http://schemas.microsoft.com/office/word/2010/wordml" xmlns:w15="http://schemas.microsoft.com/office/word/2012/wordml" xmlns:w16se="http://schemas.microsoft.com/office/word/2015/wordml/symex" xmlns:wpg="http://schemas.microsoft.com/office/word/2010/wordprocessingGroup" xmlns:wpi="http://schemas.microsoft.com/office/word/2010/wordprocessingInk" xmlns:wne="http://schemas.microsoft.com/office/word/2006/wordml" xmlns:wps="http://schemas.microsoft.com/office/word/2010/wordprocessingShape" mc:Ignorable="w14 w15 w16se wp14">
   <w:abstractNum w:abstractNumId="0" w15:restartNumberingAfterBreak="0">
+    <w:nsid w:val="28CD04BF"/>
+    <w:multiLevelType w:val="hybridMultilevel"/>
+    <w:tmpl w:val="8A4E3B3E"/>
+    <w:lvl w:ilvl="0" w:tplc="04090009">
+      <w:start w:val="1"/>
+      <w:numFmt w:val="bullet"/>
+      <w:lvlText w:val=""/>
+      <w:lvlJc w:val="left"/>
+      <w:pPr>
+        <w:ind w:left="1440" w:hanging="360"/>
+      </w:pPr>
+      <w:rPr>
+        <w:rFonts w:ascii="Wingdings" w:hAnsi="Wingdings" w:hint="default"/>
+      </w:rPr>
+    </w:lvl>
+    <w:lvl w:ilvl="1" w:tplc="04090003" w:tentative="1">
+      <w:start w:val="1"/>
+      <w:numFmt w:val="bullet"/>
+      <w:lvlText w:val="o"/>
+      <w:lvlJc w:val="left"/>
+      <w:pPr>
+        <w:ind w:left="2160" w:hanging="360"/>
+      </w:pPr>
+      <w:rPr>
+        <w:rFonts w:ascii="Courier New" w:hAnsi="Courier New" w:cs="Courier New" w:hint="default"/>
+      </w:rPr>
+    </w:lvl>
+    <w:lvl w:ilvl="2" w:tplc="04090005" w:tentative="1">
+      <w:start w:val="1"/>
+      <w:numFmt w:val="bullet"/>
+      <w:lvlText w:val=""/>
+      <w:lvlJc w:val="left"/>
+      <w:pPr>
+        <w:ind w:left="2880" w:hanging="360"/>
+      </w:pPr>
+      <w:rPr>
+        <w:rFonts w:ascii="Wingdings" w:hAnsi="Wingdings" w:hint="default"/>
+      </w:rPr>
+    </w:lvl>
+    <w:lvl w:ilvl="3" w:tplc="04090001" w:tentative="1">
+      <w:start w:val="1"/>
+      <w:numFmt w:val="bullet"/>
+      <w:lvlText w:val=""/>
+      <w:lvlJc w:val="left"/>
+      <w:pPr>
+        <w:ind w:left="3600" w:hanging="360"/>
+      </w:pPr>
+      <w:rPr>
+        <w:rFonts w:ascii="Symbol" w:hAnsi="Symbol" w:hint="default"/>
+      </w:rPr>
+    </w:lvl>
+    <w:lvl w:ilvl="4" w:tplc="04090003" w:tentative="1">
+      <w:start w:val="1"/>
+      <w:numFmt w:val="bullet"/>
+      <w:lvlText w:val="o"/>
+      <w:lvlJc w:val="left"/>
+      <w:pPr>
+        <w:ind w:left="4320" w:hanging="360"/>
+      </w:pPr>
+      <w:rPr>
+        <w:rFonts w:ascii="Courier New" w:hAnsi="Courier New" w:cs="Courier New" w:hint="default"/>
+      </w:rPr>
+    </w:lvl>
+    <w:lvl w:ilvl="5" w:tplc="04090005" w:tentative="1">
+      <w:start w:val="1"/>
+      <w:numFmt w:val="bullet"/>
+      <w:lvlText w:val=""/>
+      <w:lvlJc w:val="left"/>
+      <w:pPr>
+        <w:ind w:left="5040" w:hanging="360"/>
+      </w:pPr>
+      <w:rPr>
+        <w:rFonts w:ascii="Wingdings" w:hAnsi="Wingdings" w:hint="default"/>
+      </w:rPr>
+    </w:lvl>
+    <w:lvl w:ilvl="6" w:tplc="04090001" w:tentative="1">
+      <w:start w:val="1"/>
+      <w:numFmt w:val="bullet"/>
+      <w:lvlText w:val=""/>
+      <w:lvlJc w:val="left"/>
+      <w:pPr>
+        <w:ind w:left="5760" w:hanging="360"/>
+      </w:pPr>
+      <w:rPr>
+        <w:rFonts w:ascii="Symbol" w:hAnsi="Symbol" w:hint="default"/>
+      </w:rPr>
+    </w:lvl>
+    <w:lvl w:ilvl="7" w:tplc="04090003" w:tentative="1">
+      <w:start w:val="1"/>
+      <w:numFmt w:val="bullet"/>
+      <w:lvlText w:val="o"/>
+      <w:lvlJc w:val="left"/>
+      <w:pPr>
+        <w:ind w:left="6480" w:hanging="360"/>
+      </w:pPr>
+      <w:rPr>
+        <w:rFonts w:ascii="Courier New" w:hAnsi="Courier New" w:cs="Courier New" w:hint="default"/>
+      </w:rPr>
+    </w:lvl>
+    <w:lvl w:ilvl="8" w:tplc="04090005" w:tentative="1">
+      <w:start w:val="1"/>
+      <w:numFmt w:val="bullet"/>
+      <w:lvlText w:val=""/>
+      <w:lvlJc w:val="left"/>
+      <w:pPr>
+        <w:ind w:left="7200" w:hanging="360"/>
+      </w:pPr>
+      <w:rPr>
+        <w:rFonts w:ascii="Wingdings" w:hAnsi="Wingdings" w:hint="default"/>
+      </w:rPr>
+    </w:lvl>
+  </w:abstractNum>
+  <w:abstractNum w:abstractNumId="1" w15:restartNumberingAfterBreak="0">
     <w:nsid w:val="42156926"/>
     <w:multiLevelType w:val="hybridMultilevel"/>
     <w:tmpl w:val="3AD69A1A"/>
@@ -839,18 +1083,18 @@
       </w:pPr>
     </w:lvl>
   </w:abstractNum>
-  <w:abstractNum w:abstractNumId="1" w15:restartNumberingAfterBreak="0">
+  <w:abstractNum w:abstractNumId="2" w15:restartNumberingAfterBreak="0">
     <w:nsid w:val="637A12D7"/>
     <w:multiLevelType w:val="hybridMultilevel"/>
-    <w:tmpl w:val="EA961572"/>
-    <w:lvl w:ilvl="0" w:tplc="8DC2EC44">
+    <w:tmpl w:val="73922EB0"/>
+    <w:lvl w:ilvl="0" w:tplc="86781276">
       <w:start w:val="1"/>
       <w:numFmt w:val="decimal"/>
       <w:pStyle w:val="Heading2"/>
       <w:lvlText w:val="%1."/>
       <w:lvlJc w:val="left"/>
       <w:pPr>
-        <w:ind w:left="720" w:hanging="360"/>
+        <w:ind w:left="643" w:hanging="360"/>
       </w:pPr>
     </w:lvl>
     <w:lvl w:ilvl="1" w:tplc="04090019" w:tentative="1">
@@ -927,13 +1171,16 @@
     </w:lvl>
   </w:abstractNum>
   <w:num w:numId="1">
-    <w:abstractNumId w:val="0"/>
+    <w:abstractNumId w:val="1"/>
   </w:num>
   <w:num w:numId="2">
-    <w:abstractNumId w:val="1"/>
+    <w:abstractNumId w:val="2"/>
   </w:num>
   <w:num w:numId="3">
-    <w:abstractNumId w:val="1"/>
+    <w:abstractNumId w:val="2"/>
+  </w:num>
+  <w:num w:numId="4">
+    <w:abstractNumId w:val="0"/>
   </w:num>
 </w:numbering>
 </file>
@@ -1373,7 +1620,7 @@
     <w:uiPriority w:val="9"/>
     <w:unhideWhenUsed/>
     <w:qFormat/>
-    <w:rsid w:val="00A56BF5"/>
+    <w:rsid w:val="00D2698D"/>
     <w:pPr>
       <w:keepNext/>
       <w:keepLines/>
@@ -1381,14 +1628,14 @@
         <w:numId w:val="2"/>
       </w:numPr>
       <w:spacing w:before="40" w:after="120" w:line="240" w:lineRule="auto"/>
-      <w:ind w:right="567"/>
+      <w:ind w:left="714" w:right="567" w:hanging="357"/>
       <w:outlineLvl w:val="1"/>
     </w:pPr>
     <w:rPr>
       <w:rFonts w:eastAsiaTheme="majorEastAsia" w:cstheme="majorBidi"/>
       <w:color w:val="2E74B5" w:themeColor="accent1" w:themeShade="BF"/>
-      <w:sz w:val="32"/>
-      <w:szCs w:val="32"/>
+      <w:sz w:val="28"/>
+      <w:szCs w:val="24"/>
     </w:rPr>
   </w:style>
   <w:style w:type="paragraph" w:styleId="Heading3">
@@ -1607,12 +1854,12 @@
     <w:basedOn w:val="DefaultParagraphFont"/>
     <w:link w:val="Heading2"/>
     <w:uiPriority w:val="9"/>
-    <w:rsid w:val="00A56BF5"/>
+    <w:rsid w:val="00D2698D"/>
     <w:rPr>
       <w:rFonts w:ascii="CMU Serif" w:eastAsiaTheme="majorEastAsia" w:hAnsi="CMU Serif" w:cstheme="majorBidi"/>
       <w:color w:val="2E74B5" w:themeColor="accent1" w:themeShade="BF"/>
-      <w:sz w:val="32"/>
-      <w:szCs w:val="32"/>
+      <w:sz w:val="28"/>
+      <w:szCs w:val="24"/>
     </w:rPr>
   </w:style>
   <w:style w:type="paragraph" w:styleId="IntenseQuote">
@@ -2308,12 +2555,12 @@
 
 <file path=word/glossary/fontTable.xml><?xml version="1.0" encoding="utf-8"?>
 <w:fonts xmlns:mc="http://schemas.openxmlformats.org/markup-compatibility/2006" xmlns:r="http://schemas.openxmlformats.org/officeDocument/2006/relationships" xmlns:w="http://schemas.openxmlformats.org/wordprocessingml/2006/main" xmlns:w14="http://schemas.microsoft.com/office/word/2010/wordml" xmlns:w15="http://schemas.microsoft.com/office/word/2012/wordml" xmlns:w16se="http://schemas.microsoft.com/office/word/2015/wordml/symex" mc:Ignorable="w14 w15 w16se">
-  <w:font w:name="Calibri">
-    <w:panose1 w:val="020F0502020204030204"/>
-    <w:charset w:val="00"/>
-    <w:family w:val="swiss"/>
+  <w:font w:name="Wingdings">
+    <w:panose1 w:val="05000000000000000000"/>
+    <w:charset w:val="02"/>
+    <w:family w:val="auto"/>
     <w:pitch w:val="variable"/>
-    <w:sig w:usb0="E4002EFF" w:usb1="C000247B" w:usb2="00000009" w:usb3="00000000" w:csb0="000001FF" w:csb1="00000000"/>
+    <w:sig w:usb0="00000000" w:usb1="10000000" w:usb2="00000000" w:usb3="00000000" w:csb0="80000000" w:csb1="00000000"/>
   </w:font>
   <w:font w:name="Times New Roman">
     <w:panose1 w:val="02020603050405020304"/>
@@ -2321,6 +2568,27 @@
     <w:family w:val="roman"/>
     <w:pitch w:val="variable"/>
     <w:sig w:usb0="E0002EFF" w:usb1="C000785B" w:usb2="00000009" w:usb3="00000000" w:csb0="000001FF" w:csb1="00000000"/>
+  </w:font>
+  <w:font w:name="Courier New">
+    <w:panose1 w:val="02070309020205020404"/>
+    <w:charset w:val="00"/>
+    <w:family w:val="modern"/>
+    <w:pitch w:val="fixed"/>
+    <w:sig w:usb0="E0002EFF" w:usb1="C0007843" w:usb2="00000009" w:usb3="00000000" w:csb0="000001FF" w:csb1="00000000"/>
+  </w:font>
+  <w:font w:name="Symbol">
+    <w:panose1 w:val="05050102010706020507"/>
+    <w:charset w:val="02"/>
+    <w:family w:val="roman"/>
+    <w:pitch w:val="variable"/>
+    <w:sig w:usb0="00000000" w:usb1="10000000" w:usb2="00000000" w:usb3="00000000" w:csb0="80000000" w:csb1="00000000"/>
+  </w:font>
+  <w:font w:name="Calibri">
+    <w:panose1 w:val="020F0502020204030204"/>
+    <w:charset w:val="00"/>
+    <w:family w:val="swiss"/>
+    <w:pitch w:val="variable"/>
+    <w:sig w:usb0="E4002EFF" w:usb1="C000247B" w:usb2="00000009" w:usb3="00000000" w:csb0="000001FF" w:csb1="00000000"/>
   </w:font>
   <w:font w:name="Arial">
     <w:panose1 w:val="020B0604020202020204"/>
@@ -2343,13 +2611,6 @@
     <w:family w:val="swiss"/>
     <w:pitch w:val="variable"/>
     <w:sig w:usb0="E4002EFF" w:usb1="C000247B" w:usb2="00000009" w:usb3="00000000" w:csb0="000001FF" w:csb1="00000000"/>
-  </w:font>
-  <w:font w:name="Courier New">
-    <w:panose1 w:val="02070309020205020404"/>
-    <w:charset w:val="00"/>
-    <w:family w:val="modern"/>
-    <w:pitch w:val="fixed"/>
-    <w:sig w:usb0="E0002EFF" w:usb1="C0007843" w:usb2="00000009" w:usb3="00000000" w:csb0="000001FF" w:csb1="00000000"/>
   </w:font>
   <w:font w:name="JetBrains Mono">
     <w:panose1 w:val="02000009000000000000"/>
@@ -2378,6 +2639,7 @@
     <w:rsidRoot w:val="007504D0"/>
     <w:rsid w:val="0009518A"/>
     <w:rsid w:val="000F3873"/>
+    <w:rsid w:val="00455F21"/>
     <w:rsid w:val="005E6401"/>
     <w:rsid w:val="007504D0"/>
     <w:rsid w:val="00817CC0"/>
@@ -3110,7 +3372,7 @@
 </file>
 
 <file path=customXml/itemProps1.xml><?xml version="1.0" encoding="utf-8"?>
-<ds:datastoreItem xmlns:ds="http://schemas.openxmlformats.org/officeDocument/2006/customXml" ds:itemID="{2D01195F-C621-42C8-ADD5-ED1941DD0A2B}">
+<ds:datastoreItem xmlns:ds="http://schemas.openxmlformats.org/officeDocument/2006/customXml" ds:itemID="{A8A143D1-8137-4F51-AD5D-F7E864234674}">
   <ds:schemaRefs>
     <ds:schemaRef ds:uri="http://schemas.openxmlformats.org/officeDocument/2006/bibliography"/>
   </ds:schemaRefs>

</xml_diff>

<commit_message>
'add 7.    JSX Conditional Rendering Using && Operator' & 'JSX Conditional Rendering Using Switch Statement' & '2. If-else statement in JSX using ternary Operator'
</commit_message>
<xml_diff>
--- a/notes_of_the_second_course/react.docx
+++ b/notes_of_the_second_course/react.docx
@@ -60,10 +60,10 @@
             <v:path o:extrusionok="f" gradientshapeok="t" o:connecttype="rect"/>
             <o:lock v:ext="edit" aspectratio="t"/>
           </v:shapetype>
-          <v:shape id="_x0000_i1025" type="#_x0000_t75" style="width:468.95pt;height:63.25pt" o:ole="" fillcolor="#2d0922">
+          <v:shape id="_x0000_i1025" type="#_x0000_t75" style="width:468.75pt;height:63pt" o:ole="" fillcolor="#2d0922">
             <v:imagedata r:id="rId8" o:title=""/>
           </v:shape>
-          <o:OLEObject Type="Embed" ProgID="Word.Document.12" ShapeID="_x0000_i1025" DrawAspect="Content" ObjectID="_1781509363" r:id="rId9">
+          <o:OLEObject Type="Embed" ProgID="Word.Document.12" ShapeID="_x0000_i1025" DrawAspect="Content" ObjectID="_1781600407" r:id="rId9">
             <o:FieldCodes>\s</o:FieldCodes>
           </o:OLEObject>
         </w:object>
@@ -79,10 +79,10 @@
     <w:p>
       <w:r>
         <w:object w:dxaOrig="9360" w:dyaOrig="416" w14:anchorId="7B3FD8AB">
-          <v:shape id="_x0000_i1026" type="#_x0000_t75" style="width:468.95pt;height:21.3pt" o:ole="" fillcolor="#2d0922">
+          <v:shape id="_x0000_i1026" type="#_x0000_t75" style="width:468.75pt;height:21pt" o:ole="" fillcolor="#2d0922">
             <v:imagedata r:id="rId10" o:title=""/>
           </v:shape>
-          <o:OLEObject Type="Embed" ProgID="Word.Document.12" ShapeID="_x0000_i1026" DrawAspect="Content" ObjectID="_1781509364" r:id="rId11">
+          <o:OLEObject Type="Embed" ProgID="Word.Document.12" ShapeID="_x0000_i1026" DrawAspect="Content" ObjectID="_1781600408" r:id="rId11">
             <o:FieldCodes>\s</o:FieldCodes>
           </o:OLEObject>
         </w:object>
@@ -104,10 +104,10 @@
     <w:p>
       <w:r>
         <w:object w:dxaOrig="9360" w:dyaOrig="416" w14:anchorId="6F5B40CC">
-          <v:shape id="_x0000_i1027" type="#_x0000_t75" style="width:468.95pt;height:21.3pt" o:ole="" fillcolor="#2d0922">
+          <v:shape id="_x0000_i1027" type="#_x0000_t75" style="width:468.75pt;height:21pt" o:ole="" fillcolor="#2d0922">
             <v:imagedata r:id="rId12" o:title=""/>
           </v:shape>
-          <o:OLEObject Type="Embed" ProgID="Word.Document.12" ShapeID="_x0000_i1027" DrawAspect="Content" ObjectID="_1781509365" r:id="rId13">
+          <o:OLEObject Type="Embed" ProgID="Word.Document.12" ShapeID="_x0000_i1027" DrawAspect="Content" ObjectID="_1781600409" r:id="rId13">
             <o:FieldCodes>\s</o:FieldCodes>
           </o:OLEObject>
         </w:object>
@@ -167,10 +167,10 @@
     <w:p>
       <w:r>
         <w:object w:dxaOrig="9360" w:dyaOrig="416" w14:anchorId="6FC00D9C">
-          <v:shape id="_x0000_i1028" type="#_x0000_t75" style="width:468.95pt;height:21.3pt" o:ole="" fillcolor="#2d0922">
+          <v:shape id="_x0000_i1028" type="#_x0000_t75" style="width:468.75pt;height:21pt" o:ole="" fillcolor="#2d0922">
             <v:imagedata r:id="rId14" o:title=""/>
           </v:shape>
-          <o:OLEObject Type="Embed" ProgID="Word.Document.12" ShapeID="_x0000_i1028" DrawAspect="Content" ObjectID="_1781509366" r:id="rId15">
+          <o:OLEObject Type="Embed" ProgID="Word.Document.12" ShapeID="_x0000_i1028" DrawAspect="Content" ObjectID="_1781600410" r:id="rId15">
             <o:FieldCodes>\s</o:FieldCodes>
           </o:OLEObject>
         </w:object>
@@ -186,10 +186,10 @@
     <w:p>
       <w:r>
         <w:object w:dxaOrig="9360" w:dyaOrig="416" w14:anchorId="164A6E09">
-          <v:shape id="_x0000_i1029" type="#_x0000_t75" style="width:468.95pt;height:21.3pt" o:ole="" fillcolor="#2d0922">
+          <v:shape id="_x0000_i1029" type="#_x0000_t75" style="width:468.75pt;height:21pt" o:ole="" fillcolor="#2d0922">
             <v:imagedata r:id="rId16" o:title=""/>
           </v:shape>
-          <o:OLEObject Type="Embed" ProgID="Word.Document.12" ShapeID="_x0000_i1029" DrawAspect="Content" ObjectID="_1781509367" r:id="rId17">
+          <o:OLEObject Type="Embed" ProgID="Word.Document.12" ShapeID="_x0000_i1029" DrawAspect="Content" ObjectID="_1781600411" r:id="rId17">
             <o:FieldCodes>\s</o:FieldCodes>
           </o:OLEObject>
         </w:object>
@@ -205,10 +205,10 @@
     <w:p>
       <w:r>
         <w:object w:dxaOrig="9360" w:dyaOrig="416" w14:anchorId="3B818C81">
-          <v:shape id="_x0000_i1030" type="#_x0000_t75" style="width:468.95pt;height:21.3pt" o:ole="" fillcolor="#2d0922">
+          <v:shape id="_x0000_i1030" type="#_x0000_t75" style="width:468.75pt;height:21pt" o:ole="" fillcolor="#2d0922">
             <v:imagedata r:id="rId18" o:title=""/>
           </v:shape>
-          <o:OLEObject Type="Embed" ProgID="Word.Document.12" ShapeID="_x0000_i1030" DrawAspect="Content" ObjectID="_1781509368" r:id="rId19">
+          <o:OLEObject Type="Embed" ProgID="Word.Document.12" ShapeID="_x0000_i1030" DrawAspect="Content" ObjectID="_1781600412" r:id="rId19">
             <o:FieldCodes>\s</o:FieldCodes>
           </o:OLEObject>
         </w:object>
@@ -223,6 +223,20 @@
       <w:r>
         <w:lastRenderedPageBreak/>
         <w:t>If-else statement in JSX using ternary Operator</w:t>
+      </w:r>
+    </w:p>
+    <w:bookmarkStart w:id="6" w:name="_MON_1781596859"/>
+    <w:bookmarkEnd w:id="6"/>
+    <w:p>
+      <w:r>
+        <w:object w:dxaOrig="8475" w:dyaOrig="7290" w14:anchorId="1DB78CF3">
+          <v:shape id="_x0000_i1060" type="#_x0000_t75" style="width:423.75pt;height:364.5pt" o:ole="" fillcolor="#2d0922">
+            <v:imagedata r:id="rId20" o:title=""/>
+          </v:shape>
+          <o:OLEObject Type="Embed" ProgID="Word.Document.12" ShapeID="_x0000_i1060" DrawAspect="Content" ObjectID="_1781600413" r:id="rId21">
+            <o:FieldCodes>\s</o:FieldCodes>
+          </o:OLEObject>
+        </w:object>
       </w:r>
     </w:p>
     <w:p/>
@@ -245,14 +259,14 @@
         </w:rPr>
         <w:t xml:space="preserve"> </w:t>
       </w:r>
-      <w:bookmarkStart w:id="6" w:name="_MON_1781449753"/>
-      <w:bookmarkEnd w:id="6"/>
+      <w:bookmarkStart w:id="7" w:name="_MON_1781449753"/>
+      <w:bookmarkEnd w:id="7"/>
       <w:r>
         <w:object w:dxaOrig="8835" w:dyaOrig="11531" w14:anchorId="35ABA31A">
-          <v:shape id="_x0000_i1033" type="#_x0000_t75" style="width:442pt;height:576.65pt" o:ole="" fillcolor="#2d0922">
-            <v:imagedata r:id="rId20" o:title=""/>
+          <v:shape id="_x0000_i1031" type="#_x0000_t75" style="width:442.5pt;height:576.75pt" o:ole="" fillcolor="#2d0922">
+            <v:imagedata r:id="rId22" o:title=""/>
           </v:shape>
-          <o:OLEObject Type="Embed" ProgID="Word.Document.12" ShapeID="_x0000_i1033" DrawAspect="Content" ObjectID="_1781509369" r:id="rId21">
+          <o:OLEObject Type="Embed" ProgID="Word.Document.12" ShapeID="_x0000_i1031" DrawAspect="Content" ObjectID="_1781600414" r:id="rId23">
             <o:FieldCodes>\s</o:FieldCodes>
           </o:OLEObject>
         </w:object>
@@ -302,8 +316,8 @@
         <w:t>Don’t forgot to add ‘return’ to the map function!</w:t>
       </w:r>
     </w:p>
-    <w:bookmarkStart w:id="7" w:name="_MON_1781506932"/>
-    <w:bookmarkEnd w:id="7"/>
+    <w:bookmarkStart w:id="8" w:name="_MON_1781506932"/>
+    <w:bookmarkEnd w:id="8"/>
     <w:p>
       <w:pPr>
         <w:pStyle w:val="Heading2"/>
@@ -315,10 +329,10 @@
       </w:pPr>
       <w:r>
         <w:object w:dxaOrig="8385" w:dyaOrig="3600" w14:anchorId="646026AD">
-          <v:shape id="_x0000_i1096" type="#_x0000_t75" style="width:419.5pt;height:180.3pt" o:ole="" fillcolor="#2d0922">
-            <v:imagedata r:id="rId22" o:title=""/>
+          <v:shape id="_x0000_i1050" type="#_x0000_t75" style="width:419.25pt;height:180pt" o:ole="" fillcolor="#2d0922">
+            <v:imagedata r:id="rId24" o:title=""/>
           </v:shape>
-          <o:OLEObject Type="Embed" ProgID="Word.Document.12" ShapeID="_x0000_i1096" DrawAspect="Content" ObjectID="_1781509370" r:id="rId23">
+          <o:OLEObject Type="Embed" ProgID="Word.Document.12" ShapeID="_x0000_i1050" DrawAspect="Content" ObjectID="_1781600415" r:id="rId25">
             <o:FieldCodes>\s</o:FieldCodes>
           </o:OLEObject>
         </w:object>
@@ -352,14 +366,14 @@
         </w:rPr>
         <w:t xml:space="preserve">more efficient and cleaner way, of implementing If-Else by using functions is illustrated: </w:t>
       </w:r>
-      <w:bookmarkStart w:id="8" w:name="_MON_1781508059"/>
-      <w:bookmarkEnd w:id="8"/>
+      <w:bookmarkStart w:id="9" w:name="_MON_1781508059"/>
+      <w:bookmarkEnd w:id="9"/>
       <w:r>
         <w:object w:dxaOrig="8475" w:dyaOrig="6543" w14:anchorId="32BB2B3C">
-          <v:shape id="_x0000_i1114" type="#_x0000_t75" style="width:423.85pt;height:327.45pt" o:ole="" fillcolor="#2d0922">
-            <v:imagedata r:id="rId24" o:title=""/>
+          <v:shape id="_x0000_i1040" type="#_x0000_t75" style="width:423.75pt;height:327pt" o:ole="" fillcolor="#2d0922">
+            <v:imagedata r:id="rId26" o:title=""/>
           </v:shape>
-          <o:OLEObject Type="Embed" ProgID="Word.Document.12" ShapeID="_x0000_i1114" DrawAspect="Content" ObjectID="_1781509371" r:id="rId25">
+          <o:OLEObject Type="Embed" ProgID="Word.Document.12" ShapeID="_x0000_i1040" DrawAspect="Content" ObjectID="_1781600416" r:id="rId27">
             <o:FieldCodes>\s</o:FieldCodes>
           </o:OLEObject>
         </w:object>
@@ -370,19 +384,84 @@
         <w:pStyle w:val="Heading2"/>
       </w:pPr>
       <w:r>
+        <w:lastRenderedPageBreak/>
         <w:t xml:space="preserve">JSX Conditional Rendering Using </w:t>
       </w:r>
       <w:r>
         <w:t>Switch Statement:</w:t>
       </w:r>
     </w:p>
-    <w:p/>
+    <w:bookmarkStart w:id="10" w:name="_MON_1781596364"/>
+    <w:bookmarkEnd w:id="10"/>
     <w:p>
-      <w:bookmarkStart w:id="9" w:name="_GoBack"/>
-      <w:bookmarkEnd w:id="9"/>
+      <w:r>
+        <w:object w:dxaOrig="8475" w:dyaOrig="4680" w14:anchorId="42B1CF7F">
+          <v:shape id="_x0000_i1053" type="#_x0000_t75" style="width:423.75pt;height:234pt" o:ole="" fillcolor="#2d0922">
+            <v:imagedata r:id="rId28" o:title=""/>
+          </v:shape>
+          <o:OLEObject Type="Embed" ProgID="Word.Document.12" ShapeID="_x0000_i1053" DrawAspect="Content" ObjectID="_1781600417" r:id="rId29">
+            <o:FieldCodes>\s</o:FieldCodes>
+          </o:OLEObject>
+        </w:object>
+      </w:r>
+    </w:p>
+    <w:p>
+      <w:pPr>
+        <w:pStyle w:val="Heading2"/>
+      </w:pPr>
+      <w:r>
+        <w:t xml:space="preserve">JSX Conditional Rendering Using </w:t>
+      </w:r>
+      <w:r>
+        <w:t xml:space="preserve">&amp;&amp; </w:t>
+      </w:r>
+      <w:r>
+        <w:t>Operator</w:t>
+      </w:r>
+      <w:r>
+        <w:t>:</w:t>
+      </w:r>
+    </w:p>
+    <w:p>
+      <w:r>
+        <w:t>If condition is true, it will execute the code after the ‘&amp;&amp;’ operator, otherwise it won’t execute something else.</w:t>
+      </w:r>
+    </w:p>
+    <w:bookmarkStart w:id="11" w:name="_MON_1781597712"/>
+    <w:bookmarkEnd w:id="11"/>
+    <w:p>
+      <w:r>
+        <w:object w:dxaOrig="8475" w:dyaOrig="5130" w14:anchorId="309D6332">
+          <v:shape id="_x0000_i1064" type="#_x0000_t75" style="width:423.75pt;height:256.5pt" o:ole="" fillcolor="#2d0922">
+            <v:imagedata r:id="rId30" o:title=""/>
+          </v:shape>
+          <o:OLEObject Type="Embed" ProgID="Word.Document.12" ShapeID="_x0000_i1064" DrawAspect="Content" ObjectID="_1781600418" r:id="rId31">
+            <o:FieldCodes>\s</o:FieldCodes>
+          </o:OLEObject>
+        </w:object>
+      </w:r>
+    </w:p>
+    <w:p>
+      <w:pPr>
+        <w:pStyle w:val="Heading2"/>
+      </w:pPr>
+      <w:r>
+        <w:lastRenderedPageBreak/>
+        <w:t xml:space="preserve">JSX Conditional Rendering Using &amp;&amp; </w:t>
+      </w:r>
+      <w:r>
+        <w:t>Operator</w:t>
+      </w:r>
+      <w:r>
+        <w:t>:</w:t>
+      </w:r>
+    </w:p>
+    <w:p>
+      <w:bookmarkStart w:id="12" w:name="_GoBack"/>
+      <w:bookmarkEnd w:id="12"/>
     </w:p>
     <w:sectPr>
-      <w:footerReference w:type="default" r:id="rId26"/>
+      <w:footerReference w:type="default" r:id="rId32"/>
       <w:pgSz w:w="12240" w:h="15840"/>
       <w:pgMar w:top="1440" w:right="1440" w:bottom="1440" w:left="1440" w:header="720" w:footer="720" w:gutter="0"/>
       <w:cols w:space="720"/>
@@ -529,7 +608,7 @@
               <w:noProof/>
               <w:color w:val="FFFFFF" w:themeColor="background1"/>
             </w:rPr>
-            <w:t>2</w:t>
+            <w:t>7</w:t>
           </w:r>
           <w:r>
             <w:rPr>
@@ -2641,6 +2720,7 @@
     <w:rsid w:val="000F3873"/>
     <w:rsid w:val="00455F21"/>
     <w:rsid w:val="005E6401"/>
+    <w:rsid w:val="00707AB8"/>
     <w:rsid w:val="007504D0"/>
     <w:rsid w:val="00817CC0"/>
     <w:rsid w:val="009350C8"/>
@@ -3372,7 +3452,7 @@
 </file>
 
 <file path=customXml/itemProps1.xml><?xml version="1.0" encoding="utf-8"?>
-<ds:datastoreItem xmlns:ds="http://schemas.openxmlformats.org/officeDocument/2006/customXml" ds:itemID="{A8A143D1-8137-4F51-AD5D-F7E864234674}">
+<ds:datastoreItem xmlns:ds="http://schemas.openxmlformats.org/officeDocument/2006/customXml" ds:itemID="{E558F818-EB74-4BB5-AE84-A213E2669045}">
   <ds:schemaRefs>
     <ds:schemaRef ds:uri="http://schemas.openxmlformats.org/officeDocument/2006/bibliography"/>
   </ds:schemaRefs>

</xml_diff>

<commit_message>
add table of contents to the notes
</commit_message>
<xml_diff>
--- a/notes_of_the_second_course/react.docx
+++ b/notes_of_the_second_course/react.docx
@@ -2,38 +2,874 @@
 <file path=word/document.xml><?xml version="1.0" encoding="utf-8"?>
 <w:document xmlns:wpc="http://schemas.microsoft.com/office/word/2010/wordprocessingCanvas" xmlns:cx="http://schemas.microsoft.com/office/drawing/2014/chartex" xmlns:cx1="http://schemas.microsoft.com/office/drawing/2015/9/8/chartex" xmlns:mc="http://schemas.openxmlformats.org/markup-compatibility/2006" xmlns:o="urn:schemas-microsoft-com:office:office" xmlns:r="http://schemas.openxmlformats.org/officeDocument/2006/relationships" xmlns:m="http://schemas.openxmlformats.org/officeDocument/2006/math" xmlns:v="urn:schemas-microsoft-com:vml" xmlns:wp14="http://schemas.microsoft.com/office/word/2010/wordprocessingDrawing" xmlns:wp="http://schemas.openxmlformats.org/drawingml/2006/wordprocessingDrawing" xmlns:w10="urn:schemas-microsoft-com:office:word" xmlns:w="http://schemas.openxmlformats.org/wordprocessingml/2006/main" xmlns:w14="http://schemas.microsoft.com/office/word/2010/wordml" xmlns:w15="http://schemas.microsoft.com/office/word/2012/wordml" xmlns:w16se="http://schemas.microsoft.com/office/word/2015/wordml/symex" xmlns:wpg="http://schemas.microsoft.com/office/word/2010/wordprocessingGroup" xmlns:wpi="http://schemas.microsoft.com/office/word/2010/wordprocessingInk" xmlns:wne="http://schemas.microsoft.com/office/word/2006/wordml" xmlns:wps="http://schemas.microsoft.com/office/word/2010/wordprocessingShape" mc:Ignorable="w14 w15 w16se wp14">
   <w:body>
+    <w:sdt>
+      <w:sdtPr>
+        <w:id w:val="922072215"/>
+        <w:docPartObj>
+          <w:docPartGallery w:val="Table of Contents"/>
+          <w:docPartUnique/>
+        </w:docPartObj>
+      </w:sdtPr>
+      <w:sdtEndPr>
+        <w:rPr>
+          <w:rFonts w:eastAsiaTheme="minorEastAsia" w:cstheme="minorBidi"/>
+          <w:b/>
+          <w:bCs/>
+          <w:noProof/>
+          <w:color w:val="auto"/>
+          <w:sz w:val="22"/>
+          <w:szCs w:val="22"/>
+        </w:rPr>
+      </w:sdtEndPr>
+      <w:sdtContent>
+        <w:p>
+          <w:pPr>
+            <w:pStyle w:val="TOCHeading"/>
+          </w:pPr>
+          <w:r>
+            <w:t>Contents:</w:t>
+          </w:r>
+        </w:p>
+        <w:p>
+          <w:pPr>
+            <w:pStyle w:val="TOC1"/>
+            <w:tabs>
+              <w:tab w:val="left" w:pos="440"/>
+              <w:tab w:val="right" w:leader="dot" w:pos="9350"/>
+            </w:tabs>
+            <w:rPr>
+              <w:rFonts w:cstheme="minorBidi"/>
+              <w:noProof/>
+            </w:rPr>
+          </w:pPr>
+          <w:r>
+            <w:fldChar w:fldCharType="begin"/>
+          </w:r>
+          <w:r>
+            <w:instrText xml:space="preserve"> TOC \o "1-3" \h \z \u </w:instrText>
+          </w:r>
+          <w:r>
+            <w:fldChar w:fldCharType="separate"/>
+          </w:r>
+          <w:hyperlink w:anchor="_Toc172021733" w:history="1">
+            <w:r>
+              <w:rPr>
+                <w:rStyle w:val="Hyperlink"/>
+                <w:noProof/>
+              </w:rPr>
+              <w:t>2.</w:t>
+            </w:r>
+            <w:r>
+              <w:rPr>
+                <w:rFonts w:cstheme="minorBidi"/>
+                <w:noProof/>
+              </w:rPr>
+              <w:tab/>
+            </w:r>
+            <w:r>
+              <w:rPr>
+                <w:rStyle w:val="Hyperlink"/>
+                <w:noProof/>
+              </w:rPr>
+              <w:t>React and JSX Fundamentals</w:t>
+            </w:r>
+            <w:r>
+              <w:rPr>
+                <w:noProof/>
+                <w:webHidden/>
+              </w:rPr>
+              <w:tab/>
+            </w:r>
+            <w:r>
+              <w:rPr>
+                <w:noProof/>
+                <w:webHidden/>
+              </w:rPr>
+              <w:fldChar w:fldCharType="begin"/>
+            </w:r>
+            <w:r>
+              <w:rPr>
+                <w:noProof/>
+                <w:webHidden/>
+              </w:rPr>
+              <w:instrText xml:space="preserve"> PAGEREF _Toc172021733 \h </w:instrText>
+            </w:r>
+            <w:r>
+              <w:rPr>
+                <w:noProof/>
+                <w:webHidden/>
+              </w:rPr>
+            </w:r>
+            <w:r>
+              <w:rPr>
+                <w:noProof/>
+                <w:webHidden/>
+              </w:rPr>
+              <w:fldChar w:fldCharType="separate"/>
+            </w:r>
+            <w:r>
+              <w:rPr>
+                <w:noProof/>
+                <w:webHidden/>
+              </w:rPr>
+              <w:t>4</w:t>
+            </w:r>
+            <w:r>
+              <w:rPr>
+                <w:noProof/>
+                <w:webHidden/>
+              </w:rPr>
+              <w:fldChar w:fldCharType="end"/>
+            </w:r>
+          </w:hyperlink>
+        </w:p>
+        <w:p>
+          <w:pPr>
+            <w:pStyle w:val="TOC2"/>
+            <w:tabs>
+              <w:tab w:val="left" w:pos="660"/>
+              <w:tab w:val="right" w:leader="dot" w:pos="9350"/>
+            </w:tabs>
+            <w:rPr>
+              <w:rFonts w:cstheme="minorBidi"/>
+              <w:noProof/>
+            </w:rPr>
+          </w:pPr>
+          <w:hyperlink w:anchor="_Toc172021734" w:history="1">
+            <w:r>
+              <w:rPr>
+                <w:rStyle w:val="Hyperlink"/>
+                <w:noProof/>
+              </w:rPr>
+              <w:t>1.</w:t>
+            </w:r>
+            <w:r>
+              <w:rPr>
+                <w:rFonts w:cstheme="minorBidi"/>
+                <w:noProof/>
+              </w:rPr>
+              <w:tab/>
+            </w:r>
+            <w:r>
+              <w:rPr>
+                <w:rStyle w:val="Hyperlink"/>
+                <w:noProof/>
+              </w:rPr>
+              <w:t>Create a react app using Vite:</w:t>
+            </w:r>
+            <w:r>
+              <w:rPr>
+                <w:noProof/>
+                <w:webHidden/>
+              </w:rPr>
+              <w:tab/>
+            </w:r>
+            <w:r>
+              <w:rPr>
+                <w:noProof/>
+                <w:webHidden/>
+              </w:rPr>
+              <w:fldChar w:fldCharType="begin"/>
+            </w:r>
+            <w:r>
+              <w:rPr>
+                <w:noProof/>
+                <w:webHidden/>
+              </w:rPr>
+              <w:instrText xml:space="preserve"> PAGEREF _Toc172021734 \h </w:instrText>
+            </w:r>
+            <w:r>
+              <w:rPr>
+                <w:noProof/>
+                <w:webHidden/>
+              </w:rPr>
+            </w:r>
+            <w:r>
+              <w:rPr>
+                <w:noProof/>
+                <w:webHidden/>
+              </w:rPr>
+              <w:fldChar w:fldCharType="separate"/>
+            </w:r>
+            <w:r>
+              <w:rPr>
+                <w:noProof/>
+                <w:webHidden/>
+              </w:rPr>
+              <w:t>4</w:t>
+            </w:r>
+            <w:r>
+              <w:rPr>
+                <w:noProof/>
+                <w:webHidden/>
+              </w:rPr>
+              <w:fldChar w:fldCharType="end"/>
+            </w:r>
+          </w:hyperlink>
+        </w:p>
+        <w:p>
+          <w:pPr>
+            <w:pStyle w:val="TOC2"/>
+            <w:tabs>
+              <w:tab w:val="left" w:pos="660"/>
+              <w:tab w:val="right" w:leader="dot" w:pos="9350"/>
+            </w:tabs>
+            <w:rPr>
+              <w:rFonts w:cstheme="minorBidi"/>
+              <w:noProof/>
+            </w:rPr>
+          </w:pPr>
+          <w:hyperlink w:anchor="_Toc172021735" w:history="1">
+            <w:r>
+              <w:rPr>
+                <w:rStyle w:val="Hyperlink"/>
+                <w:noProof/>
+              </w:rPr>
+              <w:t>2.</w:t>
+            </w:r>
+            <w:r>
+              <w:rPr>
+                <w:rFonts w:cstheme="minorBidi"/>
+                <w:noProof/>
+              </w:rPr>
+              <w:tab/>
+            </w:r>
+            <w:r>
+              <w:rPr>
+                <w:rStyle w:val="Hyperlink"/>
+                <w:noProof/>
+              </w:rPr>
+              <w:t>If-else statement in JSX using ternary Operator</w:t>
+            </w:r>
+            <w:r>
+              <w:rPr>
+                <w:noProof/>
+                <w:webHidden/>
+              </w:rPr>
+              <w:tab/>
+            </w:r>
+            <w:r>
+              <w:rPr>
+                <w:noProof/>
+                <w:webHidden/>
+              </w:rPr>
+              <w:fldChar w:fldCharType="begin"/>
+            </w:r>
+            <w:r>
+              <w:rPr>
+                <w:noProof/>
+                <w:webHidden/>
+              </w:rPr>
+              <w:instrText xml:space="preserve"> PAGEREF _Toc172021735 \h </w:instrText>
+            </w:r>
+            <w:r>
+              <w:rPr>
+                <w:noProof/>
+                <w:webHidden/>
+              </w:rPr>
+            </w:r>
+            <w:r>
+              <w:rPr>
+                <w:noProof/>
+                <w:webHidden/>
+              </w:rPr>
+              <w:fldChar w:fldCharType="separate"/>
+            </w:r>
+            <w:r>
+              <w:rPr>
+                <w:noProof/>
+                <w:webHidden/>
+              </w:rPr>
+              <w:t>5</w:t>
+            </w:r>
+            <w:r>
+              <w:rPr>
+                <w:noProof/>
+                <w:webHidden/>
+              </w:rPr>
+              <w:fldChar w:fldCharType="end"/>
+            </w:r>
+          </w:hyperlink>
+        </w:p>
+        <w:p>
+          <w:pPr>
+            <w:pStyle w:val="TOC2"/>
+            <w:tabs>
+              <w:tab w:val="left" w:pos="660"/>
+              <w:tab w:val="right" w:leader="dot" w:pos="9350"/>
+            </w:tabs>
+            <w:rPr>
+              <w:rFonts w:cstheme="minorBidi"/>
+              <w:noProof/>
+            </w:rPr>
+          </w:pPr>
+          <w:hyperlink w:anchor="_Toc172021736" w:history="1">
+            <w:r>
+              <w:rPr>
+                <w:rStyle w:val="Hyperlink"/>
+                <w:noProof/>
+              </w:rPr>
+              <w:t>3.</w:t>
+            </w:r>
+            <w:r>
+              <w:rPr>
+                <w:rFonts w:cstheme="minorBidi"/>
+                <w:noProof/>
+              </w:rPr>
+              <w:tab/>
+            </w:r>
+            <w:r>
+              <w:rPr>
+                <w:rStyle w:val="Hyperlink"/>
+                <w:noProof/>
+              </w:rPr>
+              <w:t>Anonymous Function</w:t>
+            </w:r>
+            <w:r>
+              <w:rPr>
+                <w:noProof/>
+                <w:webHidden/>
+              </w:rPr>
+              <w:tab/>
+            </w:r>
+            <w:r>
+              <w:rPr>
+                <w:noProof/>
+                <w:webHidden/>
+              </w:rPr>
+              <w:fldChar w:fldCharType="begin"/>
+            </w:r>
+            <w:r>
+              <w:rPr>
+                <w:noProof/>
+                <w:webHidden/>
+              </w:rPr>
+              <w:instrText xml:space="preserve"> PAGEREF _Toc172021736 \h </w:instrText>
+            </w:r>
+            <w:r>
+              <w:rPr>
+                <w:noProof/>
+                <w:webHidden/>
+              </w:rPr>
+            </w:r>
+            <w:r>
+              <w:rPr>
+                <w:noProof/>
+                <w:webHidden/>
+              </w:rPr>
+              <w:fldChar w:fldCharType="separate"/>
+            </w:r>
+            <w:r>
+              <w:rPr>
+                <w:noProof/>
+                <w:webHidden/>
+              </w:rPr>
+              <w:t>6</w:t>
+            </w:r>
+            <w:r>
+              <w:rPr>
+                <w:noProof/>
+                <w:webHidden/>
+              </w:rPr>
+              <w:fldChar w:fldCharType="end"/>
+            </w:r>
+          </w:hyperlink>
+        </w:p>
+        <w:p>
+          <w:pPr>
+            <w:pStyle w:val="TOC2"/>
+            <w:tabs>
+              <w:tab w:val="left" w:pos="660"/>
+              <w:tab w:val="right" w:leader="dot" w:pos="9350"/>
+            </w:tabs>
+            <w:rPr>
+              <w:rFonts w:cstheme="minorBidi"/>
+              <w:noProof/>
+            </w:rPr>
+          </w:pPr>
+          <w:hyperlink w:anchor="_Toc172021737" w:history="1">
+            <w:r>
+              <w:rPr>
+                <w:rStyle w:val="Hyperlink"/>
+                <w:noProof/>
+              </w:rPr>
+              <w:t>4.</w:t>
+            </w:r>
+            <w:r>
+              <w:rPr>
+                <w:rFonts w:cstheme="minorBidi"/>
+                <w:noProof/>
+              </w:rPr>
+              <w:tab/>
+            </w:r>
+            <w:r>
+              <w:rPr>
+                <w:rStyle w:val="Hyperlink"/>
+                <w:noProof/>
+              </w:rPr>
+              <w:t>JSX For-Loop</w:t>
+            </w:r>
+            <w:r>
+              <w:rPr>
+                <w:noProof/>
+                <w:webHidden/>
+              </w:rPr>
+              <w:tab/>
+            </w:r>
+            <w:r>
+              <w:rPr>
+                <w:noProof/>
+                <w:webHidden/>
+              </w:rPr>
+              <w:fldChar w:fldCharType="begin"/>
+            </w:r>
+            <w:r>
+              <w:rPr>
+                <w:noProof/>
+                <w:webHidden/>
+              </w:rPr>
+              <w:instrText xml:space="preserve"> PAGEREF _Toc172021737 \h </w:instrText>
+            </w:r>
+            <w:r>
+              <w:rPr>
+                <w:noProof/>
+                <w:webHidden/>
+              </w:rPr>
+            </w:r>
+            <w:r>
+              <w:rPr>
+                <w:noProof/>
+                <w:webHidden/>
+              </w:rPr>
+              <w:fldChar w:fldCharType="separate"/>
+            </w:r>
+            <w:r>
+              <w:rPr>
+                <w:noProof/>
+                <w:webHidden/>
+              </w:rPr>
+              <w:t>7</w:t>
+            </w:r>
+            <w:r>
+              <w:rPr>
+                <w:noProof/>
+                <w:webHidden/>
+              </w:rPr>
+              <w:fldChar w:fldCharType="end"/>
+            </w:r>
+          </w:hyperlink>
+        </w:p>
+        <w:p>
+          <w:pPr>
+            <w:pStyle w:val="TOC2"/>
+            <w:tabs>
+              <w:tab w:val="left" w:pos="660"/>
+              <w:tab w:val="right" w:leader="dot" w:pos="9350"/>
+            </w:tabs>
+            <w:rPr>
+              <w:rFonts w:cstheme="minorBidi"/>
+              <w:noProof/>
+            </w:rPr>
+          </w:pPr>
+          <w:hyperlink w:anchor="_Toc172021738" w:history="1">
+            <w:r>
+              <w:rPr>
+                <w:rStyle w:val="Hyperlink"/>
+                <w:noProof/>
+              </w:rPr>
+              <w:t>5.</w:t>
+            </w:r>
+            <w:r>
+              <w:rPr>
+                <w:rFonts w:cstheme="minorBidi"/>
+                <w:noProof/>
+              </w:rPr>
+              <w:tab/>
+            </w:r>
+            <w:r>
+              <w:rPr>
+                <w:rStyle w:val="Hyperlink"/>
+                <w:noProof/>
+              </w:rPr>
+              <w:t>JSX Conditional Rendering Using IF-Else:</w:t>
+            </w:r>
+            <w:r>
+              <w:rPr>
+                <w:noProof/>
+                <w:webHidden/>
+              </w:rPr>
+              <w:tab/>
+            </w:r>
+            <w:r>
+              <w:rPr>
+                <w:noProof/>
+                <w:webHidden/>
+              </w:rPr>
+              <w:fldChar w:fldCharType="begin"/>
+            </w:r>
+            <w:r>
+              <w:rPr>
+                <w:noProof/>
+                <w:webHidden/>
+              </w:rPr>
+              <w:instrText xml:space="preserve"> PAGEREF _Toc172021738 \h </w:instrText>
+            </w:r>
+            <w:r>
+              <w:rPr>
+                <w:noProof/>
+                <w:webHidden/>
+              </w:rPr>
+            </w:r>
+            <w:r>
+              <w:rPr>
+                <w:noProof/>
+                <w:webHidden/>
+              </w:rPr>
+              <w:fldChar w:fldCharType="separate"/>
+            </w:r>
+            <w:r>
+              <w:rPr>
+                <w:noProof/>
+                <w:webHidden/>
+              </w:rPr>
+              <w:t>8</w:t>
+            </w:r>
+            <w:r>
+              <w:rPr>
+                <w:noProof/>
+                <w:webHidden/>
+              </w:rPr>
+              <w:fldChar w:fldCharType="end"/>
+            </w:r>
+          </w:hyperlink>
+        </w:p>
+        <w:p>
+          <w:pPr>
+            <w:pStyle w:val="TOC2"/>
+            <w:tabs>
+              <w:tab w:val="left" w:pos="660"/>
+              <w:tab w:val="right" w:leader="dot" w:pos="9350"/>
+            </w:tabs>
+            <w:rPr>
+              <w:rFonts w:cstheme="minorBidi"/>
+              <w:noProof/>
+            </w:rPr>
+          </w:pPr>
+          <w:hyperlink w:anchor="_Toc172021739" w:history="1">
+            <w:r>
+              <w:rPr>
+                <w:rStyle w:val="Hyperlink"/>
+                <w:noProof/>
+              </w:rPr>
+              <w:t>6.</w:t>
+            </w:r>
+            <w:r>
+              <w:rPr>
+                <w:rFonts w:cstheme="minorBidi"/>
+                <w:noProof/>
+              </w:rPr>
+              <w:tab/>
+            </w:r>
+            <w:r>
+              <w:rPr>
+                <w:rStyle w:val="Hyperlink"/>
+                <w:noProof/>
+              </w:rPr>
+              <w:t>JSX Conditional Rendering Using Switch Statement:</w:t>
+            </w:r>
+            <w:r>
+              <w:rPr>
+                <w:noProof/>
+                <w:webHidden/>
+              </w:rPr>
+              <w:tab/>
+            </w:r>
+            <w:r>
+              <w:rPr>
+                <w:noProof/>
+                <w:webHidden/>
+              </w:rPr>
+              <w:fldChar w:fldCharType="begin"/>
+            </w:r>
+            <w:r>
+              <w:rPr>
+                <w:noProof/>
+                <w:webHidden/>
+              </w:rPr>
+              <w:instrText xml:space="preserve"> PAGEREF _Toc172021739 \h </w:instrText>
+            </w:r>
+            <w:r>
+              <w:rPr>
+                <w:noProof/>
+                <w:webHidden/>
+              </w:rPr>
+            </w:r>
+            <w:r>
+              <w:rPr>
+                <w:noProof/>
+                <w:webHidden/>
+              </w:rPr>
+              <w:fldChar w:fldCharType="separate"/>
+            </w:r>
+            <w:r>
+              <w:rPr>
+                <w:noProof/>
+                <w:webHidden/>
+              </w:rPr>
+              <w:t>9</w:t>
+            </w:r>
+            <w:r>
+              <w:rPr>
+                <w:noProof/>
+                <w:webHidden/>
+              </w:rPr>
+              <w:fldChar w:fldCharType="end"/>
+            </w:r>
+          </w:hyperlink>
+        </w:p>
+        <w:p>
+          <w:pPr>
+            <w:pStyle w:val="TOC2"/>
+            <w:tabs>
+              <w:tab w:val="left" w:pos="660"/>
+              <w:tab w:val="right" w:leader="dot" w:pos="9350"/>
+            </w:tabs>
+            <w:rPr>
+              <w:rFonts w:cstheme="minorBidi"/>
+              <w:noProof/>
+            </w:rPr>
+          </w:pPr>
+          <w:hyperlink w:anchor="_Toc172021740" w:history="1">
+            <w:r>
+              <w:rPr>
+                <w:rStyle w:val="Hyperlink"/>
+                <w:noProof/>
+              </w:rPr>
+              <w:t>7.</w:t>
+            </w:r>
+            <w:r>
+              <w:rPr>
+                <w:rFonts w:cstheme="minorBidi"/>
+                <w:noProof/>
+              </w:rPr>
+              <w:tab/>
+            </w:r>
+            <w:r>
+              <w:rPr>
+                <w:rStyle w:val="Hyperlink"/>
+                <w:noProof/>
+              </w:rPr>
+              <w:t>JSX Conditional Rendering Using &amp;&amp; Operator:</w:t>
+            </w:r>
+            <w:r>
+              <w:rPr>
+                <w:noProof/>
+                <w:webHidden/>
+              </w:rPr>
+              <w:tab/>
+            </w:r>
+            <w:r>
+              <w:rPr>
+                <w:noProof/>
+                <w:webHidden/>
+              </w:rPr>
+              <w:fldChar w:fldCharType="begin"/>
+            </w:r>
+            <w:r>
+              <w:rPr>
+                <w:noProof/>
+                <w:webHidden/>
+              </w:rPr>
+              <w:instrText xml:space="preserve"> PAGEREF _Toc172021740 \h </w:instrText>
+            </w:r>
+            <w:r>
+              <w:rPr>
+                <w:noProof/>
+                <w:webHidden/>
+              </w:rPr>
+            </w:r>
+            <w:r>
+              <w:rPr>
+                <w:noProof/>
+                <w:webHidden/>
+              </w:rPr>
+              <w:fldChar w:fldCharType="separate"/>
+            </w:r>
+            <w:r>
+              <w:rPr>
+                <w:noProof/>
+                <w:webHidden/>
+              </w:rPr>
+              <w:t>9</w:t>
+            </w:r>
+            <w:r>
+              <w:rPr>
+                <w:noProof/>
+                <w:webHidden/>
+              </w:rPr>
+              <w:fldChar w:fldCharType="end"/>
+            </w:r>
+          </w:hyperlink>
+        </w:p>
+        <w:p>
+          <w:pPr>
+            <w:pStyle w:val="TOC2"/>
+            <w:tabs>
+              <w:tab w:val="left" w:pos="660"/>
+              <w:tab w:val="right" w:leader="dot" w:pos="9350"/>
+            </w:tabs>
+            <w:rPr>
+              <w:rFonts w:cstheme="minorBidi"/>
+              <w:noProof/>
+            </w:rPr>
+          </w:pPr>
+          <w:hyperlink w:anchor="_Toc172021741" w:history="1">
+            <w:r>
+              <w:rPr>
+                <w:rStyle w:val="Hyperlink"/>
+                <w:noProof/>
+              </w:rPr>
+              <w:t>8.</w:t>
+            </w:r>
+            <w:r>
+              <w:rPr>
+                <w:rFonts w:cstheme="minorBidi"/>
+                <w:noProof/>
+              </w:rPr>
+              <w:tab/>
+            </w:r>
+            <w:r>
+              <w:rPr>
+                <w:rStyle w:val="Hyperlink"/>
+                <w:noProof/>
+              </w:rPr>
+              <w:t>Passing Properties to Child Component:</w:t>
+            </w:r>
+            <w:r>
+              <w:rPr>
+                <w:noProof/>
+                <w:webHidden/>
+              </w:rPr>
+              <w:tab/>
+            </w:r>
+            <w:r>
+              <w:rPr>
+                <w:noProof/>
+                <w:webHidden/>
+              </w:rPr>
+              <w:fldChar w:fldCharType="begin"/>
+            </w:r>
+            <w:r>
+              <w:rPr>
+                <w:noProof/>
+                <w:webHidden/>
+              </w:rPr>
+              <w:instrText xml:space="preserve"> PAGEREF _Toc172021741 \h </w:instrText>
+            </w:r>
+            <w:r>
+              <w:rPr>
+                <w:noProof/>
+                <w:webHidden/>
+              </w:rPr>
+            </w:r>
+            <w:r>
+              <w:rPr>
+                <w:noProof/>
+                <w:webHidden/>
+              </w:rPr>
+              <w:fldChar w:fldCharType="separate"/>
+            </w:r>
+            <w:r>
+              <w:rPr>
+                <w:noProof/>
+                <w:webHidden/>
+              </w:rPr>
+              <w:t>10</w:t>
+            </w:r>
+            <w:r>
+              <w:rPr>
+                <w:noProof/>
+                <w:webHidden/>
+              </w:rPr>
+              <w:fldChar w:fldCharType="end"/>
+            </w:r>
+          </w:hyperlink>
+        </w:p>
+        <w:p>
+          <w:r>
+            <w:rPr>
+              <w:b/>
+              <w:bCs/>
+              <w:noProof/>
+            </w:rPr>
+            <w:fldChar w:fldCharType="end"/>
+          </w:r>
+        </w:p>
+      </w:sdtContent>
+    </w:sdt>
     <w:p>
       <w:pPr>
         <w:pStyle w:val="Heading1"/>
-      </w:pPr>
-      <w:r>
-        <w:t xml:space="preserve">React </w:t>
-      </w:r>
-      <w:r>
-        <w:t xml:space="preserve">and JSX </w:t>
-      </w:r>
-      <w:r>
-        <w:t>Fundamentals</w:t>
-      </w:r>
+        <w:numPr>
+          <w:ilvl w:val="0"/>
+          <w:numId w:val="0"/>
+        </w:numPr>
+        <w:ind w:left="720"/>
+      </w:pPr>
     </w:p>
     <w:p>
       <w:pPr>
-        <w:pStyle w:val="Heading2"/>
-      </w:pPr>
-      <w:r>
-        <w:t>Create a</w:t>
-      </w:r>
-      <w:r>
-        <w:t xml:space="preserve"> react app using Vite:</w:t>
-      </w:r>
+        <w:ind w:left="0"/>
+        <w:rPr>
+          <w:rFonts w:eastAsiaTheme="majorEastAsia" w:cstheme="majorBidi"/>
+          <w:color w:val="1F4E79" w:themeColor="accent1" w:themeShade="80"/>
+          <w:sz w:val="36"/>
+          <w:szCs w:val="36"/>
+        </w:rPr>
+      </w:pPr>
+      <w:r>
+        <w:br w:type="page"/>
+      </w:r>
+      <w:bookmarkStart w:id="0" w:name="_GoBack"/>
+      <w:bookmarkEnd w:id="0"/>
     </w:p>
     <w:p>
+      <w:pPr>
+        <w:pStyle w:val="Heading1"/>
+      </w:pPr>
+      <w:bookmarkStart w:id="1" w:name="_Toc172021733"/>
+      <w:r>
+        <w:lastRenderedPageBreak/>
+        <w:t xml:space="preserve">React </w:t>
+      </w:r>
+      <w:r>
+        <w:t xml:space="preserve">and JSX </w:t>
+      </w:r>
+      <w:r>
+        <w:t>Fundamentals</w:t>
+      </w:r>
+      <w:bookmarkEnd w:id="1"/>
+    </w:p>
+    <w:p>
+      <w:pPr>
+        <w:pStyle w:val="Heading2"/>
+      </w:pPr>
+      <w:bookmarkStart w:id="2" w:name="_Toc172021734"/>
+      <w:r>
+        <w:t>Create a</w:t>
+      </w:r>
+      <w:r>
+        <w:t xml:space="preserve"> react app using Vite:</w:t>
+      </w:r>
+      <w:bookmarkEnd w:id="2"/>
+    </w:p>
+    <w:p>
       <w:r>
         <w:t>My node version on the Ubuntu WSL was outdated so I ran this command to install the latest long term support version of it:</w:t>
       </w:r>
     </w:p>
-    <w:bookmarkStart w:id="0" w:name="_MON_1755764422"/>
-    <w:bookmarkEnd w:id="0"/>
+    <w:bookmarkStart w:id="3" w:name="_MON_1755764422"/>
+    <w:bookmarkEnd w:id="3"/>
     <w:p>
       <w:r>
         <w:rPr>
@@ -63,7 +899,7 @@
           <v:shape id="_x0000_i1025" type="#_x0000_t75" style="width:468.75pt;height:63pt" o:ole="" fillcolor="#2d0922">
             <v:imagedata r:id="rId8" o:title=""/>
           </v:shape>
-          <o:OLEObject Type="Embed" ProgID="Word.Document.12" ShapeID="_x0000_i1025" DrawAspect="Content" ObjectID="_1781600407" r:id="rId9">
+          <o:OLEObject Type="Embed" ProgID="Word.Document.12" ShapeID="_x0000_i1025" DrawAspect="Content" ObjectID="_1782634543" r:id="rId9">
             <o:FieldCodes>\s</o:FieldCodes>
           </o:OLEObject>
         </w:object>
@@ -74,15 +910,15 @@
         <w:t>In order to create a Vite project this command should be used and the Vite should be followed:</w:t>
       </w:r>
     </w:p>
-    <w:bookmarkStart w:id="1" w:name="_MON_1780065910"/>
-    <w:bookmarkEnd w:id="1"/>
+    <w:bookmarkStart w:id="4" w:name="_MON_1780065910"/>
+    <w:bookmarkEnd w:id="4"/>
     <w:p>
       <w:r>
         <w:object w:dxaOrig="9360" w:dyaOrig="416" w14:anchorId="7B3FD8AB">
           <v:shape id="_x0000_i1026" type="#_x0000_t75" style="width:468.75pt;height:21pt" o:ole="" fillcolor="#2d0922">
             <v:imagedata r:id="rId10" o:title=""/>
           </v:shape>
-          <o:OLEObject Type="Embed" ProgID="Word.Document.12" ShapeID="_x0000_i1026" DrawAspect="Content" ObjectID="_1781600408" r:id="rId11">
+          <o:OLEObject Type="Embed" ProgID="Word.Document.12" ShapeID="_x0000_i1026" DrawAspect="Content" ObjectID="_1782634544" r:id="rId11">
             <o:FieldCodes>\s</o:FieldCodes>
           </o:OLEObject>
         </w:object>
@@ -99,15 +935,15 @@
         <w:t xml:space="preserve"> for installing it, this command have been used:</w:t>
       </w:r>
     </w:p>
-    <w:bookmarkStart w:id="2" w:name="_MON_1780067084"/>
-    <w:bookmarkEnd w:id="2"/>
+    <w:bookmarkStart w:id="5" w:name="_MON_1780067084"/>
+    <w:bookmarkEnd w:id="5"/>
     <w:p>
       <w:r>
         <w:object w:dxaOrig="9360" w:dyaOrig="416" w14:anchorId="6F5B40CC">
           <v:shape id="_x0000_i1027" type="#_x0000_t75" style="width:468.75pt;height:21pt" o:ole="" fillcolor="#2d0922">
             <v:imagedata r:id="rId12" o:title=""/>
           </v:shape>
-          <o:OLEObject Type="Embed" ProgID="Word.Document.12" ShapeID="_x0000_i1027" DrawAspect="Content" ObjectID="_1781600409" r:id="rId13">
+          <o:OLEObject Type="Embed" ProgID="Word.Document.12" ShapeID="_x0000_i1027" DrawAspect="Content" ObjectID="_1782634545" r:id="rId13">
             <o:FieldCodes>\s</o:FieldCodes>
           </o:OLEObject>
         </w:object>
@@ -162,15 +998,15 @@
         <w:t>For running the program using pnpm, the following command should be used:</w:t>
       </w:r>
     </w:p>
-    <w:bookmarkStart w:id="3" w:name="_MON_1780067319"/>
-    <w:bookmarkEnd w:id="3"/>
+    <w:bookmarkStart w:id="6" w:name="_MON_1780067319"/>
+    <w:bookmarkEnd w:id="6"/>
     <w:p>
       <w:r>
         <w:object w:dxaOrig="9360" w:dyaOrig="416" w14:anchorId="6FC00D9C">
           <v:shape id="_x0000_i1028" type="#_x0000_t75" style="width:468.75pt;height:21pt" o:ole="" fillcolor="#2d0922">
             <v:imagedata r:id="rId14" o:title=""/>
           </v:shape>
-          <o:OLEObject Type="Embed" ProgID="Word.Document.12" ShapeID="_x0000_i1028" DrawAspect="Content" ObjectID="_1781600410" r:id="rId15">
+          <o:OLEObject Type="Embed" ProgID="Word.Document.12" ShapeID="_x0000_i1028" DrawAspect="Content" ObjectID="_1782634546" r:id="rId15">
             <o:FieldCodes>\s</o:FieldCodes>
           </o:OLEObject>
         </w:object>
@@ -181,15 +1017,15 @@
         <w:t>For running the program using npm, the following command should be used:</w:t>
       </w:r>
     </w:p>
-    <w:bookmarkStart w:id="4" w:name="_MON_1780067367"/>
-    <w:bookmarkEnd w:id="4"/>
+    <w:bookmarkStart w:id="7" w:name="_MON_1780067367"/>
+    <w:bookmarkEnd w:id="7"/>
     <w:p>
       <w:r>
         <w:object w:dxaOrig="9360" w:dyaOrig="416" w14:anchorId="164A6E09">
           <v:shape id="_x0000_i1029" type="#_x0000_t75" style="width:468.75pt;height:21pt" o:ole="" fillcolor="#2d0922">
             <v:imagedata r:id="rId16" o:title=""/>
           </v:shape>
-          <o:OLEObject Type="Embed" ProgID="Word.Document.12" ShapeID="_x0000_i1029" DrawAspect="Content" ObjectID="_1781600411" r:id="rId17">
+          <o:OLEObject Type="Embed" ProgID="Word.Document.12" ShapeID="_x0000_i1029" DrawAspect="Content" ObjectID="_1782634547" r:id="rId17">
             <o:FieldCodes>\s</o:FieldCodes>
           </o:OLEObject>
         </w:object>
@@ -200,15 +1036,15 @@
         <w:t>Project can also be run by using the Vite command:</w:t>
       </w:r>
     </w:p>
-    <w:bookmarkStart w:id="5" w:name="_MON_1780067601"/>
-    <w:bookmarkEnd w:id="5"/>
+    <w:bookmarkStart w:id="8" w:name="_MON_1780067601"/>
+    <w:bookmarkEnd w:id="8"/>
     <w:p>
       <w:r>
         <w:object w:dxaOrig="9360" w:dyaOrig="416" w14:anchorId="3B818C81">
           <v:shape id="_x0000_i1030" type="#_x0000_t75" style="width:468.75pt;height:21pt" o:ole="" fillcolor="#2d0922">
             <v:imagedata r:id="rId18" o:title=""/>
           </v:shape>
-          <o:OLEObject Type="Embed" ProgID="Word.Document.12" ShapeID="_x0000_i1030" DrawAspect="Content" ObjectID="_1781600412" r:id="rId19">
+          <o:OLEObject Type="Embed" ProgID="Word.Document.12" ShapeID="_x0000_i1030" DrawAspect="Content" ObjectID="_1782634548" r:id="rId19">
             <o:FieldCodes>\s</o:FieldCodes>
           </o:OLEObject>
         </w:object>
@@ -220,20 +1056,22 @@
       <w:pPr>
         <w:pStyle w:val="Heading2"/>
       </w:pPr>
+      <w:bookmarkStart w:id="9" w:name="_Toc172021735"/>
       <w:r>
         <w:lastRenderedPageBreak/>
         <w:t>If-else statement in JSX using ternary Operator</w:t>
       </w:r>
+      <w:bookmarkEnd w:id="9"/>
     </w:p>
-    <w:bookmarkStart w:id="6" w:name="_MON_1781596859"/>
-    <w:bookmarkEnd w:id="6"/>
+    <w:bookmarkStart w:id="10" w:name="_MON_1781596859"/>
+    <w:bookmarkEnd w:id="10"/>
     <w:p>
       <w:r>
         <w:object w:dxaOrig="8475" w:dyaOrig="7290" w14:anchorId="1DB78CF3">
-          <v:shape id="_x0000_i1060" type="#_x0000_t75" style="width:423.75pt;height:364.5pt" o:ole="" fillcolor="#2d0922">
+          <v:shape id="_x0000_i1031" type="#_x0000_t75" style="width:423.75pt;height:364.5pt" o:ole="" fillcolor="#2d0922">
             <v:imagedata r:id="rId20" o:title=""/>
           </v:shape>
-          <o:OLEObject Type="Embed" ProgID="Word.Document.12" ShapeID="_x0000_i1060" DrawAspect="Content" ObjectID="_1781600413" r:id="rId21">
+          <o:OLEObject Type="Embed" ProgID="Word.Document.12" ShapeID="_x0000_i1031" DrawAspect="Content" ObjectID="_1782634549" r:id="rId21">
             <o:FieldCodes>\s</o:FieldCodes>
           </o:OLEObject>
         </w:object>
@@ -243,30 +1081,30 @@
     <w:p>
       <w:pPr>
         <w:pStyle w:val="Heading2"/>
-      </w:pPr>
-      <w:r>
         <w:rPr>
-          <w:sz w:val="32"/>
-          <w:szCs w:val="32"/>
+          <w:sz w:val="36"/>
+          <w:szCs w:val="36"/>
         </w:rPr>
+      </w:pPr>
+      <w:bookmarkStart w:id="11" w:name="_Toc172021736"/>
+      <w:r>
         <w:lastRenderedPageBreak/>
         <w:t>Anonymous Function</w:t>
       </w:r>
-      <w:r>
-        <w:rPr>
-          <w:sz w:val="32"/>
-          <w:szCs w:val="32"/>
-        </w:rPr>
+      <w:bookmarkEnd w:id="11"/>
+      <w:r>
         <w:t xml:space="preserve"> </w:t>
       </w:r>
-      <w:bookmarkStart w:id="7" w:name="_MON_1781449753"/>
-      <w:bookmarkEnd w:id="7"/>
-      <w:r>
-        <w:object w:dxaOrig="8835" w:dyaOrig="11531" w14:anchorId="35ABA31A">
-          <v:shape id="_x0000_i1031" type="#_x0000_t75" style="width:442.5pt;height:576.75pt" o:ole="" fillcolor="#2d0922">
+    </w:p>
+    <w:bookmarkStart w:id="12" w:name="_MON_1781449753"/>
+    <w:bookmarkEnd w:id="12"/>
+    <w:p>
+      <w:r>
+        <w:object w:dxaOrig="8835" w:dyaOrig="10080" w14:anchorId="35ABA31A">
+          <v:shape id="_x0000_i1460" type="#_x0000_t75" style="width:441.75pt;height:7in" o:ole="" fillcolor="#2d0922">
             <v:imagedata r:id="rId22" o:title=""/>
           </v:shape>
-          <o:OLEObject Type="Embed" ProgID="Word.Document.12" ShapeID="_x0000_i1031" DrawAspect="Content" ObjectID="_1781600414" r:id="rId23">
+          <o:OLEObject Type="Embed" ProgID="Word.Document.12" ShapeID="_x0000_i1460" DrawAspect="Content" ObjectID="_1782634550" r:id="rId23">
             <o:FieldCodes>\s</o:FieldCodes>
           </o:OLEObject>
         </w:object>
@@ -274,12 +1112,28 @@
     </w:p>
     <w:p>
       <w:pPr>
+        <w:ind w:left="0"/>
+        <w:rPr>
+          <w:rFonts w:eastAsiaTheme="majorEastAsia" w:cstheme="majorBidi"/>
+          <w:color w:val="2E74B5" w:themeColor="accent1" w:themeShade="BF"/>
+          <w:sz w:val="28"/>
+          <w:szCs w:val="24"/>
+        </w:rPr>
+      </w:pPr>
+      <w:r>
+        <w:br w:type="page"/>
+      </w:r>
+    </w:p>
+    <w:p>
+      <w:pPr>
         <w:pStyle w:val="Heading2"/>
       </w:pPr>
+      <w:bookmarkStart w:id="13" w:name="_Toc172021737"/>
       <w:r>
         <w:lastRenderedPageBreak/>
         <w:t>JSX For-Loop</w:t>
       </w:r>
+      <w:bookmarkEnd w:id="13"/>
     </w:p>
     <w:p>
       <w:pPr>
@@ -316,23 +1170,15 @@
         <w:t>Don’t forgot to add ‘return’ to the map function!</w:t>
       </w:r>
     </w:p>
-    <w:bookmarkStart w:id="8" w:name="_MON_1781506932"/>
-    <w:bookmarkEnd w:id="8"/>
+    <w:bookmarkStart w:id="14" w:name="_MON_1781506932"/>
+    <w:bookmarkEnd w:id="14"/>
     <w:p>
-      <w:pPr>
-        <w:pStyle w:val="Heading2"/>
-        <w:numPr>
-          <w:ilvl w:val="0"/>
-          <w:numId w:val="0"/>
-        </w:numPr>
-        <w:ind w:left="714"/>
-      </w:pPr>
       <w:r>
         <w:object w:dxaOrig="8385" w:dyaOrig="3600" w14:anchorId="646026AD">
-          <v:shape id="_x0000_i1050" type="#_x0000_t75" style="width:419.25pt;height:180pt" o:ole="" fillcolor="#2d0922">
+          <v:shape id="_x0000_i1033" type="#_x0000_t75" style="width:419.25pt;height:180pt" o:ole="" fillcolor="#2d0922">
             <v:imagedata r:id="rId24" o:title=""/>
           </v:shape>
-          <o:OLEObject Type="Embed" ProgID="Word.Document.12" ShapeID="_x0000_i1050" DrawAspect="Content" ObjectID="_1781600415" r:id="rId25">
+          <o:OLEObject Type="Embed" ProgID="Word.Document.12" ShapeID="_x0000_i1033" DrawAspect="Content" ObjectID="_1782634551" r:id="rId25">
             <o:FieldCodes>\s</o:FieldCodes>
           </o:OLEObject>
         </w:object>
@@ -346,10 +1192,12 @@
       <w:pPr>
         <w:pStyle w:val="Heading2"/>
       </w:pPr>
+      <w:bookmarkStart w:id="15" w:name="_Toc172021738"/>
       <w:r>
         <w:lastRenderedPageBreak/>
         <w:t>JSX Conditional Rendering Using IF-Else:</w:t>
       </w:r>
+      <w:bookmarkEnd w:id="15"/>
     </w:p>
     <w:p>
       <w:r>
@@ -366,14 +1214,14 @@
         </w:rPr>
         <w:t xml:space="preserve">more efficient and cleaner way, of implementing If-Else by using functions is illustrated: </w:t>
       </w:r>
-      <w:bookmarkStart w:id="9" w:name="_MON_1781508059"/>
-      <w:bookmarkEnd w:id="9"/>
+      <w:bookmarkStart w:id="16" w:name="_MON_1781508059"/>
+      <w:bookmarkEnd w:id="16"/>
       <w:r>
         <w:object w:dxaOrig="8475" w:dyaOrig="6543" w14:anchorId="32BB2B3C">
-          <v:shape id="_x0000_i1040" type="#_x0000_t75" style="width:423.75pt;height:327pt" o:ole="" fillcolor="#2d0922">
+          <v:shape id="_x0000_i1034" type="#_x0000_t75" style="width:423.75pt;height:327pt" o:ole="" fillcolor="#2d0922">
             <v:imagedata r:id="rId26" o:title=""/>
           </v:shape>
-          <o:OLEObject Type="Embed" ProgID="Word.Document.12" ShapeID="_x0000_i1040" DrawAspect="Content" ObjectID="_1781600416" r:id="rId27">
+          <o:OLEObject Type="Embed" ProgID="Word.Document.12" ShapeID="_x0000_i1034" DrawAspect="Content" ObjectID="_1782634552" r:id="rId27">
             <o:FieldCodes>\s</o:FieldCodes>
           </o:OLEObject>
         </w:object>
@@ -383,6 +1231,7 @@
       <w:pPr>
         <w:pStyle w:val="Heading2"/>
       </w:pPr>
+      <w:bookmarkStart w:id="17" w:name="_Toc172021739"/>
       <w:r>
         <w:lastRenderedPageBreak/>
         <w:t xml:space="preserve">JSX Conditional Rendering Using </w:t>
@@ -390,16 +1239,17 @@
       <w:r>
         <w:t>Switch Statement:</w:t>
       </w:r>
+      <w:bookmarkEnd w:id="17"/>
     </w:p>
-    <w:bookmarkStart w:id="10" w:name="_MON_1781596364"/>
-    <w:bookmarkEnd w:id="10"/>
+    <w:bookmarkStart w:id="18" w:name="_MON_1781596364"/>
+    <w:bookmarkEnd w:id="18"/>
     <w:p>
       <w:r>
         <w:object w:dxaOrig="8475" w:dyaOrig="4680" w14:anchorId="42B1CF7F">
-          <v:shape id="_x0000_i1053" type="#_x0000_t75" style="width:423.75pt;height:234pt" o:ole="" fillcolor="#2d0922">
+          <v:shape id="_x0000_i1035" type="#_x0000_t75" style="width:423.75pt;height:234pt" o:ole="" fillcolor="#2d0922">
             <v:imagedata r:id="rId28" o:title=""/>
           </v:shape>
-          <o:OLEObject Type="Embed" ProgID="Word.Document.12" ShapeID="_x0000_i1053" DrawAspect="Content" ObjectID="_1781600417" r:id="rId29">
+          <o:OLEObject Type="Embed" ProgID="Word.Document.12" ShapeID="_x0000_i1035" DrawAspect="Content" ObjectID="_1782634553" r:id="rId29">
             <o:FieldCodes>\s</o:FieldCodes>
           </o:OLEObject>
         </w:object>
@@ -409,6 +1259,7 @@
       <w:pPr>
         <w:pStyle w:val="Heading2"/>
       </w:pPr>
+      <w:bookmarkStart w:id="19" w:name="_Toc172021740"/>
       <w:r>
         <w:t xml:space="preserve">JSX Conditional Rendering Using </w:t>
       </w:r>
@@ -421,21 +1272,22 @@
       <w:r>
         <w:t>:</w:t>
       </w:r>
+      <w:bookmarkEnd w:id="19"/>
     </w:p>
     <w:p>
       <w:r>
         <w:t>If condition is true, it will execute the code after the ‘&amp;&amp;’ operator, otherwise it won’t execute something else.</w:t>
       </w:r>
     </w:p>
-    <w:bookmarkStart w:id="11" w:name="_MON_1781597712"/>
-    <w:bookmarkEnd w:id="11"/>
+    <w:bookmarkStart w:id="20" w:name="_MON_1781597712"/>
+    <w:bookmarkEnd w:id="20"/>
     <w:p>
       <w:r>
         <w:object w:dxaOrig="8475" w:dyaOrig="5130" w14:anchorId="309D6332">
-          <v:shape id="_x0000_i1064" type="#_x0000_t75" style="width:423.75pt;height:256.5pt" o:ole="" fillcolor="#2d0922">
+          <v:shape id="_x0000_i1036" type="#_x0000_t75" style="width:423.75pt;height:256.5pt" o:ole="" fillcolor="#2d0922">
             <v:imagedata r:id="rId30" o:title=""/>
           </v:shape>
-          <o:OLEObject Type="Embed" ProgID="Word.Document.12" ShapeID="_x0000_i1064" DrawAspect="Content" ObjectID="_1781600418" r:id="rId31">
+          <o:OLEObject Type="Embed" ProgID="Word.Document.12" ShapeID="_x0000_i1036" DrawAspect="Content" ObjectID="_1782634554" r:id="rId31">
             <o:FieldCodes>\s</o:FieldCodes>
           </o:OLEObject>
         </w:object>
@@ -445,23 +1297,37 @@
       <w:pPr>
         <w:pStyle w:val="Heading2"/>
       </w:pPr>
+      <w:bookmarkStart w:id="21" w:name="_Toc172021741"/>
       <w:r>
         <w:lastRenderedPageBreak/>
-        <w:t xml:space="preserve">JSX Conditional Rendering Using &amp;&amp; </w:t>
-      </w:r>
-      <w:r>
-        <w:t>Operator</w:t>
+        <w:t>Passing Properties to Child Component</w:t>
       </w:r>
       <w:r>
         <w:t>:</w:t>
       </w:r>
+      <w:bookmarkEnd w:id="21"/>
     </w:p>
     <w:p>
-      <w:bookmarkStart w:id="12" w:name="_GoBack"/>
-      <w:bookmarkEnd w:id="12"/>
+      <w:r>
+        <w:t>It has a unidirectional flow, so you cannot pass components from child to parent.</w:t>
+      </w:r>
     </w:p>
+    <w:p>
+      <w:r>
+        <w:object w:dxaOrig="8475" w:dyaOrig="5130" w14:anchorId="28722EAB">
+          <v:shape id="_x0000_i1037" type="#_x0000_t75" style="width:423.75pt;height:256.5pt" o:ole="" fillcolor="#2d0922">
+            <v:imagedata r:id="rId30" o:title=""/>
+          </v:shape>
+          <o:OLEObject Type="Embed" ProgID="Word.Document.12" ShapeID="_x0000_i1037" DrawAspect="Content" ObjectID="_1782634555" r:id="rId32">
+            <o:FieldCodes>\s</o:FieldCodes>
+          </o:OLEObject>
+        </w:object>
+      </w:r>
+    </w:p>
+    <w:p/>
+    <w:p/>
     <w:sectPr>
-      <w:footerReference w:type="default" r:id="rId32"/>
+      <w:footerReference w:type="default" r:id="rId33"/>
       <w:pgSz w:w="12240" w:h="15840"/>
       <w:pgMar w:top="1440" w:right="1440" w:bottom="1440" w:left="1440" w:header="720" w:footer="720" w:gutter="0"/>
       <w:cols w:space="720"/>
@@ -608,7 +1474,7 @@
               <w:noProof/>
               <w:color w:val="FFFFFF" w:themeColor="background1"/>
             </w:rPr>
-            <w:t>7</w:t>
+            <w:t>8</w:t>
           </w:r>
           <w:r>
             <w:rPr>
@@ -2295,7 +3161,6 @@
     <w:basedOn w:val="Heading1"/>
     <w:next w:val="Normal"/>
     <w:uiPriority w:val="39"/>
-    <w:semiHidden/>
     <w:unhideWhenUsed/>
     <w:qFormat/>
     <w:rsid w:val="008D4CB7"/>
@@ -2592,6 +3457,54 @@
     </w:pPr>
     <w:tblPr/>
   </w:style>
+  <w:style w:type="paragraph" w:styleId="TOC2">
+    <w:name w:val="toc 2"/>
+    <w:basedOn w:val="Normal"/>
+    <w:next w:val="Normal"/>
+    <w:autoRedefine/>
+    <w:uiPriority w:val="39"/>
+    <w:unhideWhenUsed/>
+    <w:rsid w:val="009E0224"/>
+    <w:pPr>
+      <w:spacing w:after="100"/>
+      <w:ind w:left="220"/>
+    </w:pPr>
+    <w:rPr>
+      <w:rFonts w:asciiTheme="minorHAnsi" w:hAnsiTheme="minorHAnsi" w:cs="Times New Roman"/>
+    </w:rPr>
+  </w:style>
+  <w:style w:type="paragraph" w:styleId="TOC1">
+    <w:name w:val="toc 1"/>
+    <w:basedOn w:val="Normal"/>
+    <w:next w:val="Normal"/>
+    <w:autoRedefine/>
+    <w:uiPriority w:val="39"/>
+    <w:unhideWhenUsed/>
+    <w:rsid w:val="009E0224"/>
+    <w:pPr>
+      <w:spacing w:after="100"/>
+      <w:ind w:left="0"/>
+    </w:pPr>
+    <w:rPr>
+      <w:rFonts w:asciiTheme="minorHAnsi" w:hAnsiTheme="minorHAnsi" w:cs="Times New Roman"/>
+    </w:rPr>
+  </w:style>
+  <w:style w:type="paragraph" w:styleId="TOC3">
+    <w:name w:val="toc 3"/>
+    <w:basedOn w:val="Normal"/>
+    <w:next w:val="Normal"/>
+    <w:autoRedefine/>
+    <w:uiPriority w:val="39"/>
+    <w:unhideWhenUsed/>
+    <w:rsid w:val="009E0224"/>
+    <w:pPr>
+      <w:spacing w:after="100"/>
+      <w:ind w:left="440"/>
+    </w:pPr>
+    <w:rPr>
+      <w:rFonts w:asciiTheme="minorHAnsi" w:hAnsiTheme="minorHAnsi" w:cs="Times New Roman"/>
+    </w:rPr>
+  </w:style>
 </w:styles>
 </file>
 
@@ -2646,7 +3559,7 @@
     <w:charset w:val="00"/>
     <w:family w:val="roman"/>
     <w:pitch w:val="variable"/>
-    <w:sig w:usb0="E0002EFF" w:usb1="C000785B" w:usb2="00000009" w:usb3="00000000" w:csb0="000001FF" w:csb1="00000000"/>
+    <w:sig w:usb0="E0002AFF" w:usb1="C0007841" w:usb2="00000009" w:usb3="00000000" w:csb0="000001FF" w:csb1="00000000"/>
   </w:font>
   <w:font w:name="Courier New">
     <w:panose1 w:val="02070309020205020404"/>
@@ -2674,7 +3587,7 @@
     <w:charset w:val="00"/>
     <w:family w:val="swiss"/>
     <w:pitch w:val="variable"/>
-    <w:sig w:usb0="E0002EFF" w:usb1="C000785B" w:usb2="00000009" w:usb3="00000000" w:csb0="000001FF" w:csb1="00000000"/>
+    <w:sig w:usb0="E0002AFF" w:usb1="C0007843" w:usb2="00000009" w:usb3="00000000" w:csb0="000001FF" w:csb1="00000000"/>
   </w:font>
   <w:font w:name="CMU Serif">
     <w:altName w:val="Mongolian Baiti"/>
@@ -2723,8 +3636,10 @@
     <w:rsid w:val="00707AB8"/>
     <w:rsid w:val="007504D0"/>
     <w:rsid w:val="00817CC0"/>
+    <w:rsid w:val="00895B8A"/>
     <w:rsid w:val="009350C8"/>
     <w:rsid w:val="00AE33A7"/>
+    <w:rsid w:val="00C45503"/>
     <w:rsid w:val="00D3788D"/>
     <w:rsid w:val="00E2224F"/>
     <w:rsid w:val="00E27089"/>
@@ -3176,6 +4091,18 @@
     <w:name w:val="DE91083F701F424E995CC174A5A46F30"/>
     <w:rsid w:val="007504D0"/>
   </w:style>
+  <w:style w:type="paragraph" w:customStyle="1" w:styleId="E521CA7A09434F95BA5B9F4C5B6B47EF">
+    <w:name w:val="E521CA7A09434F95BA5B9F4C5B6B47EF"/>
+    <w:rsid w:val="00895B8A"/>
+  </w:style>
+  <w:style w:type="paragraph" w:customStyle="1" w:styleId="B9DC1A9E99004D26BEE4268391187CAB">
+    <w:name w:val="B9DC1A9E99004D26BEE4268391187CAB"/>
+    <w:rsid w:val="00895B8A"/>
+  </w:style>
+  <w:style w:type="paragraph" w:customStyle="1" w:styleId="084E79ED02D8433BAD03B7FA55D1EEAC">
+    <w:name w:val="084E79ED02D8433BAD03B7FA55D1EEAC"/>
+    <w:rsid w:val="00895B8A"/>
+  </w:style>
 </w:styles>
 </file>
 
@@ -3452,7 +4379,7 @@
 </file>
 
 <file path=customXml/itemProps1.xml><?xml version="1.0" encoding="utf-8"?>
-<ds:datastoreItem xmlns:ds="http://schemas.openxmlformats.org/officeDocument/2006/customXml" ds:itemID="{E558F818-EB74-4BB5-AE84-A213E2669045}">
+<ds:datastoreItem xmlns:ds="http://schemas.openxmlformats.org/officeDocument/2006/customXml" ds:itemID="{2954752A-394F-4440-B68F-1CAF783052E5}">
   <ds:schemaRefs>
     <ds:schemaRef ds:uri="http://schemas.openxmlformats.org/officeDocument/2006/bibliography"/>
   </ds:schemaRefs>

</xml_diff>

<commit_message>
add subsection of passing objects
</commit_message>
<xml_diff>
--- a/notes_of_the_second_course/react.docx
+++ b/notes_of_the_second_course/react.docx
@@ -4,7 +4,13 @@
   <w:body>
     <w:sdt>
       <w:sdtPr>
-        <w:id w:val="922072215"/>
+        <w:rPr>
+          <w:rFonts w:eastAsiaTheme="minorEastAsia" w:cstheme="minorBidi"/>
+          <w:color w:val="auto"/>
+          <w:sz w:val="22"/>
+          <w:szCs w:val="22"/>
+        </w:rPr>
+        <w:id w:val="-1136180021"/>
         <w:docPartObj>
           <w:docPartGallery w:val="Table of Contents"/>
           <w:docPartUnique/>
@@ -12,13 +18,9 @@
       </w:sdtPr>
       <w:sdtEndPr>
         <w:rPr>
-          <w:rFonts w:eastAsiaTheme="minorEastAsia" w:cstheme="minorBidi"/>
           <w:b/>
           <w:bCs/>
           <w:noProof/>
-          <w:color w:val="auto"/>
-          <w:sz w:val="22"/>
-          <w:szCs w:val="22"/>
         </w:rPr>
       </w:sdtEndPr>
       <w:sdtContent>
@@ -27,7 +29,7 @@
             <w:pStyle w:val="TOCHeading"/>
           </w:pPr>
           <w:r>
-            <w:t>Contents:</w:t>
+            <w:t>Contents</w:t>
           </w:r>
         </w:p>
         <w:p>
@@ -51,7 +53,7 @@
           <w:r>
             <w:fldChar w:fldCharType="separate"/>
           </w:r>
-          <w:hyperlink w:anchor="_Toc172021733" w:history="1">
+          <w:hyperlink w:anchor="_Toc172023167" w:history="1">
             <w:r>
               <w:rPr>
                 <w:rStyle w:val="Hyperlink"/>
@@ -92,7 +94,7 @@
                 <w:noProof/>
                 <w:webHidden/>
               </w:rPr>
-              <w:instrText xml:space="preserve"> PAGEREF _Toc172021733 \h </w:instrText>
+              <w:instrText xml:space="preserve"> PAGEREF _Toc172023167 \h </w:instrText>
             </w:r>
             <w:r>
               <w:rPr>
@@ -112,7 +114,7 @@
                 <w:noProof/>
                 <w:webHidden/>
               </w:rPr>
-              <w:t>4</w:t>
+              <w:t>2</w:t>
             </w:r>
             <w:r>
               <w:rPr>
@@ -135,7 +137,7 @@
               <w:noProof/>
             </w:rPr>
           </w:pPr>
-          <w:hyperlink w:anchor="_Toc172021734" w:history="1">
+          <w:hyperlink w:anchor="_Toc172023168" w:history="1">
             <w:r>
               <w:rPr>
                 <w:rStyle w:val="Hyperlink"/>
@@ -176,7 +178,7 @@
                 <w:noProof/>
                 <w:webHidden/>
               </w:rPr>
-              <w:instrText xml:space="preserve"> PAGEREF _Toc172021734 \h </w:instrText>
+              <w:instrText xml:space="preserve"> PAGEREF _Toc172023168 \h </w:instrText>
             </w:r>
             <w:r>
               <w:rPr>
@@ -196,7 +198,7 @@
                 <w:noProof/>
                 <w:webHidden/>
               </w:rPr>
-              <w:t>4</w:t>
+              <w:t>2</w:t>
             </w:r>
             <w:r>
               <w:rPr>
@@ -219,7 +221,7 @@
               <w:noProof/>
             </w:rPr>
           </w:pPr>
-          <w:hyperlink w:anchor="_Toc172021735" w:history="1">
+          <w:hyperlink w:anchor="_Toc172023169" w:history="1">
             <w:r>
               <w:rPr>
                 <w:rStyle w:val="Hyperlink"/>
@@ -260,7 +262,7 @@
                 <w:noProof/>
                 <w:webHidden/>
               </w:rPr>
-              <w:instrText xml:space="preserve"> PAGEREF _Toc172021735 \h </w:instrText>
+              <w:instrText xml:space="preserve"> PAGEREF _Toc172023169 \h </w:instrText>
             </w:r>
             <w:r>
               <w:rPr>
@@ -280,7 +282,7 @@
                 <w:noProof/>
                 <w:webHidden/>
               </w:rPr>
-              <w:t>5</w:t>
+              <w:t>3</w:t>
             </w:r>
             <w:r>
               <w:rPr>
@@ -303,7 +305,7 @@
               <w:noProof/>
             </w:rPr>
           </w:pPr>
-          <w:hyperlink w:anchor="_Toc172021736" w:history="1">
+          <w:hyperlink w:anchor="_Toc172023170" w:history="1">
             <w:r>
               <w:rPr>
                 <w:rStyle w:val="Hyperlink"/>
@@ -344,7 +346,7 @@
                 <w:noProof/>
                 <w:webHidden/>
               </w:rPr>
-              <w:instrText xml:space="preserve"> PAGEREF _Toc172021736 \h </w:instrText>
+              <w:instrText xml:space="preserve"> PAGEREF _Toc172023170 \h </w:instrText>
             </w:r>
             <w:r>
               <w:rPr>
@@ -364,7 +366,7 @@
                 <w:noProof/>
                 <w:webHidden/>
               </w:rPr>
-              <w:t>6</w:t>
+              <w:t>4</w:t>
             </w:r>
             <w:r>
               <w:rPr>
@@ -387,7 +389,7 @@
               <w:noProof/>
             </w:rPr>
           </w:pPr>
-          <w:hyperlink w:anchor="_Toc172021737" w:history="1">
+          <w:hyperlink w:anchor="_Toc172023171" w:history="1">
             <w:r>
               <w:rPr>
                 <w:rStyle w:val="Hyperlink"/>
@@ -428,7 +430,7 @@
                 <w:noProof/>
                 <w:webHidden/>
               </w:rPr>
-              <w:instrText xml:space="preserve"> PAGEREF _Toc172021737 \h </w:instrText>
+              <w:instrText xml:space="preserve"> PAGEREF _Toc172023171 \h </w:instrText>
             </w:r>
             <w:r>
               <w:rPr>
@@ -448,7 +450,7 @@
                 <w:noProof/>
                 <w:webHidden/>
               </w:rPr>
-              <w:t>7</w:t>
+              <w:t>5</w:t>
             </w:r>
             <w:r>
               <w:rPr>
@@ -471,7 +473,7 @@
               <w:noProof/>
             </w:rPr>
           </w:pPr>
-          <w:hyperlink w:anchor="_Toc172021738" w:history="1">
+          <w:hyperlink w:anchor="_Toc172023172" w:history="1">
             <w:r>
               <w:rPr>
                 <w:rStyle w:val="Hyperlink"/>
@@ -512,7 +514,7 @@
                 <w:noProof/>
                 <w:webHidden/>
               </w:rPr>
-              <w:instrText xml:space="preserve"> PAGEREF _Toc172021738 \h </w:instrText>
+              <w:instrText xml:space="preserve"> PAGEREF _Toc172023172 \h </w:instrText>
             </w:r>
             <w:r>
               <w:rPr>
@@ -532,7 +534,7 @@
                 <w:noProof/>
                 <w:webHidden/>
               </w:rPr>
-              <w:t>8</w:t>
+              <w:t>6</w:t>
             </w:r>
             <w:r>
               <w:rPr>
@@ -555,7 +557,7 @@
               <w:noProof/>
             </w:rPr>
           </w:pPr>
-          <w:hyperlink w:anchor="_Toc172021739" w:history="1">
+          <w:hyperlink w:anchor="_Toc172023173" w:history="1">
             <w:r>
               <w:rPr>
                 <w:rStyle w:val="Hyperlink"/>
@@ -596,7 +598,7 @@
                 <w:noProof/>
                 <w:webHidden/>
               </w:rPr>
-              <w:instrText xml:space="preserve"> PAGEREF _Toc172021739 \h </w:instrText>
+              <w:instrText xml:space="preserve"> PAGEREF _Toc172023173 \h </w:instrText>
             </w:r>
             <w:r>
               <w:rPr>
@@ -616,7 +618,7 @@
                 <w:noProof/>
                 <w:webHidden/>
               </w:rPr>
-              <w:t>9</w:t>
+              <w:t>7</w:t>
             </w:r>
             <w:r>
               <w:rPr>
@@ -639,7 +641,7 @@
               <w:noProof/>
             </w:rPr>
           </w:pPr>
-          <w:hyperlink w:anchor="_Toc172021740" w:history="1">
+          <w:hyperlink w:anchor="_Toc172023174" w:history="1">
             <w:r>
               <w:rPr>
                 <w:rStyle w:val="Hyperlink"/>
@@ -680,7 +682,7 @@
                 <w:noProof/>
                 <w:webHidden/>
               </w:rPr>
-              <w:instrText xml:space="preserve"> PAGEREF _Toc172021740 \h </w:instrText>
+              <w:instrText xml:space="preserve"> PAGEREF _Toc172023174 \h </w:instrText>
             </w:r>
             <w:r>
               <w:rPr>
@@ -700,7 +702,7 @@
                 <w:noProof/>
                 <w:webHidden/>
               </w:rPr>
-              <w:t>9</w:t>
+              <w:t>7</w:t>
             </w:r>
             <w:r>
               <w:rPr>
@@ -723,7 +725,7 @@
               <w:noProof/>
             </w:rPr>
           </w:pPr>
-          <w:hyperlink w:anchor="_Toc172021741" w:history="1">
+          <w:hyperlink w:anchor="_Toc172023175" w:history="1">
             <w:r>
               <w:rPr>
                 <w:rStyle w:val="Hyperlink"/>
@@ -764,7 +766,7 @@
                 <w:noProof/>
                 <w:webHidden/>
               </w:rPr>
-              <w:instrText xml:space="preserve"> PAGEREF _Toc172021741 \h </w:instrText>
+              <w:instrText xml:space="preserve"> PAGEREF _Toc172023175 \h </w:instrText>
             </w:r>
             <w:r>
               <w:rPr>
@@ -784,7 +786,214 @@
                 <w:noProof/>
                 <w:webHidden/>
               </w:rPr>
-              <w:t>10</w:t>
+              <w:t>8</w:t>
+            </w:r>
+            <w:r>
+              <w:rPr>
+                <w:noProof/>
+                <w:webHidden/>
+              </w:rPr>
+              <w:fldChar w:fldCharType="end"/>
+            </w:r>
+          </w:hyperlink>
+        </w:p>
+        <w:p>
+          <w:pPr>
+            <w:pStyle w:val="TOC3"/>
+            <w:tabs>
+              <w:tab w:val="right" w:leader="dot" w:pos="9350"/>
+            </w:tabs>
+            <w:rPr>
+              <w:rFonts w:cstheme="minorBidi"/>
+              <w:noProof/>
+            </w:rPr>
+          </w:pPr>
+          <w:hyperlink w:anchor="_Toc172023176" w:history="1">
+            <w:r>
+              <w:rPr>
+                <w:rStyle w:val="Hyperlink"/>
+                <w:noProof/>
+              </w:rPr>
+              <w:t>Passing a String</w:t>
+            </w:r>
+            <w:r>
+              <w:rPr>
+                <w:noProof/>
+                <w:webHidden/>
+              </w:rPr>
+              <w:tab/>
+            </w:r>
+            <w:r>
+              <w:rPr>
+                <w:noProof/>
+                <w:webHidden/>
+              </w:rPr>
+              <w:fldChar w:fldCharType="begin"/>
+            </w:r>
+            <w:r>
+              <w:rPr>
+                <w:noProof/>
+                <w:webHidden/>
+              </w:rPr>
+              <w:instrText xml:space="preserve"> PAGEREF _Toc172023176 \h </w:instrText>
+            </w:r>
+            <w:r>
+              <w:rPr>
+                <w:noProof/>
+                <w:webHidden/>
+              </w:rPr>
+            </w:r>
+            <w:r>
+              <w:rPr>
+                <w:noProof/>
+                <w:webHidden/>
+              </w:rPr>
+              <w:fldChar w:fldCharType="separate"/>
+            </w:r>
+            <w:r>
+              <w:rPr>
+                <w:noProof/>
+                <w:webHidden/>
+              </w:rPr>
+              <w:t>8</w:t>
+            </w:r>
+            <w:r>
+              <w:rPr>
+                <w:noProof/>
+                <w:webHidden/>
+              </w:rPr>
+              <w:fldChar w:fldCharType="end"/>
+            </w:r>
+          </w:hyperlink>
+        </w:p>
+        <w:p>
+          <w:pPr>
+            <w:pStyle w:val="TOC3"/>
+            <w:tabs>
+              <w:tab w:val="right" w:leader="dot" w:pos="9350"/>
+            </w:tabs>
+            <w:rPr>
+              <w:rFonts w:cstheme="minorBidi"/>
+              <w:noProof/>
+            </w:rPr>
+          </w:pPr>
+          <w:hyperlink w:anchor="_Toc172023177" w:history="1">
+            <w:r>
+              <w:rPr>
+                <w:rStyle w:val="Hyperlink"/>
+                <w:noProof/>
+              </w:rPr>
+              <w:t>Passing an Object:</w:t>
+            </w:r>
+            <w:r>
+              <w:rPr>
+                <w:noProof/>
+                <w:webHidden/>
+              </w:rPr>
+              <w:tab/>
+            </w:r>
+            <w:r>
+              <w:rPr>
+                <w:noProof/>
+                <w:webHidden/>
+              </w:rPr>
+              <w:fldChar w:fldCharType="begin"/>
+            </w:r>
+            <w:r>
+              <w:rPr>
+                <w:noProof/>
+                <w:webHidden/>
+              </w:rPr>
+              <w:instrText xml:space="preserve"> PAGEREF _Toc172023177 \h </w:instrText>
+            </w:r>
+            <w:r>
+              <w:rPr>
+                <w:noProof/>
+                <w:webHidden/>
+              </w:rPr>
+            </w:r>
+            <w:r>
+              <w:rPr>
+                <w:noProof/>
+                <w:webHidden/>
+              </w:rPr>
+              <w:fldChar w:fldCharType="separate"/>
+            </w:r>
+            <w:r>
+              <w:rPr>
+                <w:noProof/>
+                <w:webHidden/>
+              </w:rPr>
+              <w:t>9</w:t>
+            </w:r>
+            <w:r>
+              <w:rPr>
+                <w:noProof/>
+                <w:webHidden/>
+              </w:rPr>
+              <w:fldChar w:fldCharType="end"/>
+            </w:r>
+          </w:hyperlink>
+        </w:p>
+        <w:p>
+          <w:pPr>
+            <w:pStyle w:val="TOC3"/>
+            <w:tabs>
+              <w:tab w:val="right" w:leader="dot" w:pos="9350"/>
+            </w:tabs>
+            <w:rPr>
+              <w:rFonts w:cstheme="minorBidi"/>
+              <w:noProof/>
+            </w:rPr>
+          </w:pPr>
+          <w:hyperlink w:anchor="_Toc172023178" w:history="1">
+            <w:r>
+              <w:rPr>
+                <w:rStyle w:val="Hyperlink"/>
+                <w:noProof/>
+              </w:rPr>
+              <w:t>Passing a Function:</w:t>
+            </w:r>
+            <w:r>
+              <w:rPr>
+                <w:noProof/>
+                <w:webHidden/>
+              </w:rPr>
+              <w:tab/>
+            </w:r>
+            <w:r>
+              <w:rPr>
+                <w:noProof/>
+                <w:webHidden/>
+              </w:rPr>
+              <w:fldChar w:fldCharType="begin"/>
+            </w:r>
+            <w:r>
+              <w:rPr>
+                <w:noProof/>
+                <w:webHidden/>
+              </w:rPr>
+              <w:instrText xml:space="preserve"> PAGEREF _Toc172023178 \h </w:instrText>
+            </w:r>
+            <w:r>
+              <w:rPr>
+                <w:noProof/>
+                <w:webHidden/>
+              </w:rPr>
+            </w:r>
+            <w:r>
+              <w:rPr>
+                <w:noProof/>
+                <w:webHidden/>
+              </w:rPr>
+              <w:fldChar w:fldCharType="separate"/>
+            </w:r>
+            <w:r>
+              <w:rPr>
+                <w:noProof/>
+                <w:webHidden/>
+              </w:rPr>
+              <w:t>9</w:t>
             </w:r>
             <w:r>
               <w:rPr>
@@ -830,14 +1039,12 @@
       <w:r>
         <w:br w:type="page"/>
       </w:r>
-      <w:bookmarkStart w:id="0" w:name="_GoBack"/>
-      <w:bookmarkEnd w:id="0"/>
     </w:p>
     <w:p>
       <w:pPr>
         <w:pStyle w:val="Heading1"/>
       </w:pPr>
-      <w:bookmarkStart w:id="1" w:name="_Toc172021733"/>
+      <w:bookmarkStart w:id="0" w:name="_Toc172023167"/>
       <w:r>
         <w:lastRenderedPageBreak/>
         <w:t xml:space="preserve">React </w:t>
@@ -848,28 +1055,28 @@
       <w:r>
         <w:t>Fundamentals</w:t>
       </w:r>
+      <w:bookmarkEnd w:id="0"/>
+    </w:p>
+    <w:p>
+      <w:pPr>
+        <w:pStyle w:val="Heading2"/>
+      </w:pPr>
+      <w:bookmarkStart w:id="1" w:name="_Toc172023168"/>
+      <w:r>
+        <w:t>Create a</w:t>
+      </w:r>
+      <w:r>
+        <w:t xml:space="preserve"> react app using Vite:</w:t>
+      </w:r>
       <w:bookmarkEnd w:id="1"/>
     </w:p>
     <w:p>
-      <w:pPr>
-        <w:pStyle w:val="Heading2"/>
-      </w:pPr>
-      <w:bookmarkStart w:id="2" w:name="_Toc172021734"/>
-      <w:r>
-        <w:t>Create a</w:t>
-      </w:r>
-      <w:r>
-        <w:t xml:space="preserve"> react app using Vite:</w:t>
-      </w:r>
-      <w:bookmarkEnd w:id="2"/>
-    </w:p>
-    <w:p>
       <w:r>
         <w:t>My node version on the Ubuntu WSL was outdated so I ran this command to install the latest long term support version of it:</w:t>
       </w:r>
     </w:p>
-    <w:bookmarkStart w:id="3" w:name="_MON_1755764422"/>
-    <w:bookmarkEnd w:id="3"/>
+    <w:bookmarkStart w:id="2" w:name="_MON_1755764422"/>
+    <w:bookmarkEnd w:id="2"/>
     <w:p>
       <w:r>
         <w:rPr>
@@ -899,7 +1106,7 @@
           <v:shape id="_x0000_i1025" type="#_x0000_t75" style="width:468.75pt;height:63pt" o:ole="" fillcolor="#2d0922">
             <v:imagedata r:id="rId8" o:title=""/>
           </v:shape>
-          <o:OLEObject Type="Embed" ProgID="Word.Document.12" ShapeID="_x0000_i1025" DrawAspect="Content" ObjectID="_1782634543" r:id="rId9">
+          <o:OLEObject Type="Embed" ProgID="Word.Document.12" ShapeID="_x0000_i1025" DrawAspect="Content" ObjectID="_1782756044" r:id="rId9">
             <o:FieldCodes>\s</o:FieldCodes>
           </o:OLEObject>
         </w:object>
@@ -910,15 +1117,15 @@
         <w:t>In order to create a Vite project this command should be used and the Vite should be followed:</w:t>
       </w:r>
     </w:p>
-    <w:bookmarkStart w:id="4" w:name="_MON_1780065910"/>
-    <w:bookmarkEnd w:id="4"/>
+    <w:bookmarkStart w:id="3" w:name="_MON_1780065910"/>
+    <w:bookmarkEnd w:id="3"/>
     <w:p>
       <w:r>
         <w:object w:dxaOrig="9360" w:dyaOrig="416" w14:anchorId="7B3FD8AB">
           <v:shape id="_x0000_i1026" type="#_x0000_t75" style="width:468.75pt;height:21pt" o:ole="" fillcolor="#2d0922">
             <v:imagedata r:id="rId10" o:title=""/>
           </v:shape>
-          <o:OLEObject Type="Embed" ProgID="Word.Document.12" ShapeID="_x0000_i1026" DrawAspect="Content" ObjectID="_1782634544" r:id="rId11">
+          <o:OLEObject Type="Embed" ProgID="Word.Document.12" ShapeID="_x0000_i1026" DrawAspect="Content" ObjectID="_1782756045" r:id="rId11">
             <o:FieldCodes>\s</o:FieldCodes>
           </o:OLEObject>
         </w:object>
@@ -932,18 +1139,26 @@
         <w:t>pnpm instead will be used. Pnpm uses hard links and symlinks to save one version of a module only ever once on a disk.</w:t>
       </w:r>
       <w:r>
-        <w:t xml:space="preserve"> for installing it, this command have been used:</w:t>
-      </w:r>
-    </w:p>
-    <w:bookmarkStart w:id="5" w:name="_MON_1780067084"/>
-    <w:bookmarkEnd w:id="5"/>
+        <w:t xml:space="preserve"> </w:t>
+      </w:r>
+      <w:proofErr w:type="gramStart"/>
+      <w:r>
+        <w:t>for</w:t>
+      </w:r>
+      <w:proofErr w:type="gramEnd"/>
+      <w:r>
+        <w:t xml:space="preserve"> installing it, this command have been used:</w:t>
+      </w:r>
+    </w:p>
+    <w:bookmarkStart w:id="4" w:name="_MON_1780067084"/>
+    <w:bookmarkEnd w:id="4"/>
     <w:p>
       <w:r>
         <w:object w:dxaOrig="9360" w:dyaOrig="416" w14:anchorId="6F5B40CC">
           <v:shape id="_x0000_i1027" type="#_x0000_t75" style="width:468.75pt;height:21pt" o:ole="" fillcolor="#2d0922">
             <v:imagedata r:id="rId12" o:title=""/>
           </v:shape>
-          <o:OLEObject Type="Embed" ProgID="Word.Document.12" ShapeID="_x0000_i1027" DrawAspect="Content" ObjectID="_1782634545" r:id="rId13">
+          <o:OLEObject Type="Embed" ProgID="Word.Document.12" ShapeID="_x0000_i1027" DrawAspect="Content" ObjectID="_1782756046" r:id="rId13">
             <o:FieldCodes>\s</o:FieldCodes>
           </o:OLEObject>
         </w:object>
@@ -998,15 +1213,15 @@
         <w:t>For running the program using pnpm, the following command should be used:</w:t>
       </w:r>
     </w:p>
-    <w:bookmarkStart w:id="6" w:name="_MON_1780067319"/>
-    <w:bookmarkEnd w:id="6"/>
+    <w:bookmarkStart w:id="5" w:name="_MON_1780067319"/>
+    <w:bookmarkEnd w:id="5"/>
     <w:p>
       <w:r>
         <w:object w:dxaOrig="9360" w:dyaOrig="416" w14:anchorId="6FC00D9C">
           <v:shape id="_x0000_i1028" type="#_x0000_t75" style="width:468.75pt;height:21pt" o:ole="" fillcolor="#2d0922">
             <v:imagedata r:id="rId14" o:title=""/>
           </v:shape>
-          <o:OLEObject Type="Embed" ProgID="Word.Document.12" ShapeID="_x0000_i1028" DrawAspect="Content" ObjectID="_1782634546" r:id="rId15">
+          <o:OLEObject Type="Embed" ProgID="Word.Document.12" ShapeID="_x0000_i1028" DrawAspect="Content" ObjectID="_1782756047" r:id="rId15">
             <o:FieldCodes>\s</o:FieldCodes>
           </o:OLEObject>
         </w:object>
@@ -1017,15 +1232,15 @@
         <w:t>For running the program using npm, the following command should be used:</w:t>
       </w:r>
     </w:p>
-    <w:bookmarkStart w:id="7" w:name="_MON_1780067367"/>
-    <w:bookmarkEnd w:id="7"/>
+    <w:bookmarkStart w:id="6" w:name="_MON_1780067367"/>
+    <w:bookmarkEnd w:id="6"/>
     <w:p>
       <w:r>
         <w:object w:dxaOrig="9360" w:dyaOrig="416" w14:anchorId="164A6E09">
           <v:shape id="_x0000_i1029" type="#_x0000_t75" style="width:468.75pt;height:21pt" o:ole="" fillcolor="#2d0922">
             <v:imagedata r:id="rId16" o:title=""/>
           </v:shape>
-          <o:OLEObject Type="Embed" ProgID="Word.Document.12" ShapeID="_x0000_i1029" DrawAspect="Content" ObjectID="_1782634547" r:id="rId17">
+          <o:OLEObject Type="Embed" ProgID="Word.Document.12" ShapeID="_x0000_i1029" DrawAspect="Content" ObjectID="_1782756048" r:id="rId17">
             <o:FieldCodes>\s</o:FieldCodes>
           </o:OLEObject>
         </w:object>
@@ -1036,15 +1251,15 @@
         <w:t>Project can also be run by using the Vite command:</w:t>
       </w:r>
     </w:p>
-    <w:bookmarkStart w:id="8" w:name="_MON_1780067601"/>
-    <w:bookmarkEnd w:id="8"/>
+    <w:bookmarkStart w:id="7" w:name="_MON_1780067601"/>
+    <w:bookmarkEnd w:id="7"/>
     <w:p>
       <w:r>
         <w:object w:dxaOrig="9360" w:dyaOrig="416" w14:anchorId="3B818C81">
           <v:shape id="_x0000_i1030" type="#_x0000_t75" style="width:468.75pt;height:21pt" o:ole="" fillcolor="#2d0922">
             <v:imagedata r:id="rId18" o:title=""/>
           </v:shape>
-          <o:OLEObject Type="Embed" ProgID="Word.Document.12" ShapeID="_x0000_i1030" DrawAspect="Content" ObjectID="_1782634548" r:id="rId19">
+          <o:OLEObject Type="Embed" ProgID="Word.Document.12" ShapeID="_x0000_i1030" DrawAspect="Content" ObjectID="_1782756049" r:id="rId19">
             <o:FieldCodes>\s</o:FieldCodes>
           </o:OLEObject>
         </w:object>
@@ -1056,22 +1271,22 @@
       <w:pPr>
         <w:pStyle w:val="Heading2"/>
       </w:pPr>
-      <w:bookmarkStart w:id="9" w:name="_Toc172021735"/>
+      <w:bookmarkStart w:id="8" w:name="_Toc172023169"/>
       <w:r>
         <w:lastRenderedPageBreak/>
         <w:t>If-else statement in JSX using ternary Operator</w:t>
       </w:r>
-      <w:bookmarkEnd w:id="9"/>
-    </w:p>
-    <w:bookmarkStart w:id="10" w:name="_MON_1781596859"/>
-    <w:bookmarkEnd w:id="10"/>
+      <w:bookmarkEnd w:id="8"/>
+    </w:p>
+    <w:bookmarkStart w:id="9" w:name="_MON_1781596859"/>
+    <w:bookmarkEnd w:id="9"/>
     <w:p>
       <w:r>
         <w:object w:dxaOrig="8475" w:dyaOrig="7290" w14:anchorId="1DB78CF3">
           <v:shape id="_x0000_i1031" type="#_x0000_t75" style="width:423.75pt;height:364.5pt" o:ole="" fillcolor="#2d0922">
             <v:imagedata r:id="rId20" o:title=""/>
           </v:shape>
-          <o:OLEObject Type="Embed" ProgID="Word.Document.12" ShapeID="_x0000_i1031" DrawAspect="Content" ObjectID="_1782634549" r:id="rId21">
+          <o:OLEObject Type="Embed" ProgID="Word.Document.12" ShapeID="_x0000_i1031" DrawAspect="Content" ObjectID="_1782756050" r:id="rId21">
             <o:FieldCodes>\s</o:FieldCodes>
           </o:OLEObject>
         </w:object>
@@ -1086,25 +1301,25 @@
           <w:szCs w:val="36"/>
         </w:rPr>
       </w:pPr>
-      <w:bookmarkStart w:id="11" w:name="_Toc172021736"/>
+      <w:bookmarkStart w:id="10" w:name="_Toc172023170"/>
       <w:r>
         <w:lastRenderedPageBreak/>
         <w:t>Anonymous Function</w:t>
       </w:r>
-      <w:bookmarkEnd w:id="11"/>
+      <w:bookmarkEnd w:id="10"/>
       <w:r>
         <w:t xml:space="preserve"> </w:t>
       </w:r>
     </w:p>
-    <w:bookmarkStart w:id="12" w:name="_MON_1781449753"/>
-    <w:bookmarkEnd w:id="12"/>
+    <w:bookmarkStart w:id="11" w:name="_MON_1781449753"/>
+    <w:bookmarkEnd w:id="11"/>
     <w:p>
       <w:r>
         <w:object w:dxaOrig="8835" w:dyaOrig="10080" w14:anchorId="35ABA31A">
-          <v:shape id="_x0000_i1460" type="#_x0000_t75" style="width:441.75pt;height:7in" o:ole="" fillcolor="#2d0922">
+          <v:shape id="_x0000_i1032" type="#_x0000_t75" style="width:441.75pt;height:7in" o:ole="" fillcolor="#2d0922">
             <v:imagedata r:id="rId22" o:title=""/>
           </v:shape>
-          <o:OLEObject Type="Embed" ProgID="Word.Document.12" ShapeID="_x0000_i1460" DrawAspect="Content" ObjectID="_1782634550" r:id="rId23">
+          <o:OLEObject Type="Embed" ProgID="Word.Document.12" ShapeID="_x0000_i1032" DrawAspect="Content" ObjectID="_1782756051" r:id="rId23">
             <o:FieldCodes>\s</o:FieldCodes>
           </o:OLEObject>
         </w:object>
@@ -1128,12 +1343,12 @@
       <w:pPr>
         <w:pStyle w:val="Heading2"/>
       </w:pPr>
-      <w:bookmarkStart w:id="13" w:name="_Toc172021737"/>
+      <w:bookmarkStart w:id="12" w:name="_Toc172023171"/>
       <w:r>
         <w:lastRenderedPageBreak/>
         <w:t>JSX For-Loop</w:t>
       </w:r>
-      <w:bookmarkEnd w:id="13"/>
+      <w:bookmarkEnd w:id="12"/>
     </w:p>
     <w:p>
       <w:pPr>
@@ -1170,15 +1385,15 @@
         <w:t>Don’t forgot to add ‘return’ to the map function!</w:t>
       </w:r>
     </w:p>
-    <w:bookmarkStart w:id="14" w:name="_MON_1781506932"/>
-    <w:bookmarkEnd w:id="14"/>
+    <w:bookmarkStart w:id="13" w:name="_MON_1781506932"/>
+    <w:bookmarkEnd w:id="13"/>
     <w:p>
       <w:r>
         <w:object w:dxaOrig="8385" w:dyaOrig="3600" w14:anchorId="646026AD">
           <v:shape id="_x0000_i1033" type="#_x0000_t75" style="width:419.25pt;height:180pt" o:ole="" fillcolor="#2d0922">
             <v:imagedata r:id="rId24" o:title=""/>
           </v:shape>
-          <o:OLEObject Type="Embed" ProgID="Word.Document.12" ShapeID="_x0000_i1033" DrawAspect="Content" ObjectID="_1782634551" r:id="rId25">
+          <o:OLEObject Type="Embed" ProgID="Word.Document.12" ShapeID="_x0000_i1033" DrawAspect="Content" ObjectID="_1782756052" r:id="rId25">
             <o:FieldCodes>\s</o:FieldCodes>
           </o:OLEObject>
         </w:object>
@@ -1192,12 +1407,12 @@
       <w:pPr>
         <w:pStyle w:val="Heading2"/>
       </w:pPr>
-      <w:bookmarkStart w:id="15" w:name="_Toc172021738"/>
+      <w:bookmarkStart w:id="14" w:name="_Toc172023172"/>
       <w:r>
         <w:lastRenderedPageBreak/>
         <w:t>JSX Conditional Rendering Using IF-Else:</w:t>
       </w:r>
-      <w:bookmarkEnd w:id="15"/>
+      <w:bookmarkEnd w:id="14"/>
     </w:p>
     <w:p>
       <w:r>
@@ -1214,14 +1429,14 @@
         </w:rPr>
         <w:t xml:space="preserve">more efficient and cleaner way, of implementing If-Else by using functions is illustrated: </w:t>
       </w:r>
-      <w:bookmarkStart w:id="16" w:name="_MON_1781508059"/>
-      <w:bookmarkEnd w:id="16"/>
+      <w:bookmarkStart w:id="15" w:name="_MON_1781508059"/>
+      <w:bookmarkEnd w:id="15"/>
       <w:r>
         <w:object w:dxaOrig="8475" w:dyaOrig="6543" w14:anchorId="32BB2B3C">
           <v:shape id="_x0000_i1034" type="#_x0000_t75" style="width:423.75pt;height:327pt" o:ole="" fillcolor="#2d0922">
             <v:imagedata r:id="rId26" o:title=""/>
           </v:shape>
-          <o:OLEObject Type="Embed" ProgID="Word.Document.12" ShapeID="_x0000_i1034" DrawAspect="Content" ObjectID="_1782634552" r:id="rId27">
+          <o:OLEObject Type="Embed" ProgID="Word.Document.12" ShapeID="_x0000_i1034" DrawAspect="Content" ObjectID="_1782756053" r:id="rId27">
             <o:FieldCodes>\s</o:FieldCodes>
           </o:OLEObject>
         </w:object>
@@ -1231,7 +1446,7 @@
       <w:pPr>
         <w:pStyle w:val="Heading2"/>
       </w:pPr>
-      <w:bookmarkStart w:id="17" w:name="_Toc172021739"/>
+      <w:bookmarkStart w:id="16" w:name="_Toc172023173"/>
       <w:r>
         <w:lastRenderedPageBreak/>
         <w:t xml:space="preserve">JSX Conditional Rendering Using </w:t>
@@ -1239,17 +1454,17 @@
       <w:r>
         <w:t>Switch Statement:</w:t>
       </w:r>
-      <w:bookmarkEnd w:id="17"/>
-    </w:p>
-    <w:bookmarkStart w:id="18" w:name="_MON_1781596364"/>
-    <w:bookmarkEnd w:id="18"/>
+      <w:bookmarkEnd w:id="16"/>
+    </w:p>
+    <w:bookmarkStart w:id="17" w:name="_MON_1781596364"/>
+    <w:bookmarkEnd w:id="17"/>
     <w:p>
       <w:r>
         <w:object w:dxaOrig="8475" w:dyaOrig="4680" w14:anchorId="42B1CF7F">
           <v:shape id="_x0000_i1035" type="#_x0000_t75" style="width:423.75pt;height:234pt" o:ole="" fillcolor="#2d0922">
             <v:imagedata r:id="rId28" o:title=""/>
           </v:shape>
-          <o:OLEObject Type="Embed" ProgID="Word.Document.12" ShapeID="_x0000_i1035" DrawAspect="Content" ObjectID="_1782634553" r:id="rId29">
+          <o:OLEObject Type="Embed" ProgID="Word.Document.12" ShapeID="_x0000_i1035" DrawAspect="Content" ObjectID="_1782756054" r:id="rId29">
             <o:FieldCodes>\s</o:FieldCodes>
           </o:OLEObject>
         </w:object>
@@ -1259,7 +1474,7 @@
       <w:pPr>
         <w:pStyle w:val="Heading2"/>
       </w:pPr>
-      <w:bookmarkStart w:id="19" w:name="_Toc172021740"/>
+      <w:bookmarkStart w:id="18" w:name="_Toc172023174"/>
       <w:r>
         <w:t xml:space="preserve">JSX Conditional Rendering Using </w:t>
       </w:r>
@@ -1272,22 +1487,22 @@
       <w:r>
         <w:t>:</w:t>
       </w:r>
-      <w:bookmarkEnd w:id="19"/>
+      <w:bookmarkEnd w:id="18"/>
     </w:p>
     <w:p>
       <w:r>
         <w:t>If condition is true, it will execute the code after the ‘&amp;&amp;’ operator, otherwise it won’t execute something else.</w:t>
       </w:r>
     </w:p>
-    <w:bookmarkStart w:id="20" w:name="_MON_1781597712"/>
-    <w:bookmarkEnd w:id="20"/>
+    <w:bookmarkStart w:id="19" w:name="_MON_1781597712"/>
+    <w:bookmarkEnd w:id="19"/>
     <w:p>
       <w:r>
         <w:object w:dxaOrig="8475" w:dyaOrig="5130" w14:anchorId="309D6332">
           <v:shape id="_x0000_i1036" type="#_x0000_t75" style="width:423.75pt;height:256.5pt" o:ole="" fillcolor="#2d0922">
             <v:imagedata r:id="rId30" o:title=""/>
           </v:shape>
-          <o:OLEObject Type="Embed" ProgID="Word.Document.12" ShapeID="_x0000_i1036" DrawAspect="Content" ObjectID="_1782634554" r:id="rId31">
+          <o:OLEObject Type="Embed" ProgID="Word.Document.12" ShapeID="_x0000_i1036" DrawAspect="Content" ObjectID="_1782756055" r:id="rId31">
             <o:FieldCodes>\s</o:FieldCodes>
           </o:OLEObject>
         </w:object>
@@ -1297,7 +1512,7 @@
       <w:pPr>
         <w:pStyle w:val="Heading2"/>
       </w:pPr>
-      <w:bookmarkStart w:id="21" w:name="_Toc172021741"/>
+      <w:bookmarkStart w:id="20" w:name="_Toc172023175"/>
       <w:r>
         <w:lastRenderedPageBreak/>
         <w:t>Passing Properties to Child Component</w:t>
@@ -1305,29 +1520,244 @@
       <w:r>
         <w:t>:</w:t>
       </w:r>
+      <w:bookmarkEnd w:id="20"/>
+    </w:p>
+    <w:p>
+      <w:r>
+        <w:t>It has a unidirectional flow, so you cannot pass components from child to parent.</w:t>
+      </w:r>
+    </w:p>
+    <w:p>
+      <w:pPr>
+        <w:pStyle w:val="Heading3"/>
+      </w:pPr>
+      <w:bookmarkStart w:id="21" w:name="_Toc172023176"/>
+      <w:r>
+        <w:t>Passing a String</w:t>
+      </w:r>
       <w:bookmarkEnd w:id="21"/>
     </w:p>
     <w:p>
       <w:r>
-        <w:t>It has a unidirectional flow, so you cannot pass components from child to parent.</w:t>
-      </w:r>
-    </w:p>
-    <w:p>
-      <w:r>
-        <w:object w:dxaOrig="8475" w:dyaOrig="5130" w14:anchorId="28722EAB">
-          <v:shape id="_x0000_i1037" type="#_x0000_t75" style="width:423.75pt;height:256.5pt" o:ole="" fillcolor="#2d0922">
-            <v:imagedata r:id="rId30" o:title=""/>
+        <w:t>Like html we will use Attributes:</w:t>
+      </w:r>
+    </w:p>
+    <w:p>
+      <w:pPr>
+        <w:rPr>
+          <w:b/>
+          <w:bCs/>
+          <w:i/>
+          <w:iCs/>
+          <w:u w:val="single"/>
+        </w:rPr>
+      </w:pPr>
+      <w:r>
+        <w:rPr>
+          <w:b/>
+          <w:bCs/>
+          <w:i/>
+          <w:iCs/>
+          <w:u w:val="single"/>
+        </w:rPr>
+        <w:t>Parent Component:</w:t>
+      </w:r>
+    </w:p>
+    <w:bookmarkStart w:id="22" w:name="_MON_1782635894"/>
+    <w:bookmarkEnd w:id="22"/>
+    <w:p>
+      <w:pPr>
+        <w:rPr>
+          <w:b/>
+          <w:bCs/>
+          <w:i/>
+          <w:iCs/>
+          <w:u w:val="single"/>
+        </w:rPr>
+      </w:pPr>
+      <w:r>
+        <w:object w:dxaOrig="8475" w:dyaOrig="4680" w14:anchorId="4D0CF833">
+          <v:shape id="_x0000_i1071" type="#_x0000_t75" style="width:423.75pt;height:234pt" o:ole="" fillcolor="#2d0922">
+            <v:imagedata r:id="rId32" o:title=""/>
           </v:shape>
-          <o:OLEObject Type="Embed" ProgID="Word.Document.12" ShapeID="_x0000_i1037" DrawAspect="Content" ObjectID="_1782634555" r:id="rId32">
+          <o:OLEObject Type="Embed" ProgID="Word.Document.12" ShapeID="_x0000_i1071" DrawAspect="Content" ObjectID="_1782756056" r:id="rId33">
             <o:FieldCodes>\s</o:FieldCodes>
           </o:OLEObject>
         </w:object>
       </w:r>
     </w:p>
+    <w:p>
+      <w:pPr>
+        <w:rPr>
+          <w:b/>
+          <w:bCs/>
+          <w:i/>
+          <w:iCs/>
+          <w:u w:val="single"/>
+        </w:rPr>
+      </w:pPr>
+      <w:r>
+        <w:rPr>
+          <w:b/>
+          <w:bCs/>
+          <w:i/>
+          <w:iCs/>
+          <w:u w:val="single"/>
+        </w:rPr>
+        <w:t>Child Component:</w:t>
+      </w:r>
+    </w:p>
+    <w:bookmarkStart w:id="23" w:name="_MON_1782635844"/>
+    <w:bookmarkEnd w:id="23"/>
+    <w:p>
+      <w:pPr>
+        <w:rPr>
+          <w:b/>
+          <w:bCs/>
+          <w:i/>
+          <w:iCs/>
+          <w:u w:val="single"/>
+        </w:rPr>
+      </w:pPr>
+      <w:r>
+        <w:object w:dxaOrig="8475" w:dyaOrig="4331" w14:anchorId="336B77A3">
+          <v:shape id="_x0000_i1060" type="#_x0000_t75" style="width:423.75pt;height:216.75pt" o:ole="" fillcolor="#2d0922">
+            <v:imagedata r:id="rId34" o:title=""/>
+          </v:shape>
+          <o:OLEObject Type="Embed" ProgID="Word.Document.12" ShapeID="_x0000_i1060" DrawAspect="Content" ObjectID="_1782756057" r:id="rId35">
+            <o:FieldCodes>\s</o:FieldCodes>
+          </o:OLEObject>
+        </w:object>
+      </w:r>
+    </w:p>
+    <w:p>
+      <w:pPr>
+        <w:pStyle w:val="Heading3"/>
+      </w:pPr>
+      <w:bookmarkStart w:id="24" w:name="_Toc172023177"/>
+      <w:r>
+        <w:lastRenderedPageBreak/>
+        <w:t>Passing an Object</w:t>
+      </w:r>
+      <w:r>
+        <w:t>:</w:t>
+      </w:r>
+      <w:bookmarkEnd w:id="24"/>
+    </w:p>
+    <w:p>
+      <w:pPr>
+        <w:rPr>
+          <w:b/>
+          <w:bCs/>
+          <w:i/>
+          <w:iCs/>
+          <w:u w:val="single"/>
+        </w:rPr>
+      </w:pPr>
+      <w:r>
+        <w:rPr>
+          <w:b/>
+          <w:bCs/>
+          <w:i/>
+          <w:iCs/>
+          <w:u w:val="single"/>
+        </w:rPr>
+        <w:t>Parent Component:</w:t>
+      </w:r>
+    </w:p>
+    <w:bookmarkStart w:id="25" w:name="_GoBack"/>
+    <w:bookmarkStart w:id="26" w:name="_MON_1782755800"/>
+    <w:bookmarkEnd w:id="26"/>
+    <w:p>
+      <w:pPr>
+        <w:rPr>
+          <w:b/>
+          <w:bCs/>
+          <w:i/>
+          <w:iCs/>
+          <w:u w:val="single"/>
+        </w:rPr>
+      </w:pPr>
+      <w:r>
+        <w:object w:dxaOrig="8475" w:dyaOrig="6120" w14:anchorId="192D3094">
+          <v:shape id="_x0000_i1073" type="#_x0000_t75" style="width:423.75pt;height:306pt" o:ole="" fillcolor="#2d0922">
+            <v:imagedata r:id="rId36" o:title=""/>
+          </v:shape>
+          <o:OLEObject Type="Embed" ProgID="Word.Document.12" ShapeID="_x0000_i1073" DrawAspect="Content" ObjectID="_1782756058" r:id="rId37">
+            <o:FieldCodes>\s</o:FieldCodes>
+          </o:OLEObject>
+        </w:object>
+      </w:r>
+      <w:bookmarkEnd w:id="25"/>
+    </w:p>
+    <w:p>
+      <w:pPr>
+        <w:rPr>
+          <w:b/>
+          <w:bCs/>
+          <w:i/>
+          <w:iCs/>
+          <w:u w:val="single"/>
+        </w:rPr>
+      </w:pPr>
+      <w:r>
+        <w:rPr>
+          <w:b/>
+          <w:bCs/>
+          <w:i/>
+          <w:iCs/>
+          <w:u w:val="single"/>
+        </w:rPr>
+        <w:lastRenderedPageBreak/>
+        <w:t>Child Component:</w:t>
+      </w:r>
+      <w:r>
+        <w:t xml:space="preserve"> </w:t>
+      </w:r>
+      <w:bookmarkStart w:id="27" w:name="_MON_1782755758"/>
+      <w:bookmarkEnd w:id="27"/>
+      <w:r>
+        <w:object w:dxaOrig="8475" w:dyaOrig="5745" w14:anchorId="4FE0387B">
+          <v:shape id="_x0000_i1058" type="#_x0000_t75" style="width:423.75pt;height:287.25pt" o:ole="" fillcolor="#2d0922">
+            <v:imagedata r:id="rId38" o:title=""/>
+          </v:shape>
+          <o:OLEObject Type="Embed" ProgID="Word.Document.12" ShapeID="_x0000_i1058" DrawAspect="Content" ObjectID="_1782756059" r:id="rId39">
+            <o:FieldCodes>\s</o:FieldCodes>
+          </o:OLEObject>
+        </w:object>
+      </w:r>
+    </w:p>
+    <w:p>
+      <w:pPr>
+        <w:rPr>
+          <w:b/>
+          <w:bCs/>
+          <w:i/>
+          <w:iCs/>
+          <w:u w:val="single"/>
+        </w:rPr>
+      </w:pPr>
+    </w:p>
+    <w:p/>
+    <w:p/>
+    <w:p>
+      <w:pPr>
+        <w:pStyle w:val="Heading3"/>
+      </w:pPr>
+      <w:bookmarkStart w:id="28" w:name="_Toc172023178"/>
+      <w:r>
+        <w:t>Passing a Function</w:t>
+      </w:r>
+      <w:r>
+        <w:t>:</w:t>
+      </w:r>
+      <w:bookmarkEnd w:id="28"/>
+    </w:p>
+    <w:p/>
     <w:p/>
     <w:p/>
     <w:sectPr>
-      <w:footerReference w:type="default" r:id="rId33"/>
+      <w:footerReference w:type="default" r:id="rId40"/>
       <w:pgSz w:w="12240" w:h="15840"/>
       <w:pgMar w:top="1440" w:right="1440" w:bottom="1440" w:left="1440" w:header="720" w:footer="720" w:gutter="0"/>
       <w:cols w:space="720"/>
@@ -1474,7 +1904,7 @@
               <w:noProof/>
               <w:color w:val="FFFFFF" w:themeColor="background1"/>
             </w:rPr>
-            <w:t>8</w:t>
+            <w:t>9</w:t>
           </w:r>
           <w:r>
             <w:rPr>
@@ -2523,7 +2953,7 @@
   <w:style w:type="paragraph" w:default="1" w:styleId="Normal">
     <w:name w:val="Normal"/>
     <w:qFormat/>
-    <w:rsid w:val="002765A7"/>
+    <w:rsid w:val="00B4111F"/>
     <w:pPr>
       <w:ind w:left="720"/>
     </w:pPr>
@@ -3559,7 +3989,7 @@
     <w:charset w:val="00"/>
     <w:family w:val="roman"/>
     <w:pitch w:val="variable"/>
-    <w:sig w:usb0="E0002AFF" w:usb1="C0007841" w:usb2="00000009" w:usb3="00000000" w:csb0="000001FF" w:csb1="00000000"/>
+    <w:sig w:usb0="E0002EFF" w:usb1="C000785B" w:usb2="00000009" w:usb3="00000000" w:csb0="000001FF" w:csb1="00000000"/>
   </w:font>
   <w:font w:name="Courier New">
     <w:panose1 w:val="02070309020205020404"/>
@@ -3587,7 +4017,7 @@
     <w:charset w:val="00"/>
     <w:family w:val="swiss"/>
     <w:pitch w:val="variable"/>
-    <w:sig w:usb0="E0002AFF" w:usb1="C0007843" w:usb2="00000009" w:usb3="00000000" w:csb0="000001FF" w:csb1="00000000"/>
+    <w:sig w:usb0="E0002EFF" w:usb1="C000785B" w:usb2="00000009" w:usb3="00000000" w:csb0="000001FF" w:csb1="00000000"/>
   </w:font>
   <w:font w:name="CMU Serif">
     <w:altName w:val="Mongolian Baiti"/>
@@ -3631,6 +4061,7 @@
     <w:rsidRoot w:val="007504D0"/>
     <w:rsid w:val="0009518A"/>
     <w:rsid w:val="000F3873"/>
+    <w:rsid w:val="003C6CAF"/>
     <w:rsid w:val="00455F21"/>
     <w:rsid w:val="005E6401"/>
     <w:rsid w:val="00707AB8"/>
@@ -3638,8 +4069,8 @@
     <w:rsid w:val="00817CC0"/>
     <w:rsid w:val="00895B8A"/>
     <w:rsid w:val="009350C8"/>
+    <w:rsid w:val="00AC152D"/>
     <w:rsid w:val="00AE33A7"/>
-    <w:rsid w:val="00C45503"/>
     <w:rsid w:val="00D3788D"/>
     <w:rsid w:val="00E2224F"/>
     <w:rsid w:val="00E27089"/>
@@ -4379,7 +4810,7 @@
 </file>
 
 <file path=customXml/itemProps1.xml><?xml version="1.0" encoding="utf-8"?>
-<ds:datastoreItem xmlns:ds="http://schemas.openxmlformats.org/officeDocument/2006/customXml" ds:itemID="{2954752A-394F-4440-B68F-1CAF783052E5}">
+<ds:datastoreItem xmlns:ds="http://schemas.openxmlformats.org/officeDocument/2006/customXml" ds:itemID="{EFF4C182-6C9B-4A0B-ADFF-9FD46510D262}">
   <ds:schemaRefs>
     <ds:schemaRef ds:uri="http://schemas.openxmlformats.org/officeDocument/2006/bibliography"/>
   </ds:schemaRefs>

</xml_diff>

<commit_message>
completing 'Passing Properties to Child Component section'
</commit_message>
<xml_diff>
--- a/notes_of_the_second_course/react.docx
+++ b/notes_of_the_second_course/react.docx
@@ -1106,7 +1106,7 @@
           <v:shape id="_x0000_i1025" type="#_x0000_t75" style="width:468.75pt;height:63pt" o:ole="" fillcolor="#2d0922">
             <v:imagedata r:id="rId8" o:title=""/>
           </v:shape>
-          <o:OLEObject Type="Embed" ProgID="Word.Document.12" ShapeID="_x0000_i1025" DrawAspect="Content" ObjectID="_1782756044" r:id="rId9">
+          <o:OLEObject Type="Embed" ProgID="Word.Document.12" ShapeID="_x0000_i1025" DrawAspect="Content" ObjectID="_1782757942" r:id="rId9">
             <o:FieldCodes>\s</o:FieldCodes>
           </o:OLEObject>
         </w:object>
@@ -1125,7 +1125,7 @@
           <v:shape id="_x0000_i1026" type="#_x0000_t75" style="width:468.75pt;height:21pt" o:ole="" fillcolor="#2d0922">
             <v:imagedata r:id="rId10" o:title=""/>
           </v:shape>
-          <o:OLEObject Type="Embed" ProgID="Word.Document.12" ShapeID="_x0000_i1026" DrawAspect="Content" ObjectID="_1782756045" r:id="rId11">
+          <o:OLEObject Type="Embed" ProgID="Word.Document.12" ShapeID="_x0000_i1026" DrawAspect="Content" ObjectID="_1782757943" r:id="rId11">
             <o:FieldCodes>\s</o:FieldCodes>
           </o:OLEObject>
         </w:object>
@@ -1158,7 +1158,7 @@
           <v:shape id="_x0000_i1027" type="#_x0000_t75" style="width:468.75pt;height:21pt" o:ole="" fillcolor="#2d0922">
             <v:imagedata r:id="rId12" o:title=""/>
           </v:shape>
-          <o:OLEObject Type="Embed" ProgID="Word.Document.12" ShapeID="_x0000_i1027" DrawAspect="Content" ObjectID="_1782756046" r:id="rId13">
+          <o:OLEObject Type="Embed" ProgID="Word.Document.12" ShapeID="_x0000_i1027" DrawAspect="Content" ObjectID="_1782757944" r:id="rId13">
             <o:FieldCodes>\s</o:FieldCodes>
           </o:OLEObject>
         </w:object>
@@ -1221,7 +1221,7 @@
           <v:shape id="_x0000_i1028" type="#_x0000_t75" style="width:468.75pt;height:21pt" o:ole="" fillcolor="#2d0922">
             <v:imagedata r:id="rId14" o:title=""/>
           </v:shape>
-          <o:OLEObject Type="Embed" ProgID="Word.Document.12" ShapeID="_x0000_i1028" DrawAspect="Content" ObjectID="_1782756047" r:id="rId15">
+          <o:OLEObject Type="Embed" ProgID="Word.Document.12" ShapeID="_x0000_i1028" DrawAspect="Content" ObjectID="_1782757945" r:id="rId15">
             <o:FieldCodes>\s</o:FieldCodes>
           </o:OLEObject>
         </w:object>
@@ -1240,7 +1240,7 @@
           <v:shape id="_x0000_i1029" type="#_x0000_t75" style="width:468.75pt;height:21pt" o:ole="" fillcolor="#2d0922">
             <v:imagedata r:id="rId16" o:title=""/>
           </v:shape>
-          <o:OLEObject Type="Embed" ProgID="Word.Document.12" ShapeID="_x0000_i1029" DrawAspect="Content" ObjectID="_1782756048" r:id="rId17">
+          <o:OLEObject Type="Embed" ProgID="Word.Document.12" ShapeID="_x0000_i1029" DrawAspect="Content" ObjectID="_1782757946" r:id="rId17">
             <o:FieldCodes>\s</o:FieldCodes>
           </o:OLEObject>
         </w:object>
@@ -1259,7 +1259,7 @@
           <v:shape id="_x0000_i1030" type="#_x0000_t75" style="width:468.75pt;height:21pt" o:ole="" fillcolor="#2d0922">
             <v:imagedata r:id="rId18" o:title=""/>
           </v:shape>
-          <o:OLEObject Type="Embed" ProgID="Word.Document.12" ShapeID="_x0000_i1030" DrawAspect="Content" ObjectID="_1782756049" r:id="rId19">
+          <o:OLEObject Type="Embed" ProgID="Word.Document.12" ShapeID="_x0000_i1030" DrawAspect="Content" ObjectID="_1782757947" r:id="rId19">
             <o:FieldCodes>\s</o:FieldCodes>
           </o:OLEObject>
         </w:object>
@@ -1286,7 +1286,7 @@
           <v:shape id="_x0000_i1031" type="#_x0000_t75" style="width:423.75pt;height:364.5pt" o:ole="" fillcolor="#2d0922">
             <v:imagedata r:id="rId20" o:title=""/>
           </v:shape>
-          <o:OLEObject Type="Embed" ProgID="Word.Document.12" ShapeID="_x0000_i1031" DrawAspect="Content" ObjectID="_1782756050" r:id="rId21">
+          <o:OLEObject Type="Embed" ProgID="Word.Document.12" ShapeID="_x0000_i1031" DrawAspect="Content" ObjectID="_1782757948" r:id="rId21">
             <o:FieldCodes>\s</o:FieldCodes>
           </o:OLEObject>
         </w:object>
@@ -1319,7 +1319,7 @@
           <v:shape id="_x0000_i1032" type="#_x0000_t75" style="width:441.75pt;height:7in" o:ole="" fillcolor="#2d0922">
             <v:imagedata r:id="rId22" o:title=""/>
           </v:shape>
-          <o:OLEObject Type="Embed" ProgID="Word.Document.12" ShapeID="_x0000_i1032" DrawAspect="Content" ObjectID="_1782756051" r:id="rId23">
+          <o:OLEObject Type="Embed" ProgID="Word.Document.12" ShapeID="_x0000_i1032" DrawAspect="Content" ObjectID="_1782757949" r:id="rId23">
             <o:FieldCodes>\s</o:FieldCodes>
           </o:OLEObject>
         </w:object>
@@ -1393,7 +1393,7 @@
           <v:shape id="_x0000_i1033" type="#_x0000_t75" style="width:419.25pt;height:180pt" o:ole="" fillcolor="#2d0922">
             <v:imagedata r:id="rId24" o:title=""/>
           </v:shape>
-          <o:OLEObject Type="Embed" ProgID="Word.Document.12" ShapeID="_x0000_i1033" DrawAspect="Content" ObjectID="_1782756052" r:id="rId25">
+          <o:OLEObject Type="Embed" ProgID="Word.Document.12" ShapeID="_x0000_i1033" DrawAspect="Content" ObjectID="_1782757950" r:id="rId25">
             <o:FieldCodes>\s</o:FieldCodes>
           </o:OLEObject>
         </w:object>
@@ -1436,7 +1436,7 @@
           <v:shape id="_x0000_i1034" type="#_x0000_t75" style="width:423.75pt;height:327pt" o:ole="" fillcolor="#2d0922">
             <v:imagedata r:id="rId26" o:title=""/>
           </v:shape>
-          <o:OLEObject Type="Embed" ProgID="Word.Document.12" ShapeID="_x0000_i1034" DrawAspect="Content" ObjectID="_1782756053" r:id="rId27">
+          <o:OLEObject Type="Embed" ProgID="Word.Document.12" ShapeID="_x0000_i1034" DrawAspect="Content" ObjectID="_1782757951" r:id="rId27">
             <o:FieldCodes>\s</o:FieldCodes>
           </o:OLEObject>
         </w:object>
@@ -1464,7 +1464,7 @@
           <v:shape id="_x0000_i1035" type="#_x0000_t75" style="width:423.75pt;height:234pt" o:ole="" fillcolor="#2d0922">
             <v:imagedata r:id="rId28" o:title=""/>
           </v:shape>
-          <o:OLEObject Type="Embed" ProgID="Word.Document.12" ShapeID="_x0000_i1035" DrawAspect="Content" ObjectID="_1782756054" r:id="rId29">
+          <o:OLEObject Type="Embed" ProgID="Word.Document.12" ShapeID="_x0000_i1035" DrawAspect="Content" ObjectID="_1782757952" r:id="rId29">
             <o:FieldCodes>\s</o:FieldCodes>
           </o:OLEObject>
         </w:object>
@@ -1502,7 +1502,7 @@
           <v:shape id="_x0000_i1036" type="#_x0000_t75" style="width:423.75pt;height:256.5pt" o:ole="" fillcolor="#2d0922">
             <v:imagedata r:id="rId30" o:title=""/>
           </v:shape>
-          <o:OLEObject Type="Embed" ProgID="Word.Document.12" ShapeID="_x0000_i1036" DrawAspect="Content" ObjectID="_1782756055" r:id="rId31">
+          <o:OLEObject Type="Embed" ProgID="Word.Document.12" ShapeID="_x0000_i1036" DrawAspect="Content" ObjectID="_1782757953" r:id="rId31">
             <o:FieldCodes>\s</o:FieldCodes>
           </o:OLEObject>
         </w:object>
@@ -1513,6 +1513,7 @@
         <w:pStyle w:val="Heading2"/>
       </w:pPr>
       <w:bookmarkStart w:id="20" w:name="_Toc172023175"/>
+      <w:bookmarkStart w:id="21" w:name="_GoBack"/>
       <w:r>
         <w:lastRenderedPageBreak/>
         <w:t>Passing Properties to Child Component</w:t>
@@ -1522,6 +1523,7 @@
       </w:r>
       <w:bookmarkEnd w:id="20"/>
     </w:p>
+    <w:bookmarkEnd w:id="21"/>
     <w:p>
       <w:r>
         <w:t>It has a unidirectional flow, so you cannot pass components from child to parent.</w:t>
@@ -1531,11 +1533,11 @@
       <w:pPr>
         <w:pStyle w:val="Heading3"/>
       </w:pPr>
-      <w:bookmarkStart w:id="21" w:name="_Toc172023176"/>
+      <w:bookmarkStart w:id="22" w:name="_Toc172023176"/>
       <w:r>
         <w:t>Passing a String</w:t>
       </w:r>
-      <w:bookmarkEnd w:id="21"/>
+      <w:bookmarkEnd w:id="22"/>
     </w:p>
     <w:p>
       <w:r>
@@ -1563,8 +1565,8 @@
         <w:t>Parent Component:</w:t>
       </w:r>
     </w:p>
-    <w:bookmarkStart w:id="22" w:name="_MON_1782635894"/>
-    <w:bookmarkEnd w:id="22"/>
+    <w:bookmarkStart w:id="23" w:name="_MON_1782635894"/>
+    <w:bookmarkEnd w:id="23"/>
     <w:p>
       <w:pPr>
         <w:rPr>
@@ -1580,7 +1582,7 @@
           <v:shape id="_x0000_i1071" type="#_x0000_t75" style="width:423.75pt;height:234pt" o:ole="" fillcolor="#2d0922">
             <v:imagedata r:id="rId32" o:title=""/>
           </v:shape>
-          <o:OLEObject Type="Embed" ProgID="Word.Document.12" ShapeID="_x0000_i1071" DrawAspect="Content" ObjectID="_1782756056" r:id="rId33">
+          <o:OLEObject Type="Embed" ProgID="Word.Document.12" ShapeID="_x0000_i1071" DrawAspect="Content" ObjectID="_1782757954" r:id="rId33">
             <o:FieldCodes>\s</o:FieldCodes>
           </o:OLEObject>
         </w:object>
@@ -1607,8 +1609,8 @@
         <w:t>Child Component:</w:t>
       </w:r>
     </w:p>
-    <w:bookmarkStart w:id="23" w:name="_MON_1782635844"/>
-    <w:bookmarkEnd w:id="23"/>
+    <w:bookmarkStart w:id="24" w:name="_MON_1782635844"/>
+    <w:bookmarkEnd w:id="24"/>
     <w:p>
       <w:pPr>
         <w:rPr>
@@ -1624,7 +1626,7 @@
           <v:shape id="_x0000_i1060" type="#_x0000_t75" style="width:423.75pt;height:216.75pt" o:ole="" fillcolor="#2d0922">
             <v:imagedata r:id="rId34" o:title=""/>
           </v:shape>
-          <o:OLEObject Type="Embed" ProgID="Word.Document.12" ShapeID="_x0000_i1060" DrawAspect="Content" ObjectID="_1782756057" r:id="rId35">
+          <o:OLEObject Type="Embed" ProgID="Word.Document.12" ShapeID="_x0000_i1060" DrawAspect="Content" ObjectID="_1782757955" r:id="rId35">
             <o:FieldCodes>\s</o:FieldCodes>
           </o:OLEObject>
         </w:object>
@@ -1634,7 +1636,7 @@
       <w:pPr>
         <w:pStyle w:val="Heading3"/>
       </w:pPr>
-      <w:bookmarkStart w:id="24" w:name="_Toc172023177"/>
+      <w:bookmarkStart w:id="25" w:name="_Toc172023177"/>
       <w:r>
         <w:lastRenderedPageBreak/>
         <w:t>Passing an Object</w:t>
@@ -1642,7 +1644,7 @@
       <w:r>
         <w:t>:</w:t>
       </w:r>
-      <w:bookmarkEnd w:id="24"/>
+      <w:bookmarkEnd w:id="25"/>
     </w:p>
     <w:p>
       <w:pPr>
@@ -1665,7 +1667,6 @@
         <w:t>Parent Component:</w:t>
       </w:r>
     </w:p>
-    <w:bookmarkStart w:id="25" w:name="_GoBack"/>
     <w:bookmarkStart w:id="26" w:name="_MON_1782755800"/>
     <w:bookmarkEnd w:id="26"/>
     <w:p>
@@ -1683,12 +1684,11 @@
           <v:shape id="_x0000_i1073" type="#_x0000_t75" style="width:423.75pt;height:306pt" o:ole="" fillcolor="#2d0922">
             <v:imagedata r:id="rId36" o:title=""/>
           </v:shape>
-          <o:OLEObject Type="Embed" ProgID="Word.Document.12" ShapeID="_x0000_i1073" DrawAspect="Content" ObjectID="_1782756058" r:id="rId37">
+          <o:OLEObject Type="Embed" ProgID="Word.Document.12" ShapeID="_x0000_i1073" DrawAspect="Content" ObjectID="_1782757956" r:id="rId37">
             <o:FieldCodes>\s</o:FieldCodes>
           </o:OLEObject>
         </w:object>
       </w:r>
-      <w:bookmarkEnd w:id="25"/>
     </w:p>
     <w:p>
       <w:pPr>
@@ -1721,7 +1721,7 @@
           <v:shape id="_x0000_i1058" type="#_x0000_t75" style="width:423.75pt;height:287.25pt" o:ole="" fillcolor="#2d0922">
             <v:imagedata r:id="rId38" o:title=""/>
           </v:shape>
-          <o:OLEObject Type="Embed" ProgID="Word.Document.12" ShapeID="_x0000_i1058" DrawAspect="Content" ObjectID="_1782756059" r:id="rId39">
+          <o:OLEObject Type="Embed" ProgID="Word.Document.12" ShapeID="_x0000_i1058" DrawAspect="Content" ObjectID="_1782757957" r:id="rId39">
             <o:FieldCodes>\s</o:FieldCodes>
           </o:OLEObject>
         </w:object>
@@ -1739,25 +1739,139 @@
       </w:pPr>
     </w:p>
     <w:p/>
-    <w:p/>
+    <w:p>
+      <w:pPr>
+        <w:ind w:left="0"/>
+      </w:pPr>
+      <w:r>
+        <w:br w:type="page"/>
+      </w:r>
+    </w:p>
     <w:p>
       <w:pPr>
         <w:pStyle w:val="Heading3"/>
       </w:pPr>
       <w:bookmarkStart w:id="28" w:name="_Toc172023178"/>
       <w:r>
+        <w:lastRenderedPageBreak/>
         <w:t>Passing a Function</w:t>
       </w:r>
       <w:r>
         <w:t>:</w:t>
       </w:r>
       <w:bookmarkEnd w:id="28"/>
+    </w:p>
+    <w:p>
+      <w:pPr>
+        <w:rPr>
+          <w:b/>
+          <w:bCs/>
+          <w:i/>
+          <w:iCs/>
+          <w:u w:val="single"/>
+        </w:rPr>
+      </w:pPr>
+      <w:r>
+        <w:rPr>
+          <w:b/>
+          <w:bCs/>
+          <w:i/>
+          <w:iCs/>
+          <w:u w:val="single"/>
+        </w:rPr>
+        <w:t>Parent Component:</w:t>
+      </w:r>
+    </w:p>
+    <w:bookmarkStart w:id="29" w:name="_MON_1782757380"/>
+    <w:bookmarkEnd w:id="29"/>
+    <w:p>
+      <w:pPr>
+        <w:rPr>
+          <w:b/>
+          <w:bCs/>
+          <w:i/>
+          <w:iCs/>
+          <w:u w:val="single"/>
+        </w:rPr>
+      </w:pPr>
+      <w:r>
+        <w:object w:dxaOrig="8475" w:dyaOrig="6480" w14:anchorId="168DF0A4">
+          <v:shape id="_x0000_i1081" type="#_x0000_t75" style="width:423.75pt;height:324pt" o:ole="" fillcolor="#2d0922">
+            <v:imagedata r:id="rId40" o:title=""/>
+          </v:shape>
+          <o:OLEObject Type="Embed" ProgID="Word.Document.12" ShapeID="_x0000_i1081" DrawAspect="Content" ObjectID="_1782757958" r:id="rId41">
+            <o:FieldCodes>\s</o:FieldCodes>
+          </o:OLEObject>
+        </w:object>
+      </w:r>
+    </w:p>
+    <w:p>
+      <w:r>
+        <w:rPr>
+          <w:b/>
+          <w:bCs/>
+          <w:i/>
+          <w:iCs/>
+          <w:u w:val="single"/>
+        </w:rPr>
+        <w:lastRenderedPageBreak/>
+        <w:t>Child Component:</w:t>
+      </w:r>
+      <w:r>
+        <w:t xml:space="preserve"> </w:t>
+      </w:r>
+      <w:bookmarkStart w:id="30" w:name="_MON_1782757459"/>
+      <w:bookmarkEnd w:id="30"/>
+      <w:r>
+        <w:object w:dxaOrig="8475" w:dyaOrig="5051" w14:anchorId="5E557973">
+          <v:shape id="_x0000_i1083" type="#_x0000_t75" style="width:423.75pt;height:252.75pt" o:ole="" fillcolor="#2d0922">
+            <v:imagedata r:id="rId42" o:title=""/>
+          </v:shape>
+          <o:OLEObject Type="Embed" ProgID="Word.Document.12" ShapeID="_x0000_i1083" DrawAspect="Content" ObjectID="_1782757959" r:id="rId43">
+            <o:FieldCodes>\s</o:FieldCodes>
+          </o:OLEObject>
+        </w:object>
+      </w:r>
+    </w:p>
+    <w:p>
+      <w:pPr>
+        <w:ind w:left="0"/>
+      </w:pPr>
+      <w:r>
+        <w:br w:type="page"/>
+      </w:r>
+    </w:p>
+    <w:p>
+      <w:pPr>
+        <w:pStyle w:val="Heading2"/>
+      </w:pPr>
+      <w:r>
+        <w:lastRenderedPageBreak/>
+        <w:t>Managing C</w:t>
+      </w:r>
+      <w:r>
+        <w:tab/>
+        <w:t>lick Event:</w:t>
+      </w:r>
+    </w:p>
+    <w:p>
+      <w:pPr>
+        <w:pStyle w:val="Heading3"/>
+      </w:pPr>
+      <w:r>
+        <w:t>Wrong Way:</w:t>
+      </w:r>
+    </w:p>
+    <w:p>
+      <w:r>
+        <w:t>If you implement a function in this way, as illustrated in the code below, the browser will constantly keep running this function instead of running it only when the button is clicked.</w:t>
+      </w:r>
     </w:p>
     <w:p/>
     <w:p/>
     <w:p/>
     <w:sectPr>
-      <w:footerReference w:type="default" r:id="rId40"/>
+      <w:footerReference w:type="default" r:id="rId44"/>
       <w:pgSz w:w="12240" w:h="15840"/>
       <w:pgMar w:top="1440" w:right="1440" w:bottom="1440" w:left="1440" w:header="720" w:footer="720" w:gutter="0"/>
       <w:cols w:space="720"/>
@@ -1904,7 +2018,7 @@
               <w:noProof/>
               <w:color w:val="FFFFFF" w:themeColor="background1"/>
             </w:rPr>
-            <w:t>9</w:t>
+            <w:t>13</w:t>
           </w:r>
           <w:r>
             <w:rPr>
@@ -2461,8 +2575,8 @@
   <w:abstractNum w:abstractNumId="2" w15:restartNumberingAfterBreak="0">
     <w:nsid w:val="637A12D7"/>
     <w:multiLevelType w:val="hybridMultilevel"/>
-    <w:tmpl w:val="73922EB0"/>
-    <w:lvl w:ilvl="0" w:tplc="86781276">
+    <w:tmpl w:val="A8764BE4"/>
+    <w:lvl w:ilvl="0" w:tplc="EF40EBF0">
       <w:start w:val="1"/>
       <w:numFmt w:val="decimal"/>
       <w:pStyle w:val="Heading2"/>
@@ -2556,6 +2670,12 @@
   </w:num>
   <w:num w:numId="4">
     <w:abstractNumId w:val="0"/>
+  </w:num>
+  <w:num w:numId="5">
+    <w:abstractNumId w:val="2"/>
+    <w:lvlOverride w:ilvl="0">
+      <w:startOverride w:val="1"/>
+    </w:lvlOverride>
   </w:num>
 </w:numbering>
 </file>
@@ -2953,7 +3073,7 @@
   <w:style w:type="paragraph" w:default="1" w:styleId="Normal">
     <w:name w:val="Normal"/>
     <w:qFormat/>
-    <w:rsid w:val="00B4111F"/>
+    <w:rsid w:val="000815C6"/>
     <w:pPr>
       <w:ind w:left="720"/>
     </w:pPr>
@@ -2995,7 +3115,7 @@
     <w:uiPriority w:val="9"/>
     <w:unhideWhenUsed/>
     <w:qFormat/>
-    <w:rsid w:val="00D2698D"/>
+    <w:rsid w:val="00E21332"/>
     <w:pPr>
       <w:keepNext/>
       <w:keepLines/>
@@ -3003,7 +3123,7 @@
         <w:numId w:val="2"/>
       </w:numPr>
       <w:spacing w:before="40" w:after="120" w:line="240" w:lineRule="auto"/>
-      <w:ind w:left="714" w:right="567" w:hanging="357"/>
+      <w:ind w:right="567"/>
       <w:outlineLvl w:val="1"/>
     </w:pPr>
     <w:rPr>
@@ -3178,7 +3298,6 @@
   <w:style w:type="character" w:default="1" w:styleId="DefaultParagraphFont">
     <w:name w:val="Default Paragraph Font"/>
     <w:uiPriority w:val="1"/>
-    <w:semiHidden/>
     <w:unhideWhenUsed/>
   </w:style>
   <w:style w:type="table" w:default="1" w:styleId="TableNormal">
@@ -3229,7 +3348,7 @@
     <w:basedOn w:val="DefaultParagraphFont"/>
     <w:link w:val="Heading2"/>
     <w:uiPriority w:val="9"/>
-    <w:rsid w:val="00D2698D"/>
+    <w:rsid w:val="00E21332"/>
     <w:rPr>
       <w:rFonts w:ascii="CMU Serif" w:eastAsiaTheme="majorEastAsia" w:hAnsi="CMU Serif" w:cstheme="majorBidi"/>
       <w:color w:val="2E74B5" w:themeColor="accent1" w:themeShade="BF"/>
@@ -4061,7 +4180,6 @@
     <w:rsidRoot w:val="007504D0"/>
     <w:rsid w:val="0009518A"/>
     <w:rsid w:val="000F3873"/>
-    <w:rsid w:val="003C6CAF"/>
     <w:rsid w:val="00455F21"/>
     <w:rsid w:val="005E6401"/>
     <w:rsid w:val="00707AB8"/>
@@ -4072,6 +4190,7 @@
     <w:rsid w:val="00AC152D"/>
     <w:rsid w:val="00AE33A7"/>
     <w:rsid w:val="00D3788D"/>
+    <w:rsid w:val="00D7442B"/>
     <w:rsid w:val="00E2224F"/>
     <w:rsid w:val="00E27089"/>
     <w:rsid w:val="00F059EE"/>
@@ -4810,7 +4929,7 @@
 </file>
 
 <file path=customXml/itemProps1.xml><?xml version="1.0" encoding="utf-8"?>
-<ds:datastoreItem xmlns:ds="http://schemas.openxmlformats.org/officeDocument/2006/customXml" ds:itemID="{EFF4C182-6C9B-4A0B-ADFF-9FD46510D262}">
+<ds:datastoreItem xmlns:ds="http://schemas.openxmlformats.org/officeDocument/2006/customXml" ds:itemID="{FD38FB62-5F03-45C3-8D37-61DD1F89A867}">
   <ds:schemaRefs>
     <ds:schemaRef ds:uri="http://schemas.openxmlformats.org/officeDocument/2006/bibliography"/>
   </ds:schemaRefs>

</xml_diff>

<commit_message>
adding '9.Managing Click Event' section
</commit_message>
<xml_diff>
--- a/notes_of_the_second_course/react.docx
+++ b/notes_of_the_second_course/react.docx
@@ -1106,7 +1106,7 @@
           <v:shape id="_x0000_i1025" type="#_x0000_t75" style="width:468.75pt;height:63pt" o:ole="" fillcolor="#2d0922">
             <v:imagedata r:id="rId8" o:title=""/>
           </v:shape>
-          <o:OLEObject Type="Embed" ProgID="Word.Document.12" ShapeID="_x0000_i1025" DrawAspect="Content" ObjectID="_1782757942" r:id="rId9">
+          <o:OLEObject Type="Embed" ProgID="Word.Document.12" ShapeID="_x0000_i1025" DrawAspect="Content" ObjectID="_1782758344" r:id="rId9">
             <o:FieldCodes>\s</o:FieldCodes>
           </o:OLEObject>
         </w:object>
@@ -1125,7 +1125,7 @@
           <v:shape id="_x0000_i1026" type="#_x0000_t75" style="width:468.75pt;height:21pt" o:ole="" fillcolor="#2d0922">
             <v:imagedata r:id="rId10" o:title=""/>
           </v:shape>
-          <o:OLEObject Type="Embed" ProgID="Word.Document.12" ShapeID="_x0000_i1026" DrawAspect="Content" ObjectID="_1782757943" r:id="rId11">
+          <o:OLEObject Type="Embed" ProgID="Word.Document.12" ShapeID="_x0000_i1026" DrawAspect="Content" ObjectID="_1782758345" r:id="rId11">
             <o:FieldCodes>\s</o:FieldCodes>
           </o:OLEObject>
         </w:object>
@@ -1158,7 +1158,7 @@
           <v:shape id="_x0000_i1027" type="#_x0000_t75" style="width:468.75pt;height:21pt" o:ole="" fillcolor="#2d0922">
             <v:imagedata r:id="rId12" o:title=""/>
           </v:shape>
-          <o:OLEObject Type="Embed" ProgID="Word.Document.12" ShapeID="_x0000_i1027" DrawAspect="Content" ObjectID="_1782757944" r:id="rId13">
+          <o:OLEObject Type="Embed" ProgID="Word.Document.12" ShapeID="_x0000_i1027" DrawAspect="Content" ObjectID="_1782758346" r:id="rId13">
             <o:FieldCodes>\s</o:FieldCodes>
           </o:OLEObject>
         </w:object>
@@ -1221,7 +1221,7 @@
           <v:shape id="_x0000_i1028" type="#_x0000_t75" style="width:468.75pt;height:21pt" o:ole="" fillcolor="#2d0922">
             <v:imagedata r:id="rId14" o:title=""/>
           </v:shape>
-          <o:OLEObject Type="Embed" ProgID="Word.Document.12" ShapeID="_x0000_i1028" DrawAspect="Content" ObjectID="_1782757945" r:id="rId15">
+          <o:OLEObject Type="Embed" ProgID="Word.Document.12" ShapeID="_x0000_i1028" DrawAspect="Content" ObjectID="_1782758347" r:id="rId15">
             <o:FieldCodes>\s</o:FieldCodes>
           </o:OLEObject>
         </w:object>
@@ -1240,7 +1240,7 @@
           <v:shape id="_x0000_i1029" type="#_x0000_t75" style="width:468.75pt;height:21pt" o:ole="" fillcolor="#2d0922">
             <v:imagedata r:id="rId16" o:title=""/>
           </v:shape>
-          <o:OLEObject Type="Embed" ProgID="Word.Document.12" ShapeID="_x0000_i1029" DrawAspect="Content" ObjectID="_1782757946" r:id="rId17">
+          <o:OLEObject Type="Embed" ProgID="Word.Document.12" ShapeID="_x0000_i1029" DrawAspect="Content" ObjectID="_1782758348" r:id="rId17">
             <o:FieldCodes>\s</o:FieldCodes>
           </o:OLEObject>
         </w:object>
@@ -1259,7 +1259,7 @@
           <v:shape id="_x0000_i1030" type="#_x0000_t75" style="width:468.75pt;height:21pt" o:ole="" fillcolor="#2d0922">
             <v:imagedata r:id="rId18" o:title=""/>
           </v:shape>
-          <o:OLEObject Type="Embed" ProgID="Word.Document.12" ShapeID="_x0000_i1030" DrawAspect="Content" ObjectID="_1782757947" r:id="rId19">
+          <o:OLEObject Type="Embed" ProgID="Word.Document.12" ShapeID="_x0000_i1030" DrawAspect="Content" ObjectID="_1782758349" r:id="rId19">
             <o:FieldCodes>\s</o:FieldCodes>
           </o:OLEObject>
         </w:object>
@@ -1286,7 +1286,7 @@
           <v:shape id="_x0000_i1031" type="#_x0000_t75" style="width:423.75pt;height:364.5pt" o:ole="" fillcolor="#2d0922">
             <v:imagedata r:id="rId20" o:title=""/>
           </v:shape>
-          <o:OLEObject Type="Embed" ProgID="Word.Document.12" ShapeID="_x0000_i1031" DrawAspect="Content" ObjectID="_1782757948" r:id="rId21">
+          <o:OLEObject Type="Embed" ProgID="Word.Document.12" ShapeID="_x0000_i1031" DrawAspect="Content" ObjectID="_1782758350" r:id="rId21">
             <o:FieldCodes>\s</o:FieldCodes>
           </o:OLEObject>
         </w:object>
@@ -1319,7 +1319,7 @@
           <v:shape id="_x0000_i1032" type="#_x0000_t75" style="width:441.75pt;height:7in" o:ole="" fillcolor="#2d0922">
             <v:imagedata r:id="rId22" o:title=""/>
           </v:shape>
-          <o:OLEObject Type="Embed" ProgID="Word.Document.12" ShapeID="_x0000_i1032" DrawAspect="Content" ObjectID="_1782757949" r:id="rId23">
+          <o:OLEObject Type="Embed" ProgID="Word.Document.12" ShapeID="_x0000_i1032" DrawAspect="Content" ObjectID="_1782758351" r:id="rId23">
             <o:FieldCodes>\s</o:FieldCodes>
           </o:OLEObject>
         </w:object>
@@ -1393,7 +1393,7 @@
           <v:shape id="_x0000_i1033" type="#_x0000_t75" style="width:419.25pt;height:180pt" o:ole="" fillcolor="#2d0922">
             <v:imagedata r:id="rId24" o:title=""/>
           </v:shape>
-          <o:OLEObject Type="Embed" ProgID="Word.Document.12" ShapeID="_x0000_i1033" DrawAspect="Content" ObjectID="_1782757950" r:id="rId25">
+          <o:OLEObject Type="Embed" ProgID="Word.Document.12" ShapeID="_x0000_i1033" DrawAspect="Content" ObjectID="_1782758352" r:id="rId25">
             <o:FieldCodes>\s</o:FieldCodes>
           </o:OLEObject>
         </w:object>
@@ -1436,7 +1436,7 @@
           <v:shape id="_x0000_i1034" type="#_x0000_t75" style="width:423.75pt;height:327pt" o:ole="" fillcolor="#2d0922">
             <v:imagedata r:id="rId26" o:title=""/>
           </v:shape>
-          <o:OLEObject Type="Embed" ProgID="Word.Document.12" ShapeID="_x0000_i1034" DrawAspect="Content" ObjectID="_1782757951" r:id="rId27">
+          <o:OLEObject Type="Embed" ProgID="Word.Document.12" ShapeID="_x0000_i1034" DrawAspect="Content" ObjectID="_1782758353" r:id="rId27">
             <o:FieldCodes>\s</o:FieldCodes>
           </o:OLEObject>
         </w:object>
@@ -1464,7 +1464,7 @@
           <v:shape id="_x0000_i1035" type="#_x0000_t75" style="width:423.75pt;height:234pt" o:ole="" fillcolor="#2d0922">
             <v:imagedata r:id="rId28" o:title=""/>
           </v:shape>
-          <o:OLEObject Type="Embed" ProgID="Word.Document.12" ShapeID="_x0000_i1035" DrawAspect="Content" ObjectID="_1782757952" r:id="rId29">
+          <o:OLEObject Type="Embed" ProgID="Word.Document.12" ShapeID="_x0000_i1035" DrawAspect="Content" ObjectID="_1782758354" r:id="rId29">
             <o:FieldCodes>\s</o:FieldCodes>
           </o:OLEObject>
         </w:object>
@@ -1502,7 +1502,7 @@
           <v:shape id="_x0000_i1036" type="#_x0000_t75" style="width:423.75pt;height:256.5pt" o:ole="" fillcolor="#2d0922">
             <v:imagedata r:id="rId30" o:title=""/>
           </v:shape>
-          <o:OLEObject Type="Embed" ProgID="Word.Document.12" ShapeID="_x0000_i1036" DrawAspect="Content" ObjectID="_1782757953" r:id="rId31">
+          <o:OLEObject Type="Embed" ProgID="Word.Document.12" ShapeID="_x0000_i1036" DrawAspect="Content" ObjectID="_1782758355" r:id="rId31">
             <o:FieldCodes>\s</o:FieldCodes>
           </o:OLEObject>
         </w:object>
@@ -1513,7 +1513,6 @@
         <w:pStyle w:val="Heading2"/>
       </w:pPr>
       <w:bookmarkStart w:id="20" w:name="_Toc172023175"/>
-      <w:bookmarkStart w:id="21" w:name="_GoBack"/>
       <w:r>
         <w:lastRenderedPageBreak/>
         <w:t>Passing Properties to Child Component</w:t>
@@ -1523,7 +1522,6 @@
       </w:r>
       <w:bookmarkEnd w:id="20"/>
     </w:p>
-    <w:bookmarkEnd w:id="21"/>
     <w:p>
       <w:r>
         <w:t>It has a unidirectional flow, so you cannot pass components from child to parent.</w:t>
@@ -1533,11 +1531,11 @@
       <w:pPr>
         <w:pStyle w:val="Heading3"/>
       </w:pPr>
-      <w:bookmarkStart w:id="22" w:name="_Toc172023176"/>
+      <w:bookmarkStart w:id="21" w:name="_Toc172023176"/>
       <w:r>
         <w:t>Passing a String</w:t>
       </w:r>
-      <w:bookmarkEnd w:id="22"/>
+      <w:bookmarkEnd w:id="21"/>
     </w:p>
     <w:p>
       <w:r>
@@ -1565,8 +1563,8 @@
         <w:t>Parent Component:</w:t>
       </w:r>
     </w:p>
-    <w:bookmarkStart w:id="23" w:name="_MON_1782635894"/>
-    <w:bookmarkEnd w:id="23"/>
+    <w:bookmarkStart w:id="22" w:name="_MON_1782635894"/>
+    <w:bookmarkEnd w:id="22"/>
     <w:p>
       <w:pPr>
         <w:rPr>
@@ -1582,7 +1580,7 @@
           <v:shape id="_x0000_i1071" type="#_x0000_t75" style="width:423.75pt;height:234pt" o:ole="" fillcolor="#2d0922">
             <v:imagedata r:id="rId32" o:title=""/>
           </v:shape>
-          <o:OLEObject Type="Embed" ProgID="Word.Document.12" ShapeID="_x0000_i1071" DrawAspect="Content" ObjectID="_1782757954" r:id="rId33">
+          <o:OLEObject Type="Embed" ProgID="Word.Document.12" ShapeID="_x0000_i1071" DrawAspect="Content" ObjectID="_1782758356" r:id="rId33">
             <o:FieldCodes>\s</o:FieldCodes>
           </o:OLEObject>
         </w:object>
@@ -1609,8 +1607,8 @@
         <w:t>Child Component:</w:t>
       </w:r>
     </w:p>
-    <w:bookmarkStart w:id="24" w:name="_MON_1782635844"/>
-    <w:bookmarkEnd w:id="24"/>
+    <w:bookmarkStart w:id="23" w:name="_MON_1782635844"/>
+    <w:bookmarkEnd w:id="23"/>
     <w:p>
       <w:pPr>
         <w:rPr>
@@ -1626,7 +1624,7 @@
           <v:shape id="_x0000_i1060" type="#_x0000_t75" style="width:423.75pt;height:216.75pt" o:ole="" fillcolor="#2d0922">
             <v:imagedata r:id="rId34" o:title=""/>
           </v:shape>
-          <o:OLEObject Type="Embed" ProgID="Word.Document.12" ShapeID="_x0000_i1060" DrawAspect="Content" ObjectID="_1782757955" r:id="rId35">
+          <o:OLEObject Type="Embed" ProgID="Word.Document.12" ShapeID="_x0000_i1060" DrawAspect="Content" ObjectID="_1782758357" r:id="rId35">
             <o:FieldCodes>\s</o:FieldCodes>
           </o:OLEObject>
         </w:object>
@@ -1636,7 +1634,7 @@
       <w:pPr>
         <w:pStyle w:val="Heading3"/>
       </w:pPr>
-      <w:bookmarkStart w:id="25" w:name="_Toc172023177"/>
+      <w:bookmarkStart w:id="24" w:name="_Toc172023177"/>
       <w:r>
         <w:lastRenderedPageBreak/>
         <w:t>Passing an Object</w:t>
@@ -1644,7 +1642,7 @@
       <w:r>
         <w:t>:</w:t>
       </w:r>
-      <w:bookmarkEnd w:id="25"/>
+      <w:bookmarkEnd w:id="24"/>
     </w:p>
     <w:p>
       <w:pPr>
@@ -1667,8 +1665,8 @@
         <w:t>Parent Component:</w:t>
       </w:r>
     </w:p>
-    <w:bookmarkStart w:id="26" w:name="_MON_1782755800"/>
-    <w:bookmarkEnd w:id="26"/>
+    <w:bookmarkStart w:id="25" w:name="_MON_1782755800"/>
+    <w:bookmarkEnd w:id="25"/>
     <w:p>
       <w:pPr>
         <w:rPr>
@@ -1684,7 +1682,7 @@
           <v:shape id="_x0000_i1073" type="#_x0000_t75" style="width:423.75pt;height:306pt" o:ole="" fillcolor="#2d0922">
             <v:imagedata r:id="rId36" o:title=""/>
           </v:shape>
-          <o:OLEObject Type="Embed" ProgID="Word.Document.12" ShapeID="_x0000_i1073" DrawAspect="Content" ObjectID="_1782757956" r:id="rId37">
+          <o:OLEObject Type="Embed" ProgID="Word.Document.12" ShapeID="_x0000_i1073" DrawAspect="Content" ObjectID="_1782758358" r:id="rId37">
             <o:FieldCodes>\s</o:FieldCodes>
           </o:OLEObject>
         </w:object>
@@ -1714,14 +1712,14 @@
       <w:r>
         <w:t xml:space="preserve"> </w:t>
       </w:r>
-      <w:bookmarkStart w:id="27" w:name="_MON_1782755758"/>
-      <w:bookmarkEnd w:id="27"/>
+      <w:bookmarkStart w:id="26" w:name="_MON_1782755758"/>
+      <w:bookmarkEnd w:id="26"/>
       <w:r>
         <w:object w:dxaOrig="8475" w:dyaOrig="5745" w14:anchorId="4FE0387B">
           <v:shape id="_x0000_i1058" type="#_x0000_t75" style="width:423.75pt;height:287.25pt" o:ole="" fillcolor="#2d0922">
             <v:imagedata r:id="rId38" o:title=""/>
           </v:shape>
-          <o:OLEObject Type="Embed" ProgID="Word.Document.12" ShapeID="_x0000_i1058" DrawAspect="Content" ObjectID="_1782757957" r:id="rId39">
+          <o:OLEObject Type="Embed" ProgID="Word.Document.12" ShapeID="_x0000_i1058" DrawAspect="Content" ObjectID="_1782758359" r:id="rId39">
             <o:FieldCodes>\s</o:FieldCodes>
           </o:OLEObject>
         </w:object>
@@ -1751,7 +1749,7 @@
       <w:pPr>
         <w:pStyle w:val="Heading3"/>
       </w:pPr>
-      <w:bookmarkStart w:id="28" w:name="_Toc172023178"/>
+      <w:bookmarkStart w:id="27" w:name="_Toc172023178"/>
       <w:r>
         <w:lastRenderedPageBreak/>
         <w:t>Passing a Function</w:t>
@@ -1759,7 +1757,7 @@
       <w:r>
         <w:t>:</w:t>
       </w:r>
-      <w:bookmarkEnd w:id="28"/>
+      <w:bookmarkEnd w:id="27"/>
     </w:p>
     <w:p>
       <w:pPr>
@@ -1782,8 +1780,8 @@
         <w:t>Parent Component:</w:t>
       </w:r>
     </w:p>
-    <w:bookmarkStart w:id="29" w:name="_MON_1782757380"/>
-    <w:bookmarkEnd w:id="29"/>
+    <w:bookmarkStart w:id="28" w:name="_MON_1782757380"/>
+    <w:bookmarkEnd w:id="28"/>
     <w:p>
       <w:pPr>
         <w:rPr>
@@ -1799,7 +1797,7 @@
           <v:shape id="_x0000_i1081" type="#_x0000_t75" style="width:423.75pt;height:324pt" o:ole="" fillcolor="#2d0922">
             <v:imagedata r:id="rId40" o:title=""/>
           </v:shape>
-          <o:OLEObject Type="Embed" ProgID="Word.Document.12" ShapeID="_x0000_i1081" DrawAspect="Content" ObjectID="_1782757958" r:id="rId41">
+          <o:OLEObject Type="Embed" ProgID="Word.Document.12" ShapeID="_x0000_i1081" DrawAspect="Content" ObjectID="_1782758360" r:id="rId41">
             <o:FieldCodes>\s</o:FieldCodes>
           </o:OLEObject>
         </w:object>
@@ -1820,14 +1818,14 @@
       <w:r>
         <w:t xml:space="preserve"> </w:t>
       </w:r>
-      <w:bookmarkStart w:id="30" w:name="_MON_1782757459"/>
-      <w:bookmarkEnd w:id="30"/>
+      <w:bookmarkStart w:id="29" w:name="_MON_1782757459"/>
+      <w:bookmarkEnd w:id="29"/>
       <w:r>
         <w:object w:dxaOrig="8475" w:dyaOrig="5051" w14:anchorId="5E557973">
           <v:shape id="_x0000_i1083" type="#_x0000_t75" style="width:423.75pt;height:252.75pt" o:ole="" fillcolor="#2d0922">
             <v:imagedata r:id="rId42" o:title=""/>
           </v:shape>
-          <o:OLEObject Type="Embed" ProgID="Word.Document.12" ShapeID="_x0000_i1083" DrawAspect="Content" ObjectID="_1782757959" r:id="rId43">
+          <o:OLEObject Type="Embed" ProgID="Word.Document.12" ShapeID="_x0000_i1083" DrawAspect="Content" ObjectID="_1782758361" r:id="rId43">
             <o:FieldCodes>\s</o:FieldCodes>
           </o:OLEObject>
         </w:object>
@@ -1864,14 +1862,100 @@
     </w:p>
     <w:p>
       <w:r>
-        <w:t>If you implement a function in this way, as illustrated in the code below, the browser will constantly keep running this function instead of running it only when the button is clicked.</w:t>
-      </w:r>
-    </w:p>
+        <w:t>If you implement a function in this way, as illustrated in the code below, the browser will constantly keep running this function whenever the user refreshes the page instead of running it o</w:t>
+      </w:r>
+      <w:r>
+        <w:t>nly when the button is clicked.</w:t>
+      </w:r>
+    </w:p>
+    <w:p>
+      <w:pPr>
+        <w:rPr>
+          <w:b/>
+          <w:bCs/>
+          <w:i/>
+          <w:iCs/>
+          <w:u w:val="single"/>
+        </w:rPr>
+      </w:pPr>
+      <w:r>
+        <w:rPr>
+          <w:b/>
+          <w:bCs/>
+          <w:i/>
+          <w:iCs/>
+          <w:u w:val="single"/>
+        </w:rPr>
+        <w:t>App</w:t>
+      </w:r>
+      <w:bookmarkStart w:id="30" w:name="_GoBack"/>
+      <w:bookmarkEnd w:id="30"/>
+      <w:r>
+        <w:rPr>
+          <w:b/>
+          <w:bCs/>
+          <w:i/>
+          <w:iCs/>
+          <w:u w:val="single"/>
+        </w:rPr>
+        <w:t xml:space="preserve"> Component:</w:t>
+      </w:r>
+    </w:p>
+    <w:bookmarkStart w:id="31" w:name="_MON_1782758264"/>
+    <w:bookmarkEnd w:id="31"/>
+    <w:p>
+      <w:pPr>
+        <w:rPr>
+          <w:b/>
+          <w:bCs/>
+          <w:i/>
+          <w:iCs/>
+          <w:u w:val="single"/>
+        </w:rPr>
+      </w:pPr>
+      <w:r>
+        <w:object w:dxaOrig="8475" w:dyaOrig="4480" w14:anchorId="488BAB8B">
+          <v:shape id="_x0000_i1110" type="#_x0000_t75" style="width:423.75pt;height:224.25pt" o:ole="" fillcolor="#2d0922">
+            <v:imagedata r:id="rId44" o:title=""/>
+          </v:shape>
+          <o:OLEObject Type="Embed" ProgID="Word.Document.12" ShapeID="_x0000_i1110" DrawAspect="Content" ObjectID="_1782758362" r:id="rId45">
+            <o:FieldCodes>\s</o:FieldCodes>
+          </o:OLEObject>
+        </w:object>
+      </w:r>
+    </w:p>
+    <w:p>
+      <w:r>
+        <w:rPr>
+          <w:b/>
+          <w:bCs/>
+          <w:i/>
+          <w:iCs/>
+          <w:u w:val="single"/>
+        </w:rPr>
+        <w:lastRenderedPageBreak/>
+        <w:t>Child Component:</w:t>
+      </w:r>
+      <w:r>
+        <w:t xml:space="preserve"> </w:t>
+      </w:r>
+      <w:r>
+        <w:object w:dxaOrig="8475" w:dyaOrig="5051" w14:anchorId="3140CB2A">
+          <v:shape id="_x0000_i1104" type="#_x0000_t75" style="width:423.75pt;height:252.75pt" o:ole="" fillcolor="#2d0922">
+            <v:imagedata r:id="rId42" o:title=""/>
+          </v:shape>
+          <o:OLEObject Type="Embed" ProgID="Word.Document.12" ShapeID="_x0000_i1104" DrawAspect="Content" ObjectID="_1782758363" r:id="rId46">
+            <o:FieldCodes>\s</o:FieldCodes>
+          </o:OLEObject>
+        </w:object>
+      </w:r>
+    </w:p>
+    <w:p/>
     <w:p/>
     <w:p/>
     <w:p/>
     <w:sectPr>
-      <w:footerReference w:type="default" r:id="rId44"/>
+      <w:footerReference w:type="default" r:id="rId47"/>
       <w:pgSz w:w="12240" w:h="15840"/>
       <w:pgMar w:top="1440" w:right="1440" w:bottom="1440" w:left="1440" w:header="720" w:footer="720" w:gutter="0"/>
       <w:cols w:space="720"/>
@@ -2018,7 +2102,7 @@
               <w:noProof/>
               <w:color w:val="FFFFFF" w:themeColor="background1"/>
             </w:rPr>
-            <w:t>13</w:t>
+            <w:t>14</w:t>
           </w:r>
           <w:r>
             <w:rPr>
@@ -3073,7 +3157,7 @@
   <w:style w:type="paragraph" w:default="1" w:styleId="Normal">
     <w:name w:val="Normal"/>
     <w:qFormat/>
-    <w:rsid w:val="000815C6"/>
+    <w:rsid w:val="00275B3C"/>
     <w:pPr>
       <w:ind w:left="720"/>
     </w:pPr>
@@ -4190,9 +4274,9 @@
     <w:rsid w:val="00AC152D"/>
     <w:rsid w:val="00AE33A7"/>
     <w:rsid w:val="00D3788D"/>
-    <w:rsid w:val="00D7442B"/>
     <w:rsid w:val="00E2224F"/>
     <w:rsid w:val="00E27089"/>
+    <w:rsid w:val="00EA25C9"/>
     <w:rsid w:val="00F059EE"/>
   </w:rsids>
   <m:mathPr>
@@ -4929,7 +5013,7 @@
 </file>
 
 <file path=customXml/itemProps1.xml><?xml version="1.0" encoding="utf-8"?>
-<ds:datastoreItem xmlns:ds="http://schemas.openxmlformats.org/officeDocument/2006/customXml" ds:itemID="{FD38FB62-5F03-45C3-8D37-61DD1F89A867}">
+<ds:datastoreItem xmlns:ds="http://schemas.openxmlformats.org/officeDocument/2006/customXml" ds:itemID="{159183A9-3794-4DDF-A70C-91E0D6F8ADCE}">
   <ds:schemaRefs>
     <ds:schemaRef ds:uri="http://schemas.openxmlformats.org/officeDocument/2006/bibliography"/>
   </ds:schemaRefs>

</xml_diff>

<commit_message>
finished  React and JSX Fundamentals
</commit_message>
<xml_diff>
--- a/notes_of_the_second_course/react.docx
+++ b/notes_of_the_second_course/react.docx
@@ -53,7 +53,7 @@
           <w:r>
             <w:fldChar w:fldCharType="separate"/>
           </w:r>
-          <w:hyperlink w:anchor="_Toc172023167" w:history="1">
+          <w:hyperlink w:anchor="_Toc172296183" w:history="1">
             <w:r>
               <w:rPr>
                 <w:rStyle w:val="Hyperlink"/>
@@ -94,7 +94,7 @@
                 <w:noProof/>
                 <w:webHidden/>
               </w:rPr>
-              <w:instrText xml:space="preserve"> PAGEREF _Toc172023167 \h </w:instrText>
+              <w:instrText xml:space="preserve"> PAGEREF _Toc172296183 \h </w:instrText>
             </w:r>
             <w:r>
               <w:rPr>
@@ -137,7 +137,7 @@
               <w:noProof/>
             </w:rPr>
           </w:pPr>
-          <w:hyperlink w:anchor="_Toc172023168" w:history="1">
+          <w:hyperlink w:anchor="_Toc172296184" w:history="1">
             <w:r>
               <w:rPr>
                 <w:rStyle w:val="Hyperlink"/>
@@ -178,7 +178,7 @@
                 <w:noProof/>
                 <w:webHidden/>
               </w:rPr>
-              <w:instrText xml:space="preserve"> PAGEREF _Toc172023168 \h </w:instrText>
+              <w:instrText xml:space="preserve"> PAGEREF _Toc172296184 \h </w:instrText>
             </w:r>
             <w:r>
               <w:rPr>
@@ -221,7 +221,7 @@
               <w:noProof/>
             </w:rPr>
           </w:pPr>
-          <w:hyperlink w:anchor="_Toc172023169" w:history="1">
+          <w:hyperlink w:anchor="_Toc172296185" w:history="1">
             <w:r>
               <w:rPr>
                 <w:rStyle w:val="Hyperlink"/>
@@ -262,7 +262,7 @@
                 <w:noProof/>
                 <w:webHidden/>
               </w:rPr>
-              <w:instrText xml:space="preserve"> PAGEREF _Toc172023169 \h </w:instrText>
+              <w:instrText xml:space="preserve"> PAGEREF _Toc172296185 \h </w:instrText>
             </w:r>
             <w:r>
               <w:rPr>
@@ -305,7 +305,7 @@
               <w:noProof/>
             </w:rPr>
           </w:pPr>
-          <w:hyperlink w:anchor="_Toc172023170" w:history="1">
+          <w:hyperlink w:anchor="_Toc172296186" w:history="1">
             <w:r>
               <w:rPr>
                 <w:rStyle w:val="Hyperlink"/>
@@ -346,7 +346,7 @@
                 <w:noProof/>
                 <w:webHidden/>
               </w:rPr>
-              <w:instrText xml:space="preserve"> PAGEREF _Toc172023170 \h </w:instrText>
+              <w:instrText xml:space="preserve"> PAGEREF _Toc172296186 \h </w:instrText>
             </w:r>
             <w:r>
               <w:rPr>
@@ -389,7 +389,7 @@
               <w:noProof/>
             </w:rPr>
           </w:pPr>
-          <w:hyperlink w:anchor="_Toc172023171" w:history="1">
+          <w:hyperlink w:anchor="_Toc172296187" w:history="1">
             <w:r>
               <w:rPr>
                 <w:rStyle w:val="Hyperlink"/>
@@ -430,7 +430,7 @@
                 <w:noProof/>
                 <w:webHidden/>
               </w:rPr>
-              <w:instrText xml:space="preserve"> PAGEREF _Toc172023171 \h </w:instrText>
+              <w:instrText xml:space="preserve"> PAGEREF _Toc172296187 \h </w:instrText>
             </w:r>
             <w:r>
               <w:rPr>
@@ -473,7 +473,7 @@
               <w:noProof/>
             </w:rPr>
           </w:pPr>
-          <w:hyperlink w:anchor="_Toc172023172" w:history="1">
+          <w:hyperlink w:anchor="_Toc172296188" w:history="1">
             <w:r>
               <w:rPr>
                 <w:rStyle w:val="Hyperlink"/>
@@ -514,7 +514,7 @@
                 <w:noProof/>
                 <w:webHidden/>
               </w:rPr>
-              <w:instrText xml:space="preserve"> PAGEREF _Toc172023172 \h </w:instrText>
+              <w:instrText xml:space="preserve"> PAGEREF _Toc172296188 \h </w:instrText>
             </w:r>
             <w:r>
               <w:rPr>
@@ -557,7 +557,7 @@
               <w:noProof/>
             </w:rPr>
           </w:pPr>
-          <w:hyperlink w:anchor="_Toc172023173" w:history="1">
+          <w:hyperlink w:anchor="_Toc172296189" w:history="1">
             <w:r>
               <w:rPr>
                 <w:rStyle w:val="Hyperlink"/>
@@ -598,7 +598,7 @@
                 <w:noProof/>
                 <w:webHidden/>
               </w:rPr>
-              <w:instrText xml:space="preserve"> PAGEREF _Toc172023173 \h </w:instrText>
+              <w:instrText xml:space="preserve"> PAGEREF _Toc172296189 \h </w:instrText>
             </w:r>
             <w:r>
               <w:rPr>
@@ -641,7 +641,7 @@
               <w:noProof/>
             </w:rPr>
           </w:pPr>
-          <w:hyperlink w:anchor="_Toc172023174" w:history="1">
+          <w:hyperlink w:anchor="_Toc172296190" w:history="1">
             <w:r>
               <w:rPr>
                 <w:rStyle w:val="Hyperlink"/>
@@ -682,7 +682,7 @@
                 <w:noProof/>
                 <w:webHidden/>
               </w:rPr>
-              <w:instrText xml:space="preserve"> PAGEREF _Toc172023174 \h </w:instrText>
+              <w:instrText xml:space="preserve"> PAGEREF _Toc172296190 \h </w:instrText>
             </w:r>
             <w:r>
               <w:rPr>
@@ -725,7 +725,7 @@
               <w:noProof/>
             </w:rPr>
           </w:pPr>
-          <w:hyperlink w:anchor="_Toc172023175" w:history="1">
+          <w:hyperlink w:anchor="_Toc172296191" w:history="1">
             <w:r>
               <w:rPr>
                 <w:rStyle w:val="Hyperlink"/>
@@ -766,7 +766,7 @@
                 <w:noProof/>
                 <w:webHidden/>
               </w:rPr>
-              <w:instrText xml:space="preserve"> PAGEREF _Toc172023175 \h </w:instrText>
+              <w:instrText xml:space="preserve"> PAGEREF _Toc172296191 \h </w:instrText>
             </w:r>
             <w:r>
               <w:rPr>
@@ -808,7 +808,7 @@
               <w:noProof/>
             </w:rPr>
           </w:pPr>
-          <w:hyperlink w:anchor="_Toc172023176" w:history="1">
+          <w:hyperlink w:anchor="_Toc172296192" w:history="1">
             <w:r>
               <w:rPr>
                 <w:rStyle w:val="Hyperlink"/>
@@ -835,7 +835,7 @@
                 <w:noProof/>
                 <w:webHidden/>
               </w:rPr>
-              <w:instrText xml:space="preserve"> PAGEREF _Toc172023176 \h </w:instrText>
+              <w:instrText xml:space="preserve"> PAGEREF _Toc172296192 \h </w:instrText>
             </w:r>
             <w:r>
               <w:rPr>
@@ -877,7 +877,7 @@
               <w:noProof/>
             </w:rPr>
           </w:pPr>
-          <w:hyperlink w:anchor="_Toc172023177" w:history="1">
+          <w:hyperlink w:anchor="_Toc172296193" w:history="1">
             <w:r>
               <w:rPr>
                 <w:rStyle w:val="Hyperlink"/>
@@ -904,7 +904,7 @@
                 <w:noProof/>
                 <w:webHidden/>
               </w:rPr>
-              <w:instrText xml:space="preserve"> PAGEREF _Toc172023177 \h </w:instrText>
+              <w:instrText xml:space="preserve"> PAGEREF _Toc172296193 \h </w:instrText>
             </w:r>
             <w:r>
               <w:rPr>
@@ -946,7 +946,7 @@
               <w:noProof/>
             </w:rPr>
           </w:pPr>
-          <w:hyperlink w:anchor="_Toc172023178" w:history="1">
+          <w:hyperlink w:anchor="_Toc172296194" w:history="1">
             <w:r>
               <w:rPr>
                 <w:rStyle w:val="Hyperlink"/>
@@ -973,7 +973,7 @@
                 <w:noProof/>
                 <w:webHidden/>
               </w:rPr>
-              <w:instrText xml:space="preserve"> PAGEREF _Toc172023178 \h </w:instrText>
+              <w:instrText xml:space="preserve"> PAGEREF _Toc172296194 \h </w:instrText>
             </w:r>
             <w:r>
               <w:rPr>
@@ -993,7 +993,718 @@
                 <w:noProof/>
                 <w:webHidden/>
               </w:rPr>
-              <w:t>9</w:t>
+              <w:t>11</w:t>
+            </w:r>
+            <w:r>
+              <w:rPr>
+                <w:noProof/>
+                <w:webHidden/>
+              </w:rPr>
+              <w:fldChar w:fldCharType="end"/>
+            </w:r>
+          </w:hyperlink>
+        </w:p>
+        <w:p>
+          <w:pPr>
+            <w:pStyle w:val="TOC2"/>
+            <w:tabs>
+              <w:tab w:val="left" w:pos="660"/>
+              <w:tab w:val="right" w:leader="dot" w:pos="9350"/>
+            </w:tabs>
+            <w:rPr>
+              <w:rFonts w:cstheme="minorBidi"/>
+              <w:noProof/>
+            </w:rPr>
+          </w:pPr>
+          <w:hyperlink w:anchor="_Toc172296195" w:history="1">
+            <w:r>
+              <w:rPr>
+                <w:rStyle w:val="Hyperlink"/>
+                <w:noProof/>
+              </w:rPr>
+              <w:t>9.</w:t>
+            </w:r>
+            <w:r>
+              <w:rPr>
+                <w:rFonts w:cstheme="minorBidi"/>
+                <w:noProof/>
+              </w:rPr>
+              <w:tab/>
+            </w:r>
+            <w:r>
+              <w:rPr>
+                <w:rStyle w:val="Hyperlink"/>
+                <w:noProof/>
+              </w:rPr>
+              <w:t>Managing C lick Event:</w:t>
+            </w:r>
+            <w:r>
+              <w:rPr>
+                <w:noProof/>
+                <w:webHidden/>
+              </w:rPr>
+              <w:tab/>
+            </w:r>
+            <w:r>
+              <w:rPr>
+                <w:noProof/>
+                <w:webHidden/>
+              </w:rPr>
+              <w:fldChar w:fldCharType="begin"/>
+            </w:r>
+            <w:r>
+              <w:rPr>
+                <w:noProof/>
+                <w:webHidden/>
+              </w:rPr>
+              <w:instrText xml:space="preserve"> PAGEREF _Toc172296195 \h </w:instrText>
+            </w:r>
+            <w:r>
+              <w:rPr>
+                <w:noProof/>
+                <w:webHidden/>
+              </w:rPr>
+            </w:r>
+            <w:r>
+              <w:rPr>
+                <w:noProof/>
+                <w:webHidden/>
+              </w:rPr>
+              <w:fldChar w:fldCharType="separate"/>
+            </w:r>
+            <w:r>
+              <w:rPr>
+                <w:noProof/>
+                <w:webHidden/>
+              </w:rPr>
+              <w:t>13</w:t>
+            </w:r>
+            <w:r>
+              <w:rPr>
+                <w:noProof/>
+                <w:webHidden/>
+              </w:rPr>
+              <w:fldChar w:fldCharType="end"/>
+            </w:r>
+          </w:hyperlink>
+        </w:p>
+        <w:p>
+          <w:pPr>
+            <w:pStyle w:val="TOC3"/>
+            <w:tabs>
+              <w:tab w:val="right" w:leader="dot" w:pos="9350"/>
+            </w:tabs>
+            <w:rPr>
+              <w:rFonts w:cstheme="minorBidi"/>
+              <w:noProof/>
+            </w:rPr>
+          </w:pPr>
+          <w:hyperlink w:anchor="_Toc172296196" w:history="1">
+            <w:r>
+              <w:rPr>
+                <w:rStyle w:val="Hyperlink"/>
+                <w:noProof/>
+              </w:rPr>
+              <w:t>Wrong Way:</w:t>
+            </w:r>
+            <w:r>
+              <w:rPr>
+                <w:noProof/>
+                <w:webHidden/>
+              </w:rPr>
+              <w:tab/>
+            </w:r>
+            <w:r>
+              <w:rPr>
+                <w:noProof/>
+                <w:webHidden/>
+              </w:rPr>
+              <w:fldChar w:fldCharType="begin"/>
+            </w:r>
+            <w:r>
+              <w:rPr>
+                <w:noProof/>
+                <w:webHidden/>
+              </w:rPr>
+              <w:instrText xml:space="preserve"> PAGEREF _Toc172296196 \h </w:instrText>
+            </w:r>
+            <w:r>
+              <w:rPr>
+                <w:noProof/>
+                <w:webHidden/>
+              </w:rPr>
+            </w:r>
+            <w:r>
+              <w:rPr>
+                <w:noProof/>
+                <w:webHidden/>
+              </w:rPr>
+              <w:fldChar w:fldCharType="separate"/>
+            </w:r>
+            <w:r>
+              <w:rPr>
+                <w:noProof/>
+                <w:webHidden/>
+              </w:rPr>
+              <w:t>13</w:t>
+            </w:r>
+            <w:r>
+              <w:rPr>
+                <w:noProof/>
+                <w:webHidden/>
+              </w:rPr>
+              <w:fldChar w:fldCharType="end"/>
+            </w:r>
+          </w:hyperlink>
+        </w:p>
+        <w:p>
+          <w:pPr>
+            <w:pStyle w:val="TOC3"/>
+            <w:tabs>
+              <w:tab w:val="right" w:leader="dot" w:pos="9350"/>
+            </w:tabs>
+            <w:rPr>
+              <w:rFonts w:cstheme="minorBidi"/>
+              <w:noProof/>
+            </w:rPr>
+          </w:pPr>
+          <w:hyperlink w:anchor="_Toc172296197" w:history="1">
+            <w:r>
+              <w:rPr>
+                <w:rStyle w:val="Hyperlink"/>
+                <w:noProof/>
+              </w:rPr>
+              <w:t>Correct Way By Using Arrow Function:</w:t>
+            </w:r>
+            <w:r>
+              <w:rPr>
+                <w:noProof/>
+                <w:webHidden/>
+              </w:rPr>
+              <w:tab/>
+            </w:r>
+            <w:r>
+              <w:rPr>
+                <w:noProof/>
+                <w:webHidden/>
+              </w:rPr>
+              <w:fldChar w:fldCharType="begin"/>
+            </w:r>
+            <w:r>
+              <w:rPr>
+                <w:noProof/>
+                <w:webHidden/>
+              </w:rPr>
+              <w:instrText xml:space="preserve"> PAGEREF _Toc172296197 \h </w:instrText>
+            </w:r>
+            <w:r>
+              <w:rPr>
+                <w:noProof/>
+                <w:webHidden/>
+              </w:rPr>
+            </w:r>
+            <w:r>
+              <w:rPr>
+                <w:noProof/>
+                <w:webHidden/>
+              </w:rPr>
+              <w:fldChar w:fldCharType="separate"/>
+            </w:r>
+            <w:r>
+              <w:rPr>
+                <w:noProof/>
+                <w:webHidden/>
+              </w:rPr>
+              <w:t>14</w:t>
+            </w:r>
+            <w:r>
+              <w:rPr>
+                <w:noProof/>
+                <w:webHidden/>
+              </w:rPr>
+              <w:fldChar w:fldCharType="end"/>
+            </w:r>
+          </w:hyperlink>
+        </w:p>
+        <w:p>
+          <w:pPr>
+            <w:pStyle w:val="TOC3"/>
+            <w:tabs>
+              <w:tab w:val="right" w:leader="dot" w:pos="9350"/>
+            </w:tabs>
+            <w:rPr>
+              <w:rFonts w:cstheme="minorBidi"/>
+              <w:noProof/>
+            </w:rPr>
+          </w:pPr>
+          <w:hyperlink w:anchor="_Toc172296198" w:history="1">
+            <w:r>
+              <w:rPr>
+                <w:rStyle w:val="Hyperlink"/>
+                <w:noProof/>
+              </w:rPr>
+              <w:t>Correct Way By Using Regular Function:</w:t>
+            </w:r>
+            <w:r>
+              <w:rPr>
+                <w:noProof/>
+                <w:webHidden/>
+              </w:rPr>
+              <w:tab/>
+            </w:r>
+            <w:r>
+              <w:rPr>
+                <w:noProof/>
+                <w:webHidden/>
+              </w:rPr>
+              <w:fldChar w:fldCharType="begin"/>
+            </w:r>
+            <w:r>
+              <w:rPr>
+                <w:noProof/>
+                <w:webHidden/>
+              </w:rPr>
+              <w:instrText xml:space="preserve"> PAGEREF _Toc172296198 \h </w:instrText>
+            </w:r>
+            <w:r>
+              <w:rPr>
+                <w:noProof/>
+                <w:webHidden/>
+              </w:rPr>
+            </w:r>
+            <w:r>
+              <w:rPr>
+                <w:noProof/>
+                <w:webHidden/>
+              </w:rPr>
+              <w:fldChar w:fldCharType="separate"/>
+            </w:r>
+            <w:r>
+              <w:rPr>
+                <w:noProof/>
+                <w:webHidden/>
+              </w:rPr>
+              <w:t>14</w:t>
+            </w:r>
+            <w:r>
+              <w:rPr>
+                <w:noProof/>
+                <w:webHidden/>
+              </w:rPr>
+              <w:fldChar w:fldCharType="end"/>
+            </w:r>
+          </w:hyperlink>
+        </w:p>
+        <w:p>
+          <w:pPr>
+            <w:pStyle w:val="TOC2"/>
+            <w:tabs>
+              <w:tab w:val="left" w:pos="880"/>
+              <w:tab w:val="right" w:leader="dot" w:pos="9350"/>
+            </w:tabs>
+            <w:rPr>
+              <w:rFonts w:cstheme="minorBidi"/>
+              <w:noProof/>
+            </w:rPr>
+          </w:pPr>
+          <w:hyperlink w:anchor="_Toc172296199" w:history="1">
+            <w:r>
+              <w:rPr>
+                <w:rStyle w:val="Hyperlink"/>
+                <w:noProof/>
+              </w:rPr>
+              <w:t>10.</w:t>
+            </w:r>
+            <w:r>
+              <w:rPr>
+                <w:rFonts w:cstheme="minorBidi"/>
+                <w:noProof/>
+              </w:rPr>
+              <w:tab/>
+            </w:r>
+            <w:r>
+              <w:rPr>
+                <w:rStyle w:val="Hyperlink"/>
+                <w:noProof/>
+              </w:rPr>
+              <w:t>File structure of this chapter:</w:t>
+            </w:r>
+            <w:r>
+              <w:rPr>
+                <w:noProof/>
+                <w:webHidden/>
+              </w:rPr>
+              <w:tab/>
+            </w:r>
+            <w:r>
+              <w:rPr>
+                <w:noProof/>
+                <w:webHidden/>
+              </w:rPr>
+              <w:fldChar w:fldCharType="begin"/>
+            </w:r>
+            <w:r>
+              <w:rPr>
+                <w:noProof/>
+                <w:webHidden/>
+              </w:rPr>
+              <w:instrText xml:space="preserve"> PAGEREF _Toc172296199 \h </w:instrText>
+            </w:r>
+            <w:r>
+              <w:rPr>
+                <w:noProof/>
+                <w:webHidden/>
+              </w:rPr>
+            </w:r>
+            <w:r>
+              <w:rPr>
+                <w:noProof/>
+                <w:webHidden/>
+              </w:rPr>
+              <w:fldChar w:fldCharType="separate"/>
+            </w:r>
+            <w:r>
+              <w:rPr>
+                <w:noProof/>
+                <w:webHidden/>
+              </w:rPr>
+              <w:t>15</w:t>
+            </w:r>
+            <w:r>
+              <w:rPr>
+                <w:noProof/>
+                <w:webHidden/>
+              </w:rPr>
+              <w:fldChar w:fldCharType="end"/>
+            </w:r>
+          </w:hyperlink>
+        </w:p>
+        <w:p>
+          <w:pPr>
+            <w:pStyle w:val="TOC2"/>
+            <w:tabs>
+              <w:tab w:val="left" w:pos="880"/>
+              <w:tab w:val="right" w:leader="dot" w:pos="9350"/>
+            </w:tabs>
+            <w:rPr>
+              <w:rFonts w:cstheme="minorBidi"/>
+              <w:noProof/>
+            </w:rPr>
+          </w:pPr>
+          <w:hyperlink w:anchor="_Toc172296200" w:history="1">
+            <w:r>
+              <w:rPr>
+                <w:rStyle w:val="Hyperlink"/>
+                <w:noProof/>
+              </w:rPr>
+              <w:t>11.</w:t>
+            </w:r>
+            <w:r>
+              <w:rPr>
+                <w:rFonts w:cstheme="minorBidi"/>
+                <w:noProof/>
+              </w:rPr>
+              <w:tab/>
+            </w:r>
+            <w:r>
+              <w:rPr>
+                <w:rStyle w:val="Hyperlink"/>
+                <w:noProof/>
+              </w:rPr>
+              <w:t>App.jsx of this chapter:</w:t>
+            </w:r>
+            <w:r>
+              <w:rPr>
+                <w:noProof/>
+                <w:webHidden/>
+              </w:rPr>
+              <w:tab/>
+            </w:r>
+            <w:r>
+              <w:rPr>
+                <w:noProof/>
+                <w:webHidden/>
+              </w:rPr>
+              <w:fldChar w:fldCharType="begin"/>
+            </w:r>
+            <w:r>
+              <w:rPr>
+                <w:noProof/>
+                <w:webHidden/>
+              </w:rPr>
+              <w:instrText xml:space="preserve"> PAGEREF _Toc172296200 \h </w:instrText>
+            </w:r>
+            <w:r>
+              <w:rPr>
+                <w:noProof/>
+                <w:webHidden/>
+              </w:rPr>
+            </w:r>
+            <w:r>
+              <w:rPr>
+                <w:noProof/>
+                <w:webHidden/>
+              </w:rPr>
+              <w:fldChar w:fldCharType="separate"/>
+            </w:r>
+            <w:r>
+              <w:rPr>
+                <w:noProof/>
+                <w:webHidden/>
+              </w:rPr>
+              <w:t>16</w:t>
+            </w:r>
+            <w:r>
+              <w:rPr>
+                <w:noProof/>
+                <w:webHidden/>
+              </w:rPr>
+              <w:fldChar w:fldCharType="end"/>
+            </w:r>
+          </w:hyperlink>
+        </w:p>
+        <w:p>
+          <w:pPr>
+            <w:pStyle w:val="TOC2"/>
+            <w:tabs>
+              <w:tab w:val="left" w:pos="880"/>
+              <w:tab w:val="right" w:leader="dot" w:pos="9350"/>
+            </w:tabs>
+            <w:rPr>
+              <w:rFonts w:cstheme="minorBidi"/>
+              <w:noProof/>
+            </w:rPr>
+          </w:pPr>
+          <w:hyperlink w:anchor="_Toc172296201" w:history="1">
+            <w:r>
+              <w:rPr>
+                <w:rStyle w:val="Hyperlink"/>
+                <w:noProof/>
+              </w:rPr>
+              <w:t>12.</w:t>
+            </w:r>
+            <w:r>
+              <w:rPr>
+                <w:rFonts w:cstheme="minorBidi"/>
+                <w:noProof/>
+              </w:rPr>
+              <w:tab/>
+            </w:r>
+            <w:r>
+              <w:rPr>
+                <w:rStyle w:val="Hyperlink"/>
+                <w:noProof/>
+              </w:rPr>
+              <w:t>Main.jsx of this chapter:</w:t>
+            </w:r>
+            <w:r>
+              <w:rPr>
+                <w:noProof/>
+                <w:webHidden/>
+              </w:rPr>
+              <w:tab/>
+            </w:r>
+            <w:r>
+              <w:rPr>
+                <w:noProof/>
+                <w:webHidden/>
+              </w:rPr>
+              <w:fldChar w:fldCharType="begin"/>
+            </w:r>
+            <w:r>
+              <w:rPr>
+                <w:noProof/>
+                <w:webHidden/>
+              </w:rPr>
+              <w:instrText xml:space="preserve"> PAGEREF _Toc172296201 \h </w:instrText>
+            </w:r>
+            <w:r>
+              <w:rPr>
+                <w:noProof/>
+                <w:webHidden/>
+              </w:rPr>
+            </w:r>
+            <w:r>
+              <w:rPr>
+                <w:noProof/>
+                <w:webHidden/>
+              </w:rPr>
+              <w:fldChar w:fldCharType="separate"/>
+            </w:r>
+            <w:r>
+              <w:rPr>
+                <w:noProof/>
+                <w:webHidden/>
+              </w:rPr>
+              <w:t>16</w:t>
+            </w:r>
+            <w:r>
+              <w:rPr>
+                <w:noProof/>
+                <w:webHidden/>
+              </w:rPr>
+              <w:fldChar w:fldCharType="end"/>
+            </w:r>
+          </w:hyperlink>
+        </w:p>
+        <w:p>
+          <w:pPr>
+            <w:pStyle w:val="TOC2"/>
+            <w:tabs>
+              <w:tab w:val="left" w:pos="880"/>
+              <w:tab w:val="right" w:leader="dot" w:pos="9350"/>
+            </w:tabs>
+            <w:rPr>
+              <w:rFonts w:cstheme="minorBidi"/>
+              <w:noProof/>
+            </w:rPr>
+          </w:pPr>
+          <w:hyperlink w:anchor="_Toc172296202" w:history="1">
+            <w:r>
+              <w:rPr>
+                <w:rStyle w:val="Hyperlink"/>
+                <w:noProof/>
+              </w:rPr>
+              <w:t>13.</w:t>
+            </w:r>
+            <w:r>
+              <w:rPr>
+                <w:rFonts w:cstheme="minorBidi"/>
+                <w:noProof/>
+              </w:rPr>
+              <w:tab/>
+            </w:r>
+            <w:r>
+              <w:rPr>
+                <w:rStyle w:val="Hyperlink"/>
+                <w:noProof/>
+              </w:rPr>
+              <w:t>Output Result of this chapter:</w:t>
+            </w:r>
+            <w:r>
+              <w:rPr>
+                <w:noProof/>
+                <w:webHidden/>
+              </w:rPr>
+              <w:tab/>
+            </w:r>
+            <w:r>
+              <w:rPr>
+                <w:noProof/>
+                <w:webHidden/>
+              </w:rPr>
+              <w:fldChar w:fldCharType="begin"/>
+            </w:r>
+            <w:r>
+              <w:rPr>
+                <w:noProof/>
+                <w:webHidden/>
+              </w:rPr>
+              <w:instrText xml:space="preserve"> PAGEREF _Toc172296202 \h </w:instrText>
+            </w:r>
+            <w:r>
+              <w:rPr>
+                <w:noProof/>
+                <w:webHidden/>
+              </w:rPr>
+            </w:r>
+            <w:r>
+              <w:rPr>
+                <w:noProof/>
+                <w:webHidden/>
+              </w:rPr>
+              <w:fldChar w:fldCharType="separate"/>
+            </w:r>
+            <w:r>
+              <w:rPr>
+                <w:noProof/>
+                <w:webHidden/>
+              </w:rPr>
+              <w:t>17</w:t>
+            </w:r>
+            <w:r>
+              <w:rPr>
+                <w:noProof/>
+                <w:webHidden/>
+              </w:rPr>
+              <w:fldChar w:fldCharType="end"/>
+            </w:r>
+          </w:hyperlink>
+        </w:p>
+        <w:p>
+          <w:pPr>
+            <w:pStyle w:val="TOC1"/>
+            <w:tabs>
+              <w:tab w:val="left" w:pos="440"/>
+              <w:tab w:val="right" w:leader="dot" w:pos="9350"/>
+            </w:tabs>
+            <w:rPr>
+              <w:rFonts w:cstheme="minorBidi"/>
+              <w:noProof/>
+            </w:rPr>
+          </w:pPr>
+          <w:hyperlink w:anchor="_Toc172296203" w:history="1">
+            <w:r>
+              <w:rPr>
+                <w:rStyle w:val="Hyperlink"/>
+                <w:noProof/>
+              </w:rPr>
+              <w:t>3.</w:t>
+            </w:r>
+            <w:r>
+              <w:rPr>
+                <w:rFonts w:cstheme="minorBidi"/>
+                <w:noProof/>
+              </w:rPr>
+              <w:tab/>
+            </w:r>
+            <w:r>
+              <w:rPr>
+                <w:rStyle w:val="Hyperlink"/>
+                <w:noProof/>
+              </w:rPr>
+              <w:t>React Hook and State Manager</w:t>
+            </w:r>
+            <w:r>
+              <w:rPr>
+                <w:noProof/>
+                <w:webHidden/>
+              </w:rPr>
+              <w:tab/>
+            </w:r>
+            <w:r>
+              <w:rPr>
+                <w:noProof/>
+                <w:webHidden/>
+              </w:rPr>
+              <w:fldChar w:fldCharType="begin"/>
+            </w:r>
+            <w:r>
+              <w:rPr>
+                <w:noProof/>
+                <w:webHidden/>
+              </w:rPr>
+              <w:instrText xml:space="preserve"> PAGEREF _Toc172296203 \h </w:instrText>
+            </w:r>
+            <w:r>
+              <w:rPr>
+                <w:noProof/>
+                <w:webHidden/>
+              </w:rPr>
+            </w:r>
+            <w:r>
+              <w:rPr>
+                <w:noProof/>
+                <w:webHidden/>
+              </w:rPr>
+              <w:fldChar w:fldCharType="separate"/>
+            </w:r>
+            <w:r>
+              <w:rPr>
+                <w:noProof/>
+                <w:webHidden/>
+              </w:rPr>
+              <w:t>18</w:t>
             </w:r>
             <w:r>
               <w:rPr>
@@ -1044,7 +1755,7 @@
       <w:pPr>
         <w:pStyle w:val="Heading1"/>
       </w:pPr>
-      <w:bookmarkStart w:id="0" w:name="_Toc172023167"/>
+      <w:bookmarkStart w:id="0" w:name="_Toc172296183"/>
       <w:r>
         <w:lastRenderedPageBreak/>
         <w:t xml:space="preserve">React </w:t>
@@ -1061,7 +1772,7 @@
       <w:pPr>
         <w:pStyle w:val="Heading2"/>
       </w:pPr>
-      <w:bookmarkStart w:id="1" w:name="_Toc172023168"/>
+      <w:bookmarkStart w:id="1" w:name="_Toc172296184"/>
       <w:r>
         <w:t>Create a</w:t>
       </w:r>
@@ -1106,7 +1817,7 @@
           <v:shape id="_x0000_i1025" type="#_x0000_t75" style="width:468.75pt;height:63pt" o:ole="" fillcolor="#2d0922">
             <v:imagedata r:id="rId8" o:title=""/>
           </v:shape>
-          <o:OLEObject Type="Embed" ProgID="Word.Document.12" ShapeID="_x0000_i1025" DrawAspect="Content" ObjectID="_1782758344" r:id="rId9">
+          <o:OLEObject Type="Embed" ProgID="Word.Document.12" ShapeID="_x0000_i1025" DrawAspect="Content" ObjectID="_1782909168" r:id="rId9">
             <o:FieldCodes>\s</o:FieldCodes>
           </o:OLEObject>
         </w:object>
@@ -1125,7 +1836,7 @@
           <v:shape id="_x0000_i1026" type="#_x0000_t75" style="width:468.75pt;height:21pt" o:ole="" fillcolor="#2d0922">
             <v:imagedata r:id="rId10" o:title=""/>
           </v:shape>
-          <o:OLEObject Type="Embed" ProgID="Word.Document.12" ShapeID="_x0000_i1026" DrawAspect="Content" ObjectID="_1782758345" r:id="rId11">
+          <o:OLEObject Type="Embed" ProgID="Word.Document.12" ShapeID="_x0000_i1026" DrawAspect="Content" ObjectID="_1782909169" r:id="rId11">
             <o:FieldCodes>\s</o:FieldCodes>
           </o:OLEObject>
         </w:object>
@@ -1158,7 +1869,7 @@
           <v:shape id="_x0000_i1027" type="#_x0000_t75" style="width:468.75pt;height:21pt" o:ole="" fillcolor="#2d0922">
             <v:imagedata r:id="rId12" o:title=""/>
           </v:shape>
-          <o:OLEObject Type="Embed" ProgID="Word.Document.12" ShapeID="_x0000_i1027" DrawAspect="Content" ObjectID="_1782758346" r:id="rId13">
+          <o:OLEObject Type="Embed" ProgID="Word.Document.12" ShapeID="_x0000_i1027" DrawAspect="Content" ObjectID="_1782909170" r:id="rId13">
             <o:FieldCodes>\s</o:FieldCodes>
           </o:OLEObject>
         </w:object>
@@ -1221,7 +1932,7 @@
           <v:shape id="_x0000_i1028" type="#_x0000_t75" style="width:468.75pt;height:21pt" o:ole="" fillcolor="#2d0922">
             <v:imagedata r:id="rId14" o:title=""/>
           </v:shape>
-          <o:OLEObject Type="Embed" ProgID="Word.Document.12" ShapeID="_x0000_i1028" DrawAspect="Content" ObjectID="_1782758347" r:id="rId15">
+          <o:OLEObject Type="Embed" ProgID="Word.Document.12" ShapeID="_x0000_i1028" DrawAspect="Content" ObjectID="_1782909171" r:id="rId15">
             <o:FieldCodes>\s</o:FieldCodes>
           </o:OLEObject>
         </w:object>
@@ -1240,7 +1951,7 @@
           <v:shape id="_x0000_i1029" type="#_x0000_t75" style="width:468.75pt;height:21pt" o:ole="" fillcolor="#2d0922">
             <v:imagedata r:id="rId16" o:title=""/>
           </v:shape>
-          <o:OLEObject Type="Embed" ProgID="Word.Document.12" ShapeID="_x0000_i1029" DrawAspect="Content" ObjectID="_1782758348" r:id="rId17">
+          <o:OLEObject Type="Embed" ProgID="Word.Document.12" ShapeID="_x0000_i1029" DrawAspect="Content" ObjectID="_1782909172" r:id="rId17">
             <o:FieldCodes>\s</o:FieldCodes>
           </o:OLEObject>
         </w:object>
@@ -1259,7 +1970,7 @@
           <v:shape id="_x0000_i1030" type="#_x0000_t75" style="width:468.75pt;height:21pt" o:ole="" fillcolor="#2d0922">
             <v:imagedata r:id="rId18" o:title=""/>
           </v:shape>
-          <o:OLEObject Type="Embed" ProgID="Word.Document.12" ShapeID="_x0000_i1030" DrawAspect="Content" ObjectID="_1782758349" r:id="rId19">
+          <o:OLEObject Type="Embed" ProgID="Word.Document.12" ShapeID="_x0000_i1030" DrawAspect="Content" ObjectID="_1782909173" r:id="rId19">
             <o:FieldCodes>\s</o:FieldCodes>
           </o:OLEObject>
         </w:object>
@@ -1271,7 +1982,7 @@
       <w:pPr>
         <w:pStyle w:val="Heading2"/>
       </w:pPr>
-      <w:bookmarkStart w:id="8" w:name="_Toc172023169"/>
+      <w:bookmarkStart w:id="8" w:name="_Toc172296185"/>
       <w:r>
         <w:lastRenderedPageBreak/>
         <w:t>If-else statement in JSX using ternary Operator</w:t>
@@ -1286,7 +1997,7 @@
           <v:shape id="_x0000_i1031" type="#_x0000_t75" style="width:423.75pt;height:364.5pt" o:ole="" fillcolor="#2d0922">
             <v:imagedata r:id="rId20" o:title=""/>
           </v:shape>
-          <o:OLEObject Type="Embed" ProgID="Word.Document.12" ShapeID="_x0000_i1031" DrawAspect="Content" ObjectID="_1782758350" r:id="rId21">
+          <o:OLEObject Type="Embed" ProgID="Word.Document.12" ShapeID="_x0000_i1031" DrawAspect="Content" ObjectID="_1782909174" r:id="rId21">
             <o:FieldCodes>\s</o:FieldCodes>
           </o:OLEObject>
         </w:object>
@@ -1301,7 +2012,7 @@
           <w:szCs w:val="36"/>
         </w:rPr>
       </w:pPr>
-      <w:bookmarkStart w:id="10" w:name="_Toc172023170"/>
+      <w:bookmarkStart w:id="10" w:name="_Toc172296186"/>
       <w:r>
         <w:lastRenderedPageBreak/>
         <w:t>Anonymous Function</w:t>
@@ -1319,7 +2030,7 @@
           <v:shape id="_x0000_i1032" type="#_x0000_t75" style="width:441.75pt;height:7in" o:ole="" fillcolor="#2d0922">
             <v:imagedata r:id="rId22" o:title=""/>
           </v:shape>
-          <o:OLEObject Type="Embed" ProgID="Word.Document.12" ShapeID="_x0000_i1032" DrawAspect="Content" ObjectID="_1782758351" r:id="rId23">
+          <o:OLEObject Type="Embed" ProgID="Word.Document.12" ShapeID="_x0000_i1032" DrawAspect="Content" ObjectID="_1782909175" r:id="rId23">
             <o:FieldCodes>\s</o:FieldCodes>
           </o:OLEObject>
         </w:object>
@@ -1343,7 +2054,7 @@
       <w:pPr>
         <w:pStyle w:val="Heading2"/>
       </w:pPr>
-      <w:bookmarkStart w:id="12" w:name="_Toc172023171"/>
+      <w:bookmarkStart w:id="12" w:name="_Toc172296187"/>
       <w:r>
         <w:lastRenderedPageBreak/>
         <w:t>JSX For-Loop</w:t>
@@ -1393,7 +2104,7 @@
           <v:shape id="_x0000_i1033" type="#_x0000_t75" style="width:419.25pt;height:180pt" o:ole="" fillcolor="#2d0922">
             <v:imagedata r:id="rId24" o:title=""/>
           </v:shape>
-          <o:OLEObject Type="Embed" ProgID="Word.Document.12" ShapeID="_x0000_i1033" DrawAspect="Content" ObjectID="_1782758352" r:id="rId25">
+          <o:OLEObject Type="Embed" ProgID="Word.Document.12" ShapeID="_x0000_i1033" DrawAspect="Content" ObjectID="_1782909176" r:id="rId25">
             <o:FieldCodes>\s</o:FieldCodes>
           </o:OLEObject>
         </w:object>
@@ -1407,7 +2118,7 @@
       <w:pPr>
         <w:pStyle w:val="Heading2"/>
       </w:pPr>
-      <w:bookmarkStart w:id="14" w:name="_Toc172023172"/>
+      <w:bookmarkStart w:id="14" w:name="_Toc172296188"/>
       <w:r>
         <w:lastRenderedPageBreak/>
         <w:t>JSX Conditional Rendering Using IF-Else:</w:t>
@@ -1436,7 +2147,7 @@
           <v:shape id="_x0000_i1034" type="#_x0000_t75" style="width:423.75pt;height:327pt" o:ole="" fillcolor="#2d0922">
             <v:imagedata r:id="rId26" o:title=""/>
           </v:shape>
-          <o:OLEObject Type="Embed" ProgID="Word.Document.12" ShapeID="_x0000_i1034" DrawAspect="Content" ObjectID="_1782758353" r:id="rId27">
+          <o:OLEObject Type="Embed" ProgID="Word.Document.12" ShapeID="_x0000_i1034" DrawAspect="Content" ObjectID="_1782909177" r:id="rId27">
             <o:FieldCodes>\s</o:FieldCodes>
           </o:OLEObject>
         </w:object>
@@ -1446,7 +2157,7 @@
       <w:pPr>
         <w:pStyle w:val="Heading2"/>
       </w:pPr>
-      <w:bookmarkStart w:id="16" w:name="_Toc172023173"/>
+      <w:bookmarkStart w:id="16" w:name="_Toc172296189"/>
       <w:r>
         <w:lastRenderedPageBreak/>
         <w:t xml:space="preserve">JSX Conditional Rendering Using </w:t>
@@ -1464,7 +2175,7 @@
           <v:shape id="_x0000_i1035" type="#_x0000_t75" style="width:423.75pt;height:234pt" o:ole="" fillcolor="#2d0922">
             <v:imagedata r:id="rId28" o:title=""/>
           </v:shape>
-          <o:OLEObject Type="Embed" ProgID="Word.Document.12" ShapeID="_x0000_i1035" DrawAspect="Content" ObjectID="_1782758354" r:id="rId29">
+          <o:OLEObject Type="Embed" ProgID="Word.Document.12" ShapeID="_x0000_i1035" DrawAspect="Content" ObjectID="_1782909178" r:id="rId29">
             <o:FieldCodes>\s</o:FieldCodes>
           </o:OLEObject>
         </w:object>
@@ -1474,7 +2185,7 @@
       <w:pPr>
         <w:pStyle w:val="Heading2"/>
       </w:pPr>
-      <w:bookmarkStart w:id="18" w:name="_Toc172023174"/>
+      <w:bookmarkStart w:id="18" w:name="_Toc172296190"/>
       <w:r>
         <w:t xml:space="preserve">JSX Conditional Rendering Using </w:t>
       </w:r>
@@ -1502,7 +2213,7 @@
           <v:shape id="_x0000_i1036" type="#_x0000_t75" style="width:423.75pt;height:256.5pt" o:ole="" fillcolor="#2d0922">
             <v:imagedata r:id="rId30" o:title=""/>
           </v:shape>
-          <o:OLEObject Type="Embed" ProgID="Word.Document.12" ShapeID="_x0000_i1036" DrawAspect="Content" ObjectID="_1782758355" r:id="rId31">
+          <o:OLEObject Type="Embed" ProgID="Word.Document.12" ShapeID="_x0000_i1036" DrawAspect="Content" ObjectID="_1782909179" r:id="rId31">
             <o:FieldCodes>\s</o:FieldCodes>
           </o:OLEObject>
         </w:object>
@@ -1512,7 +2223,7 @@
       <w:pPr>
         <w:pStyle w:val="Heading2"/>
       </w:pPr>
-      <w:bookmarkStart w:id="20" w:name="_Toc172023175"/>
+      <w:bookmarkStart w:id="20" w:name="_Toc172296191"/>
       <w:r>
         <w:lastRenderedPageBreak/>
         <w:t>Passing Properties to Child Component</w:t>
@@ -1531,7 +2242,7 @@
       <w:pPr>
         <w:pStyle w:val="Heading3"/>
       </w:pPr>
-      <w:bookmarkStart w:id="21" w:name="_Toc172023176"/>
+      <w:bookmarkStart w:id="21" w:name="_Toc172296192"/>
       <w:r>
         <w:t>Passing a String</w:t>
       </w:r>
@@ -1577,10 +2288,10 @@
       </w:pPr>
       <w:r>
         <w:object w:dxaOrig="8475" w:dyaOrig="4680" w14:anchorId="4D0CF833">
-          <v:shape id="_x0000_i1071" type="#_x0000_t75" style="width:423.75pt;height:234pt" o:ole="" fillcolor="#2d0922">
+          <v:shape id="_x0000_i1037" type="#_x0000_t75" style="width:423.75pt;height:234pt" o:ole="" fillcolor="#2d0922">
             <v:imagedata r:id="rId32" o:title=""/>
           </v:shape>
-          <o:OLEObject Type="Embed" ProgID="Word.Document.12" ShapeID="_x0000_i1071" DrawAspect="Content" ObjectID="_1782758356" r:id="rId33">
+          <o:OLEObject Type="Embed" ProgID="Word.Document.12" ShapeID="_x0000_i1037" DrawAspect="Content" ObjectID="_1782909180" r:id="rId33">
             <o:FieldCodes>\s</o:FieldCodes>
           </o:OLEObject>
         </w:object>
@@ -1621,10 +2332,10 @@
       </w:pPr>
       <w:r>
         <w:object w:dxaOrig="8475" w:dyaOrig="4331" w14:anchorId="336B77A3">
-          <v:shape id="_x0000_i1060" type="#_x0000_t75" style="width:423.75pt;height:216.75pt" o:ole="" fillcolor="#2d0922">
+          <v:shape id="_x0000_i1038" type="#_x0000_t75" style="width:423.75pt;height:216.75pt" o:ole="" fillcolor="#2d0922">
             <v:imagedata r:id="rId34" o:title=""/>
           </v:shape>
-          <o:OLEObject Type="Embed" ProgID="Word.Document.12" ShapeID="_x0000_i1060" DrawAspect="Content" ObjectID="_1782758357" r:id="rId35">
+          <o:OLEObject Type="Embed" ProgID="Word.Document.12" ShapeID="_x0000_i1038" DrawAspect="Content" ObjectID="_1782909181" r:id="rId35">
             <o:FieldCodes>\s</o:FieldCodes>
           </o:OLEObject>
         </w:object>
@@ -1634,7 +2345,7 @@
       <w:pPr>
         <w:pStyle w:val="Heading3"/>
       </w:pPr>
-      <w:bookmarkStart w:id="24" w:name="_Toc172023177"/>
+      <w:bookmarkStart w:id="24" w:name="_Toc172296193"/>
       <w:r>
         <w:lastRenderedPageBreak/>
         <w:t>Passing an Object</w:t>
@@ -1679,10 +2390,10 @@
       </w:pPr>
       <w:r>
         <w:object w:dxaOrig="8475" w:dyaOrig="6120" w14:anchorId="192D3094">
-          <v:shape id="_x0000_i1073" type="#_x0000_t75" style="width:423.75pt;height:306pt" o:ole="" fillcolor="#2d0922">
+          <v:shape id="_x0000_i1039" type="#_x0000_t75" style="width:423.75pt;height:306pt" o:ole="" fillcolor="#2d0922">
             <v:imagedata r:id="rId36" o:title=""/>
           </v:shape>
-          <o:OLEObject Type="Embed" ProgID="Word.Document.12" ShapeID="_x0000_i1073" DrawAspect="Content" ObjectID="_1782758358" r:id="rId37">
+          <o:OLEObject Type="Embed" ProgID="Word.Document.12" ShapeID="_x0000_i1039" DrawAspect="Content" ObjectID="_1782909182" r:id="rId37">
             <o:FieldCodes>\s</o:FieldCodes>
           </o:OLEObject>
         </w:object>
@@ -1716,10 +2427,10 @@
       <w:bookmarkEnd w:id="26"/>
       <w:r>
         <w:object w:dxaOrig="8475" w:dyaOrig="5745" w14:anchorId="4FE0387B">
-          <v:shape id="_x0000_i1058" type="#_x0000_t75" style="width:423.75pt;height:287.25pt" o:ole="" fillcolor="#2d0922">
+          <v:shape id="_x0000_i1040" type="#_x0000_t75" style="width:423.75pt;height:287.25pt" o:ole="" fillcolor="#2d0922">
             <v:imagedata r:id="rId38" o:title=""/>
           </v:shape>
-          <o:OLEObject Type="Embed" ProgID="Word.Document.12" ShapeID="_x0000_i1058" DrawAspect="Content" ObjectID="_1782758359" r:id="rId39">
+          <o:OLEObject Type="Embed" ProgID="Word.Document.12" ShapeID="_x0000_i1040" DrawAspect="Content" ObjectID="_1782909183" r:id="rId39">
             <o:FieldCodes>\s</o:FieldCodes>
           </o:OLEObject>
         </w:object>
@@ -1749,7 +2460,7 @@
       <w:pPr>
         <w:pStyle w:val="Heading3"/>
       </w:pPr>
-      <w:bookmarkStart w:id="27" w:name="_Toc172023178"/>
+      <w:bookmarkStart w:id="27" w:name="_Toc172296194"/>
       <w:r>
         <w:lastRenderedPageBreak/>
         <w:t>Passing a Function</w:t>
@@ -1794,10 +2505,10 @@
       </w:pPr>
       <w:r>
         <w:object w:dxaOrig="8475" w:dyaOrig="6480" w14:anchorId="168DF0A4">
-          <v:shape id="_x0000_i1081" type="#_x0000_t75" style="width:423.75pt;height:324pt" o:ole="" fillcolor="#2d0922">
+          <v:shape id="_x0000_i1041" type="#_x0000_t75" style="width:423.75pt;height:324pt" o:ole="" fillcolor="#2d0922">
             <v:imagedata r:id="rId40" o:title=""/>
           </v:shape>
-          <o:OLEObject Type="Embed" ProgID="Word.Document.12" ShapeID="_x0000_i1081" DrawAspect="Content" ObjectID="_1782758360" r:id="rId41">
+          <o:OLEObject Type="Embed" ProgID="Word.Document.12" ShapeID="_x0000_i1041" DrawAspect="Content" ObjectID="_1782909184" r:id="rId41">
             <o:FieldCodes>\s</o:FieldCodes>
           </o:OLEObject>
         </w:object>
@@ -1822,10 +2533,10 @@
       <w:bookmarkEnd w:id="29"/>
       <w:r>
         <w:object w:dxaOrig="8475" w:dyaOrig="5051" w14:anchorId="5E557973">
-          <v:shape id="_x0000_i1083" type="#_x0000_t75" style="width:423.75pt;height:252.75pt" o:ole="" fillcolor="#2d0922">
+          <v:shape id="_x0000_i1042" type="#_x0000_t75" style="width:423.75pt;height:252.75pt" o:ole="" fillcolor="#2d0922">
             <v:imagedata r:id="rId42" o:title=""/>
           </v:shape>
-          <o:OLEObject Type="Embed" ProgID="Word.Document.12" ShapeID="_x0000_i1083" DrawAspect="Content" ObjectID="_1782758361" r:id="rId43">
+          <o:OLEObject Type="Embed" ProgID="Word.Document.12" ShapeID="_x0000_i1042" DrawAspect="Content" ObjectID="_1782909185" r:id="rId43">
             <o:FieldCodes>\s</o:FieldCodes>
           </o:OLEObject>
         </w:object>
@@ -1843,6 +2554,7 @@
       <w:pPr>
         <w:pStyle w:val="Heading2"/>
       </w:pPr>
+      <w:bookmarkStart w:id="30" w:name="_Toc172296195"/>
       <w:r>
         <w:lastRenderedPageBreak/>
         <w:t>Managing C</w:t>
@@ -1851,14 +2563,17 @@
         <w:tab/>
         <w:t>lick Event:</w:t>
       </w:r>
+      <w:bookmarkEnd w:id="30"/>
     </w:p>
     <w:p>
       <w:pPr>
         <w:pStyle w:val="Heading3"/>
       </w:pPr>
+      <w:bookmarkStart w:id="31" w:name="_Toc172296196"/>
       <w:r>
         <w:t>Wrong Way:</w:t>
       </w:r>
+      <w:bookmarkEnd w:id="31"/>
     </w:p>
     <w:p>
       <w:r>
@@ -1888,8 +2603,6 @@
         </w:rPr>
         <w:t>App</w:t>
       </w:r>
-      <w:bookmarkStart w:id="30" w:name="_GoBack"/>
-      <w:bookmarkEnd w:id="30"/>
       <w:r>
         <w:rPr>
           <w:b/>
@@ -1901,8 +2614,8 @@
         <w:t xml:space="preserve"> Component:</w:t>
       </w:r>
     </w:p>
-    <w:bookmarkStart w:id="31" w:name="_MON_1782758264"/>
-    <w:bookmarkEnd w:id="31"/>
+    <w:bookmarkStart w:id="32" w:name="_MON_1782758264"/>
+    <w:bookmarkEnd w:id="32"/>
     <w:p>
       <w:pPr>
         <w:rPr>
@@ -1915,10 +2628,10 @@
       </w:pPr>
       <w:r>
         <w:object w:dxaOrig="8475" w:dyaOrig="4480" w14:anchorId="488BAB8B">
-          <v:shape id="_x0000_i1110" type="#_x0000_t75" style="width:423.75pt;height:224.25pt" o:ole="" fillcolor="#2d0922">
+          <v:shape id="_x0000_i1062" type="#_x0000_t75" style="width:423.75pt;height:224.25pt" o:ole="" fillcolor="#2d0922">
             <v:imagedata r:id="rId44" o:title=""/>
           </v:shape>
-          <o:OLEObject Type="Embed" ProgID="Word.Document.12" ShapeID="_x0000_i1110" DrawAspect="Content" ObjectID="_1782758362" r:id="rId45">
+          <o:OLEObject Type="Embed" ProgID="Word.Document.12" ShapeID="_x0000_i1062" DrawAspect="Content" ObjectID="_1782909186" r:id="rId45">
             <o:FieldCodes>\s</o:FieldCodes>
           </o:OLEObject>
         </w:object>
@@ -1933,18 +2646,51 @@
           <w:iCs/>
           <w:u w:val="single"/>
         </w:rPr>
-        <w:lastRenderedPageBreak/>
-        <w:t>Child Component:</w:t>
+        <w:t>Button function in ‘</w:t>
+      </w:r>
+      <w:proofErr w:type="spellStart"/>
+      <w:r>
+        <w:rPr>
+          <w:b/>
+          <w:bCs/>
+          <w:i/>
+          <w:iCs/>
+          <w:u w:val="single"/>
+        </w:rPr>
+        <w:t>Managing_Click_Event</w:t>
+      </w:r>
+      <w:proofErr w:type="spellEnd"/>
+      <w:r>
+        <w:rPr>
+          <w:b/>
+          <w:bCs/>
+          <w:i/>
+          <w:iCs/>
+          <w:u w:val="single"/>
+        </w:rPr>
+        <w:t>’</w:t>
+      </w:r>
+      <w:r>
+        <w:rPr>
+          <w:b/>
+          <w:bCs/>
+          <w:i/>
+          <w:iCs/>
+          <w:u w:val="single"/>
+        </w:rPr>
+        <w:t xml:space="preserve"> Component:</w:t>
       </w:r>
       <w:r>
         <w:t xml:space="preserve"> </w:t>
       </w:r>
-      <w:r>
-        <w:object w:dxaOrig="8475" w:dyaOrig="5051" w14:anchorId="3140CB2A">
-          <v:shape id="_x0000_i1104" type="#_x0000_t75" style="width:423.75pt;height:252.75pt" o:ole="" fillcolor="#2d0922">
-            <v:imagedata r:id="rId42" o:title=""/>
+      <w:bookmarkStart w:id="33" w:name="_MON_1782758416"/>
+      <w:bookmarkEnd w:id="33"/>
+      <w:r>
+        <w:object w:dxaOrig="8475" w:dyaOrig="2891" w14:anchorId="3140CB2A">
+          <v:shape id="_x0000_i1057" type="#_x0000_t75" style="width:423.75pt;height:144.75pt" o:ole="" fillcolor="#2d0922">
+            <v:imagedata r:id="rId46" o:title=""/>
           </v:shape>
-          <o:OLEObject Type="Embed" ProgID="Word.Document.12" ShapeID="_x0000_i1104" DrawAspect="Content" ObjectID="_1782758363" r:id="rId46">
+          <o:OLEObject Type="Embed" ProgID="Word.Document.12" ShapeID="_x0000_i1057" DrawAspect="Content" ObjectID="_1782909187" r:id="rId47">
             <o:FieldCodes>\s</o:FieldCodes>
           </o:OLEObject>
         </w:object>
@@ -1953,9 +2699,306 @@
     <w:p/>
     <w:p/>
     <w:p/>
-    <w:p/>
+    <w:p>
+      <w:pPr>
+        <w:pStyle w:val="Heading3"/>
+      </w:pPr>
+      <w:bookmarkStart w:id="34" w:name="_Toc172296197"/>
+      <w:r>
+        <w:lastRenderedPageBreak/>
+        <w:t>Correct Way By Using Arrow Function:</w:t>
+      </w:r>
+      <w:bookmarkEnd w:id="34"/>
+    </w:p>
+    <w:p>
+      <w:r>
+        <w:rPr>
+          <w:b/>
+          <w:bCs/>
+          <w:i/>
+          <w:iCs/>
+          <w:u w:val="single"/>
+        </w:rPr>
+        <w:t>Button function in ‘</w:t>
+      </w:r>
+      <w:proofErr w:type="spellStart"/>
+      <w:r>
+        <w:rPr>
+          <w:b/>
+          <w:bCs/>
+          <w:i/>
+          <w:iCs/>
+          <w:u w:val="single"/>
+        </w:rPr>
+        <w:t>Managing_Click_Event</w:t>
+      </w:r>
+      <w:proofErr w:type="spellEnd"/>
+      <w:r>
+        <w:rPr>
+          <w:b/>
+          <w:bCs/>
+          <w:i/>
+          <w:iCs/>
+          <w:u w:val="single"/>
+        </w:rPr>
+        <w:t>’</w:t>
+      </w:r>
+      <w:r>
+        <w:rPr>
+          <w:b/>
+          <w:bCs/>
+          <w:i/>
+          <w:iCs/>
+          <w:u w:val="single"/>
+        </w:rPr>
+        <w:t xml:space="preserve"> Component:</w:t>
+      </w:r>
+      <w:r>
+        <w:t xml:space="preserve"> </w:t>
+      </w:r>
+      <w:bookmarkStart w:id="35" w:name="_MON_1782905280"/>
+      <w:bookmarkEnd w:id="35"/>
+      <w:r>
+        <w:object w:dxaOrig="8475" w:dyaOrig="3611" w14:anchorId="60262519">
+          <v:shape id="_x0000_i1064" type="#_x0000_t75" style="width:423.75pt;height:180.75pt" o:ole="" fillcolor="#2d0922">
+            <v:imagedata r:id="rId48" o:title=""/>
+          </v:shape>
+          <o:OLEObject Type="Embed" ProgID="Word.Document.12" ShapeID="_x0000_i1064" DrawAspect="Content" ObjectID="_1782909188" r:id="rId49">
+            <o:FieldCodes>\s</o:FieldCodes>
+          </o:OLEObject>
+        </w:object>
+      </w:r>
+    </w:p>
+    <w:p>
+      <w:pPr>
+        <w:pStyle w:val="Heading3"/>
+      </w:pPr>
+      <w:bookmarkStart w:id="36" w:name="_Toc172296198"/>
+      <w:r>
+        <w:t>Correct Way By Using Regular</w:t>
+      </w:r>
+      <w:r>
+        <w:t xml:space="preserve"> Function:</w:t>
+      </w:r>
+      <w:bookmarkEnd w:id="36"/>
+    </w:p>
+    <w:bookmarkStart w:id="37" w:name="_MON_1782907830"/>
+    <w:bookmarkEnd w:id="37"/>
+    <w:p>
+      <w:r>
+        <w:object w:dxaOrig="8475" w:dyaOrig="6390" w14:anchorId="220156B5">
+          <v:shape id="_x0000_i1069" type="#_x0000_t75" style="width:423.75pt;height:319.5pt" o:ole="" fillcolor="#2d0922">
+            <v:imagedata r:id="rId50" o:title=""/>
+          </v:shape>
+          <o:OLEObject Type="Embed" ProgID="Word.Document.12" ShapeID="_x0000_i1069" DrawAspect="Content" ObjectID="_1782909189" r:id="rId51">
+            <o:FieldCodes>\s</o:FieldCodes>
+          </o:OLEObject>
+        </w:object>
+      </w:r>
+    </w:p>
+    <w:p>
+      <w:pPr>
+        <w:tabs>
+          <w:tab w:val="left" w:pos="7920"/>
+        </w:tabs>
+      </w:pPr>
+      <w:r>
+        <w:tab/>
+      </w:r>
+    </w:p>
+    <w:p>
+      <w:pPr>
+        <w:pStyle w:val="Heading2"/>
+      </w:pPr>
+      <w:bookmarkStart w:id="38" w:name="_Toc172296199"/>
+      <w:r>
+        <w:lastRenderedPageBreak/>
+        <w:t>File structure of this chapter:</w:t>
+      </w:r>
+      <w:bookmarkEnd w:id="38"/>
+    </w:p>
+    <w:p>
+      <w:r>
+        <w:pict w14:anchorId="24BD76F1">
+          <v:shape id="_x0000_i1071" type="#_x0000_t75" style="width:264pt;height:434.25pt">
+            <v:imagedata r:id="rId52" o:title="file structure"/>
+          </v:shape>
+        </w:pict>
+      </w:r>
+    </w:p>
+    <w:p>
+      <w:pPr>
+        <w:ind w:left="0"/>
+        <w:rPr>
+          <w:rFonts w:eastAsiaTheme="majorEastAsia" w:cstheme="majorBidi"/>
+          <w:color w:val="2E74B5" w:themeColor="accent1" w:themeShade="BF"/>
+          <w:sz w:val="28"/>
+          <w:szCs w:val="24"/>
+        </w:rPr>
+      </w:pPr>
+      <w:r>
+        <w:br w:type="page"/>
+      </w:r>
+    </w:p>
+    <w:p>
+      <w:pPr>
+        <w:pStyle w:val="Heading2"/>
+      </w:pPr>
+      <w:bookmarkStart w:id="39" w:name="_Toc172296200"/>
+      <w:proofErr w:type="spellStart"/>
+      <w:r>
+        <w:lastRenderedPageBreak/>
+        <w:t>App.jsx</w:t>
+      </w:r>
+      <w:proofErr w:type="spellEnd"/>
+      <w:r>
+        <w:t xml:space="preserve"> of this chapter:</w:t>
+      </w:r>
+      <w:bookmarkEnd w:id="39"/>
+    </w:p>
+    <w:p>
+      <w:r>
+        <w:pict w14:anchorId="44B847C6">
+          <v:shape id="_x0000_i1084" type="#_x0000_t75" style="width:467.25pt;height:384pt">
+            <v:imagedata r:id="rId53" o:title="app.jsx"/>
+          </v:shape>
+        </w:pict>
+      </w:r>
+    </w:p>
+    <w:p>
+      <w:pPr>
+        <w:pStyle w:val="Heading2"/>
+      </w:pPr>
+      <w:bookmarkStart w:id="40" w:name="_Toc172296201"/>
+      <w:proofErr w:type="spellStart"/>
+      <w:r>
+        <w:t>Main.jsx</w:t>
+      </w:r>
+      <w:proofErr w:type="spellEnd"/>
+      <w:r>
+        <w:t xml:space="preserve"> of this chapter:</w:t>
+      </w:r>
+      <w:bookmarkEnd w:id="40"/>
+    </w:p>
+    <w:p>
+      <w:r>
+        <w:pict w14:anchorId="2B8B9CA8">
+          <v:shape id="_x0000_i1086" type="#_x0000_t75" style="width:468pt;height:128.25pt">
+            <v:imagedata r:id="rId54" o:title="main.jsx"/>
+          </v:shape>
+        </w:pict>
+      </w:r>
+    </w:p>
+    <w:p>
+      <w:pPr>
+        <w:pStyle w:val="Heading2"/>
+        <w:rPr>
+          <w:rStyle w:val="Heading2Char"/>
+        </w:rPr>
+      </w:pPr>
+      <w:bookmarkStart w:id="41" w:name="_Toc172296202"/>
+      <w:r>
+        <w:rPr>
+          <w:rStyle w:val="Heading2Char"/>
+        </w:rPr>
+        <w:lastRenderedPageBreak/>
+        <w:t>Output Result of this</w:t>
+      </w:r>
+      <w:r>
+        <w:rPr>
+          <w:rStyle w:val="Heading2Char"/>
+        </w:rPr>
+        <w:t xml:space="preserve"> chapter</w:t>
+      </w:r>
+      <w:r>
+        <w:rPr>
+          <w:rStyle w:val="Heading2Char"/>
+        </w:rPr>
+        <w:t>:</w:t>
+      </w:r>
+      <w:bookmarkEnd w:id="41"/>
+    </w:p>
+    <w:p>
+      <w:r>
+        <w:rPr>
+          <w:noProof/>
+        </w:rPr>
+        <w:drawing>
+          <wp:inline distT="0" distB="0" distL="0" distR="0" wp14:anchorId="5D84EBA1" wp14:editId="7FC15DC5">
+            <wp:extent cx="5229225" cy="6410325"/>
+            <wp:effectExtent l="0" t="0" r="9525" b="9525"/>
+            <wp:docPr id="1" name="Picture 1" descr="C:\Users\Ramtin\AppData\Local\Microsoft\Windows\INetCache\Content.Word\out_put.png"/>
+            <wp:cNvGraphicFramePr>
+              <a:graphicFrameLocks xmlns:a="http://schemas.openxmlformats.org/drawingml/2006/main" noChangeAspect="1"/>
+            </wp:cNvGraphicFramePr>
+            <a:graphic xmlns:a="http://schemas.openxmlformats.org/drawingml/2006/main">
+              <a:graphicData uri="http://schemas.openxmlformats.org/drawingml/2006/picture">
+                <pic:pic xmlns:pic="http://schemas.openxmlformats.org/drawingml/2006/picture">
+                  <pic:nvPicPr>
+                    <pic:cNvPr id="0" name="Picture 71" descr="C:\Users\Ramtin\AppData\Local\Microsoft\Windows\INetCache\Content.Word\out_put.png"/>
+                    <pic:cNvPicPr>
+                      <a:picLocks noChangeAspect="1" noChangeArrowheads="1"/>
+                    </pic:cNvPicPr>
+                  </pic:nvPicPr>
+                  <pic:blipFill>
+                    <a:blip r:embed="rId55">
+                      <a:extLst>
+                        <a:ext uri="{28A0092B-C50C-407E-A947-70E740481C1C}">
+                          <a14:useLocalDpi xmlns:a14="http://schemas.microsoft.com/office/drawing/2010/main" val="0"/>
+                        </a:ext>
+                      </a:extLst>
+                    </a:blip>
+                    <a:srcRect/>
+                    <a:stretch>
+                      <a:fillRect/>
+                    </a:stretch>
+                  </pic:blipFill>
+                  <pic:spPr bwMode="auto">
+                    <a:xfrm>
+                      <a:off x="0" y="0"/>
+                      <a:ext cx="5229225" cy="6410325"/>
+                    </a:xfrm>
+                    <a:prstGeom prst="rect">
+                      <a:avLst/>
+                    </a:prstGeom>
+                    <a:noFill/>
+                    <a:ln>
+                      <a:noFill/>
+                    </a:ln>
+                  </pic:spPr>
+                </pic:pic>
+              </a:graphicData>
+            </a:graphic>
+          </wp:inline>
+        </w:drawing>
+      </w:r>
+      <w:r>
+        <w:t xml:space="preserve"> </w:t>
+      </w:r>
+      <w:r>
+        <w:br w:type="page"/>
+      </w:r>
+    </w:p>
+    <w:p>
+      <w:pPr>
+        <w:pStyle w:val="Heading1"/>
+      </w:pPr>
+      <w:bookmarkStart w:id="42" w:name="_Toc172296203"/>
+      <w:r>
+        <w:lastRenderedPageBreak/>
+        <w:t>React Hook and State Manager</w:t>
+      </w:r>
+      <w:bookmarkEnd w:id="42"/>
+      <w:r>
+        <w:t>:</w:t>
+      </w:r>
+    </w:p>
+    <w:p>
+      <w:bookmarkStart w:id="43" w:name="_GoBack"/>
+      <w:bookmarkEnd w:id="43"/>
+    </w:p>
     <w:sectPr>
-      <w:footerReference w:type="default" r:id="rId47"/>
+      <w:footerReference w:type="default" r:id="rId56"/>
       <w:pgSz w:w="12240" w:h="15840"/>
       <w:pgMar w:top="1440" w:right="1440" w:bottom="1440" w:left="1440" w:header="720" w:footer="720" w:gutter="0"/>
       <w:cols w:space="720"/>
@@ -2005,8 +3048,8 @@
       <w:tblLook w:val="04A0" w:firstRow="1" w:lastRow="0" w:firstColumn="1" w:lastColumn="0" w:noHBand="0" w:noVBand="1"/>
     </w:tblPr>
     <w:tblGrid>
-      <w:gridCol w:w="8300"/>
-      <w:gridCol w:w="1060"/>
+      <w:gridCol w:w="8190"/>
+      <w:gridCol w:w="1170"/>
     </w:tblGrid>
     <w:tr>
       <w:trPr>
@@ -2102,7 +3145,7 @@
               <w:noProof/>
               <w:color w:val="FFFFFF" w:themeColor="background1"/>
             </w:rPr>
-            <w:t>14</w:t>
+            <w:t>5</w:t>
           </w:r>
           <w:r>
             <w:rPr>
@@ -3157,7 +4200,7 @@
   <w:style w:type="paragraph" w:default="1" w:styleId="Normal">
     <w:name w:val="Normal"/>
     <w:qFormat/>
-    <w:rsid w:val="00275B3C"/>
+    <w:rsid w:val="0035202C"/>
     <w:pPr>
       <w:ind w:left="720"/>
     </w:pPr>
@@ -3382,6 +4425,7 @@
   <w:style w:type="character" w:default="1" w:styleId="DefaultParagraphFont">
     <w:name w:val="Default Paragraph Font"/>
     <w:uiPriority w:val="1"/>
+    <w:semiHidden/>
     <w:unhideWhenUsed/>
   </w:style>
   <w:style w:type="table" w:default="1" w:styleId="TableNormal">
@@ -4264,7 +5308,9 @@
     <w:rsidRoot w:val="007504D0"/>
     <w:rsid w:val="0009518A"/>
     <w:rsid w:val="000F3873"/>
+    <w:rsid w:val="003432A6"/>
     <w:rsid w:val="00455F21"/>
+    <w:rsid w:val="00477D1A"/>
     <w:rsid w:val="005E6401"/>
     <w:rsid w:val="00707AB8"/>
     <w:rsid w:val="007504D0"/>
@@ -4276,7 +5322,6 @@
     <w:rsid w:val="00D3788D"/>
     <w:rsid w:val="00E2224F"/>
     <w:rsid w:val="00E27089"/>
-    <w:rsid w:val="00EA25C9"/>
     <w:rsid w:val="00F059EE"/>
   </w:rsids>
   <m:mathPr>
@@ -5013,7 +6058,7 @@
 </file>
 
 <file path=customXml/itemProps1.xml><?xml version="1.0" encoding="utf-8"?>
-<ds:datastoreItem xmlns:ds="http://schemas.openxmlformats.org/officeDocument/2006/customXml" ds:itemID="{159183A9-3794-4DDF-A70C-91E0D6F8ADCE}">
+<ds:datastoreItem xmlns:ds="http://schemas.openxmlformats.org/officeDocument/2006/customXml" ds:itemID="{F5262526-EE6F-4F50-A106-CA35A19429BC}">
   <ds:schemaRefs>
     <ds:schemaRef ds:uri="http://schemas.openxmlformats.org/officeDocument/2006/bibliography"/>
   </ds:schemaRefs>

</xml_diff>

<commit_message>
add 'Changing the innerText section' in '1.useRef'
</commit_message>
<xml_diff>
--- a/notes_of_the_second_course/react.docx
+++ b/notes_of_the_second_course/react.docx
@@ -1814,10 +1814,10 @@
             <v:path o:extrusionok="f" gradientshapeok="t" o:connecttype="rect"/>
             <o:lock v:ext="edit" aspectratio="t"/>
           </v:shapetype>
-          <v:shape id="_x0000_i1025" type="#_x0000_t75" style="width:468.75pt;height:63pt" o:ole="" fillcolor="#2d0922">
+          <v:shape id="_x0000_i1374" type="#_x0000_t75" style="width:468.75pt;height:63pt" o:ole="" fillcolor="#2d0922">
             <v:imagedata r:id="rId8" o:title=""/>
           </v:shape>
-          <o:OLEObject Type="Embed" ProgID="Word.Document.12" ShapeID="_x0000_i1025" DrawAspect="Content" ObjectID="_1782909168" r:id="rId9">
+          <o:OLEObject Type="Embed" ProgID="Word.Document.12" ShapeID="_x0000_i1374" DrawAspect="Content" ObjectID="_1782996486" r:id="rId9">
             <o:FieldCodes>\s</o:FieldCodes>
           </o:OLEObject>
         </w:object>
@@ -1833,10 +1833,10 @@
     <w:p>
       <w:r>
         <w:object w:dxaOrig="9360" w:dyaOrig="416" w14:anchorId="7B3FD8AB">
-          <v:shape id="_x0000_i1026" type="#_x0000_t75" style="width:468.75pt;height:21pt" o:ole="" fillcolor="#2d0922">
+          <v:shape id="_x0000_i1375" type="#_x0000_t75" style="width:468.75pt;height:21pt" o:ole="" fillcolor="#2d0922">
             <v:imagedata r:id="rId10" o:title=""/>
           </v:shape>
-          <o:OLEObject Type="Embed" ProgID="Word.Document.12" ShapeID="_x0000_i1026" DrawAspect="Content" ObjectID="_1782909169" r:id="rId11">
+          <o:OLEObject Type="Embed" ProgID="Word.Document.12" ShapeID="_x0000_i1375" DrawAspect="Content" ObjectID="_1782996487" r:id="rId11">
             <o:FieldCodes>\s</o:FieldCodes>
           </o:OLEObject>
         </w:object>
@@ -1866,10 +1866,10 @@
     <w:p>
       <w:r>
         <w:object w:dxaOrig="9360" w:dyaOrig="416" w14:anchorId="6F5B40CC">
-          <v:shape id="_x0000_i1027" type="#_x0000_t75" style="width:468.75pt;height:21pt" o:ole="" fillcolor="#2d0922">
+          <v:shape id="_x0000_i1376" type="#_x0000_t75" style="width:468.75pt;height:21pt" o:ole="" fillcolor="#2d0922">
             <v:imagedata r:id="rId12" o:title=""/>
           </v:shape>
-          <o:OLEObject Type="Embed" ProgID="Word.Document.12" ShapeID="_x0000_i1027" DrawAspect="Content" ObjectID="_1782909170" r:id="rId13">
+          <o:OLEObject Type="Embed" ProgID="Word.Document.12" ShapeID="_x0000_i1376" DrawAspect="Content" ObjectID="_1782996488" r:id="rId13">
             <o:FieldCodes>\s</o:FieldCodes>
           </o:OLEObject>
         </w:object>
@@ -1929,10 +1929,10 @@
     <w:p>
       <w:r>
         <w:object w:dxaOrig="9360" w:dyaOrig="416" w14:anchorId="6FC00D9C">
-          <v:shape id="_x0000_i1028" type="#_x0000_t75" style="width:468.75pt;height:21pt" o:ole="" fillcolor="#2d0922">
+          <v:shape id="_x0000_i1377" type="#_x0000_t75" style="width:468.75pt;height:21pt" o:ole="" fillcolor="#2d0922">
             <v:imagedata r:id="rId14" o:title=""/>
           </v:shape>
-          <o:OLEObject Type="Embed" ProgID="Word.Document.12" ShapeID="_x0000_i1028" DrawAspect="Content" ObjectID="_1782909171" r:id="rId15">
+          <o:OLEObject Type="Embed" ProgID="Word.Document.12" ShapeID="_x0000_i1377" DrawAspect="Content" ObjectID="_1782996489" r:id="rId15">
             <o:FieldCodes>\s</o:FieldCodes>
           </o:OLEObject>
         </w:object>
@@ -1948,10 +1948,10 @@
     <w:p>
       <w:r>
         <w:object w:dxaOrig="9360" w:dyaOrig="416" w14:anchorId="164A6E09">
-          <v:shape id="_x0000_i1029" type="#_x0000_t75" style="width:468.75pt;height:21pt" o:ole="" fillcolor="#2d0922">
+          <v:shape id="_x0000_i1378" type="#_x0000_t75" style="width:468.75pt;height:21pt" o:ole="" fillcolor="#2d0922">
             <v:imagedata r:id="rId16" o:title=""/>
           </v:shape>
-          <o:OLEObject Type="Embed" ProgID="Word.Document.12" ShapeID="_x0000_i1029" DrawAspect="Content" ObjectID="_1782909172" r:id="rId17">
+          <o:OLEObject Type="Embed" ProgID="Word.Document.12" ShapeID="_x0000_i1378" DrawAspect="Content" ObjectID="_1782996490" r:id="rId17">
             <o:FieldCodes>\s</o:FieldCodes>
           </o:OLEObject>
         </w:object>
@@ -1967,10 +1967,10 @@
     <w:p>
       <w:r>
         <w:object w:dxaOrig="9360" w:dyaOrig="416" w14:anchorId="3B818C81">
-          <v:shape id="_x0000_i1030" type="#_x0000_t75" style="width:468.75pt;height:21pt" o:ole="" fillcolor="#2d0922">
+          <v:shape id="_x0000_i1379" type="#_x0000_t75" style="width:468.75pt;height:21pt" o:ole="" fillcolor="#2d0922">
             <v:imagedata r:id="rId18" o:title=""/>
           </v:shape>
-          <o:OLEObject Type="Embed" ProgID="Word.Document.12" ShapeID="_x0000_i1030" DrawAspect="Content" ObjectID="_1782909173" r:id="rId19">
+          <o:OLEObject Type="Embed" ProgID="Word.Document.12" ShapeID="_x0000_i1379" DrawAspect="Content" ObjectID="_1782996491" r:id="rId19">
             <o:FieldCodes>\s</o:FieldCodes>
           </o:OLEObject>
         </w:object>
@@ -1989,15 +1989,24 @@
       </w:r>
       <w:bookmarkEnd w:id="8"/>
     </w:p>
+    <w:p>
+      <w:r>
+        <w:rPr>
+          <w:highlight w:val="yellow"/>
+          <w:shd w:val="clear" w:color="auto" w:fill="FFFFFF"/>
+        </w:rPr>
+        <w:t>In React, component names should start with an uppercase letter</w:t>
+      </w:r>
+    </w:p>
     <w:bookmarkStart w:id="9" w:name="_MON_1781596859"/>
     <w:bookmarkEnd w:id="9"/>
     <w:p>
       <w:r>
         <w:object w:dxaOrig="8475" w:dyaOrig="7290" w14:anchorId="1DB78CF3">
-          <v:shape id="_x0000_i1031" type="#_x0000_t75" style="width:423.75pt;height:364.5pt" o:ole="" fillcolor="#2d0922">
+          <v:shape id="_x0000_i1380" type="#_x0000_t75" style="width:423.75pt;height:364.5pt" o:ole="" fillcolor="#2d0922">
             <v:imagedata r:id="rId20" o:title=""/>
           </v:shape>
-          <o:OLEObject Type="Embed" ProgID="Word.Document.12" ShapeID="_x0000_i1031" DrawAspect="Content" ObjectID="_1782909174" r:id="rId21">
+          <o:OLEObject Type="Embed" ProgID="Word.Document.12" ShapeID="_x0000_i1380" DrawAspect="Content" ObjectID="_1782996492" r:id="rId21">
             <o:FieldCodes>\s</o:FieldCodes>
           </o:OLEObject>
         </w:object>
@@ -2027,10 +2036,10 @@
     <w:p>
       <w:r>
         <w:object w:dxaOrig="8835" w:dyaOrig="10080" w14:anchorId="35ABA31A">
-          <v:shape id="_x0000_i1032" type="#_x0000_t75" style="width:441.75pt;height:7in" o:ole="" fillcolor="#2d0922">
+          <v:shape id="_x0000_i1381" type="#_x0000_t75" style="width:441.75pt;height:7in" o:ole="" fillcolor="#2d0922">
             <v:imagedata r:id="rId22" o:title=""/>
           </v:shape>
-          <o:OLEObject Type="Embed" ProgID="Word.Document.12" ShapeID="_x0000_i1032" DrawAspect="Content" ObjectID="_1782909175" r:id="rId23">
+          <o:OLEObject Type="Embed" ProgID="Word.Document.12" ShapeID="_x0000_i1381" DrawAspect="Content" ObjectID="_1782996493" r:id="rId23">
             <o:FieldCodes>\s</o:FieldCodes>
           </o:OLEObject>
         </w:object>
@@ -2101,10 +2110,10 @@
     <w:p>
       <w:r>
         <w:object w:dxaOrig="8385" w:dyaOrig="3600" w14:anchorId="646026AD">
-          <v:shape id="_x0000_i1033" type="#_x0000_t75" style="width:419.25pt;height:180pt" o:ole="" fillcolor="#2d0922">
+          <v:shape id="_x0000_i1382" type="#_x0000_t75" style="width:419.25pt;height:180pt" o:ole="" fillcolor="#2d0922">
             <v:imagedata r:id="rId24" o:title=""/>
           </v:shape>
-          <o:OLEObject Type="Embed" ProgID="Word.Document.12" ShapeID="_x0000_i1033" DrawAspect="Content" ObjectID="_1782909176" r:id="rId25">
+          <o:OLEObject Type="Embed" ProgID="Word.Document.12" ShapeID="_x0000_i1382" DrawAspect="Content" ObjectID="_1782996494" r:id="rId25">
             <o:FieldCodes>\s</o:FieldCodes>
           </o:OLEObject>
         </w:object>
@@ -2144,10 +2153,10 @@
       <w:bookmarkEnd w:id="15"/>
       <w:r>
         <w:object w:dxaOrig="8475" w:dyaOrig="6543" w14:anchorId="32BB2B3C">
-          <v:shape id="_x0000_i1034" type="#_x0000_t75" style="width:423.75pt;height:327pt" o:ole="" fillcolor="#2d0922">
+          <v:shape id="_x0000_i1383" type="#_x0000_t75" style="width:423.75pt;height:327pt" o:ole="" fillcolor="#2d0922">
             <v:imagedata r:id="rId26" o:title=""/>
           </v:shape>
-          <o:OLEObject Type="Embed" ProgID="Word.Document.12" ShapeID="_x0000_i1034" DrawAspect="Content" ObjectID="_1782909177" r:id="rId27">
+          <o:OLEObject Type="Embed" ProgID="Word.Document.12" ShapeID="_x0000_i1383" DrawAspect="Content" ObjectID="_1782996495" r:id="rId27">
             <o:FieldCodes>\s</o:FieldCodes>
           </o:OLEObject>
         </w:object>
@@ -2172,10 +2181,10 @@
     <w:p>
       <w:r>
         <w:object w:dxaOrig="8475" w:dyaOrig="4680" w14:anchorId="42B1CF7F">
-          <v:shape id="_x0000_i1035" type="#_x0000_t75" style="width:423.75pt;height:234pt" o:ole="" fillcolor="#2d0922">
+          <v:shape id="_x0000_i1384" type="#_x0000_t75" style="width:423.75pt;height:234pt" o:ole="" fillcolor="#2d0922">
             <v:imagedata r:id="rId28" o:title=""/>
           </v:shape>
-          <o:OLEObject Type="Embed" ProgID="Word.Document.12" ShapeID="_x0000_i1035" DrawAspect="Content" ObjectID="_1782909178" r:id="rId29">
+          <o:OLEObject Type="Embed" ProgID="Word.Document.12" ShapeID="_x0000_i1384" DrawAspect="Content" ObjectID="_1782996496" r:id="rId29">
             <o:FieldCodes>\s</o:FieldCodes>
           </o:OLEObject>
         </w:object>
@@ -2210,10 +2219,10 @@
     <w:p>
       <w:r>
         <w:object w:dxaOrig="8475" w:dyaOrig="5130" w14:anchorId="309D6332">
-          <v:shape id="_x0000_i1036" type="#_x0000_t75" style="width:423.75pt;height:256.5pt" o:ole="" fillcolor="#2d0922">
+          <v:shape id="_x0000_i1385" type="#_x0000_t75" style="width:423.75pt;height:256.5pt" o:ole="" fillcolor="#2d0922">
             <v:imagedata r:id="rId30" o:title=""/>
           </v:shape>
-          <o:OLEObject Type="Embed" ProgID="Word.Document.12" ShapeID="_x0000_i1036" DrawAspect="Content" ObjectID="_1782909179" r:id="rId31">
+          <o:OLEObject Type="Embed" ProgID="Word.Document.12" ShapeID="_x0000_i1385" DrawAspect="Content" ObjectID="_1782996497" r:id="rId31">
             <o:FieldCodes>\s</o:FieldCodes>
           </o:OLEObject>
         </w:object>
@@ -2288,10 +2297,10 @@
       </w:pPr>
       <w:r>
         <w:object w:dxaOrig="8475" w:dyaOrig="4680" w14:anchorId="4D0CF833">
-          <v:shape id="_x0000_i1037" type="#_x0000_t75" style="width:423.75pt;height:234pt" o:ole="" fillcolor="#2d0922">
+          <v:shape id="_x0000_i1386" type="#_x0000_t75" style="width:423.75pt;height:234pt" o:ole="" fillcolor="#2d0922">
             <v:imagedata r:id="rId32" o:title=""/>
           </v:shape>
-          <o:OLEObject Type="Embed" ProgID="Word.Document.12" ShapeID="_x0000_i1037" DrawAspect="Content" ObjectID="_1782909180" r:id="rId33">
+          <o:OLEObject Type="Embed" ProgID="Word.Document.12" ShapeID="_x0000_i1386" DrawAspect="Content" ObjectID="_1782996498" r:id="rId33">
             <o:FieldCodes>\s</o:FieldCodes>
           </o:OLEObject>
         </w:object>
@@ -2332,10 +2341,10 @@
       </w:pPr>
       <w:r>
         <w:object w:dxaOrig="8475" w:dyaOrig="4331" w14:anchorId="336B77A3">
-          <v:shape id="_x0000_i1038" type="#_x0000_t75" style="width:423.75pt;height:216.75pt" o:ole="" fillcolor="#2d0922">
+          <v:shape id="_x0000_i1387" type="#_x0000_t75" style="width:423.75pt;height:216.75pt" o:ole="" fillcolor="#2d0922">
             <v:imagedata r:id="rId34" o:title=""/>
           </v:shape>
-          <o:OLEObject Type="Embed" ProgID="Word.Document.12" ShapeID="_x0000_i1038" DrawAspect="Content" ObjectID="_1782909181" r:id="rId35">
+          <o:OLEObject Type="Embed" ProgID="Word.Document.12" ShapeID="_x0000_i1387" DrawAspect="Content" ObjectID="_1782996499" r:id="rId35">
             <o:FieldCodes>\s</o:FieldCodes>
           </o:OLEObject>
         </w:object>
@@ -2390,10 +2399,10 @@
       </w:pPr>
       <w:r>
         <w:object w:dxaOrig="8475" w:dyaOrig="6120" w14:anchorId="192D3094">
-          <v:shape id="_x0000_i1039" type="#_x0000_t75" style="width:423.75pt;height:306pt" o:ole="" fillcolor="#2d0922">
+          <v:shape id="_x0000_i1388" type="#_x0000_t75" style="width:423.75pt;height:306pt" o:ole="" fillcolor="#2d0922">
             <v:imagedata r:id="rId36" o:title=""/>
           </v:shape>
-          <o:OLEObject Type="Embed" ProgID="Word.Document.12" ShapeID="_x0000_i1039" DrawAspect="Content" ObjectID="_1782909182" r:id="rId37">
+          <o:OLEObject Type="Embed" ProgID="Word.Document.12" ShapeID="_x0000_i1388" DrawAspect="Content" ObjectID="_1782996500" r:id="rId37">
             <o:FieldCodes>\s</o:FieldCodes>
           </o:OLEObject>
         </w:object>
@@ -2427,10 +2436,10 @@
       <w:bookmarkEnd w:id="26"/>
       <w:r>
         <w:object w:dxaOrig="8475" w:dyaOrig="5745" w14:anchorId="4FE0387B">
-          <v:shape id="_x0000_i1040" type="#_x0000_t75" style="width:423.75pt;height:287.25pt" o:ole="" fillcolor="#2d0922">
+          <v:shape id="_x0000_i1389" type="#_x0000_t75" style="width:423.75pt;height:287.25pt" o:ole="" fillcolor="#2d0922">
             <v:imagedata r:id="rId38" o:title=""/>
           </v:shape>
-          <o:OLEObject Type="Embed" ProgID="Word.Document.12" ShapeID="_x0000_i1040" DrawAspect="Content" ObjectID="_1782909183" r:id="rId39">
+          <o:OLEObject Type="Embed" ProgID="Word.Document.12" ShapeID="_x0000_i1389" DrawAspect="Content" ObjectID="_1782996501" r:id="rId39">
             <o:FieldCodes>\s</o:FieldCodes>
           </o:OLEObject>
         </w:object>
@@ -2505,10 +2514,10 @@
       </w:pPr>
       <w:r>
         <w:object w:dxaOrig="8475" w:dyaOrig="6480" w14:anchorId="168DF0A4">
-          <v:shape id="_x0000_i1041" type="#_x0000_t75" style="width:423.75pt;height:324pt" o:ole="" fillcolor="#2d0922">
+          <v:shape id="_x0000_i1390" type="#_x0000_t75" style="width:423.75pt;height:324pt" o:ole="" fillcolor="#2d0922">
             <v:imagedata r:id="rId40" o:title=""/>
           </v:shape>
-          <o:OLEObject Type="Embed" ProgID="Word.Document.12" ShapeID="_x0000_i1041" DrawAspect="Content" ObjectID="_1782909184" r:id="rId41">
+          <o:OLEObject Type="Embed" ProgID="Word.Document.12" ShapeID="_x0000_i1390" DrawAspect="Content" ObjectID="_1782996502" r:id="rId41">
             <o:FieldCodes>\s</o:FieldCodes>
           </o:OLEObject>
         </w:object>
@@ -2533,10 +2542,10 @@
       <w:bookmarkEnd w:id="29"/>
       <w:r>
         <w:object w:dxaOrig="8475" w:dyaOrig="5051" w14:anchorId="5E557973">
-          <v:shape id="_x0000_i1042" type="#_x0000_t75" style="width:423.75pt;height:252.75pt" o:ole="" fillcolor="#2d0922">
+          <v:shape id="_x0000_i1391" type="#_x0000_t75" style="width:423.75pt;height:252.75pt" o:ole="" fillcolor="#2d0922">
             <v:imagedata r:id="rId42" o:title=""/>
           </v:shape>
-          <o:OLEObject Type="Embed" ProgID="Word.Document.12" ShapeID="_x0000_i1042" DrawAspect="Content" ObjectID="_1782909185" r:id="rId43">
+          <o:OLEObject Type="Embed" ProgID="Word.Document.12" ShapeID="_x0000_i1391" DrawAspect="Content" ObjectID="_1782996503" r:id="rId43">
             <o:FieldCodes>\s</o:FieldCodes>
           </o:OLEObject>
         </w:object>
@@ -2628,10 +2637,10 @@
       </w:pPr>
       <w:r>
         <w:object w:dxaOrig="8475" w:dyaOrig="4480" w14:anchorId="488BAB8B">
-          <v:shape id="_x0000_i1062" type="#_x0000_t75" style="width:423.75pt;height:224.25pt" o:ole="" fillcolor="#2d0922">
+          <v:shape id="_x0000_i1392" type="#_x0000_t75" style="width:423.75pt;height:224.25pt" o:ole="" fillcolor="#2d0922">
             <v:imagedata r:id="rId44" o:title=""/>
           </v:shape>
-          <o:OLEObject Type="Embed" ProgID="Word.Document.12" ShapeID="_x0000_i1062" DrawAspect="Content" ObjectID="_1782909186" r:id="rId45">
+          <o:OLEObject Type="Embed" ProgID="Word.Document.12" ShapeID="_x0000_i1392" DrawAspect="Content" ObjectID="_1782996504" r:id="rId45">
             <o:FieldCodes>\s</o:FieldCodes>
           </o:OLEObject>
         </w:object>
@@ -2687,10 +2696,10 @@
       <w:bookmarkEnd w:id="33"/>
       <w:r>
         <w:object w:dxaOrig="8475" w:dyaOrig="2891" w14:anchorId="3140CB2A">
-          <v:shape id="_x0000_i1057" type="#_x0000_t75" style="width:423.75pt;height:144.75pt" o:ole="" fillcolor="#2d0922">
+          <v:shape id="_x0000_i1393" type="#_x0000_t75" style="width:423.75pt;height:144.75pt" o:ole="" fillcolor="#2d0922">
             <v:imagedata r:id="rId46" o:title=""/>
           </v:shape>
-          <o:OLEObject Type="Embed" ProgID="Word.Document.12" ShapeID="_x0000_i1057" DrawAspect="Content" ObjectID="_1782909187" r:id="rId47">
+          <o:OLEObject Type="Embed" ProgID="Word.Document.12" ShapeID="_x0000_i1393" DrawAspect="Content" ObjectID="_1782996505" r:id="rId47">
             <o:FieldCodes>\s</o:FieldCodes>
           </o:OLEObject>
         </w:object>
@@ -2760,10 +2769,10 @@
       <w:bookmarkEnd w:id="35"/>
       <w:r>
         <w:object w:dxaOrig="8475" w:dyaOrig="3611" w14:anchorId="60262519">
-          <v:shape id="_x0000_i1064" type="#_x0000_t75" style="width:423.75pt;height:180.75pt" o:ole="" fillcolor="#2d0922">
+          <v:shape id="_x0000_i1394" type="#_x0000_t75" style="width:423.75pt;height:180.75pt" o:ole="" fillcolor="#2d0922">
             <v:imagedata r:id="rId48" o:title=""/>
           </v:shape>
-          <o:OLEObject Type="Embed" ProgID="Word.Document.12" ShapeID="_x0000_i1064" DrawAspect="Content" ObjectID="_1782909188" r:id="rId49">
+          <o:OLEObject Type="Embed" ProgID="Word.Document.12" ShapeID="_x0000_i1394" DrawAspect="Content" ObjectID="_1782996506" r:id="rId49">
             <o:FieldCodes>\s</o:FieldCodes>
           </o:OLEObject>
         </w:object>
@@ -2775,10 +2784,7 @@
       </w:pPr>
       <w:bookmarkStart w:id="36" w:name="_Toc172296198"/>
       <w:r>
-        <w:t>Correct Way By Using Regular</w:t>
-      </w:r>
-      <w:r>
-        <w:t xml:space="preserve"> Function:</w:t>
+        <w:t>Correct Way By Using Regular Function:</w:t>
       </w:r>
       <w:bookmarkEnd w:id="36"/>
     </w:p>
@@ -2787,10 +2793,10 @@
     <w:p>
       <w:r>
         <w:object w:dxaOrig="8475" w:dyaOrig="6390" w14:anchorId="220156B5">
-          <v:shape id="_x0000_i1069" type="#_x0000_t75" style="width:423.75pt;height:319.5pt" o:ole="" fillcolor="#2d0922">
+          <v:shape id="_x0000_i1395" type="#_x0000_t75" style="width:423.75pt;height:319.5pt" o:ole="" fillcolor="#2d0922">
             <v:imagedata r:id="rId50" o:title=""/>
           </v:shape>
-          <o:OLEObject Type="Embed" ProgID="Word.Document.12" ShapeID="_x0000_i1069" DrawAspect="Content" ObjectID="_1782909189" r:id="rId51">
+          <o:OLEObject Type="Embed" ProgID="Word.Document.12" ShapeID="_x0000_i1395" DrawAspect="Content" ObjectID="_1782996507" r:id="rId51">
             <o:FieldCodes>\s</o:FieldCodes>
           </o:OLEObject>
         </w:object>
@@ -2820,7 +2826,7 @@
     <w:p>
       <w:r>
         <w:pict w14:anchorId="24BD76F1">
-          <v:shape id="_x0000_i1071" type="#_x0000_t75" style="width:264pt;height:434.25pt">
+          <v:shape id="_x0000_i1396" type="#_x0000_t75" style="width:264pt;height:434.25pt">
             <v:imagedata r:id="rId52" o:title="file structure"/>
           </v:shape>
         </w:pict>
@@ -2859,8 +2865,8 @@
     <w:p>
       <w:r>
         <w:pict w14:anchorId="44B847C6">
-          <v:shape id="_x0000_i1084" type="#_x0000_t75" style="width:467.25pt;height:384pt">
-            <v:imagedata r:id="rId53" o:title="app.jsx"/>
+          <v:shape id="_x0000_i1397" type="#_x0000_t75" style="width:467.25pt;height:384pt">
+            <v:imagedata r:id="rId53" o:title="app"/>
           </v:shape>
         </w:pict>
       </w:r>
@@ -2883,8 +2889,8 @@
     <w:p>
       <w:r>
         <w:pict w14:anchorId="2B8B9CA8">
-          <v:shape id="_x0000_i1086" type="#_x0000_t75" style="width:468pt;height:128.25pt">
-            <v:imagedata r:id="rId54" o:title="main.jsx"/>
+          <v:shape id="_x0000_i1398" type="#_x0000_t75" style="width:468pt;height:128.25pt">
+            <v:imagedata r:id="rId54" o:title="main"/>
           </v:shape>
         </w:pict>
       </w:r>
@@ -2982,23 +2988,436 @@
     <w:p>
       <w:pPr>
         <w:pStyle w:val="Heading1"/>
+        <w:rPr>
+          <w:sz w:val="32"/>
+          <w:szCs w:val="32"/>
+        </w:rPr>
       </w:pPr>
       <w:bookmarkStart w:id="42" w:name="_Toc172296203"/>
       <w:r>
+        <w:rPr>
+          <w:sz w:val="32"/>
+          <w:szCs w:val="32"/>
+        </w:rPr>
         <w:lastRenderedPageBreak/>
         <w:t>React Hook and State Manager</w:t>
       </w:r>
       <w:bookmarkEnd w:id="42"/>
       <w:r>
+        <w:rPr>
+          <w:sz w:val="32"/>
+          <w:szCs w:val="32"/>
+        </w:rPr>
         <w:t>:</w:t>
       </w:r>
     </w:p>
     <w:p>
-      <w:bookmarkStart w:id="43" w:name="_GoBack"/>
-      <w:bookmarkEnd w:id="43"/>
+      <w:pPr>
+        <w:pStyle w:val="Heading2"/>
+        <w:numPr>
+          <w:ilvl w:val="0"/>
+          <w:numId w:val="6"/>
+        </w:numPr>
+      </w:pPr>
+      <w:proofErr w:type="gramStart"/>
+      <w:r>
+        <w:t>useR</w:t>
+      </w:r>
+      <w:r>
+        <w:t>ef</w:t>
+      </w:r>
+      <w:proofErr w:type="gramEnd"/>
+    </w:p>
+    <w:p>
+      <w:pPr>
+        <w:pStyle w:val="Heading3"/>
+      </w:pPr>
+      <w:r>
+        <w:t>Changing the inner</w:t>
+      </w:r>
+      <w:r>
+        <w:t>Text</w:t>
+      </w:r>
+    </w:p>
+    <w:p>
+      <w:pPr>
+        <w:rPr>
+          <w:b/>
+          <w:bCs/>
+          <w:i/>
+          <w:iCs/>
+          <w:u w:val="single"/>
+        </w:rPr>
+      </w:pPr>
+      <w:r>
+        <w:rPr>
+          <w:b/>
+          <w:bCs/>
+          <w:i/>
+          <w:iCs/>
+          <w:u w:val="single"/>
+        </w:rPr>
+        <w:t>1_useRef_InnerText.jsx file:</w:t>
+      </w:r>
+    </w:p>
+    <w:bookmarkStart w:id="43" w:name="_MON_1782995173"/>
+    <w:bookmarkEnd w:id="43"/>
+    <w:p>
+      <w:r>
+        <w:object w:dxaOrig="8475" w:dyaOrig="5040" w14:anchorId="1FAA02DE">
+          <v:shape id="_x0000_i1402" type="#_x0000_t75" style="width:423.75pt;height:252pt" o:ole="" fillcolor="#2d0922">
+            <v:imagedata r:id="rId56" o:title=""/>
+          </v:shape>
+          <o:OLEObject Type="Embed" ProgID="Word.Document.12" ShapeID="_x0000_i1402" DrawAspect="Content" ObjectID="_1782996508" r:id="rId57">
+            <o:FieldCodes>\s</o:FieldCodes>
+          </o:OLEObject>
+        </w:object>
+      </w:r>
+    </w:p>
+    <w:p>
+      <w:pPr>
+        <w:rPr>
+          <w:b/>
+          <w:bCs/>
+          <w:i/>
+          <w:iCs/>
+          <w:u w:val="single"/>
+        </w:rPr>
+      </w:pPr>
+      <w:r>
+        <w:rPr>
+          <w:b/>
+          <w:bCs/>
+          <w:i/>
+          <w:iCs/>
+          <w:u w:val="single"/>
+        </w:rPr>
+        <w:t>App_components2_react_hook</w:t>
+      </w:r>
+      <w:r>
+        <w:rPr>
+          <w:b/>
+          <w:bCs/>
+          <w:i/>
+          <w:iCs/>
+          <w:u w:val="single"/>
+        </w:rPr>
+        <w:t>.jsx file:</w:t>
+      </w:r>
+    </w:p>
+    <w:bookmarkStart w:id="44" w:name="_MON_1782995237"/>
+    <w:bookmarkEnd w:id="44"/>
+    <w:p>
+      <w:r>
+        <w:object w:dxaOrig="8475" w:dyaOrig="4050" w14:anchorId="47E967D2">
+          <v:shape id="_x0000_i1400" type="#_x0000_t75" style="width:423.75pt;height:202.5pt" o:ole="" fillcolor="#2d0922">
+            <v:imagedata r:id="rId58" o:title=""/>
+          </v:shape>
+          <o:OLEObject Type="Embed" ProgID="Word.Document.12" ShapeID="_x0000_i1400" DrawAspect="Content" ObjectID="_1782996509" r:id="rId59">
+            <o:FieldCodes>\s</o:FieldCodes>
+          </o:OLEObject>
+        </w:object>
+      </w:r>
+    </w:p>
+    <w:p>
+      <w:pPr>
+        <w:rPr>
+          <w:b/>
+          <w:bCs/>
+          <w:i/>
+          <w:iCs/>
+          <w:u w:val="single"/>
+        </w:rPr>
+      </w:pPr>
+      <w:proofErr w:type="spellStart"/>
+      <w:r>
+        <w:rPr>
+          <w:b/>
+          <w:bCs/>
+          <w:i/>
+          <w:iCs/>
+          <w:u w:val="single"/>
+        </w:rPr>
+        <w:lastRenderedPageBreak/>
+        <w:t>Main.jsx</w:t>
+      </w:r>
+      <w:proofErr w:type="spellEnd"/>
+      <w:r>
+        <w:rPr>
+          <w:b/>
+          <w:bCs/>
+          <w:i/>
+          <w:iCs/>
+          <w:u w:val="single"/>
+        </w:rPr>
+        <w:t xml:space="preserve"> file:</w:t>
+      </w:r>
+    </w:p>
+    <w:bookmarkStart w:id="45" w:name="_MON_1782995452"/>
+    <w:bookmarkEnd w:id="45"/>
+    <w:p>
+      <w:pPr>
+        <w:rPr>
+          <w:b/>
+          <w:bCs/>
+          <w:i/>
+          <w:iCs/>
+          <w:u w:val="single"/>
+        </w:rPr>
+      </w:pPr>
+      <w:r>
+        <w:object w:dxaOrig="8475" w:dyaOrig="4717" w14:anchorId="7B679957">
+          <v:shape id="_x0000_i1406" type="#_x0000_t75" style="width:423.75pt;height:235.5pt" o:ole="" fillcolor="#2d0922">
+            <v:imagedata r:id="rId60" o:title=""/>
+          </v:shape>
+          <o:OLEObject Type="Embed" ProgID="Word.Document.12" ShapeID="_x0000_i1406" DrawAspect="Content" ObjectID="_1782996510" r:id="rId61">
+            <o:FieldCodes>\s</o:FieldCodes>
+          </o:OLEObject>
+        </w:object>
+      </w:r>
+    </w:p>
+    <w:p>
+      <w:pPr>
+        <w:pStyle w:val="Heading3"/>
+      </w:pPr>
+      <w:r>
+        <w:t>Changing the inner</w:t>
+      </w:r>
+      <w:r>
+        <w:t>Html</w:t>
+      </w:r>
+    </w:p>
+    <w:bookmarkStart w:id="46" w:name="_MON_1782995940"/>
+    <w:bookmarkEnd w:id="46"/>
+    <w:p>
+      <w:r>
+        <w:object w:dxaOrig="8475" w:dyaOrig="5411" w14:anchorId="390FB554">
+          <v:shape id="_x0000_i1441" type="#_x0000_t75" style="width:423.75pt;height:270.75pt" o:ole="" fillcolor="#2d0922">
+            <v:imagedata r:id="rId62" o:title=""/>
+          </v:shape>
+          <o:OLEObject Type="Embed" ProgID="Word.Document.12" ShapeID="_x0000_i1441" DrawAspect="Content" ObjectID="_1782996511" r:id="rId63">
+            <o:FieldCodes>\s</o:FieldCodes>
+          </o:OLEObject>
+        </w:object>
+      </w:r>
+    </w:p>
+    <w:p/>
+    <w:p>
+      <w:pPr>
+        <w:pStyle w:val="Heading3"/>
+      </w:pPr>
+      <w:r>
+        <w:lastRenderedPageBreak/>
+        <w:t>Compile Results:</w:t>
+      </w:r>
+    </w:p>
+    <w:p>
+      <w:pPr>
+        <w:rPr>
+          <w:b/>
+          <w:bCs/>
+          <w:u w:val="single"/>
+        </w:rPr>
+      </w:pPr>
+      <w:proofErr w:type="spellStart"/>
+      <w:r>
+        <w:rPr>
+          <w:b/>
+          <w:bCs/>
+          <w:u w:val="single"/>
+        </w:rPr>
+        <w:t>Befor</w:t>
+      </w:r>
+      <w:proofErr w:type="spellEnd"/>
+      <w:r>
+        <w:rPr>
+          <w:b/>
+          <w:bCs/>
+          <w:u w:val="single"/>
+        </w:rPr>
+        <w:t>:</w:t>
+      </w:r>
+    </w:p>
+    <w:p>
+      <w:r>
+        <w:pict w14:anchorId="1724C668">
+          <v:shape id="_x0000_i1434" type="#_x0000_t75" style="width:162.75pt;height:119.25pt">
+            <v:imagedata r:id="rId64" o:title="befor"/>
+          </v:shape>
+        </w:pict>
+      </w:r>
+    </w:p>
+    <w:p/>
+    <w:p>
+      <w:pPr>
+        <w:rPr>
+          <w:b/>
+          <w:bCs/>
+          <w:u w:val="single"/>
+        </w:rPr>
+      </w:pPr>
+      <w:r>
+        <w:rPr>
+          <w:b/>
+          <w:bCs/>
+          <w:u w:val="single"/>
+        </w:rPr>
+        <w:t>After:</w:t>
+      </w:r>
+    </w:p>
+    <w:p>
+      <w:pPr>
+        <w:rPr>
+          <w:b/>
+          <w:bCs/>
+          <w:i/>
+          <w:iCs/>
+          <w:u w:val="single"/>
+        </w:rPr>
+      </w:pPr>
+      <w:r>
+        <w:rPr>
+          <w:noProof/>
+        </w:rPr>
+        <w:drawing>
+          <wp:inline distT="0" distB="0" distL="0" distR="0" wp14:anchorId="69F4217F" wp14:editId="685731E8">
+            <wp:extent cx="2381250" cy="1971675"/>
+            <wp:effectExtent l="0" t="0" r="0" b="9525"/>
+            <wp:docPr id="2" name="Picture 2" descr="C:\Users\Ramtin\AppData\Local\Microsoft\Windows\INetCache\Content.Word\after.png"/>
+            <wp:cNvGraphicFramePr>
+              <a:graphicFrameLocks xmlns:a="http://schemas.openxmlformats.org/drawingml/2006/main" noChangeAspect="1"/>
+            </wp:cNvGraphicFramePr>
+            <a:graphic xmlns:a="http://schemas.openxmlformats.org/drawingml/2006/main">
+              <a:graphicData uri="http://schemas.openxmlformats.org/drawingml/2006/picture">
+                <pic:pic xmlns:pic="http://schemas.openxmlformats.org/drawingml/2006/picture">
+                  <pic:nvPicPr>
+                    <pic:cNvPr id="0" name="Picture 385" descr="C:\Users\Ramtin\AppData\Local\Microsoft\Windows\INetCache\Content.Word\after.png"/>
+                    <pic:cNvPicPr>
+                      <a:picLocks noChangeAspect="1" noChangeArrowheads="1"/>
+                    </pic:cNvPicPr>
+                  </pic:nvPicPr>
+                  <pic:blipFill>
+                    <a:blip r:embed="rId65">
+                      <a:extLst>
+                        <a:ext uri="{28A0092B-C50C-407E-A947-70E740481C1C}">
+                          <a14:useLocalDpi xmlns:a14="http://schemas.microsoft.com/office/drawing/2010/main" val="0"/>
+                        </a:ext>
+                      </a:extLst>
+                    </a:blip>
+                    <a:srcRect/>
+                    <a:stretch>
+                      <a:fillRect/>
+                    </a:stretch>
+                  </pic:blipFill>
+                  <pic:spPr bwMode="auto">
+                    <a:xfrm>
+                      <a:off x="0" y="0"/>
+                      <a:ext cx="2381250" cy="1971675"/>
+                    </a:xfrm>
+                    <a:prstGeom prst="rect">
+                      <a:avLst/>
+                    </a:prstGeom>
+                    <a:noFill/>
+                    <a:ln>
+                      <a:noFill/>
+                    </a:ln>
+                  </pic:spPr>
+                </pic:pic>
+              </a:graphicData>
+            </a:graphic>
+          </wp:inline>
+        </w:drawing>
+      </w:r>
+    </w:p>
+    <w:p>
+      <w:pPr>
+        <w:ind w:left="0"/>
+        <w:rPr>
+          <w:b/>
+          <w:bCs/>
+          <w:i/>
+          <w:iCs/>
+          <w:u w:val="single"/>
+        </w:rPr>
+      </w:pPr>
+      <w:r>
+        <w:rPr>
+          <w:b/>
+          <w:bCs/>
+          <w:i/>
+          <w:iCs/>
+          <w:u w:val="single"/>
+        </w:rPr>
+        <w:br w:type="page"/>
+      </w:r>
+    </w:p>
+    <w:p>
+      <w:pPr>
+        <w:pStyle w:val="Heading3"/>
+      </w:pPr>
+      <w:r>
+        <w:lastRenderedPageBreak/>
+        <w:t>Changing the innerText</w:t>
+      </w:r>
+      <w:r>
+        <w:t xml:space="preserve"> or HTML by arrow function:</w:t>
+      </w:r>
+    </w:p>
+    <w:p>
+      <w:pPr>
+        <w:pStyle w:val="ListParagraph"/>
+        <w:numPr>
+          <w:ilvl w:val="0"/>
+          <w:numId w:val="7"/>
+        </w:numPr>
+      </w:pPr>
+      <w:r>
+        <w:t xml:space="preserve">Compile results will be same as before </w:t>
+      </w:r>
+    </w:p>
+    <w:p>
+      <w:pPr>
+        <w:pStyle w:val="ListParagraph"/>
+        <w:numPr>
+          <w:ilvl w:val="0"/>
+          <w:numId w:val="7"/>
+        </w:numPr>
+      </w:pPr>
+      <w:r>
+        <w:t>Don’t forgot to remove “current” keyword</w:t>
+      </w:r>
+    </w:p>
+    <w:p/>
+    <w:bookmarkStart w:id="47" w:name="_MON_1782996455"/>
+    <w:bookmarkEnd w:id="47"/>
+    <w:p>
+      <w:r>
+        <w:object w:dxaOrig="8475" w:dyaOrig="6825" w14:anchorId="49F60EB6">
+          <v:shape id="_x0000_i1444" type="#_x0000_t75" style="width:423.75pt;height:341.25pt" o:ole="" fillcolor="#2d0922">
+            <v:imagedata r:id="rId66" o:title=""/>
+          </v:shape>
+          <o:OLEObject Type="Embed" ProgID="Word.Document.12" ShapeID="_x0000_i1444" DrawAspect="Content" ObjectID="_1782996512" r:id="rId67">
+            <o:FieldCodes>\s</o:FieldCodes>
+          </o:OLEObject>
+        </w:object>
+      </w:r>
+      <w:bookmarkStart w:id="48" w:name="_GoBack"/>
+      <w:bookmarkEnd w:id="48"/>
+    </w:p>
+    <w:p/>
+    <w:p>
+      <w:pPr>
+        <w:rPr>
+          <w:b/>
+          <w:bCs/>
+          <w:i/>
+          <w:iCs/>
+          <w:u w:val="single"/>
+        </w:rPr>
+      </w:pPr>
     </w:p>
     <w:sectPr>
-      <w:footerReference w:type="default" r:id="rId56"/>
+      <w:footerReference w:type="default" r:id="rId68"/>
       <w:pgSz w:w="12240" w:h="15840"/>
       <w:pgMar w:top="1440" w:right="1440" w:bottom="1440" w:left="1440" w:header="720" w:footer="720" w:gutter="0"/>
       <w:cols w:space="720"/>
@@ -3048,8 +3467,8 @@
       <w:tblLook w:val="04A0" w:firstRow="1" w:lastRow="0" w:firstColumn="1" w:lastColumn="0" w:noHBand="0" w:noVBand="1"/>
     </w:tblPr>
     <w:tblGrid>
-      <w:gridCol w:w="8190"/>
-      <w:gridCol w:w="1170"/>
+      <w:gridCol w:w="8300"/>
+      <w:gridCol w:w="1060"/>
     </w:tblGrid>
     <w:tr>
       <w:trPr>
@@ -3145,7 +3564,7 @@
               <w:noProof/>
               <w:color w:val="FFFFFF" w:themeColor="background1"/>
             </w:rPr>
-            <w:t>5</w:t>
+            <w:t>13</w:t>
           </w:r>
           <w:r>
             <w:rPr>
@@ -3613,6 +4032,119 @@
     </w:lvl>
   </w:abstractNum>
   <w:abstractNum w:abstractNumId="1" w15:restartNumberingAfterBreak="0">
+    <w:nsid w:val="2F8B1E20"/>
+    <w:multiLevelType w:val="hybridMultilevel"/>
+    <w:tmpl w:val="B65C8B7A"/>
+    <w:lvl w:ilvl="0" w:tplc="0409000B">
+      <w:start w:val="1"/>
+      <w:numFmt w:val="bullet"/>
+      <w:lvlText w:val=""/>
+      <w:lvlJc w:val="left"/>
+      <w:pPr>
+        <w:ind w:left="1440" w:hanging="360"/>
+      </w:pPr>
+      <w:rPr>
+        <w:rFonts w:ascii="Wingdings" w:hAnsi="Wingdings" w:hint="default"/>
+      </w:rPr>
+    </w:lvl>
+    <w:lvl w:ilvl="1" w:tplc="04090003" w:tentative="1">
+      <w:start w:val="1"/>
+      <w:numFmt w:val="bullet"/>
+      <w:lvlText w:val="o"/>
+      <w:lvlJc w:val="left"/>
+      <w:pPr>
+        <w:ind w:left="2160" w:hanging="360"/>
+      </w:pPr>
+      <w:rPr>
+        <w:rFonts w:ascii="Courier New" w:hAnsi="Courier New" w:cs="Courier New" w:hint="default"/>
+      </w:rPr>
+    </w:lvl>
+    <w:lvl w:ilvl="2" w:tplc="04090005" w:tentative="1">
+      <w:start w:val="1"/>
+      <w:numFmt w:val="bullet"/>
+      <w:lvlText w:val=""/>
+      <w:lvlJc w:val="left"/>
+      <w:pPr>
+        <w:ind w:left="2880" w:hanging="360"/>
+      </w:pPr>
+      <w:rPr>
+        <w:rFonts w:ascii="Wingdings" w:hAnsi="Wingdings" w:hint="default"/>
+      </w:rPr>
+    </w:lvl>
+    <w:lvl w:ilvl="3" w:tplc="04090001" w:tentative="1">
+      <w:start w:val="1"/>
+      <w:numFmt w:val="bullet"/>
+      <w:lvlText w:val=""/>
+      <w:lvlJc w:val="left"/>
+      <w:pPr>
+        <w:ind w:left="3600" w:hanging="360"/>
+      </w:pPr>
+      <w:rPr>
+        <w:rFonts w:ascii="Symbol" w:hAnsi="Symbol" w:hint="default"/>
+      </w:rPr>
+    </w:lvl>
+    <w:lvl w:ilvl="4" w:tplc="04090003" w:tentative="1">
+      <w:start w:val="1"/>
+      <w:numFmt w:val="bullet"/>
+      <w:lvlText w:val="o"/>
+      <w:lvlJc w:val="left"/>
+      <w:pPr>
+        <w:ind w:left="4320" w:hanging="360"/>
+      </w:pPr>
+      <w:rPr>
+        <w:rFonts w:ascii="Courier New" w:hAnsi="Courier New" w:cs="Courier New" w:hint="default"/>
+      </w:rPr>
+    </w:lvl>
+    <w:lvl w:ilvl="5" w:tplc="04090005" w:tentative="1">
+      <w:start w:val="1"/>
+      <w:numFmt w:val="bullet"/>
+      <w:lvlText w:val=""/>
+      <w:lvlJc w:val="left"/>
+      <w:pPr>
+        <w:ind w:left="5040" w:hanging="360"/>
+      </w:pPr>
+      <w:rPr>
+        <w:rFonts w:ascii="Wingdings" w:hAnsi="Wingdings" w:hint="default"/>
+      </w:rPr>
+    </w:lvl>
+    <w:lvl w:ilvl="6" w:tplc="04090001" w:tentative="1">
+      <w:start w:val="1"/>
+      <w:numFmt w:val="bullet"/>
+      <w:lvlText w:val=""/>
+      <w:lvlJc w:val="left"/>
+      <w:pPr>
+        <w:ind w:left="5760" w:hanging="360"/>
+      </w:pPr>
+      <w:rPr>
+        <w:rFonts w:ascii="Symbol" w:hAnsi="Symbol" w:hint="default"/>
+      </w:rPr>
+    </w:lvl>
+    <w:lvl w:ilvl="7" w:tplc="04090003" w:tentative="1">
+      <w:start w:val="1"/>
+      <w:numFmt w:val="bullet"/>
+      <w:lvlText w:val="o"/>
+      <w:lvlJc w:val="left"/>
+      <w:pPr>
+        <w:ind w:left="6480" w:hanging="360"/>
+      </w:pPr>
+      <w:rPr>
+        <w:rFonts w:ascii="Courier New" w:hAnsi="Courier New" w:cs="Courier New" w:hint="default"/>
+      </w:rPr>
+    </w:lvl>
+    <w:lvl w:ilvl="8" w:tplc="04090005" w:tentative="1">
+      <w:start w:val="1"/>
+      <w:numFmt w:val="bullet"/>
+      <w:lvlText w:val=""/>
+      <w:lvlJc w:val="left"/>
+      <w:pPr>
+        <w:ind w:left="7200" w:hanging="360"/>
+      </w:pPr>
+      <w:rPr>
+        <w:rFonts w:ascii="Wingdings" w:hAnsi="Wingdings" w:hint="default"/>
+      </w:rPr>
+    </w:lvl>
+  </w:abstractNum>
+  <w:abstractNum w:abstractNumId="2" w15:restartNumberingAfterBreak="0">
     <w:nsid w:val="42156926"/>
     <w:multiLevelType w:val="hybridMultilevel"/>
     <w:tmpl w:val="3AD69A1A"/>
@@ -3699,11 +4231,11 @@
       </w:pPr>
     </w:lvl>
   </w:abstractNum>
-  <w:abstractNum w:abstractNumId="2" w15:restartNumberingAfterBreak="0">
+  <w:abstractNum w:abstractNumId="3" w15:restartNumberingAfterBreak="0">
     <w:nsid w:val="637A12D7"/>
     <w:multiLevelType w:val="hybridMultilevel"/>
-    <w:tmpl w:val="A8764BE4"/>
-    <w:lvl w:ilvl="0" w:tplc="EF40EBF0">
+    <w:tmpl w:val="97C02F3A"/>
+    <w:lvl w:ilvl="0" w:tplc="238C02AA">
       <w:start w:val="1"/>
       <w:numFmt w:val="decimal"/>
       <w:pStyle w:val="Heading2"/>
@@ -3787,22 +4319,31 @@
     </w:lvl>
   </w:abstractNum>
   <w:num w:numId="1">
-    <w:abstractNumId w:val="1"/>
+    <w:abstractNumId w:val="2"/>
   </w:num>
   <w:num w:numId="2">
-    <w:abstractNumId w:val="2"/>
+    <w:abstractNumId w:val="3"/>
   </w:num>
   <w:num w:numId="3">
-    <w:abstractNumId w:val="2"/>
+    <w:abstractNumId w:val="3"/>
   </w:num>
   <w:num w:numId="4">
     <w:abstractNumId w:val="0"/>
   </w:num>
   <w:num w:numId="5">
-    <w:abstractNumId w:val="2"/>
+    <w:abstractNumId w:val="3"/>
     <w:lvlOverride w:ilvl="0">
       <w:startOverride w:val="1"/>
     </w:lvlOverride>
+  </w:num>
+  <w:num w:numId="6">
+    <w:abstractNumId w:val="3"/>
+    <w:lvlOverride w:ilvl="0">
+      <w:startOverride w:val="1"/>
+    </w:lvlOverride>
+  </w:num>
+  <w:num w:numId="7">
+    <w:abstractNumId w:val="1"/>
   </w:num>
 </w:numbering>
 </file>
@@ -4242,7 +4783,7 @@
     <w:uiPriority w:val="9"/>
     <w:unhideWhenUsed/>
     <w:qFormat/>
-    <w:rsid w:val="00E21332"/>
+    <w:rsid w:val="00A24C7B"/>
     <w:pPr>
       <w:keepNext/>
       <w:keepLines/>
@@ -4425,7 +4966,6 @@
   <w:style w:type="character" w:default="1" w:styleId="DefaultParagraphFont">
     <w:name w:val="Default Paragraph Font"/>
     <w:uiPriority w:val="1"/>
-    <w:semiHidden/>
     <w:unhideWhenUsed/>
   </w:style>
   <w:style w:type="table" w:default="1" w:styleId="TableNormal">
@@ -4476,7 +5016,7 @@
     <w:basedOn w:val="DefaultParagraphFont"/>
     <w:link w:val="Heading2"/>
     <w:uiPriority w:val="9"/>
-    <w:rsid w:val="00E21332"/>
+    <w:rsid w:val="00A24C7B"/>
     <w:rPr>
       <w:rFonts w:ascii="CMU Serif" w:eastAsiaTheme="majorEastAsia" w:hAnsi="CMU Serif" w:cstheme="majorBidi"/>
       <w:color w:val="2E74B5" w:themeColor="accent1" w:themeShade="BF"/>
@@ -5315,6 +5855,7 @@
     <w:rsid w:val="00707AB8"/>
     <w:rsid w:val="007504D0"/>
     <w:rsid w:val="00817CC0"/>
+    <w:rsid w:val="00832A22"/>
     <w:rsid w:val="00895B8A"/>
     <w:rsid w:val="009350C8"/>
     <w:rsid w:val="00AC152D"/>
@@ -6058,7 +6599,7 @@
 </file>
 
 <file path=customXml/itemProps1.xml><?xml version="1.0" encoding="utf-8"?>
-<ds:datastoreItem xmlns:ds="http://schemas.openxmlformats.org/officeDocument/2006/customXml" ds:itemID="{F5262526-EE6F-4F50-A106-CA35A19429BC}">
+<ds:datastoreItem xmlns:ds="http://schemas.openxmlformats.org/officeDocument/2006/customXml" ds:itemID="{68DBCA18-8C5C-4EA7-982D-F0DD830A6EEF}">
   <ds:schemaRefs>
     <ds:schemaRef ds:uri="http://schemas.openxmlformats.org/officeDocument/2006/bibliography"/>
   </ds:schemaRefs>

</xml_diff>

<commit_message>
add 'Input Elements:' section
</commit_message>
<xml_diff>
--- a/notes_of_the_second_course/react.docx
+++ b/notes_of_the_second_course/react.docx
@@ -2177,7 +2177,7 @@
           <v:shape id="_x0000_i1025" type="#_x0000_t75" style="width:468.75pt;height:63pt" o:ole="" fillcolor="#2d0922">
             <v:imagedata r:id="rId8" o:title=""/>
           </v:shape>
-          <o:OLEObject Type="Embed" ProgID="Word.Document.12" ShapeID="_x0000_i1025" DrawAspect="Content" ObjectID="_1783087676" r:id="rId9">
+          <o:OLEObject Type="Embed" ProgID="Word.Document.12" ShapeID="_x0000_i1025" DrawAspect="Content" ObjectID="_1783087882" r:id="rId9">
             <o:FieldCodes>\s</o:FieldCodes>
           </o:OLEObject>
         </w:object>
@@ -2196,7 +2196,7 @@
           <v:shape id="_x0000_i1026" type="#_x0000_t75" style="width:468.75pt;height:21pt" o:ole="" fillcolor="#2d0922">
             <v:imagedata r:id="rId10" o:title=""/>
           </v:shape>
-          <o:OLEObject Type="Embed" ProgID="Word.Document.12" ShapeID="_x0000_i1026" DrawAspect="Content" ObjectID="_1783087677" r:id="rId11">
+          <o:OLEObject Type="Embed" ProgID="Word.Document.12" ShapeID="_x0000_i1026" DrawAspect="Content" ObjectID="_1783087883" r:id="rId11">
             <o:FieldCodes>\s</o:FieldCodes>
           </o:OLEObject>
         </w:object>
@@ -2229,7 +2229,7 @@
           <v:shape id="_x0000_i1027" type="#_x0000_t75" style="width:468.75pt;height:21pt" o:ole="" fillcolor="#2d0922">
             <v:imagedata r:id="rId12" o:title=""/>
           </v:shape>
-          <o:OLEObject Type="Embed" ProgID="Word.Document.12" ShapeID="_x0000_i1027" DrawAspect="Content" ObjectID="_1783087678" r:id="rId13">
+          <o:OLEObject Type="Embed" ProgID="Word.Document.12" ShapeID="_x0000_i1027" DrawAspect="Content" ObjectID="_1783087884" r:id="rId13">
             <o:FieldCodes>\s</o:FieldCodes>
           </o:OLEObject>
         </w:object>
@@ -2292,7 +2292,7 @@
           <v:shape id="_x0000_i1028" type="#_x0000_t75" style="width:468.75pt;height:21pt" o:ole="" fillcolor="#2d0922">
             <v:imagedata r:id="rId14" o:title=""/>
           </v:shape>
-          <o:OLEObject Type="Embed" ProgID="Word.Document.12" ShapeID="_x0000_i1028" DrawAspect="Content" ObjectID="_1783087679" r:id="rId15">
+          <o:OLEObject Type="Embed" ProgID="Word.Document.12" ShapeID="_x0000_i1028" DrawAspect="Content" ObjectID="_1783087885" r:id="rId15">
             <o:FieldCodes>\s</o:FieldCodes>
           </o:OLEObject>
         </w:object>
@@ -2311,7 +2311,7 @@
           <v:shape id="_x0000_i1029" type="#_x0000_t75" style="width:468.75pt;height:21pt" o:ole="" fillcolor="#2d0922">
             <v:imagedata r:id="rId16" o:title=""/>
           </v:shape>
-          <o:OLEObject Type="Embed" ProgID="Word.Document.12" ShapeID="_x0000_i1029" DrawAspect="Content" ObjectID="_1783087680" r:id="rId17">
+          <o:OLEObject Type="Embed" ProgID="Word.Document.12" ShapeID="_x0000_i1029" DrawAspect="Content" ObjectID="_1783087886" r:id="rId17">
             <o:FieldCodes>\s</o:FieldCodes>
           </o:OLEObject>
         </w:object>
@@ -2330,7 +2330,7 @@
           <v:shape id="_x0000_i1030" type="#_x0000_t75" style="width:468.75pt;height:21pt" o:ole="" fillcolor="#2d0922">
             <v:imagedata r:id="rId18" o:title=""/>
           </v:shape>
-          <o:OLEObject Type="Embed" ProgID="Word.Document.12" ShapeID="_x0000_i1030" DrawAspect="Content" ObjectID="_1783087681" r:id="rId19">
+          <o:OLEObject Type="Embed" ProgID="Word.Document.12" ShapeID="_x0000_i1030" DrawAspect="Content" ObjectID="_1783087887" r:id="rId19">
             <o:FieldCodes>\s</o:FieldCodes>
           </o:OLEObject>
         </w:object>
@@ -2366,7 +2366,7 @@
           <v:shape id="_x0000_i1031" type="#_x0000_t75" style="width:423.75pt;height:364.5pt" o:ole="" fillcolor="#2d0922">
             <v:imagedata r:id="rId20" o:title=""/>
           </v:shape>
-          <o:OLEObject Type="Embed" ProgID="Word.Document.12" ShapeID="_x0000_i1031" DrawAspect="Content" ObjectID="_1783087682" r:id="rId21">
+          <o:OLEObject Type="Embed" ProgID="Word.Document.12" ShapeID="_x0000_i1031" DrawAspect="Content" ObjectID="_1783087888" r:id="rId21">
             <o:FieldCodes>\s</o:FieldCodes>
           </o:OLEObject>
         </w:object>
@@ -2399,7 +2399,7 @@
           <v:shape id="_x0000_i1032" type="#_x0000_t75" style="width:441.75pt;height:7in" o:ole="" fillcolor="#2d0922">
             <v:imagedata r:id="rId22" o:title=""/>
           </v:shape>
-          <o:OLEObject Type="Embed" ProgID="Word.Document.12" ShapeID="_x0000_i1032" DrawAspect="Content" ObjectID="_1783087683" r:id="rId23">
+          <o:OLEObject Type="Embed" ProgID="Word.Document.12" ShapeID="_x0000_i1032" DrawAspect="Content" ObjectID="_1783087889" r:id="rId23">
             <o:FieldCodes>\s</o:FieldCodes>
           </o:OLEObject>
         </w:object>
@@ -2473,7 +2473,7 @@
           <v:shape id="_x0000_i1033" type="#_x0000_t75" style="width:419.25pt;height:180pt" o:ole="" fillcolor="#2d0922">
             <v:imagedata r:id="rId24" o:title=""/>
           </v:shape>
-          <o:OLEObject Type="Embed" ProgID="Word.Document.12" ShapeID="_x0000_i1033" DrawAspect="Content" ObjectID="_1783087684" r:id="rId25">
+          <o:OLEObject Type="Embed" ProgID="Word.Document.12" ShapeID="_x0000_i1033" DrawAspect="Content" ObjectID="_1783087890" r:id="rId25">
             <o:FieldCodes>\s</o:FieldCodes>
           </o:OLEObject>
         </w:object>
@@ -2516,7 +2516,7 @@
           <v:shape id="_x0000_i1034" type="#_x0000_t75" style="width:423.75pt;height:327pt" o:ole="" fillcolor="#2d0922">
             <v:imagedata r:id="rId26" o:title=""/>
           </v:shape>
-          <o:OLEObject Type="Embed" ProgID="Word.Document.12" ShapeID="_x0000_i1034" DrawAspect="Content" ObjectID="_1783087685" r:id="rId27">
+          <o:OLEObject Type="Embed" ProgID="Word.Document.12" ShapeID="_x0000_i1034" DrawAspect="Content" ObjectID="_1783087891" r:id="rId27">
             <o:FieldCodes>\s</o:FieldCodes>
           </o:OLEObject>
         </w:object>
@@ -2544,7 +2544,7 @@
           <v:shape id="_x0000_i1035" type="#_x0000_t75" style="width:423.75pt;height:234pt" o:ole="" fillcolor="#2d0922">
             <v:imagedata r:id="rId28" o:title=""/>
           </v:shape>
-          <o:OLEObject Type="Embed" ProgID="Word.Document.12" ShapeID="_x0000_i1035" DrawAspect="Content" ObjectID="_1783087686" r:id="rId29">
+          <o:OLEObject Type="Embed" ProgID="Word.Document.12" ShapeID="_x0000_i1035" DrawAspect="Content" ObjectID="_1783087892" r:id="rId29">
             <o:FieldCodes>\s</o:FieldCodes>
           </o:OLEObject>
         </w:object>
@@ -2582,7 +2582,7 @@
           <v:shape id="_x0000_i1036" type="#_x0000_t75" style="width:423.75pt;height:256.5pt" o:ole="" fillcolor="#2d0922">
             <v:imagedata r:id="rId30" o:title=""/>
           </v:shape>
-          <o:OLEObject Type="Embed" ProgID="Word.Document.12" ShapeID="_x0000_i1036" DrawAspect="Content" ObjectID="_1783087687" r:id="rId31">
+          <o:OLEObject Type="Embed" ProgID="Word.Document.12" ShapeID="_x0000_i1036" DrawAspect="Content" ObjectID="_1783087893" r:id="rId31">
             <o:FieldCodes>\s</o:FieldCodes>
           </o:OLEObject>
         </w:object>
@@ -2660,7 +2660,7 @@
           <v:shape id="_x0000_i1037" type="#_x0000_t75" style="width:423.75pt;height:234pt" o:ole="" fillcolor="#2d0922">
             <v:imagedata r:id="rId32" o:title=""/>
           </v:shape>
-          <o:OLEObject Type="Embed" ProgID="Word.Document.12" ShapeID="_x0000_i1037" DrawAspect="Content" ObjectID="_1783087688" r:id="rId33">
+          <o:OLEObject Type="Embed" ProgID="Word.Document.12" ShapeID="_x0000_i1037" DrawAspect="Content" ObjectID="_1783087894" r:id="rId33">
             <o:FieldCodes>\s</o:FieldCodes>
           </o:OLEObject>
         </w:object>
@@ -2704,7 +2704,7 @@
           <v:shape id="_x0000_i1038" type="#_x0000_t75" style="width:423.75pt;height:216.75pt" o:ole="" fillcolor="#2d0922">
             <v:imagedata r:id="rId34" o:title=""/>
           </v:shape>
-          <o:OLEObject Type="Embed" ProgID="Word.Document.12" ShapeID="_x0000_i1038" DrawAspect="Content" ObjectID="_1783087689" r:id="rId35">
+          <o:OLEObject Type="Embed" ProgID="Word.Document.12" ShapeID="_x0000_i1038" DrawAspect="Content" ObjectID="_1783087895" r:id="rId35">
             <o:FieldCodes>\s</o:FieldCodes>
           </o:OLEObject>
         </w:object>
@@ -2762,7 +2762,7 @@
           <v:shape id="_x0000_i1039" type="#_x0000_t75" style="width:423.75pt;height:306pt" o:ole="" fillcolor="#2d0922">
             <v:imagedata r:id="rId36" o:title=""/>
           </v:shape>
-          <o:OLEObject Type="Embed" ProgID="Word.Document.12" ShapeID="_x0000_i1039" DrawAspect="Content" ObjectID="_1783087690" r:id="rId37">
+          <o:OLEObject Type="Embed" ProgID="Word.Document.12" ShapeID="_x0000_i1039" DrawAspect="Content" ObjectID="_1783087896" r:id="rId37">
             <o:FieldCodes>\s</o:FieldCodes>
           </o:OLEObject>
         </w:object>
@@ -2799,7 +2799,7 @@
           <v:shape id="_x0000_i1040" type="#_x0000_t75" style="width:423.75pt;height:287.25pt" o:ole="" fillcolor="#2d0922">
             <v:imagedata r:id="rId38" o:title=""/>
           </v:shape>
-          <o:OLEObject Type="Embed" ProgID="Word.Document.12" ShapeID="_x0000_i1040" DrawAspect="Content" ObjectID="_1783087691" r:id="rId39">
+          <o:OLEObject Type="Embed" ProgID="Word.Document.12" ShapeID="_x0000_i1040" DrawAspect="Content" ObjectID="_1783087897" r:id="rId39">
             <o:FieldCodes>\s</o:FieldCodes>
           </o:OLEObject>
         </w:object>
@@ -2877,7 +2877,7 @@
           <v:shape id="_x0000_i1041" type="#_x0000_t75" style="width:423.75pt;height:324pt" o:ole="" fillcolor="#2d0922">
             <v:imagedata r:id="rId40" o:title=""/>
           </v:shape>
-          <o:OLEObject Type="Embed" ProgID="Word.Document.12" ShapeID="_x0000_i1041" DrawAspect="Content" ObjectID="_1783087692" r:id="rId41">
+          <o:OLEObject Type="Embed" ProgID="Word.Document.12" ShapeID="_x0000_i1041" DrawAspect="Content" ObjectID="_1783087898" r:id="rId41">
             <o:FieldCodes>\s</o:FieldCodes>
           </o:OLEObject>
         </w:object>
@@ -2905,7 +2905,7 @@
           <v:shape id="_x0000_i1042" type="#_x0000_t75" style="width:423.75pt;height:252.75pt" o:ole="" fillcolor="#2d0922">
             <v:imagedata r:id="rId42" o:title=""/>
           </v:shape>
-          <o:OLEObject Type="Embed" ProgID="Word.Document.12" ShapeID="_x0000_i1042" DrawAspect="Content" ObjectID="_1783087693" r:id="rId43">
+          <o:OLEObject Type="Embed" ProgID="Word.Document.12" ShapeID="_x0000_i1042" DrawAspect="Content" ObjectID="_1783087899" r:id="rId43">
             <o:FieldCodes>\s</o:FieldCodes>
           </o:OLEObject>
         </w:object>
@@ -3000,7 +3000,7 @@
           <v:shape id="_x0000_i1043" type="#_x0000_t75" style="width:423.75pt;height:224.25pt" o:ole="" fillcolor="#2d0922">
             <v:imagedata r:id="rId44" o:title=""/>
           </v:shape>
-          <o:OLEObject Type="Embed" ProgID="Word.Document.12" ShapeID="_x0000_i1043" DrawAspect="Content" ObjectID="_1783087694" r:id="rId45">
+          <o:OLEObject Type="Embed" ProgID="Word.Document.12" ShapeID="_x0000_i1043" DrawAspect="Content" ObjectID="_1783087900" r:id="rId45">
             <o:FieldCodes>\s</o:FieldCodes>
           </o:OLEObject>
         </w:object>
@@ -3059,7 +3059,7 @@
           <v:shape id="_x0000_i1044" type="#_x0000_t75" style="width:423.75pt;height:144.75pt" o:ole="" fillcolor="#2d0922">
             <v:imagedata r:id="rId46" o:title=""/>
           </v:shape>
-          <o:OLEObject Type="Embed" ProgID="Word.Document.12" ShapeID="_x0000_i1044" DrawAspect="Content" ObjectID="_1783087695" r:id="rId47">
+          <o:OLEObject Type="Embed" ProgID="Word.Document.12" ShapeID="_x0000_i1044" DrawAspect="Content" ObjectID="_1783087901" r:id="rId47">
             <o:FieldCodes>\s</o:FieldCodes>
           </o:OLEObject>
         </w:object>
@@ -3132,7 +3132,7 @@
           <v:shape id="_x0000_i1045" type="#_x0000_t75" style="width:423.75pt;height:180.75pt" o:ole="" fillcolor="#2d0922">
             <v:imagedata r:id="rId48" o:title=""/>
           </v:shape>
-          <o:OLEObject Type="Embed" ProgID="Word.Document.12" ShapeID="_x0000_i1045" DrawAspect="Content" ObjectID="_1783087696" r:id="rId49">
+          <o:OLEObject Type="Embed" ProgID="Word.Document.12" ShapeID="_x0000_i1045" DrawAspect="Content" ObjectID="_1783087902" r:id="rId49">
             <o:FieldCodes>\s</o:FieldCodes>
           </o:OLEObject>
         </w:object>
@@ -3156,7 +3156,7 @@
           <v:shape id="_x0000_i1046" type="#_x0000_t75" style="width:423.75pt;height:319.5pt" o:ole="" fillcolor="#2d0922">
             <v:imagedata r:id="rId50" o:title=""/>
           </v:shape>
-          <o:OLEObject Type="Embed" ProgID="Word.Document.12" ShapeID="_x0000_i1046" DrawAspect="Content" ObjectID="_1783087697" r:id="rId51">
+          <o:OLEObject Type="Embed" ProgID="Word.Document.12" ShapeID="_x0000_i1046" DrawAspect="Content" ObjectID="_1783087903" r:id="rId51">
             <o:FieldCodes>\s</o:FieldCodes>
           </o:OLEObject>
         </w:object>
@@ -3432,7 +3432,7 @@
           <v:shape id="_x0000_i1050" type="#_x0000_t75" style="width:423.75pt;height:252pt" o:ole="" fillcolor="#2d0922">
             <v:imagedata r:id="rId56" o:title=""/>
           </v:shape>
-          <o:OLEObject Type="Embed" ProgID="Word.Document.12" ShapeID="_x0000_i1050" DrawAspect="Content" ObjectID="_1783087698" r:id="rId57">
+          <o:OLEObject Type="Embed" ProgID="Word.Document.12" ShapeID="_x0000_i1050" DrawAspect="Content" ObjectID="_1783087904" r:id="rId57">
             <o:FieldCodes>\s</o:FieldCodes>
           </o:OLEObject>
         </w:object>
@@ -3477,7 +3477,7 @@
           <v:shape id="_x0000_i1051" type="#_x0000_t75" style="width:423.75pt;height:202.5pt" o:ole="" fillcolor="#2d0922">
             <v:imagedata r:id="rId58" o:title=""/>
           </v:shape>
-          <o:OLEObject Type="Embed" ProgID="Word.Document.12" ShapeID="_x0000_i1051" DrawAspect="Content" ObjectID="_1783087699" r:id="rId59">
+          <o:OLEObject Type="Embed" ProgID="Word.Document.12" ShapeID="_x0000_i1051" DrawAspect="Content" ObjectID="_1783087905" r:id="rId59">
             <o:FieldCodes>\s</o:FieldCodes>
           </o:OLEObject>
         </w:object>
@@ -3534,7 +3534,7 @@
           <v:shape id="_x0000_i1052" type="#_x0000_t75" style="width:423.75pt;height:235.5pt" o:ole="" fillcolor="#2d0922">
             <v:imagedata r:id="rId60" o:title=""/>
           </v:shape>
-          <o:OLEObject Type="Embed" ProgID="Word.Document.12" ShapeID="_x0000_i1052" DrawAspect="Content" ObjectID="_1783087700" r:id="rId61">
+          <o:OLEObject Type="Embed" ProgID="Word.Document.12" ShapeID="_x0000_i1052" DrawAspect="Content" ObjectID="_1783087906" r:id="rId61">
             <o:FieldCodes>\s</o:FieldCodes>
           </o:OLEObject>
         </w:object>
@@ -3558,7 +3558,7 @@
           <v:shape id="_x0000_i1053" type="#_x0000_t75" style="width:423.75pt;height:270.75pt" o:ole="" fillcolor="#2d0922">
             <v:imagedata r:id="rId62" o:title=""/>
           </v:shape>
-          <o:OLEObject Type="Embed" ProgID="Word.Document.12" ShapeID="_x0000_i1053" DrawAspect="Content" ObjectID="_1783087701" r:id="rId63">
+          <o:OLEObject Type="Embed" ProgID="Word.Document.12" ShapeID="_x0000_i1053" DrawAspect="Content" ObjectID="_1783087907" r:id="rId63">
             <o:FieldCodes>\s</o:FieldCodes>
           </o:OLEObject>
         </w:object>
@@ -3759,7 +3759,7 @@
           <v:shape id="_x0000_i1127" type="#_x0000_t75" style="width:423.75pt;height:341.25pt" o:ole="" fillcolor="#2d0922">
             <v:imagedata r:id="rId66" o:title=""/>
           </v:shape>
-          <o:OLEObject Type="Embed" ProgID="Word.Document.12" ShapeID="_x0000_i1127" DrawAspect="Content" ObjectID="_1783087702" r:id="rId67">
+          <o:OLEObject Type="Embed" ProgID="Word.Document.12" ShapeID="_x0000_i1127" DrawAspect="Content" ObjectID="_1783087908" r:id="rId67">
             <o:FieldCodes>\s</o:FieldCodes>
           </o:OLEObject>
         </w:object>
@@ -3772,41 +3772,85 @@
       <w:pPr>
         <w:pStyle w:val="Heading3"/>
       </w:pPr>
-      <w:bookmarkStart w:id="53" w:name="_GoBack"/>
       <w:r>
         <w:lastRenderedPageBreak/>
         <w:t>Setting Attributes:</w:t>
       </w:r>
     </w:p>
+    <w:p>
+      <w:r>
+        <w:t>Changing the ‘</w:t>
+      </w:r>
+      <w:proofErr w:type="spellStart"/>
+      <w:r>
+        <w:t>src</w:t>
+      </w:r>
+      <w:proofErr w:type="spellEnd"/>
+      <w:r>
+        <w:t>’ and Height of an image, when a button is clicked:</w:t>
+      </w:r>
+    </w:p>
+    <w:bookmarkStart w:id="53" w:name="_MON_1783085994"/>
     <w:bookmarkEnd w:id="53"/>
-    <w:p>
-      <w:r>
-        <w:t>Changing the ‘</w:t>
-      </w:r>
-      <w:proofErr w:type="spellStart"/>
-      <w:r>
-        <w:t>src</w:t>
-      </w:r>
-      <w:proofErr w:type="spellEnd"/>
-      <w:r>
-        <w:t>’ and Height of an image, when a button is clicked:</w:t>
-      </w:r>
-    </w:p>
-    <w:bookmarkStart w:id="54" w:name="_MON_1783085994"/>
-    <w:bookmarkEnd w:id="54"/>
     <w:p>
       <w:r>
         <w:object w:dxaOrig="8475" w:dyaOrig="7957" w14:anchorId="3A5DD7E7">
           <v:shape id="_x0000_i1132" type="#_x0000_t75" style="width:423.75pt;height:397.5pt" o:ole="" fillcolor="#2d0922">
             <v:imagedata r:id="rId68" o:title=""/>
           </v:shape>
-          <o:OLEObject Type="Embed" ProgID="Word.Document.12" ShapeID="_x0000_i1132" DrawAspect="Content" ObjectID="_1783087703" r:id="rId69">
+          <o:OLEObject Type="Embed" ProgID="Word.Document.12" ShapeID="_x0000_i1132" DrawAspect="Content" ObjectID="_1783087909" r:id="rId69">
             <o:FieldCodes>\s</o:FieldCodes>
           </o:OLEObject>
         </w:object>
       </w:r>
     </w:p>
-    <w:p/>
+    <w:p>
+      <w:pPr>
+        <w:ind w:left="0"/>
+        <w:rPr>
+          <w:rFonts w:eastAsiaTheme="majorEastAsia" w:cstheme="majorBidi"/>
+          <w:color w:val="2E74B5" w:themeColor="accent1" w:themeShade="BF"/>
+          <w:sz w:val="28"/>
+          <w:szCs w:val="28"/>
+        </w:rPr>
+      </w:pPr>
+      <w:r>
+        <w:br w:type="page"/>
+      </w:r>
+    </w:p>
+    <w:p>
+      <w:pPr>
+        <w:pStyle w:val="Heading3"/>
+      </w:pPr>
+      <w:r>
+        <w:lastRenderedPageBreak/>
+        <w:t>Input Elements</w:t>
+      </w:r>
+      <w:r>
+        <w:t>:</w:t>
+      </w:r>
+    </w:p>
+    <w:p>
+      <w:r>
+        <w:t>This code will get the first name and last name, which are entered in the placeholder, and then show them when a button is clicked</w:t>
+      </w:r>
+    </w:p>
+    <w:bookmarkStart w:id="54" w:name="_GoBack"/>
+    <w:bookmarkStart w:id="55" w:name="_MON_1783087865"/>
+    <w:bookmarkEnd w:id="55"/>
+    <w:p>
+      <w:r>
+        <w:object w:dxaOrig="8475" w:dyaOrig="9011" w14:anchorId="0C45216A">
+          <v:shape id="_x0000_i1136" type="#_x0000_t75" style="width:423.75pt;height:450.75pt" o:ole="" fillcolor="#2d0922">
+            <v:imagedata r:id="rId70" o:title=""/>
+          </v:shape>
+          <o:OLEObject Type="Embed" ProgID="Word.Document.12" ShapeID="_x0000_i1136" DrawAspect="Content" ObjectID="_1783087910" r:id="rId71">
+            <o:FieldCodes>\s</o:FieldCodes>
+          </o:OLEObject>
+        </w:object>
+      </w:r>
+      <w:bookmarkEnd w:id="54"/>
+    </w:p>
     <w:p>
       <w:pPr>
         <w:rPr>
@@ -3819,7 +3863,7 @@
       </w:pPr>
     </w:p>
     <w:sectPr>
-      <w:footerReference w:type="default" r:id="rId70"/>
+      <w:footerReference w:type="default" r:id="rId72"/>
       <w:pgSz w:w="12240" w:h="15840"/>
       <w:pgMar w:top="1440" w:right="1440" w:bottom="1440" w:left="1440" w:header="720" w:footer="720" w:gutter="0"/>
       <w:cols w:space="720"/>
@@ -6252,6 +6296,7 @@
     <w:rsid w:val="0009518A"/>
     <w:rsid w:val="000F3873"/>
     <w:rsid w:val="003432A6"/>
+    <w:rsid w:val="003611F9"/>
     <w:rsid w:val="00455F21"/>
     <w:rsid w:val="00477D1A"/>
     <w:rsid w:val="00520C9C"/>
@@ -6267,7 +6312,6 @@
     <w:rsid w:val="00E2224F"/>
     <w:rsid w:val="00E27089"/>
     <w:rsid w:val="00F059EE"/>
-    <w:rsid w:val="00F57D9D"/>
   </w:rsids>
   <m:mathPr>
     <m:mathFont m:val="Cambria Math"/>
@@ -7003,7 +7047,7 @@
 </file>
 
 <file path=customXml/itemProps1.xml><?xml version="1.0" encoding="utf-8"?>
-<ds:datastoreItem xmlns:ds="http://schemas.openxmlformats.org/officeDocument/2006/customXml" ds:itemID="{1DB6EA8D-8139-40A4-88D5-8C3A56890343}">
+<ds:datastoreItem xmlns:ds="http://schemas.openxmlformats.org/officeDocument/2006/customXml" ds:itemID="{F8AB599A-6C00-45AC-8F8A-F69896D9CBE4}">
   <ds:schemaRefs>
     <ds:schemaRef ds:uri="http://schemas.openxmlformats.org/officeDocument/2006/bibliography"/>
   </ds:schemaRefs>

</xml_diff>

<commit_message>
saved the last changes
</commit_message>
<xml_diff>
--- a/notes_of_the_second_course/react.docx
+++ b/notes_of_the_second_course/react.docx
@@ -29,7 +29,12 @@
             <w:pStyle w:val="TOCHeading"/>
           </w:pPr>
           <w:r>
-            <w:t>Contents</w:t>
+            <w:t>Co</w:t>
+          </w:r>
+          <w:bookmarkStart w:id="0" w:name="_GoBack"/>
+          <w:bookmarkEnd w:id="0"/>
+          <w:r>
+            <w:t>ntents</w:t>
           </w:r>
         </w:p>
         <w:p>
@@ -53,7 +58,7 @@
           <w:r>
             <w:fldChar w:fldCharType="separate"/>
           </w:r>
-          <w:hyperlink w:anchor="_Toc172473031" w:history="1">
+          <w:hyperlink w:anchor="_Toc172475098" w:history="1">
             <w:r>
               <w:rPr>
                 <w:rStyle w:val="Hyperlink"/>
@@ -94,7 +99,7 @@
                 <w:noProof/>
                 <w:webHidden/>
               </w:rPr>
-              <w:instrText xml:space="preserve"> PAGEREF _Toc172473031 \h </w:instrText>
+              <w:instrText xml:space="preserve"> PAGEREF _Toc172475098 \h </w:instrText>
             </w:r>
             <w:r>
               <w:rPr>
@@ -137,7 +142,7 @@
               <w:noProof/>
             </w:rPr>
           </w:pPr>
-          <w:hyperlink w:anchor="_Toc172473032" w:history="1">
+          <w:hyperlink w:anchor="_Toc172475099" w:history="1">
             <w:r>
               <w:rPr>
                 <w:rStyle w:val="Hyperlink"/>
@@ -178,7 +183,7 @@
                 <w:noProof/>
                 <w:webHidden/>
               </w:rPr>
-              <w:instrText xml:space="preserve"> PAGEREF _Toc172473032 \h </w:instrText>
+              <w:instrText xml:space="preserve"> PAGEREF _Toc172475099 \h </w:instrText>
             </w:r>
             <w:r>
               <w:rPr>
@@ -221,7 +226,7 @@
               <w:noProof/>
             </w:rPr>
           </w:pPr>
-          <w:hyperlink w:anchor="_Toc172473033" w:history="1">
+          <w:hyperlink w:anchor="_Toc172475100" w:history="1">
             <w:r>
               <w:rPr>
                 <w:rStyle w:val="Hyperlink"/>
@@ -262,7 +267,7 @@
                 <w:noProof/>
                 <w:webHidden/>
               </w:rPr>
-              <w:instrText xml:space="preserve"> PAGEREF _Toc172473033 \h </w:instrText>
+              <w:instrText xml:space="preserve"> PAGEREF _Toc172475100 \h </w:instrText>
             </w:r>
             <w:r>
               <w:rPr>
@@ -305,7 +310,7 @@
               <w:noProof/>
             </w:rPr>
           </w:pPr>
-          <w:hyperlink w:anchor="_Toc172473034" w:history="1">
+          <w:hyperlink w:anchor="_Toc172475101" w:history="1">
             <w:r>
               <w:rPr>
                 <w:rStyle w:val="Hyperlink"/>
@@ -346,7 +351,7 @@
                 <w:noProof/>
                 <w:webHidden/>
               </w:rPr>
-              <w:instrText xml:space="preserve"> PAGEREF _Toc172473034 \h </w:instrText>
+              <w:instrText xml:space="preserve"> PAGEREF _Toc172475101 \h </w:instrText>
             </w:r>
             <w:r>
               <w:rPr>
@@ -389,7 +394,7 @@
               <w:noProof/>
             </w:rPr>
           </w:pPr>
-          <w:hyperlink w:anchor="_Toc172473035" w:history="1">
+          <w:hyperlink w:anchor="_Toc172475102" w:history="1">
             <w:r>
               <w:rPr>
                 <w:rStyle w:val="Hyperlink"/>
@@ -430,7 +435,7 @@
                 <w:noProof/>
                 <w:webHidden/>
               </w:rPr>
-              <w:instrText xml:space="preserve"> PAGEREF _Toc172473035 \h </w:instrText>
+              <w:instrText xml:space="preserve"> PAGEREF _Toc172475102 \h </w:instrText>
             </w:r>
             <w:r>
               <w:rPr>
@@ -473,7 +478,7 @@
               <w:noProof/>
             </w:rPr>
           </w:pPr>
-          <w:hyperlink w:anchor="_Toc172473036" w:history="1">
+          <w:hyperlink w:anchor="_Toc172475103" w:history="1">
             <w:r>
               <w:rPr>
                 <w:rStyle w:val="Hyperlink"/>
@@ -514,7 +519,7 @@
                 <w:noProof/>
                 <w:webHidden/>
               </w:rPr>
-              <w:instrText xml:space="preserve"> PAGEREF _Toc172473036 \h </w:instrText>
+              <w:instrText xml:space="preserve"> PAGEREF _Toc172475103 \h </w:instrText>
             </w:r>
             <w:r>
               <w:rPr>
@@ -557,7 +562,7 @@
               <w:noProof/>
             </w:rPr>
           </w:pPr>
-          <w:hyperlink w:anchor="_Toc172473037" w:history="1">
+          <w:hyperlink w:anchor="_Toc172475104" w:history="1">
             <w:r>
               <w:rPr>
                 <w:rStyle w:val="Hyperlink"/>
@@ -598,7 +603,7 @@
                 <w:noProof/>
                 <w:webHidden/>
               </w:rPr>
-              <w:instrText xml:space="preserve"> PAGEREF _Toc172473037 \h </w:instrText>
+              <w:instrText xml:space="preserve"> PAGEREF _Toc172475104 \h </w:instrText>
             </w:r>
             <w:r>
               <w:rPr>
@@ -641,7 +646,7 @@
               <w:noProof/>
             </w:rPr>
           </w:pPr>
-          <w:hyperlink w:anchor="_Toc172473038" w:history="1">
+          <w:hyperlink w:anchor="_Toc172475105" w:history="1">
             <w:r>
               <w:rPr>
                 <w:rStyle w:val="Hyperlink"/>
@@ -682,7 +687,7 @@
                 <w:noProof/>
                 <w:webHidden/>
               </w:rPr>
-              <w:instrText xml:space="preserve"> PAGEREF _Toc172473038 \h </w:instrText>
+              <w:instrText xml:space="preserve"> PAGEREF _Toc172475105 \h </w:instrText>
             </w:r>
             <w:r>
               <w:rPr>
@@ -725,7 +730,7 @@
               <w:noProof/>
             </w:rPr>
           </w:pPr>
-          <w:hyperlink w:anchor="_Toc172473039" w:history="1">
+          <w:hyperlink w:anchor="_Toc172475106" w:history="1">
             <w:r>
               <w:rPr>
                 <w:rStyle w:val="Hyperlink"/>
@@ -766,7 +771,7 @@
                 <w:noProof/>
                 <w:webHidden/>
               </w:rPr>
-              <w:instrText xml:space="preserve"> PAGEREF _Toc172473039 \h </w:instrText>
+              <w:instrText xml:space="preserve"> PAGEREF _Toc172475106 \h </w:instrText>
             </w:r>
             <w:r>
               <w:rPr>
@@ -808,7 +813,7 @@
               <w:noProof/>
             </w:rPr>
           </w:pPr>
-          <w:hyperlink w:anchor="_Toc172473040" w:history="1">
+          <w:hyperlink w:anchor="_Toc172475107" w:history="1">
             <w:r>
               <w:rPr>
                 <w:rStyle w:val="Hyperlink"/>
@@ -835,7 +840,7 @@
                 <w:noProof/>
                 <w:webHidden/>
               </w:rPr>
-              <w:instrText xml:space="preserve"> PAGEREF _Toc172473040 \h </w:instrText>
+              <w:instrText xml:space="preserve"> PAGEREF _Toc172475107 \h </w:instrText>
             </w:r>
             <w:r>
               <w:rPr>
@@ -877,7 +882,7 @@
               <w:noProof/>
             </w:rPr>
           </w:pPr>
-          <w:hyperlink w:anchor="_Toc172473041" w:history="1">
+          <w:hyperlink w:anchor="_Toc172475108" w:history="1">
             <w:r>
               <w:rPr>
                 <w:rStyle w:val="Hyperlink"/>
@@ -904,7 +909,7 @@
                 <w:noProof/>
                 <w:webHidden/>
               </w:rPr>
-              <w:instrText xml:space="preserve"> PAGEREF _Toc172473041 \h </w:instrText>
+              <w:instrText xml:space="preserve"> PAGEREF _Toc172475108 \h </w:instrText>
             </w:r>
             <w:r>
               <w:rPr>
@@ -946,7 +951,7 @@
               <w:noProof/>
             </w:rPr>
           </w:pPr>
-          <w:hyperlink w:anchor="_Toc172473042" w:history="1">
+          <w:hyperlink w:anchor="_Toc172475109" w:history="1">
             <w:r>
               <w:rPr>
                 <w:rStyle w:val="Hyperlink"/>
@@ -973,7 +978,7 @@
                 <w:noProof/>
                 <w:webHidden/>
               </w:rPr>
-              <w:instrText xml:space="preserve"> PAGEREF _Toc172473042 \h </w:instrText>
+              <w:instrText xml:space="preserve"> PAGEREF _Toc172475109 \h </w:instrText>
             </w:r>
             <w:r>
               <w:rPr>
@@ -1016,7 +1021,7 @@
               <w:noProof/>
             </w:rPr>
           </w:pPr>
-          <w:hyperlink w:anchor="_Toc172473043" w:history="1">
+          <w:hyperlink w:anchor="_Toc172475110" w:history="1">
             <w:r>
               <w:rPr>
                 <w:rStyle w:val="Hyperlink"/>
@@ -1057,7 +1062,7 @@
                 <w:noProof/>
                 <w:webHidden/>
               </w:rPr>
-              <w:instrText xml:space="preserve"> PAGEREF _Toc172473043 \h </w:instrText>
+              <w:instrText xml:space="preserve"> PAGEREF _Toc172475110 \h </w:instrText>
             </w:r>
             <w:r>
               <w:rPr>
@@ -1099,7 +1104,7 @@
               <w:noProof/>
             </w:rPr>
           </w:pPr>
-          <w:hyperlink w:anchor="_Toc172473044" w:history="1">
+          <w:hyperlink w:anchor="_Toc172475111" w:history="1">
             <w:r>
               <w:rPr>
                 <w:rStyle w:val="Hyperlink"/>
@@ -1126,7 +1131,7 @@
                 <w:noProof/>
                 <w:webHidden/>
               </w:rPr>
-              <w:instrText xml:space="preserve"> PAGEREF _Toc172473044 \h </w:instrText>
+              <w:instrText xml:space="preserve"> PAGEREF _Toc172475111 \h </w:instrText>
             </w:r>
             <w:r>
               <w:rPr>
@@ -1168,7 +1173,7 @@
               <w:noProof/>
             </w:rPr>
           </w:pPr>
-          <w:hyperlink w:anchor="_Toc172473045" w:history="1">
+          <w:hyperlink w:anchor="_Toc172475112" w:history="1">
             <w:r>
               <w:rPr>
                 <w:rStyle w:val="Hyperlink"/>
@@ -1195,7 +1200,7 @@
                 <w:noProof/>
                 <w:webHidden/>
               </w:rPr>
-              <w:instrText xml:space="preserve"> PAGEREF _Toc172473045 \h </w:instrText>
+              <w:instrText xml:space="preserve"> PAGEREF _Toc172475112 \h </w:instrText>
             </w:r>
             <w:r>
               <w:rPr>
@@ -1237,7 +1242,7 @@
               <w:noProof/>
             </w:rPr>
           </w:pPr>
-          <w:hyperlink w:anchor="_Toc172473046" w:history="1">
+          <w:hyperlink w:anchor="_Toc172475113" w:history="1">
             <w:r>
               <w:rPr>
                 <w:rStyle w:val="Hyperlink"/>
@@ -1264,7 +1269,7 @@
                 <w:noProof/>
                 <w:webHidden/>
               </w:rPr>
-              <w:instrText xml:space="preserve"> PAGEREF _Toc172473046 \h </w:instrText>
+              <w:instrText xml:space="preserve"> PAGEREF _Toc172475113 \h </w:instrText>
             </w:r>
             <w:r>
               <w:rPr>
@@ -1307,7 +1312,7 @@
               <w:noProof/>
             </w:rPr>
           </w:pPr>
-          <w:hyperlink w:anchor="_Toc172473047" w:history="1">
+          <w:hyperlink w:anchor="_Toc172475114" w:history="1">
             <w:r>
               <w:rPr>
                 <w:rStyle w:val="Hyperlink"/>
@@ -1348,7 +1353,7 @@
                 <w:noProof/>
                 <w:webHidden/>
               </w:rPr>
-              <w:instrText xml:space="preserve"> PAGEREF _Toc172473047 \h </w:instrText>
+              <w:instrText xml:space="preserve"> PAGEREF _Toc172475114 \h </w:instrText>
             </w:r>
             <w:r>
               <w:rPr>
@@ -1391,7 +1396,7 @@
               <w:noProof/>
             </w:rPr>
           </w:pPr>
-          <w:hyperlink w:anchor="_Toc172473048" w:history="1">
+          <w:hyperlink w:anchor="_Toc172475115" w:history="1">
             <w:r>
               <w:rPr>
                 <w:rStyle w:val="Hyperlink"/>
@@ -1432,7 +1437,7 @@
                 <w:noProof/>
                 <w:webHidden/>
               </w:rPr>
-              <w:instrText xml:space="preserve"> PAGEREF _Toc172473048 \h </w:instrText>
+              <w:instrText xml:space="preserve"> PAGEREF _Toc172475115 \h </w:instrText>
             </w:r>
             <w:r>
               <w:rPr>
@@ -1475,7 +1480,7 @@
               <w:noProof/>
             </w:rPr>
           </w:pPr>
-          <w:hyperlink w:anchor="_Toc172473049" w:history="1">
+          <w:hyperlink w:anchor="_Toc172475116" w:history="1">
             <w:r>
               <w:rPr>
                 <w:rStyle w:val="Hyperlink"/>
@@ -1516,7 +1521,7 @@
                 <w:noProof/>
                 <w:webHidden/>
               </w:rPr>
-              <w:instrText xml:space="preserve"> PAGEREF _Toc172473049 \h </w:instrText>
+              <w:instrText xml:space="preserve"> PAGEREF _Toc172475116 \h </w:instrText>
             </w:r>
             <w:r>
               <w:rPr>
@@ -1559,7 +1564,7 @@
               <w:noProof/>
             </w:rPr>
           </w:pPr>
-          <w:hyperlink w:anchor="_Toc172473050" w:history="1">
+          <w:hyperlink w:anchor="_Toc172475117" w:history="1">
             <w:r>
               <w:rPr>
                 <w:rStyle w:val="Hyperlink"/>
@@ -1600,7 +1605,7 @@
                 <w:noProof/>
                 <w:webHidden/>
               </w:rPr>
-              <w:instrText xml:space="preserve"> PAGEREF _Toc172473050 \h </w:instrText>
+              <w:instrText xml:space="preserve"> PAGEREF _Toc172475117 \h </w:instrText>
             </w:r>
             <w:r>
               <w:rPr>
@@ -1643,7 +1648,7 @@
               <w:noProof/>
             </w:rPr>
           </w:pPr>
-          <w:hyperlink w:anchor="_Toc172473051" w:history="1">
+          <w:hyperlink w:anchor="_Toc172475118" w:history="1">
             <w:r>
               <w:rPr>
                 <w:rStyle w:val="Hyperlink"/>
@@ -1684,7 +1689,7 @@
                 <w:noProof/>
                 <w:webHidden/>
               </w:rPr>
-              <w:instrText xml:space="preserve"> PAGEREF _Toc172473051 \h </w:instrText>
+              <w:instrText xml:space="preserve"> PAGEREF _Toc172475118 \h </w:instrText>
             </w:r>
             <w:r>
               <w:rPr>
@@ -1727,7 +1732,7 @@
               <w:noProof/>
             </w:rPr>
           </w:pPr>
-          <w:hyperlink w:anchor="_Toc172473052" w:history="1">
+          <w:hyperlink w:anchor="_Toc172475119" w:history="1">
             <w:r>
               <w:rPr>
                 <w:rStyle w:val="Hyperlink"/>
@@ -1768,7 +1773,7 @@
                 <w:noProof/>
                 <w:webHidden/>
               </w:rPr>
-              <w:instrText xml:space="preserve"> PAGEREF _Toc172473052 \h </w:instrText>
+              <w:instrText xml:space="preserve"> PAGEREF _Toc172475119 \h </w:instrText>
             </w:r>
             <w:r>
               <w:rPr>
@@ -1810,7 +1815,7 @@
               <w:noProof/>
             </w:rPr>
           </w:pPr>
-          <w:hyperlink w:anchor="_Toc172473053" w:history="1">
+          <w:hyperlink w:anchor="_Toc172475120" w:history="1">
             <w:r>
               <w:rPr>
                 <w:rStyle w:val="Hyperlink"/>
@@ -1837,7 +1842,7 @@
                 <w:noProof/>
                 <w:webHidden/>
               </w:rPr>
-              <w:instrText xml:space="preserve"> PAGEREF _Toc172473053 \h </w:instrText>
+              <w:instrText xml:space="preserve"> PAGEREF _Toc172475120 \h </w:instrText>
             </w:r>
             <w:r>
               <w:rPr>
@@ -1879,7 +1884,7 @@
               <w:noProof/>
             </w:rPr>
           </w:pPr>
-          <w:hyperlink w:anchor="_Toc172473054" w:history="1">
+          <w:hyperlink w:anchor="_Toc172475121" w:history="1">
             <w:r>
               <w:rPr>
                 <w:rStyle w:val="Hyperlink"/>
@@ -1906,7 +1911,7 @@
                 <w:noProof/>
                 <w:webHidden/>
               </w:rPr>
-              <w:instrText xml:space="preserve"> PAGEREF _Toc172473054 \h </w:instrText>
+              <w:instrText xml:space="preserve"> PAGEREF _Toc172475121 \h </w:instrText>
             </w:r>
             <w:r>
               <w:rPr>
@@ -1948,7 +1953,7 @@
               <w:noProof/>
             </w:rPr>
           </w:pPr>
-          <w:hyperlink w:anchor="_Toc172473055" w:history="1">
+          <w:hyperlink w:anchor="_Toc172475122" w:history="1">
             <w:r>
               <w:rPr>
                 <w:rStyle w:val="Hyperlink"/>
@@ -1975,7 +1980,7 @@
                 <w:noProof/>
                 <w:webHidden/>
               </w:rPr>
-              <w:instrText xml:space="preserve"> PAGEREF _Toc172473055 \h </w:instrText>
+              <w:instrText xml:space="preserve"> PAGEREF _Toc172475122 \h </w:instrText>
             </w:r>
             <w:r>
               <w:rPr>
@@ -2017,7 +2022,7 @@
               <w:noProof/>
             </w:rPr>
           </w:pPr>
-          <w:hyperlink w:anchor="_Toc172473056" w:history="1">
+          <w:hyperlink w:anchor="_Toc172475123" w:history="1">
             <w:r>
               <w:rPr>
                 <w:rStyle w:val="Hyperlink"/>
@@ -2044,7 +2049,7 @@
                 <w:noProof/>
                 <w:webHidden/>
               </w:rPr>
-              <w:instrText xml:space="preserve"> PAGEREF _Toc172473056 \h </w:instrText>
+              <w:instrText xml:space="preserve"> PAGEREF _Toc172475123 \h </w:instrText>
             </w:r>
             <w:r>
               <w:rPr>
@@ -2065,6 +2070,144 @@
                 <w:webHidden/>
               </w:rPr>
               <w:t>22</w:t>
+            </w:r>
+            <w:r>
+              <w:rPr>
+                <w:noProof/>
+                <w:webHidden/>
+              </w:rPr>
+              <w:fldChar w:fldCharType="end"/>
+            </w:r>
+          </w:hyperlink>
+        </w:p>
+        <w:p>
+          <w:pPr>
+            <w:pStyle w:val="TOC3"/>
+            <w:tabs>
+              <w:tab w:val="right" w:leader="dot" w:pos="9350"/>
+            </w:tabs>
+            <w:rPr>
+              <w:rFonts w:cstheme="minorBidi"/>
+              <w:noProof/>
+            </w:rPr>
+          </w:pPr>
+          <w:hyperlink w:anchor="_Toc172475124" w:history="1">
+            <w:r>
+              <w:rPr>
+                <w:rStyle w:val="Hyperlink"/>
+                <w:noProof/>
+              </w:rPr>
+              <w:t>Setting Attributes:</w:t>
+            </w:r>
+            <w:r>
+              <w:rPr>
+                <w:noProof/>
+                <w:webHidden/>
+              </w:rPr>
+              <w:tab/>
+            </w:r>
+            <w:r>
+              <w:rPr>
+                <w:noProof/>
+                <w:webHidden/>
+              </w:rPr>
+              <w:fldChar w:fldCharType="begin"/>
+            </w:r>
+            <w:r>
+              <w:rPr>
+                <w:noProof/>
+                <w:webHidden/>
+              </w:rPr>
+              <w:instrText xml:space="preserve"> PAGEREF _Toc172475124 \h </w:instrText>
+            </w:r>
+            <w:r>
+              <w:rPr>
+                <w:noProof/>
+                <w:webHidden/>
+              </w:rPr>
+            </w:r>
+            <w:r>
+              <w:rPr>
+                <w:noProof/>
+                <w:webHidden/>
+              </w:rPr>
+              <w:fldChar w:fldCharType="separate"/>
+            </w:r>
+            <w:r>
+              <w:rPr>
+                <w:noProof/>
+                <w:webHidden/>
+              </w:rPr>
+              <w:t>23</w:t>
+            </w:r>
+            <w:r>
+              <w:rPr>
+                <w:noProof/>
+                <w:webHidden/>
+              </w:rPr>
+              <w:fldChar w:fldCharType="end"/>
+            </w:r>
+          </w:hyperlink>
+        </w:p>
+        <w:p>
+          <w:pPr>
+            <w:pStyle w:val="TOC3"/>
+            <w:tabs>
+              <w:tab w:val="right" w:leader="dot" w:pos="9350"/>
+            </w:tabs>
+            <w:rPr>
+              <w:rFonts w:cstheme="minorBidi"/>
+              <w:noProof/>
+            </w:rPr>
+          </w:pPr>
+          <w:hyperlink w:anchor="_Toc172475125" w:history="1">
+            <w:r>
+              <w:rPr>
+                <w:rStyle w:val="Hyperlink"/>
+                <w:noProof/>
+              </w:rPr>
+              <w:t>Input Elements:</w:t>
+            </w:r>
+            <w:r>
+              <w:rPr>
+                <w:noProof/>
+                <w:webHidden/>
+              </w:rPr>
+              <w:tab/>
+            </w:r>
+            <w:r>
+              <w:rPr>
+                <w:noProof/>
+                <w:webHidden/>
+              </w:rPr>
+              <w:fldChar w:fldCharType="begin"/>
+            </w:r>
+            <w:r>
+              <w:rPr>
+                <w:noProof/>
+                <w:webHidden/>
+              </w:rPr>
+              <w:instrText xml:space="preserve"> PAGEREF _Toc172475125 \h </w:instrText>
+            </w:r>
+            <w:r>
+              <w:rPr>
+                <w:noProof/>
+                <w:webHidden/>
+              </w:rPr>
+            </w:r>
+            <w:r>
+              <w:rPr>
+                <w:noProof/>
+                <w:webHidden/>
+              </w:rPr>
+              <w:fldChar w:fldCharType="separate"/>
+            </w:r>
+            <w:r>
+              <w:rPr>
+                <w:noProof/>
+                <w:webHidden/>
+              </w:rPr>
+              <w:t>24</w:t>
             </w:r>
             <w:r>
               <w:rPr>
@@ -2082,6 +2225,7 @@
               <w:bCs/>
               <w:noProof/>
             </w:rPr>
+            <w:lastRenderedPageBreak/>
             <w:fldChar w:fldCharType="end"/>
           </w:r>
         </w:p>
@@ -2115,7 +2259,7 @@
       <w:pPr>
         <w:pStyle w:val="Heading1"/>
       </w:pPr>
-      <w:bookmarkStart w:id="0" w:name="_Toc172473031"/>
+      <w:bookmarkStart w:id="1" w:name="_Toc172475098"/>
       <w:r>
         <w:lastRenderedPageBreak/>
         <w:t xml:space="preserve">React </w:t>
@@ -2126,28 +2270,28 @@
       <w:r>
         <w:t>Fundamentals</w:t>
       </w:r>
-      <w:bookmarkEnd w:id="0"/>
+      <w:bookmarkEnd w:id="1"/>
     </w:p>
     <w:p>
       <w:pPr>
         <w:pStyle w:val="Heading2"/>
       </w:pPr>
-      <w:bookmarkStart w:id="1" w:name="_Toc172473032"/>
+      <w:bookmarkStart w:id="2" w:name="_Toc172475099"/>
       <w:r>
         <w:t>Create a</w:t>
       </w:r>
       <w:r>
         <w:t xml:space="preserve"> react app using Vite:</w:t>
       </w:r>
-      <w:bookmarkEnd w:id="1"/>
+      <w:bookmarkEnd w:id="2"/>
     </w:p>
     <w:p>
       <w:r>
         <w:t>My node version on the Ubuntu WSL was outdated so I ran this command to install the latest long term support version of it:</w:t>
       </w:r>
     </w:p>
-    <w:bookmarkStart w:id="2" w:name="_MON_1755764422"/>
-    <w:bookmarkEnd w:id="2"/>
+    <w:bookmarkStart w:id="3" w:name="_MON_1755764422"/>
+    <w:bookmarkEnd w:id="3"/>
     <w:p>
       <w:r>
         <w:rPr>
@@ -2177,7 +2321,7 @@
           <v:shape id="_x0000_i1025" type="#_x0000_t75" style="width:468.75pt;height:63pt" o:ole="" fillcolor="#2d0922">
             <v:imagedata r:id="rId8" o:title=""/>
           </v:shape>
-          <o:OLEObject Type="Embed" ProgID="Word.Document.12" ShapeID="_x0000_i1025" DrawAspect="Content" ObjectID="_1783087882" r:id="rId9">
+          <o:OLEObject Type="Embed" ProgID="Word.Document.12" ShapeID="_x0000_i1025" DrawAspect="Content" ObjectID="_1783088034" r:id="rId9">
             <o:FieldCodes>\s</o:FieldCodes>
           </o:OLEObject>
         </w:object>
@@ -2188,15 +2332,15 @@
         <w:t>In order to create a Vite project this command should be used and the Vite should be followed:</w:t>
       </w:r>
     </w:p>
-    <w:bookmarkStart w:id="3" w:name="_MON_1780065910"/>
-    <w:bookmarkEnd w:id="3"/>
+    <w:bookmarkStart w:id="4" w:name="_MON_1780065910"/>
+    <w:bookmarkEnd w:id="4"/>
     <w:p>
       <w:r>
         <w:object w:dxaOrig="9360" w:dyaOrig="416" w14:anchorId="7B3FD8AB">
           <v:shape id="_x0000_i1026" type="#_x0000_t75" style="width:468.75pt;height:21pt" o:ole="" fillcolor="#2d0922">
             <v:imagedata r:id="rId10" o:title=""/>
           </v:shape>
-          <o:OLEObject Type="Embed" ProgID="Word.Document.12" ShapeID="_x0000_i1026" DrawAspect="Content" ObjectID="_1783087883" r:id="rId11">
+          <o:OLEObject Type="Embed" ProgID="Word.Document.12" ShapeID="_x0000_i1026" DrawAspect="Content" ObjectID="_1783088035" r:id="rId11">
             <o:FieldCodes>\s</o:FieldCodes>
           </o:OLEObject>
         </w:object>
@@ -2210,26 +2354,18 @@
         <w:t>pnpm instead will be used. Pnpm uses hard links and symlinks to save one version of a module only ever once on a disk.</w:t>
       </w:r>
       <w:r>
-        <w:t xml:space="preserve"> </w:t>
-      </w:r>
-      <w:proofErr w:type="gramStart"/>
-      <w:r>
-        <w:t>for</w:t>
-      </w:r>
-      <w:proofErr w:type="gramEnd"/>
-      <w:r>
-        <w:t xml:space="preserve"> installing it, this command have been used:</w:t>
-      </w:r>
-    </w:p>
-    <w:bookmarkStart w:id="4" w:name="_MON_1780067084"/>
-    <w:bookmarkEnd w:id="4"/>
+        <w:t xml:space="preserve"> for installing it, this command have been used:</w:t>
+      </w:r>
+    </w:p>
+    <w:bookmarkStart w:id="5" w:name="_MON_1780067084"/>
+    <w:bookmarkEnd w:id="5"/>
     <w:p>
       <w:r>
         <w:object w:dxaOrig="9360" w:dyaOrig="416" w14:anchorId="6F5B40CC">
           <v:shape id="_x0000_i1027" type="#_x0000_t75" style="width:468.75pt;height:21pt" o:ole="" fillcolor="#2d0922">
             <v:imagedata r:id="rId12" o:title=""/>
           </v:shape>
-          <o:OLEObject Type="Embed" ProgID="Word.Document.12" ShapeID="_x0000_i1027" DrawAspect="Content" ObjectID="_1783087884" r:id="rId13">
+          <o:OLEObject Type="Embed" ProgID="Word.Document.12" ShapeID="_x0000_i1027" DrawAspect="Content" ObjectID="_1783088036" r:id="rId13">
             <o:FieldCodes>\s</o:FieldCodes>
           </o:OLEObject>
         </w:object>
@@ -2284,15 +2420,15 @@
         <w:t>For running the program using pnpm, the following command should be used:</w:t>
       </w:r>
     </w:p>
-    <w:bookmarkStart w:id="5" w:name="_MON_1780067319"/>
-    <w:bookmarkEnd w:id="5"/>
+    <w:bookmarkStart w:id="6" w:name="_MON_1780067319"/>
+    <w:bookmarkEnd w:id="6"/>
     <w:p>
       <w:r>
         <w:object w:dxaOrig="9360" w:dyaOrig="416" w14:anchorId="6FC00D9C">
           <v:shape id="_x0000_i1028" type="#_x0000_t75" style="width:468.75pt;height:21pt" o:ole="" fillcolor="#2d0922">
             <v:imagedata r:id="rId14" o:title=""/>
           </v:shape>
-          <o:OLEObject Type="Embed" ProgID="Word.Document.12" ShapeID="_x0000_i1028" DrawAspect="Content" ObjectID="_1783087885" r:id="rId15">
+          <o:OLEObject Type="Embed" ProgID="Word.Document.12" ShapeID="_x0000_i1028" DrawAspect="Content" ObjectID="_1783088037" r:id="rId15">
             <o:FieldCodes>\s</o:FieldCodes>
           </o:OLEObject>
         </w:object>
@@ -2303,15 +2439,15 @@
         <w:t>For running the program using npm, the following command should be used:</w:t>
       </w:r>
     </w:p>
-    <w:bookmarkStart w:id="6" w:name="_MON_1780067367"/>
-    <w:bookmarkEnd w:id="6"/>
+    <w:bookmarkStart w:id="7" w:name="_MON_1780067367"/>
+    <w:bookmarkEnd w:id="7"/>
     <w:p>
       <w:r>
         <w:object w:dxaOrig="9360" w:dyaOrig="416" w14:anchorId="164A6E09">
           <v:shape id="_x0000_i1029" type="#_x0000_t75" style="width:468.75pt;height:21pt" o:ole="" fillcolor="#2d0922">
             <v:imagedata r:id="rId16" o:title=""/>
           </v:shape>
-          <o:OLEObject Type="Embed" ProgID="Word.Document.12" ShapeID="_x0000_i1029" DrawAspect="Content" ObjectID="_1783087886" r:id="rId17">
+          <o:OLEObject Type="Embed" ProgID="Word.Document.12" ShapeID="_x0000_i1029" DrawAspect="Content" ObjectID="_1783088038" r:id="rId17">
             <o:FieldCodes>\s</o:FieldCodes>
           </o:OLEObject>
         </w:object>
@@ -2322,15 +2458,15 @@
         <w:t>Project can also be run by using the Vite command:</w:t>
       </w:r>
     </w:p>
-    <w:bookmarkStart w:id="7" w:name="_MON_1780067601"/>
-    <w:bookmarkEnd w:id="7"/>
+    <w:bookmarkStart w:id="8" w:name="_MON_1780067601"/>
+    <w:bookmarkEnd w:id="8"/>
     <w:p>
       <w:r>
         <w:object w:dxaOrig="9360" w:dyaOrig="416" w14:anchorId="3B818C81">
           <v:shape id="_x0000_i1030" type="#_x0000_t75" style="width:468.75pt;height:21pt" o:ole="" fillcolor="#2d0922">
             <v:imagedata r:id="rId18" o:title=""/>
           </v:shape>
-          <o:OLEObject Type="Embed" ProgID="Word.Document.12" ShapeID="_x0000_i1030" DrawAspect="Content" ObjectID="_1783087887" r:id="rId19">
+          <o:OLEObject Type="Embed" ProgID="Word.Document.12" ShapeID="_x0000_i1030" DrawAspect="Content" ObjectID="_1783088039" r:id="rId19">
             <o:FieldCodes>\s</o:FieldCodes>
           </o:OLEObject>
         </w:object>
@@ -2342,12 +2478,12 @@
       <w:pPr>
         <w:pStyle w:val="Heading2"/>
       </w:pPr>
-      <w:bookmarkStart w:id="8" w:name="_Toc172473033"/>
+      <w:bookmarkStart w:id="9" w:name="_Toc172475100"/>
       <w:r>
         <w:lastRenderedPageBreak/>
         <w:t>If-else statement in JSX using ternary Operator</w:t>
       </w:r>
-      <w:bookmarkEnd w:id="8"/>
+      <w:bookmarkEnd w:id="9"/>
     </w:p>
     <w:p>
       <w:r>
@@ -2358,15 +2494,15 @@
         <w:t>In React, component names should start with an uppercase letter</w:t>
       </w:r>
     </w:p>
-    <w:bookmarkStart w:id="9" w:name="_MON_1781596859"/>
-    <w:bookmarkEnd w:id="9"/>
+    <w:bookmarkStart w:id="10" w:name="_MON_1781596859"/>
+    <w:bookmarkEnd w:id="10"/>
     <w:p>
       <w:r>
         <w:object w:dxaOrig="8475" w:dyaOrig="7290" w14:anchorId="1DB78CF3">
           <v:shape id="_x0000_i1031" type="#_x0000_t75" style="width:423.75pt;height:364.5pt" o:ole="" fillcolor="#2d0922">
             <v:imagedata r:id="rId20" o:title=""/>
           </v:shape>
-          <o:OLEObject Type="Embed" ProgID="Word.Document.12" ShapeID="_x0000_i1031" DrawAspect="Content" ObjectID="_1783087888" r:id="rId21">
+          <o:OLEObject Type="Embed" ProgID="Word.Document.12" ShapeID="_x0000_i1031" DrawAspect="Content" ObjectID="_1783088040" r:id="rId21">
             <o:FieldCodes>\s</o:FieldCodes>
           </o:OLEObject>
         </w:object>
@@ -2381,25 +2517,25 @@
           <w:szCs w:val="36"/>
         </w:rPr>
       </w:pPr>
-      <w:bookmarkStart w:id="10" w:name="_Toc172473034"/>
+      <w:bookmarkStart w:id="11" w:name="_Toc172475101"/>
       <w:r>
         <w:lastRenderedPageBreak/>
         <w:t>Anonymous Function</w:t>
       </w:r>
-      <w:bookmarkEnd w:id="10"/>
+      <w:bookmarkEnd w:id="11"/>
       <w:r>
         <w:t xml:space="preserve"> </w:t>
       </w:r>
     </w:p>
-    <w:bookmarkStart w:id="11" w:name="_MON_1781449753"/>
-    <w:bookmarkEnd w:id="11"/>
+    <w:bookmarkStart w:id="12" w:name="_MON_1781449753"/>
+    <w:bookmarkEnd w:id="12"/>
     <w:p>
       <w:r>
         <w:object w:dxaOrig="8835" w:dyaOrig="10080" w14:anchorId="35ABA31A">
           <v:shape id="_x0000_i1032" type="#_x0000_t75" style="width:441.75pt;height:7in" o:ole="" fillcolor="#2d0922">
             <v:imagedata r:id="rId22" o:title=""/>
           </v:shape>
-          <o:OLEObject Type="Embed" ProgID="Word.Document.12" ShapeID="_x0000_i1032" DrawAspect="Content" ObjectID="_1783087889" r:id="rId23">
+          <o:OLEObject Type="Embed" ProgID="Word.Document.12" ShapeID="_x0000_i1032" DrawAspect="Content" ObjectID="_1783088041" r:id="rId23">
             <o:FieldCodes>\s</o:FieldCodes>
           </o:OLEObject>
         </w:object>
@@ -2423,12 +2559,12 @@
       <w:pPr>
         <w:pStyle w:val="Heading2"/>
       </w:pPr>
-      <w:bookmarkStart w:id="12" w:name="_Toc172473035"/>
+      <w:bookmarkStart w:id="13" w:name="_Toc172475102"/>
       <w:r>
         <w:lastRenderedPageBreak/>
         <w:t>JSX For-Loop</w:t>
       </w:r>
-      <w:bookmarkEnd w:id="12"/>
+      <w:bookmarkEnd w:id="13"/>
     </w:p>
     <w:p>
       <w:pPr>
@@ -2465,15 +2601,15 @@
         <w:t>Don’t forgot to add ‘return’ to the map function!</w:t>
       </w:r>
     </w:p>
-    <w:bookmarkStart w:id="13" w:name="_MON_1781506932"/>
-    <w:bookmarkEnd w:id="13"/>
+    <w:bookmarkStart w:id="14" w:name="_MON_1781506932"/>
+    <w:bookmarkEnd w:id="14"/>
     <w:p>
       <w:r>
         <w:object w:dxaOrig="8385" w:dyaOrig="3600" w14:anchorId="646026AD">
           <v:shape id="_x0000_i1033" type="#_x0000_t75" style="width:419.25pt;height:180pt" o:ole="" fillcolor="#2d0922">
             <v:imagedata r:id="rId24" o:title=""/>
           </v:shape>
-          <o:OLEObject Type="Embed" ProgID="Word.Document.12" ShapeID="_x0000_i1033" DrawAspect="Content" ObjectID="_1783087890" r:id="rId25">
+          <o:OLEObject Type="Embed" ProgID="Word.Document.12" ShapeID="_x0000_i1033" DrawAspect="Content" ObjectID="_1783088042" r:id="rId25">
             <o:FieldCodes>\s</o:FieldCodes>
           </o:OLEObject>
         </w:object>
@@ -2487,12 +2623,12 @@
       <w:pPr>
         <w:pStyle w:val="Heading2"/>
       </w:pPr>
-      <w:bookmarkStart w:id="14" w:name="_Toc172473036"/>
+      <w:bookmarkStart w:id="15" w:name="_Toc172475103"/>
       <w:r>
         <w:lastRenderedPageBreak/>
         <w:t>JSX Conditional Rendering Using IF-Else:</w:t>
       </w:r>
-      <w:bookmarkEnd w:id="14"/>
+      <w:bookmarkEnd w:id="15"/>
     </w:p>
     <w:p>
       <w:r>
@@ -2509,14 +2645,14 @@
         </w:rPr>
         <w:t xml:space="preserve">more efficient and cleaner way, of implementing If-Else by using functions is illustrated: </w:t>
       </w:r>
-      <w:bookmarkStart w:id="15" w:name="_MON_1781508059"/>
-      <w:bookmarkEnd w:id="15"/>
+      <w:bookmarkStart w:id="16" w:name="_MON_1781508059"/>
+      <w:bookmarkEnd w:id="16"/>
       <w:r>
         <w:object w:dxaOrig="8475" w:dyaOrig="6543" w14:anchorId="32BB2B3C">
           <v:shape id="_x0000_i1034" type="#_x0000_t75" style="width:423.75pt;height:327pt" o:ole="" fillcolor="#2d0922">
             <v:imagedata r:id="rId26" o:title=""/>
           </v:shape>
-          <o:OLEObject Type="Embed" ProgID="Word.Document.12" ShapeID="_x0000_i1034" DrawAspect="Content" ObjectID="_1783087891" r:id="rId27">
+          <o:OLEObject Type="Embed" ProgID="Word.Document.12" ShapeID="_x0000_i1034" DrawAspect="Content" ObjectID="_1783088043" r:id="rId27">
             <o:FieldCodes>\s</o:FieldCodes>
           </o:OLEObject>
         </w:object>
@@ -2526,7 +2662,7 @@
       <w:pPr>
         <w:pStyle w:val="Heading2"/>
       </w:pPr>
-      <w:bookmarkStart w:id="16" w:name="_Toc172473037"/>
+      <w:bookmarkStart w:id="17" w:name="_Toc172475104"/>
       <w:r>
         <w:lastRenderedPageBreak/>
         <w:t xml:space="preserve">JSX Conditional Rendering Using </w:t>
@@ -2534,17 +2670,17 @@
       <w:r>
         <w:t>Switch Statement:</w:t>
       </w:r>
-      <w:bookmarkEnd w:id="16"/>
-    </w:p>
-    <w:bookmarkStart w:id="17" w:name="_MON_1781596364"/>
-    <w:bookmarkEnd w:id="17"/>
+      <w:bookmarkEnd w:id="17"/>
+    </w:p>
+    <w:bookmarkStart w:id="18" w:name="_MON_1781596364"/>
+    <w:bookmarkEnd w:id="18"/>
     <w:p>
       <w:r>
         <w:object w:dxaOrig="8475" w:dyaOrig="4680" w14:anchorId="42B1CF7F">
           <v:shape id="_x0000_i1035" type="#_x0000_t75" style="width:423.75pt;height:234pt" o:ole="" fillcolor="#2d0922">
             <v:imagedata r:id="rId28" o:title=""/>
           </v:shape>
-          <o:OLEObject Type="Embed" ProgID="Word.Document.12" ShapeID="_x0000_i1035" DrawAspect="Content" ObjectID="_1783087892" r:id="rId29">
+          <o:OLEObject Type="Embed" ProgID="Word.Document.12" ShapeID="_x0000_i1035" DrawAspect="Content" ObjectID="_1783088044" r:id="rId29">
             <o:FieldCodes>\s</o:FieldCodes>
           </o:OLEObject>
         </w:object>
@@ -2554,7 +2690,7 @@
       <w:pPr>
         <w:pStyle w:val="Heading2"/>
       </w:pPr>
-      <w:bookmarkStart w:id="18" w:name="_Toc172473038"/>
+      <w:bookmarkStart w:id="19" w:name="_Toc172475105"/>
       <w:r>
         <w:t xml:space="preserve">JSX Conditional Rendering Using </w:t>
       </w:r>
@@ -2567,22 +2703,22 @@
       <w:r>
         <w:t>:</w:t>
       </w:r>
-      <w:bookmarkEnd w:id="18"/>
+      <w:bookmarkEnd w:id="19"/>
     </w:p>
     <w:p>
       <w:r>
         <w:t>If condition is true, it will execute the code after the ‘&amp;&amp;’ operator, otherwise it won’t execute something else.</w:t>
       </w:r>
     </w:p>
-    <w:bookmarkStart w:id="19" w:name="_MON_1781597712"/>
-    <w:bookmarkEnd w:id="19"/>
+    <w:bookmarkStart w:id="20" w:name="_MON_1781597712"/>
+    <w:bookmarkEnd w:id="20"/>
     <w:p>
       <w:r>
         <w:object w:dxaOrig="8475" w:dyaOrig="5130" w14:anchorId="309D6332">
           <v:shape id="_x0000_i1036" type="#_x0000_t75" style="width:423.75pt;height:256.5pt" o:ole="" fillcolor="#2d0922">
             <v:imagedata r:id="rId30" o:title=""/>
           </v:shape>
-          <o:OLEObject Type="Embed" ProgID="Word.Document.12" ShapeID="_x0000_i1036" DrawAspect="Content" ObjectID="_1783087893" r:id="rId31">
+          <o:OLEObject Type="Embed" ProgID="Word.Document.12" ShapeID="_x0000_i1036" DrawAspect="Content" ObjectID="_1783088045" r:id="rId31">
             <o:FieldCodes>\s</o:FieldCodes>
           </o:OLEObject>
         </w:object>
@@ -2592,7 +2728,7 @@
       <w:pPr>
         <w:pStyle w:val="Heading2"/>
       </w:pPr>
-      <w:bookmarkStart w:id="20" w:name="_Toc172473039"/>
+      <w:bookmarkStart w:id="21" w:name="_Toc172475106"/>
       <w:r>
         <w:lastRenderedPageBreak/>
         <w:t>Passing Properties to Child Component</w:t>
@@ -2600,7 +2736,7 @@
       <w:r>
         <w:t>:</w:t>
       </w:r>
-      <w:bookmarkEnd w:id="20"/>
+      <w:bookmarkEnd w:id="21"/>
     </w:p>
     <w:p>
       <w:r>
@@ -2611,11 +2747,11 @@
       <w:pPr>
         <w:pStyle w:val="Heading3"/>
       </w:pPr>
-      <w:bookmarkStart w:id="21" w:name="_Toc172473040"/>
+      <w:bookmarkStart w:id="22" w:name="_Toc172475107"/>
       <w:r>
         <w:t>Passing a String</w:t>
       </w:r>
-      <w:bookmarkEnd w:id="21"/>
+      <w:bookmarkEnd w:id="22"/>
     </w:p>
     <w:p>
       <w:r>
@@ -2643,8 +2779,8 @@
         <w:t>Parent Component:</w:t>
       </w:r>
     </w:p>
-    <w:bookmarkStart w:id="22" w:name="_MON_1782635894"/>
-    <w:bookmarkEnd w:id="22"/>
+    <w:bookmarkStart w:id="23" w:name="_MON_1782635894"/>
+    <w:bookmarkEnd w:id="23"/>
     <w:p>
       <w:pPr>
         <w:rPr>
@@ -2660,7 +2796,7 @@
           <v:shape id="_x0000_i1037" type="#_x0000_t75" style="width:423.75pt;height:234pt" o:ole="" fillcolor="#2d0922">
             <v:imagedata r:id="rId32" o:title=""/>
           </v:shape>
-          <o:OLEObject Type="Embed" ProgID="Word.Document.12" ShapeID="_x0000_i1037" DrawAspect="Content" ObjectID="_1783087894" r:id="rId33">
+          <o:OLEObject Type="Embed" ProgID="Word.Document.12" ShapeID="_x0000_i1037" DrawAspect="Content" ObjectID="_1783088046" r:id="rId33">
             <o:FieldCodes>\s</o:FieldCodes>
           </o:OLEObject>
         </w:object>
@@ -2687,8 +2823,8 @@
         <w:t>Child Component:</w:t>
       </w:r>
     </w:p>
-    <w:bookmarkStart w:id="23" w:name="_MON_1782635844"/>
-    <w:bookmarkEnd w:id="23"/>
+    <w:bookmarkStart w:id="24" w:name="_MON_1782635844"/>
+    <w:bookmarkEnd w:id="24"/>
     <w:p>
       <w:pPr>
         <w:rPr>
@@ -2704,7 +2840,7 @@
           <v:shape id="_x0000_i1038" type="#_x0000_t75" style="width:423.75pt;height:216.75pt" o:ole="" fillcolor="#2d0922">
             <v:imagedata r:id="rId34" o:title=""/>
           </v:shape>
-          <o:OLEObject Type="Embed" ProgID="Word.Document.12" ShapeID="_x0000_i1038" DrawAspect="Content" ObjectID="_1783087895" r:id="rId35">
+          <o:OLEObject Type="Embed" ProgID="Word.Document.12" ShapeID="_x0000_i1038" DrawAspect="Content" ObjectID="_1783088047" r:id="rId35">
             <o:FieldCodes>\s</o:FieldCodes>
           </o:OLEObject>
         </w:object>
@@ -2714,7 +2850,7 @@
       <w:pPr>
         <w:pStyle w:val="Heading3"/>
       </w:pPr>
-      <w:bookmarkStart w:id="24" w:name="_Toc172473041"/>
+      <w:bookmarkStart w:id="25" w:name="_Toc172475108"/>
       <w:r>
         <w:lastRenderedPageBreak/>
         <w:t>Passing an Object</w:t>
@@ -2722,7 +2858,7 @@
       <w:r>
         <w:t>:</w:t>
       </w:r>
-      <w:bookmarkEnd w:id="24"/>
+      <w:bookmarkEnd w:id="25"/>
     </w:p>
     <w:p>
       <w:pPr>
@@ -2745,8 +2881,8 @@
         <w:t>Parent Component:</w:t>
       </w:r>
     </w:p>
-    <w:bookmarkStart w:id="25" w:name="_MON_1782755800"/>
-    <w:bookmarkEnd w:id="25"/>
+    <w:bookmarkStart w:id="26" w:name="_MON_1782755800"/>
+    <w:bookmarkEnd w:id="26"/>
     <w:p>
       <w:pPr>
         <w:rPr>
@@ -2762,7 +2898,7 @@
           <v:shape id="_x0000_i1039" type="#_x0000_t75" style="width:423.75pt;height:306pt" o:ole="" fillcolor="#2d0922">
             <v:imagedata r:id="rId36" o:title=""/>
           </v:shape>
-          <o:OLEObject Type="Embed" ProgID="Word.Document.12" ShapeID="_x0000_i1039" DrawAspect="Content" ObjectID="_1783087896" r:id="rId37">
+          <o:OLEObject Type="Embed" ProgID="Word.Document.12" ShapeID="_x0000_i1039" DrawAspect="Content" ObjectID="_1783088048" r:id="rId37">
             <o:FieldCodes>\s</o:FieldCodes>
           </o:OLEObject>
         </w:object>
@@ -2792,14 +2928,14 @@
       <w:r>
         <w:t xml:space="preserve"> </w:t>
       </w:r>
-      <w:bookmarkStart w:id="26" w:name="_MON_1782755758"/>
-      <w:bookmarkEnd w:id="26"/>
+      <w:bookmarkStart w:id="27" w:name="_MON_1782755758"/>
+      <w:bookmarkEnd w:id="27"/>
       <w:r>
         <w:object w:dxaOrig="8475" w:dyaOrig="5745" w14:anchorId="4FE0387B">
           <v:shape id="_x0000_i1040" type="#_x0000_t75" style="width:423.75pt;height:287.25pt" o:ole="" fillcolor="#2d0922">
             <v:imagedata r:id="rId38" o:title=""/>
           </v:shape>
-          <o:OLEObject Type="Embed" ProgID="Word.Document.12" ShapeID="_x0000_i1040" DrawAspect="Content" ObjectID="_1783087897" r:id="rId39">
+          <o:OLEObject Type="Embed" ProgID="Word.Document.12" ShapeID="_x0000_i1040" DrawAspect="Content" ObjectID="_1783088049" r:id="rId39">
             <o:FieldCodes>\s</o:FieldCodes>
           </o:OLEObject>
         </w:object>
@@ -2829,7 +2965,7 @@
       <w:pPr>
         <w:pStyle w:val="Heading3"/>
       </w:pPr>
-      <w:bookmarkStart w:id="27" w:name="_Toc172473042"/>
+      <w:bookmarkStart w:id="28" w:name="_Toc172475109"/>
       <w:r>
         <w:lastRenderedPageBreak/>
         <w:t>Passing a Function</w:t>
@@ -2837,7 +2973,7 @@
       <w:r>
         <w:t>:</w:t>
       </w:r>
-      <w:bookmarkEnd w:id="27"/>
+      <w:bookmarkEnd w:id="28"/>
     </w:p>
     <w:p>
       <w:pPr>
@@ -2860,8 +2996,8 @@
         <w:t>Parent Component:</w:t>
       </w:r>
     </w:p>
-    <w:bookmarkStart w:id="28" w:name="_MON_1782757380"/>
-    <w:bookmarkEnd w:id="28"/>
+    <w:bookmarkStart w:id="29" w:name="_MON_1782757380"/>
+    <w:bookmarkEnd w:id="29"/>
     <w:p>
       <w:pPr>
         <w:rPr>
@@ -2877,7 +3013,7 @@
           <v:shape id="_x0000_i1041" type="#_x0000_t75" style="width:423.75pt;height:324pt" o:ole="" fillcolor="#2d0922">
             <v:imagedata r:id="rId40" o:title=""/>
           </v:shape>
-          <o:OLEObject Type="Embed" ProgID="Word.Document.12" ShapeID="_x0000_i1041" DrawAspect="Content" ObjectID="_1783087898" r:id="rId41">
+          <o:OLEObject Type="Embed" ProgID="Word.Document.12" ShapeID="_x0000_i1041" DrawAspect="Content" ObjectID="_1783088050" r:id="rId41">
             <o:FieldCodes>\s</o:FieldCodes>
           </o:OLEObject>
         </w:object>
@@ -2898,14 +3034,14 @@
       <w:r>
         <w:t xml:space="preserve"> </w:t>
       </w:r>
-      <w:bookmarkStart w:id="29" w:name="_MON_1782757459"/>
-      <w:bookmarkEnd w:id="29"/>
+      <w:bookmarkStart w:id="30" w:name="_MON_1782757459"/>
+      <w:bookmarkEnd w:id="30"/>
       <w:r>
         <w:object w:dxaOrig="8475" w:dyaOrig="5051" w14:anchorId="5E557973">
           <v:shape id="_x0000_i1042" type="#_x0000_t75" style="width:423.75pt;height:252.75pt" o:ole="" fillcolor="#2d0922">
             <v:imagedata r:id="rId42" o:title=""/>
           </v:shape>
-          <o:OLEObject Type="Embed" ProgID="Word.Document.12" ShapeID="_x0000_i1042" DrawAspect="Content" ObjectID="_1783087899" r:id="rId43">
+          <o:OLEObject Type="Embed" ProgID="Word.Document.12" ShapeID="_x0000_i1042" DrawAspect="Content" ObjectID="_1783088051" r:id="rId43">
             <o:FieldCodes>\s</o:FieldCodes>
           </o:OLEObject>
         </w:object>
@@ -2923,7 +3059,7 @@
       <w:pPr>
         <w:pStyle w:val="Heading2"/>
       </w:pPr>
-      <w:bookmarkStart w:id="30" w:name="_Toc172473043"/>
+      <w:bookmarkStart w:id="31" w:name="_Toc172475110"/>
       <w:r>
         <w:lastRenderedPageBreak/>
         <w:t>Managing C</w:t>
@@ -2932,17 +3068,17 @@
         <w:tab/>
         <w:t>lick Event:</w:t>
       </w:r>
-      <w:bookmarkEnd w:id="30"/>
+      <w:bookmarkEnd w:id="31"/>
     </w:p>
     <w:p>
       <w:pPr>
         <w:pStyle w:val="Heading3"/>
       </w:pPr>
-      <w:bookmarkStart w:id="31" w:name="_Toc172473044"/>
+      <w:bookmarkStart w:id="32" w:name="_Toc172475111"/>
       <w:r>
         <w:t>Wrong Way:</w:t>
       </w:r>
-      <w:bookmarkEnd w:id="31"/>
+      <w:bookmarkEnd w:id="32"/>
     </w:p>
     <w:p>
       <w:r>
@@ -2983,8 +3119,8 @@
         <w:t xml:space="preserve"> Component:</w:t>
       </w:r>
     </w:p>
-    <w:bookmarkStart w:id="32" w:name="_MON_1782758264"/>
-    <w:bookmarkEnd w:id="32"/>
+    <w:bookmarkStart w:id="33" w:name="_MON_1782758264"/>
+    <w:bookmarkEnd w:id="33"/>
     <w:p>
       <w:pPr>
         <w:rPr>
@@ -3000,7 +3136,7 @@
           <v:shape id="_x0000_i1043" type="#_x0000_t75" style="width:423.75pt;height:224.25pt" o:ole="" fillcolor="#2d0922">
             <v:imagedata r:id="rId44" o:title=""/>
           </v:shape>
-          <o:OLEObject Type="Embed" ProgID="Word.Document.12" ShapeID="_x0000_i1043" DrawAspect="Content" ObjectID="_1783087900" r:id="rId45">
+          <o:OLEObject Type="Embed" ProgID="Word.Document.12" ShapeID="_x0000_i1043" DrawAspect="Content" ObjectID="_1783088052" r:id="rId45">
             <o:FieldCodes>\s</o:FieldCodes>
           </o:OLEObject>
         </w:object>
@@ -3015,29 +3151,7 @@
           <w:iCs/>
           <w:u w:val="single"/>
         </w:rPr>
-        <w:t>Button function in ‘</w:t>
-      </w:r>
-      <w:proofErr w:type="spellStart"/>
-      <w:r>
-        <w:rPr>
-          <w:b/>
-          <w:bCs/>
-          <w:i/>
-          <w:iCs/>
-          <w:u w:val="single"/>
-        </w:rPr>
-        <w:t>Managing_Click_Event</w:t>
-      </w:r>
-      <w:proofErr w:type="spellEnd"/>
-      <w:r>
-        <w:rPr>
-          <w:b/>
-          <w:bCs/>
-          <w:i/>
-          <w:iCs/>
-          <w:u w:val="single"/>
-        </w:rPr>
-        <w:t>’</w:t>
+        <w:t>Button function in ‘Managing_Click_Event’</w:t>
       </w:r>
       <w:r>
         <w:rPr>
@@ -3052,14 +3166,14 @@
       <w:r>
         <w:t xml:space="preserve"> </w:t>
       </w:r>
-      <w:bookmarkStart w:id="33" w:name="_MON_1782758416"/>
-      <w:bookmarkEnd w:id="33"/>
+      <w:bookmarkStart w:id="34" w:name="_MON_1782758416"/>
+      <w:bookmarkEnd w:id="34"/>
       <w:r>
         <w:object w:dxaOrig="8475" w:dyaOrig="2891" w14:anchorId="3140CB2A">
           <v:shape id="_x0000_i1044" type="#_x0000_t75" style="width:423.75pt;height:144.75pt" o:ole="" fillcolor="#2d0922">
             <v:imagedata r:id="rId46" o:title=""/>
           </v:shape>
-          <o:OLEObject Type="Embed" ProgID="Word.Document.12" ShapeID="_x0000_i1044" DrawAspect="Content" ObjectID="_1783087901" r:id="rId47">
+          <o:OLEObject Type="Embed" ProgID="Word.Document.12" ShapeID="_x0000_i1044" DrawAspect="Content" ObjectID="_1783088053" r:id="rId47">
             <o:FieldCodes>\s</o:FieldCodes>
           </o:OLEObject>
         </w:object>
@@ -3072,12 +3186,12 @@
       <w:pPr>
         <w:pStyle w:val="Heading3"/>
       </w:pPr>
-      <w:bookmarkStart w:id="34" w:name="_Toc172473045"/>
+      <w:bookmarkStart w:id="35" w:name="_Toc172475112"/>
       <w:r>
         <w:lastRenderedPageBreak/>
         <w:t>Correct Way By Using Arrow Function:</w:t>
       </w:r>
-      <w:bookmarkEnd w:id="34"/>
+      <w:bookmarkEnd w:id="35"/>
     </w:p>
     <w:p>
       <w:r>
@@ -3088,29 +3202,7 @@
           <w:iCs/>
           <w:u w:val="single"/>
         </w:rPr>
-        <w:t>Button function in ‘</w:t>
-      </w:r>
-      <w:proofErr w:type="spellStart"/>
-      <w:r>
-        <w:rPr>
-          <w:b/>
-          <w:bCs/>
-          <w:i/>
-          <w:iCs/>
-          <w:u w:val="single"/>
-        </w:rPr>
-        <w:t>Managing_Click_Event</w:t>
-      </w:r>
-      <w:proofErr w:type="spellEnd"/>
-      <w:r>
-        <w:rPr>
-          <w:b/>
-          <w:bCs/>
-          <w:i/>
-          <w:iCs/>
-          <w:u w:val="single"/>
-        </w:rPr>
-        <w:t>’</w:t>
+        <w:t>Button function in ‘Managing_Click_Event’</w:t>
       </w:r>
       <w:r>
         <w:rPr>
@@ -3125,14 +3217,14 @@
       <w:r>
         <w:t xml:space="preserve"> </w:t>
       </w:r>
-      <w:bookmarkStart w:id="35" w:name="_MON_1782905280"/>
-      <w:bookmarkEnd w:id="35"/>
+      <w:bookmarkStart w:id="36" w:name="_MON_1782905280"/>
+      <w:bookmarkEnd w:id="36"/>
       <w:r>
         <w:object w:dxaOrig="8475" w:dyaOrig="3611" w14:anchorId="60262519">
           <v:shape id="_x0000_i1045" type="#_x0000_t75" style="width:423.75pt;height:180.75pt" o:ole="" fillcolor="#2d0922">
             <v:imagedata r:id="rId48" o:title=""/>
           </v:shape>
-          <o:OLEObject Type="Embed" ProgID="Word.Document.12" ShapeID="_x0000_i1045" DrawAspect="Content" ObjectID="_1783087902" r:id="rId49">
+          <o:OLEObject Type="Embed" ProgID="Word.Document.12" ShapeID="_x0000_i1045" DrawAspect="Content" ObjectID="_1783088054" r:id="rId49">
             <o:FieldCodes>\s</o:FieldCodes>
           </o:OLEObject>
         </w:object>
@@ -3142,21 +3234,21 @@
       <w:pPr>
         <w:pStyle w:val="Heading3"/>
       </w:pPr>
-      <w:bookmarkStart w:id="36" w:name="_Toc172473046"/>
+      <w:bookmarkStart w:id="37" w:name="_Toc172475113"/>
       <w:r>
         <w:t>Correct Way By Using Regular Function:</w:t>
       </w:r>
-      <w:bookmarkEnd w:id="36"/>
-    </w:p>
-    <w:bookmarkStart w:id="37" w:name="_MON_1782907830"/>
-    <w:bookmarkEnd w:id="37"/>
+      <w:bookmarkEnd w:id="37"/>
+    </w:p>
+    <w:bookmarkStart w:id="38" w:name="_MON_1782907830"/>
+    <w:bookmarkEnd w:id="38"/>
     <w:p>
       <w:r>
         <w:object w:dxaOrig="8475" w:dyaOrig="6390" w14:anchorId="220156B5">
           <v:shape id="_x0000_i1046" type="#_x0000_t75" style="width:423.75pt;height:319.5pt" o:ole="" fillcolor="#2d0922">
             <v:imagedata r:id="rId50" o:title=""/>
           </v:shape>
-          <o:OLEObject Type="Embed" ProgID="Word.Document.12" ShapeID="_x0000_i1046" DrawAspect="Content" ObjectID="_1783087903" r:id="rId51">
+          <o:OLEObject Type="Embed" ProgID="Word.Document.12" ShapeID="_x0000_i1046" DrawAspect="Content" ObjectID="_1783088055" r:id="rId51">
             <o:FieldCodes>\s</o:FieldCodes>
           </o:OLEObject>
         </w:object>
@@ -3176,12 +3268,12 @@
       <w:pPr>
         <w:pStyle w:val="Heading2"/>
       </w:pPr>
-      <w:bookmarkStart w:id="38" w:name="_Toc172473047"/>
+      <w:bookmarkStart w:id="39" w:name="_Toc172475114"/>
       <w:r>
         <w:lastRenderedPageBreak/>
         <w:t>File structure of this chapter:</w:t>
       </w:r>
-      <w:bookmarkEnd w:id="38"/>
+      <w:bookmarkEnd w:id="39"/>
     </w:p>
     <w:p>
       <w:r>
@@ -3210,17 +3302,12 @@
       <w:pPr>
         <w:pStyle w:val="Heading2"/>
       </w:pPr>
-      <w:bookmarkStart w:id="39" w:name="_Toc172473048"/>
-      <w:proofErr w:type="spellStart"/>
+      <w:bookmarkStart w:id="40" w:name="_Toc172475115"/>
       <w:r>
         <w:lastRenderedPageBreak/>
-        <w:t>App.jsx</w:t>
-      </w:r>
-      <w:proofErr w:type="spellEnd"/>
-      <w:r>
-        <w:t xml:space="preserve"> of this chapter:</w:t>
-      </w:r>
-      <w:bookmarkEnd w:id="39"/>
+        <w:t>App.jsx of this chapter:</w:t>
+      </w:r>
+      <w:bookmarkEnd w:id="40"/>
     </w:p>
     <w:p>
       <w:r>
@@ -3235,16 +3322,11 @@
       <w:pPr>
         <w:pStyle w:val="Heading2"/>
       </w:pPr>
-      <w:bookmarkStart w:id="40" w:name="_Toc172473049"/>
-      <w:proofErr w:type="spellStart"/>
-      <w:r>
-        <w:t>Main.jsx</w:t>
-      </w:r>
-      <w:proofErr w:type="spellEnd"/>
-      <w:r>
-        <w:t xml:space="preserve"> of this chapter:</w:t>
-      </w:r>
-      <w:bookmarkEnd w:id="40"/>
+      <w:bookmarkStart w:id="41" w:name="_Toc172475116"/>
+      <w:r>
+        <w:t>Main.jsx of this chapter:</w:t>
+      </w:r>
+      <w:bookmarkEnd w:id="41"/>
     </w:p>
     <w:p>
       <w:r>
@@ -3262,7 +3344,7 @@
           <w:rStyle w:val="Heading2Char"/>
         </w:rPr>
       </w:pPr>
-      <w:bookmarkStart w:id="41" w:name="_Toc172473050"/>
+      <w:bookmarkStart w:id="42" w:name="_Toc172475117"/>
       <w:r>
         <w:rPr>
           <w:rStyle w:val="Heading2Char"/>
@@ -3282,7 +3364,7 @@
         </w:rPr>
         <w:t>:</w:t>
       </w:r>
-      <w:bookmarkEnd w:id="41"/>
+      <w:bookmarkEnd w:id="42"/>
     </w:p>
     <w:p>
       <w:r>
@@ -3353,7 +3435,7 @@
           <w:szCs w:val="32"/>
         </w:rPr>
       </w:pPr>
-      <w:bookmarkStart w:id="42" w:name="_Toc172473051"/>
+      <w:bookmarkStart w:id="43" w:name="_Toc172475118"/>
       <w:r>
         <w:rPr>
           <w:sz w:val="32"/>
@@ -3369,7 +3451,7 @@
         </w:rPr>
         <w:t>:</w:t>
       </w:r>
-      <w:bookmarkEnd w:id="42"/>
+      <w:bookmarkEnd w:id="43"/>
     </w:p>
     <w:p>
       <w:pPr>
@@ -3379,29 +3461,27 @@
           <w:numId w:val="6"/>
         </w:numPr>
       </w:pPr>
-      <w:bookmarkStart w:id="43" w:name="_Toc172473052"/>
-      <w:proofErr w:type="gramStart"/>
+      <w:bookmarkStart w:id="44" w:name="_Toc172475119"/>
       <w:r>
         <w:t>useR</w:t>
       </w:r>
       <w:r>
         <w:t>ef</w:t>
       </w:r>
-      <w:bookmarkEnd w:id="43"/>
-      <w:proofErr w:type="gramEnd"/>
+      <w:bookmarkEnd w:id="44"/>
     </w:p>
     <w:p>
       <w:pPr>
         <w:pStyle w:val="Heading3"/>
       </w:pPr>
-      <w:bookmarkStart w:id="44" w:name="_Toc172473053"/>
+      <w:bookmarkStart w:id="45" w:name="_Toc172475120"/>
       <w:r>
         <w:t>Changing the inner</w:t>
       </w:r>
       <w:r>
         <w:t>Text</w:t>
       </w:r>
-      <w:bookmarkEnd w:id="44"/>
+      <w:bookmarkEnd w:id="45"/>
     </w:p>
     <w:p>
       <w:pPr>
@@ -3424,15 +3504,15 @@
         <w:t>1_useRef_InnerText.jsx file:</w:t>
       </w:r>
     </w:p>
-    <w:bookmarkStart w:id="45" w:name="_MON_1782995173"/>
-    <w:bookmarkEnd w:id="45"/>
+    <w:bookmarkStart w:id="46" w:name="_MON_1782995173"/>
+    <w:bookmarkEnd w:id="46"/>
     <w:p>
       <w:r>
         <w:object w:dxaOrig="8475" w:dyaOrig="5040" w14:anchorId="1FAA02DE">
           <v:shape id="_x0000_i1050" type="#_x0000_t75" style="width:423.75pt;height:252pt" o:ole="" fillcolor="#2d0922">
             <v:imagedata r:id="rId56" o:title=""/>
           </v:shape>
-          <o:OLEObject Type="Embed" ProgID="Word.Document.12" ShapeID="_x0000_i1050" DrawAspect="Content" ObjectID="_1783087904" r:id="rId57">
+          <o:OLEObject Type="Embed" ProgID="Word.Document.12" ShapeID="_x0000_i1050" DrawAspect="Content" ObjectID="_1783088056" r:id="rId57">
             <o:FieldCodes>\s</o:FieldCodes>
           </o:OLEObject>
         </w:object>
@@ -3469,15 +3549,15 @@
         <w:t>.jsx file:</w:t>
       </w:r>
     </w:p>
-    <w:bookmarkStart w:id="46" w:name="_MON_1782995237"/>
-    <w:bookmarkEnd w:id="46"/>
+    <w:bookmarkStart w:id="47" w:name="_MON_1782995237"/>
+    <w:bookmarkEnd w:id="47"/>
     <w:p>
       <w:r>
         <w:object w:dxaOrig="8475" w:dyaOrig="4050" w14:anchorId="47E967D2">
           <v:shape id="_x0000_i1051" type="#_x0000_t75" style="width:423.75pt;height:202.5pt" o:ole="" fillcolor="#2d0922">
             <v:imagedata r:id="rId58" o:title=""/>
           </v:shape>
-          <o:OLEObject Type="Embed" ProgID="Word.Document.12" ShapeID="_x0000_i1051" DrawAspect="Content" ObjectID="_1783087905" r:id="rId59">
+          <o:OLEObject Type="Embed" ProgID="Word.Document.12" ShapeID="_x0000_i1051" DrawAspect="Content" ObjectID="_1783088057" r:id="rId59">
             <o:FieldCodes>\s</o:FieldCodes>
           </o:OLEObject>
         </w:object>
@@ -3493,7 +3573,6 @@
           <w:u w:val="single"/>
         </w:rPr>
       </w:pPr>
-      <w:proofErr w:type="spellStart"/>
       <w:r>
         <w:rPr>
           <w:b/>
@@ -3503,10 +3582,13 @@
           <w:u w:val="single"/>
         </w:rPr>
         <w:lastRenderedPageBreak/>
-        <w:t>Main.jsx</w:t>
-      </w:r>
-      <w:proofErr w:type="spellEnd"/>
-      <w:r>
+        <w:t>Main.jsx file:</w:t>
+      </w:r>
+    </w:p>
+    <w:bookmarkStart w:id="48" w:name="_MON_1782995452"/>
+    <w:bookmarkEnd w:id="48"/>
+    <w:p>
+      <w:pPr>
         <w:rPr>
           <w:b/>
           <w:bCs/>
@@ -3514,27 +3596,13 @@
           <w:iCs/>
           <w:u w:val="single"/>
         </w:rPr>
-        <w:t xml:space="preserve"> file:</w:t>
-      </w:r>
-    </w:p>
-    <w:bookmarkStart w:id="47" w:name="_MON_1782995452"/>
-    <w:bookmarkEnd w:id="47"/>
-    <w:p>
-      <w:pPr>
-        <w:rPr>
-          <w:b/>
-          <w:bCs/>
-          <w:i/>
-          <w:iCs/>
-          <w:u w:val="single"/>
-        </w:rPr>
       </w:pPr>
       <w:r>
         <w:object w:dxaOrig="8475" w:dyaOrig="4717" w14:anchorId="7B679957">
           <v:shape id="_x0000_i1052" type="#_x0000_t75" style="width:423.75pt;height:235.5pt" o:ole="" fillcolor="#2d0922">
             <v:imagedata r:id="rId60" o:title=""/>
           </v:shape>
-          <o:OLEObject Type="Embed" ProgID="Word.Document.12" ShapeID="_x0000_i1052" DrawAspect="Content" ObjectID="_1783087906" r:id="rId61">
+          <o:OLEObject Type="Embed" ProgID="Word.Document.12" ShapeID="_x0000_i1052" DrawAspect="Content" ObjectID="_1783088058" r:id="rId61">
             <o:FieldCodes>\s</o:FieldCodes>
           </o:OLEObject>
         </w:object>
@@ -3544,21 +3612,21 @@
       <w:pPr>
         <w:pStyle w:val="Heading3"/>
       </w:pPr>
-      <w:bookmarkStart w:id="48" w:name="_Toc172473054"/>
+      <w:bookmarkStart w:id="49" w:name="_Toc172475121"/>
       <w:r>
         <w:t>Changing the innerHtml</w:t>
       </w:r>
-      <w:bookmarkEnd w:id="48"/>
-    </w:p>
-    <w:bookmarkStart w:id="49" w:name="_MON_1782995940"/>
-    <w:bookmarkEnd w:id="49"/>
+      <w:bookmarkEnd w:id="49"/>
+    </w:p>
+    <w:bookmarkStart w:id="50" w:name="_MON_1782995940"/>
+    <w:bookmarkEnd w:id="50"/>
     <w:p>
       <w:r>
         <w:object w:dxaOrig="8475" w:dyaOrig="5411" w14:anchorId="390FB554">
           <v:shape id="_x0000_i1053" type="#_x0000_t75" style="width:423.75pt;height:270.75pt" o:ole="" fillcolor="#2d0922">
             <v:imagedata r:id="rId62" o:title=""/>
           </v:shape>
-          <o:OLEObject Type="Embed" ProgID="Word.Document.12" ShapeID="_x0000_i1053" DrawAspect="Content" ObjectID="_1783087907" r:id="rId63">
+          <o:OLEObject Type="Embed" ProgID="Word.Document.12" ShapeID="_x0000_i1053" DrawAspect="Content" ObjectID="_1783088059" r:id="rId63">
             <o:FieldCodes>\s</o:FieldCodes>
           </o:OLEObject>
         </w:object>
@@ -3569,12 +3637,12 @@
       <w:pPr>
         <w:pStyle w:val="Heading3"/>
       </w:pPr>
-      <w:bookmarkStart w:id="50" w:name="_Toc172473055"/>
+      <w:bookmarkStart w:id="51" w:name="_Toc172475122"/>
       <w:r>
         <w:lastRenderedPageBreak/>
         <w:t>Compile Results:</w:t>
       </w:r>
-      <w:bookmarkEnd w:id="50"/>
+      <w:bookmarkEnd w:id="51"/>
     </w:p>
     <w:p>
       <w:pPr>
@@ -3584,23 +3652,13 @@
           <w:u w:val="single"/>
         </w:rPr>
       </w:pPr>
-      <w:proofErr w:type="spellStart"/>
       <w:r>
         <w:rPr>
           <w:b/>
           <w:bCs/>
           <w:u w:val="single"/>
         </w:rPr>
-        <w:t>Befor</w:t>
-      </w:r>
-      <w:proofErr w:type="spellEnd"/>
-      <w:r>
-        <w:rPr>
-          <w:b/>
-          <w:bCs/>
-          <w:u w:val="single"/>
-        </w:rPr>
-        <w:t>:</w:t>
+        <w:t>Befor:</w:t>
       </w:r>
     </w:p>
     <w:p>
@@ -3720,12 +3778,12 @@
       <w:pPr>
         <w:pStyle w:val="Heading3"/>
       </w:pPr>
-      <w:bookmarkStart w:id="51" w:name="_Toc172473056"/>
+      <w:bookmarkStart w:id="52" w:name="_Toc172475123"/>
       <w:r>
         <w:lastRenderedPageBreak/>
         <w:t>Changing the innerText or HTML by arrow function:</w:t>
       </w:r>
-      <w:bookmarkEnd w:id="51"/>
+      <w:bookmarkEnd w:id="52"/>
     </w:p>
     <w:p>
       <w:pPr>
@@ -3751,15 +3809,15 @@
         <w:t>Don’t forgot to remove “current” keyword</w:t>
       </w:r>
     </w:p>
-    <w:bookmarkStart w:id="52" w:name="_MON_1782996455"/>
-    <w:bookmarkEnd w:id="52"/>
+    <w:bookmarkStart w:id="53" w:name="_MON_1782996455"/>
+    <w:bookmarkEnd w:id="53"/>
     <w:p>
       <w:r>
         <w:object w:dxaOrig="8475" w:dyaOrig="6825" w14:anchorId="2B9A5131">
           <v:shape id="_x0000_i1127" type="#_x0000_t75" style="width:423.75pt;height:341.25pt" o:ole="" fillcolor="#2d0922">
             <v:imagedata r:id="rId66" o:title=""/>
           </v:shape>
-          <o:OLEObject Type="Embed" ProgID="Word.Document.12" ShapeID="_x0000_i1127" DrawAspect="Content" ObjectID="_1783087908" r:id="rId67">
+          <o:OLEObject Type="Embed" ProgID="Word.Document.12" ShapeID="_x0000_i1127" DrawAspect="Content" ObjectID="_1783088060" r:id="rId67">
             <o:FieldCodes>\s</o:FieldCodes>
           </o:OLEObject>
         </w:object>
@@ -3772,33 +3830,27 @@
       <w:pPr>
         <w:pStyle w:val="Heading3"/>
       </w:pPr>
+      <w:bookmarkStart w:id="54" w:name="_Toc172475124"/>
       <w:r>
         <w:lastRenderedPageBreak/>
         <w:t>Setting Attributes:</w:t>
       </w:r>
-    </w:p>
-    <w:p>
-      <w:r>
-        <w:t>Changing the ‘</w:t>
-      </w:r>
-      <w:proofErr w:type="spellStart"/>
-      <w:r>
-        <w:t>src</w:t>
-      </w:r>
-      <w:proofErr w:type="spellEnd"/>
-      <w:r>
-        <w:t>’ and Height of an image, when a button is clicked:</w:t>
-      </w:r>
-    </w:p>
-    <w:bookmarkStart w:id="53" w:name="_MON_1783085994"/>
-    <w:bookmarkEnd w:id="53"/>
+      <w:bookmarkEnd w:id="54"/>
+    </w:p>
+    <w:p>
+      <w:r>
+        <w:t>Changing the ‘src’ and Height of an image, when a button is clicked:</w:t>
+      </w:r>
+    </w:p>
+    <w:bookmarkStart w:id="55" w:name="_MON_1783085994"/>
+    <w:bookmarkEnd w:id="55"/>
     <w:p>
       <w:r>
         <w:object w:dxaOrig="8475" w:dyaOrig="7957" w14:anchorId="3A5DD7E7">
           <v:shape id="_x0000_i1132" type="#_x0000_t75" style="width:423.75pt;height:397.5pt" o:ole="" fillcolor="#2d0922">
             <v:imagedata r:id="rId68" o:title=""/>
           </v:shape>
-          <o:OLEObject Type="Embed" ProgID="Word.Document.12" ShapeID="_x0000_i1132" DrawAspect="Content" ObjectID="_1783087909" r:id="rId69">
+          <o:OLEObject Type="Embed" ProgID="Word.Document.12" ShapeID="_x0000_i1132" DrawAspect="Content" ObjectID="_1783088061" r:id="rId69">
             <o:FieldCodes>\s</o:FieldCodes>
           </o:OLEObject>
         </w:object>
@@ -3822,6 +3874,7 @@
       <w:pPr>
         <w:pStyle w:val="Heading3"/>
       </w:pPr>
+      <w:bookmarkStart w:id="56" w:name="_Toc172475125"/>
       <w:r>
         <w:lastRenderedPageBreak/>
         <w:t>Input Elements</w:t>
@@ -3829,27 +3882,26 @@
       <w:r>
         <w:t>:</w:t>
       </w:r>
+      <w:bookmarkEnd w:id="56"/>
     </w:p>
     <w:p>
       <w:r>
         <w:t>This code will get the first name and last name, which are entered in the placeholder, and then show them when a button is clicked</w:t>
       </w:r>
     </w:p>
-    <w:bookmarkStart w:id="54" w:name="_GoBack"/>
-    <w:bookmarkStart w:id="55" w:name="_MON_1783087865"/>
-    <w:bookmarkEnd w:id="55"/>
+    <w:bookmarkStart w:id="57" w:name="_MON_1783087865"/>
+    <w:bookmarkEnd w:id="57"/>
     <w:p>
       <w:r>
         <w:object w:dxaOrig="8475" w:dyaOrig="9011" w14:anchorId="0C45216A">
           <v:shape id="_x0000_i1136" type="#_x0000_t75" style="width:423.75pt;height:450.75pt" o:ole="" fillcolor="#2d0922">
             <v:imagedata r:id="rId70" o:title=""/>
           </v:shape>
-          <o:OLEObject Type="Embed" ProgID="Word.Document.12" ShapeID="_x0000_i1136" DrawAspect="Content" ObjectID="_1783087910" r:id="rId71">
+          <o:OLEObject Type="Embed" ProgID="Word.Document.12" ShapeID="_x0000_i1136" DrawAspect="Content" ObjectID="_1783088062" r:id="rId71">
             <o:FieldCodes>\s</o:FieldCodes>
           </o:OLEObject>
         </w:object>
       </w:r>
-      <w:bookmarkEnd w:id="54"/>
     </w:p>
     <w:p>
       <w:pPr>
@@ -3913,8 +3965,8 @@
       <w:tblLook w:val="04A0" w:firstRow="1" w:lastRow="0" w:firstColumn="1" w:lastColumn="0" w:noHBand="0" w:noVBand="1"/>
     </w:tblPr>
     <w:tblGrid>
-      <w:gridCol w:w="8300"/>
-      <w:gridCol w:w="1060"/>
+      <w:gridCol w:w="8191"/>
+      <w:gridCol w:w="1169"/>
     </w:tblGrid>
     <w:tr>
       <w:trPr>
@@ -4010,7 +4062,7 @@
               <w:noProof/>
               <w:color w:val="FFFFFF" w:themeColor="background1"/>
             </w:rPr>
-            <w:t>22</w:t>
+            <w:t>5</w:t>
           </w:r>
           <w:r>
             <w:rPr>
@@ -6295,8 +6347,8 @@
     <w:rsidRoot w:val="007504D0"/>
     <w:rsid w:val="0009518A"/>
     <w:rsid w:val="000F3873"/>
+    <w:rsid w:val="002A4C49"/>
     <w:rsid w:val="003432A6"/>
-    <w:rsid w:val="003611F9"/>
     <w:rsid w:val="00455F21"/>
     <w:rsid w:val="00477D1A"/>
     <w:rsid w:val="00520C9C"/>
@@ -7047,7 +7099,7 @@
 </file>
 
 <file path=customXml/itemProps1.xml><?xml version="1.0" encoding="utf-8"?>
-<ds:datastoreItem xmlns:ds="http://schemas.openxmlformats.org/officeDocument/2006/customXml" ds:itemID="{F8AB599A-6C00-45AC-8F8A-F69896D9CBE4}">
+<ds:datastoreItem xmlns:ds="http://schemas.openxmlformats.org/officeDocument/2006/customXml" ds:itemID="{7396F3D3-D107-4BBB-AF2F-8A6957BEEA63}">
   <ds:schemaRefs>
     <ds:schemaRef ds:uri="http://schemas.openxmlformats.org/officeDocument/2006/bibliography"/>
   </ds:schemaRefs>

</xml_diff>

<commit_message>
add 'Working with Css' section
</commit_message>
<xml_diff>
--- a/notes_of_the_second_course/react.docx
+++ b/notes_of_the_second_course/react.docx
@@ -29,12 +29,7 @@
             <w:pStyle w:val="TOCHeading"/>
           </w:pPr>
           <w:r>
-            <w:t>Co</w:t>
-          </w:r>
-          <w:bookmarkStart w:id="0" w:name="_GoBack"/>
-          <w:bookmarkEnd w:id="0"/>
-          <w:r>
-            <w:t>ntents</w:t>
+            <w:t>Contents</w:t>
           </w:r>
         </w:p>
         <w:p>
@@ -2259,7 +2254,7 @@
       <w:pPr>
         <w:pStyle w:val="Heading1"/>
       </w:pPr>
-      <w:bookmarkStart w:id="1" w:name="_Toc172475098"/>
+      <w:bookmarkStart w:id="0" w:name="_Toc172475098"/>
       <w:r>
         <w:lastRenderedPageBreak/>
         <w:t xml:space="preserve">React </w:t>
@@ -2270,28 +2265,28 @@
       <w:r>
         <w:t>Fundamentals</w:t>
       </w:r>
+      <w:bookmarkEnd w:id="0"/>
+    </w:p>
+    <w:p>
+      <w:pPr>
+        <w:pStyle w:val="Heading2"/>
+      </w:pPr>
+      <w:bookmarkStart w:id="1" w:name="_Toc172475099"/>
+      <w:r>
+        <w:t>Create a</w:t>
+      </w:r>
+      <w:r>
+        <w:t xml:space="preserve"> react app using Vite:</w:t>
+      </w:r>
       <w:bookmarkEnd w:id="1"/>
     </w:p>
     <w:p>
-      <w:pPr>
-        <w:pStyle w:val="Heading2"/>
-      </w:pPr>
-      <w:bookmarkStart w:id="2" w:name="_Toc172475099"/>
-      <w:r>
-        <w:t>Create a</w:t>
-      </w:r>
-      <w:r>
-        <w:t xml:space="preserve"> react app using Vite:</w:t>
-      </w:r>
-      <w:bookmarkEnd w:id="2"/>
-    </w:p>
-    <w:p>
       <w:r>
         <w:t>My node version on the Ubuntu WSL was outdated so I ran this command to install the latest long term support version of it:</w:t>
       </w:r>
     </w:p>
-    <w:bookmarkStart w:id="3" w:name="_MON_1755764422"/>
-    <w:bookmarkEnd w:id="3"/>
+    <w:bookmarkStart w:id="2" w:name="_MON_1755764422"/>
+    <w:bookmarkEnd w:id="2"/>
     <w:p>
       <w:r>
         <w:rPr>
@@ -2321,7 +2316,7 @@
           <v:shape id="_x0000_i1025" type="#_x0000_t75" style="width:468.75pt;height:63pt" o:ole="" fillcolor="#2d0922">
             <v:imagedata r:id="rId8" o:title=""/>
           </v:shape>
-          <o:OLEObject Type="Embed" ProgID="Word.Document.12" ShapeID="_x0000_i1025" DrawAspect="Content" ObjectID="_1783088034" r:id="rId9">
+          <o:OLEObject Type="Embed" ProgID="Word.Document.12" ShapeID="_x0000_i1025" DrawAspect="Content" ObjectID="_1783178750" r:id="rId9">
             <o:FieldCodes>\s</o:FieldCodes>
           </o:OLEObject>
         </w:object>
@@ -2332,15 +2327,15 @@
         <w:t>In order to create a Vite project this command should be used and the Vite should be followed:</w:t>
       </w:r>
     </w:p>
-    <w:bookmarkStart w:id="4" w:name="_MON_1780065910"/>
-    <w:bookmarkEnd w:id="4"/>
+    <w:bookmarkStart w:id="3" w:name="_MON_1780065910"/>
+    <w:bookmarkEnd w:id="3"/>
     <w:p>
       <w:r>
         <w:object w:dxaOrig="9360" w:dyaOrig="416" w14:anchorId="7B3FD8AB">
           <v:shape id="_x0000_i1026" type="#_x0000_t75" style="width:468.75pt;height:21pt" o:ole="" fillcolor="#2d0922">
             <v:imagedata r:id="rId10" o:title=""/>
           </v:shape>
-          <o:OLEObject Type="Embed" ProgID="Word.Document.12" ShapeID="_x0000_i1026" DrawAspect="Content" ObjectID="_1783088035" r:id="rId11">
+          <o:OLEObject Type="Embed" ProgID="Word.Document.12" ShapeID="_x0000_i1026" DrawAspect="Content" ObjectID="_1783178751" r:id="rId11">
             <o:FieldCodes>\s</o:FieldCodes>
           </o:OLEObject>
         </w:object>
@@ -2354,18 +2349,26 @@
         <w:t>pnpm instead will be used. Pnpm uses hard links and symlinks to save one version of a module only ever once on a disk.</w:t>
       </w:r>
       <w:r>
-        <w:t xml:space="preserve"> for installing it, this command have been used:</w:t>
-      </w:r>
-    </w:p>
-    <w:bookmarkStart w:id="5" w:name="_MON_1780067084"/>
-    <w:bookmarkEnd w:id="5"/>
+        <w:t xml:space="preserve"> </w:t>
+      </w:r>
+      <w:proofErr w:type="gramStart"/>
+      <w:r>
+        <w:t>for</w:t>
+      </w:r>
+      <w:proofErr w:type="gramEnd"/>
+      <w:r>
+        <w:t xml:space="preserve"> installing it, this command have been used:</w:t>
+      </w:r>
+    </w:p>
+    <w:bookmarkStart w:id="4" w:name="_MON_1780067084"/>
+    <w:bookmarkEnd w:id="4"/>
     <w:p>
       <w:r>
         <w:object w:dxaOrig="9360" w:dyaOrig="416" w14:anchorId="6F5B40CC">
           <v:shape id="_x0000_i1027" type="#_x0000_t75" style="width:468.75pt;height:21pt" o:ole="" fillcolor="#2d0922">
             <v:imagedata r:id="rId12" o:title=""/>
           </v:shape>
-          <o:OLEObject Type="Embed" ProgID="Word.Document.12" ShapeID="_x0000_i1027" DrawAspect="Content" ObjectID="_1783088036" r:id="rId13">
+          <o:OLEObject Type="Embed" ProgID="Word.Document.12" ShapeID="_x0000_i1027" DrawAspect="Content" ObjectID="_1783178752" r:id="rId13">
             <o:FieldCodes>\s</o:FieldCodes>
           </o:OLEObject>
         </w:object>
@@ -2420,15 +2423,15 @@
         <w:t>For running the program using pnpm, the following command should be used:</w:t>
       </w:r>
     </w:p>
-    <w:bookmarkStart w:id="6" w:name="_MON_1780067319"/>
-    <w:bookmarkEnd w:id="6"/>
+    <w:bookmarkStart w:id="5" w:name="_MON_1780067319"/>
+    <w:bookmarkEnd w:id="5"/>
     <w:p>
       <w:r>
         <w:object w:dxaOrig="9360" w:dyaOrig="416" w14:anchorId="6FC00D9C">
           <v:shape id="_x0000_i1028" type="#_x0000_t75" style="width:468.75pt;height:21pt" o:ole="" fillcolor="#2d0922">
             <v:imagedata r:id="rId14" o:title=""/>
           </v:shape>
-          <o:OLEObject Type="Embed" ProgID="Word.Document.12" ShapeID="_x0000_i1028" DrawAspect="Content" ObjectID="_1783088037" r:id="rId15">
+          <o:OLEObject Type="Embed" ProgID="Word.Document.12" ShapeID="_x0000_i1028" DrawAspect="Content" ObjectID="_1783178753" r:id="rId15">
             <o:FieldCodes>\s</o:FieldCodes>
           </o:OLEObject>
         </w:object>
@@ -2439,15 +2442,15 @@
         <w:t>For running the program using npm, the following command should be used:</w:t>
       </w:r>
     </w:p>
-    <w:bookmarkStart w:id="7" w:name="_MON_1780067367"/>
-    <w:bookmarkEnd w:id="7"/>
+    <w:bookmarkStart w:id="6" w:name="_MON_1780067367"/>
+    <w:bookmarkEnd w:id="6"/>
     <w:p>
       <w:r>
         <w:object w:dxaOrig="9360" w:dyaOrig="416" w14:anchorId="164A6E09">
           <v:shape id="_x0000_i1029" type="#_x0000_t75" style="width:468.75pt;height:21pt" o:ole="" fillcolor="#2d0922">
             <v:imagedata r:id="rId16" o:title=""/>
           </v:shape>
-          <o:OLEObject Type="Embed" ProgID="Word.Document.12" ShapeID="_x0000_i1029" DrawAspect="Content" ObjectID="_1783088038" r:id="rId17">
+          <o:OLEObject Type="Embed" ProgID="Word.Document.12" ShapeID="_x0000_i1029" DrawAspect="Content" ObjectID="_1783178754" r:id="rId17">
             <o:FieldCodes>\s</o:FieldCodes>
           </o:OLEObject>
         </w:object>
@@ -2458,15 +2461,15 @@
         <w:t>Project can also be run by using the Vite command:</w:t>
       </w:r>
     </w:p>
-    <w:bookmarkStart w:id="8" w:name="_MON_1780067601"/>
-    <w:bookmarkEnd w:id="8"/>
+    <w:bookmarkStart w:id="7" w:name="_MON_1780067601"/>
+    <w:bookmarkEnd w:id="7"/>
     <w:p>
       <w:r>
         <w:object w:dxaOrig="9360" w:dyaOrig="416" w14:anchorId="3B818C81">
           <v:shape id="_x0000_i1030" type="#_x0000_t75" style="width:468.75pt;height:21pt" o:ole="" fillcolor="#2d0922">
             <v:imagedata r:id="rId18" o:title=""/>
           </v:shape>
-          <o:OLEObject Type="Embed" ProgID="Word.Document.12" ShapeID="_x0000_i1030" DrawAspect="Content" ObjectID="_1783088039" r:id="rId19">
+          <o:OLEObject Type="Embed" ProgID="Word.Document.12" ShapeID="_x0000_i1030" DrawAspect="Content" ObjectID="_1783178755" r:id="rId19">
             <o:FieldCodes>\s</o:FieldCodes>
           </o:OLEObject>
         </w:object>
@@ -2478,12 +2481,12 @@
       <w:pPr>
         <w:pStyle w:val="Heading2"/>
       </w:pPr>
-      <w:bookmarkStart w:id="9" w:name="_Toc172475100"/>
+      <w:bookmarkStart w:id="8" w:name="_Toc172475100"/>
       <w:r>
         <w:lastRenderedPageBreak/>
         <w:t>If-else statement in JSX using ternary Operator</w:t>
       </w:r>
-      <w:bookmarkEnd w:id="9"/>
+      <w:bookmarkEnd w:id="8"/>
     </w:p>
     <w:p>
       <w:r>
@@ -2494,15 +2497,15 @@
         <w:t>In React, component names should start with an uppercase letter</w:t>
       </w:r>
     </w:p>
-    <w:bookmarkStart w:id="10" w:name="_MON_1781596859"/>
-    <w:bookmarkEnd w:id="10"/>
+    <w:bookmarkStart w:id="9" w:name="_MON_1781596859"/>
+    <w:bookmarkEnd w:id="9"/>
     <w:p>
       <w:r>
         <w:object w:dxaOrig="8475" w:dyaOrig="7290" w14:anchorId="1DB78CF3">
           <v:shape id="_x0000_i1031" type="#_x0000_t75" style="width:423.75pt;height:364.5pt" o:ole="" fillcolor="#2d0922">
             <v:imagedata r:id="rId20" o:title=""/>
           </v:shape>
-          <o:OLEObject Type="Embed" ProgID="Word.Document.12" ShapeID="_x0000_i1031" DrawAspect="Content" ObjectID="_1783088040" r:id="rId21">
+          <o:OLEObject Type="Embed" ProgID="Word.Document.12" ShapeID="_x0000_i1031" DrawAspect="Content" ObjectID="_1783178756" r:id="rId21">
             <o:FieldCodes>\s</o:FieldCodes>
           </o:OLEObject>
         </w:object>
@@ -2517,25 +2520,25 @@
           <w:szCs w:val="36"/>
         </w:rPr>
       </w:pPr>
-      <w:bookmarkStart w:id="11" w:name="_Toc172475101"/>
+      <w:bookmarkStart w:id="10" w:name="_Toc172475101"/>
       <w:r>
         <w:lastRenderedPageBreak/>
         <w:t>Anonymous Function</w:t>
       </w:r>
-      <w:bookmarkEnd w:id="11"/>
+      <w:bookmarkEnd w:id="10"/>
       <w:r>
         <w:t xml:space="preserve"> </w:t>
       </w:r>
     </w:p>
-    <w:bookmarkStart w:id="12" w:name="_MON_1781449753"/>
-    <w:bookmarkEnd w:id="12"/>
+    <w:bookmarkStart w:id="11" w:name="_MON_1781449753"/>
+    <w:bookmarkEnd w:id="11"/>
     <w:p>
       <w:r>
         <w:object w:dxaOrig="8835" w:dyaOrig="10080" w14:anchorId="35ABA31A">
           <v:shape id="_x0000_i1032" type="#_x0000_t75" style="width:441.75pt;height:7in" o:ole="" fillcolor="#2d0922">
             <v:imagedata r:id="rId22" o:title=""/>
           </v:shape>
-          <o:OLEObject Type="Embed" ProgID="Word.Document.12" ShapeID="_x0000_i1032" DrawAspect="Content" ObjectID="_1783088041" r:id="rId23">
+          <o:OLEObject Type="Embed" ProgID="Word.Document.12" ShapeID="_x0000_i1032" DrawAspect="Content" ObjectID="_1783178757" r:id="rId23">
             <o:FieldCodes>\s</o:FieldCodes>
           </o:OLEObject>
         </w:object>
@@ -2559,12 +2562,12 @@
       <w:pPr>
         <w:pStyle w:val="Heading2"/>
       </w:pPr>
-      <w:bookmarkStart w:id="13" w:name="_Toc172475102"/>
+      <w:bookmarkStart w:id="12" w:name="_Toc172475102"/>
       <w:r>
         <w:lastRenderedPageBreak/>
         <w:t>JSX For-Loop</w:t>
       </w:r>
-      <w:bookmarkEnd w:id="13"/>
+      <w:bookmarkEnd w:id="12"/>
     </w:p>
     <w:p>
       <w:pPr>
@@ -2601,15 +2604,15 @@
         <w:t>Don’t forgot to add ‘return’ to the map function!</w:t>
       </w:r>
     </w:p>
-    <w:bookmarkStart w:id="14" w:name="_MON_1781506932"/>
-    <w:bookmarkEnd w:id="14"/>
+    <w:bookmarkStart w:id="13" w:name="_MON_1781506932"/>
+    <w:bookmarkEnd w:id="13"/>
     <w:p>
       <w:r>
         <w:object w:dxaOrig="8385" w:dyaOrig="3600" w14:anchorId="646026AD">
           <v:shape id="_x0000_i1033" type="#_x0000_t75" style="width:419.25pt;height:180pt" o:ole="" fillcolor="#2d0922">
             <v:imagedata r:id="rId24" o:title=""/>
           </v:shape>
-          <o:OLEObject Type="Embed" ProgID="Word.Document.12" ShapeID="_x0000_i1033" DrawAspect="Content" ObjectID="_1783088042" r:id="rId25">
+          <o:OLEObject Type="Embed" ProgID="Word.Document.12" ShapeID="_x0000_i1033" DrawAspect="Content" ObjectID="_1783178758" r:id="rId25">
             <o:FieldCodes>\s</o:FieldCodes>
           </o:OLEObject>
         </w:object>
@@ -2623,12 +2626,12 @@
       <w:pPr>
         <w:pStyle w:val="Heading2"/>
       </w:pPr>
-      <w:bookmarkStart w:id="15" w:name="_Toc172475103"/>
+      <w:bookmarkStart w:id="14" w:name="_Toc172475103"/>
       <w:r>
         <w:lastRenderedPageBreak/>
         <w:t>JSX Conditional Rendering Using IF-Else:</w:t>
       </w:r>
-      <w:bookmarkEnd w:id="15"/>
+      <w:bookmarkEnd w:id="14"/>
     </w:p>
     <w:p>
       <w:r>
@@ -2645,14 +2648,14 @@
         </w:rPr>
         <w:t xml:space="preserve">more efficient and cleaner way, of implementing If-Else by using functions is illustrated: </w:t>
       </w:r>
-      <w:bookmarkStart w:id="16" w:name="_MON_1781508059"/>
-      <w:bookmarkEnd w:id="16"/>
+      <w:bookmarkStart w:id="15" w:name="_MON_1781508059"/>
+      <w:bookmarkEnd w:id="15"/>
       <w:r>
         <w:object w:dxaOrig="8475" w:dyaOrig="6543" w14:anchorId="32BB2B3C">
           <v:shape id="_x0000_i1034" type="#_x0000_t75" style="width:423.75pt;height:327pt" o:ole="" fillcolor="#2d0922">
             <v:imagedata r:id="rId26" o:title=""/>
           </v:shape>
-          <o:OLEObject Type="Embed" ProgID="Word.Document.12" ShapeID="_x0000_i1034" DrawAspect="Content" ObjectID="_1783088043" r:id="rId27">
+          <o:OLEObject Type="Embed" ProgID="Word.Document.12" ShapeID="_x0000_i1034" DrawAspect="Content" ObjectID="_1783178759" r:id="rId27">
             <o:FieldCodes>\s</o:FieldCodes>
           </o:OLEObject>
         </w:object>
@@ -2662,7 +2665,7 @@
       <w:pPr>
         <w:pStyle w:val="Heading2"/>
       </w:pPr>
-      <w:bookmarkStart w:id="17" w:name="_Toc172475104"/>
+      <w:bookmarkStart w:id="16" w:name="_Toc172475104"/>
       <w:r>
         <w:lastRenderedPageBreak/>
         <w:t xml:space="preserve">JSX Conditional Rendering Using </w:t>
@@ -2670,17 +2673,17 @@
       <w:r>
         <w:t>Switch Statement:</w:t>
       </w:r>
-      <w:bookmarkEnd w:id="17"/>
-    </w:p>
-    <w:bookmarkStart w:id="18" w:name="_MON_1781596364"/>
-    <w:bookmarkEnd w:id="18"/>
+      <w:bookmarkEnd w:id="16"/>
+    </w:p>
+    <w:bookmarkStart w:id="17" w:name="_MON_1781596364"/>
+    <w:bookmarkEnd w:id="17"/>
     <w:p>
       <w:r>
         <w:object w:dxaOrig="8475" w:dyaOrig="4680" w14:anchorId="42B1CF7F">
           <v:shape id="_x0000_i1035" type="#_x0000_t75" style="width:423.75pt;height:234pt" o:ole="" fillcolor="#2d0922">
             <v:imagedata r:id="rId28" o:title=""/>
           </v:shape>
-          <o:OLEObject Type="Embed" ProgID="Word.Document.12" ShapeID="_x0000_i1035" DrawAspect="Content" ObjectID="_1783088044" r:id="rId29">
+          <o:OLEObject Type="Embed" ProgID="Word.Document.12" ShapeID="_x0000_i1035" DrawAspect="Content" ObjectID="_1783178760" r:id="rId29">
             <o:FieldCodes>\s</o:FieldCodes>
           </o:OLEObject>
         </w:object>
@@ -2690,7 +2693,7 @@
       <w:pPr>
         <w:pStyle w:val="Heading2"/>
       </w:pPr>
-      <w:bookmarkStart w:id="19" w:name="_Toc172475105"/>
+      <w:bookmarkStart w:id="18" w:name="_Toc172475105"/>
       <w:r>
         <w:t xml:space="preserve">JSX Conditional Rendering Using </w:t>
       </w:r>
@@ -2703,22 +2706,22 @@
       <w:r>
         <w:t>:</w:t>
       </w:r>
-      <w:bookmarkEnd w:id="19"/>
+      <w:bookmarkEnd w:id="18"/>
     </w:p>
     <w:p>
       <w:r>
         <w:t>If condition is true, it will execute the code after the ‘&amp;&amp;’ operator, otherwise it won’t execute something else.</w:t>
       </w:r>
     </w:p>
-    <w:bookmarkStart w:id="20" w:name="_MON_1781597712"/>
-    <w:bookmarkEnd w:id="20"/>
+    <w:bookmarkStart w:id="19" w:name="_MON_1781597712"/>
+    <w:bookmarkEnd w:id="19"/>
     <w:p>
       <w:r>
         <w:object w:dxaOrig="8475" w:dyaOrig="5130" w14:anchorId="309D6332">
           <v:shape id="_x0000_i1036" type="#_x0000_t75" style="width:423.75pt;height:256.5pt" o:ole="" fillcolor="#2d0922">
             <v:imagedata r:id="rId30" o:title=""/>
           </v:shape>
-          <o:OLEObject Type="Embed" ProgID="Word.Document.12" ShapeID="_x0000_i1036" DrawAspect="Content" ObjectID="_1783088045" r:id="rId31">
+          <o:OLEObject Type="Embed" ProgID="Word.Document.12" ShapeID="_x0000_i1036" DrawAspect="Content" ObjectID="_1783178761" r:id="rId31">
             <o:FieldCodes>\s</o:FieldCodes>
           </o:OLEObject>
         </w:object>
@@ -2728,7 +2731,7 @@
       <w:pPr>
         <w:pStyle w:val="Heading2"/>
       </w:pPr>
-      <w:bookmarkStart w:id="21" w:name="_Toc172475106"/>
+      <w:bookmarkStart w:id="20" w:name="_Toc172475106"/>
       <w:r>
         <w:lastRenderedPageBreak/>
         <w:t>Passing Properties to Child Component</w:t>
@@ -2736,22 +2739,22 @@
       <w:r>
         <w:t>:</w:t>
       </w:r>
+      <w:bookmarkEnd w:id="20"/>
+    </w:p>
+    <w:p>
+      <w:r>
+        <w:t>It has a unidirectional flow, so you cannot pass components from child to parent.</w:t>
+      </w:r>
+    </w:p>
+    <w:p>
+      <w:pPr>
+        <w:pStyle w:val="Heading3"/>
+      </w:pPr>
+      <w:bookmarkStart w:id="21" w:name="_Toc172475107"/>
+      <w:r>
+        <w:t>Passing a String</w:t>
+      </w:r>
       <w:bookmarkEnd w:id="21"/>
-    </w:p>
-    <w:p>
-      <w:r>
-        <w:t>It has a unidirectional flow, so you cannot pass components from child to parent.</w:t>
-      </w:r>
-    </w:p>
-    <w:p>
-      <w:pPr>
-        <w:pStyle w:val="Heading3"/>
-      </w:pPr>
-      <w:bookmarkStart w:id="22" w:name="_Toc172475107"/>
-      <w:r>
-        <w:t>Passing a String</w:t>
-      </w:r>
-      <w:bookmarkEnd w:id="22"/>
     </w:p>
     <w:p>
       <w:r>
@@ -2779,8 +2782,8 @@
         <w:t>Parent Component:</w:t>
       </w:r>
     </w:p>
-    <w:bookmarkStart w:id="23" w:name="_MON_1782635894"/>
-    <w:bookmarkEnd w:id="23"/>
+    <w:bookmarkStart w:id="22" w:name="_MON_1782635894"/>
+    <w:bookmarkEnd w:id="22"/>
     <w:p>
       <w:pPr>
         <w:rPr>
@@ -2796,7 +2799,7 @@
           <v:shape id="_x0000_i1037" type="#_x0000_t75" style="width:423.75pt;height:234pt" o:ole="" fillcolor="#2d0922">
             <v:imagedata r:id="rId32" o:title=""/>
           </v:shape>
-          <o:OLEObject Type="Embed" ProgID="Word.Document.12" ShapeID="_x0000_i1037" DrawAspect="Content" ObjectID="_1783088046" r:id="rId33">
+          <o:OLEObject Type="Embed" ProgID="Word.Document.12" ShapeID="_x0000_i1037" DrawAspect="Content" ObjectID="_1783178762" r:id="rId33">
             <o:FieldCodes>\s</o:FieldCodes>
           </o:OLEObject>
         </w:object>
@@ -2823,8 +2826,8 @@
         <w:t>Child Component:</w:t>
       </w:r>
     </w:p>
-    <w:bookmarkStart w:id="24" w:name="_MON_1782635844"/>
-    <w:bookmarkEnd w:id="24"/>
+    <w:bookmarkStart w:id="23" w:name="_MON_1782635844"/>
+    <w:bookmarkEnd w:id="23"/>
     <w:p>
       <w:pPr>
         <w:rPr>
@@ -2840,7 +2843,7 @@
           <v:shape id="_x0000_i1038" type="#_x0000_t75" style="width:423.75pt;height:216.75pt" o:ole="" fillcolor="#2d0922">
             <v:imagedata r:id="rId34" o:title=""/>
           </v:shape>
-          <o:OLEObject Type="Embed" ProgID="Word.Document.12" ShapeID="_x0000_i1038" DrawAspect="Content" ObjectID="_1783088047" r:id="rId35">
+          <o:OLEObject Type="Embed" ProgID="Word.Document.12" ShapeID="_x0000_i1038" DrawAspect="Content" ObjectID="_1783178763" r:id="rId35">
             <o:FieldCodes>\s</o:FieldCodes>
           </o:OLEObject>
         </w:object>
@@ -2850,7 +2853,7 @@
       <w:pPr>
         <w:pStyle w:val="Heading3"/>
       </w:pPr>
-      <w:bookmarkStart w:id="25" w:name="_Toc172475108"/>
+      <w:bookmarkStart w:id="24" w:name="_Toc172475108"/>
       <w:r>
         <w:lastRenderedPageBreak/>
         <w:t>Passing an Object</w:t>
@@ -2858,7 +2861,7 @@
       <w:r>
         <w:t>:</w:t>
       </w:r>
-      <w:bookmarkEnd w:id="25"/>
+      <w:bookmarkEnd w:id="24"/>
     </w:p>
     <w:p>
       <w:pPr>
@@ -2881,8 +2884,8 @@
         <w:t>Parent Component:</w:t>
       </w:r>
     </w:p>
-    <w:bookmarkStart w:id="26" w:name="_MON_1782755800"/>
-    <w:bookmarkEnd w:id="26"/>
+    <w:bookmarkStart w:id="25" w:name="_MON_1782755800"/>
+    <w:bookmarkEnd w:id="25"/>
     <w:p>
       <w:pPr>
         <w:rPr>
@@ -2898,7 +2901,7 @@
           <v:shape id="_x0000_i1039" type="#_x0000_t75" style="width:423.75pt;height:306pt" o:ole="" fillcolor="#2d0922">
             <v:imagedata r:id="rId36" o:title=""/>
           </v:shape>
-          <o:OLEObject Type="Embed" ProgID="Word.Document.12" ShapeID="_x0000_i1039" DrawAspect="Content" ObjectID="_1783088048" r:id="rId37">
+          <o:OLEObject Type="Embed" ProgID="Word.Document.12" ShapeID="_x0000_i1039" DrawAspect="Content" ObjectID="_1783178764" r:id="rId37">
             <o:FieldCodes>\s</o:FieldCodes>
           </o:OLEObject>
         </w:object>
@@ -2928,14 +2931,14 @@
       <w:r>
         <w:t xml:space="preserve"> </w:t>
       </w:r>
-      <w:bookmarkStart w:id="27" w:name="_MON_1782755758"/>
-      <w:bookmarkEnd w:id="27"/>
+      <w:bookmarkStart w:id="26" w:name="_MON_1782755758"/>
+      <w:bookmarkEnd w:id="26"/>
       <w:r>
         <w:object w:dxaOrig="8475" w:dyaOrig="5745" w14:anchorId="4FE0387B">
           <v:shape id="_x0000_i1040" type="#_x0000_t75" style="width:423.75pt;height:287.25pt" o:ole="" fillcolor="#2d0922">
             <v:imagedata r:id="rId38" o:title=""/>
           </v:shape>
-          <o:OLEObject Type="Embed" ProgID="Word.Document.12" ShapeID="_x0000_i1040" DrawAspect="Content" ObjectID="_1783088049" r:id="rId39">
+          <o:OLEObject Type="Embed" ProgID="Word.Document.12" ShapeID="_x0000_i1040" DrawAspect="Content" ObjectID="_1783178765" r:id="rId39">
             <o:FieldCodes>\s</o:FieldCodes>
           </o:OLEObject>
         </w:object>
@@ -2965,7 +2968,7 @@
       <w:pPr>
         <w:pStyle w:val="Heading3"/>
       </w:pPr>
-      <w:bookmarkStart w:id="28" w:name="_Toc172475109"/>
+      <w:bookmarkStart w:id="27" w:name="_Toc172475109"/>
       <w:r>
         <w:lastRenderedPageBreak/>
         <w:t>Passing a Function</w:t>
@@ -2973,7 +2976,7 @@
       <w:r>
         <w:t>:</w:t>
       </w:r>
-      <w:bookmarkEnd w:id="28"/>
+      <w:bookmarkEnd w:id="27"/>
     </w:p>
     <w:p>
       <w:pPr>
@@ -2996,8 +2999,8 @@
         <w:t>Parent Component:</w:t>
       </w:r>
     </w:p>
-    <w:bookmarkStart w:id="29" w:name="_MON_1782757380"/>
-    <w:bookmarkEnd w:id="29"/>
+    <w:bookmarkStart w:id="28" w:name="_MON_1782757380"/>
+    <w:bookmarkEnd w:id="28"/>
     <w:p>
       <w:pPr>
         <w:rPr>
@@ -3013,7 +3016,7 @@
           <v:shape id="_x0000_i1041" type="#_x0000_t75" style="width:423.75pt;height:324pt" o:ole="" fillcolor="#2d0922">
             <v:imagedata r:id="rId40" o:title=""/>
           </v:shape>
-          <o:OLEObject Type="Embed" ProgID="Word.Document.12" ShapeID="_x0000_i1041" DrawAspect="Content" ObjectID="_1783088050" r:id="rId41">
+          <o:OLEObject Type="Embed" ProgID="Word.Document.12" ShapeID="_x0000_i1041" DrawAspect="Content" ObjectID="_1783178766" r:id="rId41">
             <o:FieldCodes>\s</o:FieldCodes>
           </o:OLEObject>
         </w:object>
@@ -3034,14 +3037,14 @@
       <w:r>
         <w:t xml:space="preserve"> </w:t>
       </w:r>
-      <w:bookmarkStart w:id="30" w:name="_MON_1782757459"/>
-      <w:bookmarkEnd w:id="30"/>
+      <w:bookmarkStart w:id="29" w:name="_MON_1782757459"/>
+      <w:bookmarkEnd w:id="29"/>
       <w:r>
         <w:object w:dxaOrig="8475" w:dyaOrig="5051" w14:anchorId="5E557973">
           <v:shape id="_x0000_i1042" type="#_x0000_t75" style="width:423.75pt;height:252.75pt" o:ole="" fillcolor="#2d0922">
             <v:imagedata r:id="rId42" o:title=""/>
           </v:shape>
-          <o:OLEObject Type="Embed" ProgID="Word.Document.12" ShapeID="_x0000_i1042" DrawAspect="Content" ObjectID="_1783088051" r:id="rId43">
+          <o:OLEObject Type="Embed" ProgID="Word.Document.12" ShapeID="_x0000_i1042" DrawAspect="Content" ObjectID="_1783178767" r:id="rId43">
             <o:FieldCodes>\s</o:FieldCodes>
           </o:OLEObject>
         </w:object>
@@ -3059,7 +3062,7 @@
       <w:pPr>
         <w:pStyle w:val="Heading2"/>
       </w:pPr>
-      <w:bookmarkStart w:id="31" w:name="_Toc172475110"/>
+      <w:bookmarkStart w:id="30" w:name="_Toc172475110"/>
       <w:r>
         <w:lastRenderedPageBreak/>
         <w:t>Managing C</w:t>
@@ -3068,17 +3071,17 @@
         <w:tab/>
         <w:t>lick Event:</w:t>
       </w:r>
+      <w:bookmarkEnd w:id="30"/>
+    </w:p>
+    <w:p>
+      <w:pPr>
+        <w:pStyle w:val="Heading3"/>
+      </w:pPr>
+      <w:bookmarkStart w:id="31" w:name="_Toc172475111"/>
+      <w:r>
+        <w:t>Wrong Way:</w:t>
+      </w:r>
       <w:bookmarkEnd w:id="31"/>
-    </w:p>
-    <w:p>
-      <w:pPr>
-        <w:pStyle w:val="Heading3"/>
-      </w:pPr>
-      <w:bookmarkStart w:id="32" w:name="_Toc172475111"/>
-      <w:r>
-        <w:t>Wrong Way:</w:t>
-      </w:r>
-      <w:bookmarkEnd w:id="32"/>
     </w:p>
     <w:p>
       <w:r>
@@ -3119,8 +3122,8 @@
         <w:t xml:space="preserve"> Component:</w:t>
       </w:r>
     </w:p>
-    <w:bookmarkStart w:id="33" w:name="_MON_1782758264"/>
-    <w:bookmarkEnd w:id="33"/>
+    <w:bookmarkStart w:id="32" w:name="_MON_1782758264"/>
+    <w:bookmarkEnd w:id="32"/>
     <w:p>
       <w:pPr>
         <w:rPr>
@@ -3136,7 +3139,7 @@
           <v:shape id="_x0000_i1043" type="#_x0000_t75" style="width:423.75pt;height:224.25pt" o:ole="" fillcolor="#2d0922">
             <v:imagedata r:id="rId44" o:title=""/>
           </v:shape>
-          <o:OLEObject Type="Embed" ProgID="Word.Document.12" ShapeID="_x0000_i1043" DrawAspect="Content" ObjectID="_1783088052" r:id="rId45">
+          <o:OLEObject Type="Embed" ProgID="Word.Document.12" ShapeID="_x0000_i1043" DrawAspect="Content" ObjectID="_1783178768" r:id="rId45">
             <o:FieldCodes>\s</o:FieldCodes>
           </o:OLEObject>
         </w:object>
@@ -3151,8 +3154,9 @@
           <w:iCs/>
           <w:u w:val="single"/>
         </w:rPr>
-        <w:t>Button function in ‘Managing_Click_Event’</w:t>
-      </w:r>
+        <w:t>Button function in ‘</w:t>
+      </w:r>
+      <w:proofErr w:type="spellStart"/>
       <w:r>
         <w:rPr>
           <w:b/>
@@ -3161,39 +3165,9 @@
           <w:iCs/>
           <w:u w:val="single"/>
         </w:rPr>
-        <w:t xml:space="preserve"> Component:</w:t>
-      </w:r>
-      <w:r>
-        <w:t xml:space="preserve"> </w:t>
-      </w:r>
-      <w:bookmarkStart w:id="34" w:name="_MON_1782758416"/>
-      <w:bookmarkEnd w:id="34"/>
-      <w:r>
-        <w:object w:dxaOrig="8475" w:dyaOrig="2891" w14:anchorId="3140CB2A">
-          <v:shape id="_x0000_i1044" type="#_x0000_t75" style="width:423.75pt;height:144.75pt" o:ole="" fillcolor="#2d0922">
-            <v:imagedata r:id="rId46" o:title=""/>
-          </v:shape>
-          <o:OLEObject Type="Embed" ProgID="Word.Document.12" ShapeID="_x0000_i1044" DrawAspect="Content" ObjectID="_1783088053" r:id="rId47">
-            <o:FieldCodes>\s</o:FieldCodes>
-          </o:OLEObject>
-        </w:object>
-      </w:r>
-    </w:p>
-    <w:p/>
-    <w:p/>
-    <w:p/>
-    <w:p>
-      <w:pPr>
-        <w:pStyle w:val="Heading3"/>
-      </w:pPr>
-      <w:bookmarkStart w:id="35" w:name="_Toc172475112"/>
-      <w:r>
-        <w:lastRenderedPageBreak/>
-        <w:t>Correct Way By Using Arrow Function:</w:t>
-      </w:r>
-      <w:bookmarkEnd w:id="35"/>
-    </w:p>
-    <w:p>
+        <w:t>Managing_Click_Event</w:t>
+      </w:r>
+      <w:proofErr w:type="spellEnd"/>
       <w:r>
         <w:rPr>
           <w:b/>
@@ -3202,7 +3176,7 @@
           <w:iCs/>
           <w:u w:val="single"/>
         </w:rPr>
-        <w:t>Button function in ‘Managing_Click_Event’</w:t>
+        <w:t>’</w:t>
       </w:r>
       <w:r>
         <w:rPr>
@@ -3217,14 +3191,87 @@
       <w:r>
         <w:t xml:space="preserve"> </w:t>
       </w:r>
-      <w:bookmarkStart w:id="36" w:name="_MON_1782905280"/>
-      <w:bookmarkEnd w:id="36"/>
+      <w:bookmarkStart w:id="33" w:name="_MON_1782758416"/>
+      <w:bookmarkEnd w:id="33"/>
+      <w:r>
+        <w:object w:dxaOrig="8475" w:dyaOrig="2891" w14:anchorId="3140CB2A">
+          <v:shape id="_x0000_i1044" type="#_x0000_t75" style="width:423.75pt;height:144.75pt" o:ole="" fillcolor="#2d0922">
+            <v:imagedata r:id="rId46" o:title=""/>
+          </v:shape>
+          <o:OLEObject Type="Embed" ProgID="Word.Document.12" ShapeID="_x0000_i1044" DrawAspect="Content" ObjectID="_1783178769" r:id="rId47">
+            <o:FieldCodes>\s</o:FieldCodes>
+          </o:OLEObject>
+        </w:object>
+      </w:r>
+    </w:p>
+    <w:p/>
+    <w:p/>
+    <w:p/>
+    <w:p>
+      <w:pPr>
+        <w:pStyle w:val="Heading3"/>
+      </w:pPr>
+      <w:bookmarkStart w:id="34" w:name="_Toc172475112"/>
+      <w:r>
+        <w:lastRenderedPageBreak/>
+        <w:t>Correct Way By Using Arrow Function:</w:t>
+      </w:r>
+      <w:bookmarkEnd w:id="34"/>
+    </w:p>
+    <w:p>
+      <w:r>
+        <w:rPr>
+          <w:b/>
+          <w:bCs/>
+          <w:i/>
+          <w:iCs/>
+          <w:u w:val="single"/>
+        </w:rPr>
+        <w:t>Button function in ‘</w:t>
+      </w:r>
+      <w:proofErr w:type="spellStart"/>
+      <w:r>
+        <w:rPr>
+          <w:b/>
+          <w:bCs/>
+          <w:i/>
+          <w:iCs/>
+          <w:u w:val="single"/>
+        </w:rPr>
+        <w:t>Managing_Click_Event</w:t>
+      </w:r>
+      <w:proofErr w:type="spellEnd"/>
+      <w:r>
+        <w:rPr>
+          <w:b/>
+          <w:bCs/>
+          <w:i/>
+          <w:iCs/>
+          <w:u w:val="single"/>
+        </w:rPr>
+        <w:t>’</w:t>
+      </w:r>
+      <w:r>
+        <w:rPr>
+          <w:b/>
+          <w:bCs/>
+          <w:i/>
+          <w:iCs/>
+          <w:u w:val="single"/>
+        </w:rPr>
+        <w:t xml:space="preserve"> Component:</w:t>
+      </w:r>
+      <w:r>
+        <w:t xml:space="preserve"> </w:t>
+      </w:r>
+      <w:bookmarkStart w:id="35" w:name="_MON_1782905280"/>
+      <w:bookmarkEnd w:id="35"/>
       <w:r>
         <w:object w:dxaOrig="8475" w:dyaOrig="3611" w14:anchorId="60262519">
           <v:shape id="_x0000_i1045" type="#_x0000_t75" style="width:423.75pt;height:180.75pt" o:ole="" fillcolor="#2d0922">
             <v:imagedata r:id="rId48" o:title=""/>
           </v:shape>
-          <o:OLEObject Type="Embed" ProgID="Word.Document.12" ShapeID="_x0000_i1045" DrawAspect="Content" ObjectID="_1783088054" r:id="rId49">
+          <o:OLEObject Type="Embed" ProgID="Word.Document.12" ShapeID="_x0000_i1045" DrawAspect="Content" ObjectID="_1783178770" r:id="rId49">
             <o:FieldCodes>\s</o:FieldCodes>
           </o:OLEObject>
         </w:object>
@@ -3234,21 +3281,21 @@
       <w:pPr>
         <w:pStyle w:val="Heading3"/>
       </w:pPr>
-      <w:bookmarkStart w:id="37" w:name="_Toc172475113"/>
+      <w:bookmarkStart w:id="36" w:name="_Toc172475113"/>
       <w:r>
         <w:t>Correct Way By Using Regular Function:</w:t>
       </w:r>
-      <w:bookmarkEnd w:id="37"/>
-    </w:p>
-    <w:bookmarkStart w:id="38" w:name="_MON_1782907830"/>
-    <w:bookmarkEnd w:id="38"/>
+      <w:bookmarkEnd w:id="36"/>
+    </w:p>
+    <w:bookmarkStart w:id="37" w:name="_MON_1782907830"/>
+    <w:bookmarkEnd w:id="37"/>
     <w:p>
       <w:r>
         <w:object w:dxaOrig="8475" w:dyaOrig="6390" w14:anchorId="220156B5">
           <v:shape id="_x0000_i1046" type="#_x0000_t75" style="width:423.75pt;height:319.5pt" o:ole="" fillcolor="#2d0922">
             <v:imagedata r:id="rId50" o:title=""/>
           </v:shape>
-          <o:OLEObject Type="Embed" ProgID="Word.Document.12" ShapeID="_x0000_i1046" DrawAspect="Content" ObjectID="_1783088055" r:id="rId51">
+          <o:OLEObject Type="Embed" ProgID="Word.Document.12" ShapeID="_x0000_i1046" DrawAspect="Content" ObjectID="_1783178771" r:id="rId51">
             <o:FieldCodes>\s</o:FieldCodes>
           </o:OLEObject>
         </w:object>
@@ -3268,12 +3315,12 @@
       <w:pPr>
         <w:pStyle w:val="Heading2"/>
       </w:pPr>
-      <w:bookmarkStart w:id="39" w:name="_Toc172475114"/>
+      <w:bookmarkStart w:id="38" w:name="_Toc172475114"/>
       <w:r>
         <w:lastRenderedPageBreak/>
         <w:t>File structure of this chapter:</w:t>
       </w:r>
-      <w:bookmarkEnd w:id="39"/>
+      <w:bookmarkEnd w:id="38"/>
     </w:p>
     <w:p>
       <w:r>
@@ -3302,12 +3349,17 @@
       <w:pPr>
         <w:pStyle w:val="Heading2"/>
       </w:pPr>
-      <w:bookmarkStart w:id="40" w:name="_Toc172475115"/>
+      <w:bookmarkStart w:id="39" w:name="_Toc172475115"/>
+      <w:proofErr w:type="spellStart"/>
       <w:r>
         <w:lastRenderedPageBreak/>
-        <w:t>App.jsx of this chapter:</w:t>
-      </w:r>
-      <w:bookmarkEnd w:id="40"/>
+        <w:t>App.jsx</w:t>
+      </w:r>
+      <w:proofErr w:type="spellEnd"/>
+      <w:r>
+        <w:t xml:space="preserve"> of this chapter:</w:t>
+      </w:r>
+      <w:bookmarkEnd w:id="39"/>
     </w:p>
     <w:p>
       <w:r>
@@ -3322,11 +3374,11 @@
       <w:pPr>
         <w:pStyle w:val="Heading2"/>
       </w:pPr>
-      <w:bookmarkStart w:id="41" w:name="_Toc172475116"/>
+      <w:bookmarkStart w:id="40" w:name="_Toc172475116"/>
       <w:r>
         <w:t>Main.jsx of this chapter:</w:t>
       </w:r>
-      <w:bookmarkEnd w:id="41"/>
+      <w:bookmarkEnd w:id="40"/>
     </w:p>
     <w:p>
       <w:r>
@@ -3344,7 +3396,7 @@
           <w:rStyle w:val="Heading2Char"/>
         </w:rPr>
       </w:pPr>
-      <w:bookmarkStart w:id="42" w:name="_Toc172475117"/>
+      <w:bookmarkStart w:id="41" w:name="_Toc172475117"/>
       <w:r>
         <w:rPr>
           <w:rStyle w:val="Heading2Char"/>
@@ -3364,7 +3416,7 @@
         </w:rPr>
         <w:t>:</w:t>
       </w:r>
-      <w:bookmarkEnd w:id="42"/>
+      <w:bookmarkEnd w:id="41"/>
     </w:p>
     <w:p>
       <w:r>
@@ -3435,7 +3487,7 @@
           <w:szCs w:val="32"/>
         </w:rPr>
       </w:pPr>
-      <w:bookmarkStart w:id="43" w:name="_Toc172475118"/>
+      <w:bookmarkStart w:id="42" w:name="_Toc172475118"/>
       <w:r>
         <w:rPr>
           <w:sz w:val="32"/>
@@ -3451,7 +3503,7 @@
         </w:rPr>
         <w:t>:</w:t>
       </w:r>
-      <w:bookmarkEnd w:id="43"/>
+      <w:bookmarkEnd w:id="42"/>
     </w:p>
     <w:p>
       <w:pPr>
@@ -3461,27 +3513,34 @@
           <w:numId w:val="6"/>
         </w:numPr>
       </w:pPr>
-      <w:bookmarkStart w:id="44" w:name="_Toc172475119"/>
+      <w:bookmarkStart w:id="43" w:name="_Toc172475119"/>
+      <w:proofErr w:type="gramStart"/>
       <w:r>
         <w:t>useR</w:t>
       </w:r>
       <w:r>
         <w:t>ef</w:t>
       </w:r>
+      <w:bookmarkEnd w:id="43"/>
+      <w:proofErr w:type="gramEnd"/>
+    </w:p>
+    <w:p>
+      <w:pPr>
+        <w:pStyle w:val="Heading3"/>
+      </w:pPr>
+      <w:bookmarkStart w:id="44" w:name="_Toc172475120"/>
+      <w:r>
+        <w:t xml:space="preserve">Changing the </w:t>
+      </w:r>
+      <w:proofErr w:type="spellStart"/>
+      <w:r>
+        <w:t>inner</w:t>
+      </w:r>
+      <w:r>
+        <w:t>Text</w:t>
+      </w:r>
       <w:bookmarkEnd w:id="44"/>
-    </w:p>
-    <w:p>
-      <w:pPr>
-        <w:pStyle w:val="Heading3"/>
-      </w:pPr>
-      <w:bookmarkStart w:id="45" w:name="_Toc172475120"/>
-      <w:r>
-        <w:t>Changing the inner</w:t>
-      </w:r>
-      <w:r>
-        <w:t>Text</w:t>
-      </w:r>
-      <w:bookmarkEnd w:id="45"/>
+      <w:proofErr w:type="spellEnd"/>
     </w:p>
     <w:p>
       <w:pPr>
@@ -3504,15 +3563,15 @@
         <w:t>1_useRef_InnerText.jsx file:</w:t>
       </w:r>
     </w:p>
-    <w:bookmarkStart w:id="46" w:name="_MON_1782995173"/>
-    <w:bookmarkEnd w:id="46"/>
+    <w:bookmarkStart w:id="45" w:name="_MON_1782995173"/>
+    <w:bookmarkEnd w:id="45"/>
     <w:p>
       <w:r>
         <w:object w:dxaOrig="8475" w:dyaOrig="5040" w14:anchorId="1FAA02DE">
           <v:shape id="_x0000_i1050" type="#_x0000_t75" style="width:423.75pt;height:252pt" o:ole="" fillcolor="#2d0922">
             <v:imagedata r:id="rId56" o:title=""/>
           </v:shape>
-          <o:OLEObject Type="Embed" ProgID="Word.Document.12" ShapeID="_x0000_i1050" DrawAspect="Content" ObjectID="_1783088056" r:id="rId57">
+          <o:OLEObject Type="Embed" ProgID="Word.Document.12" ShapeID="_x0000_i1050" DrawAspect="Content" ObjectID="_1783178772" r:id="rId57">
             <o:FieldCodes>\s</o:FieldCodes>
           </o:OLEObject>
         </w:object>
@@ -3549,15 +3608,15 @@
         <w:t>.jsx file:</w:t>
       </w:r>
     </w:p>
-    <w:bookmarkStart w:id="47" w:name="_MON_1782995237"/>
-    <w:bookmarkEnd w:id="47"/>
+    <w:bookmarkStart w:id="46" w:name="_MON_1782995237"/>
+    <w:bookmarkEnd w:id="46"/>
     <w:p>
       <w:r>
         <w:object w:dxaOrig="8475" w:dyaOrig="4050" w14:anchorId="47E967D2">
           <v:shape id="_x0000_i1051" type="#_x0000_t75" style="width:423.75pt;height:202.5pt" o:ole="" fillcolor="#2d0922">
             <v:imagedata r:id="rId58" o:title=""/>
           </v:shape>
-          <o:OLEObject Type="Embed" ProgID="Word.Document.12" ShapeID="_x0000_i1051" DrawAspect="Content" ObjectID="_1783088057" r:id="rId59">
+          <o:OLEObject Type="Embed" ProgID="Word.Document.12" ShapeID="_x0000_i1051" DrawAspect="Content" ObjectID="_1783178773" r:id="rId59">
             <o:FieldCodes>\s</o:FieldCodes>
           </o:OLEObject>
         </w:object>
@@ -3585,8 +3644,8 @@
         <w:t>Main.jsx file:</w:t>
       </w:r>
     </w:p>
-    <w:bookmarkStart w:id="48" w:name="_MON_1782995452"/>
-    <w:bookmarkEnd w:id="48"/>
+    <w:bookmarkStart w:id="47" w:name="_MON_1782995452"/>
+    <w:bookmarkEnd w:id="47"/>
     <w:p>
       <w:pPr>
         <w:rPr>
@@ -3602,7 +3661,7 @@
           <v:shape id="_x0000_i1052" type="#_x0000_t75" style="width:423.75pt;height:235.5pt" o:ole="" fillcolor="#2d0922">
             <v:imagedata r:id="rId60" o:title=""/>
           </v:shape>
-          <o:OLEObject Type="Embed" ProgID="Word.Document.12" ShapeID="_x0000_i1052" DrawAspect="Content" ObjectID="_1783088058" r:id="rId61">
+          <o:OLEObject Type="Embed" ProgID="Word.Document.12" ShapeID="_x0000_i1052" DrawAspect="Content" ObjectID="_1783178774" r:id="rId61">
             <o:FieldCodes>\s</o:FieldCodes>
           </o:OLEObject>
         </w:object>
@@ -3612,21 +3671,21 @@
       <w:pPr>
         <w:pStyle w:val="Heading3"/>
       </w:pPr>
-      <w:bookmarkStart w:id="49" w:name="_Toc172475121"/>
+      <w:bookmarkStart w:id="48" w:name="_Toc172475121"/>
       <w:r>
         <w:t>Changing the innerHtml</w:t>
       </w:r>
-      <w:bookmarkEnd w:id="49"/>
-    </w:p>
-    <w:bookmarkStart w:id="50" w:name="_MON_1782995940"/>
-    <w:bookmarkEnd w:id="50"/>
+      <w:bookmarkEnd w:id="48"/>
+    </w:p>
+    <w:bookmarkStart w:id="49" w:name="_MON_1782995940"/>
+    <w:bookmarkEnd w:id="49"/>
     <w:p>
       <w:r>
         <w:object w:dxaOrig="8475" w:dyaOrig="5411" w14:anchorId="390FB554">
           <v:shape id="_x0000_i1053" type="#_x0000_t75" style="width:423.75pt;height:270.75pt" o:ole="" fillcolor="#2d0922">
             <v:imagedata r:id="rId62" o:title=""/>
           </v:shape>
-          <o:OLEObject Type="Embed" ProgID="Word.Document.12" ShapeID="_x0000_i1053" DrawAspect="Content" ObjectID="_1783088059" r:id="rId63">
+          <o:OLEObject Type="Embed" ProgID="Word.Document.12" ShapeID="_x0000_i1053" DrawAspect="Content" ObjectID="_1783178775" r:id="rId63">
             <o:FieldCodes>\s</o:FieldCodes>
           </o:OLEObject>
         </w:object>
@@ -3637,12 +3696,12 @@
       <w:pPr>
         <w:pStyle w:val="Heading3"/>
       </w:pPr>
-      <w:bookmarkStart w:id="51" w:name="_Toc172475122"/>
+      <w:bookmarkStart w:id="50" w:name="_Toc172475122"/>
       <w:r>
         <w:lastRenderedPageBreak/>
         <w:t>Compile Results:</w:t>
       </w:r>
-      <w:bookmarkEnd w:id="51"/>
+      <w:bookmarkEnd w:id="50"/>
     </w:p>
     <w:p>
       <w:pPr>
@@ -3652,13 +3711,23 @@
           <w:u w:val="single"/>
         </w:rPr>
       </w:pPr>
+      <w:proofErr w:type="spellStart"/>
       <w:r>
         <w:rPr>
           <w:b/>
           <w:bCs/>
           <w:u w:val="single"/>
         </w:rPr>
-        <w:t>Befor:</w:t>
+        <w:t>Befor</w:t>
+      </w:r>
+      <w:proofErr w:type="spellEnd"/>
+      <w:r>
+        <w:rPr>
+          <w:b/>
+          <w:bCs/>
+          <w:u w:val="single"/>
+        </w:rPr>
+        <w:t>:</w:t>
       </w:r>
     </w:p>
     <w:p>
@@ -3778,12 +3847,20 @@
       <w:pPr>
         <w:pStyle w:val="Heading3"/>
       </w:pPr>
-      <w:bookmarkStart w:id="52" w:name="_Toc172475123"/>
+      <w:bookmarkStart w:id="51" w:name="_Toc172475123"/>
       <w:r>
         <w:lastRenderedPageBreak/>
-        <w:t>Changing the innerText or HTML by arrow function:</w:t>
-      </w:r>
-      <w:bookmarkEnd w:id="52"/>
+        <w:t xml:space="preserve">Changing the </w:t>
+      </w:r>
+      <w:proofErr w:type="spellStart"/>
+      <w:r>
+        <w:t>innerText</w:t>
+      </w:r>
+      <w:proofErr w:type="spellEnd"/>
+      <w:r>
+        <w:t xml:space="preserve"> or HTML by arrow function:</w:t>
+      </w:r>
+      <w:bookmarkEnd w:id="51"/>
     </w:p>
     <w:p>
       <w:pPr>
@@ -3809,15 +3886,15 @@
         <w:t>Don’t forgot to remove “current” keyword</w:t>
       </w:r>
     </w:p>
-    <w:bookmarkStart w:id="53" w:name="_MON_1782996455"/>
-    <w:bookmarkEnd w:id="53"/>
+    <w:bookmarkStart w:id="52" w:name="_MON_1782996455"/>
+    <w:bookmarkEnd w:id="52"/>
     <w:p>
       <w:r>
         <w:object w:dxaOrig="8475" w:dyaOrig="6825" w14:anchorId="2B9A5131">
-          <v:shape id="_x0000_i1127" type="#_x0000_t75" style="width:423.75pt;height:341.25pt" o:ole="" fillcolor="#2d0922">
+          <v:shape id="_x0000_i1055" type="#_x0000_t75" style="width:423.75pt;height:341.25pt" o:ole="" fillcolor="#2d0922">
             <v:imagedata r:id="rId66" o:title=""/>
           </v:shape>
-          <o:OLEObject Type="Embed" ProgID="Word.Document.12" ShapeID="_x0000_i1127" DrawAspect="Content" ObjectID="_1783088060" r:id="rId67">
+          <o:OLEObject Type="Embed" ProgID="Word.Document.12" ShapeID="_x0000_i1055" DrawAspect="Content" ObjectID="_1783178776" r:id="rId67">
             <o:FieldCodes>\s</o:FieldCodes>
           </o:OLEObject>
         </w:object>
@@ -3830,27 +3907,35 @@
       <w:pPr>
         <w:pStyle w:val="Heading3"/>
       </w:pPr>
-      <w:bookmarkStart w:id="54" w:name="_Toc172475124"/>
+      <w:bookmarkStart w:id="53" w:name="_Toc172475124"/>
       <w:r>
         <w:lastRenderedPageBreak/>
         <w:t>Setting Attributes:</w:t>
       </w:r>
-      <w:bookmarkEnd w:id="54"/>
-    </w:p>
-    <w:p>
-      <w:r>
-        <w:t>Changing the ‘src’ and Height of an image, when a button is clicked:</w:t>
-      </w:r>
-    </w:p>
-    <w:bookmarkStart w:id="55" w:name="_MON_1783085994"/>
-    <w:bookmarkEnd w:id="55"/>
+      <w:bookmarkEnd w:id="53"/>
+    </w:p>
+    <w:p>
+      <w:r>
+        <w:t>Changing the ‘</w:t>
+      </w:r>
+      <w:proofErr w:type="spellStart"/>
+      <w:r>
+        <w:t>src</w:t>
+      </w:r>
+      <w:proofErr w:type="spellEnd"/>
+      <w:r>
+        <w:t>’ and Height of an image, when a button is clicked:</w:t>
+      </w:r>
+    </w:p>
+    <w:bookmarkStart w:id="54" w:name="_MON_1783085994"/>
+    <w:bookmarkEnd w:id="54"/>
     <w:p>
       <w:r>
         <w:object w:dxaOrig="8475" w:dyaOrig="7957" w14:anchorId="3A5DD7E7">
-          <v:shape id="_x0000_i1132" type="#_x0000_t75" style="width:423.75pt;height:397.5pt" o:ole="" fillcolor="#2d0922">
+          <v:shape id="_x0000_i1056" type="#_x0000_t75" style="width:423.75pt;height:397.5pt" o:ole="" fillcolor="#2d0922">
             <v:imagedata r:id="rId68" o:title=""/>
           </v:shape>
-          <o:OLEObject Type="Embed" ProgID="Word.Document.12" ShapeID="_x0000_i1132" DrawAspect="Content" ObjectID="_1783088061" r:id="rId69">
+          <o:OLEObject Type="Embed" ProgID="Word.Document.12" ShapeID="_x0000_i1056" DrawAspect="Content" ObjectID="_1783178777" r:id="rId69">
             <o:FieldCodes>\s</o:FieldCodes>
           </o:OLEObject>
         </w:object>
@@ -3874,30 +3959,27 @@
       <w:pPr>
         <w:pStyle w:val="Heading3"/>
       </w:pPr>
-      <w:bookmarkStart w:id="56" w:name="_Toc172475125"/>
+      <w:bookmarkStart w:id="55" w:name="_Toc172475125"/>
       <w:r>
         <w:lastRenderedPageBreak/>
-        <w:t>Input Elements</w:t>
-      </w:r>
-      <w:r>
-        <w:t>:</w:t>
-      </w:r>
-      <w:bookmarkEnd w:id="56"/>
+        <w:t>Input Elements:</w:t>
+      </w:r>
+      <w:bookmarkEnd w:id="55"/>
     </w:p>
     <w:p>
       <w:r>
         <w:t>This code will get the first name and last name, which are entered in the placeholder, and then show them when a button is clicked</w:t>
       </w:r>
     </w:p>
-    <w:bookmarkStart w:id="57" w:name="_MON_1783087865"/>
-    <w:bookmarkEnd w:id="57"/>
+    <w:bookmarkStart w:id="56" w:name="_MON_1783087865"/>
+    <w:bookmarkEnd w:id="56"/>
     <w:p>
       <w:r>
         <w:object w:dxaOrig="8475" w:dyaOrig="9011" w14:anchorId="0C45216A">
-          <v:shape id="_x0000_i1136" type="#_x0000_t75" style="width:423.75pt;height:450.75pt" o:ole="" fillcolor="#2d0922">
+          <v:shape id="_x0000_i1057" type="#_x0000_t75" style="width:423.75pt;height:450.75pt" o:ole="" fillcolor="#2d0922">
             <v:imagedata r:id="rId70" o:title=""/>
           </v:shape>
-          <o:OLEObject Type="Embed" ProgID="Word.Document.12" ShapeID="_x0000_i1136" DrawAspect="Content" ObjectID="_1783088062" r:id="rId71">
+          <o:OLEObject Type="Embed" ProgID="Word.Document.12" ShapeID="_x0000_i1057" DrawAspect="Content" ObjectID="_1783178778" r:id="rId71">
             <o:FieldCodes>\s</o:FieldCodes>
           </o:OLEObject>
         </w:object>
@@ -3905,6 +3987,7 @@
     </w:p>
     <w:p>
       <w:pPr>
+        <w:ind w:left="0"/>
         <w:rPr>
           <w:b/>
           <w:bCs/>
@@ -3913,9 +3996,141 @@
           <w:u w:val="single"/>
         </w:rPr>
       </w:pPr>
-    </w:p>
+      <w:r>
+        <w:rPr>
+          <w:b/>
+          <w:bCs/>
+          <w:i/>
+          <w:iCs/>
+          <w:u w:val="single"/>
+        </w:rPr>
+        <w:br w:type="page"/>
+      </w:r>
+    </w:p>
+    <w:p>
+      <w:pPr>
+        <w:pStyle w:val="Heading3"/>
+      </w:pPr>
+      <w:bookmarkStart w:id="57" w:name="_GoBack"/>
+      <w:r>
+        <w:lastRenderedPageBreak/>
+        <w:t>Working with Css:</w:t>
+      </w:r>
+    </w:p>
+    <w:bookmarkEnd w:id="57"/>
+    <w:p>
+      <w:r>
+        <w:t>For this section bootstrap is used, so make sure to install it and then import in in the main.jsx file</w:t>
+      </w:r>
+    </w:p>
+    <w:p>
+      <w:pPr>
+        <w:rPr>
+          <w:b/>
+          <w:bCs/>
+        </w:rPr>
+      </w:pPr>
+      <w:r>
+        <w:rPr>
+          <w:b/>
+          <w:bCs/>
+        </w:rPr>
+        <w:t>Main.jsx:</w:t>
+      </w:r>
+    </w:p>
+    <w:bookmarkStart w:id="58" w:name="_MON_1783169943"/>
+    <w:bookmarkEnd w:id="58"/>
+    <w:p>
+      <w:r>
+        <w:object w:dxaOrig="8475" w:dyaOrig="4950" w14:anchorId="6E6E8661">
+          <v:shape id="_x0000_i1063" type="#_x0000_t75" style="width:423.75pt;height:247.5pt" o:ole="" fillcolor="#2d0922">
+            <v:imagedata r:id="rId72" o:title=""/>
+          </v:shape>
+          <o:OLEObject Type="Embed" ProgID="Word.Document.12" ShapeID="_x0000_i1063" DrawAspect="Content" ObjectID="_1783178779" r:id="rId73">
+            <o:FieldCodes>\s</o:FieldCodes>
+          </o:OLEObject>
+        </w:object>
+      </w:r>
+    </w:p>
+    <w:p>
+      <w:pPr>
+        <w:ind w:left="0"/>
+      </w:pPr>
+      <w:r>
+        <w:br w:type="page"/>
+      </w:r>
+    </w:p>
+    <w:p>
+      <w:r>
+        <w:lastRenderedPageBreak/>
+        <w:t>Clicking the button will change the header’s color. The initial color is green</w:t>
+      </w:r>
+      <w:r>
+        <w:t>, and it will be changed to red:</w:t>
+      </w:r>
+    </w:p>
+    <w:bookmarkStart w:id="59" w:name="_MON_1783176719"/>
+    <w:bookmarkEnd w:id="59"/>
+    <w:p>
+      <w:r>
+        <w:object w:dxaOrig="8475" w:dyaOrig="6131" w14:anchorId="30128B58">
+          <v:shape id="_x0000_i1067" type="#_x0000_t75" style="width:423.75pt;height:306.75pt" o:ole="" fillcolor="#2d0922">
+            <v:imagedata r:id="rId74" o:title=""/>
+          </v:shape>
+          <o:OLEObject Type="Embed" ProgID="Word.Document.12" ShapeID="_x0000_i1067" DrawAspect="Content" ObjectID="_1783178780" r:id="rId75">
+            <o:FieldCodes>\s</o:FieldCodes>
+          </o:OLEObject>
+        </w:object>
+      </w:r>
+    </w:p>
+    <w:p>
+      <w:pPr>
+        <w:ind w:left="0"/>
+      </w:pPr>
+      <w:r>
+        <w:br w:type="page"/>
+      </w:r>
+    </w:p>
+    <w:p>
+      <w:pPr>
+        <w:pStyle w:val="Heading3"/>
+      </w:pPr>
+      <w:r>
+        <w:lastRenderedPageBreak/>
+        <w:t>UseRef and Caching</w:t>
+      </w:r>
+    </w:p>
+    <w:bookmarkStart w:id="60" w:name="_MON_1783178556"/>
+    <w:bookmarkEnd w:id="60"/>
+    <w:p>
+      <w:r>
+        <w:object w:dxaOrig="8475" w:dyaOrig="11160" w14:anchorId="4DEB1B0D">
+          <v:shape id="_x0000_i1082" type="#_x0000_t75" style="width:423.75pt;height:558pt" o:ole="" fillcolor="#2d0922">
+            <v:imagedata r:id="rId76" o:title=""/>
+          </v:shape>
+          <o:OLEObject Type="Embed" ProgID="Word.Document.12" ShapeID="_x0000_i1082" DrawAspect="Content" ObjectID="_1783178781" r:id="rId77">
+            <o:FieldCodes>\s</o:FieldCodes>
+          </o:OLEObject>
+        </w:object>
+      </w:r>
+    </w:p>
+    <w:p>
+      <w:r>
+        <w:lastRenderedPageBreak/>
+        <w:t xml:space="preserve">For instance, we want to reuse the result of an API multiple times without </w:t>
+      </w:r>
+      <w:proofErr w:type="spellStart"/>
+      <w:r>
+        <w:t>recomputing</w:t>
+      </w:r>
+      <w:proofErr w:type="spellEnd"/>
+      <w:r>
+        <w:t xml:space="preserve"> it every time the component renders. We can use useRef to store the API data, eliminating the need to fetch it again.</w:t>
+      </w:r>
+    </w:p>
+    <w:p/>
     <w:sectPr>
-      <w:footerReference w:type="default" r:id="rId72"/>
+      <w:footerReference w:type="default" r:id="rId78"/>
       <w:pgSz w:w="12240" w:h="15840"/>
       <w:pgMar w:top="1440" w:right="1440" w:bottom="1440" w:left="1440" w:header="720" w:footer="720" w:gutter="0"/>
       <w:cols w:space="720"/>
@@ -3965,8 +4180,8 @@
       <w:tblLook w:val="04A0" w:firstRow="1" w:lastRow="0" w:firstColumn="1" w:lastColumn="0" w:noHBand="0" w:noVBand="1"/>
     </w:tblPr>
     <w:tblGrid>
-      <w:gridCol w:w="8191"/>
-      <w:gridCol w:w="1169"/>
+      <w:gridCol w:w="8300"/>
+      <w:gridCol w:w="1060"/>
     </w:tblGrid>
     <w:tr>
       <w:trPr>
@@ -4062,7 +4277,7 @@
               <w:noProof/>
               <w:color w:val="FFFFFF" w:themeColor="background1"/>
             </w:rPr>
-            <w:t>5</w:t>
+            <w:t>17</w:t>
           </w:r>
           <w:r>
             <w:rPr>
@@ -6303,7 +6518,7 @@
     <w:charset w:val="00"/>
     <w:family w:val="swiss"/>
     <w:pitch w:val="variable"/>
-    <w:sig w:usb0="E0002AFF" w:usb1="C0007843" w:usb2="00000009" w:usb3="00000000" w:csb0="000001FF" w:csb1="00000000"/>
+    <w:sig w:usb0="E0002EFF" w:usb1="C000785B" w:usb2="00000009" w:usb3="00000000" w:csb0="000001FF" w:csb1="00000000"/>
   </w:font>
   <w:font w:name="CMU Serif">
     <w:altName w:val="Mongolian Baiti"/>
@@ -6355,6 +6570,7 @@
     <w:rsid w:val="005E6401"/>
     <w:rsid w:val="00707AB8"/>
     <w:rsid w:val="007504D0"/>
+    <w:rsid w:val="007D0F12"/>
     <w:rsid w:val="00817CC0"/>
     <w:rsid w:val="00895B8A"/>
     <w:rsid w:val="009350C8"/>
@@ -7099,7 +7315,7 @@
 </file>
 
 <file path=customXml/itemProps1.xml><?xml version="1.0" encoding="utf-8"?>
-<ds:datastoreItem xmlns:ds="http://schemas.openxmlformats.org/officeDocument/2006/customXml" ds:itemID="{7396F3D3-D107-4BBB-AF2F-8A6957BEEA63}">
+<ds:datastoreItem xmlns:ds="http://schemas.openxmlformats.org/officeDocument/2006/customXml" ds:itemID="{B28977EB-92DB-4A1A-AB42-F21E2A8940D6}">
   <ds:schemaRefs>
     <ds:schemaRef ds:uri="http://schemas.openxmlformats.org/officeDocument/2006/bibliography"/>
   </ds:schemaRefs>

</xml_diff>

<commit_message>
updated first page pdf
</commit_message>
<xml_diff>
--- a/notes_of_the_second_course/react.docx
+++ b/notes_of_the_second_course/react.docx
@@ -2316,7 +2316,7 @@
           <v:shape id="_x0000_i1025" type="#_x0000_t75" style="width:468.75pt;height:63pt" o:ole="" fillcolor="#2d0922">
             <v:imagedata r:id="rId8" o:title=""/>
           </v:shape>
-          <o:OLEObject Type="Embed" ProgID="Word.Document.12" ShapeID="_x0000_i1025" DrawAspect="Content" ObjectID="_1783178750" r:id="rId9">
+          <o:OLEObject Type="Embed" ProgID="Word.Document.12" ShapeID="_x0000_i1025" DrawAspect="Content" ObjectID="_1783179362" r:id="rId9">
             <o:FieldCodes>\s</o:FieldCodes>
           </o:OLEObject>
         </w:object>
@@ -2335,7 +2335,7 @@
           <v:shape id="_x0000_i1026" type="#_x0000_t75" style="width:468.75pt;height:21pt" o:ole="" fillcolor="#2d0922">
             <v:imagedata r:id="rId10" o:title=""/>
           </v:shape>
-          <o:OLEObject Type="Embed" ProgID="Word.Document.12" ShapeID="_x0000_i1026" DrawAspect="Content" ObjectID="_1783178751" r:id="rId11">
+          <o:OLEObject Type="Embed" ProgID="Word.Document.12" ShapeID="_x0000_i1026" DrawAspect="Content" ObjectID="_1783179363" r:id="rId11">
             <o:FieldCodes>\s</o:FieldCodes>
           </o:OLEObject>
         </w:object>
@@ -2368,7 +2368,7 @@
           <v:shape id="_x0000_i1027" type="#_x0000_t75" style="width:468.75pt;height:21pt" o:ole="" fillcolor="#2d0922">
             <v:imagedata r:id="rId12" o:title=""/>
           </v:shape>
-          <o:OLEObject Type="Embed" ProgID="Word.Document.12" ShapeID="_x0000_i1027" DrawAspect="Content" ObjectID="_1783178752" r:id="rId13">
+          <o:OLEObject Type="Embed" ProgID="Word.Document.12" ShapeID="_x0000_i1027" DrawAspect="Content" ObjectID="_1783179364" r:id="rId13">
             <o:FieldCodes>\s</o:FieldCodes>
           </o:OLEObject>
         </w:object>
@@ -2431,7 +2431,7 @@
           <v:shape id="_x0000_i1028" type="#_x0000_t75" style="width:468.75pt;height:21pt" o:ole="" fillcolor="#2d0922">
             <v:imagedata r:id="rId14" o:title=""/>
           </v:shape>
-          <o:OLEObject Type="Embed" ProgID="Word.Document.12" ShapeID="_x0000_i1028" DrawAspect="Content" ObjectID="_1783178753" r:id="rId15">
+          <o:OLEObject Type="Embed" ProgID="Word.Document.12" ShapeID="_x0000_i1028" DrawAspect="Content" ObjectID="_1783179365" r:id="rId15">
             <o:FieldCodes>\s</o:FieldCodes>
           </o:OLEObject>
         </w:object>
@@ -2450,7 +2450,7 @@
           <v:shape id="_x0000_i1029" type="#_x0000_t75" style="width:468.75pt;height:21pt" o:ole="" fillcolor="#2d0922">
             <v:imagedata r:id="rId16" o:title=""/>
           </v:shape>
-          <o:OLEObject Type="Embed" ProgID="Word.Document.12" ShapeID="_x0000_i1029" DrawAspect="Content" ObjectID="_1783178754" r:id="rId17">
+          <o:OLEObject Type="Embed" ProgID="Word.Document.12" ShapeID="_x0000_i1029" DrawAspect="Content" ObjectID="_1783179366" r:id="rId17">
             <o:FieldCodes>\s</o:FieldCodes>
           </o:OLEObject>
         </w:object>
@@ -2469,7 +2469,7 @@
           <v:shape id="_x0000_i1030" type="#_x0000_t75" style="width:468.75pt;height:21pt" o:ole="" fillcolor="#2d0922">
             <v:imagedata r:id="rId18" o:title=""/>
           </v:shape>
-          <o:OLEObject Type="Embed" ProgID="Word.Document.12" ShapeID="_x0000_i1030" DrawAspect="Content" ObjectID="_1783178755" r:id="rId19">
+          <o:OLEObject Type="Embed" ProgID="Word.Document.12" ShapeID="_x0000_i1030" DrawAspect="Content" ObjectID="_1783179367" r:id="rId19">
             <o:FieldCodes>\s</o:FieldCodes>
           </o:OLEObject>
         </w:object>
@@ -2505,7 +2505,7 @@
           <v:shape id="_x0000_i1031" type="#_x0000_t75" style="width:423.75pt;height:364.5pt" o:ole="" fillcolor="#2d0922">
             <v:imagedata r:id="rId20" o:title=""/>
           </v:shape>
-          <o:OLEObject Type="Embed" ProgID="Word.Document.12" ShapeID="_x0000_i1031" DrawAspect="Content" ObjectID="_1783178756" r:id="rId21">
+          <o:OLEObject Type="Embed" ProgID="Word.Document.12" ShapeID="_x0000_i1031" DrawAspect="Content" ObjectID="_1783179368" r:id="rId21">
             <o:FieldCodes>\s</o:FieldCodes>
           </o:OLEObject>
         </w:object>
@@ -2538,7 +2538,7 @@
           <v:shape id="_x0000_i1032" type="#_x0000_t75" style="width:441.75pt;height:7in" o:ole="" fillcolor="#2d0922">
             <v:imagedata r:id="rId22" o:title=""/>
           </v:shape>
-          <o:OLEObject Type="Embed" ProgID="Word.Document.12" ShapeID="_x0000_i1032" DrawAspect="Content" ObjectID="_1783178757" r:id="rId23">
+          <o:OLEObject Type="Embed" ProgID="Word.Document.12" ShapeID="_x0000_i1032" DrawAspect="Content" ObjectID="_1783179369" r:id="rId23">
             <o:FieldCodes>\s</o:FieldCodes>
           </o:OLEObject>
         </w:object>
@@ -2612,7 +2612,7 @@
           <v:shape id="_x0000_i1033" type="#_x0000_t75" style="width:419.25pt;height:180pt" o:ole="" fillcolor="#2d0922">
             <v:imagedata r:id="rId24" o:title=""/>
           </v:shape>
-          <o:OLEObject Type="Embed" ProgID="Word.Document.12" ShapeID="_x0000_i1033" DrawAspect="Content" ObjectID="_1783178758" r:id="rId25">
+          <o:OLEObject Type="Embed" ProgID="Word.Document.12" ShapeID="_x0000_i1033" DrawAspect="Content" ObjectID="_1783179370" r:id="rId25">
             <o:FieldCodes>\s</o:FieldCodes>
           </o:OLEObject>
         </w:object>
@@ -2655,7 +2655,7 @@
           <v:shape id="_x0000_i1034" type="#_x0000_t75" style="width:423.75pt;height:327pt" o:ole="" fillcolor="#2d0922">
             <v:imagedata r:id="rId26" o:title=""/>
           </v:shape>
-          <o:OLEObject Type="Embed" ProgID="Word.Document.12" ShapeID="_x0000_i1034" DrawAspect="Content" ObjectID="_1783178759" r:id="rId27">
+          <o:OLEObject Type="Embed" ProgID="Word.Document.12" ShapeID="_x0000_i1034" DrawAspect="Content" ObjectID="_1783179371" r:id="rId27">
             <o:FieldCodes>\s</o:FieldCodes>
           </o:OLEObject>
         </w:object>
@@ -2683,7 +2683,7 @@
           <v:shape id="_x0000_i1035" type="#_x0000_t75" style="width:423.75pt;height:234pt" o:ole="" fillcolor="#2d0922">
             <v:imagedata r:id="rId28" o:title=""/>
           </v:shape>
-          <o:OLEObject Type="Embed" ProgID="Word.Document.12" ShapeID="_x0000_i1035" DrawAspect="Content" ObjectID="_1783178760" r:id="rId29">
+          <o:OLEObject Type="Embed" ProgID="Word.Document.12" ShapeID="_x0000_i1035" DrawAspect="Content" ObjectID="_1783179372" r:id="rId29">
             <o:FieldCodes>\s</o:FieldCodes>
           </o:OLEObject>
         </w:object>
@@ -2721,7 +2721,7 @@
           <v:shape id="_x0000_i1036" type="#_x0000_t75" style="width:423.75pt;height:256.5pt" o:ole="" fillcolor="#2d0922">
             <v:imagedata r:id="rId30" o:title=""/>
           </v:shape>
-          <o:OLEObject Type="Embed" ProgID="Word.Document.12" ShapeID="_x0000_i1036" DrawAspect="Content" ObjectID="_1783178761" r:id="rId31">
+          <o:OLEObject Type="Embed" ProgID="Word.Document.12" ShapeID="_x0000_i1036" DrawAspect="Content" ObjectID="_1783179373" r:id="rId31">
             <o:FieldCodes>\s</o:FieldCodes>
           </o:OLEObject>
         </w:object>
@@ -2799,7 +2799,7 @@
           <v:shape id="_x0000_i1037" type="#_x0000_t75" style="width:423.75pt;height:234pt" o:ole="" fillcolor="#2d0922">
             <v:imagedata r:id="rId32" o:title=""/>
           </v:shape>
-          <o:OLEObject Type="Embed" ProgID="Word.Document.12" ShapeID="_x0000_i1037" DrawAspect="Content" ObjectID="_1783178762" r:id="rId33">
+          <o:OLEObject Type="Embed" ProgID="Word.Document.12" ShapeID="_x0000_i1037" DrawAspect="Content" ObjectID="_1783179374" r:id="rId33">
             <o:FieldCodes>\s</o:FieldCodes>
           </o:OLEObject>
         </w:object>
@@ -2843,7 +2843,7 @@
           <v:shape id="_x0000_i1038" type="#_x0000_t75" style="width:423.75pt;height:216.75pt" o:ole="" fillcolor="#2d0922">
             <v:imagedata r:id="rId34" o:title=""/>
           </v:shape>
-          <o:OLEObject Type="Embed" ProgID="Word.Document.12" ShapeID="_x0000_i1038" DrawAspect="Content" ObjectID="_1783178763" r:id="rId35">
+          <o:OLEObject Type="Embed" ProgID="Word.Document.12" ShapeID="_x0000_i1038" DrawAspect="Content" ObjectID="_1783179375" r:id="rId35">
             <o:FieldCodes>\s</o:FieldCodes>
           </o:OLEObject>
         </w:object>
@@ -2901,7 +2901,7 @@
           <v:shape id="_x0000_i1039" type="#_x0000_t75" style="width:423.75pt;height:306pt" o:ole="" fillcolor="#2d0922">
             <v:imagedata r:id="rId36" o:title=""/>
           </v:shape>
-          <o:OLEObject Type="Embed" ProgID="Word.Document.12" ShapeID="_x0000_i1039" DrawAspect="Content" ObjectID="_1783178764" r:id="rId37">
+          <o:OLEObject Type="Embed" ProgID="Word.Document.12" ShapeID="_x0000_i1039" DrawAspect="Content" ObjectID="_1783179376" r:id="rId37">
             <o:FieldCodes>\s</o:FieldCodes>
           </o:OLEObject>
         </w:object>
@@ -2938,7 +2938,7 @@
           <v:shape id="_x0000_i1040" type="#_x0000_t75" style="width:423.75pt;height:287.25pt" o:ole="" fillcolor="#2d0922">
             <v:imagedata r:id="rId38" o:title=""/>
           </v:shape>
-          <o:OLEObject Type="Embed" ProgID="Word.Document.12" ShapeID="_x0000_i1040" DrawAspect="Content" ObjectID="_1783178765" r:id="rId39">
+          <o:OLEObject Type="Embed" ProgID="Word.Document.12" ShapeID="_x0000_i1040" DrawAspect="Content" ObjectID="_1783179377" r:id="rId39">
             <o:FieldCodes>\s</o:FieldCodes>
           </o:OLEObject>
         </w:object>
@@ -3016,7 +3016,7 @@
           <v:shape id="_x0000_i1041" type="#_x0000_t75" style="width:423.75pt;height:324pt" o:ole="" fillcolor="#2d0922">
             <v:imagedata r:id="rId40" o:title=""/>
           </v:shape>
-          <o:OLEObject Type="Embed" ProgID="Word.Document.12" ShapeID="_x0000_i1041" DrawAspect="Content" ObjectID="_1783178766" r:id="rId41">
+          <o:OLEObject Type="Embed" ProgID="Word.Document.12" ShapeID="_x0000_i1041" DrawAspect="Content" ObjectID="_1783179378" r:id="rId41">
             <o:FieldCodes>\s</o:FieldCodes>
           </o:OLEObject>
         </w:object>
@@ -3044,7 +3044,7 @@
           <v:shape id="_x0000_i1042" type="#_x0000_t75" style="width:423.75pt;height:252.75pt" o:ole="" fillcolor="#2d0922">
             <v:imagedata r:id="rId42" o:title=""/>
           </v:shape>
-          <o:OLEObject Type="Embed" ProgID="Word.Document.12" ShapeID="_x0000_i1042" DrawAspect="Content" ObjectID="_1783178767" r:id="rId43">
+          <o:OLEObject Type="Embed" ProgID="Word.Document.12" ShapeID="_x0000_i1042" DrawAspect="Content" ObjectID="_1783179379" r:id="rId43">
             <o:FieldCodes>\s</o:FieldCodes>
           </o:OLEObject>
         </w:object>
@@ -3139,7 +3139,7 @@
           <v:shape id="_x0000_i1043" type="#_x0000_t75" style="width:423.75pt;height:224.25pt" o:ole="" fillcolor="#2d0922">
             <v:imagedata r:id="rId44" o:title=""/>
           </v:shape>
-          <o:OLEObject Type="Embed" ProgID="Word.Document.12" ShapeID="_x0000_i1043" DrawAspect="Content" ObjectID="_1783178768" r:id="rId45">
+          <o:OLEObject Type="Embed" ProgID="Word.Document.12" ShapeID="_x0000_i1043" DrawAspect="Content" ObjectID="_1783179380" r:id="rId45">
             <o:FieldCodes>\s</o:FieldCodes>
           </o:OLEObject>
         </w:object>
@@ -3198,7 +3198,7 @@
           <v:shape id="_x0000_i1044" type="#_x0000_t75" style="width:423.75pt;height:144.75pt" o:ole="" fillcolor="#2d0922">
             <v:imagedata r:id="rId46" o:title=""/>
           </v:shape>
-          <o:OLEObject Type="Embed" ProgID="Word.Document.12" ShapeID="_x0000_i1044" DrawAspect="Content" ObjectID="_1783178769" r:id="rId47">
+          <o:OLEObject Type="Embed" ProgID="Word.Document.12" ShapeID="_x0000_i1044" DrawAspect="Content" ObjectID="_1783179381" r:id="rId47">
             <o:FieldCodes>\s</o:FieldCodes>
           </o:OLEObject>
         </w:object>
@@ -3271,7 +3271,7 @@
           <v:shape id="_x0000_i1045" type="#_x0000_t75" style="width:423.75pt;height:180.75pt" o:ole="" fillcolor="#2d0922">
             <v:imagedata r:id="rId48" o:title=""/>
           </v:shape>
-          <o:OLEObject Type="Embed" ProgID="Word.Document.12" ShapeID="_x0000_i1045" DrawAspect="Content" ObjectID="_1783178770" r:id="rId49">
+          <o:OLEObject Type="Embed" ProgID="Word.Document.12" ShapeID="_x0000_i1045" DrawAspect="Content" ObjectID="_1783179382" r:id="rId49">
             <o:FieldCodes>\s</o:FieldCodes>
           </o:OLEObject>
         </w:object>
@@ -3295,7 +3295,7 @@
           <v:shape id="_x0000_i1046" type="#_x0000_t75" style="width:423.75pt;height:319.5pt" o:ole="" fillcolor="#2d0922">
             <v:imagedata r:id="rId50" o:title=""/>
           </v:shape>
-          <o:OLEObject Type="Embed" ProgID="Word.Document.12" ShapeID="_x0000_i1046" DrawAspect="Content" ObjectID="_1783178771" r:id="rId51">
+          <o:OLEObject Type="Embed" ProgID="Word.Document.12" ShapeID="_x0000_i1046" DrawAspect="Content" ObjectID="_1783179383" r:id="rId51">
             <o:FieldCodes>\s</o:FieldCodes>
           </o:OLEObject>
         </w:object>
@@ -3510,7 +3510,7 @@
         <w:pStyle w:val="Heading2"/>
         <w:numPr>
           <w:ilvl w:val="0"/>
-          <w:numId w:val="6"/>
+          <w:numId w:val="10"/>
         </w:numPr>
       </w:pPr>
       <w:bookmarkStart w:id="43" w:name="_Toc172475119"/>
@@ -3571,7 +3571,7 @@
           <v:shape id="_x0000_i1050" type="#_x0000_t75" style="width:423.75pt;height:252pt" o:ole="" fillcolor="#2d0922">
             <v:imagedata r:id="rId56" o:title=""/>
           </v:shape>
-          <o:OLEObject Type="Embed" ProgID="Word.Document.12" ShapeID="_x0000_i1050" DrawAspect="Content" ObjectID="_1783178772" r:id="rId57">
+          <o:OLEObject Type="Embed" ProgID="Word.Document.12" ShapeID="_x0000_i1050" DrawAspect="Content" ObjectID="_1783179384" r:id="rId57">
             <o:FieldCodes>\s</o:FieldCodes>
           </o:OLEObject>
         </w:object>
@@ -3616,7 +3616,7 @@
           <v:shape id="_x0000_i1051" type="#_x0000_t75" style="width:423.75pt;height:202.5pt" o:ole="" fillcolor="#2d0922">
             <v:imagedata r:id="rId58" o:title=""/>
           </v:shape>
-          <o:OLEObject Type="Embed" ProgID="Word.Document.12" ShapeID="_x0000_i1051" DrawAspect="Content" ObjectID="_1783178773" r:id="rId59">
+          <o:OLEObject Type="Embed" ProgID="Word.Document.12" ShapeID="_x0000_i1051" DrawAspect="Content" ObjectID="_1783179385" r:id="rId59">
             <o:FieldCodes>\s</o:FieldCodes>
           </o:OLEObject>
         </w:object>
@@ -3661,7 +3661,7 @@
           <v:shape id="_x0000_i1052" type="#_x0000_t75" style="width:423.75pt;height:235.5pt" o:ole="" fillcolor="#2d0922">
             <v:imagedata r:id="rId60" o:title=""/>
           </v:shape>
-          <o:OLEObject Type="Embed" ProgID="Word.Document.12" ShapeID="_x0000_i1052" DrawAspect="Content" ObjectID="_1783178774" r:id="rId61">
+          <o:OLEObject Type="Embed" ProgID="Word.Document.12" ShapeID="_x0000_i1052" DrawAspect="Content" ObjectID="_1783179386" r:id="rId61">
             <o:FieldCodes>\s</o:FieldCodes>
           </o:OLEObject>
         </w:object>
@@ -3685,7 +3685,7 @@
           <v:shape id="_x0000_i1053" type="#_x0000_t75" style="width:423.75pt;height:270.75pt" o:ole="" fillcolor="#2d0922">
             <v:imagedata r:id="rId62" o:title=""/>
           </v:shape>
-          <o:OLEObject Type="Embed" ProgID="Word.Document.12" ShapeID="_x0000_i1053" DrawAspect="Content" ObjectID="_1783178775" r:id="rId63">
+          <o:OLEObject Type="Embed" ProgID="Word.Document.12" ShapeID="_x0000_i1053" DrawAspect="Content" ObjectID="_1783179387" r:id="rId63">
             <o:FieldCodes>\s</o:FieldCodes>
           </o:OLEObject>
         </w:object>
@@ -3894,7 +3894,7 @@
           <v:shape id="_x0000_i1055" type="#_x0000_t75" style="width:423.75pt;height:341.25pt" o:ole="" fillcolor="#2d0922">
             <v:imagedata r:id="rId66" o:title=""/>
           </v:shape>
-          <o:OLEObject Type="Embed" ProgID="Word.Document.12" ShapeID="_x0000_i1055" DrawAspect="Content" ObjectID="_1783178776" r:id="rId67">
+          <o:OLEObject Type="Embed" ProgID="Word.Document.12" ShapeID="_x0000_i1055" DrawAspect="Content" ObjectID="_1783179388" r:id="rId67">
             <o:FieldCodes>\s</o:FieldCodes>
           </o:OLEObject>
         </w:object>
@@ -3935,7 +3935,7 @@
           <v:shape id="_x0000_i1056" type="#_x0000_t75" style="width:423.75pt;height:397.5pt" o:ole="" fillcolor="#2d0922">
             <v:imagedata r:id="rId68" o:title=""/>
           </v:shape>
-          <o:OLEObject Type="Embed" ProgID="Word.Document.12" ShapeID="_x0000_i1056" DrawAspect="Content" ObjectID="_1783178777" r:id="rId69">
+          <o:OLEObject Type="Embed" ProgID="Word.Document.12" ShapeID="_x0000_i1056" DrawAspect="Content" ObjectID="_1783179389" r:id="rId69">
             <o:FieldCodes>\s</o:FieldCodes>
           </o:OLEObject>
         </w:object>
@@ -3979,7 +3979,7 @@
           <v:shape id="_x0000_i1057" type="#_x0000_t75" style="width:423.75pt;height:450.75pt" o:ole="" fillcolor="#2d0922">
             <v:imagedata r:id="rId70" o:title=""/>
           </v:shape>
-          <o:OLEObject Type="Embed" ProgID="Word.Document.12" ShapeID="_x0000_i1057" DrawAspect="Content" ObjectID="_1783178778" r:id="rId71">
+          <o:OLEObject Type="Embed" ProgID="Word.Document.12" ShapeID="_x0000_i1057" DrawAspect="Content" ObjectID="_1783179390" r:id="rId71">
             <o:FieldCodes>\s</o:FieldCodes>
           </o:OLEObject>
         </w:object>
@@ -4011,13 +4011,11 @@
       <w:pPr>
         <w:pStyle w:val="Heading3"/>
       </w:pPr>
-      <w:bookmarkStart w:id="57" w:name="_GoBack"/>
       <w:r>
         <w:lastRenderedPageBreak/>
         <w:t>Working with Css:</w:t>
       </w:r>
     </w:p>
-    <w:bookmarkEnd w:id="57"/>
     <w:p>
       <w:r>
         <w:t>For this section bootstrap is used, so make sure to install it and then import in in the main.jsx file</w:t>
@@ -4038,15 +4036,15 @@
         <w:t>Main.jsx:</w:t>
       </w:r>
     </w:p>
-    <w:bookmarkStart w:id="58" w:name="_MON_1783169943"/>
-    <w:bookmarkEnd w:id="58"/>
+    <w:bookmarkStart w:id="57" w:name="_MON_1783169943"/>
+    <w:bookmarkEnd w:id="57"/>
     <w:p>
       <w:r>
         <w:object w:dxaOrig="8475" w:dyaOrig="4950" w14:anchorId="6E6E8661">
           <v:shape id="_x0000_i1063" type="#_x0000_t75" style="width:423.75pt;height:247.5pt" o:ole="" fillcolor="#2d0922">
             <v:imagedata r:id="rId72" o:title=""/>
           </v:shape>
-          <o:OLEObject Type="Embed" ProgID="Word.Document.12" ShapeID="_x0000_i1063" DrawAspect="Content" ObjectID="_1783178779" r:id="rId73">
+          <o:OLEObject Type="Embed" ProgID="Word.Document.12" ShapeID="_x0000_i1063" DrawAspect="Content" ObjectID="_1783179391" r:id="rId73">
             <o:FieldCodes>\s</o:FieldCodes>
           </o:OLEObject>
         </w:object>
@@ -4069,15 +4067,15 @@
         <w:t>, and it will be changed to red:</w:t>
       </w:r>
     </w:p>
-    <w:bookmarkStart w:id="59" w:name="_MON_1783176719"/>
-    <w:bookmarkEnd w:id="59"/>
+    <w:bookmarkStart w:id="58" w:name="_MON_1783176719"/>
+    <w:bookmarkEnd w:id="58"/>
     <w:p>
       <w:r>
         <w:object w:dxaOrig="8475" w:dyaOrig="6131" w14:anchorId="30128B58">
           <v:shape id="_x0000_i1067" type="#_x0000_t75" style="width:423.75pt;height:306.75pt" o:ole="" fillcolor="#2d0922">
             <v:imagedata r:id="rId74" o:title=""/>
           </v:shape>
-          <o:OLEObject Type="Embed" ProgID="Word.Document.12" ShapeID="_x0000_i1067" DrawAspect="Content" ObjectID="_1783178780" r:id="rId75">
+          <o:OLEObject Type="Embed" ProgID="Word.Document.12" ShapeID="_x0000_i1067" DrawAspect="Content" ObjectID="_1783179392" r:id="rId75">
             <o:FieldCodes>\s</o:FieldCodes>
           </o:OLEObject>
         </w:object>
@@ -4099,6 +4097,8 @@
         <w:lastRenderedPageBreak/>
         <w:t>UseRef and Caching</w:t>
       </w:r>
+      <w:bookmarkStart w:id="59" w:name="_GoBack"/>
+      <w:bookmarkEnd w:id="59"/>
     </w:p>
     <w:bookmarkStart w:id="60" w:name="_MON_1783178556"/>
     <w:bookmarkEnd w:id="60"/>
@@ -4108,13 +4108,18 @@
           <v:shape id="_x0000_i1082" type="#_x0000_t75" style="width:423.75pt;height:558pt" o:ole="" fillcolor="#2d0922">
             <v:imagedata r:id="rId76" o:title=""/>
           </v:shape>
-          <o:OLEObject Type="Embed" ProgID="Word.Document.12" ShapeID="_x0000_i1082" DrawAspect="Content" ObjectID="_1783178781" r:id="rId77">
+          <o:OLEObject Type="Embed" ProgID="Word.Document.12" ShapeID="_x0000_i1082" DrawAspect="Content" ObjectID="_1783179393" r:id="rId77">
             <o:FieldCodes>\s</o:FieldCodes>
           </o:OLEObject>
         </w:object>
       </w:r>
     </w:p>
     <w:p>
+      <w:pPr>
+        <w:rPr>
+          <w:rtl/>
+        </w:rPr>
+      </w:pPr>
       <w:r>
         <w:lastRenderedPageBreak/>
         <w:t xml:space="preserve">For instance, we want to reuse the result of an API multiple times without </w:t>
@@ -4128,6 +4133,246 @@
         <w:t xml:space="preserve"> it every time the component renders. We can use useRef to store the API data, eliminating the need to fetch it again.</w:t>
       </w:r>
     </w:p>
+    <w:p>
+      <w:proofErr w:type="spellStart"/>
+      <w:r>
+        <w:rPr>
+          <w:b/>
+          <w:bCs/>
+        </w:rPr>
+        <w:t>UseRef_Caching</w:t>
+      </w:r>
+      <w:proofErr w:type="spellEnd"/>
+      <w:r>
+        <w:rPr>
+          <w:b/>
+          <w:bCs/>
+        </w:rPr>
+        <w:t xml:space="preserve"> Component</w:t>
+      </w:r>
+    </w:p>
+    <w:p>
+      <w:r>
+        <w:t>This component demonstrates the use of the useRef hook to cache data and manipulate DOM elements.</w:t>
+      </w:r>
+    </w:p>
+    <w:p>
+      <w:proofErr w:type="gramStart"/>
+      <w:r>
+        <w:rPr>
+          <w:b/>
+          <w:bCs/>
+        </w:rPr>
+        <w:t>useRef</w:t>
+      </w:r>
+      <w:proofErr w:type="gramEnd"/>
+      <w:r>
+        <w:rPr>
+          <w:b/>
+          <w:bCs/>
+        </w:rPr>
+        <w:t xml:space="preserve"> Hook</w:t>
+      </w:r>
+    </w:p>
+    <w:p>
+      <w:pPr>
+        <w:numPr>
+          <w:ilvl w:val="0"/>
+          <w:numId w:val="8"/>
+        </w:numPr>
+      </w:pPr>
+      <w:proofErr w:type="gramStart"/>
+      <w:r>
+        <w:t>data</w:t>
+      </w:r>
+      <w:proofErr w:type="gramEnd"/>
+      <w:r>
+        <w:t>: Stores fetched data.</w:t>
+      </w:r>
+    </w:p>
+    <w:p>
+      <w:pPr>
+        <w:numPr>
+          <w:ilvl w:val="0"/>
+          <w:numId w:val="8"/>
+        </w:numPr>
+      </w:pPr>
+      <w:proofErr w:type="spellStart"/>
+      <w:proofErr w:type="gramStart"/>
+      <w:r>
+        <w:t>pTag</w:t>
+      </w:r>
+      <w:proofErr w:type="spellEnd"/>
+      <w:proofErr w:type="gramEnd"/>
+      <w:r>
+        <w:t>: References the &lt;p&gt; tag.</w:t>
+      </w:r>
+    </w:p>
+    <w:p>
+      <w:proofErr w:type="spellStart"/>
+      <w:proofErr w:type="gramStart"/>
+      <w:r>
+        <w:rPr>
+          <w:b/>
+          <w:bCs/>
+        </w:rPr>
+        <w:t>fetchData</w:t>
+      </w:r>
+      <w:proofErr w:type="spellEnd"/>
+      <w:proofErr w:type="gramEnd"/>
+      <w:r>
+        <w:rPr>
+          <w:b/>
+          <w:bCs/>
+        </w:rPr>
+        <w:t xml:space="preserve"> Function</w:t>
+      </w:r>
+    </w:p>
+    <w:p>
+      <w:r>
+        <w:t>This asynchronous function fetches data from an API and stores it in the data ref. If the fetch operation fails, it catches the error and handles it.</w:t>
+      </w:r>
+    </w:p>
+    <w:p>
+      <w:proofErr w:type="spellStart"/>
+      <w:proofErr w:type="gramStart"/>
+      <w:r>
+        <w:rPr>
+          <w:b/>
+          <w:bCs/>
+        </w:rPr>
+        <w:t>showData</w:t>
+      </w:r>
+      <w:proofErr w:type="spellEnd"/>
+      <w:proofErr w:type="gramEnd"/>
+      <w:r>
+        <w:rPr>
+          <w:b/>
+          <w:bCs/>
+        </w:rPr>
+        <w:t xml:space="preserve"> Function</w:t>
+      </w:r>
+    </w:p>
+    <w:p>
+      <w:r>
+        <w:t>This function displays the fetched data inside the &lt;p&gt; tag by updating its innerHTML.</w:t>
+      </w:r>
+    </w:p>
+    <w:p>
+      <w:r>
+        <w:rPr>
+          <w:b/>
+          <w:bCs/>
+        </w:rPr>
+        <w:t>Return Statement</w:t>
+      </w:r>
+    </w:p>
+    <w:p>
+      <w:pPr>
+        <w:numPr>
+          <w:ilvl w:val="0"/>
+          <w:numId w:val="9"/>
+        </w:numPr>
+      </w:pPr>
+      <w:r>
+        <w:t>&lt;h1&gt;: Displays the title “</w:t>
+      </w:r>
+      <w:proofErr w:type="spellStart"/>
+      <w:r>
+        <w:t>UseRef_Caching</w:t>
+      </w:r>
+      <w:proofErr w:type="spellEnd"/>
+      <w:r>
+        <w:t>”.</w:t>
+      </w:r>
+    </w:p>
+    <w:p>
+      <w:pPr>
+        <w:numPr>
+          <w:ilvl w:val="0"/>
+          <w:numId w:val="9"/>
+        </w:numPr>
+      </w:pPr>
+      <w:r>
+        <w:t>&lt;p&gt;: Placeholder for displaying fetched data.</w:t>
+      </w:r>
+    </w:p>
+    <w:p>
+      <w:pPr>
+        <w:numPr>
+          <w:ilvl w:val="0"/>
+          <w:numId w:val="9"/>
+        </w:numPr>
+      </w:pPr>
+      <w:r>
+        <w:t>&lt;</w:t>
+      </w:r>
+      <w:proofErr w:type="gramStart"/>
+      <w:r>
+        <w:t>button</w:t>
+      </w:r>
+      <w:proofErr w:type="gramEnd"/>
+      <w:r>
+        <w:t>&gt;: Triggers </w:t>
+      </w:r>
+      <w:proofErr w:type="spellStart"/>
+      <w:r>
+        <w:t>fetchData</w:t>
+      </w:r>
+      <w:proofErr w:type="spellEnd"/>
+      <w:r>
+        <w:t> function.</w:t>
+      </w:r>
+    </w:p>
+    <w:p>
+      <w:pPr>
+        <w:numPr>
+          <w:ilvl w:val="0"/>
+          <w:numId w:val="9"/>
+        </w:numPr>
+      </w:pPr>
+      <w:r>
+        <w:t>&lt;</w:t>
+      </w:r>
+      <w:proofErr w:type="gramStart"/>
+      <w:r>
+        <w:t>button</w:t>
+      </w:r>
+      <w:proofErr w:type="gramEnd"/>
+      <w:r>
+        <w:t>&gt;: Triggers </w:t>
+      </w:r>
+      <w:proofErr w:type="spellStart"/>
+      <w:r>
+        <w:t>showData</w:t>
+      </w:r>
+      <w:proofErr w:type="spellEnd"/>
+      <w:r>
+        <w:t> function.</w:t>
+      </w:r>
+    </w:p>
+    <w:p>
+      <w:pPr>
+        <w:ind w:left="0"/>
+      </w:pPr>
+      <w:r>
+        <w:br w:type="page"/>
+      </w:r>
+    </w:p>
+    <w:p>
+      <w:pPr>
+        <w:pStyle w:val="Heading2"/>
+      </w:pPr>
+      <w:proofErr w:type="gramStart"/>
+      <w:r>
+        <w:lastRenderedPageBreak/>
+        <w:t>useState</w:t>
+      </w:r>
+      <w:proofErr w:type="gramEnd"/>
+    </w:p>
+    <w:p/>
+    <w:p/>
+    <w:p/>
     <w:p/>
     <w:sectPr>
       <w:footerReference w:type="default" r:id="rId78"/>
@@ -4277,7 +4522,7 @@
               <w:noProof/>
               <w:color w:val="FFFFFF" w:themeColor="background1"/>
             </w:rPr>
-            <w:t>17</w:t>
+            <w:t>29</w:t>
           </w:r>
           <w:r>
             <w:rPr>
@@ -4947,8 +5192,8 @@
   <w:abstractNum w:abstractNumId="3" w15:restartNumberingAfterBreak="0">
     <w:nsid w:val="637A12D7"/>
     <w:multiLevelType w:val="hybridMultilevel"/>
-    <w:tmpl w:val="97C02F3A"/>
-    <w:lvl w:ilvl="0" w:tplc="238C02AA">
+    <w:tmpl w:val="D7DEF872"/>
+    <w:lvl w:ilvl="0" w:tplc="B0B46C74">
       <w:start w:val="1"/>
       <w:numFmt w:val="decimal"/>
       <w:pStyle w:val="Heading2"/>
@@ -5029,6 +5274,304 @@
       <w:pPr>
         <w:ind w:left="6480" w:hanging="180"/>
       </w:pPr>
+    </w:lvl>
+  </w:abstractNum>
+  <w:abstractNum w:abstractNumId="4" w15:restartNumberingAfterBreak="0">
+    <w:nsid w:val="6D941461"/>
+    <w:multiLevelType w:val="multilevel"/>
+    <w:tmpl w:val="02BC6562"/>
+    <w:lvl w:ilvl="0">
+      <w:start w:val="1"/>
+      <w:numFmt w:val="bullet"/>
+      <w:lvlText w:val=""/>
+      <w:lvlJc w:val="left"/>
+      <w:pPr>
+        <w:tabs>
+          <w:tab w:val="num" w:pos="720"/>
+        </w:tabs>
+        <w:ind w:left="720" w:hanging="360"/>
+      </w:pPr>
+      <w:rPr>
+        <w:rFonts w:ascii="Symbol" w:hAnsi="Symbol" w:hint="default"/>
+        <w:sz w:val="20"/>
+      </w:rPr>
+    </w:lvl>
+    <w:lvl w:ilvl="1" w:tentative="1">
+      <w:start w:val="1"/>
+      <w:numFmt w:val="bullet"/>
+      <w:lvlText w:val="o"/>
+      <w:lvlJc w:val="left"/>
+      <w:pPr>
+        <w:tabs>
+          <w:tab w:val="num" w:pos="1440"/>
+        </w:tabs>
+        <w:ind w:left="1440" w:hanging="360"/>
+      </w:pPr>
+      <w:rPr>
+        <w:rFonts w:ascii="Courier New" w:hAnsi="Courier New" w:hint="default"/>
+        <w:sz w:val="20"/>
+      </w:rPr>
+    </w:lvl>
+    <w:lvl w:ilvl="2" w:tentative="1">
+      <w:start w:val="1"/>
+      <w:numFmt w:val="bullet"/>
+      <w:lvlText w:val=""/>
+      <w:lvlJc w:val="left"/>
+      <w:pPr>
+        <w:tabs>
+          <w:tab w:val="num" w:pos="2160"/>
+        </w:tabs>
+        <w:ind w:left="2160" w:hanging="360"/>
+      </w:pPr>
+      <w:rPr>
+        <w:rFonts w:ascii="Wingdings" w:hAnsi="Wingdings" w:hint="default"/>
+        <w:sz w:val="20"/>
+      </w:rPr>
+    </w:lvl>
+    <w:lvl w:ilvl="3" w:tentative="1">
+      <w:start w:val="1"/>
+      <w:numFmt w:val="bullet"/>
+      <w:lvlText w:val=""/>
+      <w:lvlJc w:val="left"/>
+      <w:pPr>
+        <w:tabs>
+          <w:tab w:val="num" w:pos="2880"/>
+        </w:tabs>
+        <w:ind w:left="2880" w:hanging="360"/>
+      </w:pPr>
+      <w:rPr>
+        <w:rFonts w:ascii="Wingdings" w:hAnsi="Wingdings" w:hint="default"/>
+        <w:sz w:val="20"/>
+      </w:rPr>
+    </w:lvl>
+    <w:lvl w:ilvl="4" w:tentative="1">
+      <w:start w:val="1"/>
+      <w:numFmt w:val="bullet"/>
+      <w:lvlText w:val=""/>
+      <w:lvlJc w:val="left"/>
+      <w:pPr>
+        <w:tabs>
+          <w:tab w:val="num" w:pos="3600"/>
+        </w:tabs>
+        <w:ind w:left="3600" w:hanging="360"/>
+      </w:pPr>
+      <w:rPr>
+        <w:rFonts w:ascii="Wingdings" w:hAnsi="Wingdings" w:hint="default"/>
+        <w:sz w:val="20"/>
+      </w:rPr>
+    </w:lvl>
+    <w:lvl w:ilvl="5" w:tentative="1">
+      <w:start w:val="1"/>
+      <w:numFmt w:val="bullet"/>
+      <w:lvlText w:val=""/>
+      <w:lvlJc w:val="left"/>
+      <w:pPr>
+        <w:tabs>
+          <w:tab w:val="num" w:pos="4320"/>
+        </w:tabs>
+        <w:ind w:left="4320" w:hanging="360"/>
+      </w:pPr>
+      <w:rPr>
+        <w:rFonts w:ascii="Wingdings" w:hAnsi="Wingdings" w:hint="default"/>
+        <w:sz w:val="20"/>
+      </w:rPr>
+    </w:lvl>
+    <w:lvl w:ilvl="6" w:tentative="1">
+      <w:start w:val="1"/>
+      <w:numFmt w:val="bullet"/>
+      <w:lvlText w:val=""/>
+      <w:lvlJc w:val="left"/>
+      <w:pPr>
+        <w:tabs>
+          <w:tab w:val="num" w:pos="5040"/>
+        </w:tabs>
+        <w:ind w:left="5040" w:hanging="360"/>
+      </w:pPr>
+      <w:rPr>
+        <w:rFonts w:ascii="Wingdings" w:hAnsi="Wingdings" w:hint="default"/>
+        <w:sz w:val="20"/>
+      </w:rPr>
+    </w:lvl>
+    <w:lvl w:ilvl="7" w:tentative="1">
+      <w:start w:val="1"/>
+      <w:numFmt w:val="bullet"/>
+      <w:lvlText w:val=""/>
+      <w:lvlJc w:val="left"/>
+      <w:pPr>
+        <w:tabs>
+          <w:tab w:val="num" w:pos="5760"/>
+        </w:tabs>
+        <w:ind w:left="5760" w:hanging="360"/>
+      </w:pPr>
+      <w:rPr>
+        <w:rFonts w:ascii="Wingdings" w:hAnsi="Wingdings" w:hint="default"/>
+        <w:sz w:val="20"/>
+      </w:rPr>
+    </w:lvl>
+    <w:lvl w:ilvl="8" w:tentative="1">
+      <w:start w:val="1"/>
+      <w:numFmt w:val="bullet"/>
+      <w:lvlText w:val=""/>
+      <w:lvlJc w:val="left"/>
+      <w:pPr>
+        <w:tabs>
+          <w:tab w:val="num" w:pos="6480"/>
+        </w:tabs>
+        <w:ind w:left="6480" w:hanging="360"/>
+      </w:pPr>
+      <w:rPr>
+        <w:rFonts w:ascii="Wingdings" w:hAnsi="Wingdings" w:hint="default"/>
+        <w:sz w:val="20"/>
+      </w:rPr>
+    </w:lvl>
+  </w:abstractNum>
+  <w:abstractNum w:abstractNumId="5" w15:restartNumberingAfterBreak="0">
+    <w:nsid w:val="7E671AFD"/>
+    <w:multiLevelType w:val="multilevel"/>
+    <w:tmpl w:val="02D03036"/>
+    <w:lvl w:ilvl="0">
+      <w:start w:val="1"/>
+      <w:numFmt w:val="bullet"/>
+      <w:lvlText w:val=""/>
+      <w:lvlJc w:val="left"/>
+      <w:pPr>
+        <w:tabs>
+          <w:tab w:val="num" w:pos="720"/>
+        </w:tabs>
+        <w:ind w:left="720" w:hanging="360"/>
+      </w:pPr>
+      <w:rPr>
+        <w:rFonts w:ascii="Symbol" w:hAnsi="Symbol" w:hint="default"/>
+        <w:sz w:val="20"/>
+      </w:rPr>
+    </w:lvl>
+    <w:lvl w:ilvl="1" w:tentative="1">
+      <w:start w:val="1"/>
+      <w:numFmt w:val="bullet"/>
+      <w:lvlText w:val="o"/>
+      <w:lvlJc w:val="left"/>
+      <w:pPr>
+        <w:tabs>
+          <w:tab w:val="num" w:pos="1440"/>
+        </w:tabs>
+        <w:ind w:left="1440" w:hanging="360"/>
+      </w:pPr>
+      <w:rPr>
+        <w:rFonts w:ascii="Courier New" w:hAnsi="Courier New" w:hint="default"/>
+        <w:sz w:val="20"/>
+      </w:rPr>
+    </w:lvl>
+    <w:lvl w:ilvl="2" w:tentative="1">
+      <w:start w:val="1"/>
+      <w:numFmt w:val="bullet"/>
+      <w:lvlText w:val=""/>
+      <w:lvlJc w:val="left"/>
+      <w:pPr>
+        <w:tabs>
+          <w:tab w:val="num" w:pos="2160"/>
+        </w:tabs>
+        <w:ind w:left="2160" w:hanging="360"/>
+      </w:pPr>
+      <w:rPr>
+        <w:rFonts w:ascii="Wingdings" w:hAnsi="Wingdings" w:hint="default"/>
+        <w:sz w:val="20"/>
+      </w:rPr>
+    </w:lvl>
+    <w:lvl w:ilvl="3" w:tentative="1">
+      <w:start w:val="1"/>
+      <w:numFmt w:val="bullet"/>
+      <w:lvlText w:val=""/>
+      <w:lvlJc w:val="left"/>
+      <w:pPr>
+        <w:tabs>
+          <w:tab w:val="num" w:pos="2880"/>
+        </w:tabs>
+        <w:ind w:left="2880" w:hanging="360"/>
+      </w:pPr>
+      <w:rPr>
+        <w:rFonts w:ascii="Wingdings" w:hAnsi="Wingdings" w:hint="default"/>
+        <w:sz w:val="20"/>
+      </w:rPr>
+    </w:lvl>
+    <w:lvl w:ilvl="4" w:tentative="1">
+      <w:start w:val="1"/>
+      <w:numFmt w:val="bullet"/>
+      <w:lvlText w:val=""/>
+      <w:lvlJc w:val="left"/>
+      <w:pPr>
+        <w:tabs>
+          <w:tab w:val="num" w:pos="3600"/>
+        </w:tabs>
+        <w:ind w:left="3600" w:hanging="360"/>
+      </w:pPr>
+      <w:rPr>
+        <w:rFonts w:ascii="Wingdings" w:hAnsi="Wingdings" w:hint="default"/>
+        <w:sz w:val="20"/>
+      </w:rPr>
+    </w:lvl>
+    <w:lvl w:ilvl="5" w:tentative="1">
+      <w:start w:val="1"/>
+      <w:numFmt w:val="bullet"/>
+      <w:lvlText w:val=""/>
+      <w:lvlJc w:val="left"/>
+      <w:pPr>
+        <w:tabs>
+          <w:tab w:val="num" w:pos="4320"/>
+        </w:tabs>
+        <w:ind w:left="4320" w:hanging="360"/>
+      </w:pPr>
+      <w:rPr>
+        <w:rFonts w:ascii="Wingdings" w:hAnsi="Wingdings" w:hint="default"/>
+        <w:sz w:val="20"/>
+      </w:rPr>
+    </w:lvl>
+    <w:lvl w:ilvl="6" w:tentative="1">
+      <w:start w:val="1"/>
+      <w:numFmt w:val="bullet"/>
+      <w:lvlText w:val=""/>
+      <w:lvlJc w:val="left"/>
+      <w:pPr>
+        <w:tabs>
+          <w:tab w:val="num" w:pos="5040"/>
+        </w:tabs>
+        <w:ind w:left="5040" w:hanging="360"/>
+      </w:pPr>
+      <w:rPr>
+        <w:rFonts w:ascii="Wingdings" w:hAnsi="Wingdings" w:hint="default"/>
+        <w:sz w:val="20"/>
+      </w:rPr>
+    </w:lvl>
+    <w:lvl w:ilvl="7" w:tentative="1">
+      <w:start w:val="1"/>
+      <w:numFmt w:val="bullet"/>
+      <w:lvlText w:val=""/>
+      <w:lvlJc w:val="left"/>
+      <w:pPr>
+        <w:tabs>
+          <w:tab w:val="num" w:pos="5760"/>
+        </w:tabs>
+        <w:ind w:left="5760" w:hanging="360"/>
+      </w:pPr>
+      <w:rPr>
+        <w:rFonts w:ascii="Wingdings" w:hAnsi="Wingdings" w:hint="default"/>
+        <w:sz w:val="20"/>
+      </w:rPr>
+    </w:lvl>
+    <w:lvl w:ilvl="8" w:tentative="1">
+      <w:start w:val="1"/>
+      <w:numFmt w:val="bullet"/>
+      <w:lvlText w:val=""/>
+      <w:lvlJc w:val="left"/>
+      <w:pPr>
+        <w:tabs>
+          <w:tab w:val="num" w:pos="6480"/>
+        </w:tabs>
+        <w:ind w:left="6480" w:hanging="360"/>
+      </w:pPr>
+      <w:rPr>
+        <w:rFonts w:ascii="Wingdings" w:hAnsi="Wingdings" w:hint="default"/>
+        <w:sz w:val="20"/>
+      </w:rPr>
     </w:lvl>
   </w:abstractNum>
   <w:num w:numId="1">
@@ -5051,12 +5594,21 @@
   </w:num>
   <w:num w:numId="6">
     <w:abstractNumId w:val="3"/>
+  </w:num>
+  <w:num w:numId="7">
+    <w:abstractNumId w:val="1"/>
+  </w:num>
+  <w:num w:numId="8">
+    <w:abstractNumId w:val="4"/>
+  </w:num>
+  <w:num w:numId="9">
+    <w:abstractNumId w:val="5"/>
+  </w:num>
+  <w:num w:numId="10">
+    <w:abstractNumId w:val="3"/>
     <w:lvlOverride w:ilvl="0">
       <w:startOverride w:val="1"/>
     </w:lvlOverride>
-  </w:num>
-  <w:num w:numId="7">
-    <w:abstractNumId w:val="1"/>
   </w:num>
 </w:numbering>
 </file>
@@ -5496,7 +6048,7 @@
     <w:uiPriority w:val="9"/>
     <w:unhideWhenUsed/>
     <w:qFormat/>
-    <w:rsid w:val="00A24C7B"/>
+    <w:rsid w:val="00913B98"/>
     <w:pPr>
       <w:keepNext/>
       <w:keepLines/>
@@ -5679,7 +6231,6 @@
   <w:style w:type="character" w:default="1" w:styleId="DefaultParagraphFont">
     <w:name w:val="Default Paragraph Font"/>
     <w:uiPriority w:val="1"/>
-    <w:semiHidden/>
     <w:unhideWhenUsed/>
   </w:style>
   <w:style w:type="table" w:default="1" w:styleId="TableNormal">
@@ -5730,7 +6281,7 @@
     <w:basedOn w:val="DefaultParagraphFont"/>
     <w:link w:val="Heading2"/>
     <w:uiPriority w:val="9"/>
-    <w:rsid w:val="00A24C7B"/>
+    <w:rsid w:val="00913B98"/>
     <w:rPr>
       <w:rFonts w:ascii="CMU Serif" w:eastAsiaTheme="majorEastAsia" w:hAnsi="CMU Serif" w:cstheme="majorBidi"/>
       <w:color w:val="2E74B5" w:themeColor="accent1" w:themeShade="BF"/>
@@ -6570,11 +7121,11 @@
     <w:rsid w:val="005E6401"/>
     <w:rsid w:val="00707AB8"/>
     <w:rsid w:val="007504D0"/>
-    <w:rsid w:val="007D0F12"/>
     <w:rsid w:val="00817CC0"/>
     <w:rsid w:val="00895B8A"/>
     <w:rsid w:val="009350C8"/>
     <w:rsid w:val="00AC152D"/>
+    <w:rsid w:val="00AD0D7C"/>
     <w:rsid w:val="00AE33A7"/>
     <w:rsid w:val="00D3788D"/>
     <w:rsid w:val="00E2224F"/>
@@ -7315,7 +7866,7 @@
 </file>
 
 <file path=customXml/itemProps1.xml><?xml version="1.0" encoding="utf-8"?>
-<ds:datastoreItem xmlns:ds="http://schemas.openxmlformats.org/officeDocument/2006/customXml" ds:itemID="{B28977EB-92DB-4A1A-AB42-F21E2A8940D6}">
+<ds:datastoreItem xmlns:ds="http://schemas.openxmlformats.org/officeDocument/2006/customXml" ds:itemID="{28685602-B650-4EE3-BFE0-E60E5F1207CD}">
   <ds:schemaRefs>
     <ds:schemaRef ds:uri="http://schemas.openxmlformats.org/officeDocument/2006/bibliography"/>
   </ds:schemaRefs>

</xml_diff>

<commit_message>
changed UseRef section and add pictures
</commit_message>
<xml_diff>
--- a/notes_of_the_second_course/react.docx
+++ b/notes_of_the_second_course/react.docx
@@ -53,13 +53,144 @@
           <w:r>
             <w:fldChar w:fldCharType="separate"/>
           </w:r>
-          <w:hyperlink w:anchor="_Toc172566487" w:history="1">
+          <w:bookmarkStart w:id="0" w:name="_GoBack"/>
+          <w:bookmarkEnd w:id="0"/>
+          <w:r>
+            <w:rPr>
+              <w:rStyle w:val="Hyperlink"/>
+              <w:noProof/>
+            </w:rPr>
+            <w:fldChar w:fldCharType="begin"/>
+          </w:r>
+          <w:r>
+            <w:rPr>
+              <w:rStyle w:val="Hyperlink"/>
+              <w:noProof/>
+            </w:rPr>
+            <w:instrText xml:space="preserve"> </w:instrText>
+          </w:r>
+          <w:r>
+            <w:rPr>
+              <w:noProof/>
+            </w:rPr>
+            <w:instrText>HYPERLINK \l "_Toc172718808"</w:instrText>
+          </w:r>
+          <w:r>
+            <w:rPr>
+              <w:rStyle w:val="Hyperlink"/>
+              <w:noProof/>
+            </w:rPr>
+            <w:instrText xml:space="preserve"> </w:instrText>
+          </w:r>
+          <w:r>
+            <w:rPr>
+              <w:rStyle w:val="Hyperlink"/>
+              <w:noProof/>
+            </w:rPr>
+          </w:r>
+          <w:r>
+            <w:rPr>
+              <w:rStyle w:val="Hyperlink"/>
+              <w:noProof/>
+            </w:rPr>
+            <w:fldChar w:fldCharType="separate"/>
+          </w:r>
+          <w:r>
+            <w:rPr>
+              <w:rStyle w:val="Hyperlink"/>
+              <w:noProof/>
+            </w:rPr>
+            <w:t>2.</w:t>
+          </w:r>
+          <w:r>
+            <w:rPr>
+              <w:rFonts w:cstheme="minorBidi"/>
+              <w:noProof/>
+            </w:rPr>
+            <w:tab/>
+          </w:r>
+          <w:r>
+            <w:rPr>
+              <w:rStyle w:val="Hyperlink"/>
+              <w:noProof/>
+            </w:rPr>
+            <w:t>React and JSX Fundamentals</w:t>
+          </w:r>
+          <w:r>
+            <w:rPr>
+              <w:noProof/>
+              <w:webHidden/>
+            </w:rPr>
+            <w:tab/>
+          </w:r>
+          <w:r>
+            <w:rPr>
+              <w:noProof/>
+              <w:webHidden/>
+            </w:rPr>
+            <w:fldChar w:fldCharType="begin"/>
+          </w:r>
+          <w:r>
+            <w:rPr>
+              <w:noProof/>
+              <w:webHidden/>
+            </w:rPr>
+            <w:instrText xml:space="preserve"> PAGEREF _Toc172718808 \h </w:instrText>
+          </w:r>
+          <w:r>
+            <w:rPr>
+              <w:noProof/>
+              <w:webHidden/>
+            </w:rPr>
+          </w:r>
+          <w:r>
+            <w:rPr>
+              <w:noProof/>
+              <w:webHidden/>
+            </w:rPr>
+            <w:fldChar w:fldCharType="separate"/>
+          </w:r>
+          <w:r>
+            <w:rPr>
+              <w:noProof/>
+              <w:webHidden/>
+            </w:rPr>
+            <w:t>3</w:t>
+          </w:r>
+          <w:r>
+            <w:rPr>
+              <w:noProof/>
+              <w:webHidden/>
+            </w:rPr>
+            <w:fldChar w:fldCharType="end"/>
+          </w:r>
+          <w:r>
+            <w:rPr>
+              <w:rStyle w:val="Hyperlink"/>
+              <w:noProof/>
+            </w:rPr>
+            <w:fldChar w:fldCharType="end"/>
+          </w:r>
+        </w:p>
+        <w:p>
+          <w:pPr>
+            <w:pStyle w:val="TOC2"/>
+            <w:tabs>
+              <w:tab w:val="left" w:pos="660"/>
+              <w:tab w:val="right" w:leader="dot" w:pos="9350"/>
+            </w:tabs>
+            <w:rPr>
+              <w:rFonts w:cstheme="minorBidi"/>
+              <w:noProof/>
+            </w:rPr>
+          </w:pPr>
+          <w:hyperlink w:anchor="_Toc172718809" w:history="1">
             <w:r>
               <w:rPr>
                 <w:rStyle w:val="Hyperlink"/>
                 <w:noProof/>
               </w:rPr>
-              <w:t>2.</w:t>
+              <w:t>1.</w:t>
             </w:r>
             <w:r>
               <w:rPr>
@@ -73,7 +204,7 @@
                 <w:rStyle w:val="Hyperlink"/>
                 <w:noProof/>
               </w:rPr>
-              <w:t>React and JSX Fundamentals</w:t>
+              <w:t>Create a react app using Vite:</w:t>
             </w:r>
             <w:r>
               <w:rPr>
@@ -94,7 +225,7 @@
                 <w:noProof/>
                 <w:webHidden/>
               </w:rPr>
-              <w:instrText xml:space="preserve"> PAGEREF _Toc172566487 \h </w:instrText>
+              <w:instrText xml:space="preserve"> PAGEREF _Toc172718809 \h </w:instrText>
             </w:r>
             <w:r>
               <w:rPr>
@@ -137,13 +268,13 @@
               <w:noProof/>
             </w:rPr>
           </w:pPr>
-          <w:hyperlink w:anchor="_Toc172566488" w:history="1">
+          <w:hyperlink w:anchor="_Toc172718810" w:history="1">
             <w:r>
               <w:rPr>
                 <w:rStyle w:val="Hyperlink"/>
                 <w:noProof/>
               </w:rPr>
-              <w:t>1.</w:t>
+              <w:t>2.</w:t>
             </w:r>
             <w:r>
               <w:rPr>
@@ -157,7 +288,7 @@
                 <w:rStyle w:val="Hyperlink"/>
                 <w:noProof/>
               </w:rPr>
-              <w:t>Create a react app using Vite:</w:t>
+              <w:t>If-else statement in JSX using ternary Operator</w:t>
             </w:r>
             <w:r>
               <w:rPr>
@@ -178,7 +309,7 @@
                 <w:noProof/>
                 <w:webHidden/>
               </w:rPr>
-              <w:instrText xml:space="preserve"> PAGEREF _Toc172566488 \h </w:instrText>
+              <w:instrText xml:space="preserve"> PAGEREF _Toc172718810 \h </w:instrText>
             </w:r>
             <w:r>
               <w:rPr>
@@ -198,7 +329,7 @@
                 <w:noProof/>
                 <w:webHidden/>
               </w:rPr>
-              <w:t>3</w:t>
+              <w:t>4</w:t>
             </w:r>
             <w:r>
               <w:rPr>
@@ -221,13 +352,13 @@
               <w:noProof/>
             </w:rPr>
           </w:pPr>
-          <w:hyperlink w:anchor="_Toc172566489" w:history="1">
+          <w:hyperlink w:anchor="_Toc172718811" w:history="1">
             <w:r>
               <w:rPr>
                 <w:rStyle w:val="Hyperlink"/>
                 <w:noProof/>
               </w:rPr>
-              <w:t>2.</w:t>
+              <w:t>3.</w:t>
             </w:r>
             <w:r>
               <w:rPr>
@@ -241,7 +372,7 @@
                 <w:rStyle w:val="Hyperlink"/>
                 <w:noProof/>
               </w:rPr>
-              <w:t>If-else statement in JSX using ternary Operator</w:t>
+              <w:t>Anonymous Function</w:t>
             </w:r>
             <w:r>
               <w:rPr>
@@ -262,7 +393,7 @@
                 <w:noProof/>
                 <w:webHidden/>
               </w:rPr>
-              <w:instrText xml:space="preserve"> PAGEREF _Toc172566489 \h </w:instrText>
+              <w:instrText xml:space="preserve"> PAGEREF _Toc172718811 \h </w:instrText>
             </w:r>
             <w:r>
               <w:rPr>
@@ -282,7 +413,7 @@
                 <w:noProof/>
                 <w:webHidden/>
               </w:rPr>
-              <w:t>4</w:t>
+              <w:t>5</w:t>
             </w:r>
             <w:r>
               <w:rPr>
@@ -305,13 +436,13 @@
               <w:noProof/>
             </w:rPr>
           </w:pPr>
-          <w:hyperlink w:anchor="_Toc172566490" w:history="1">
+          <w:hyperlink w:anchor="_Toc172718812" w:history="1">
             <w:r>
               <w:rPr>
                 <w:rStyle w:val="Hyperlink"/>
                 <w:noProof/>
               </w:rPr>
-              <w:t>3.</w:t>
+              <w:t>4.</w:t>
             </w:r>
             <w:r>
               <w:rPr>
@@ -325,7 +456,7 @@
                 <w:rStyle w:val="Hyperlink"/>
                 <w:noProof/>
               </w:rPr>
-              <w:t>Anonymous Function</w:t>
+              <w:t>JSX For-Loop</w:t>
             </w:r>
             <w:r>
               <w:rPr>
@@ -346,7 +477,7 @@
                 <w:noProof/>
                 <w:webHidden/>
               </w:rPr>
-              <w:instrText xml:space="preserve"> PAGEREF _Toc172566490 \h </w:instrText>
+              <w:instrText xml:space="preserve"> PAGEREF _Toc172718812 \h </w:instrText>
             </w:r>
             <w:r>
               <w:rPr>
@@ -366,7 +497,7 @@
                 <w:noProof/>
                 <w:webHidden/>
               </w:rPr>
-              <w:t>5</w:t>
+              <w:t>6</w:t>
             </w:r>
             <w:r>
               <w:rPr>
@@ -389,13 +520,13 @@
               <w:noProof/>
             </w:rPr>
           </w:pPr>
-          <w:hyperlink w:anchor="_Toc172566491" w:history="1">
+          <w:hyperlink w:anchor="_Toc172718813" w:history="1">
             <w:r>
               <w:rPr>
                 <w:rStyle w:val="Hyperlink"/>
                 <w:noProof/>
               </w:rPr>
-              <w:t>4.</w:t>
+              <w:t>5.</w:t>
             </w:r>
             <w:r>
               <w:rPr>
@@ -409,7 +540,7 @@
                 <w:rStyle w:val="Hyperlink"/>
                 <w:noProof/>
               </w:rPr>
-              <w:t>JSX For-Loop</w:t>
+              <w:t>JSX Conditional Rendering Using IF-Else:</w:t>
             </w:r>
             <w:r>
               <w:rPr>
@@ -430,7 +561,7 @@
                 <w:noProof/>
                 <w:webHidden/>
               </w:rPr>
-              <w:instrText xml:space="preserve"> PAGEREF _Toc172566491 \h </w:instrText>
+              <w:instrText xml:space="preserve"> PAGEREF _Toc172718813 \h </w:instrText>
             </w:r>
             <w:r>
               <w:rPr>
@@ -450,7 +581,7 @@
                 <w:noProof/>
                 <w:webHidden/>
               </w:rPr>
-              <w:t>6</w:t>
+              <w:t>7</w:t>
             </w:r>
             <w:r>
               <w:rPr>
@@ -473,13 +604,13 @@
               <w:noProof/>
             </w:rPr>
           </w:pPr>
-          <w:hyperlink w:anchor="_Toc172566492" w:history="1">
+          <w:hyperlink w:anchor="_Toc172718814" w:history="1">
             <w:r>
               <w:rPr>
                 <w:rStyle w:val="Hyperlink"/>
                 <w:noProof/>
               </w:rPr>
-              <w:t>5.</w:t>
+              <w:t>6.</w:t>
             </w:r>
             <w:r>
               <w:rPr>
@@ -493,7 +624,7 @@
                 <w:rStyle w:val="Hyperlink"/>
                 <w:noProof/>
               </w:rPr>
-              <w:t>JSX Conditional Rendering Using IF-Else:</w:t>
+              <w:t>JSX Conditional Rendering Using Switch Statement:</w:t>
             </w:r>
             <w:r>
               <w:rPr>
@@ -514,7 +645,7 @@
                 <w:noProof/>
                 <w:webHidden/>
               </w:rPr>
-              <w:instrText xml:space="preserve"> PAGEREF _Toc172566492 \h </w:instrText>
+              <w:instrText xml:space="preserve"> PAGEREF _Toc172718814 \h </w:instrText>
             </w:r>
             <w:r>
               <w:rPr>
@@ -534,7 +665,7 @@
                 <w:noProof/>
                 <w:webHidden/>
               </w:rPr>
-              <w:t>7</w:t>
+              <w:t>8</w:t>
             </w:r>
             <w:r>
               <w:rPr>
@@ -557,13 +688,13 @@
               <w:noProof/>
             </w:rPr>
           </w:pPr>
-          <w:hyperlink w:anchor="_Toc172566493" w:history="1">
+          <w:hyperlink w:anchor="_Toc172718815" w:history="1">
             <w:r>
               <w:rPr>
                 <w:rStyle w:val="Hyperlink"/>
                 <w:noProof/>
               </w:rPr>
-              <w:t>6.</w:t>
+              <w:t>7.</w:t>
             </w:r>
             <w:r>
               <w:rPr>
@@ -577,7 +708,7 @@
                 <w:rStyle w:val="Hyperlink"/>
                 <w:noProof/>
               </w:rPr>
-              <w:t>JSX Conditional Rendering Using Switch Statement:</w:t>
+              <w:t>JSX Conditional Rendering Using &amp;&amp; Operator:</w:t>
             </w:r>
             <w:r>
               <w:rPr>
@@ -598,7 +729,7 @@
                 <w:noProof/>
                 <w:webHidden/>
               </w:rPr>
-              <w:instrText xml:space="preserve"> PAGEREF _Toc172566493 \h </w:instrText>
+              <w:instrText xml:space="preserve"> PAGEREF _Toc172718815 \h </w:instrText>
             </w:r>
             <w:r>
               <w:rPr>
@@ -641,13 +772,13 @@
               <w:noProof/>
             </w:rPr>
           </w:pPr>
-          <w:hyperlink w:anchor="_Toc172566494" w:history="1">
+          <w:hyperlink w:anchor="_Toc172718816" w:history="1">
             <w:r>
               <w:rPr>
                 <w:rStyle w:val="Hyperlink"/>
                 <w:noProof/>
               </w:rPr>
-              <w:t>7.</w:t>
+              <w:t>8.</w:t>
             </w:r>
             <w:r>
               <w:rPr>
@@ -661,7 +792,7 @@
                 <w:rStyle w:val="Hyperlink"/>
                 <w:noProof/>
               </w:rPr>
-              <w:t>JSX Conditional Rendering Using &amp;&amp; Operator:</w:t>
+              <w:t>Passing Properties to Child Component:</w:t>
             </w:r>
             <w:r>
               <w:rPr>
@@ -682,7 +813,7 @@
                 <w:noProof/>
                 <w:webHidden/>
               </w:rPr>
-              <w:instrText xml:space="preserve"> PAGEREF _Toc172566494 \h </w:instrText>
+              <w:instrText xml:space="preserve"> PAGEREF _Toc172718816 \h </w:instrText>
             </w:r>
             <w:r>
               <w:rPr>
@@ -702,7 +833,214 @@
                 <w:noProof/>
                 <w:webHidden/>
               </w:rPr>
-              <w:t>8</w:t>
+              <w:t>9</w:t>
+            </w:r>
+            <w:r>
+              <w:rPr>
+                <w:noProof/>
+                <w:webHidden/>
+              </w:rPr>
+              <w:fldChar w:fldCharType="end"/>
+            </w:r>
+          </w:hyperlink>
+        </w:p>
+        <w:p>
+          <w:pPr>
+            <w:pStyle w:val="TOC3"/>
+            <w:tabs>
+              <w:tab w:val="right" w:leader="dot" w:pos="9350"/>
+            </w:tabs>
+            <w:rPr>
+              <w:rFonts w:cstheme="minorBidi"/>
+              <w:noProof/>
+            </w:rPr>
+          </w:pPr>
+          <w:hyperlink w:anchor="_Toc172718817" w:history="1">
+            <w:r>
+              <w:rPr>
+                <w:rStyle w:val="Hyperlink"/>
+                <w:noProof/>
+              </w:rPr>
+              <w:t>Passing a String</w:t>
+            </w:r>
+            <w:r>
+              <w:rPr>
+                <w:noProof/>
+                <w:webHidden/>
+              </w:rPr>
+              <w:tab/>
+            </w:r>
+            <w:r>
+              <w:rPr>
+                <w:noProof/>
+                <w:webHidden/>
+              </w:rPr>
+              <w:fldChar w:fldCharType="begin"/>
+            </w:r>
+            <w:r>
+              <w:rPr>
+                <w:noProof/>
+                <w:webHidden/>
+              </w:rPr>
+              <w:instrText xml:space="preserve"> PAGEREF _Toc172718817 \h </w:instrText>
+            </w:r>
+            <w:r>
+              <w:rPr>
+                <w:noProof/>
+                <w:webHidden/>
+              </w:rPr>
+            </w:r>
+            <w:r>
+              <w:rPr>
+                <w:noProof/>
+                <w:webHidden/>
+              </w:rPr>
+              <w:fldChar w:fldCharType="separate"/>
+            </w:r>
+            <w:r>
+              <w:rPr>
+                <w:noProof/>
+                <w:webHidden/>
+              </w:rPr>
+              <w:t>9</w:t>
+            </w:r>
+            <w:r>
+              <w:rPr>
+                <w:noProof/>
+                <w:webHidden/>
+              </w:rPr>
+              <w:fldChar w:fldCharType="end"/>
+            </w:r>
+          </w:hyperlink>
+        </w:p>
+        <w:p>
+          <w:pPr>
+            <w:pStyle w:val="TOC3"/>
+            <w:tabs>
+              <w:tab w:val="right" w:leader="dot" w:pos="9350"/>
+            </w:tabs>
+            <w:rPr>
+              <w:rFonts w:cstheme="minorBidi"/>
+              <w:noProof/>
+            </w:rPr>
+          </w:pPr>
+          <w:hyperlink w:anchor="_Toc172718818" w:history="1">
+            <w:r>
+              <w:rPr>
+                <w:rStyle w:val="Hyperlink"/>
+                <w:noProof/>
+              </w:rPr>
+              <w:t>Passing an Object:</w:t>
+            </w:r>
+            <w:r>
+              <w:rPr>
+                <w:noProof/>
+                <w:webHidden/>
+              </w:rPr>
+              <w:tab/>
+            </w:r>
+            <w:r>
+              <w:rPr>
+                <w:noProof/>
+                <w:webHidden/>
+              </w:rPr>
+              <w:fldChar w:fldCharType="begin"/>
+            </w:r>
+            <w:r>
+              <w:rPr>
+                <w:noProof/>
+                <w:webHidden/>
+              </w:rPr>
+              <w:instrText xml:space="preserve"> PAGEREF _Toc172718818 \h </w:instrText>
+            </w:r>
+            <w:r>
+              <w:rPr>
+                <w:noProof/>
+                <w:webHidden/>
+              </w:rPr>
+            </w:r>
+            <w:r>
+              <w:rPr>
+                <w:noProof/>
+                <w:webHidden/>
+              </w:rPr>
+              <w:fldChar w:fldCharType="separate"/>
+            </w:r>
+            <w:r>
+              <w:rPr>
+                <w:noProof/>
+                <w:webHidden/>
+              </w:rPr>
+              <w:t>10</w:t>
+            </w:r>
+            <w:r>
+              <w:rPr>
+                <w:noProof/>
+                <w:webHidden/>
+              </w:rPr>
+              <w:fldChar w:fldCharType="end"/>
+            </w:r>
+          </w:hyperlink>
+        </w:p>
+        <w:p>
+          <w:pPr>
+            <w:pStyle w:val="TOC3"/>
+            <w:tabs>
+              <w:tab w:val="right" w:leader="dot" w:pos="9350"/>
+            </w:tabs>
+            <w:rPr>
+              <w:rFonts w:cstheme="minorBidi"/>
+              <w:noProof/>
+            </w:rPr>
+          </w:pPr>
+          <w:hyperlink w:anchor="_Toc172718819" w:history="1">
+            <w:r>
+              <w:rPr>
+                <w:rStyle w:val="Hyperlink"/>
+                <w:noProof/>
+              </w:rPr>
+              <w:t>Passing a Function:</w:t>
+            </w:r>
+            <w:r>
+              <w:rPr>
+                <w:noProof/>
+                <w:webHidden/>
+              </w:rPr>
+              <w:tab/>
+            </w:r>
+            <w:r>
+              <w:rPr>
+                <w:noProof/>
+                <w:webHidden/>
+              </w:rPr>
+              <w:fldChar w:fldCharType="begin"/>
+            </w:r>
+            <w:r>
+              <w:rPr>
+                <w:noProof/>
+                <w:webHidden/>
+              </w:rPr>
+              <w:instrText xml:space="preserve"> PAGEREF _Toc172718819 \h </w:instrText>
+            </w:r>
+            <w:r>
+              <w:rPr>
+                <w:noProof/>
+                <w:webHidden/>
+              </w:rPr>
+            </w:r>
+            <w:r>
+              <w:rPr>
+                <w:noProof/>
+                <w:webHidden/>
+              </w:rPr>
+              <w:fldChar w:fldCharType="separate"/>
+            </w:r>
+            <w:r>
+              <w:rPr>
+                <w:noProof/>
+                <w:webHidden/>
+              </w:rPr>
+              <w:t>12</w:t>
             </w:r>
             <w:r>
               <w:rPr>
@@ -725,13 +1063,13 @@
               <w:noProof/>
             </w:rPr>
           </w:pPr>
-          <w:hyperlink w:anchor="_Toc172566495" w:history="1">
+          <w:hyperlink w:anchor="_Toc172718820" w:history="1">
             <w:r>
               <w:rPr>
                 <w:rStyle w:val="Hyperlink"/>
                 <w:noProof/>
               </w:rPr>
-              <w:t>8.</w:t>
+              <w:t>9.</w:t>
             </w:r>
             <w:r>
               <w:rPr>
@@ -745,7 +1083,7 @@
                 <w:rStyle w:val="Hyperlink"/>
                 <w:noProof/>
               </w:rPr>
-              <w:t>Passing Properties to Child Component:</w:t>
+              <w:t>Managing C lick Event:</w:t>
             </w:r>
             <w:r>
               <w:rPr>
@@ -766,7 +1104,7 @@
                 <w:noProof/>
                 <w:webHidden/>
               </w:rPr>
-              <w:instrText xml:space="preserve"> PAGEREF _Toc172566495 \h </w:instrText>
+              <w:instrText xml:space="preserve"> PAGEREF _Toc172718820 \h </w:instrText>
             </w:r>
             <w:r>
               <w:rPr>
@@ -786,7 +1124,7 @@
                 <w:noProof/>
                 <w:webHidden/>
               </w:rPr>
-              <w:t>9</w:t>
+              <w:t>14</w:t>
             </w:r>
             <w:r>
               <w:rPr>
@@ -808,13 +1146,13 @@
               <w:noProof/>
             </w:rPr>
           </w:pPr>
-          <w:hyperlink w:anchor="_Toc172566496" w:history="1">
+          <w:hyperlink w:anchor="_Toc172718821" w:history="1">
             <w:r>
               <w:rPr>
                 <w:rStyle w:val="Hyperlink"/>
                 <w:noProof/>
               </w:rPr>
-              <w:t>Passing a String</w:t>
+              <w:t>Wrong Way:</w:t>
             </w:r>
             <w:r>
               <w:rPr>
@@ -835,7 +1173,7 @@
                 <w:noProof/>
                 <w:webHidden/>
               </w:rPr>
-              <w:instrText xml:space="preserve"> PAGEREF _Toc172566496 \h </w:instrText>
+              <w:instrText xml:space="preserve"> PAGEREF _Toc172718821 \h </w:instrText>
             </w:r>
             <w:r>
               <w:rPr>
@@ -855,7 +1193,7 @@
                 <w:noProof/>
                 <w:webHidden/>
               </w:rPr>
-              <w:t>9</w:t>
+              <w:t>14</w:t>
             </w:r>
             <w:r>
               <w:rPr>
@@ -877,13 +1215,13 @@
               <w:noProof/>
             </w:rPr>
           </w:pPr>
-          <w:hyperlink w:anchor="_Toc172566497" w:history="1">
+          <w:hyperlink w:anchor="_Toc172718822" w:history="1">
             <w:r>
               <w:rPr>
                 <w:rStyle w:val="Hyperlink"/>
                 <w:noProof/>
               </w:rPr>
-              <w:t>Passing an Object:</w:t>
+              <w:t>Correct Way By Using Arrow Function:</w:t>
             </w:r>
             <w:r>
               <w:rPr>
@@ -904,7 +1242,7 @@
                 <w:noProof/>
                 <w:webHidden/>
               </w:rPr>
-              <w:instrText xml:space="preserve"> PAGEREF _Toc172566497 \h </w:instrText>
+              <w:instrText xml:space="preserve"> PAGEREF _Toc172718822 \h </w:instrText>
             </w:r>
             <w:r>
               <w:rPr>
@@ -924,7 +1262,7 @@
                 <w:noProof/>
                 <w:webHidden/>
               </w:rPr>
-              <w:t>10</w:t>
+              <w:t>15</w:t>
             </w:r>
             <w:r>
               <w:rPr>
@@ -946,13 +1284,13 @@
               <w:noProof/>
             </w:rPr>
           </w:pPr>
-          <w:hyperlink w:anchor="_Toc172566498" w:history="1">
+          <w:hyperlink w:anchor="_Toc172718823" w:history="1">
             <w:r>
               <w:rPr>
                 <w:rStyle w:val="Hyperlink"/>
                 <w:noProof/>
               </w:rPr>
-              <w:t>Passing a Function:</w:t>
+              <w:t>Correct Way By Using Regular Function:</w:t>
             </w:r>
             <w:r>
               <w:rPr>
@@ -973,7 +1311,7 @@
                 <w:noProof/>
                 <w:webHidden/>
               </w:rPr>
-              <w:instrText xml:space="preserve"> PAGEREF _Toc172566498 \h </w:instrText>
+              <w:instrText xml:space="preserve"> PAGEREF _Toc172718823 \h </w:instrText>
             </w:r>
             <w:r>
               <w:rPr>
@@ -993,7 +1331,427 @@
                 <w:noProof/>
                 <w:webHidden/>
               </w:rPr>
-              <w:t>12</w:t>
+              <w:t>15</w:t>
+            </w:r>
+            <w:r>
+              <w:rPr>
+                <w:noProof/>
+                <w:webHidden/>
+              </w:rPr>
+              <w:fldChar w:fldCharType="end"/>
+            </w:r>
+          </w:hyperlink>
+        </w:p>
+        <w:p>
+          <w:pPr>
+            <w:pStyle w:val="TOC2"/>
+            <w:tabs>
+              <w:tab w:val="left" w:pos="880"/>
+              <w:tab w:val="right" w:leader="dot" w:pos="9350"/>
+            </w:tabs>
+            <w:rPr>
+              <w:rFonts w:cstheme="minorBidi"/>
+              <w:noProof/>
+            </w:rPr>
+          </w:pPr>
+          <w:hyperlink w:anchor="_Toc172718824" w:history="1">
+            <w:r>
+              <w:rPr>
+                <w:rStyle w:val="Hyperlink"/>
+                <w:noProof/>
+              </w:rPr>
+              <w:t>10.</w:t>
+            </w:r>
+            <w:r>
+              <w:rPr>
+                <w:rFonts w:cstheme="minorBidi"/>
+                <w:noProof/>
+              </w:rPr>
+              <w:tab/>
+            </w:r>
+            <w:r>
+              <w:rPr>
+                <w:rStyle w:val="Hyperlink"/>
+                <w:noProof/>
+              </w:rPr>
+              <w:t>File structure of this chapter:</w:t>
+            </w:r>
+            <w:r>
+              <w:rPr>
+                <w:noProof/>
+                <w:webHidden/>
+              </w:rPr>
+              <w:tab/>
+            </w:r>
+            <w:r>
+              <w:rPr>
+                <w:noProof/>
+                <w:webHidden/>
+              </w:rPr>
+              <w:fldChar w:fldCharType="begin"/>
+            </w:r>
+            <w:r>
+              <w:rPr>
+                <w:noProof/>
+                <w:webHidden/>
+              </w:rPr>
+              <w:instrText xml:space="preserve"> PAGEREF _Toc172718824 \h </w:instrText>
+            </w:r>
+            <w:r>
+              <w:rPr>
+                <w:noProof/>
+                <w:webHidden/>
+              </w:rPr>
+            </w:r>
+            <w:r>
+              <w:rPr>
+                <w:noProof/>
+                <w:webHidden/>
+              </w:rPr>
+              <w:fldChar w:fldCharType="separate"/>
+            </w:r>
+            <w:r>
+              <w:rPr>
+                <w:noProof/>
+                <w:webHidden/>
+              </w:rPr>
+              <w:t>16</w:t>
+            </w:r>
+            <w:r>
+              <w:rPr>
+                <w:noProof/>
+                <w:webHidden/>
+              </w:rPr>
+              <w:fldChar w:fldCharType="end"/>
+            </w:r>
+          </w:hyperlink>
+        </w:p>
+        <w:p>
+          <w:pPr>
+            <w:pStyle w:val="TOC2"/>
+            <w:tabs>
+              <w:tab w:val="left" w:pos="880"/>
+              <w:tab w:val="right" w:leader="dot" w:pos="9350"/>
+            </w:tabs>
+            <w:rPr>
+              <w:rFonts w:cstheme="minorBidi"/>
+              <w:noProof/>
+            </w:rPr>
+          </w:pPr>
+          <w:hyperlink w:anchor="_Toc172718825" w:history="1">
+            <w:r>
+              <w:rPr>
+                <w:rStyle w:val="Hyperlink"/>
+                <w:noProof/>
+              </w:rPr>
+              <w:t>11.</w:t>
+            </w:r>
+            <w:r>
+              <w:rPr>
+                <w:rFonts w:cstheme="minorBidi"/>
+                <w:noProof/>
+              </w:rPr>
+              <w:tab/>
+            </w:r>
+            <w:r>
+              <w:rPr>
+                <w:rStyle w:val="Hyperlink"/>
+                <w:noProof/>
+              </w:rPr>
+              <w:t>App.jsx of this chapter:</w:t>
+            </w:r>
+            <w:r>
+              <w:rPr>
+                <w:noProof/>
+                <w:webHidden/>
+              </w:rPr>
+              <w:tab/>
+            </w:r>
+            <w:r>
+              <w:rPr>
+                <w:noProof/>
+                <w:webHidden/>
+              </w:rPr>
+              <w:fldChar w:fldCharType="begin"/>
+            </w:r>
+            <w:r>
+              <w:rPr>
+                <w:noProof/>
+                <w:webHidden/>
+              </w:rPr>
+              <w:instrText xml:space="preserve"> PAGEREF _Toc172718825 \h </w:instrText>
+            </w:r>
+            <w:r>
+              <w:rPr>
+                <w:noProof/>
+                <w:webHidden/>
+              </w:rPr>
+            </w:r>
+            <w:r>
+              <w:rPr>
+                <w:noProof/>
+                <w:webHidden/>
+              </w:rPr>
+              <w:fldChar w:fldCharType="separate"/>
+            </w:r>
+            <w:r>
+              <w:rPr>
+                <w:noProof/>
+                <w:webHidden/>
+              </w:rPr>
+              <w:t>17</w:t>
+            </w:r>
+            <w:r>
+              <w:rPr>
+                <w:noProof/>
+                <w:webHidden/>
+              </w:rPr>
+              <w:fldChar w:fldCharType="end"/>
+            </w:r>
+          </w:hyperlink>
+        </w:p>
+        <w:p>
+          <w:pPr>
+            <w:pStyle w:val="TOC2"/>
+            <w:tabs>
+              <w:tab w:val="left" w:pos="880"/>
+              <w:tab w:val="right" w:leader="dot" w:pos="9350"/>
+            </w:tabs>
+            <w:rPr>
+              <w:rFonts w:cstheme="minorBidi"/>
+              <w:noProof/>
+            </w:rPr>
+          </w:pPr>
+          <w:hyperlink w:anchor="_Toc172718826" w:history="1">
+            <w:r>
+              <w:rPr>
+                <w:rStyle w:val="Hyperlink"/>
+                <w:noProof/>
+              </w:rPr>
+              <w:t>12.</w:t>
+            </w:r>
+            <w:r>
+              <w:rPr>
+                <w:rFonts w:cstheme="minorBidi"/>
+                <w:noProof/>
+              </w:rPr>
+              <w:tab/>
+            </w:r>
+            <w:r>
+              <w:rPr>
+                <w:rStyle w:val="Hyperlink"/>
+                <w:noProof/>
+              </w:rPr>
+              <w:t>Main.jsx of this chapter:</w:t>
+            </w:r>
+            <w:r>
+              <w:rPr>
+                <w:noProof/>
+                <w:webHidden/>
+              </w:rPr>
+              <w:tab/>
+            </w:r>
+            <w:r>
+              <w:rPr>
+                <w:noProof/>
+                <w:webHidden/>
+              </w:rPr>
+              <w:fldChar w:fldCharType="begin"/>
+            </w:r>
+            <w:r>
+              <w:rPr>
+                <w:noProof/>
+                <w:webHidden/>
+              </w:rPr>
+              <w:instrText xml:space="preserve"> PAGEREF _Toc172718826 \h </w:instrText>
+            </w:r>
+            <w:r>
+              <w:rPr>
+                <w:noProof/>
+                <w:webHidden/>
+              </w:rPr>
+            </w:r>
+            <w:r>
+              <w:rPr>
+                <w:noProof/>
+                <w:webHidden/>
+              </w:rPr>
+              <w:fldChar w:fldCharType="separate"/>
+            </w:r>
+            <w:r>
+              <w:rPr>
+                <w:noProof/>
+                <w:webHidden/>
+              </w:rPr>
+              <w:t>17</w:t>
+            </w:r>
+            <w:r>
+              <w:rPr>
+                <w:noProof/>
+                <w:webHidden/>
+              </w:rPr>
+              <w:fldChar w:fldCharType="end"/>
+            </w:r>
+          </w:hyperlink>
+        </w:p>
+        <w:p>
+          <w:pPr>
+            <w:pStyle w:val="TOC2"/>
+            <w:tabs>
+              <w:tab w:val="left" w:pos="880"/>
+              <w:tab w:val="right" w:leader="dot" w:pos="9350"/>
+            </w:tabs>
+            <w:rPr>
+              <w:rFonts w:cstheme="minorBidi"/>
+              <w:noProof/>
+            </w:rPr>
+          </w:pPr>
+          <w:hyperlink w:anchor="_Toc172718827" w:history="1">
+            <w:r>
+              <w:rPr>
+                <w:rStyle w:val="Hyperlink"/>
+                <w:noProof/>
+              </w:rPr>
+              <w:t>13.</w:t>
+            </w:r>
+            <w:r>
+              <w:rPr>
+                <w:rFonts w:cstheme="minorBidi"/>
+                <w:noProof/>
+              </w:rPr>
+              <w:tab/>
+            </w:r>
+            <w:r>
+              <w:rPr>
+                <w:rStyle w:val="Hyperlink"/>
+                <w:noProof/>
+              </w:rPr>
+              <w:t>Output Result of this chapter:</w:t>
+            </w:r>
+            <w:r>
+              <w:rPr>
+                <w:noProof/>
+                <w:webHidden/>
+              </w:rPr>
+              <w:tab/>
+            </w:r>
+            <w:r>
+              <w:rPr>
+                <w:noProof/>
+                <w:webHidden/>
+              </w:rPr>
+              <w:fldChar w:fldCharType="begin"/>
+            </w:r>
+            <w:r>
+              <w:rPr>
+                <w:noProof/>
+                <w:webHidden/>
+              </w:rPr>
+              <w:instrText xml:space="preserve"> PAGEREF _Toc172718827 \h </w:instrText>
+            </w:r>
+            <w:r>
+              <w:rPr>
+                <w:noProof/>
+                <w:webHidden/>
+              </w:rPr>
+            </w:r>
+            <w:r>
+              <w:rPr>
+                <w:noProof/>
+                <w:webHidden/>
+              </w:rPr>
+              <w:fldChar w:fldCharType="separate"/>
+            </w:r>
+            <w:r>
+              <w:rPr>
+                <w:noProof/>
+                <w:webHidden/>
+              </w:rPr>
+              <w:t>18</w:t>
+            </w:r>
+            <w:r>
+              <w:rPr>
+                <w:noProof/>
+                <w:webHidden/>
+              </w:rPr>
+              <w:fldChar w:fldCharType="end"/>
+            </w:r>
+          </w:hyperlink>
+        </w:p>
+        <w:p>
+          <w:pPr>
+            <w:pStyle w:val="TOC1"/>
+            <w:tabs>
+              <w:tab w:val="left" w:pos="440"/>
+              <w:tab w:val="right" w:leader="dot" w:pos="9350"/>
+            </w:tabs>
+            <w:rPr>
+              <w:rFonts w:cstheme="minorBidi"/>
+              <w:noProof/>
+            </w:rPr>
+          </w:pPr>
+          <w:hyperlink w:anchor="_Toc172718828" w:history="1">
+            <w:r>
+              <w:rPr>
+                <w:rStyle w:val="Hyperlink"/>
+                <w:noProof/>
+              </w:rPr>
+              <w:t>3.</w:t>
+            </w:r>
+            <w:r>
+              <w:rPr>
+                <w:rFonts w:cstheme="minorBidi"/>
+                <w:noProof/>
+              </w:rPr>
+              <w:tab/>
+            </w:r>
+            <w:r>
+              <w:rPr>
+                <w:rStyle w:val="Hyperlink"/>
+                <w:noProof/>
+              </w:rPr>
+              <w:t>React Hook and State Manager:</w:t>
+            </w:r>
+            <w:r>
+              <w:rPr>
+                <w:noProof/>
+                <w:webHidden/>
+              </w:rPr>
+              <w:tab/>
+            </w:r>
+            <w:r>
+              <w:rPr>
+                <w:noProof/>
+                <w:webHidden/>
+              </w:rPr>
+              <w:fldChar w:fldCharType="begin"/>
+            </w:r>
+            <w:r>
+              <w:rPr>
+                <w:noProof/>
+                <w:webHidden/>
+              </w:rPr>
+              <w:instrText xml:space="preserve"> PAGEREF _Toc172718828 \h </w:instrText>
+            </w:r>
+            <w:r>
+              <w:rPr>
+                <w:noProof/>
+                <w:webHidden/>
+              </w:rPr>
+            </w:r>
+            <w:r>
+              <w:rPr>
+                <w:noProof/>
+                <w:webHidden/>
+              </w:rPr>
+              <w:fldChar w:fldCharType="separate"/>
+            </w:r>
+            <w:r>
+              <w:rPr>
+                <w:noProof/>
+                <w:webHidden/>
+              </w:rPr>
+              <w:t>19</w:t>
             </w:r>
             <w:r>
               <w:rPr>
@@ -1016,13 +1774,13 @@
               <w:noProof/>
             </w:rPr>
           </w:pPr>
-          <w:hyperlink w:anchor="_Toc172566499" w:history="1">
+          <w:hyperlink w:anchor="_Toc172718829" w:history="1">
             <w:r>
               <w:rPr>
                 <w:rStyle w:val="Hyperlink"/>
                 <w:noProof/>
               </w:rPr>
-              <w:t>9.</w:t>
+              <w:t>1.</w:t>
             </w:r>
             <w:r>
               <w:rPr>
@@ -1036,7 +1794,7 @@
                 <w:rStyle w:val="Hyperlink"/>
                 <w:noProof/>
               </w:rPr>
-              <w:t>Managing C lick Event:</w:t>
+              <w:t>useRef</w:t>
             </w:r>
             <w:r>
               <w:rPr>
@@ -1057,7 +1815,7 @@
                 <w:noProof/>
                 <w:webHidden/>
               </w:rPr>
-              <w:instrText xml:space="preserve"> PAGEREF _Toc172566499 \h </w:instrText>
+              <w:instrText xml:space="preserve"> PAGEREF _Toc172718829 \h </w:instrText>
             </w:r>
             <w:r>
               <w:rPr>
@@ -1077,7 +1835,7 @@
                 <w:noProof/>
                 <w:webHidden/>
               </w:rPr>
-              <w:t>14</w:t>
+              <w:t>19</w:t>
             </w:r>
             <w:r>
               <w:rPr>
@@ -1099,13 +1857,13 @@
               <w:noProof/>
             </w:rPr>
           </w:pPr>
-          <w:hyperlink w:anchor="_Toc172566500" w:history="1">
+          <w:hyperlink w:anchor="_Toc172718830" w:history="1">
             <w:r>
               <w:rPr>
                 <w:rStyle w:val="Hyperlink"/>
                 <w:noProof/>
               </w:rPr>
-              <w:t>Wrong Way:</w:t>
+              <w:t>Changing the innerText</w:t>
             </w:r>
             <w:r>
               <w:rPr>
@@ -1126,7 +1884,7 @@
                 <w:noProof/>
                 <w:webHidden/>
               </w:rPr>
-              <w:instrText xml:space="preserve"> PAGEREF _Toc172566500 \h </w:instrText>
+              <w:instrText xml:space="preserve"> PAGEREF _Toc172718830 \h </w:instrText>
             </w:r>
             <w:r>
               <w:rPr>
@@ -1146,7 +1904,7 @@
                 <w:noProof/>
                 <w:webHidden/>
               </w:rPr>
-              <w:t>14</w:t>
+              <w:t>19</w:t>
             </w:r>
             <w:r>
               <w:rPr>
@@ -1168,13 +1926,13 @@
               <w:noProof/>
             </w:rPr>
           </w:pPr>
-          <w:hyperlink w:anchor="_Toc172566501" w:history="1">
+          <w:hyperlink w:anchor="_Toc172718831" w:history="1">
             <w:r>
               <w:rPr>
                 <w:rStyle w:val="Hyperlink"/>
                 <w:noProof/>
               </w:rPr>
-              <w:t>Correct Way By Using Arrow Function:</w:t>
+              <w:t>Changing the innerHtml</w:t>
             </w:r>
             <w:r>
               <w:rPr>
@@ -1195,7 +1953,7 @@
                 <w:noProof/>
                 <w:webHidden/>
               </w:rPr>
-              <w:instrText xml:space="preserve"> PAGEREF _Toc172566501 \h </w:instrText>
+              <w:instrText xml:space="preserve"> PAGEREF _Toc172718831 \h </w:instrText>
             </w:r>
             <w:r>
               <w:rPr>
@@ -1215,7 +1973,7 @@
                 <w:noProof/>
                 <w:webHidden/>
               </w:rPr>
-              <w:t>15</w:t>
+              <w:t>20</w:t>
             </w:r>
             <w:r>
               <w:rPr>
@@ -1237,13 +1995,13 @@
               <w:noProof/>
             </w:rPr>
           </w:pPr>
-          <w:hyperlink w:anchor="_Toc172566502" w:history="1">
+          <w:hyperlink w:anchor="_Toc172718832" w:history="1">
             <w:r>
               <w:rPr>
                 <w:rStyle w:val="Hyperlink"/>
                 <w:noProof/>
               </w:rPr>
-              <w:t>Correct Way By Using Regular Function:</w:t>
+              <w:t>Compile Results:</w:t>
             </w:r>
             <w:r>
               <w:rPr>
@@ -1264,7 +2022,7 @@
                 <w:noProof/>
                 <w:webHidden/>
               </w:rPr>
-              <w:instrText xml:space="preserve"> PAGEREF _Toc172566502 \h </w:instrText>
+              <w:instrText xml:space="preserve"> PAGEREF _Toc172718832 \h </w:instrText>
             </w:r>
             <w:r>
               <w:rPr>
@@ -1284,7 +2042,7 @@
                 <w:noProof/>
                 <w:webHidden/>
               </w:rPr>
-              <w:t>15</w:t>
+              <w:t>21</w:t>
             </w:r>
             <w:r>
               <w:rPr>
@@ -1297,9 +2055,8 @@
         </w:p>
         <w:p>
           <w:pPr>
-            <w:pStyle w:val="TOC2"/>
+            <w:pStyle w:val="TOC3"/>
             <w:tabs>
-              <w:tab w:val="left" w:pos="880"/>
               <w:tab w:val="right" w:leader="dot" w:pos="9350"/>
             </w:tabs>
             <w:rPr>
@@ -1307,37 +2064,23 @@
               <w:noProof/>
             </w:rPr>
           </w:pPr>
-          <w:hyperlink w:anchor="_Toc172566503" w:history="1">
+          <w:hyperlink w:anchor="_Toc172718833" w:history="1">
             <w:r>
               <w:rPr>
                 <w:rStyle w:val="Hyperlink"/>
                 <w:noProof/>
               </w:rPr>
-              <w:t>10.</w:t>
-            </w:r>
-            <w:r>
-              <w:rPr>
-                <w:rFonts w:cstheme="minorBidi"/>
-                <w:noProof/>
+              <w:t>Changing the innerText or HTML by arrow function:</w:t>
+            </w:r>
+            <w:r>
+              <w:rPr>
+                <w:noProof/>
+                <w:webHidden/>
               </w:rPr>
               <w:tab/>
             </w:r>
             <w:r>
               <w:rPr>
-                <w:rStyle w:val="Hyperlink"/>
-                <w:noProof/>
-              </w:rPr>
-              <w:t>File structure of this chapter:</w:t>
-            </w:r>
-            <w:r>
-              <w:rPr>
-                <w:noProof/>
-                <w:webHidden/>
-              </w:rPr>
-              <w:tab/>
-            </w:r>
-            <w:r>
-              <w:rPr>
                 <w:noProof/>
                 <w:webHidden/>
               </w:rPr>
@@ -1348,7 +2091,7 @@
                 <w:noProof/>
                 <w:webHidden/>
               </w:rPr>
-              <w:instrText xml:space="preserve"> PAGEREF _Toc172566503 \h </w:instrText>
+              <w:instrText xml:space="preserve"> PAGEREF _Toc172718833 \h </w:instrText>
             </w:r>
             <w:r>
               <w:rPr>
@@ -1368,7 +2111,7 @@
                 <w:noProof/>
                 <w:webHidden/>
               </w:rPr>
-              <w:t>16</w:t>
+              <w:t>22</w:t>
             </w:r>
             <w:r>
               <w:rPr>
@@ -1381,9 +2124,8 @@
         </w:p>
         <w:p>
           <w:pPr>
-            <w:pStyle w:val="TOC2"/>
+            <w:pStyle w:val="TOC3"/>
             <w:tabs>
-              <w:tab w:val="left" w:pos="880"/>
               <w:tab w:val="right" w:leader="dot" w:pos="9350"/>
             </w:tabs>
             <w:rPr>
@@ -1391,37 +2133,23 @@
               <w:noProof/>
             </w:rPr>
           </w:pPr>
-          <w:hyperlink w:anchor="_Toc172566504" w:history="1">
+          <w:hyperlink w:anchor="_Toc172718834" w:history="1">
             <w:r>
               <w:rPr>
                 <w:rStyle w:val="Hyperlink"/>
                 <w:noProof/>
               </w:rPr>
-              <w:t>11.</w:t>
-            </w:r>
-            <w:r>
-              <w:rPr>
-                <w:rFonts w:cstheme="minorBidi"/>
-                <w:noProof/>
+              <w:t>Setting Attributes:</w:t>
+            </w:r>
+            <w:r>
+              <w:rPr>
+                <w:noProof/>
+                <w:webHidden/>
               </w:rPr>
               <w:tab/>
             </w:r>
             <w:r>
               <w:rPr>
-                <w:rStyle w:val="Hyperlink"/>
-                <w:noProof/>
-              </w:rPr>
-              <w:t>App.jsx of this chapter:</w:t>
-            </w:r>
-            <w:r>
-              <w:rPr>
-                <w:noProof/>
-                <w:webHidden/>
-              </w:rPr>
-              <w:tab/>
-            </w:r>
-            <w:r>
-              <w:rPr>
                 <w:noProof/>
                 <w:webHidden/>
               </w:rPr>
@@ -1432,7 +2160,7 @@
                 <w:noProof/>
                 <w:webHidden/>
               </w:rPr>
-              <w:instrText xml:space="preserve"> PAGEREF _Toc172566504 \h </w:instrText>
+              <w:instrText xml:space="preserve"> PAGEREF _Toc172718834 \h </w:instrText>
             </w:r>
             <w:r>
               <w:rPr>
@@ -1452,7 +2180,7 @@
                 <w:noProof/>
                 <w:webHidden/>
               </w:rPr>
-              <w:t>17</w:t>
+              <w:t>23</w:t>
             </w:r>
             <w:r>
               <w:rPr>
@@ -1465,9 +2193,8 @@
         </w:p>
         <w:p>
           <w:pPr>
-            <w:pStyle w:val="TOC2"/>
+            <w:pStyle w:val="TOC3"/>
             <w:tabs>
-              <w:tab w:val="left" w:pos="880"/>
               <w:tab w:val="right" w:leader="dot" w:pos="9350"/>
             </w:tabs>
             <w:rPr>
@@ -1475,37 +2202,23 @@
               <w:noProof/>
             </w:rPr>
           </w:pPr>
-          <w:hyperlink w:anchor="_Toc172566505" w:history="1">
+          <w:hyperlink w:anchor="_Toc172718835" w:history="1">
             <w:r>
               <w:rPr>
                 <w:rStyle w:val="Hyperlink"/>
                 <w:noProof/>
               </w:rPr>
-              <w:t>12.</w:t>
-            </w:r>
-            <w:r>
-              <w:rPr>
-                <w:rFonts w:cstheme="minorBidi"/>
-                <w:noProof/>
+              <w:t>Input Elements:</w:t>
+            </w:r>
+            <w:r>
+              <w:rPr>
+                <w:noProof/>
+                <w:webHidden/>
               </w:rPr>
               <w:tab/>
             </w:r>
             <w:r>
               <w:rPr>
-                <w:rStyle w:val="Hyperlink"/>
-                <w:noProof/>
-              </w:rPr>
-              <w:t>Main.jsx of this chapter:</w:t>
-            </w:r>
-            <w:r>
-              <w:rPr>
-                <w:noProof/>
-                <w:webHidden/>
-              </w:rPr>
-              <w:tab/>
-            </w:r>
-            <w:r>
-              <w:rPr>
                 <w:noProof/>
                 <w:webHidden/>
               </w:rPr>
@@ -1516,7 +2229,7 @@
                 <w:noProof/>
                 <w:webHidden/>
               </w:rPr>
-              <w:instrText xml:space="preserve"> PAGEREF _Toc172566505 \h </w:instrText>
+              <w:instrText xml:space="preserve"> PAGEREF _Toc172718835 \h </w:instrText>
             </w:r>
             <w:r>
               <w:rPr>
@@ -1536,7 +2249,7 @@
                 <w:noProof/>
                 <w:webHidden/>
               </w:rPr>
-              <w:t>17</w:t>
+              <w:t>24</w:t>
             </w:r>
             <w:r>
               <w:rPr>
@@ -1549,9 +2262,8 @@
         </w:p>
         <w:p>
           <w:pPr>
-            <w:pStyle w:val="TOC2"/>
+            <w:pStyle w:val="TOC3"/>
             <w:tabs>
-              <w:tab w:val="left" w:pos="880"/>
               <w:tab w:val="right" w:leader="dot" w:pos="9350"/>
             </w:tabs>
             <w:rPr>
@@ -1559,37 +2271,23 @@
               <w:noProof/>
             </w:rPr>
           </w:pPr>
-          <w:hyperlink w:anchor="_Toc172566506" w:history="1">
+          <w:hyperlink w:anchor="_Toc172718836" w:history="1">
             <w:r>
               <w:rPr>
                 <w:rStyle w:val="Hyperlink"/>
                 <w:noProof/>
               </w:rPr>
-              <w:t>13.</w:t>
-            </w:r>
-            <w:r>
-              <w:rPr>
-                <w:rFonts w:cstheme="minorBidi"/>
-                <w:noProof/>
+              <w:t>Working with Css:</w:t>
+            </w:r>
+            <w:r>
+              <w:rPr>
+                <w:noProof/>
+                <w:webHidden/>
               </w:rPr>
               <w:tab/>
             </w:r>
             <w:r>
               <w:rPr>
-                <w:rStyle w:val="Hyperlink"/>
-                <w:noProof/>
-              </w:rPr>
-              <w:t>Output Result of this chapter:</w:t>
-            </w:r>
-            <w:r>
-              <w:rPr>
-                <w:noProof/>
-                <w:webHidden/>
-              </w:rPr>
-              <w:tab/>
-            </w:r>
-            <w:r>
-              <w:rPr>
                 <w:noProof/>
                 <w:webHidden/>
               </w:rPr>
@@ -1600,7 +2298,7 @@
                 <w:noProof/>
                 <w:webHidden/>
               </w:rPr>
-              <w:instrText xml:space="preserve"> PAGEREF _Toc172566506 \h </w:instrText>
+              <w:instrText xml:space="preserve"> PAGEREF _Toc172718836 \h </w:instrText>
             </w:r>
             <w:r>
               <w:rPr>
@@ -1620,7 +2318,7 @@
                 <w:noProof/>
                 <w:webHidden/>
               </w:rPr>
-              <w:t>18</w:t>
+              <w:t>25</w:t>
             </w:r>
             <w:r>
               <w:rPr>
@@ -1633,9 +2331,8 @@
         </w:p>
         <w:p>
           <w:pPr>
-            <w:pStyle w:val="TOC1"/>
+            <w:pStyle w:val="TOC3"/>
             <w:tabs>
-              <w:tab w:val="left" w:pos="440"/>
               <w:tab w:val="right" w:leader="dot" w:pos="9350"/>
             </w:tabs>
             <w:rPr>
@@ -1643,37 +2340,23 @@
               <w:noProof/>
             </w:rPr>
           </w:pPr>
-          <w:hyperlink w:anchor="_Toc172566507" w:history="1">
+          <w:hyperlink w:anchor="_Toc172718837" w:history="1">
             <w:r>
               <w:rPr>
                 <w:rStyle w:val="Hyperlink"/>
                 <w:noProof/>
               </w:rPr>
-              <w:t>3.</w:t>
-            </w:r>
-            <w:r>
-              <w:rPr>
-                <w:rFonts w:cstheme="minorBidi"/>
-                <w:noProof/>
+              <w:t>UseRef and Caching</w:t>
+            </w:r>
+            <w:r>
+              <w:rPr>
+                <w:noProof/>
+                <w:webHidden/>
               </w:rPr>
               <w:tab/>
             </w:r>
             <w:r>
               <w:rPr>
-                <w:rStyle w:val="Hyperlink"/>
-                <w:noProof/>
-              </w:rPr>
-              <w:t>React Hook and State Manager:</w:t>
-            </w:r>
-            <w:r>
-              <w:rPr>
-                <w:noProof/>
-                <w:webHidden/>
-              </w:rPr>
-              <w:tab/>
-            </w:r>
-            <w:r>
-              <w:rPr>
                 <w:noProof/>
                 <w:webHidden/>
               </w:rPr>
@@ -1684,7 +2367,7 @@
                 <w:noProof/>
                 <w:webHidden/>
               </w:rPr>
-              <w:instrText xml:space="preserve"> PAGEREF _Toc172566507 \h </w:instrText>
+              <w:instrText xml:space="preserve"> PAGEREF _Toc172718837 \h </w:instrText>
             </w:r>
             <w:r>
               <w:rPr>
@@ -1704,7 +2387,7 @@
                 <w:noProof/>
                 <w:webHidden/>
               </w:rPr>
-              <w:t>19</w:t>
+              <w:t>27</w:t>
             </w:r>
             <w:r>
               <w:rPr>
@@ -1727,7 +2410,7 @@
               <w:noProof/>
             </w:rPr>
           </w:pPr>
-          <w:hyperlink w:anchor="_Toc172566508" w:history="1">
+          <w:hyperlink w:anchor="_Toc172718838" w:history="1">
             <w:r>
               <w:rPr>
                 <w:rStyle w:val="Hyperlink"/>
@@ -1747,7 +2430,7 @@
                 <w:rStyle w:val="Hyperlink"/>
                 <w:noProof/>
               </w:rPr>
-              <w:t>useRef</w:t>
+              <w:t>File structure of useRef Section:</w:t>
             </w:r>
             <w:r>
               <w:rPr>
@@ -1768,7 +2451,7 @@
                 <w:noProof/>
                 <w:webHidden/>
               </w:rPr>
-              <w:instrText xml:space="preserve"> PAGEREF _Toc172566508 \h </w:instrText>
+              <w:instrText xml:space="preserve"> PAGEREF _Toc172718838 \h </w:instrText>
             </w:r>
             <w:r>
               <w:rPr>
@@ -1788,559 +2471,7 @@
                 <w:noProof/>
                 <w:webHidden/>
               </w:rPr>
-              <w:t>19</w:t>
-            </w:r>
-            <w:r>
-              <w:rPr>
-                <w:noProof/>
-                <w:webHidden/>
-              </w:rPr>
-              <w:fldChar w:fldCharType="end"/>
-            </w:r>
-          </w:hyperlink>
-        </w:p>
-        <w:p>
-          <w:pPr>
-            <w:pStyle w:val="TOC3"/>
-            <w:tabs>
-              <w:tab w:val="right" w:leader="dot" w:pos="9350"/>
-            </w:tabs>
-            <w:rPr>
-              <w:rFonts w:cstheme="minorBidi"/>
-              <w:noProof/>
-            </w:rPr>
-          </w:pPr>
-          <w:hyperlink w:anchor="_Toc172566509" w:history="1">
-            <w:r>
-              <w:rPr>
-                <w:rStyle w:val="Hyperlink"/>
-                <w:noProof/>
-              </w:rPr>
-              <w:t>Changing the innerText</w:t>
-            </w:r>
-            <w:r>
-              <w:rPr>
-                <w:noProof/>
-                <w:webHidden/>
-              </w:rPr>
-              <w:tab/>
-            </w:r>
-            <w:r>
-              <w:rPr>
-                <w:noProof/>
-                <w:webHidden/>
-              </w:rPr>
-              <w:fldChar w:fldCharType="begin"/>
-            </w:r>
-            <w:r>
-              <w:rPr>
-                <w:noProof/>
-                <w:webHidden/>
-              </w:rPr>
-              <w:instrText xml:space="preserve"> PAGEREF _Toc172566509 \h </w:instrText>
-            </w:r>
-            <w:r>
-              <w:rPr>
-                <w:noProof/>
-                <w:webHidden/>
-              </w:rPr>
-            </w:r>
-            <w:r>
-              <w:rPr>
-                <w:noProof/>
-                <w:webHidden/>
-              </w:rPr>
-              <w:fldChar w:fldCharType="separate"/>
-            </w:r>
-            <w:r>
-              <w:rPr>
-                <w:noProof/>
-                <w:webHidden/>
-              </w:rPr>
-              <w:t>19</w:t>
-            </w:r>
-            <w:r>
-              <w:rPr>
-                <w:noProof/>
-                <w:webHidden/>
-              </w:rPr>
-              <w:fldChar w:fldCharType="end"/>
-            </w:r>
-          </w:hyperlink>
-        </w:p>
-        <w:p>
-          <w:pPr>
-            <w:pStyle w:val="TOC3"/>
-            <w:tabs>
-              <w:tab w:val="right" w:leader="dot" w:pos="9350"/>
-            </w:tabs>
-            <w:rPr>
-              <w:rFonts w:cstheme="minorBidi"/>
-              <w:noProof/>
-            </w:rPr>
-          </w:pPr>
-          <w:hyperlink w:anchor="_Toc172566510" w:history="1">
-            <w:r>
-              <w:rPr>
-                <w:rStyle w:val="Hyperlink"/>
-                <w:noProof/>
-              </w:rPr>
-              <w:t>Changing the innerHtml</w:t>
-            </w:r>
-            <w:r>
-              <w:rPr>
-                <w:noProof/>
-                <w:webHidden/>
-              </w:rPr>
-              <w:tab/>
-            </w:r>
-            <w:r>
-              <w:rPr>
-                <w:noProof/>
-                <w:webHidden/>
-              </w:rPr>
-              <w:fldChar w:fldCharType="begin"/>
-            </w:r>
-            <w:r>
-              <w:rPr>
-                <w:noProof/>
-                <w:webHidden/>
-              </w:rPr>
-              <w:instrText xml:space="preserve"> PAGEREF _Toc172566510 \h </w:instrText>
-            </w:r>
-            <w:r>
-              <w:rPr>
-                <w:noProof/>
-                <w:webHidden/>
-              </w:rPr>
-            </w:r>
-            <w:r>
-              <w:rPr>
-                <w:noProof/>
-                <w:webHidden/>
-              </w:rPr>
-              <w:fldChar w:fldCharType="separate"/>
-            </w:r>
-            <w:r>
-              <w:rPr>
-                <w:noProof/>
-                <w:webHidden/>
-              </w:rPr>
-              <w:t>20</w:t>
-            </w:r>
-            <w:r>
-              <w:rPr>
-                <w:noProof/>
-                <w:webHidden/>
-              </w:rPr>
-              <w:fldChar w:fldCharType="end"/>
-            </w:r>
-          </w:hyperlink>
-        </w:p>
-        <w:p>
-          <w:pPr>
-            <w:pStyle w:val="TOC3"/>
-            <w:tabs>
-              <w:tab w:val="right" w:leader="dot" w:pos="9350"/>
-            </w:tabs>
-            <w:rPr>
-              <w:rFonts w:cstheme="minorBidi"/>
-              <w:noProof/>
-            </w:rPr>
-          </w:pPr>
-          <w:hyperlink w:anchor="_Toc172566511" w:history="1">
-            <w:r>
-              <w:rPr>
-                <w:rStyle w:val="Hyperlink"/>
-                <w:noProof/>
-              </w:rPr>
-              <w:t>Compile Results:</w:t>
-            </w:r>
-            <w:r>
-              <w:rPr>
-                <w:noProof/>
-                <w:webHidden/>
-              </w:rPr>
-              <w:tab/>
-            </w:r>
-            <w:r>
-              <w:rPr>
-                <w:noProof/>
-                <w:webHidden/>
-              </w:rPr>
-              <w:fldChar w:fldCharType="begin"/>
-            </w:r>
-            <w:r>
-              <w:rPr>
-                <w:noProof/>
-                <w:webHidden/>
-              </w:rPr>
-              <w:instrText xml:space="preserve"> PAGEREF _Toc172566511 \h </w:instrText>
-            </w:r>
-            <w:r>
-              <w:rPr>
-                <w:noProof/>
-                <w:webHidden/>
-              </w:rPr>
-            </w:r>
-            <w:r>
-              <w:rPr>
-                <w:noProof/>
-                <w:webHidden/>
-              </w:rPr>
-              <w:fldChar w:fldCharType="separate"/>
-            </w:r>
-            <w:r>
-              <w:rPr>
-                <w:noProof/>
-                <w:webHidden/>
-              </w:rPr>
-              <w:t>21</w:t>
-            </w:r>
-            <w:r>
-              <w:rPr>
-                <w:noProof/>
-                <w:webHidden/>
-              </w:rPr>
-              <w:fldChar w:fldCharType="end"/>
-            </w:r>
-          </w:hyperlink>
-        </w:p>
-        <w:p>
-          <w:pPr>
-            <w:pStyle w:val="TOC3"/>
-            <w:tabs>
-              <w:tab w:val="right" w:leader="dot" w:pos="9350"/>
-            </w:tabs>
-            <w:rPr>
-              <w:rFonts w:cstheme="minorBidi"/>
-              <w:noProof/>
-            </w:rPr>
-          </w:pPr>
-          <w:hyperlink w:anchor="_Toc172566512" w:history="1">
-            <w:r>
-              <w:rPr>
-                <w:rStyle w:val="Hyperlink"/>
-                <w:noProof/>
-              </w:rPr>
-              <w:t>Changing the innerText or HTML by arrow function:</w:t>
-            </w:r>
-            <w:r>
-              <w:rPr>
-                <w:noProof/>
-                <w:webHidden/>
-              </w:rPr>
-              <w:tab/>
-            </w:r>
-            <w:r>
-              <w:rPr>
-                <w:noProof/>
-                <w:webHidden/>
-              </w:rPr>
-              <w:fldChar w:fldCharType="begin"/>
-            </w:r>
-            <w:r>
-              <w:rPr>
-                <w:noProof/>
-                <w:webHidden/>
-              </w:rPr>
-              <w:instrText xml:space="preserve"> PAGEREF _Toc172566512 \h </w:instrText>
-            </w:r>
-            <w:r>
-              <w:rPr>
-                <w:noProof/>
-                <w:webHidden/>
-              </w:rPr>
-            </w:r>
-            <w:r>
-              <w:rPr>
-                <w:noProof/>
-                <w:webHidden/>
-              </w:rPr>
-              <w:fldChar w:fldCharType="separate"/>
-            </w:r>
-            <w:r>
-              <w:rPr>
-                <w:noProof/>
-                <w:webHidden/>
-              </w:rPr>
-              <w:t>22</w:t>
-            </w:r>
-            <w:r>
-              <w:rPr>
-                <w:noProof/>
-                <w:webHidden/>
-              </w:rPr>
-              <w:fldChar w:fldCharType="end"/>
-            </w:r>
-          </w:hyperlink>
-        </w:p>
-        <w:p>
-          <w:pPr>
-            <w:pStyle w:val="TOC3"/>
-            <w:tabs>
-              <w:tab w:val="right" w:leader="dot" w:pos="9350"/>
-            </w:tabs>
-            <w:rPr>
-              <w:rFonts w:cstheme="minorBidi"/>
-              <w:noProof/>
-            </w:rPr>
-          </w:pPr>
-          <w:hyperlink w:anchor="_Toc172566513" w:history="1">
-            <w:r>
-              <w:rPr>
-                <w:rStyle w:val="Hyperlink"/>
-                <w:noProof/>
-              </w:rPr>
-              <w:t>Setting Attributes:</w:t>
-            </w:r>
-            <w:r>
-              <w:rPr>
-                <w:noProof/>
-                <w:webHidden/>
-              </w:rPr>
-              <w:tab/>
-            </w:r>
-            <w:r>
-              <w:rPr>
-                <w:noProof/>
-                <w:webHidden/>
-              </w:rPr>
-              <w:fldChar w:fldCharType="begin"/>
-            </w:r>
-            <w:r>
-              <w:rPr>
-                <w:noProof/>
-                <w:webHidden/>
-              </w:rPr>
-              <w:instrText xml:space="preserve"> PAGEREF _Toc172566513 \h </w:instrText>
-            </w:r>
-            <w:r>
-              <w:rPr>
-                <w:noProof/>
-                <w:webHidden/>
-              </w:rPr>
-            </w:r>
-            <w:r>
-              <w:rPr>
-                <w:noProof/>
-                <w:webHidden/>
-              </w:rPr>
-              <w:fldChar w:fldCharType="separate"/>
-            </w:r>
-            <w:r>
-              <w:rPr>
-                <w:noProof/>
-                <w:webHidden/>
-              </w:rPr>
-              <w:t>23</w:t>
-            </w:r>
-            <w:r>
-              <w:rPr>
-                <w:noProof/>
-                <w:webHidden/>
-              </w:rPr>
-              <w:fldChar w:fldCharType="end"/>
-            </w:r>
-          </w:hyperlink>
-        </w:p>
-        <w:p>
-          <w:pPr>
-            <w:pStyle w:val="TOC3"/>
-            <w:tabs>
-              <w:tab w:val="right" w:leader="dot" w:pos="9350"/>
-            </w:tabs>
-            <w:rPr>
-              <w:rFonts w:cstheme="minorBidi"/>
-              <w:noProof/>
-            </w:rPr>
-          </w:pPr>
-          <w:hyperlink w:anchor="_Toc172566514" w:history="1">
-            <w:r>
-              <w:rPr>
-                <w:rStyle w:val="Hyperlink"/>
-                <w:noProof/>
-              </w:rPr>
-              <w:t>Input Elements:</w:t>
-            </w:r>
-            <w:r>
-              <w:rPr>
-                <w:noProof/>
-                <w:webHidden/>
-              </w:rPr>
-              <w:tab/>
-            </w:r>
-            <w:r>
-              <w:rPr>
-                <w:noProof/>
-                <w:webHidden/>
-              </w:rPr>
-              <w:fldChar w:fldCharType="begin"/>
-            </w:r>
-            <w:r>
-              <w:rPr>
-                <w:noProof/>
-                <w:webHidden/>
-              </w:rPr>
-              <w:instrText xml:space="preserve"> PAGEREF _Toc172566514 \h </w:instrText>
-            </w:r>
-            <w:r>
-              <w:rPr>
-                <w:noProof/>
-                <w:webHidden/>
-              </w:rPr>
-            </w:r>
-            <w:r>
-              <w:rPr>
-                <w:noProof/>
-                <w:webHidden/>
-              </w:rPr>
-              <w:fldChar w:fldCharType="separate"/>
-            </w:r>
-            <w:r>
-              <w:rPr>
-                <w:noProof/>
-                <w:webHidden/>
-              </w:rPr>
-              <w:t>24</w:t>
-            </w:r>
-            <w:r>
-              <w:rPr>
-                <w:noProof/>
-                <w:webHidden/>
-              </w:rPr>
-              <w:fldChar w:fldCharType="end"/>
-            </w:r>
-          </w:hyperlink>
-        </w:p>
-        <w:p>
-          <w:pPr>
-            <w:pStyle w:val="TOC3"/>
-            <w:tabs>
-              <w:tab w:val="right" w:leader="dot" w:pos="9350"/>
-            </w:tabs>
-            <w:rPr>
-              <w:rFonts w:cstheme="minorBidi"/>
-              <w:noProof/>
-            </w:rPr>
-          </w:pPr>
-          <w:hyperlink w:anchor="_Toc172566515" w:history="1">
-            <w:r>
-              <w:rPr>
-                <w:rStyle w:val="Hyperlink"/>
-                <w:noProof/>
-              </w:rPr>
-              <w:t>Working with Css:</w:t>
-            </w:r>
-            <w:r>
-              <w:rPr>
-                <w:noProof/>
-                <w:webHidden/>
-              </w:rPr>
-              <w:tab/>
-            </w:r>
-            <w:r>
-              <w:rPr>
-                <w:noProof/>
-                <w:webHidden/>
-              </w:rPr>
-              <w:fldChar w:fldCharType="begin"/>
-            </w:r>
-            <w:r>
-              <w:rPr>
-                <w:noProof/>
-                <w:webHidden/>
-              </w:rPr>
-              <w:instrText xml:space="preserve"> PAGEREF _Toc172566515 \h </w:instrText>
-            </w:r>
-            <w:r>
-              <w:rPr>
-                <w:noProof/>
-                <w:webHidden/>
-              </w:rPr>
-            </w:r>
-            <w:r>
-              <w:rPr>
-                <w:noProof/>
-                <w:webHidden/>
-              </w:rPr>
-              <w:fldChar w:fldCharType="separate"/>
-            </w:r>
-            <w:r>
-              <w:rPr>
-                <w:noProof/>
-                <w:webHidden/>
-              </w:rPr>
-              <w:t>25</w:t>
-            </w:r>
-            <w:r>
-              <w:rPr>
-                <w:noProof/>
-                <w:webHidden/>
-              </w:rPr>
-              <w:fldChar w:fldCharType="end"/>
-            </w:r>
-          </w:hyperlink>
-        </w:p>
-        <w:p>
-          <w:pPr>
-            <w:pStyle w:val="TOC3"/>
-            <w:tabs>
-              <w:tab w:val="right" w:leader="dot" w:pos="9350"/>
-            </w:tabs>
-            <w:rPr>
-              <w:rFonts w:cstheme="minorBidi"/>
-              <w:noProof/>
-            </w:rPr>
-          </w:pPr>
-          <w:hyperlink w:anchor="_Toc172566516" w:history="1">
-            <w:r>
-              <w:rPr>
-                <w:rStyle w:val="Hyperlink"/>
-                <w:noProof/>
-              </w:rPr>
-              <w:t>UseRef and Caching</w:t>
-            </w:r>
-            <w:r>
-              <w:rPr>
-                <w:noProof/>
-                <w:webHidden/>
-              </w:rPr>
-              <w:tab/>
-            </w:r>
-            <w:r>
-              <w:rPr>
-                <w:noProof/>
-                <w:webHidden/>
-              </w:rPr>
-              <w:fldChar w:fldCharType="begin"/>
-            </w:r>
-            <w:r>
-              <w:rPr>
-                <w:noProof/>
-                <w:webHidden/>
-              </w:rPr>
-              <w:instrText xml:space="preserve"> PAGEREF _Toc172566516 \h </w:instrText>
-            </w:r>
-            <w:r>
-              <w:rPr>
-                <w:noProof/>
-                <w:webHidden/>
-              </w:rPr>
-            </w:r>
-            <w:r>
-              <w:rPr>
-                <w:noProof/>
-                <w:webHidden/>
-              </w:rPr>
-              <w:fldChar w:fldCharType="separate"/>
-            </w:r>
-            <w:r>
-              <w:rPr>
-                <w:noProof/>
-                <w:webHidden/>
-              </w:rPr>
-              <w:t>27</w:t>
+              <w:t>29</w:t>
             </w:r>
             <w:r>
               <w:rPr>
@@ -2363,7 +2494,7 @@
               <w:noProof/>
             </w:rPr>
           </w:pPr>
-          <w:hyperlink w:anchor="_Toc172566517" w:history="1">
+          <w:hyperlink w:anchor="_Toc172718839" w:history="1">
             <w:r>
               <w:rPr>
                 <w:rStyle w:val="Hyperlink"/>
@@ -2383,6 +2514,258 @@
                 <w:rStyle w:val="Hyperlink"/>
                 <w:noProof/>
               </w:rPr>
+              <w:t>App.jsx of this chapter:</w:t>
+            </w:r>
+            <w:r>
+              <w:rPr>
+                <w:noProof/>
+                <w:webHidden/>
+              </w:rPr>
+              <w:tab/>
+            </w:r>
+            <w:r>
+              <w:rPr>
+                <w:noProof/>
+                <w:webHidden/>
+              </w:rPr>
+              <w:fldChar w:fldCharType="begin"/>
+            </w:r>
+            <w:r>
+              <w:rPr>
+                <w:noProof/>
+                <w:webHidden/>
+              </w:rPr>
+              <w:instrText xml:space="preserve"> PAGEREF _Toc172718839 \h </w:instrText>
+            </w:r>
+            <w:r>
+              <w:rPr>
+                <w:noProof/>
+                <w:webHidden/>
+              </w:rPr>
+            </w:r>
+            <w:r>
+              <w:rPr>
+                <w:noProof/>
+                <w:webHidden/>
+              </w:rPr>
+              <w:fldChar w:fldCharType="separate"/>
+            </w:r>
+            <w:r>
+              <w:rPr>
+                <w:noProof/>
+                <w:webHidden/>
+              </w:rPr>
+              <w:t>30</w:t>
+            </w:r>
+            <w:r>
+              <w:rPr>
+                <w:noProof/>
+                <w:webHidden/>
+              </w:rPr>
+              <w:fldChar w:fldCharType="end"/>
+            </w:r>
+          </w:hyperlink>
+        </w:p>
+        <w:p>
+          <w:pPr>
+            <w:pStyle w:val="TOC2"/>
+            <w:tabs>
+              <w:tab w:val="left" w:pos="660"/>
+              <w:tab w:val="right" w:leader="dot" w:pos="9350"/>
+            </w:tabs>
+            <w:rPr>
+              <w:rFonts w:cstheme="minorBidi"/>
+              <w:noProof/>
+            </w:rPr>
+          </w:pPr>
+          <w:hyperlink w:anchor="_Toc172718840" w:history="1">
+            <w:r>
+              <w:rPr>
+                <w:rStyle w:val="Hyperlink"/>
+                <w:noProof/>
+              </w:rPr>
+              <w:t>3.</w:t>
+            </w:r>
+            <w:r>
+              <w:rPr>
+                <w:rFonts w:cstheme="minorBidi"/>
+                <w:noProof/>
+              </w:rPr>
+              <w:tab/>
+            </w:r>
+            <w:r>
+              <w:rPr>
+                <w:rStyle w:val="Hyperlink"/>
+                <w:noProof/>
+              </w:rPr>
+              <w:t>Main.jsx of this chapter:</w:t>
+            </w:r>
+            <w:r>
+              <w:rPr>
+                <w:noProof/>
+                <w:webHidden/>
+              </w:rPr>
+              <w:tab/>
+            </w:r>
+            <w:r>
+              <w:rPr>
+                <w:noProof/>
+                <w:webHidden/>
+              </w:rPr>
+              <w:fldChar w:fldCharType="begin"/>
+            </w:r>
+            <w:r>
+              <w:rPr>
+                <w:noProof/>
+                <w:webHidden/>
+              </w:rPr>
+              <w:instrText xml:space="preserve"> PAGEREF _Toc172718840 \h </w:instrText>
+            </w:r>
+            <w:r>
+              <w:rPr>
+                <w:noProof/>
+                <w:webHidden/>
+              </w:rPr>
+            </w:r>
+            <w:r>
+              <w:rPr>
+                <w:noProof/>
+                <w:webHidden/>
+              </w:rPr>
+              <w:fldChar w:fldCharType="separate"/>
+            </w:r>
+            <w:r>
+              <w:rPr>
+                <w:noProof/>
+                <w:webHidden/>
+              </w:rPr>
+              <w:t>30</w:t>
+            </w:r>
+            <w:r>
+              <w:rPr>
+                <w:noProof/>
+                <w:webHidden/>
+              </w:rPr>
+              <w:fldChar w:fldCharType="end"/>
+            </w:r>
+          </w:hyperlink>
+        </w:p>
+        <w:p>
+          <w:pPr>
+            <w:pStyle w:val="TOC2"/>
+            <w:tabs>
+              <w:tab w:val="left" w:pos="660"/>
+              <w:tab w:val="right" w:leader="dot" w:pos="9350"/>
+            </w:tabs>
+            <w:rPr>
+              <w:rFonts w:cstheme="minorBidi"/>
+              <w:noProof/>
+            </w:rPr>
+          </w:pPr>
+          <w:hyperlink w:anchor="_Toc172718841" w:history="1">
+            <w:r>
+              <w:rPr>
+                <w:rStyle w:val="Hyperlink"/>
+                <w:noProof/>
+              </w:rPr>
+              <w:t>4.</w:t>
+            </w:r>
+            <w:r>
+              <w:rPr>
+                <w:rFonts w:cstheme="minorBidi"/>
+                <w:noProof/>
+              </w:rPr>
+              <w:tab/>
+            </w:r>
+            <w:r>
+              <w:rPr>
+                <w:rStyle w:val="Hyperlink"/>
+                <w:noProof/>
+              </w:rPr>
+              <w:t>Output Result of this chapter:</w:t>
+            </w:r>
+            <w:r>
+              <w:rPr>
+                <w:noProof/>
+                <w:webHidden/>
+              </w:rPr>
+              <w:tab/>
+            </w:r>
+            <w:r>
+              <w:rPr>
+                <w:noProof/>
+                <w:webHidden/>
+              </w:rPr>
+              <w:fldChar w:fldCharType="begin"/>
+            </w:r>
+            <w:r>
+              <w:rPr>
+                <w:noProof/>
+                <w:webHidden/>
+              </w:rPr>
+              <w:instrText xml:space="preserve"> PAGEREF _Toc172718841 \h </w:instrText>
+            </w:r>
+            <w:r>
+              <w:rPr>
+                <w:noProof/>
+                <w:webHidden/>
+              </w:rPr>
+            </w:r>
+            <w:r>
+              <w:rPr>
+                <w:noProof/>
+                <w:webHidden/>
+              </w:rPr>
+              <w:fldChar w:fldCharType="separate"/>
+            </w:r>
+            <w:r>
+              <w:rPr>
+                <w:noProof/>
+                <w:webHidden/>
+              </w:rPr>
+              <w:t>31</w:t>
+            </w:r>
+            <w:r>
+              <w:rPr>
+                <w:noProof/>
+                <w:webHidden/>
+              </w:rPr>
+              <w:fldChar w:fldCharType="end"/>
+            </w:r>
+          </w:hyperlink>
+        </w:p>
+        <w:p>
+          <w:pPr>
+            <w:pStyle w:val="TOC2"/>
+            <w:tabs>
+              <w:tab w:val="left" w:pos="660"/>
+              <w:tab w:val="right" w:leader="dot" w:pos="9350"/>
+            </w:tabs>
+            <w:rPr>
+              <w:rFonts w:cstheme="minorBidi"/>
+              <w:noProof/>
+            </w:rPr>
+          </w:pPr>
+          <w:hyperlink w:anchor="_Toc172718842" w:history="1">
+            <w:r>
+              <w:rPr>
+                <w:rStyle w:val="Hyperlink"/>
+                <w:noProof/>
+              </w:rPr>
+              <w:t>5.</w:t>
+            </w:r>
+            <w:r>
+              <w:rPr>
+                <w:rFonts w:cstheme="minorBidi"/>
+                <w:noProof/>
+              </w:rPr>
+              <w:tab/>
+            </w:r>
+            <w:r>
+              <w:rPr>
+                <w:rStyle w:val="Hyperlink"/>
+                <w:noProof/>
+              </w:rPr>
               <w:t>useState</w:t>
             </w:r>
             <w:r>
@@ -2404,7 +2787,7 @@
                 <w:noProof/>
                 <w:webHidden/>
               </w:rPr>
-              <w:instrText xml:space="preserve"> PAGEREF _Toc172566517 \h </w:instrText>
+              <w:instrText xml:space="preserve"> PAGEREF _Toc172718842 \h </w:instrText>
             </w:r>
             <w:r>
               <w:rPr>
@@ -2424,7 +2807,145 @@
                 <w:noProof/>
                 <w:webHidden/>
               </w:rPr>
-              <w:t>29</w:t>
+              <w:t>33</w:t>
+            </w:r>
+            <w:r>
+              <w:rPr>
+                <w:noProof/>
+                <w:webHidden/>
+              </w:rPr>
+              <w:fldChar w:fldCharType="end"/>
+            </w:r>
+          </w:hyperlink>
+        </w:p>
+        <w:p>
+          <w:pPr>
+            <w:pStyle w:val="TOC3"/>
+            <w:tabs>
+              <w:tab w:val="right" w:leader="dot" w:pos="9350"/>
+            </w:tabs>
+            <w:rPr>
+              <w:rFonts w:cstheme="minorBidi"/>
+              <w:noProof/>
+            </w:rPr>
+          </w:pPr>
+          <w:hyperlink w:anchor="_Toc172718843" w:history="1">
+            <w:r>
+              <w:rPr>
+                <w:rStyle w:val="Hyperlink"/>
+                <w:noProof/>
+              </w:rPr>
+              <w:t>Immutable objects:</w:t>
+            </w:r>
+            <w:r>
+              <w:rPr>
+                <w:noProof/>
+                <w:webHidden/>
+              </w:rPr>
+              <w:tab/>
+            </w:r>
+            <w:r>
+              <w:rPr>
+                <w:noProof/>
+                <w:webHidden/>
+              </w:rPr>
+              <w:fldChar w:fldCharType="begin"/>
+            </w:r>
+            <w:r>
+              <w:rPr>
+                <w:noProof/>
+                <w:webHidden/>
+              </w:rPr>
+              <w:instrText xml:space="preserve"> PAGEREF _Toc172718843 \h </w:instrText>
+            </w:r>
+            <w:r>
+              <w:rPr>
+                <w:noProof/>
+                <w:webHidden/>
+              </w:rPr>
+            </w:r>
+            <w:r>
+              <w:rPr>
+                <w:noProof/>
+                <w:webHidden/>
+              </w:rPr>
+              <w:fldChar w:fldCharType="separate"/>
+            </w:r>
+            <w:r>
+              <w:rPr>
+                <w:noProof/>
+                <w:webHidden/>
+              </w:rPr>
+              <w:t>34</w:t>
+            </w:r>
+            <w:r>
+              <w:rPr>
+                <w:noProof/>
+                <w:webHidden/>
+              </w:rPr>
+              <w:fldChar w:fldCharType="end"/>
+            </w:r>
+          </w:hyperlink>
+        </w:p>
+        <w:p>
+          <w:pPr>
+            <w:pStyle w:val="TOC3"/>
+            <w:tabs>
+              <w:tab w:val="right" w:leader="dot" w:pos="9350"/>
+            </w:tabs>
+            <w:rPr>
+              <w:rFonts w:cstheme="minorBidi"/>
+              <w:noProof/>
+            </w:rPr>
+          </w:pPr>
+          <w:hyperlink w:anchor="_Toc172718844" w:history="1">
+            <w:r>
+              <w:rPr>
+                <w:rStyle w:val="Hyperlink"/>
+                <w:noProof/>
+              </w:rPr>
+              <w:t>Immutable Arrays (Adding to the Array)</w:t>
+            </w:r>
+            <w:r>
+              <w:rPr>
+                <w:noProof/>
+                <w:webHidden/>
+              </w:rPr>
+              <w:tab/>
+            </w:r>
+            <w:r>
+              <w:rPr>
+                <w:noProof/>
+                <w:webHidden/>
+              </w:rPr>
+              <w:fldChar w:fldCharType="begin"/>
+            </w:r>
+            <w:r>
+              <w:rPr>
+                <w:noProof/>
+                <w:webHidden/>
+              </w:rPr>
+              <w:instrText xml:space="preserve"> PAGEREF _Toc172718844 \h </w:instrText>
+            </w:r>
+            <w:r>
+              <w:rPr>
+                <w:noProof/>
+                <w:webHidden/>
+              </w:rPr>
+            </w:r>
+            <w:r>
+              <w:rPr>
+                <w:noProof/>
+                <w:webHidden/>
+              </w:rPr>
+              <w:fldChar w:fldCharType="separate"/>
+            </w:r>
+            <w:r>
+              <w:rPr>
+                <w:noProof/>
+                <w:webHidden/>
+              </w:rPr>
+              <w:t>36</w:t>
             </w:r>
             <w:r>
               <w:rPr>
@@ -2475,7 +2996,7 @@
       <w:pPr>
         <w:pStyle w:val="Heading1"/>
       </w:pPr>
-      <w:bookmarkStart w:id="0" w:name="_Toc172566487"/>
+      <w:bookmarkStart w:id="1" w:name="_Toc172718808"/>
       <w:r>
         <w:lastRenderedPageBreak/>
         <w:t xml:space="preserve">React </w:t>
@@ -2486,28 +3007,28 @@
       <w:r>
         <w:t>Fundamentals</w:t>
       </w:r>
-      <w:bookmarkEnd w:id="0"/>
+      <w:bookmarkEnd w:id="1"/>
     </w:p>
     <w:p>
       <w:pPr>
         <w:pStyle w:val="Heading2"/>
       </w:pPr>
-      <w:bookmarkStart w:id="1" w:name="_Toc172566488"/>
+      <w:bookmarkStart w:id="2" w:name="_Toc172718809"/>
       <w:r>
         <w:t>Create a</w:t>
       </w:r>
       <w:r>
         <w:t xml:space="preserve"> react app using Vite:</w:t>
       </w:r>
-      <w:bookmarkEnd w:id="1"/>
+      <w:bookmarkEnd w:id="2"/>
     </w:p>
     <w:p>
       <w:r>
         <w:t>My node version on the Ubuntu WSL was outdated so I ran this command to install the latest long term support version of it:</w:t>
       </w:r>
     </w:p>
-    <w:bookmarkStart w:id="2" w:name="_MON_1755764422"/>
-    <w:bookmarkEnd w:id="2"/>
+    <w:bookmarkStart w:id="3" w:name="_MON_1755764422"/>
+    <w:bookmarkEnd w:id="3"/>
     <w:p>
       <w:r>
         <w:rPr>
@@ -2537,7 +3058,7 @@
           <v:shape id="_x0000_i1025" type="#_x0000_t75" style="width:468.75pt;height:63pt" o:ole="" fillcolor="#2d0922">
             <v:imagedata r:id="rId8" o:title=""/>
           </v:shape>
-          <o:OLEObject Type="Embed" ProgID="Word.Document.12" ShapeID="_x0000_i1025" DrawAspect="Content" ObjectID="_1783244058" r:id="rId9">
+          <o:OLEObject Type="Embed" ProgID="Word.Document.12" ShapeID="_x0000_i1025" DrawAspect="Content" ObjectID="_1783331654" r:id="rId9">
             <o:FieldCodes>\s</o:FieldCodes>
           </o:OLEObject>
         </w:object>
@@ -2548,15 +3069,15 @@
         <w:t>In order to create a Vite project this command should be used and the Vite should be followed:</w:t>
       </w:r>
     </w:p>
-    <w:bookmarkStart w:id="3" w:name="_MON_1780065910"/>
-    <w:bookmarkEnd w:id="3"/>
+    <w:bookmarkStart w:id="4" w:name="_MON_1780065910"/>
+    <w:bookmarkEnd w:id="4"/>
     <w:p>
       <w:r>
         <w:object w:dxaOrig="9360" w:dyaOrig="416" w14:anchorId="7B3FD8AB">
           <v:shape id="_x0000_i1026" type="#_x0000_t75" style="width:468.75pt;height:21pt" o:ole="" fillcolor="#2d0922">
             <v:imagedata r:id="rId10" o:title=""/>
           </v:shape>
-          <o:OLEObject Type="Embed" ProgID="Word.Document.12" ShapeID="_x0000_i1026" DrawAspect="Content" ObjectID="_1783244059" r:id="rId11">
+          <o:OLEObject Type="Embed" ProgID="Word.Document.12" ShapeID="_x0000_i1026" DrawAspect="Content" ObjectID="_1783331655" r:id="rId11">
             <o:FieldCodes>\s</o:FieldCodes>
           </o:OLEObject>
         </w:object>
@@ -2581,15 +3102,15 @@
         <w:t xml:space="preserve"> installing it, this command have been used:</w:t>
       </w:r>
     </w:p>
-    <w:bookmarkStart w:id="4" w:name="_MON_1780067084"/>
-    <w:bookmarkEnd w:id="4"/>
+    <w:bookmarkStart w:id="5" w:name="_MON_1780067084"/>
+    <w:bookmarkEnd w:id="5"/>
     <w:p>
       <w:r>
         <w:object w:dxaOrig="9360" w:dyaOrig="416" w14:anchorId="6F5B40CC">
           <v:shape id="_x0000_i1027" type="#_x0000_t75" style="width:468.75pt;height:21pt" o:ole="" fillcolor="#2d0922">
             <v:imagedata r:id="rId12" o:title=""/>
           </v:shape>
-          <o:OLEObject Type="Embed" ProgID="Word.Document.12" ShapeID="_x0000_i1027" DrawAspect="Content" ObjectID="_1783244060" r:id="rId13">
+          <o:OLEObject Type="Embed" ProgID="Word.Document.12" ShapeID="_x0000_i1027" DrawAspect="Content" ObjectID="_1783331656" r:id="rId13">
             <o:FieldCodes>\s</o:FieldCodes>
           </o:OLEObject>
         </w:object>
@@ -2644,15 +3165,15 @@
         <w:t>For running the program using pnpm, the following command should be used:</w:t>
       </w:r>
     </w:p>
-    <w:bookmarkStart w:id="5" w:name="_MON_1780067319"/>
-    <w:bookmarkEnd w:id="5"/>
+    <w:bookmarkStart w:id="6" w:name="_MON_1780067319"/>
+    <w:bookmarkEnd w:id="6"/>
     <w:p>
       <w:r>
         <w:object w:dxaOrig="9360" w:dyaOrig="416" w14:anchorId="6FC00D9C">
           <v:shape id="_x0000_i1028" type="#_x0000_t75" style="width:468.75pt;height:21pt" o:ole="" fillcolor="#2d0922">
             <v:imagedata r:id="rId14" o:title=""/>
           </v:shape>
-          <o:OLEObject Type="Embed" ProgID="Word.Document.12" ShapeID="_x0000_i1028" DrawAspect="Content" ObjectID="_1783244061" r:id="rId15">
+          <o:OLEObject Type="Embed" ProgID="Word.Document.12" ShapeID="_x0000_i1028" DrawAspect="Content" ObjectID="_1783331657" r:id="rId15">
             <o:FieldCodes>\s</o:FieldCodes>
           </o:OLEObject>
         </w:object>
@@ -2663,15 +3184,15 @@
         <w:t>For running the program using npm, the following command should be used:</w:t>
       </w:r>
     </w:p>
-    <w:bookmarkStart w:id="6" w:name="_MON_1780067367"/>
-    <w:bookmarkEnd w:id="6"/>
+    <w:bookmarkStart w:id="7" w:name="_MON_1780067367"/>
+    <w:bookmarkEnd w:id="7"/>
     <w:p>
       <w:r>
         <w:object w:dxaOrig="9360" w:dyaOrig="416" w14:anchorId="164A6E09">
           <v:shape id="_x0000_i1029" type="#_x0000_t75" style="width:468.75pt;height:21pt" o:ole="" fillcolor="#2d0922">
             <v:imagedata r:id="rId16" o:title=""/>
           </v:shape>
-          <o:OLEObject Type="Embed" ProgID="Word.Document.12" ShapeID="_x0000_i1029" DrawAspect="Content" ObjectID="_1783244062" r:id="rId17">
+          <o:OLEObject Type="Embed" ProgID="Word.Document.12" ShapeID="_x0000_i1029" DrawAspect="Content" ObjectID="_1783331658" r:id="rId17">
             <o:FieldCodes>\s</o:FieldCodes>
           </o:OLEObject>
         </w:object>
@@ -2682,15 +3203,15 @@
         <w:t>Project can also be run by using the Vite command:</w:t>
       </w:r>
     </w:p>
-    <w:bookmarkStart w:id="7" w:name="_MON_1780067601"/>
-    <w:bookmarkEnd w:id="7"/>
+    <w:bookmarkStart w:id="8" w:name="_MON_1780067601"/>
+    <w:bookmarkEnd w:id="8"/>
     <w:p>
       <w:r>
         <w:object w:dxaOrig="9360" w:dyaOrig="416" w14:anchorId="3B818C81">
           <v:shape id="_x0000_i1030" type="#_x0000_t75" style="width:468.75pt;height:21pt" o:ole="" fillcolor="#2d0922">
             <v:imagedata r:id="rId18" o:title=""/>
           </v:shape>
-          <o:OLEObject Type="Embed" ProgID="Word.Document.12" ShapeID="_x0000_i1030" DrawAspect="Content" ObjectID="_1783244063" r:id="rId19">
+          <o:OLEObject Type="Embed" ProgID="Word.Document.12" ShapeID="_x0000_i1030" DrawAspect="Content" ObjectID="_1783331659" r:id="rId19">
             <o:FieldCodes>\s</o:FieldCodes>
           </o:OLEObject>
         </w:object>
@@ -2702,12 +3223,12 @@
       <w:pPr>
         <w:pStyle w:val="Heading2"/>
       </w:pPr>
-      <w:bookmarkStart w:id="8" w:name="_Toc172566489"/>
+      <w:bookmarkStart w:id="9" w:name="_Toc172718810"/>
       <w:r>
         <w:lastRenderedPageBreak/>
         <w:t>If-else statement in JSX using ternary Operator</w:t>
       </w:r>
-      <w:bookmarkEnd w:id="8"/>
+      <w:bookmarkEnd w:id="9"/>
     </w:p>
     <w:p>
       <w:r>
@@ -2718,15 +3239,15 @@
         <w:t>In React, component names should start with an uppercase letter</w:t>
       </w:r>
     </w:p>
-    <w:bookmarkStart w:id="9" w:name="_MON_1781596859"/>
-    <w:bookmarkEnd w:id="9"/>
+    <w:bookmarkStart w:id="10" w:name="_MON_1781596859"/>
+    <w:bookmarkEnd w:id="10"/>
     <w:p>
       <w:r>
         <w:object w:dxaOrig="8475" w:dyaOrig="7290" w14:anchorId="1DB78CF3">
           <v:shape id="_x0000_i1031" type="#_x0000_t75" style="width:423.75pt;height:364.5pt" o:ole="" fillcolor="#2d0922">
             <v:imagedata r:id="rId20" o:title=""/>
           </v:shape>
-          <o:OLEObject Type="Embed" ProgID="Word.Document.12" ShapeID="_x0000_i1031" DrawAspect="Content" ObjectID="_1783244064" r:id="rId21">
+          <o:OLEObject Type="Embed" ProgID="Word.Document.12" ShapeID="_x0000_i1031" DrawAspect="Content" ObjectID="_1783331660" r:id="rId21">
             <o:FieldCodes>\s</o:FieldCodes>
           </o:OLEObject>
         </w:object>
@@ -2741,25 +3262,25 @@
           <w:szCs w:val="36"/>
         </w:rPr>
       </w:pPr>
-      <w:bookmarkStart w:id="10" w:name="_Toc172566490"/>
+      <w:bookmarkStart w:id="11" w:name="_Toc172718811"/>
       <w:r>
         <w:lastRenderedPageBreak/>
         <w:t>Anonymous Function</w:t>
       </w:r>
-      <w:bookmarkEnd w:id="10"/>
+      <w:bookmarkEnd w:id="11"/>
       <w:r>
         <w:t xml:space="preserve"> </w:t>
       </w:r>
     </w:p>
-    <w:bookmarkStart w:id="11" w:name="_MON_1781449753"/>
-    <w:bookmarkEnd w:id="11"/>
+    <w:bookmarkStart w:id="12" w:name="_MON_1781449753"/>
+    <w:bookmarkEnd w:id="12"/>
     <w:p>
       <w:r>
         <w:object w:dxaOrig="8835" w:dyaOrig="10080" w14:anchorId="35ABA31A">
           <v:shape id="_x0000_i1032" type="#_x0000_t75" style="width:441.75pt;height:7in" o:ole="" fillcolor="#2d0922">
             <v:imagedata r:id="rId22" o:title=""/>
           </v:shape>
-          <o:OLEObject Type="Embed" ProgID="Word.Document.12" ShapeID="_x0000_i1032" DrawAspect="Content" ObjectID="_1783244065" r:id="rId23">
+          <o:OLEObject Type="Embed" ProgID="Word.Document.12" ShapeID="_x0000_i1032" DrawAspect="Content" ObjectID="_1783331661" r:id="rId23">
             <o:FieldCodes>\s</o:FieldCodes>
           </o:OLEObject>
         </w:object>
@@ -2783,12 +3304,12 @@
       <w:pPr>
         <w:pStyle w:val="Heading2"/>
       </w:pPr>
-      <w:bookmarkStart w:id="12" w:name="_Toc172566491"/>
+      <w:bookmarkStart w:id="13" w:name="_Toc172718812"/>
       <w:r>
         <w:lastRenderedPageBreak/>
         <w:t>JSX For-Loop</w:t>
       </w:r>
-      <w:bookmarkEnd w:id="12"/>
+      <w:bookmarkEnd w:id="13"/>
     </w:p>
     <w:p>
       <w:pPr>
@@ -2825,15 +3346,15 @@
         <w:t>Don’t forgot to add ‘return’ to the map function!</w:t>
       </w:r>
     </w:p>
-    <w:bookmarkStart w:id="13" w:name="_MON_1781506932"/>
-    <w:bookmarkEnd w:id="13"/>
+    <w:bookmarkStart w:id="14" w:name="_MON_1781506932"/>
+    <w:bookmarkEnd w:id="14"/>
     <w:p>
       <w:r>
         <w:object w:dxaOrig="8385" w:dyaOrig="3600" w14:anchorId="646026AD">
           <v:shape id="_x0000_i1033" type="#_x0000_t75" style="width:419.25pt;height:180pt" o:ole="" fillcolor="#2d0922">
             <v:imagedata r:id="rId24" o:title=""/>
           </v:shape>
-          <o:OLEObject Type="Embed" ProgID="Word.Document.12" ShapeID="_x0000_i1033" DrawAspect="Content" ObjectID="_1783244066" r:id="rId25">
+          <o:OLEObject Type="Embed" ProgID="Word.Document.12" ShapeID="_x0000_i1033" DrawAspect="Content" ObjectID="_1783331662" r:id="rId25">
             <o:FieldCodes>\s</o:FieldCodes>
           </o:OLEObject>
         </w:object>
@@ -2847,12 +3368,12 @@
       <w:pPr>
         <w:pStyle w:val="Heading2"/>
       </w:pPr>
-      <w:bookmarkStart w:id="14" w:name="_Toc172566492"/>
+      <w:bookmarkStart w:id="15" w:name="_Toc172718813"/>
       <w:r>
         <w:lastRenderedPageBreak/>
         <w:t>JSX Conditional Rendering Using IF-Else:</w:t>
       </w:r>
-      <w:bookmarkEnd w:id="14"/>
+      <w:bookmarkEnd w:id="15"/>
     </w:p>
     <w:p>
       <w:r>
@@ -2869,14 +3390,14 @@
         </w:rPr>
         <w:t xml:space="preserve">more efficient and cleaner way, of implementing If-Else by using functions is illustrated: </w:t>
       </w:r>
-      <w:bookmarkStart w:id="15" w:name="_MON_1781508059"/>
-      <w:bookmarkEnd w:id="15"/>
+      <w:bookmarkStart w:id="16" w:name="_MON_1781508059"/>
+      <w:bookmarkEnd w:id="16"/>
       <w:r>
         <w:object w:dxaOrig="8475" w:dyaOrig="6543" w14:anchorId="32BB2B3C">
           <v:shape id="_x0000_i1034" type="#_x0000_t75" style="width:423.75pt;height:327pt" o:ole="" fillcolor="#2d0922">
             <v:imagedata r:id="rId26" o:title=""/>
           </v:shape>
-          <o:OLEObject Type="Embed" ProgID="Word.Document.12" ShapeID="_x0000_i1034" DrawAspect="Content" ObjectID="_1783244067" r:id="rId27">
+          <o:OLEObject Type="Embed" ProgID="Word.Document.12" ShapeID="_x0000_i1034" DrawAspect="Content" ObjectID="_1783331663" r:id="rId27">
             <o:FieldCodes>\s</o:FieldCodes>
           </o:OLEObject>
         </w:object>
@@ -2886,7 +3407,7 @@
       <w:pPr>
         <w:pStyle w:val="Heading2"/>
       </w:pPr>
-      <w:bookmarkStart w:id="16" w:name="_Toc172566493"/>
+      <w:bookmarkStart w:id="17" w:name="_Toc172718814"/>
       <w:r>
         <w:lastRenderedPageBreak/>
         <w:t xml:space="preserve">JSX Conditional Rendering Using </w:t>
@@ -2894,17 +3415,17 @@
       <w:r>
         <w:t>Switch Statement:</w:t>
       </w:r>
-      <w:bookmarkEnd w:id="16"/>
-    </w:p>
-    <w:bookmarkStart w:id="17" w:name="_MON_1781596364"/>
-    <w:bookmarkEnd w:id="17"/>
+      <w:bookmarkEnd w:id="17"/>
+    </w:p>
+    <w:bookmarkStart w:id="18" w:name="_MON_1781596364"/>
+    <w:bookmarkEnd w:id="18"/>
     <w:p>
       <w:r>
         <w:object w:dxaOrig="8475" w:dyaOrig="4680" w14:anchorId="42B1CF7F">
           <v:shape id="_x0000_i1035" type="#_x0000_t75" style="width:423.75pt;height:234pt" o:ole="" fillcolor="#2d0922">
             <v:imagedata r:id="rId28" o:title=""/>
           </v:shape>
-          <o:OLEObject Type="Embed" ProgID="Word.Document.12" ShapeID="_x0000_i1035" DrawAspect="Content" ObjectID="_1783244068" r:id="rId29">
+          <o:OLEObject Type="Embed" ProgID="Word.Document.12" ShapeID="_x0000_i1035" DrawAspect="Content" ObjectID="_1783331664" r:id="rId29">
             <o:FieldCodes>\s</o:FieldCodes>
           </o:OLEObject>
         </w:object>
@@ -2914,7 +3435,7 @@
       <w:pPr>
         <w:pStyle w:val="Heading2"/>
       </w:pPr>
-      <w:bookmarkStart w:id="18" w:name="_Toc172566494"/>
+      <w:bookmarkStart w:id="19" w:name="_Toc172718815"/>
       <w:r>
         <w:t xml:space="preserve">JSX Conditional Rendering Using </w:t>
       </w:r>
@@ -2927,22 +3448,22 @@
       <w:r>
         <w:t>:</w:t>
       </w:r>
-      <w:bookmarkEnd w:id="18"/>
+      <w:bookmarkEnd w:id="19"/>
     </w:p>
     <w:p>
       <w:r>
         <w:t>If condition is true, it will execute the code after the ‘&amp;&amp;’ operator, otherwise it won’t execute something else.</w:t>
       </w:r>
     </w:p>
-    <w:bookmarkStart w:id="19" w:name="_MON_1781597712"/>
-    <w:bookmarkEnd w:id="19"/>
+    <w:bookmarkStart w:id="20" w:name="_MON_1781597712"/>
+    <w:bookmarkEnd w:id="20"/>
     <w:p>
       <w:r>
         <w:object w:dxaOrig="8475" w:dyaOrig="5130" w14:anchorId="309D6332">
           <v:shape id="_x0000_i1036" type="#_x0000_t75" style="width:423.75pt;height:256.5pt" o:ole="" fillcolor="#2d0922">
             <v:imagedata r:id="rId30" o:title=""/>
           </v:shape>
-          <o:OLEObject Type="Embed" ProgID="Word.Document.12" ShapeID="_x0000_i1036" DrawAspect="Content" ObjectID="_1783244069" r:id="rId31">
+          <o:OLEObject Type="Embed" ProgID="Word.Document.12" ShapeID="_x0000_i1036" DrawAspect="Content" ObjectID="_1783331665" r:id="rId31">
             <o:FieldCodes>\s</o:FieldCodes>
           </o:OLEObject>
         </w:object>
@@ -2952,7 +3473,7 @@
       <w:pPr>
         <w:pStyle w:val="Heading2"/>
       </w:pPr>
-      <w:bookmarkStart w:id="20" w:name="_Toc172566495"/>
+      <w:bookmarkStart w:id="21" w:name="_Toc172718816"/>
       <w:r>
         <w:lastRenderedPageBreak/>
         <w:t>Passing Properties to Child Component</w:t>
@@ -2960,7 +3481,7 @@
       <w:r>
         <w:t>:</w:t>
       </w:r>
-      <w:bookmarkEnd w:id="20"/>
+      <w:bookmarkEnd w:id="21"/>
     </w:p>
     <w:p>
       <w:r>
@@ -2971,11 +3492,11 @@
       <w:pPr>
         <w:pStyle w:val="Heading3"/>
       </w:pPr>
-      <w:bookmarkStart w:id="21" w:name="_Toc172566496"/>
+      <w:bookmarkStart w:id="22" w:name="_Toc172718817"/>
       <w:r>
         <w:t>Passing a String</w:t>
       </w:r>
-      <w:bookmarkEnd w:id="21"/>
+      <w:bookmarkEnd w:id="22"/>
     </w:p>
     <w:p>
       <w:r>
@@ -3003,8 +3524,8 @@
         <w:t>Parent Component:</w:t>
       </w:r>
     </w:p>
-    <w:bookmarkStart w:id="22" w:name="_MON_1782635894"/>
-    <w:bookmarkEnd w:id="22"/>
+    <w:bookmarkStart w:id="23" w:name="_MON_1782635894"/>
+    <w:bookmarkEnd w:id="23"/>
     <w:p>
       <w:pPr>
         <w:rPr>
@@ -3020,7 +3541,7 @@
           <v:shape id="_x0000_i1037" type="#_x0000_t75" style="width:423.75pt;height:234pt" o:ole="" fillcolor="#2d0922">
             <v:imagedata r:id="rId32" o:title=""/>
           </v:shape>
-          <o:OLEObject Type="Embed" ProgID="Word.Document.12" ShapeID="_x0000_i1037" DrawAspect="Content" ObjectID="_1783244070" r:id="rId33">
+          <o:OLEObject Type="Embed" ProgID="Word.Document.12" ShapeID="_x0000_i1037" DrawAspect="Content" ObjectID="_1783331666" r:id="rId33">
             <o:FieldCodes>\s</o:FieldCodes>
           </o:OLEObject>
         </w:object>
@@ -3047,8 +3568,8 @@
         <w:t>Child Component:</w:t>
       </w:r>
     </w:p>
-    <w:bookmarkStart w:id="23" w:name="_MON_1782635844"/>
-    <w:bookmarkEnd w:id="23"/>
+    <w:bookmarkStart w:id="24" w:name="_MON_1782635844"/>
+    <w:bookmarkEnd w:id="24"/>
     <w:p>
       <w:pPr>
         <w:rPr>
@@ -3064,7 +3585,7 @@
           <v:shape id="_x0000_i1038" type="#_x0000_t75" style="width:423.75pt;height:216.75pt" o:ole="" fillcolor="#2d0922">
             <v:imagedata r:id="rId34" o:title=""/>
           </v:shape>
-          <o:OLEObject Type="Embed" ProgID="Word.Document.12" ShapeID="_x0000_i1038" DrawAspect="Content" ObjectID="_1783244071" r:id="rId35">
+          <o:OLEObject Type="Embed" ProgID="Word.Document.12" ShapeID="_x0000_i1038" DrawAspect="Content" ObjectID="_1783331667" r:id="rId35">
             <o:FieldCodes>\s</o:FieldCodes>
           </o:OLEObject>
         </w:object>
@@ -3074,7 +3595,7 @@
       <w:pPr>
         <w:pStyle w:val="Heading3"/>
       </w:pPr>
-      <w:bookmarkStart w:id="24" w:name="_Toc172566497"/>
+      <w:bookmarkStart w:id="25" w:name="_Toc172718818"/>
       <w:r>
         <w:lastRenderedPageBreak/>
         <w:t>Passing an Object</w:t>
@@ -3082,7 +3603,7 @@
       <w:r>
         <w:t>:</w:t>
       </w:r>
-      <w:bookmarkEnd w:id="24"/>
+      <w:bookmarkEnd w:id="25"/>
     </w:p>
     <w:p>
       <w:pPr>
@@ -3105,8 +3626,8 @@
         <w:t>Parent Component:</w:t>
       </w:r>
     </w:p>
-    <w:bookmarkStart w:id="25" w:name="_MON_1782755800"/>
-    <w:bookmarkEnd w:id="25"/>
+    <w:bookmarkStart w:id="26" w:name="_MON_1782755800"/>
+    <w:bookmarkEnd w:id="26"/>
     <w:p>
       <w:pPr>
         <w:rPr>
@@ -3122,7 +3643,7 @@
           <v:shape id="_x0000_i1039" type="#_x0000_t75" style="width:423.75pt;height:306pt" o:ole="" fillcolor="#2d0922">
             <v:imagedata r:id="rId36" o:title=""/>
           </v:shape>
-          <o:OLEObject Type="Embed" ProgID="Word.Document.12" ShapeID="_x0000_i1039" DrawAspect="Content" ObjectID="_1783244072" r:id="rId37">
+          <o:OLEObject Type="Embed" ProgID="Word.Document.12" ShapeID="_x0000_i1039" DrawAspect="Content" ObjectID="_1783331668" r:id="rId37">
             <o:FieldCodes>\s</o:FieldCodes>
           </o:OLEObject>
         </w:object>
@@ -3152,14 +3673,14 @@
       <w:r>
         <w:t xml:space="preserve"> </w:t>
       </w:r>
-      <w:bookmarkStart w:id="26" w:name="_MON_1782755758"/>
-      <w:bookmarkEnd w:id="26"/>
+      <w:bookmarkStart w:id="27" w:name="_MON_1782755758"/>
+      <w:bookmarkEnd w:id="27"/>
       <w:r>
         <w:object w:dxaOrig="8475" w:dyaOrig="5745" w14:anchorId="4FE0387B">
           <v:shape id="_x0000_i1040" type="#_x0000_t75" style="width:423.75pt;height:287.25pt" o:ole="" fillcolor="#2d0922">
             <v:imagedata r:id="rId38" o:title=""/>
           </v:shape>
-          <o:OLEObject Type="Embed" ProgID="Word.Document.12" ShapeID="_x0000_i1040" DrawAspect="Content" ObjectID="_1783244073" r:id="rId39">
+          <o:OLEObject Type="Embed" ProgID="Word.Document.12" ShapeID="_x0000_i1040" DrawAspect="Content" ObjectID="_1783331669" r:id="rId39">
             <o:FieldCodes>\s</o:FieldCodes>
           </o:OLEObject>
         </w:object>
@@ -3189,7 +3710,7 @@
       <w:pPr>
         <w:pStyle w:val="Heading3"/>
       </w:pPr>
-      <w:bookmarkStart w:id="27" w:name="_Toc172566498"/>
+      <w:bookmarkStart w:id="28" w:name="_Toc172718819"/>
       <w:r>
         <w:lastRenderedPageBreak/>
         <w:t>Passing a Function</w:t>
@@ -3197,7 +3718,7 @@
       <w:r>
         <w:t>:</w:t>
       </w:r>
-      <w:bookmarkEnd w:id="27"/>
+      <w:bookmarkEnd w:id="28"/>
     </w:p>
     <w:p>
       <w:pPr>
@@ -3220,8 +3741,8 @@
         <w:t>Parent Component:</w:t>
       </w:r>
     </w:p>
-    <w:bookmarkStart w:id="28" w:name="_MON_1782757380"/>
-    <w:bookmarkEnd w:id="28"/>
+    <w:bookmarkStart w:id="29" w:name="_MON_1782757380"/>
+    <w:bookmarkEnd w:id="29"/>
     <w:p>
       <w:pPr>
         <w:rPr>
@@ -3237,7 +3758,7 @@
           <v:shape id="_x0000_i1041" type="#_x0000_t75" style="width:423.75pt;height:324pt" o:ole="" fillcolor="#2d0922">
             <v:imagedata r:id="rId40" o:title=""/>
           </v:shape>
-          <o:OLEObject Type="Embed" ProgID="Word.Document.12" ShapeID="_x0000_i1041" DrawAspect="Content" ObjectID="_1783244074" r:id="rId41">
+          <o:OLEObject Type="Embed" ProgID="Word.Document.12" ShapeID="_x0000_i1041" DrawAspect="Content" ObjectID="_1783331670" r:id="rId41">
             <o:FieldCodes>\s</o:FieldCodes>
           </o:OLEObject>
         </w:object>
@@ -3258,14 +3779,14 @@
       <w:r>
         <w:t xml:space="preserve"> </w:t>
       </w:r>
-      <w:bookmarkStart w:id="29" w:name="_MON_1782757459"/>
-      <w:bookmarkEnd w:id="29"/>
+      <w:bookmarkStart w:id="30" w:name="_MON_1782757459"/>
+      <w:bookmarkEnd w:id="30"/>
       <w:r>
         <w:object w:dxaOrig="8475" w:dyaOrig="5051" w14:anchorId="5E557973">
           <v:shape id="_x0000_i1042" type="#_x0000_t75" style="width:423.75pt;height:252.75pt" o:ole="" fillcolor="#2d0922">
             <v:imagedata r:id="rId42" o:title=""/>
           </v:shape>
-          <o:OLEObject Type="Embed" ProgID="Word.Document.12" ShapeID="_x0000_i1042" DrawAspect="Content" ObjectID="_1783244075" r:id="rId43">
+          <o:OLEObject Type="Embed" ProgID="Word.Document.12" ShapeID="_x0000_i1042" DrawAspect="Content" ObjectID="_1783331671" r:id="rId43">
             <o:FieldCodes>\s</o:FieldCodes>
           </o:OLEObject>
         </w:object>
@@ -3283,7 +3804,7 @@
       <w:pPr>
         <w:pStyle w:val="Heading2"/>
       </w:pPr>
-      <w:bookmarkStart w:id="30" w:name="_Toc172566499"/>
+      <w:bookmarkStart w:id="31" w:name="_Toc172718820"/>
       <w:r>
         <w:lastRenderedPageBreak/>
         <w:t>Managing C</w:t>
@@ -3292,17 +3813,17 @@
         <w:tab/>
         <w:t>lick Event:</w:t>
       </w:r>
-      <w:bookmarkEnd w:id="30"/>
+      <w:bookmarkEnd w:id="31"/>
     </w:p>
     <w:p>
       <w:pPr>
         <w:pStyle w:val="Heading3"/>
       </w:pPr>
-      <w:bookmarkStart w:id="31" w:name="_Toc172566500"/>
+      <w:bookmarkStart w:id="32" w:name="_Toc172718821"/>
       <w:r>
         <w:t>Wrong Way:</w:t>
       </w:r>
-      <w:bookmarkEnd w:id="31"/>
+      <w:bookmarkEnd w:id="32"/>
     </w:p>
     <w:p>
       <w:r>
@@ -3343,8 +3864,8 @@
         <w:t xml:space="preserve"> Component:</w:t>
       </w:r>
     </w:p>
-    <w:bookmarkStart w:id="32" w:name="_MON_1782758264"/>
-    <w:bookmarkEnd w:id="32"/>
+    <w:bookmarkStart w:id="33" w:name="_MON_1782758264"/>
+    <w:bookmarkEnd w:id="33"/>
     <w:p>
       <w:pPr>
         <w:rPr>
@@ -3360,7 +3881,7 @@
           <v:shape id="_x0000_i1043" type="#_x0000_t75" style="width:423.75pt;height:224.25pt" o:ole="" fillcolor="#2d0922">
             <v:imagedata r:id="rId44" o:title=""/>
           </v:shape>
-          <o:OLEObject Type="Embed" ProgID="Word.Document.12" ShapeID="_x0000_i1043" DrawAspect="Content" ObjectID="_1783244076" r:id="rId45">
+          <o:OLEObject Type="Embed" ProgID="Word.Document.12" ShapeID="_x0000_i1043" DrawAspect="Content" ObjectID="_1783331672" r:id="rId45">
             <o:FieldCodes>\s</o:FieldCodes>
           </o:OLEObject>
         </w:object>
@@ -3412,14 +3933,14 @@
       <w:r>
         <w:t xml:space="preserve"> </w:t>
       </w:r>
-      <w:bookmarkStart w:id="33" w:name="_MON_1782758416"/>
-      <w:bookmarkEnd w:id="33"/>
+      <w:bookmarkStart w:id="34" w:name="_MON_1782758416"/>
+      <w:bookmarkEnd w:id="34"/>
       <w:r>
         <w:object w:dxaOrig="8475" w:dyaOrig="2891" w14:anchorId="3140CB2A">
           <v:shape id="_x0000_i1044" type="#_x0000_t75" style="width:423.75pt;height:144.75pt" o:ole="" fillcolor="#2d0922">
             <v:imagedata r:id="rId46" o:title=""/>
           </v:shape>
-          <o:OLEObject Type="Embed" ProgID="Word.Document.12" ShapeID="_x0000_i1044" DrawAspect="Content" ObjectID="_1783244077" r:id="rId47">
+          <o:OLEObject Type="Embed" ProgID="Word.Document.12" ShapeID="_x0000_i1044" DrawAspect="Content" ObjectID="_1783331673" r:id="rId47">
             <o:FieldCodes>\s</o:FieldCodes>
           </o:OLEObject>
         </w:object>
@@ -3432,12 +3953,12 @@
       <w:pPr>
         <w:pStyle w:val="Heading3"/>
       </w:pPr>
-      <w:bookmarkStart w:id="34" w:name="_Toc172566501"/>
+      <w:bookmarkStart w:id="35" w:name="_Toc172718822"/>
       <w:r>
         <w:lastRenderedPageBreak/>
         <w:t>Correct Way By Using Arrow Function:</w:t>
       </w:r>
-      <w:bookmarkEnd w:id="34"/>
+      <w:bookmarkEnd w:id="35"/>
     </w:p>
     <w:p>
       <w:r>
@@ -3485,14 +4006,14 @@
       <w:r>
         <w:t xml:space="preserve"> </w:t>
       </w:r>
-      <w:bookmarkStart w:id="35" w:name="_MON_1782905280"/>
-      <w:bookmarkEnd w:id="35"/>
+      <w:bookmarkStart w:id="36" w:name="_MON_1782905280"/>
+      <w:bookmarkEnd w:id="36"/>
       <w:r>
         <w:object w:dxaOrig="8475" w:dyaOrig="3611" w14:anchorId="60262519">
           <v:shape id="_x0000_i1045" type="#_x0000_t75" style="width:423.75pt;height:180.75pt" o:ole="" fillcolor="#2d0922">
             <v:imagedata r:id="rId48" o:title=""/>
           </v:shape>
-          <o:OLEObject Type="Embed" ProgID="Word.Document.12" ShapeID="_x0000_i1045" DrawAspect="Content" ObjectID="_1783244078" r:id="rId49">
+          <o:OLEObject Type="Embed" ProgID="Word.Document.12" ShapeID="_x0000_i1045" DrawAspect="Content" ObjectID="_1783331674" r:id="rId49">
             <o:FieldCodes>\s</o:FieldCodes>
           </o:OLEObject>
         </w:object>
@@ -3502,21 +4023,21 @@
       <w:pPr>
         <w:pStyle w:val="Heading3"/>
       </w:pPr>
-      <w:bookmarkStart w:id="36" w:name="_Toc172566502"/>
+      <w:bookmarkStart w:id="37" w:name="_Toc172718823"/>
       <w:r>
         <w:t>Correct Way By Using Regular Function:</w:t>
       </w:r>
-      <w:bookmarkEnd w:id="36"/>
-    </w:p>
-    <w:bookmarkStart w:id="37" w:name="_MON_1782907830"/>
-    <w:bookmarkEnd w:id="37"/>
+      <w:bookmarkEnd w:id="37"/>
+    </w:p>
+    <w:bookmarkStart w:id="38" w:name="_MON_1782907830"/>
+    <w:bookmarkEnd w:id="38"/>
     <w:p>
       <w:r>
         <w:object w:dxaOrig="8475" w:dyaOrig="6390" w14:anchorId="220156B5">
           <v:shape id="_x0000_i1046" type="#_x0000_t75" style="width:423.75pt;height:319.5pt" o:ole="" fillcolor="#2d0922">
             <v:imagedata r:id="rId50" o:title=""/>
           </v:shape>
-          <o:OLEObject Type="Embed" ProgID="Word.Document.12" ShapeID="_x0000_i1046" DrawAspect="Content" ObjectID="_1783244079" r:id="rId51">
+          <o:OLEObject Type="Embed" ProgID="Word.Document.12" ShapeID="_x0000_i1046" DrawAspect="Content" ObjectID="_1783331675" r:id="rId51">
             <o:FieldCodes>\s</o:FieldCodes>
           </o:OLEObject>
         </w:object>
@@ -3536,12 +4057,12 @@
       <w:pPr>
         <w:pStyle w:val="Heading2"/>
       </w:pPr>
-      <w:bookmarkStart w:id="38" w:name="_Toc172566503"/>
+      <w:bookmarkStart w:id="39" w:name="_Toc172718824"/>
       <w:r>
         <w:lastRenderedPageBreak/>
         <w:t>File structure of this chapter:</w:t>
       </w:r>
-      <w:bookmarkEnd w:id="38"/>
+      <w:bookmarkEnd w:id="39"/>
     </w:p>
     <w:p>
       <w:r>
@@ -3570,7 +4091,7 @@
       <w:pPr>
         <w:pStyle w:val="Heading2"/>
       </w:pPr>
-      <w:bookmarkStart w:id="39" w:name="_Toc172566504"/>
+      <w:bookmarkStart w:id="40" w:name="_Toc172718825"/>
       <w:proofErr w:type="spellStart"/>
       <w:r>
         <w:lastRenderedPageBreak/>
@@ -3580,7 +4101,7 @@
       <w:r>
         <w:t xml:space="preserve"> of this chapter:</w:t>
       </w:r>
-      <w:bookmarkEnd w:id="39"/>
+      <w:bookmarkEnd w:id="40"/>
     </w:p>
     <w:p>
       <w:r>
@@ -3595,11 +4116,11 @@
       <w:pPr>
         <w:pStyle w:val="Heading2"/>
       </w:pPr>
-      <w:bookmarkStart w:id="40" w:name="_Toc172566505"/>
+      <w:bookmarkStart w:id="41" w:name="_Toc172718826"/>
       <w:r>
         <w:t>Main.jsx of this chapter:</w:t>
       </w:r>
-      <w:bookmarkEnd w:id="40"/>
+      <w:bookmarkEnd w:id="41"/>
     </w:p>
     <w:p>
       <w:r>
@@ -3617,7 +4138,7 @@
           <w:rStyle w:val="Heading2Char"/>
         </w:rPr>
       </w:pPr>
-      <w:bookmarkStart w:id="41" w:name="_Toc172566506"/>
+      <w:bookmarkStart w:id="42" w:name="_Toc172718827"/>
       <w:r>
         <w:rPr>
           <w:rStyle w:val="Heading2Char"/>
@@ -3637,7 +4158,7 @@
         </w:rPr>
         <w:t>:</w:t>
       </w:r>
-      <w:bookmarkEnd w:id="41"/>
+      <w:bookmarkEnd w:id="42"/>
     </w:p>
     <w:p>
       <w:r>
@@ -3708,7 +4229,7 @@
           <w:szCs w:val="32"/>
         </w:rPr>
       </w:pPr>
-      <w:bookmarkStart w:id="42" w:name="_Toc172566507"/>
+      <w:bookmarkStart w:id="43" w:name="_Toc172718828"/>
       <w:r>
         <w:rPr>
           <w:sz w:val="32"/>
@@ -3724,7 +4245,7 @@
         </w:rPr>
         <w:t>:</w:t>
       </w:r>
-      <w:bookmarkEnd w:id="42"/>
+      <w:bookmarkEnd w:id="43"/>
     </w:p>
     <w:p>
       <w:pPr>
@@ -3734,7 +4255,7 @@
           <w:numId w:val="10"/>
         </w:numPr>
       </w:pPr>
-      <w:bookmarkStart w:id="43" w:name="_Toc172566508"/>
+      <w:bookmarkStart w:id="44" w:name="_Toc172718829"/>
       <w:proofErr w:type="gramStart"/>
       <w:r>
         <w:t>useR</w:t>
@@ -3742,14 +4263,14 @@
       <w:r>
         <w:t>ef</w:t>
       </w:r>
-      <w:bookmarkEnd w:id="43"/>
+      <w:bookmarkEnd w:id="44"/>
       <w:proofErr w:type="gramEnd"/>
     </w:p>
     <w:p>
       <w:pPr>
         <w:pStyle w:val="Heading3"/>
       </w:pPr>
-      <w:bookmarkStart w:id="44" w:name="_Toc172566509"/>
+      <w:bookmarkStart w:id="45" w:name="_Toc172718830"/>
       <w:r>
         <w:t xml:space="preserve">Changing the </w:t>
       </w:r>
@@ -3760,7 +4281,7 @@
       <w:r>
         <w:t>Text</w:t>
       </w:r>
-      <w:bookmarkEnd w:id="44"/>
+      <w:bookmarkEnd w:id="45"/>
       <w:proofErr w:type="spellEnd"/>
     </w:p>
     <w:p>
@@ -3784,15 +4305,15 @@
         <w:t>1_useRef_InnerText.jsx file:</w:t>
       </w:r>
     </w:p>
-    <w:bookmarkStart w:id="45" w:name="_MON_1782995173"/>
-    <w:bookmarkEnd w:id="45"/>
+    <w:bookmarkStart w:id="46" w:name="_MON_1782995173"/>
+    <w:bookmarkEnd w:id="46"/>
     <w:p>
       <w:r>
         <w:object w:dxaOrig="8475" w:dyaOrig="5040" w14:anchorId="1FAA02DE">
           <v:shape id="_x0000_i1050" type="#_x0000_t75" style="width:423.75pt;height:252pt" o:ole="" fillcolor="#2d0922">
             <v:imagedata r:id="rId56" o:title=""/>
           </v:shape>
-          <o:OLEObject Type="Embed" ProgID="Word.Document.12" ShapeID="_x0000_i1050" DrawAspect="Content" ObjectID="_1783244080" r:id="rId57">
+          <o:OLEObject Type="Embed" ProgID="Word.Document.12" ShapeID="_x0000_i1050" DrawAspect="Content" ObjectID="_1783331676" r:id="rId57">
             <o:FieldCodes>\s</o:FieldCodes>
           </o:OLEObject>
         </w:object>
@@ -3829,15 +4350,15 @@
         <w:t>.jsx file:</w:t>
       </w:r>
     </w:p>
-    <w:bookmarkStart w:id="46" w:name="_MON_1782995237"/>
-    <w:bookmarkEnd w:id="46"/>
+    <w:bookmarkStart w:id="47" w:name="_MON_1782995237"/>
+    <w:bookmarkEnd w:id="47"/>
     <w:p>
       <w:r>
         <w:object w:dxaOrig="8475" w:dyaOrig="4050" w14:anchorId="47E967D2">
           <v:shape id="_x0000_i1051" type="#_x0000_t75" style="width:423.75pt;height:202.5pt" o:ole="" fillcolor="#2d0922">
             <v:imagedata r:id="rId58" o:title=""/>
           </v:shape>
-          <o:OLEObject Type="Embed" ProgID="Word.Document.12" ShapeID="_x0000_i1051" DrawAspect="Content" ObjectID="_1783244081" r:id="rId59">
+          <o:OLEObject Type="Embed" ProgID="Word.Document.12" ShapeID="_x0000_i1051" DrawAspect="Content" ObjectID="_1783331677" r:id="rId59">
             <o:FieldCodes>\s</o:FieldCodes>
           </o:OLEObject>
         </w:object>
@@ -3865,8 +4386,8 @@
         <w:t>Main.jsx file:</w:t>
       </w:r>
     </w:p>
-    <w:bookmarkStart w:id="47" w:name="_MON_1782995452"/>
-    <w:bookmarkEnd w:id="47"/>
+    <w:bookmarkStart w:id="48" w:name="_MON_1782995452"/>
+    <w:bookmarkEnd w:id="48"/>
     <w:p>
       <w:pPr>
         <w:rPr>
@@ -3882,7 +4403,7 @@
           <v:shape id="_x0000_i1052" type="#_x0000_t75" style="width:423.75pt;height:235.5pt" o:ole="" fillcolor="#2d0922">
             <v:imagedata r:id="rId60" o:title=""/>
           </v:shape>
-          <o:OLEObject Type="Embed" ProgID="Word.Document.12" ShapeID="_x0000_i1052" DrawAspect="Content" ObjectID="_1783244082" r:id="rId61">
+          <o:OLEObject Type="Embed" ProgID="Word.Document.12" ShapeID="_x0000_i1052" DrawAspect="Content" ObjectID="_1783331678" r:id="rId61">
             <o:FieldCodes>\s</o:FieldCodes>
           </o:OLEObject>
         </w:object>
@@ -3892,21 +4413,21 @@
       <w:pPr>
         <w:pStyle w:val="Heading3"/>
       </w:pPr>
-      <w:bookmarkStart w:id="48" w:name="_Toc172566510"/>
+      <w:bookmarkStart w:id="49" w:name="_Toc172718831"/>
       <w:r>
         <w:t>Changing the innerHtml</w:t>
       </w:r>
-      <w:bookmarkEnd w:id="48"/>
-    </w:p>
-    <w:bookmarkStart w:id="49" w:name="_MON_1782995940"/>
-    <w:bookmarkEnd w:id="49"/>
+      <w:bookmarkEnd w:id="49"/>
+    </w:p>
+    <w:bookmarkStart w:id="50" w:name="_MON_1782995940"/>
+    <w:bookmarkEnd w:id="50"/>
     <w:p>
       <w:r>
         <w:object w:dxaOrig="8475" w:dyaOrig="5411" w14:anchorId="390FB554">
           <v:shape id="_x0000_i1053" type="#_x0000_t75" style="width:423.75pt;height:270.75pt" o:ole="" fillcolor="#2d0922">
             <v:imagedata r:id="rId62" o:title=""/>
           </v:shape>
-          <o:OLEObject Type="Embed" ProgID="Word.Document.12" ShapeID="_x0000_i1053" DrawAspect="Content" ObjectID="_1783244083" r:id="rId63">
+          <o:OLEObject Type="Embed" ProgID="Word.Document.12" ShapeID="_x0000_i1053" DrawAspect="Content" ObjectID="_1783331679" r:id="rId63">
             <o:FieldCodes>\s</o:FieldCodes>
           </o:OLEObject>
         </w:object>
@@ -3917,12 +4438,12 @@
       <w:pPr>
         <w:pStyle w:val="Heading3"/>
       </w:pPr>
-      <w:bookmarkStart w:id="50" w:name="_Toc172566511"/>
+      <w:bookmarkStart w:id="51" w:name="_Toc172718832"/>
       <w:r>
         <w:lastRenderedPageBreak/>
         <w:t>Compile Results:</w:t>
       </w:r>
-      <w:bookmarkEnd w:id="50"/>
+      <w:bookmarkEnd w:id="51"/>
     </w:p>
     <w:p>
       <w:pPr>
@@ -4068,7 +4589,7 @@
       <w:pPr>
         <w:pStyle w:val="Heading3"/>
       </w:pPr>
-      <w:bookmarkStart w:id="51" w:name="_Toc172566512"/>
+      <w:bookmarkStart w:id="52" w:name="_Toc172718833"/>
       <w:r>
         <w:lastRenderedPageBreak/>
         <w:t xml:space="preserve">Changing the </w:t>
@@ -4081,7 +4602,7 @@
       <w:r>
         <w:t xml:space="preserve"> or HTML by arrow function:</w:t>
       </w:r>
-      <w:bookmarkEnd w:id="51"/>
+      <w:bookmarkEnd w:id="52"/>
     </w:p>
     <w:p>
       <w:pPr>
@@ -4107,15 +4628,15 @@
         <w:t>Don’t forgot to remove “current” keyword</w:t>
       </w:r>
     </w:p>
-    <w:bookmarkStart w:id="52" w:name="_MON_1782996455"/>
-    <w:bookmarkEnd w:id="52"/>
+    <w:bookmarkStart w:id="53" w:name="_MON_1782996455"/>
+    <w:bookmarkEnd w:id="53"/>
     <w:p>
       <w:r>
         <w:object w:dxaOrig="8475" w:dyaOrig="6825" w14:anchorId="2B9A5131">
           <v:shape id="_x0000_i1055" type="#_x0000_t75" style="width:423.75pt;height:341.25pt" o:ole="" fillcolor="#2d0922">
             <v:imagedata r:id="rId66" o:title=""/>
           </v:shape>
-          <o:OLEObject Type="Embed" ProgID="Word.Document.12" ShapeID="_x0000_i1055" DrawAspect="Content" ObjectID="_1783244084" r:id="rId67">
+          <o:OLEObject Type="Embed" ProgID="Word.Document.12" ShapeID="_x0000_i1055" DrawAspect="Content" ObjectID="_1783331680" r:id="rId67">
             <o:FieldCodes>\s</o:FieldCodes>
           </o:OLEObject>
         </w:object>
@@ -4128,12 +4649,12 @@
       <w:pPr>
         <w:pStyle w:val="Heading3"/>
       </w:pPr>
-      <w:bookmarkStart w:id="53" w:name="_Toc172566513"/>
+      <w:bookmarkStart w:id="54" w:name="_Toc172718834"/>
       <w:r>
         <w:lastRenderedPageBreak/>
         <w:t>Setting Attributes:</w:t>
       </w:r>
-      <w:bookmarkEnd w:id="53"/>
+      <w:bookmarkEnd w:id="54"/>
     </w:p>
     <w:p>
       <w:r>
@@ -4148,15 +4669,15 @@
         <w:t>’ and Height of an image, when a button is clicked:</w:t>
       </w:r>
     </w:p>
-    <w:bookmarkStart w:id="54" w:name="_MON_1783085994"/>
-    <w:bookmarkEnd w:id="54"/>
+    <w:bookmarkStart w:id="55" w:name="_MON_1783085994"/>
+    <w:bookmarkEnd w:id="55"/>
     <w:p>
       <w:r>
         <w:object w:dxaOrig="8475" w:dyaOrig="7957" w14:anchorId="3A5DD7E7">
           <v:shape id="_x0000_i1056" type="#_x0000_t75" style="width:423.75pt;height:397.5pt" o:ole="" fillcolor="#2d0922">
             <v:imagedata r:id="rId68" o:title=""/>
           </v:shape>
-          <o:OLEObject Type="Embed" ProgID="Word.Document.12" ShapeID="_x0000_i1056" DrawAspect="Content" ObjectID="_1783244085" r:id="rId69">
+          <o:OLEObject Type="Embed" ProgID="Word.Document.12" ShapeID="_x0000_i1056" DrawAspect="Content" ObjectID="_1783331681" r:id="rId69">
             <o:FieldCodes>\s</o:FieldCodes>
           </o:OLEObject>
         </w:object>
@@ -4180,27 +4701,27 @@
       <w:pPr>
         <w:pStyle w:val="Heading3"/>
       </w:pPr>
-      <w:bookmarkStart w:id="55" w:name="_Toc172566514"/>
+      <w:bookmarkStart w:id="56" w:name="_Toc172718835"/>
       <w:r>
         <w:lastRenderedPageBreak/>
         <w:t>Input Elements:</w:t>
       </w:r>
-      <w:bookmarkEnd w:id="55"/>
+      <w:bookmarkEnd w:id="56"/>
     </w:p>
     <w:p>
       <w:r>
         <w:t>This code will get the first name and last name, which are entered in the placeholder, and then show them when a button is clicked</w:t>
       </w:r>
     </w:p>
-    <w:bookmarkStart w:id="56" w:name="_MON_1783087865"/>
-    <w:bookmarkEnd w:id="56"/>
+    <w:bookmarkStart w:id="57" w:name="_MON_1783087865"/>
+    <w:bookmarkEnd w:id="57"/>
     <w:p>
       <w:r>
         <w:object w:dxaOrig="8475" w:dyaOrig="9011" w14:anchorId="0C45216A">
           <v:shape id="_x0000_i1057" type="#_x0000_t75" style="width:423.75pt;height:450.75pt" o:ole="" fillcolor="#2d0922">
             <v:imagedata r:id="rId70" o:title=""/>
           </v:shape>
-          <o:OLEObject Type="Embed" ProgID="Word.Document.12" ShapeID="_x0000_i1057" DrawAspect="Content" ObjectID="_1783244086" r:id="rId71">
+          <o:OLEObject Type="Embed" ProgID="Word.Document.12" ShapeID="_x0000_i1057" DrawAspect="Content" ObjectID="_1783331682" r:id="rId71">
             <o:FieldCodes>\s</o:FieldCodes>
           </o:OLEObject>
         </w:object>
@@ -4232,12 +4753,12 @@
       <w:pPr>
         <w:pStyle w:val="Heading3"/>
       </w:pPr>
-      <w:bookmarkStart w:id="57" w:name="_Toc172566515"/>
+      <w:bookmarkStart w:id="58" w:name="_Toc172718836"/>
       <w:r>
         <w:lastRenderedPageBreak/>
         <w:t>Working with Css:</w:t>
       </w:r>
-      <w:bookmarkEnd w:id="57"/>
+      <w:bookmarkEnd w:id="58"/>
     </w:p>
     <w:p>
       <w:r>
@@ -4259,15 +4780,15 @@
         <w:t>Main.jsx:</w:t>
       </w:r>
     </w:p>
-    <w:bookmarkStart w:id="58" w:name="_MON_1783169943"/>
-    <w:bookmarkEnd w:id="58"/>
+    <w:bookmarkStart w:id="59" w:name="_MON_1783169943"/>
+    <w:bookmarkEnd w:id="59"/>
     <w:p>
       <w:r>
         <w:object w:dxaOrig="8475" w:dyaOrig="4950" w14:anchorId="6E6E8661">
           <v:shape id="_x0000_i1058" type="#_x0000_t75" style="width:423.75pt;height:247.5pt" o:ole="" fillcolor="#2d0922">
             <v:imagedata r:id="rId72" o:title=""/>
           </v:shape>
-          <o:OLEObject Type="Embed" ProgID="Word.Document.12" ShapeID="_x0000_i1058" DrawAspect="Content" ObjectID="_1783244087" r:id="rId73">
+          <o:OLEObject Type="Embed" ProgID="Word.Document.12" ShapeID="_x0000_i1058" DrawAspect="Content" ObjectID="_1783331683" r:id="rId73">
             <o:FieldCodes>\s</o:FieldCodes>
           </o:OLEObject>
         </w:object>
@@ -4290,15 +4811,15 @@
         <w:t>, and it will be changed to red:</w:t>
       </w:r>
     </w:p>
-    <w:bookmarkStart w:id="59" w:name="_MON_1783176719"/>
-    <w:bookmarkEnd w:id="59"/>
+    <w:bookmarkStart w:id="60" w:name="_MON_1783176719"/>
+    <w:bookmarkEnd w:id="60"/>
     <w:p>
       <w:r>
         <w:object w:dxaOrig="8475" w:dyaOrig="6131" w14:anchorId="30128B58">
           <v:shape id="_x0000_i1059" type="#_x0000_t75" style="width:423.75pt;height:306.75pt" o:ole="" fillcolor="#2d0922">
             <v:imagedata r:id="rId74" o:title=""/>
           </v:shape>
-          <o:OLEObject Type="Embed" ProgID="Word.Document.12" ShapeID="_x0000_i1059" DrawAspect="Content" ObjectID="_1783244088" r:id="rId75">
+          <o:OLEObject Type="Embed" ProgID="Word.Document.12" ShapeID="_x0000_i1059" DrawAspect="Content" ObjectID="_1783331684" r:id="rId75">
             <o:FieldCodes>\s</o:FieldCodes>
           </o:OLEObject>
         </w:object>
@@ -4316,22 +4837,22 @@
       <w:pPr>
         <w:pStyle w:val="Heading3"/>
       </w:pPr>
-      <w:bookmarkStart w:id="60" w:name="_Toc172566516"/>
+      <w:bookmarkStart w:id="61" w:name="_Toc172718837"/>
       <w:r>
         <w:lastRenderedPageBreak/>
         <w:t>UseRef and Caching</w:t>
       </w:r>
-      <w:bookmarkEnd w:id="60"/>
-    </w:p>
-    <w:bookmarkStart w:id="61" w:name="_MON_1783178556"/>
-    <w:bookmarkEnd w:id="61"/>
+      <w:bookmarkEnd w:id="61"/>
+    </w:p>
+    <w:bookmarkStart w:id="62" w:name="_MON_1783178556"/>
+    <w:bookmarkEnd w:id="62"/>
     <w:p>
       <w:r>
         <w:object w:dxaOrig="8475" w:dyaOrig="11160" w14:anchorId="4DEB1B0D">
           <v:shape id="_x0000_i1060" type="#_x0000_t75" style="width:423.75pt;height:558pt" o:ole="" fillcolor="#2d0922">
             <v:imagedata r:id="rId76" o:title=""/>
           </v:shape>
-          <o:OLEObject Type="Embed" ProgID="Word.Document.12" ShapeID="_x0000_i1060" DrawAspect="Content" ObjectID="_1783244089" r:id="rId77">
+          <o:OLEObject Type="Embed" ProgID="Word.Document.12" ShapeID="_x0000_i1060" DrawAspect="Content" ObjectID="_1783331685" r:id="rId77">
             <o:FieldCodes>\s</o:FieldCodes>
           </o:OLEObject>
         </w:object>
@@ -4574,6 +5095,8 @@
         <w:t> function.</w:t>
       </w:r>
     </w:p>
+    <w:p/>
+    <w:p/>
     <w:p>
       <w:pPr>
         <w:ind w:left="0"/>
@@ -4585,14 +5108,271 @@
     <w:p>
       <w:pPr>
         <w:pStyle w:val="Heading2"/>
-      </w:pPr>
-      <w:bookmarkStart w:id="62" w:name="_Toc172566517"/>
+        <w:numPr>
+          <w:ilvl w:val="0"/>
+          <w:numId w:val="11"/>
+        </w:numPr>
+      </w:pPr>
+      <w:bookmarkStart w:id="63" w:name="_Toc172718838"/>
+      <w:r>
+        <w:lastRenderedPageBreak/>
+        <w:t xml:space="preserve">File structure of </w:t>
+      </w:r>
+      <w:r>
+        <w:t>useRef Section</w:t>
+      </w:r>
+      <w:r>
+        <w:t>:</w:t>
+      </w:r>
+      <w:bookmarkEnd w:id="63"/>
+    </w:p>
+    <w:p>
+      <w:r>
+        <w:rPr>
+          <w:noProof/>
+        </w:rPr>
+        <w:pict w14:anchorId="06458456">
+          <v:shape id="_x0000_i1070" type="#_x0000_t75" style="width:348.75pt;height:462.75pt">
+            <v:imagedata r:id="rId78" o:title="useref_file_structure"/>
+          </v:shape>
+        </w:pict>
+      </w:r>
+    </w:p>
+    <w:p>
+      <w:pPr>
+        <w:ind w:left="0"/>
+        <w:rPr>
+          <w:rFonts w:eastAsiaTheme="majorEastAsia" w:cstheme="majorBidi"/>
+          <w:color w:val="2E74B5" w:themeColor="accent1" w:themeShade="BF"/>
+          <w:sz w:val="28"/>
+          <w:szCs w:val="24"/>
+        </w:rPr>
+      </w:pPr>
+      <w:r>
+        <w:br w:type="page"/>
+      </w:r>
+    </w:p>
+    <w:p>
+      <w:pPr>
+        <w:pStyle w:val="Heading2"/>
+      </w:pPr>
+      <w:bookmarkStart w:id="64" w:name="_Toc172718839"/>
+      <w:proofErr w:type="spellStart"/>
+      <w:r>
+        <w:lastRenderedPageBreak/>
+        <w:t>App.jsx</w:t>
+      </w:r>
+      <w:proofErr w:type="spellEnd"/>
+      <w:r>
+        <w:t xml:space="preserve"> of this chapter:</w:t>
+      </w:r>
+      <w:bookmarkEnd w:id="64"/>
+    </w:p>
+    <w:p>
+      <w:proofErr w:type="spellStart"/>
+      <w:r>
+        <w:t>App.jsx</w:t>
+      </w:r>
+      <w:proofErr w:type="spellEnd"/>
+      <w:r>
+        <w:t xml:space="preserve"> of this chapter</w:t>
+      </w:r>
+      <w:r>
+        <w:t xml:space="preserve"> is called `</w:t>
+      </w:r>
+      <w:r>
+        <w:t xml:space="preserve">App_components2_react_hook_useRef </w:t>
+      </w:r>
+      <w:r>
+        <w:t>`</w:t>
+      </w:r>
+    </w:p>
+    <w:p>
+      <w:r>
+        <w:pict w14:anchorId="19B1A638">
+          <v:shape id="_x0000_i1073" type="#_x0000_t75" style="width:467.25pt;height:307.5pt">
+            <v:imagedata r:id="rId79" o:title="useref_app"/>
+          </v:shape>
+        </w:pict>
+      </w:r>
+    </w:p>
+    <w:p>
+      <w:pPr>
+        <w:pStyle w:val="Heading2"/>
+      </w:pPr>
+      <w:bookmarkStart w:id="65" w:name="_Toc172718840"/>
+      <w:r>
+        <w:t>Main.jsx of this chapter:</w:t>
+      </w:r>
+      <w:bookmarkEnd w:id="65"/>
+    </w:p>
+    <w:p>
+      <w:r>
+        <w:rPr>
+          <w:noProof/>
+        </w:rPr>
+        <w:pict w14:anchorId="1D268D05">
+          <v:shape id="_x0000_i1074" type="#_x0000_t75" style="width:467.25pt;height:188.25pt">
+            <v:imagedata r:id="rId80" o:title="useref_main"/>
+          </v:shape>
+        </w:pict>
+      </w:r>
+    </w:p>
+    <w:p>
+      <w:pPr>
+        <w:pStyle w:val="Heading2"/>
+        <w:rPr>
+          <w:rStyle w:val="Heading2Char"/>
+        </w:rPr>
+      </w:pPr>
+      <w:bookmarkStart w:id="66" w:name="_Toc172718841"/>
+      <w:r>
+        <w:rPr>
+          <w:rStyle w:val="Heading2Char"/>
+        </w:rPr>
+        <w:lastRenderedPageBreak/>
+        <w:t>Output Result of this chapter</w:t>
+      </w:r>
+      <w:r>
+        <w:rPr>
+          <w:rStyle w:val="Heading2Char"/>
+        </w:rPr>
+        <w:t>:</w:t>
+      </w:r>
+      <w:bookmarkEnd w:id="66"/>
+    </w:p>
+    <w:p>
+      <w:pPr>
+        <w:rPr>
+          <w:b/>
+          <w:bCs/>
+          <w:u w:val="single"/>
+        </w:rPr>
+      </w:pPr>
+      <w:proofErr w:type="spellStart"/>
+      <w:r>
+        <w:rPr>
+          <w:b/>
+          <w:bCs/>
+          <w:u w:val="single"/>
+        </w:rPr>
+        <w:t>Befor</w:t>
+      </w:r>
+      <w:proofErr w:type="spellEnd"/>
+      <w:r>
+        <w:rPr>
+          <w:b/>
+          <w:bCs/>
+          <w:u w:val="single"/>
+        </w:rPr>
+        <w:t xml:space="preserve"> clicking:</w:t>
+      </w:r>
+    </w:p>
+    <w:p>
+      <w:pPr>
+        <w:rPr>
+          <w:noProof/>
+        </w:rPr>
+      </w:pPr>
+      <w:r>
+        <w:rPr>
+          <w:noProof/>
+        </w:rPr>
+        <w:pict w14:anchorId="2FB9BBFB">
+          <v:shape id="_x0000_i1077" type="#_x0000_t75" style="width:396pt;height:514.5pt">
+            <v:imagedata r:id="rId81" o:title="useref_normal"/>
+          </v:shape>
+        </w:pict>
+      </w:r>
+    </w:p>
+    <w:p/>
+    <w:p>
+      <w:pPr>
+        <w:rPr>
+          <w:b/>
+          <w:bCs/>
+          <w:u w:val="single"/>
+        </w:rPr>
+      </w:pPr>
+      <w:r>
+        <w:rPr>
+          <w:b/>
+          <w:bCs/>
+          <w:u w:val="single"/>
+        </w:rPr>
+        <w:lastRenderedPageBreak/>
+        <w:t>After</w:t>
+      </w:r>
+      <w:r>
+        <w:rPr>
+          <w:b/>
+          <w:bCs/>
+          <w:u w:val="single"/>
+        </w:rPr>
+        <w:t xml:space="preserve"> clicking:</w:t>
+      </w:r>
+    </w:p>
+    <w:p>
+      <w:pPr>
+        <w:rPr>
+          <w:b/>
+          <w:bCs/>
+          <w:u w:val="single"/>
+        </w:rPr>
+      </w:pPr>
+      <w:r>
+        <w:rPr>
+          <w:b/>
+          <w:bCs/>
+          <w:u w:val="single"/>
+        </w:rPr>
+        <w:pict w14:anchorId="639BFB9E">
+          <v:shape id="_x0000_i1085" type="#_x0000_t75" style="width:263.25pt;height:238.5pt">
+            <v:imagedata r:id="rId82" o:title="useref_run_2"/>
+          </v:shape>
+        </w:pict>
+      </w:r>
+    </w:p>
+    <w:p>
+      <w:pPr>
+        <w:rPr>
+          <w:b/>
+          <w:bCs/>
+          <w:u w:val="single"/>
+        </w:rPr>
+      </w:pPr>
+      <w:r>
+        <w:rPr>
+          <w:b/>
+          <w:bCs/>
+          <w:u w:val="single"/>
+        </w:rPr>
+        <w:pict w14:anchorId="077BD5AE">
+          <v:shape id="_x0000_i1083" type="#_x0000_t75" style="width:261pt;height:242.25pt">
+            <v:imagedata r:id="rId83" o:title="useref_run_3"/>
+          </v:shape>
+        </w:pict>
+      </w:r>
+    </w:p>
+    <w:p>
+      <w:pPr>
+        <w:ind w:left="0"/>
+      </w:pPr>
+      <w:r>
+        <w:br w:type="page"/>
+      </w:r>
+    </w:p>
+    <w:p>
+      <w:pPr>
+        <w:pStyle w:val="Heading2"/>
+      </w:pPr>
+      <w:bookmarkStart w:id="67" w:name="_Toc172718842"/>
       <w:proofErr w:type="gramStart"/>
       <w:r>
         <w:lastRenderedPageBreak/>
         <w:t>useState</w:t>
       </w:r>
-      <w:bookmarkEnd w:id="62"/>
+      <w:bookmarkEnd w:id="67"/>
       <w:proofErr w:type="gramEnd"/>
     </w:p>
     <w:p>
@@ -4615,15 +5395,15 @@
         <w:t>This example code will increment the number by one after clicking the button:</w:t>
       </w:r>
     </w:p>
-    <w:bookmarkStart w:id="63" w:name="_MON_1783241622"/>
-    <w:bookmarkEnd w:id="63"/>
+    <w:bookmarkStart w:id="68" w:name="_MON_1783241622"/>
+    <w:bookmarkEnd w:id="68"/>
     <w:p>
       <w:r>
         <w:object w:dxaOrig="8475" w:dyaOrig="6438" w14:anchorId="32BDE211">
-          <v:shape id="_x0000_i1064" type="#_x0000_t75" style="width:423.75pt;height:321.75pt" o:ole="" fillcolor="#2d0922">
-            <v:imagedata r:id="rId78" o:title=""/>
+          <v:shape id="_x0000_i1061" type="#_x0000_t75" style="width:423.75pt;height:321.75pt" o:ole="" fillcolor="#2d0922">
+            <v:imagedata r:id="rId84" o:title=""/>
           </v:shape>
-          <o:OLEObject Type="Embed" ProgID="Word.Document.12" ShapeID="_x0000_i1064" DrawAspect="Content" ObjectID="_1783244090" r:id="rId79">
+          <o:OLEObject Type="Embed" ProgID="Word.Document.12" ShapeID="_x0000_i1061" DrawAspect="Content" ObjectID="_1783331686" r:id="rId85">
             <o:FieldCodes>\s</o:FieldCodes>
           </o:OLEObject>
         </w:object>
@@ -4647,6 +5427,7 @@
       <w:pPr>
         <w:pStyle w:val="Heading3"/>
       </w:pPr>
+      <w:bookmarkStart w:id="69" w:name="_Toc172718843"/>
       <w:r>
         <w:lastRenderedPageBreak/>
         <w:t>Immutable objects</w:t>
@@ -4654,6 +5435,7 @@
       <w:r>
         <w:t>:</w:t>
       </w:r>
+      <w:bookmarkEnd w:id="69"/>
     </w:p>
     <w:p>
       <w:pPr>
@@ -4679,10 +5461,10 @@
       </w:pPr>
       <w:r>
         <w:object w:dxaOrig="8475" w:dyaOrig="5835" w14:anchorId="7D65EA02">
-          <v:shape id="_x0000_i1087" type="#_x0000_t75" style="width:423.75pt;height:291.75pt" o:ole="" fillcolor="#2d0922">
-            <v:imagedata r:id="rId80" o:title=""/>
+          <v:shape id="_x0000_i1062" type="#_x0000_t75" style="width:423.75pt;height:291.75pt" o:ole="" fillcolor="#2d0922">
+            <v:imagedata r:id="rId86" o:title=""/>
           </v:shape>
-          <o:OLEObject Type="Embed" ProgID="Word.Document.12" ShapeID="_x0000_i1087" DrawAspect="Content" ObjectID="_1783244091" r:id="rId81">
+          <o:OLEObject Type="Embed" ProgID="Word.Document.12" ShapeID="_x0000_i1062" DrawAspect="Content" ObjectID="_1783331687" r:id="rId87">
             <o:FieldCodes>\s</o:FieldCodes>
           </o:OLEObject>
         </w:object>
@@ -4746,8 +5528,8 @@
         <w:t>change the `origin` key, after the button is clicked:</w:t>
       </w:r>
     </w:p>
-    <w:bookmarkStart w:id="64" w:name="_MON_1783243984"/>
-    <w:bookmarkEnd w:id="64"/>
+    <w:bookmarkStart w:id="70" w:name="_MON_1783243984"/>
+    <w:bookmarkEnd w:id="70"/>
     <w:p>
       <w:pPr>
         <w:rPr>
@@ -4757,10 +5539,10 @@
       </w:pPr>
       <w:r>
         <w:object w:dxaOrig="8475" w:dyaOrig="9011" w14:anchorId="7C7711BC">
-          <v:shape id="_x0000_i1090" type="#_x0000_t75" style="width:423.75pt;height:450.75pt" o:ole="" fillcolor="#2d0922">
-            <v:imagedata r:id="rId82" o:title=""/>
+          <v:shape id="_x0000_i1063" type="#_x0000_t75" style="width:423.75pt;height:450.75pt" o:ole="" fillcolor="#2d0922">
+            <v:imagedata r:id="rId88" o:title=""/>
           </v:shape>
-          <o:OLEObject Type="Embed" ProgID="Word.Document.12" ShapeID="_x0000_i1090" DrawAspect="Content" ObjectID="_1783244092" r:id="rId83">
+          <o:OLEObject Type="Embed" ProgID="Word.Document.12" ShapeID="_x0000_i1063" DrawAspect="Content" ObjectID="_1783331688" r:id="rId89">
             <o:FieldCodes>\s</o:FieldCodes>
           </o:OLEObject>
         </w:object>
@@ -4784,13 +5566,31 @@
     </w:p>
     <w:p>
       <w:pPr>
+        <w:pStyle w:val="Heading3"/>
+      </w:pPr>
+      <w:bookmarkStart w:id="71" w:name="_Toc172718844"/>
+      <w:r>
+        <w:lastRenderedPageBreak/>
+        <w:t xml:space="preserve">Immutable </w:t>
+      </w:r>
+      <w:r>
+        <w:t>Arrays (Adding to the Array)</w:t>
+      </w:r>
+      <w:bookmarkEnd w:id="71"/>
+    </w:p>
+    <w:p>
+      <w:r>
+        <w:t>In this code below a simple ‘To-Do’ app is created:</w:t>
+      </w:r>
+    </w:p>
+    <w:p/>
+    <w:p>
+      <w:pPr>
         <w:rPr>
           <w:b/>
           <w:bCs/>
         </w:rPr>
       </w:pPr>
-      <w:bookmarkStart w:id="65" w:name="_GoBack"/>
-      <w:bookmarkEnd w:id="65"/>
     </w:p>
     <w:p>
       <w:pPr>
@@ -4830,7 +5630,7 @@
     <w:p/>
     <w:p/>
     <w:sectPr>
-      <w:footerReference w:type="default" r:id="rId84"/>
+      <w:footerReference w:type="default" r:id="rId90"/>
       <w:pgSz w:w="12240" w:h="15840"/>
       <w:pgMar w:top="1440" w:right="1440" w:bottom="1440" w:left="1440" w:header="720" w:footer="720" w:gutter="0"/>
       <w:cols w:space="720"/>
@@ -4880,8 +5680,8 @@
       <w:tblLook w:val="04A0" w:firstRow="1" w:lastRow="0" w:firstColumn="1" w:lastColumn="0" w:noHBand="0" w:noVBand="1"/>
     </w:tblPr>
     <w:tblGrid>
-      <w:gridCol w:w="8300"/>
-      <w:gridCol w:w="1060"/>
+      <w:gridCol w:w="8192"/>
+      <w:gridCol w:w="1168"/>
     </w:tblGrid>
     <w:tr>
       <w:trPr>
@@ -4910,6 +5710,7 @@
             <w:dataBinding w:prefixMappings="xmlns:ns0='http://purl.org/dc/elements/1.1/' xmlns:ns1='http://schemas.openxmlformats.org/package/2006/metadata/core-properties' " w:xpath="/ns1:coreProperties[1]/ns0:creator[1]" w:storeItemID="{6C3C8BC8-F283-45AE-878A-BAB7291924A1}"/>
             <w:text/>
           </w:sdtPr>
+          <w:sdtEndPr/>
           <w:sdtContent>
             <w:p>
               <w:pPr>
@@ -4976,7 +5777,7 @@
               <w:noProof/>
               <w:color w:val="FFFFFF" w:themeColor="background1"/>
             </w:rPr>
-            <w:t>18</w:t>
+            <w:t>2</w:t>
           </w:r>
           <w:r>
             <w:rPr>
@@ -6059,6 +6860,12 @@
     <w:abstractNumId w:val="5"/>
   </w:num>
   <w:num w:numId="10">
+    <w:abstractNumId w:val="3"/>
+    <w:lvlOverride w:ilvl="0">
+      <w:startOverride w:val="1"/>
+    </w:lvlOverride>
+  </w:num>
+  <w:num w:numId="11">
     <w:abstractNumId w:val="3"/>
     <w:lvlOverride w:ilvl="0">
       <w:startOverride w:val="1"/>
@@ -6460,7 +7267,7 @@
   <w:style w:type="paragraph" w:default="1" w:styleId="Normal">
     <w:name w:val="Normal"/>
     <w:qFormat/>
-    <w:rsid w:val="0035202C"/>
+    <w:rsid w:val="00CF37E9"/>
     <w:pPr>
       <w:ind w:left="720"/>
     </w:pPr>
@@ -7566,6 +8373,7 @@
   </w:compat>
   <w:rsids>
     <w:rsidRoot w:val="007504D0"/>
+    <w:rsid w:val="00091CFD"/>
     <w:rsid w:val="0009518A"/>
     <w:rsid w:val="000D1E23"/>
     <w:rsid w:val="000F3873"/>
@@ -8323,7 +9131,7 @@
 </file>
 
 <file path=customXml/itemProps1.xml><?xml version="1.0" encoding="utf-8"?>
-<ds:datastoreItem xmlns:ds="http://schemas.openxmlformats.org/officeDocument/2006/customXml" ds:itemID="{C97E8B81-D480-4337-842F-6F7393836E21}">
+<ds:datastoreItem xmlns:ds="http://schemas.openxmlformats.org/officeDocument/2006/customXml" ds:itemID="{4315A0EB-8521-43D3-9A7F-25B2E4746B85}">
   <ds:schemaRefs>
     <ds:schemaRef ds:uri="http://schemas.openxmlformats.org/officeDocument/2006/bibliography"/>
   </ds:schemaRefs>

</xml_diff>

<commit_message>
add 'Immutable Arrays (Delete Array Element)'
</commit_message>
<xml_diff>
--- a/notes_of_the_second_course/react.docx
+++ b/notes_of_the_second_course/react.docx
@@ -53,144 +53,13 @@
           <w:r>
             <w:fldChar w:fldCharType="separate"/>
           </w:r>
-          <w:bookmarkStart w:id="0" w:name="_GoBack"/>
-          <w:bookmarkEnd w:id="0"/>
-          <w:r>
-            <w:rPr>
-              <w:rStyle w:val="Hyperlink"/>
-              <w:noProof/>
-            </w:rPr>
-            <w:fldChar w:fldCharType="begin"/>
-          </w:r>
-          <w:r>
-            <w:rPr>
-              <w:rStyle w:val="Hyperlink"/>
-              <w:noProof/>
-            </w:rPr>
-            <w:instrText xml:space="preserve"> </w:instrText>
-          </w:r>
-          <w:r>
-            <w:rPr>
-              <w:noProof/>
-            </w:rPr>
-            <w:instrText>HYPERLINK \l "_Toc172718808"</w:instrText>
-          </w:r>
-          <w:r>
-            <w:rPr>
-              <w:rStyle w:val="Hyperlink"/>
-              <w:noProof/>
-            </w:rPr>
-            <w:instrText xml:space="preserve"> </w:instrText>
-          </w:r>
-          <w:r>
-            <w:rPr>
-              <w:rStyle w:val="Hyperlink"/>
-              <w:noProof/>
-            </w:rPr>
-          </w:r>
-          <w:r>
-            <w:rPr>
-              <w:rStyle w:val="Hyperlink"/>
-              <w:noProof/>
-            </w:rPr>
-            <w:fldChar w:fldCharType="separate"/>
-          </w:r>
-          <w:r>
-            <w:rPr>
-              <w:rStyle w:val="Hyperlink"/>
-              <w:noProof/>
-            </w:rPr>
-            <w:t>2.</w:t>
-          </w:r>
-          <w:r>
-            <w:rPr>
-              <w:rFonts w:cstheme="minorBidi"/>
-              <w:noProof/>
-            </w:rPr>
-            <w:tab/>
-          </w:r>
-          <w:r>
-            <w:rPr>
-              <w:rStyle w:val="Hyperlink"/>
-              <w:noProof/>
-            </w:rPr>
-            <w:t>React and JSX Fundamentals</w:t>
-          </w:r>
-          <w:r>
-            <w:rPr>
-              <w:noProof/>
-              <w:webHidden/>
-            </w:rPr>
-            <w:tab/>
-          </w:r>
-          <w:r>
-            <w:rPr>
-              <w:noProof/>
-              <w:webHidden/>
-            </w:rPr>
-            <w:fldChar w:fldCharType="begin"/>
-          </w:r>
-          <w:r>
-            <w:rPr>
-              <w:noProof/>
-              <w:webHidden/>
-            </w:rPr>
-            <w:instrText xml:space="preserve"> PAGEREF _Toc172718808 \h </w:instrText>
-          </w:r>
-          <w:r>
-            <w:rPr>
-              <w:noProof/>
-              <w:webHidden/>
-            </w:rPr>
-          </w:r>
-          <w:r>
-            <w:rPr>
-              <w:noProof/>
-              <w:webHidden/>
-            </w:rPr>
-            <w:fldChar w:fldCharType="separate"/>
-          </w:r>
-          <w:r>
-            <w:rPr>
-              <w:noProof/>
-              <w:webHidden/>
-            </w:rPr>
-            <w:t>3</w:t>
-          </w:r>
-          <w:r>
-            <w:rPr>
-              <w:noProof/>
-              <w:webHidden/>
-            </w:rPr>
-            <w:fldChar w:fldCharType="end"/>
-          </w:r>
-          <w:r>
-            <w:rPr>
-              <w:rStyle w:val="Hyperlink"/>
-              <w:noProof/>
-            </w:rPr>
-            <w:fldChar w:fldCharType="end"/>
-          </w:r>
-        </w:p>
-        <w:p>
-          <w:pPr>
-            <w:pStyle w:val="TOC2"/>
-            <w:tabs>
-              <w:tab w:val="left" w:pos="660"/>
-              <w:tab w:val="right" w:leader="dot" w:pos="9350"/>
-            </w:tabs>
-            <w:rPr>
-              <w:rFonts w:cstheme="minorBidi"/>
-              <w:noProof/>
-            </w:rPr>
-          </w:pPr>
-          <w:hyperlink w:anchor="_Toc172718809" w:history="1">
+          <w:hyperlink w:anchor="_Toc172805597" w:history="1">
             <w:r>
               <w:rPr>
                 <w:rStyle w:val="Hyperlink"/>
                 <w:noProof/>
               </w:rPr>
-              <w:t>1.</w:t>
+              <w:t>2.</w:t>
             </w:r>
             <w:r>
               <w:rPr>
@@ -204,7 +73,7 @@
                 <w:rStyle w:val="Hyperlink"/>
                 <w:noProof/>
               </w:rPr>
-              <w:t>Create a react app using Vite:</w:t>
+              <w:t>React and JSX Fundamentals</w:t>
             </w:r>
             <w:r>
               <w:rPr>
@@ -225,7 +94,7 @@
                 <w:noProof/>
                 <w:webHidden/>
               </w:rPr>
-              <w:instrText xml:space="preserve"> PAGEREF _Toc172718809 \h </w:instrText>
+              <w:instrText xml:space="preserve"> PAGEREF _Toc172805597 \h </w:instrText>
             </w:r>
             <w:r>
               <w:rPr>
@@ -268,13 +137,13 @@
               <w:noProof/>
             </w:rPr>
           </w:pPr>
-          <w:hyperlink w:anchor="_Toc172718810" w:history="1">
+          <w:hyperlink w:anchor="_Toc172805598" w:history="1">
             <w:r>
               <w:rPr>
                 <w:rStyle w:val="Hyperlink"/>
                 <w:noProof/>
               </w:rPr>
-              <w:t>2.</w:t>
+              <w:t>1.</w:t>
             </w:r>
             <w:r>
               <w:rPr>
@@ -288,7 +157,7 @@
                 <w:rStyle w:val="Hyperlink"/>
                 <w:noProof/>
               </w:rPr>
-              <w:t>If-else statement in JSX using ternary Operator</w:t>
+              <w:t>Create a react app using Vite:</w:t>
             </w:r>
             <w:r>
               <w:rPr>
@@ -309,7 +178,7 @@
                 <w:noProof/>
                 <w:webHidden/>
               </w:rPr>
-              <w:instrText xml:space="preserve"> PAGEREF _Toc172718810 \h </w:instrText>
+              <w:instrText xml:space="preserve"> PAGEREF _Toc172805598 \h </w:instrText>
             </w:r>
             <w:r>
               <w:rPr>
@@ -329,7 +198,7 @@
                 <w:noProof/>
                 <w:webHidden/>
               </w:rPr>
-              <w:t>4</w:t>
+              <w:t>3</w:t>
             </w:r>
             <w:r>
               <w:rPr>
@@ -352,13 +221,13 @@
               <w:noProof/>
             </w:rPr>
           </w:pPr>
-          <w:hyperlink w:anchor="_Toc172718811" w:history="1">
+          <w:hyperlink w:anchor="_Toc172805599" w:history="1">
             <w:r>
               <w:rPr>
                 <w:rStyle w:val="Hyperlink"/>
                 <w:noProof/>
               </w:rPr>
-              <w:t>3.</w:t>
+              <w:t>2.</w:t>
             </w:r>
             <w:r>
               <w:rPr>
@@ -372,7 +241,7 @@
                 <w:rStyle w:val="Hyperlink"/>
                 <w:noProof/>
               </w:rPr>
-              <w:t>Anonymous Function</w:t>
+              <w:t>If-else statement in JSX using ternary Operator</w:t>
             </w:r>
             <w:r>
               <w:rPr>
@@ -393,7 +262,7 @@
                 <w:noProof/>
                 <w:webHidden/>
               </w:rPr>
-              <w:instrText xml:space="preserve"> PAGEREF _Toc172718811 \h </w:instrText>
+              <w:instrText xml:space="preserve"> PAGEREF _Toc172805599 \h </w:instrText>
             </w:r>
             <w:r>
               <w:rPr>
@@ -413,7 +282,7 @@
                 <w:noProof/>
                 <w:webHidden/>
               </w:rPr>
-              <w:t>5</w:t>
+              <w:t>4</w:t>
             </w:r>
             <w:r>
               <w:rPr>
@@ -436,13 +305,13 @@
               <w:noProof/>
             </w:rPr>
           </w:pPr>
-          <w:hyperlink w:anchor="_Toc172718812" w:history="1">
+          <w:hyperlink w:anchor="_Toc172805600" w:history="1">
             <w:r>
               <w:rPr>
                 <w:rStyle w:val="Hyperlink"/>
                 <w:noProof/>
               </w:rPr>
-              <w:t>4.</w:t>
+              <w:t>3.</w:t>
             </w:r>
             <w:r>
               <w:rPr>
@@ -456,7 +325,7 @@
                 <w:rStyle w:val="Hyperlink"/>
                 <w:noProof/>
               </w:rPr>
-              <w:t>JSX For-Loop</w:t>
+              <w:t>Anonymous Function</w:t>
             </w:r>
             <w:r>
               <w:rPr>
@@ -477,7 +346,7 @@
                 <w:noProof/>
                 <w:webHidden/>
               </w:rPr>
-              <w:instrText xml:space="preserve"> PAGEREF _Toc172718812 \h </w:instrText>
+              <w:instrText xml:space="preserve"> PAGEREF _Toc172805600 \h </w:instrText>
             </w:r>
             <w:r>
               <w:rPr>
@@ -497,7 +366,7 @@
                 <w:noProof/>
                 <w:webHidden/>
               </w:rPr>
-              <w:t>6</w:t>
+              <w:t>5</w:t>
             </w:r>
             <w:r>
               <w:rPr>
@@ -520,13 +389,13 @@
               <w:noProof/>
             </w:rPr>
           </w:pPr>
-          <w:hyperlink w:anchor="_Toc172718813" w:history="1">
+          <w:hyperlink w:anchor="_Toc172805601" w:history="1">
             <w:r>
               <w:rPr>
                 <w:rStyle w:val="Hyperlink"/>
                 <w:noProof/>
               </w:rPr>
-              <w:t>5.</w:t>
+              <w:t>4.</w:t>
             </w:r>
             <w:r>
               <w:rPr>
@@ -540,7 +409,7 @@
                 <w:rStyle w:val="Hyperlink"/>
                 <w:noProof/>
               </w:rPr>
-              <w:t>JSX Conditional Rendering Using IF-Else:</w:t>
+              <w:t>JSX For-Loop</w:t>
             </w:r>
             <w:r>
               <w:rPr>
@@ -561,7 +430,7 @@
                 <w:noProof/>
                 <w:webHidden/>
               </w:rPr>
-              <w:instrText xml:space="preserve"> PAGEREF _Toc172718813 \h </w:instrText>
+              <w:instrText xml:space="preserve"> PAGEREF _Toc172805601 \h </w:instrText>
             </w:r>
             <w:r>
               <w:rPr>
@@ -581,7 +450,7 @@
                 <w:noProof/>
                 <w:webHidden/>
               </w:rPr>
-              <w:t>7</w:t>
+              <w:t>6</w:t>
             </w:r>
             <w:r>
               <w:rPr>
@@ -604,13 +473,13 @@
               <w:noProof/>
             </w:rPr>
           </w:pPr>
-          <w:hyperlink w:anchor="_Toc172718814" w:history="1">
+          <w:hyperlink w:anchor="_Toc172805602" w:history="1">
             <w:r>
               <w:rPr>
                 <w:rStyle w:val="Hyperlink"/>
                 <w:noProof/>
               </w:rPr>
-              <w:t>6.</w:t>
+              <w:t>5.</w:t>
             </w:r>
             <w:r>
               <w:rPr>
@@ -624,7 +493,7 @@
                 <w:rStyle w:val="Hyperlink"/>
                 <w:noProof/>
               </w:rPr>
-              <w:t>JSX Conditional Rendering Using Switch Statement:</w:t>
+              <w:t>JSX Conditional Rendering Using IF-Else:</w:t>
             </w:r>
             <w:r>
               <w:rPr>
@@ -645,7 +514,7 @@
                 <w:noProof/>
                 <w:webHidden/>
               </w:rPr>
-              <w:instrText xml:space="preserve"> PAGEREF _Toc172718814 \h </w:instrText>
+              <w:instrText xml:space="preserve"> PAGEREF _Toc172805602 \h </w:instrText>
             </w:r>
             <w:r>
               <w:rPr>
@@ -665,7 +534,7 @@
                 <w:noProof/>
                 <w:webHidden/>
               </w:rPr>
-              <w:t>8</w:t>
+              <w:t>7</w:t>
             </w:r>
             <w:r>
               <w:rPr>
@@ -688,13 +557,13 @@
               <w:noProof/>
             </w:rPr>
           </w:pPr>
-          <w:hyperlink w:anchor="_Toc172718815" w:history="1">
+          <w:hyperlink w:anchor="_Toc172805603" w:history="1">
             <w:r>
               <w:rPr>
                 <w:rStyle w:val="Hyperlink"/>
                 <w:noProof/>
               </w:rPr>
-              <w:t>7.</w:t>
+              <w:t>6.</w:t>
             </w:r>
             <w:r>
               <w:rPr>
@@ -708,7 +577,7 @@
                 <w:rStyle w:val="Hyperlink"/>
                 <w:noProof/>
               </w:rPr>
-              <w:t>JSX Conditional Rendering Using &amp;&amp; Operator:</w:t>
+              <w:t>JSX Conditional Rendering Using Switch Statement:</w:t>
             </w:r>
             <w:r>
               <w:rPr>
@@ -729,7 +598,7 @@
                 <w:noProof/>
                 <w:webHidden/>
               </w:rPr>
-              <w:instrText xml:space="preserve"> PAGEREF _Toc172718815 \h </w:instrText>
+              <w:instrText xml:space="preserve"> PAGEREF _Toc172805603 \h </w:instrText>
             </w:r>
             <w:r>
               <w:rPr>
@@ -772,13 +641,13 @@
               <w:noProof/>
             </w:rPr>
           </w:pPr>
-          <w:hyperlink w:anchor="_Toc172718816" w:history="1">
+          <w:hyperlink w:anchor="_Toc172805604" w:history="1">
             <w:r>
               <w:rPr>
                 <w:rStyle w:val="Hyperlink"/>
                 <w:noProof/>
               </w:rPr>
-              <w:t>8.</w:t>
+              <w:t>7.</w:t>
             </w:r>
             <w:r>
               <w:rPr>
@@ -792,7 +661,7 @@
                 <w:rStyle w:val="Hyperlink"/>
                 <w:noProof/>
               </w:rPr>
-              <w:t>Passing Properties to Child Component:</w:t>
+              <w:t>JSX Conditional Rendering Using &amp;&amp; Operator:</w:t>
             </w:r>
             <w:r>
               <w:rPr>
@@ -813,7 +682,7 @@
                 <w:noProof/>
                 <w:webHidden/>
               </w:rPr>
-              <w:instrText xml:space="preserve"> PAGEREF _Toc172718816 \h </w:instrText>
+              <w:instrText xml:space="preserve"> PAGEREF _Toc172805604 \h </w:instrText>
             </w:r>
             <w:r>
               <w:rPr>
@@ -833,214 +702,7 @@
                 <w:noProof/>
                 <w:webHidden/>
               </w:rPr>
-              <w:t>9</w:t>
-            </w:r>
-            <w:r>
-              <w:rPr>
-                <w:noProof/>
-                <w:webHidden/>
-              </w:rPr>
-              <w:fldChar w:fldCharType="end"/>
-            </w:r>
-          </w:hyperlink>
-        </w:p>
-        <w:p>
-          <w:pPr>
-            <w:pStyle w:val="TOC3"/>
-            <w:tabs>
-              <w:tab w:val="right" w:leader="dot" w:pos="9350"/>
-            </w:tabs>
-            <w:rPr>
-              <w:rFonts w:cstheme="minorBidi"/>
-              <w:noProof/>
-            </w:rPr>
-          </w:pPr>
-          <w:hyperlink w:anchor="_Toc172718817" w:history="1">
-            <w:r>
-              <w:rPr>
-                <w:rStyle w:val="Hyperlink"/>
-                <w:noProof/>
-              </w:rPr>
-              <w:t>Passing a String</w:t>
-            </w:r>
-            <w:r>
-              <w:rPr>
-                <w:noProof/>
-                <w:webHidden/>
-              </w:rPr>
-              <w:tab/>
-            </w:r>
-            <w:r>
-              <w:rPr>
-                <w:noProof/>
-                <w:webHidden/>
-              </w:rPr>
-              <w:fldChar w:fldCharType="begin"/>
-            </w:r>
-            <w:r>
-              <w:rPr>
-                <w:noProof/>
-                <w:webHidden/>
-              </w:rPr>
-              <w:instrText xml:space="preserve"> PAGEREF _Toc172718817 \h </w:instrText>
-            </w:r>
-            <w:r>
-              <w:rPr>
-                <w:noProof/>
-                <w:webHidden/>
-              </w:rPr>
-            </w:r>
-            <w:r>
-              <w:rPr>
-                <w:noProof/>
-                <w:webHidden/>
-              </w:rPr>
-              <w:fldChar w:fldCharType="separate"/>
-            </w:r>
-            <w:r>
-              <w:rPr>
-                <w:noProof/>
-                <w:webHidden/>
-              </w:rPr>
-              <w:t>9</w:t>
-            </w:r>
-            <w:r>
-              <w:rPr>
-                <w:noProof/>
-                <w:webHidden/>
-              </w:rPr>
-              <w:fldChar w:fldCharType="end"/>
-            </w:r>
-          </w:hyperlink>
-        </w:p>
-        <w:p>
-          <w:pPr>
-            <w:pStyle w:val="TOC3"/>
-            <w:tabs>
-              <w:tab w:val="right" w:leader="dot" w:pos="9350"/>
-            </w:tabs>
-            <w:rPr>
-              <w:rFonts w:cstheme="minorBidi"/>
-              <w:noProof/>
-            </w:rPr>
-          </w:pPr>
-          <w:hyperlink w:anchor="_Toc172718818" w:history="1">
-            <w:r>
-              <w:rPr>
-                <w:rStyle w:val="Hyperlink"/>
-                <w:noProof/>
-              </w:rPr>
-              <w:t>Passing an Object:</w:t>
-            </w:r>
-            <w:r>
-              <w:rPr>
-                <w:noProof/>
-                <w:webHidden/>
-              </w:rPr>
-              <w:tab/>
-            </w:r>
-            <w:r>
-              <w:rPr>
-                <w:noProof/>
-                <w:webHidden/>
-              </w:rPr>
-              <w:fldChar w:fldCharType="begin"/>
-            </w:r>
-            <w:r>
-              <w:rPr>
-                <w:noProof/>
-                <w:webHidden/>
-              </w:rPr>
-              <w:instrText xml:space="preserve"> PAGEREF _Toc172718818 \h </w:instrText>
-            </w:r>
-            <w:r>
-              <w:rPr>
-                <w:noProof/>
-                <w:webHidden/>
-              </w:rPr>
-            </w:r>
-            <w:r>
-              <w:rPr>
-                <w:noProof/>
-                <w:webHidden/>
-              </w:rPr>
-              <w:fldChar w:fldCharType="separate"/>
-            </w:r>
-            <w:r>
-              <w:rPr>
-                <w:noProof/>
-                <w:webHidden/>
-              </w:rPr>
-              <w:t>10</w:t>
-            </w:r>
-            <w:r>
-              <w:rPr>
-                <w:noProof/>
-                <w:webHidden/>
-              </w:rPr>
-              <w:fldChar w:fldCharType="end"/>
-            </w:r>
-          </w:hyperlink>
-        </w:p>
-        <w:p>
-          <w:pPr>
-            <w:pStyle w:val="TOC3"/>
-            <w:tabs>
-              <w:tab w:val="right" w:leader="dot" w:pos="9350"/>
-            </w:tabs>
-            <w:rPr>
-              <w:rFonts w:cstheme="minorBidi"/>
-              <w:noProof/>
-            </w:rPr>
-          </w:pPr>
-          <w:hyperlink w:anchor="_Toc172718819" w:history="1">
-            <w:r>
-              <w:rPr>
-                <w:rStyle w:val="Hyperlink"/>
-                <w:noProof/>
-              </w:rPr>
-              <w:t>Passing a Function:</w:t>
-            </w:r>
-            <w:r>
-              <w:rPr>
-                <w:noProof/>
-                <w:webHidden/>
-              </w:rPr>
-              <w:tab/>
-            </w:r>
-            <w:r>
-              <w:rPr>
-                <w:noProof/>
-                <w:webHidden/>
-              </w:rPr>
-              <w:fldChar w:fldCharType="begin"/>
-            </w:r>
-            <w:r>
-              <w:rPr>
-                <w:noProof/>
-                <w:webHidden/>
-              </w:rPr>
-              <w:instrText xml:space="preserve"> PAGEREF _Toc172718819 \h </w:instrText>
-            </w:r>
-            <w:r>
-              <w:rPr>
-                <w:noProof/>
-                <w:webHidden/>
-              </w:rPr>
-            </w:r>
-            <w:r>
-              <w:rPr>
-                <w:noProof/>
-                <w:webHidden/>
-              </w:rPr>
-              <w:fldChar w:fldCharType="separate"/>
-            </w:r>
-            <w:r>
-              <w:rPr>
-                <w:noProof/>
-                <w:webHidden/>
-              </w:rPr>
-              <w:t>12</w:t>
+              <w:t>8</w:t>
             </w:r>
             <w:r>
               <w:rPr>
@@ -1063,13 +725,13 @@
               <w:noProof/>
             </w:rPr>
           </w:pPr>
-          <w:hyperlink w:anchor="_Toc172718820" w:history="1">
+          <w:hyperlink w:anchor="_Toc172805605" w:history="1">
             <w:r>
               <w:rPr>
                 <w:rStyle w:val="Hyperlink"/>
                 <w:noProof/>
               </w:rPr>
-              <w:t>9.</w:t>
+              <w:t>8.</w:t>
             </w:r>
             <w:r>
               <w:rPr>
@@ -1083,7 +745,7 @@
                 <w:rStyle w:val="Hyperlink"/>
                 <w:noProof/>
               </w:rPr>
-              <w:t>Managing C lick Event:</w:t>
+              <w:t>Passing Properties to Child Component:</w:t>
             </w:r>
             <w:r>
               <w:rPr>
@@ -1104,7 +766,7 @@
                 <w:noProof/>
                 <w:webHidden/>
               </w:rPr>
-              <w:instrText xml:space="preserve"> PAGEREF _Toc172718820 \h </w:instrText>
+              <w:instrText xml:space="preserve"> PAGEREF _Toc172805605 \h </w:instrText>
             </w:r>
             <w:r>
               <w:rPr>
@@ -1124,7 +786,7 @@
                 <w:noProof/>
                 <w:webHidden/>
               </w:rPr>
-              <w:t>14</w:t>
+              <w:t>9</w:t>
             </w:r>
             <w:r>
               <w:rPr>
@@ -1146,13 +808,13 @@
               <w:noProof/>
             </w:rPr>
           </w:pPr>
-          <w:hyperlink w:anchor="_Toc172718821" w:history="1">
+          <w:hyperlink w:anchor="_Toc172805606" w:history="1">
             <w:r>
               <w:rPr>
                 <w:rStyle w:val="Hyperlink"/>
                 <w:noProof/>
               </w:rPr>
-              <w:t>Wrong Way:</w:t>
+              <w:t>Passing a String</w:t>
             </w:r>
             <w:r>
               <w:rPr>
@@ -1173,7 +835,7 @@
                 <w:noProof/>
                 <w:webHidden/>
               </w:rPr>
-              <w:instrText xml:space="preserve"> PAGEREF _Toc172718821 \h </w:instrText>
+              <w:instrText xml:space="preserve"> PAGEREF _Toc172805606 \h </w:instrText>
             </w:r>
             <w:r>
               <w:rPr>
@@ -1193,7 +855,7 @@
                 <w:noProof/>
                 <w:webHidden/>
               </w:rPr>
-              <w:t>14</w:t>
+              <w:t>9</w:t>
             </w:r>
             <w:r>
               <w:rPr>
@@ -1215,13 +877,13 @@
               <w:noProof/>
             </w:rPr>
           </w:pPr>
-          <w:hyperlink w:anchor="_Toc172718822" w:history="1">
+          <w:hyperlink w:anchor="_Toc172805607" w:history="1">
             <w:r>
               <w:rPr>
                 <w:rStyle w:val="Hyperlink"/>
                 <w:noProof/>
               </w:rPr>
-              <w:t>Correct Way By Using Arrow Function:</w:t>
+              <w:t>Passing an Object:</w:t>
             </w:r>
             <w:r>
               <w:rPr>
@@ -1242,7 +904,7 @@
                 <w:noProof/>
                 <w:webHidden/>
               </w:rPr>
-              <w:instrText xml:space="preserve"> PAGEREF _Toc172718822 \h </w:instrText>
+              <w:instrText xml:space="preserve"> PAGEREF _Toc172805607 \h </w:instrText>
             </w:r>
             <w:r>
               <w:rPr>
@@ -1262,7 +924,7 @@
                 <w:noProof/>
                 <w:webHidden/>
               </w:rPr>
-              <w:t>15</w:t>
+              <w:t>10</w:t>
             </w:r>
             <w:r>
               <w:rPr>
@@ -1284,12 +946,303 @@
               <w:noProof/>
             </w:rPr>
           </w:pPr>
-          <w:hyperlink w:anchor="_Toc172718823" w:history="1">
+          <w:hyperlink w:anchor="_Toc172805608" w:history="1">
             <w:r>
               <w:rPr>
                 <w:rStyle w:val="Hyperlink"/>
                 <w:noProof/>
               </w:rPr>
+              <w:t>Passing a Function:</w:t>
+            </w:r>
+            <w:r>
+              <w:rPr>
+                <w:noProof/>
+                <w:webHidden/>
+              </w:rPr>
+              <w:tab/>
+            </w:r>
+            <w:r>
+              <w:rPr>
+                <w:noProof/>
+                <w:webHidden/>
+              </w:rPr>
+              <w:fldChar w:fldCharType="begin"/>
+            </w:r>
+            <w:r>
+              <w:rPr>
+                <w:noProof/>
+                <w:webHidden/>
+              </w:rPr>
+              <w:instrText xml:space="preserve"> PAGEREF _Toc172805608 \h </w:instrText>
+            </w:r>
+            <w:r>
+              <w:rPr>
+                <w:noProof/>
+                <w:webHidden/>
+              </w:rPr>
+            </w:r>
+            <w:r>
+              <w:rPr>
+                <w:noProof/>
+                <w:webHidden/>
+              </w:rPr>
+              <w:fldChar w:fldCharType="separate"/>
+            </w:r>
+            <w:r>
+              <w:rPr>
+                <w:noProof/>
+                <w:webHidden/>
+              </w:rPr>
+              <w:t>12</w:t>
+            </w:r>
+            <w:r>
+              <w:rPr>
+                <w:noProof/>
+                <w:webHidden/>
+              </w:rPr>
+              <w:fldChar w:fldCharType="end"/>
+            </w:r>
+          </w:hyperlink>
+        </w:p>
+        <w:p>
+          <w:pPr>
+            <w:pStyle w:val="TOC2"/>
+            <w:tabs>
+              <w:tab w:val="left" w:pos="660"/>
+              <w:tab w:val="right" w:leader="dot" w:pos="9350"/>
+            </w:tabs>
+            <w:rPr>
+              <w:rFonts w:cstheme="minorBidi"/>
+              <w:noProof/>
+            </w:rPr>
+          </w:pPr>
+          <w:hyperlink w:anchor="_Toc172805609" w:history="1">
+            <w:r>
+              <w:rPr>
+                <w:rStyle w:val="Hyperlink"/>
+                <w:noProof/>
+              </w:rPr>
+              <w:t>9.</w:t>
+            </w:r>
+            <w:r>
+              <w:rPr>
+                <w:rFonts w:cstheme="minorBidi"/>
+                <w:noProof/>
+              </w:rPr>
+              <w:tab/>
+            </w:r>
+            <w:r>
+              <w:rPr>
+                <w:rStyle w:val="Hyperlink"/>
+                <w:noProof/>
+              </w:rPr>
+              <w:t>Managing C lick Event:</w:t>
+            </w:r>
+            <w:r>
+              <w:rPr>
+                <w:noProof/>
+                <w:webHidden/>
+              </w:rPr>
+              <w:tab/>
+            </w:r>
+            <w:r>
+              <w:rPr>
+                <w:noProof/>
+                <w:webHidden/>
+              </w:rPr>
+              <w:fldChar w:fldCharType="begin"/>
+            </w:r>
+            <w:r>
+              <w:rPr>
+                <w:noProof/>
+                <w:webHidden/>
+              </w:rPr>
+              <w:instrText xml:space="preserve"> PAGEREF _Toc172805609 \h </w:instrText>
+            </w:r>
+            <w:r>
+              <w:rPr>
+                <w:noProof/>
+                <w:webHidden/>
+              </w:rPr>
+            </w:r>
+            <w:r>
+              <w:rPr>
+                <w:noProof/>
+                <w:webHidden/>
+              </w:rPr>
+              <w:fldChar w:fldCharType="separate"/>
+            </w:r>
+            <w:r>
+              <w:rPr>
+                <w:noProof/>
+                <w:webHidden/>
+              </w:rPr>
+              <w:t>14</w:t>
+            </w:r>
+            <w:r>
+              <w:rPr>
+                <w:noProof/>
+                <w:webHidden/>
+              </w:rPr>
+              <w:fldChar w:fldCharType="end"/>
+            </w:r>
+          </w:hyperlink>
+        </w:p>
+        <w:p>
+          <w:pPr>
+            <w:pStyle w:val="TOC3"/>
+            <w:tabs>
+              <w:tab w:val="right" w:leader="dot" w:pos="9350"/>
+            </w:tabs>
+            <w:rPr>
+              <w:rFonts w:cstheme="minorBidi"/>
+              <w:noProof/>
+            </w:rPr>
+          </w:pPr>
+          <w:hyperlink w:anchor="_Toc172805610" w:history="1">
+            <w:r>
+              <w:rPr>
+                <w:rStyle w:val="Hyperlink"/>
+                <w:noProof/>
+              </w:rPr>
+              <w:t>Wrong Way:</w:t>
+            </w:r>
+            <w:r>
+              <w:rPr>
+                <w:noProof/>
+                <w:webHidden/>
+              </w:rPr>
+              <w:tab/>
+            </w:r>
+            <w:r>
+              <w:rPr>
+                <w:noProof/>
+                <w:webHidden/>
+              </w:rPr>
+              <w:fldChar w:fldCharType="begin"/>
+            </w:r>
+            <w:r>
+              <w:rPr>
+                <w:noProof/>
+                <w:webHidden/>
+              </w:rPr>
+              <w:instrText xml:space="preserve"> PAGEREF _Toc172805610 \h </w:instrText>
+            </w:r>
+            <w:r>
+              <w:rPr>
+                <w:noProof/>
+                <w:webHidden/>
+              </w:rPr>
+            </w:r>
+            <w:r>
+              <w:rPr>
+                <w:noProof/>
+                <w:webHidden/>
+              </w:rPr>
+              <w:fldChar w:fldCharType="separate"/>
+            </w:r>
+            <w:r>
+              <w:rPr>
+                <w:noProof/>
+                <w:webHidden/>
+              </w:rPr>
+              <w:t>14</w:t>
+            </w:r>
+            <w:r>
+              <w:rPr>
+                <w:noProof/>
+                <w:webHidden/>
+              </w:rPr>
+              <w:fldChar w:fldCharType="end"/>
+            </w:r>
+          </w:hyperlink>
+        </w:p>
+        <w:p>
+          <w:pPr>
+            <w:pStyle w:val="TOC3"/>
+            <w:tabs>
+              <w:tab w:val="right" w:leader="dot" w:pos="9350"/>
+            </w:tabs>
+            <w:rPr>
+              <w:rFonts w:cstheme="minorBidi"/>
+              <w:noProof/>
+            </w:rPr>
+          </w:pPr>
+          <w:hyperlink w:anchor="_Toc172805611" w:history="1">
+            <w:r>
+              <w:rPr>
+                <w:rStyle w:val="Hyperlink"/>
+                <w:noProof/>
+              </w:rPr>
+              <w:t>Correct Way By Using Arrow Function:</w:t>
+            </w:r>
+            <w:r>
+              <w:rPr>
+                <w:noProof/>
+                <w:webHidden/>
+              </w:rPr>
+              <w:tab/>
+            </w:r>
+            <w:r>
+              <w:rPr>
+                <w:noProof/>
+                <w:webHidden/>
+              </w:rPr>
+              <w:fldChar w:fldCharType="begin"/>
+            </w:r>
+            <w:r>
+              <w:rPr>
+                <w:noProof/>
+                <w:webHidden/>
+              </w:rPr>
+              <w:instrText xml:space="preserve"> PAGEREF _Toc172805611 \h </w:instrText>
+            </w:r>
+            <w:r>
+              <w:rPr>
+                <w:noProof/>
+                <w:webHidden/>
+              </w:rPr>
+            </w:r>
+            <w:r>
+              <w:rPr>
+                <w:noProof/>
+                <w:webHidden/>
+              </w:rPr>
+              <w:fldChar w:fldCharType="separate"/>
+            </w:r>
+            <w:r>
+              <w:rPr>
+                <w:noProof/>
+                <w:webHidden/>
+              </w:rPr>
+              <w:t>15</w:t>
+            </w:r>
+            <w:r>
+              <w:rPr>
+                <w:noProof/>
+                <w:webHidden/>
+              </w:rPr>
+              <w:fldChar w:fldCharType="end"/>
+            </w:r>
+          </w:hyperlink>
+        </w:p>
+        <w:p>
+          <w:pPr>
+            <w:pStyle w:val="TOC3"/>
+            <w:tabs>
+              <w:tab w:val="right" w:leader="dot" w:pos="9350"/>
+            </w:tabs>
+            <w:rPr>
+              <w:rFonts w:cstheme="minorBidi"/>
+              <w:noProof/>
+            </w:rPr>
+          </w:pPr>
+          <w:hyperlink w:anchor="_Toc172805612" w:history="1">
+            <w:r>
+              <w:rPr>
+                <w:rStyle w:val="Hyperlink"/>
+                <w:noProof/>
+              </w:rPr>
               <w:t>Correct Way By Using Regular Function:</w:t>
             </w:r>
             <w:r>
@@ -1311,7 +1264,7 @@
                 <w:noProof/>
                 <w:webHidden/>
               </w:rPr>
-              <w:instrText xml:space="preserve"> PAGEREF _Toc172718823 \h </w:instrText>
+              <w:instrText xml:space="preserve"> PAGEREF _Toc172805612 \h </w:instrText>
             </w:r>
             <w:r>
               <w:rPr>
@@ -1354,7 +1307,7 @@
               <w:noProof/>
             </w:rPr>
           </w:pPr>
-          <w:hyperlink w:anchor="_Toc172718824" w:history="1">
+          <w:hyperlink w:anchor="_Toc172805613" w:history="1">
             <w:r>
               <w:rPr>
                 <w:rStyle w:val="Hyperlink"/>
@@ -1395,7 +1348,7 @@
                 <w:noProof/>
                 <w:webHidden/>
               </w:rPr>
-              <w:instrText xml:space="preserve"> PAGEREF _Toc172718824 \h </w:instrText>
+              <w:instrText xml:space="preserve"> PAGEREF _Toc172805613 \h </w:instrText>
             </w:r>
             <w:r>
               <w:rPr>
@@ -1438,7 +1391,7 @@
               <w:noProof/>
             </w:rPr>
           </w:pPr>
-          <w:hyperlink w:anchor="_Toc172718825" w:history="1">
+          <w:hyperlink w:anchor="_Toc172805614" w:history="1">
             <w:r>
               <w:rPr>
                 <w:rStyle w:val="Hyperlink"/>
@@ -1479,7 +1432,7 @@
                 <w:noProof/>
                 <w:webHidden/>
               </w:rPr>
-              <w:instrText xml:space="preserve"> PAGEREF _Toc172718825 \h </w:instrText>
+              <w:instrText xml:space="preserve"> PAGEREF _Toc172805614 \h </w:instrText>
             </w:r>
             <w:r>
               <w:rPr>
@@ -1522,7 +1475,7 @@
               <w:noProof/>
             </w:rPr>
           </w:pPr>
-          <w:hyperlink w:anchor="_Toc172718826" w:history="1">
+          <w:hyperlink w:anchor="_Toc172805615" w:history="1">
             <w:r>
               <w:rPr>
                 <w:rStyle w:val="Hyperlink"/>
@@ -1563,7 +1516,7 @@
                 <w:noProof/>
                 <w:webHidden/>
               </w:rPr>
-              <w:instrText xml:space="preserve"> PAGEREF _Toc172718826 \h </w:instrText>
+              <w:instrText xml:space="preserve"> PAGEREF _Toc172805615 \h </w:instrText>
             </w:r>
             <w:r>
               <w:rPr>
@@ -1606,7 +1559,7 @@
               <w:noProof/>
             </w:rPr>
           </w:pPr>
-          <w:hyperlink w:anchor="_Toc172718827" w:history="1">
+          <w:hyperlink w:anchor="_Toc172805616" w:history="1">
             <w:r>
               <w:rPr>
                 <w:rStyle w:val="Hyperlink"/>
@@ -1647,7 +1600,7 @@
                 <w:noProof/>
                 <w:webHidden/>
               </w:rPr>
-              <w:instrText xml:space="preserve"> PAGEREF _Toc172718827 \h </w:instrText>
+              <w:instrText xml:space="preserve"> PAGEREF _Toc172805616 \h </w:instrText>
             </w:r>
             <w:r>
               <w:rPr>
@@ -1690,7 +1643,7 @@
               <w:noProof/>
             </w:rPr>
           </w:pPr>
-          <w:hyperlink w:anchor="_Toc172718828" w:history="1">
+          <w:hyperlink w:anchor="_Toc172805617" w:history="1">
             <w:r>
               <w:rPr>
                 <w:rStyle w:val="Hyperlink"/>
@@ -1731,7 +1684,7 @@
                 <w:noProof/>
                 <w:webHidden/>
               </w:rPr>
-              <w:instrText xml:space="preserve"> PAGEREF _Toc172718828 \h </w:instrText>
+              <w:instrText xml:space="preserve"> PAGEREF _Toc172805617 \h </w:instrText>
             </w:r>
             <w:r>
               <w:rPr>
@@ -1774,7 +1727,7 @@
               <w:noProof/>
             </w:rPr>
           </w:pPr>
-          <w:hyperlink w:anchor="_Toc172718829" w:history="1">
+          <w:hyperlink w:anchor="_Toc172805618" w:history="1">
             <w:r>
               <w:rPr>
                 <w:rStyle w:val="Hyperlink"/>
@@ -1815,7 +1768,7 @@
                 <w:noProof/>
                 <w:webHidden/>
               </w:rPr>
-              <w:instrText xml:space="preserve"> PAGEREF _Toc172718829 \h </w:instrText>
+              <w:instrText xml:space="preserve"> PAGEREF _Toc172805618 \h </w:instrText>
             </w:r>
             <w:r>
               <w:rPr>
@@ -1857,7 +1810,7 @@
               <w:noProof/>
             </w:rPr>
           </w:pPr>
-          <w:hyperlink w:anchor="_Toc172718830" w:history="1">
+          <w:hyperlink w:anchor="_Toc172805619" w:history="1">
             <w:r>
               <w:rPr>
                 <w:rStyle w:val="Hyperlink"/>
@@ -1884,7 +1837,7 @@
                 <w:noProof/>
                 <w:webHidden/>
               </w:rPr>
-              <w:instrText xml:space="preserve"> PAGEREF _Toc172718830 \h </w:instrText>
+              <w:instrText xml:space="preserve"> PAGEREF _Toc172805619 \h </w:instrText>
             </w:r>
             <w:r>
               <w:rPr>
@@ -1926,7 +1879,7 @@
               <w:noProof/>
             </w:rPr>
           </w:pPr>
-          <w:hyperlink w:anchor="_Toc172718831" w:history="1">
+          <w:hyperlink w:anchor="_Toc172805620" w:history="1">
             <w:r>
               <w:rPr>
                 <w:rStyle w:val="Hyperlink"/>
@@ -1953,7 +1906,7 @@
                 <w:noProof/>
                 <w:webHidden/>
               </w:rPr>
-              <w:instrText xml:space="preserve"> PAGEREF _Toc172718831 \h </w:instrText>
+              <w:instrText xml:space="preserve"> PAGEREF _Toc172805620 \h </w:instrText>
             </w:r>
             <w:r>
               <w:rPr>
@@ -1995,7 +1948,7 @@
               <w:noProof/>
             </w:rPr>
           </w:pPr>
-          <w:hyperlink w:anchor="_Toc172718832" w:history="1">
+          <w:hyperlink w:anchor="_Toc172805621" w:history="1">
             <w:r>
               <w:rPr>
                 <w:rStyle w:val="Hyperlink"/>
@@ -2022,7 +1975,7 @@
                 <w:noProof/>
                 <w:webHidden/>
               </w:rPr>
-              <w:instrText xml:space="preserve"> PAGEREF _Toc172718832 \h </w:instrText>
+              <w:instrText xml:space="preserve"> PAGEREF _Toc172805621 \h </w:instrText>
             </w:r>
             <w:r>
               <w:rPr>
@@ -2064,7 +2017,7 @@
               <w:noProof/>
             </w:rPr>
           </w:pPr>
-          <w:hyperlink w:anchor="_Toc172718833" w:history="1">
+          <w:hyperlink w:anchor="_Toc172805622" w:history="1">
             <w:r>
               <w:rPr>
                 <w:rStyle w:val="Hyperlink"/>
@@ -2091,7 +2044,7 @@
                 <w:noProof/>
                 <w:webHidden/>
               </w:rPr>
-              <w:instrText xml:space="preserve"> PAGEREF _Toc172718833 \h </w:instrText>
+              <w:instrText xml:space="preserve"> PAGEREF _Toc172805622 \h </w:instrText>
             </w:r>
             <w:r>
               <w:rPr>
@@ -2133,7 +2086,7 @@
               <w:noProof/>
             </w:rPr>
           </w:pPr>
-          <w:hyperlink w:anchor="_Toc172718834" w:history="1">
+          <w:hyperlink w:anchor="_Toc172805623" w:history="1">
             <w:r>
               <w:rPr>
                 <w:rStyle w:val="Hyperlink"/>
@@ -2160,7 +2113,7 @@
                 <w:noProof/>
                 <w:webHidden/>
               </w:rPr>
-              <w:instrText xml:space="preserve"> PAGEREF _Toc172718834 \h </w:instrText>
+              <w:instrText xml:space="preserve"> PAGEREF _Toc172805623 \h </w:instrText>
             </w:r>
             <w:r>
               <w:rPr>
@@ -2202,7 +2155,7 @@
               <w:noProof/>
             </w:rPr>
           </w:pPr>
-          <w:hyperlink w:anchor="_Toc172718835" w:history="1">
+          <w:hyperlink w:anchor="_Toc172805624" w:history="1">
             <w:r>
               <w:rPr>
                 <w:rStyle w:val="Hyperlink"/>
@@ -2229,7 +2182,7 @@
                 <w:noProof/>
                 <w:webHidden/>
               </w:rPr>
-              <w:instrText xml:space="preserve"> PAGEREF _Toc172718835 \h </w:instrText>
+              <w:instrText xml:space="preserve"> PAGEREF _Toc172805624 \h </w:instrText>
             </w:r>
             <w:r>
               <w:rPr>
@@ -2271,7 +2224,7 @@
               <w:noProof/>
             </w:rPr>
           </w:pPr>
-          <w:hyperlink w:anchor="_Toc172718836" w:history="1">
+          <w:hyperlink w:anchor="_Toc172805625" w:history="1">
             <w:r>
               <w:rPr>
                 <w:rStyle w:val="Hyperlink"/>
@@ -2298,7 +2251,7 @@
                 <w:noProof/>
                 <w:webHidden/>
               </w:rPr>
-              <w:instrText xml:space="preserve"> PAGEREF _Toc172718836 \h </w:instrText>
+              <w:instrText xml:space="preserve"> PAGEREF _Toc172805625 \h </w:instrText>
             </w:r>
             <w:r>
               <w:rPr>
@@ -2340,7 +2293,7 @@
               <w:noProof/>
             </w:rPr>
           </w:pPr>
-          <w:hyperlink w:anchor="_Toc172718837" w:history="1">
+          <w:hyperlink w:anchor="_Toc172805626" w:history="1">
             <w:r>
               <w:rPr>
                 <w:rStyle w:val="Hyperlink"/>
@@ -2367,7 +2320,7 @@
                 <w:noProof/>
                 <w:webHidden/>
               </w:rPr>
-              <w:instrText xml:space="preserve"> PAGEREF _Toc172718837 \h </w:instrText>
+              <w:instrText xml:space="preserve"> PAGEREF _Toc172805626 \h </w:instrText>
             </w:r>
             <w:r>
               <w:rPr>
@@ -2410,7 +2363,7 @@
               <w:noProof/>
             </w:rPr>
           </w:pPr>
-          <w:hyperlink w:anchor="_Toc172718838" w:history="1">
+          <w:hyperlink w:anchor="_Toc172805627" w:history="1">
             <w:r>
               <w:rPr>
                 <w:rStyle w:val="Hyperlink"/>
@@ -2451,7 +2404,7 @@
                 <w:noProof/>
                 <w:webHidden/>
               </w:rPr>
-              <w:instrText xml:space="preserve"> PAGEREF _Toc172718838 \h </w:instrText>
+              <w:instrText xml:space="preserve"> PAGEREF _Toc172805627 \h </w:instrText>
             </w:r>
             <w:r>
               <w:rPr>
@@ -2494,7 +2447,7 @@
               <w:noProof/>
             </w:rPr>
           </w:pPr>
-          <w:hyperlink w:anchor="_Toc172718839" w:history="1">
+          <w:hyperlink w:anchor="_Toc172805628" w:history="1">
             <w:r>
               <w:rPr>
                 <w:rStyle w:val="Hyperlink"/>
@@ -2535,7 +2488,7 @@
                 <w:noProof/>
                 <w:webHidden/>
               </w:rPr>
-              <w:instrText xml:space="preserve"> PAGEREF _Toc172718839 \h </w:instrText>
+              <w:instrText xml:space="preserve"> PAGEREF _Toc172805628 \h </w:instrText>
             </w:r>
             <w:r>
               <w:rPr>
@@ -2578,7 +2531,7 @@
               <w:noProof/>
             </w:rPr>
           </w:pPr>
-          <w:hyperlink w:anchor="_Toc172718840" w:history="1">
+          <w:hyperlink w:anchor="_Toc172805629" w:history="1">
             <w:r>
               <w:rPr>
                 <w:rStyle w:val="Hyperlink"/>
@@ -2619,7 +2572,7 @@
                 <w:noProof/>
                 <w:webHidden/>
               </w:rPr>
-              <w:instrText xml:space="preserve"> PAGEREF _Toc172718840 \h </w:instrText>
+              <w:instrText xml:space="preserve"> PAGEREF _Toc172805629 \h </w:instrText>
             </w:r>
             <w:r>
               <w:rPr>
@@ -2662,7 +2615,7 @@
               <w:noProof/>
             </w:rPr>
           </w:pPr>
-          <w:hyperlink w:anchor="_Toc172718841" w:history="1">
+          <w:hyperlink w:anchor="_Toc172805630" w:history="1">
             <w:r>
               <w:rPr>
                 <w:rStyle w:val="Hyperlink"/>
@@ -2703,7 +2656,7 @@
                 <w:noProof/>
                 <w:webHidden/>
               </w:rPr>
-              <w:instrText xml:space="preserve"> PAGEREF _Toc172718841 \h </w:instrText>
+              <w:instrText xml:space="preserve"> PAGEREF _Toc172805630 \h </w:instrText>
             </w:r>
             <w:r>
               <w:rPr>
@@ -2746,7 +2699,7 @@
               <w:noProof/>
             </w:rPr>
           </w:pPr>
-          <w:hyperlink w:anchor="_Toc172718842" w:history="1">
+          <w:hyperlink w:anchor="_Toc172805631" w:history="1">
             <w:r>
               <w:rPr>
                 <w:rStyle w:val="Hyperlink"/>
@@ -2787,7 +2740,7 @@
                 <w:noProof/>
                 <w:webHidden/>
               </w:rPr>
-              <w:instrText xml:space="preserve"> PAGEREF _Toc172718842 \h </w:instrText>
+              <w:instrText xml:space="preserve"> PAGEREF _Toc172805631 \h </w:instrText>
             </w:r>
             <w:r>
               <w:rPr>
@@ -2829,7 +2782,7 @@
               <w:noProof/>
             </w:rPr>
           </w:pPr>
-          <w:hyperlink w:anchor="_Toc172718843" w:history="1">
+          <w:hyperlink w:anchor="_Toc172805632" w:history="1">
             <w:r>
               <w:rPr>
                 <w:rStyle w:val="Hyperlink"/>
@@ -2856,7 +2809,7 @@
                 <w:noProof/>
                 <w:webHidden/>
               </w:rPr>
-              <w:instrText xml:space="preserve"> PAGEREF _Toc172718843 \h </w:instrText>
+              <w:instrText xml:space="preserve"> PAGEREF _Toc172805632 \h </w:instrText>
             </w:r>
             <w:r>
               <w:rPr>
@@ -2898,7 +2851,7 @@
               <w:noProof/>
             </w:rPr>
           </w:pPr>
-          <w:hyperlink w:anchor="_Toc172718844" w:history="1">
+          <w:hyperlink w:anchor="_Toc172805633" w:history="1">
             <w:r>
               <w:rPr>
                 <w:rStyle w:val="Hyperlink"/>
@@ -2925,7 +2878,7 @@
                 <w:noProof/>
                 <w:webHidden/>
               </w:rPr>
-              <w:instrText xml:space="preserve"> PAGEREF _Toc172718844 \h </w:instrText>
+              <w:instrText xml:space="preserve"> PAGEREF _Toc172805633 \h </w:instrText>
             </w:r>
             <w:r>
               <w:rPr>
@@ -2946,6 +2899,144 @@
                 <w:webHidden/>
               </w:rPr>
               <w:t>36</w:t>
+            </w:r>
+            <w:r>
+              <w:rPr>
+                <w:noProof/>
+                <w:webHidden/>
+              </w:rPr>
+              <w:fldChar w:fldCharType="end"/>
+            </w:r>
+          </w:hyperlink>
+        </w:p>
+        <w:p>
+          <w:pPr>
+            <w:pStyle w:val="TOC3"/>
+            <w:tabs>
+              <w:tab w:val="right" w:leader="dot" w:pos="9350"/>
+            </w:tabs>
+            <w:rPr>
+              <w:rFonts w:cstheme="minorBidi"/>
+              <w:noProof/>
+            </w:rPr>
+          </w:pPr>
+          <w:hyperlink w:anchor="_Toc172805634" w:history="1">
+            <w:r>
+              <w:rPr>
+                <w:rStyle w:val="Hyperlink"/>
+                <w:noProof/>
+              </w:rPr>
+              <w:t>Immutable Arrays (Delete Array Element)</w:t>
+            </w:r>
+            <w:r>
+              <w:rPr>
+                <w:noProof/>
+                <w:webHidden/>
+              </w:rPr>
+              <w:tab/>
+            </w:r>
+            <w:r>
+              <w:rPr>
+                <w:noProof/>
+                <w:webHidden/>
+              </w:rPr>
+              <w:fldChar w:fldCharType="begin"/>
+            </w:r>
+            <w:r>
+              <w:rPr>
+                <w:noProof/>
+                <w:webHidden/>
+              </w:rPr>
+              <w:instrText xml:space="preserve"> PAGEREF _Toc172805634 \h </w:instrText>
+            </w:r>
+            <w:r>
+              <w:rPr>
+                <w:noProof/>
+                <w:webHidden/>
+              </w:rPr>
+            </w:r>
+            <w:r>
+              <w:rPr>
+                <w:noProof/>
+                <w:webHidden/>
+              </w:rPr>
+              <w:fldChar w:fldCharType="separate"/>
+            </w:r>
+            <w:r>
+              <w:rPr>
+                <w:noProof/>
+                <w:webHidden/>
+              </w:rPr>
+              <w:t>37</w:t>
+            </w:r>
+            <w:r>
+              <w:rPr>
+                <w:noProof/>
+                <w:webHidden/>
+              </w:rPr>
+              <w:fldChar w:fldCharType="end"/>
+            </w:r>
+          </w:hyperlink>
+        </w:p>
+        <w:p>
+          <w:pPr>
+            <w:pStyle w:val="TOC3"/>
+            <w:tabs>
+              <w:tab w:val="right" w:leader="dot" w:pos="9350"/>
+            </w:tabs>
+            <w:rPr>
+              <w:rFonts w:cstheme="minorBidi"/>
+              <w:noProof/>
+            </w:rPr>
+          </w:pPr>
+          <w:hyperlink w:anchor="_Toc172805635" w:history="1">
+            <w:r>
+              <w:rPr>
+                <w:rStyle w:val="Hyperlink"/>
+                <w:noProof/>
+              </w:rPr>
+              <w:t>Immutable Arrays (Delete Array Element)*common method:</w:t>
+            </w:r>
+            <w:r>
+              <w:rPr>
+                <w:noProof/>
+                <w:webHidden/>
+              </w:rPr>
+              <w:tab/>
+            </w:r>
+            <w:r>
+              <w:rPr>
+                <w:noProof/>
+                <w:webHidden/>
+              </w:rPr>
+              <w:fldChar w:fldCharType="begin"/>
+            </w:r>
+            <w:r>
+              <w:rPr>
+                <w:noProof/>
+                <w:webHidden/>
+              </w:rPr>
+              <w:instrText xml:space="preserve"> PAGEREF _Toc172805635 \h </w:instrText>
+            </w:r>
+            <w:r>
+              <w:rPr>
+                <w:noProof/>
+                <w:webHidden/>
+              </w:rPr>
+            </w:r>
+            <w:r>
+              <w:rPr>
+                <w:noProof/>
+                <w:webHidden/>
+              </w:rPr>
+              <w:fldChar w:fldCharType="separate"/>
+            </w:r>
+            <w:r>
+              <w:rPr>
+                <w:noProof/>
+                <w:webHidden/>
+              </w:rPr>
+              <w:t>37</w:t>
             </w:r>
             <w:r>
               <w:rPr>
@@ -2996,7 +3087,7 @@
       <w:pPr>
         <w:pStyle w:val="Heading1"/>
       </w:pPr>
-      <w:bookmarkStart w:id="1" w:name="_Toc172718808"/>
+      <w:bookmarkStart w:id="0" w:name="_Toc172805597"/>
       <w:r>
         <w:lastRenderedPageBreak/>
         <w:t xml:space="preserve">React </w:t>
@@ -3007,28 +3098,28 @@
       <w:r>
         <w:t>Fundamentals</w:t>
       </w:r>
+      <w:bookmarkEnd w:id="0"/>
+    </w:p>
+    <w:p>
+      <w:pPr>
+        <w:pStyle w:val="Heading2"/>
+      </w:pPr>
+      <w:bookmarkStart w:id="1" w:name="_Toc172805598"/>
+      <w:r>
+        <w:t>Create a</w:t>
+      </w:r>
+      <w:r>
+        <w:t xml:space="preserve"> react app using Vite:</w:t>
+      </w:r>
       <w:bookmarkEnd w:id="1"/>
     </w:p>
     <w:p>
-      <w:pPr>
-        <w:pStyle w:val="Heading2"/>
-      </w:pPr>
-      <w:bookmarkStart w:id="2" w:name="_Toc172718809"/>
-      <w:r>
-        <w:t>Create a</w:t>
-      </w:r>
-      <w:r>
-        <w:t xml:space="preserve"> react app using Vite:</w:t>
-      </w:r>
-      <w:bookmarkEnd w:id="2"/>
-    </w:p>
-    <w:p>
       <w:r>
         <w:t>My node version on the Ubuntu WSL was outdated so I ran this command to install the latest long term support version of it:</w:t>
       </w:r>
     </w:p>
-    <w:bookmarkStart w:id="3" w:name="_MON_1755764422"/>
-    <w:bookmarkEnd w:id="3"/>
+    <w:bookmarkStart w:id="2" w:name="_MON_1755764422"/>
+    <w:bookmarkEnd w:id="2"/>
     <w:p>
       <w:r>
         <w:rPr>
@@ -3058,7 +3149,7 @@
           <v:shape id="_x0000_i1025" type="#_x0000_t75" style="width:468.75pt;height:63pt" o:ole="" fillcolor="#2d0922">
             <v:imagedata r:id="rId8" o:title=""/>
           </v:shape>
-          <o:OLEObject Type="Embed" ProgID="Word.Document.12" ShapeID="_x0000_i1025" DrawAspect="Content" ObjectID="_1783331654" r:id="rId9">
+          <o:OLEObject Type="Embed" ProgID="Word.Document.12" ShapeID="_x0000_i1025" DrawAspect="Content" ObjectID="_1783418942" r:id="rId9">
             <o:FieldCodes>\s</o:FieldCodes>
           </o:OLEObject>
         </w:object>
@@ -3069,15 +3160,15 @@
         <w:t>In order to create a Vite project this command should be used and the Vite should be followed:</w:t>
       </w:r>
     </w:p>
-    <w:bookmarkStart w:id="4" w:name="_MON_1780065910"/>
-    <w:bookmarkEnd w:id="4"/>
+    <w:bookmarkStart w:id="3" w:name="_MON_1780065910"/>
+    <w:bookmarkEnd w:id="3"/>
     <w:p>
       <w:r>
         <w:object w:dxaOrig="9360" w:dyaOrig="416" w14:anchorId="7B3FD8AB">
           <v:shape id="_x0000_i1026" type="#_x0000_t75" style="width:468.75pt;height:21pt" o:ole="" fillcolor="#2d0922">
             <v:imagedata r:id="rId10" o:title=""/>
           </v:shape>
-          <o:OLEObject Type="Embed" ProgID="Word.Document.12" ShapeID="_x0000_i1026" DrawAspect="Content" ObjectID="_1783331655" r:id="rId11">
+          <o:OLEObject Type="Embed" ProgID="Word.Document.12" ShapeID="_x0000_i1026" DrawAspect="Content" ObjectID="_1783418943" r:id="rId11">
             <o:FieldCodes>\s</o:FieldCodes>
           </o:OLEObject>
         </w:object>
@@ -3102,15 +3193,15 @@
         <w:t xml:space="preserve"> installing it, this command have been used:</w:t>
       </w:r>
     </w:p>
-    <w:bookmarkStart w:id="5" w:name="_MON_1780067084"/>
-    <w:bookmarkEnd w:id="5"/>
+    <w:bookmarkStart w:id="4" w:name="_MON_1780067084"/>
+    <w:bookmarkEnd w:id="4"/>
     <w:p>
       <w:r>
         <w:object w:dxaOrig="9360" w:dyaOrig="416" w14:anchorId="6F5B40CC">
           <v:shape id="_x0000_i1027" type="#_x0000_t75" style="width:468.75pt;height:21pt" o:ole="" fillcolor="#2d0922">
             <v:imagedata r:id="rId12" o:title=""/>
           </v:shape>
-          <o:OLEObject Type="Embed" ProgID="Word.Document.12" ShapeID="_x0000_i1027" DrawAspect="Content" ObjectID="_1783331656" r:id="rId13">
+          <o:OLEObject Type="Embed" ProgID="Word.Document.12" ShapeID="_x0000_i1027" DrawAspect="Content" ObjectID="_1783418944" r:id="rId13">
             <o:FieldCodes>\s</o:FieldCodes>
           </o:OLEObject>
         </w:object>
@@ -3165,15 +3256,15 @@
         <w:t>For running the program using pnpm, the following command should be used:</w:t>
       </w:r>
     </w:p>
-    <w:bookmarkStart w:id="6" w:name="_MON_1780067319"/>
-    <w:bookmarkEnd w:id="6"/>
+    <w:bookmarkStart w:id="5" w:name="_MON_1780067319"/>
+    <w:bookmarkEnd w:id="5"/>
     <w:p>
       <w:r>
         <w:object w:dxaOrig="9360" w:dyaOrig="416" w14:anchorId="6FC00D9C">
           <v:shape id="_x0000_i1028" type="#_x0000_t75" style="width:468.75pt;height:21pt" o:ole="" fillcolor="#2d0922">
             <v:imagedata r:id="rId14" o:title=""/>
           </v:shape>
-          <o:OLEObject Type="Embed" ProgID="Word.Document.12" ShapeID="_x0000_i1028" DrawAspect="Content" ObjectID="_1783331657" r:id="rId15">
+          <o:OLEObject Type="Embed" ProgID="Word.Document.12" ShapeID="_x0000_i1028" DrawAspect="Content" ObjectID="_1783418945" r:id="rId15">
             <o:FieldCodes>\s</o:FieldCodes>
           </o:OLEObject>
         </w:object>
@@ -3184,15 +3275,15 @@
         <w:t>For running the program using npm, the following command should be used:</w:t>
       </w:r>
     </w:p>
-    <w:bookmarkStart w:id="7" w:name="_MON_1780067367"/>
-    <w:bookmarkEnd w:id="7"/>
+    <w:bookmarkStart w:id="6" w:name="_MON_1780067367"/>
+    <w:bookmarkEnd w:id="6"/>
     <w:p>
       <w:r>
         <w:object w:dxaOrig="9360" w:dyaOrig="416" w14:anchorId="164A6E09">
           <v:shape id="_x0000_i1029" type="#_x0000_t75" style="width:468.75pt;height:21pt" o:ole="" fillcolor="#2d0922">
             <v:imagedata r:id="rId16" o:title=""/>
           </v:shape>
-          <o:OLEObject Type="Embed" ProgID="Word.Document.12" ShapeID="_x0000_i1029" DrawAspect="Content" ObjectID="_1783331658" r:id="rId17">
+          <o:OLEObject Type="Embed" ProgID="Word.Document.12" ShapeID="_x0000_i1029" DrawAspect="Content" ObjectID="_1783418946" r:id="rId17">
             <o:FieldCodes>\s</o:FieldCodes>
           </o:OLEObject>
         </w:object>
@@ -3203,15 +3294,15 @@
         <w:t>Project can also be run by using the Vite command:</w:t>
       </w:r>
     </w:p>
-    <w:bookmarkStart w:id="8" w:name="_MON_1780067601"/>
-    <w:bookmarkEnd w:id="8"/>
+    <w:bookmarkStart w:id="7" w:name="_MON_1780067601"/>
+    <w:bookmarkEnd w:id="7"/>
     <w:p>
       <w:r>
         <w:object w:dxaOrig="9360" w:dyaOrig="416" w14:anchorId="3B818C81">
           <v:shape id="_x0000_i1030" type="#_x0000_t75" style="width:468.75pt;height:21pt" o:ole="" fillcolor="#2d0922">
             <v:imagedata r:id="rId18" o:title=""/>
           </v:shape>
-          <o:OLEObject Type="Embed" ProgID="Word.Document.12" ShapeID="_x0000_i1030" DrawAspect="Content" ObjectID="_1783331659" r:id="rId19">
+          <o:OLEObject Type="Embed" ProgID="Word.Document.12" ShapeID="_x0000_i1030" DrawAspect="Content" ObjectID="_1783418947" r:id="rId19">
             <o:FieldCodes>\s</o:FieldCodes>
           </o:OLEObject>
         </w:object>
@@ -3223,12 +3314,12 @@
       <w:pPr>
         <w:pStyle w:val="Heading2"/>
       </w:pPr>
-      <w:bookmarkStart w:id="9" w:name="_Toc172718810"/>
+      <w:bookmarkStart w:id="8" w:name="_Toc172805599"/>
       <w:r>
         <w:lastRenderedPageBreak/>
         <w:t>If-else statement in JSX using ternary Operator</w:t>
       </w:r>
-      <w:bookmarkEnd w:id="9"/>
+      <w:bookmarkEnd w:id="8"/>
     </w:p>
     <w:p>
       <w:r>
@@ -3239,15 +3330,15 @@
         <w:t>In React, component names should start with an uppercase letter</w:t>
       </w:r>
     </w:p>
-    <w:bookmarkStart w:id="10" w:name="_MON_1781596859"/>
-    <w:bookmarkEnd w:id="10"/>
+    <w:bookmarkStart w:id="9" w:name="_MON_1781596859"/>
+    <w:bookmarkEnd w:id="9"/>
     <w:p>
       <w:r>
         <w:object w:dxaOrig="8475" w:dyaOrig="7290" w14:anchorId="1DB78CF3">
           <v:shape id="_x0000_i1031" type="#_x0000_t75" style="width:423.75pt;height:364.5pt" o:ole="" fillcolor="#2d0922">
             <v:imagedata r:id="rId20" o:title=""/>
           </v:shape>
-          <o:OLEObject Type="Embed" ProgID="Word.Document.12" ShapeID="_x0000_i1031" DrawAspect="Content" ObjectID="_1783331660" r:id="rId21">
+          <o:OLEObject Type="Embed" ProgID="Word.Document.12" ShapeID="_x0000_i1031" DrawAspect="Content" ObjectID="_1783418948" r:id="rId21">
             <o:FieldCodes>\s</o:FieldCodes>
           </o:OLEObject>
         </w:object>
@@ -3262,25 +3353,25 @@
           <w:szCs w:val="36"/>
         </w:rPr>
       </w:pPr>
-      <w:bookmarkStart w:id="11" w:name="_Toc172718811"/>
+      <w:bookmarkStart w:id="10" w:name="_Toc172805600"/>
       <w:r>
         <w:lastRenderedPageBreak/>
         <w:t>Anonymous Function</w:t>
       </w:r>
-      <w:bookmarkEnd w:id="11"/>
+      <w:bookmarkEnd w:id="10"/>
       <w:r>
         <w:t xml:space="preserve"> </w:t>
       </w:r>
     </w:p>
-    <w:bookmarkStart w:id="12" w:name="_MON_1781449753"/>
-    <w:bookmarkEnd w:id="12"/>
+    <w:bookmarkStart w:id="11" w:name="_MON_1781449753"/>
+    <w:bookmarkEnd w:id="11"/>
     <w:p>
       <w:r>
         <w:object w:dxaOrig="8835" w:dyaOrig="10080" w14:anchorId="35ABA31A">
           <v:shape id="_x0000_i1032" type="#_x0000_t75" style="width:441.75pt;height:7in" o:ole="" fillcolor="#2d0922">
             <v:imagedata r:id="rId22" o:title=""/>
           </v:shape>
-          <o:OLEObject Type="Embed" ProgID="Word.Document.12" ShapeID="_x0000_i1032" DrawAspect="Content" ObjectID="_1783331661" r:id="rId23">
+          <o:OLEObject Type="Embed" ProgID="Word.Document.12" ShapeID="_x0000_i1032" DrawAspect="Content" ObjectID="_1783418949" r:id="rId23">
             <o:FieldCodes>\s</o:FieldCodes>
           </o:OLEObject>
         </w:object>
@@ -3304,12 +3395,12 @@
       <w:pPr>
         <w:pStyle w:val="Heading2"/>
       </w:pPr>
-      <w:bookmarkStart w:id="13" w:name="_Toc172718812"/>
+      <w:bookmarkStart w:id="12" w:name="_Toc172805601"/>
       <w:r>
         <w:lastRenderedPageBreak/>
         <w:t>JSX For-Loop</w:t>
       </w:r>
-      <w:bookmarkEnd w:id="13"/>
+      <w:bookmarkEnd w:id="12"/>
     </w:p>
     <w:p>
       <w:pPr>
@@ -3346,15 +3437,15 @@
         <w:t>Don’t forgot to add ‘return’ to the map function!</w:t>
       </w:r>
     </w:p>
-    <w:bookmarkStart w:id="14" w:name="_MON_1781506932"/>
-    <w:bookmarkEnd w:id="14"/>
+    <w:bookmarkStart w:id="13" w:name="_MON_1781506932"/>
+    <w:bookmarkEnd w:id="13"/>
     <w:p>
       <w:r>
         <w:object w:dxaOrig="8385" w:dyaOrig="3600" w14:anchorId="646026AD">
           <v:shape id="_x0000_i1033" type="#_x0000_t75" style="width:419.25pt;height:180pt" o:ole="" fillcolor="#2d0922">
             <v:imagedata r:id="rId24" o:title=""/>
           </v:shape>
-          <o:OLEObject Type="Embed" ProgID="Word.Document.12" ShapeID="_x0000_i1033" DrawAspect="Content" ObjectID="_1783331662" r:id="rId25">
+          <o:OLEObject Type="Embed" ProgID="Word.Document.12" ShapeID="_x0000_i1033" DrawAspect="Content" ObjectID="_1783418950" r:id="rId25">
             <o:FieldCodes>\s</o:FieldCodes>
           </o:OLEObject>
         </w:object>
@@ -3368,12 +3459,12 @@
       <w:pPr>
         <w:pStyle w:val="Heading2"/>
       </w:pPr>
-      <w:bookmarkStart w:id="15" w:name="_Toc172718813"/>
+      <w:bookmarkStart w:id="14" w:name="_Toc172805602"/>
       <w:r>
         <w:lastRenderedPageBreak/>
         <w:t>JSX Conditional Rendering Using IF-Else:</w:t>
       </w:r>
-      <w:bookmarkEnd w:id="15"/>
+      <w:bookmarkEnd w:id="14"/>
     </w:p>
     <w:p>
       <w:r>
@@ -3390,14 +3481,14 @@
         </w:rPr>
         <w:t xml:space="preserve">more efficient and cleaner way, of implementing If-Else by using functions is illustrated: </w:t>
       </w:r>
-      <w:bookmarkStart w:id="16" w:name="_MON_1781508059"/>
-      <w:bookmarkEnd w:id="16"/>
+      <w:bookmarkStart w:id="15" w:name="_MON_1781508059"/>
+      <w:bookmarkEnd w:id="15"/>
       <w:r>
         <w:object w:dxaOrig="8475" w:dyaOrig="6543" w14:anchorId="32BB2B3C">
           <v:shape id="_x0000_i1034" type="#_x0000_t75" style="width:423.75pt;height:327pt" o:ole="" fillcolor="#2d0922">
             <v:imagedata r:id="rId26" o:title=""/>
           </v:shape>
-          <o:OLEObject Type="Embed" ProgID="Word.Document.12" ShapeID="_x0000_i1034" DrawAspect="Content" ObjectID="_1783331663" r:id="rId27">
+          <o:OLEObject Type="Embed" ProgID="Word.Document.12" ShapeID="_x0000_i1034" DrawAspect="Content" ObjectID="_1783418951" r:id="rId27">
             <o:FieldCodes>\s</o:FieldCodes>
           </o:OLEObject>
         </w:object>
@@ -3407,7 +3498,7 @@
       <w:pPr>
         <w:pStyle w:val="Heading2"/>
       </w:pPr>
-      <w:bookmarkStart w:id="17" w:name="_Toc172718814"/>
+      <w:bookmarkStart w:id="16" w:name="_Toc172805603"/>
       <w:r>
         <w:lastRenderedPageBreak/>
         <w:t xml:space="preserve">JSX Conditional Rendering Using </w:t>
@@ -3415,17 +3506,17 @@
       <w:r>
         <w:t>Switch Statement:</w:t>
       </w:r>
-      <w:bookmarkEnd w:id="17"/>
-    </w:p>
-    <w:bookmarkStart w:id="18" w:name="_MON_1781596364"/>
-    <w:bookmarkEnd w:id="18"/>
+      <w:bookmarkEnd w:id="16"/>
+    </w:p>
+    <w:bookmarkStart w:id="17" w:name="_MON_1781596364"/>
+    <w:bookmarkEnd w:id="17"/>
     <w:p>
       <w:r>
         <w:object w:dxaOrig="8475" w:dyaOrig="4680" w14:anchorId="42B1CF7F">
           <v:shape id="_x0000_i1035" type="#_x0000_t75" style="width:423.75pt;height:234pt" o:ole="" fillcolor="#2d0922">
             <v:imagedata r:id="rId28" o:title=""/>
           </v:shape>
-          <o:OLEObject Type="Embed" ProgID="Word.Document.12" ShapeID="_x0000_i1035" DrawAspect="Content" ObjectID="_1783331664" r:id="rId29">
+          <o:OLEObject Type="Embed" ProgID="Word.Document.12" ShapeID="_x0000_i1035" DrawAspect="Content" ObjectID="_1783418952" r:id="rId29">
             <o:FieldCodes>\s</o:FieldCodes>
           </o:OLEObject>
         </w:object>
@@ -3435,7 +3526,7 @@
       <w:pPr>
         <w:pStyle w:val="Heading2"/>
       </w:pPr>
-      <w:bookmarkStart w:id="19" w:name="_Toc172718815"/>
+      <w:bookmarkStart w:id="18" w:name="_Toc172805604"/>
       <w:r>
         <w:t xml:space="preserve">JSX Conditional Rendering Using </w:t>
       </w:r>
@@ -3448,22 +3539,22 @@
       <w:r>
         <w:t>:</w:t>
       </w:r>
-      <w:bookmarkEnd w:id="19"/>
+      <w:bookmarkEnd w:id="18"/>
     </w:p>
     <w:p>
       <w:r>
         <w:t>If condition is true, it will execute the code after the ‘&amp;&amp;’ operator, otherwise it won’t execute something else.</w:t>
       </w:r>
     </w:p>
-    <w:bookmarkStart w:id="20" w:name="_MON_1781597712"/>
-    <w:bookmarkEnd w:id="20"/>
+    <w:bookmarkStart w:id="19" w:name="_MON_1781597712"/>
+    <w:bookmarkEnd w:id="19"/>
     <w:p>
       <w:r>
         <w:object w:dxaOrig="8475" w:dyaOrig="5130" w14:anchorId="309D6332">
           <v:shape id="_x0000_i1036" type="#_x0000_t75" style="width:423.75pt;height:256.5pt" o:ole="" fillcolor="#2d0922">
             <v:imagedata r:id="rId30" o:title=""/>
           </v:shape>
-          <o:OLEObject Type="Embed" ProgID="Word.Document.12" ShapeID="_x0000_i1036" DrawAspect="Content" ObjectID="_1783331665" r:id="rId31">
+          <o:OLEObject Type="Embed" ProgID="Word.Document.12" ShapeID="_x0000_i1036" DrawAspect="Content" ObjectID="_1783418953" r:id="rId31">
             <o:FieldCodes>\s</o:FieldCodes>
           </o:OLEObject>
         </w:object>
@@ -3473,7 +3564,7 @@
       <w:pPr>
         <w:pStyle w:val="Heading2"/>
       </w:pPr>
-      <w:bookmarkStart w:id="21" w:name="_Toc172718816"/>
+      <w:bookmarkStart w:id="20" w:name="_Toc172805605"/>
       <w:r>
         <w:lastRenderedPageBreak/>
         <w:t>Passing Properties to Child Component</w:t>
@@ -3481,22 +3572,22 @@
       <w:r>
         <w:t>:</w:t>
       </w:r>
+      <w:bookmarkEnd w:id="20"/>
+    </w:p>
+    <w:p>
+      <w:r>
+        <w:t>It has a unidirectional flow, so you cannot pass components from child to parent.</w:t>
+      </w:r>
+    </w:p>
+    <w:p>
+      <w:pPr>
+        <w:pStyle w:val="Heading3"/>
+      </w:pPr>
+      <w:bookmarkStart w:id="21" w:name="_Toc172805606"/>
+      <w:r>
+        <w:t>Passing a String</w:t>
+      </w:r>
       <w:bookmarkEnd w:id="21"/>
-    </w:p>
-    <w:p>
-      <w:r>
-        <w:t>It has a unidirectional flow, so you cannot pass components from child to parent.</w:t>
-      </w:r>
-    </w:p>
-    <w:p>
-      <w:pPr>
-        <w:pStyle w:val="Heading3"/>
-      </w:pPr>
-      <w:bookmarkStart w:id="22" w:name="_Toc172718817"/>
-      <w:r>
-        <w:t>Passing a String</w:t>
-      </w:r>
-      <w:bookmarkEnd w:id="22"/>
     </w:p>
     <w:p>
       <w:r>
@@ -3524,8 +3615,8 @@
         <w:t>Parent Component:</w:t>
       </w:r>
     </w:p>
-    <w:bookmarkStart w:id="23" w:name="_MON_1782635894"/>
-    <w:bookmarkEnd w:id="23"/>
+    <w:bookmarkStart w:id="22" w:name="_MON_1782635894"/>
+    <w:bookmarkEnd w:id="22"/>
     <w:p>
       <w:pPr>
         <w:rPr>
@@ -3541,7 +3632,7 @@
           <v:shape id="_x0000_i1037" type="#_x0000_t75" style="width:423.75pt;height:234pt" o:ole="" fillcolor="#2d0922">
             <v:imagedata r:id="rId32" o:title=""/>
           </v:shape>
-          <o:OLEObject Type="Embed" ProgID="Word.Document.12" ShapeID="_x0000_i1037" DrawAspect="Content" ObjectID="_1783331666" r:id="rId33">
+          <o:OLEObject Type="Embed" ProgID="Word.Document.12" ShapeID="_x0000_i1037" DrawAspect="Content" ObjectID="_1783418954" r:id="rId33">
             <o:FieldCodes>\s</o:FieldCodes>
           </o:OLEObject>
         </w:object>
@@ -3568,8 +3659,8 @@
         <w:t>Child Component:</w:t>
       </w:r>
     </w:p>
-    <w:bookmarkStart w:id="24" w:name="_MON_1782635844"/>
-    <w:bookmarkEnd w:id="24"/>
+    <w:bookmarkStart w:id="23" w:name="_MON_1782635844"/>
+    <w:bookmarkEnd w:id="23"/>
     <w:p>
       <w:pPr>
         <w:rPr>
@@ -3585,7 +3676,7 @@
           <v:shape id="_x0000_i1038" type="#_x0000_t75" style="width:423.75pt;height:216.75pt" o:ole="" fillcolor="#2d0922">
             <v:imagedata r:id="rId34" o:title=""/>
           </v:shape>
-          <o:OLEObject Type="Embed" ProgID="Word.Document.12" ShapeID="_x0000_i1038" DrawAspect="Content" ObjectID="_1783331667" r:id="rId35">
+          <o:OLEObject Type="Embed" ProgID="Word.Document.12" ShapeID="_x0000_i1038" DrawAspect="Content" ObjectID="_1783418955" r:id="rId35">
             <o:FieldCodes>\s</o:FieldCodes>
           </o:OLEObject>
         </w:object>
@@ -3595,7 +3686,7 @@
       <w:pPr>
         <w:pStyle w:val="Heading3"/>
       </w:pPr>
-      <w:bookmarkStart w:id="25" w:name="_Toc172718818"/>
+      <w:bookmarkStart w:id="24" w:name="_Toc172805607"/>
       <w:r>
         <w:lastRenderedPageBreak/>
         <w:t>Passing an Object</w:t>
@@ -3603,7 +3694,7 @@
       <w:r>
         <w:t>:</w:t>
       </w:r>
-      <w:bookmarkEnd w:id="25"/>
+      <w:bookmarkEnd w:id="24"/>
     </w:p>
     <w:p>
       <w:pPr>
@@ -3626,8 +3717,8 @@
         <w:t>Parent Component:</w:t>
       </w:r>
     </w:p>
-    <w:bookmarkStart w:id="26" w:name="_MON_1782755800"/>
-    <w:bookmarkEnd w:id="26"/>
+    <w:bookmarkStart w:id="25" w:name="_MON_1782755800"/>
+    <w:bookmarkEnd w:id="25"/>
     <w:p>
       <w:pPr>
         <w:rPr>
@@ -3643,7 +3734,7 @@
           <v:shape id="_x0000_i1039" type="#_x0000_t75" style="width:423.75pt;height:306pt" o:ole="" fillcolor="#2d0922">
             <v:imagedata r:id="rId36" o:title=""/>
           </v:shape>
-          <o:OLEObject Type="Embed" ProgID="Word.Document.12" ShapeID="_x0000_i1039" DrawAspect="Content" ObjectID="_1783331668" r:id="rId37">
+          <o:OLEObject Type="Embed" ProgID="Word.Document.12" ShapeID="_x0000_i1039" DrawAspect="Content" ObjectID="_1783418956" r:id="rId37">
             <o:FieldCodes>\s</o:FieldCodes>
           </o:OLEObject>
         </w:object>
@@ -3673,14 +3764,14 @@
       <w:r>
         <w:t xml:space="preserve"> </w:t>
       </w:r>
-      <w:bookmarkStart w:id="27" w:name="_MON_1782755758"/>
-      <w:bookmarkEnd w:id="27"/>
+      <w:bookmarkStart w:id="26" w:name="_MON_1782755758"/>
+      <w:bookmarkEnd w:id="26"/>
       <w:r>
         <w:object w:dxaOrig="8475" w:dyaOrig="5745" w14:anchorId="4FE0387B">
           <v:shape id="_x0000_i1040" type="#_x0000_t75" style="width:423.75pt;height:287.25pt" o:ole="" fillcolor="#2d0922">
             <v:imagedata r:id="rId38" o:title=""/>
           </v:shape>
-          <o:OLEObject Type="Embed" ProgID="Word.Document.12" ShapeID="_x0000_i1040" DrawAspect="Content" ObjectID="_1783331669" r:id="rId39">
+          <o:OLEObject Type="Embed" ProgID="Word.Document.12" ShapeID="_x0000_i1040" DrawAspect="Content" ObjectID="_1783418957" r:id="rId39">
             <o:FieldCodes>\s</o:FieldCodes>
           </o:OLEObject>
         </w:object>
@@ -3710,7 +3801,7 @@
       <w:pPr>
         <w:pStyle w:val="Heading3"/>
       </w:pPr>
-      <w:bookmarkStart w:id="28" w:name="_Toc172718819"/>
+      <w:bookmarkStart w:id="27" w:name="_Toc172805608"/>
       <w:r>
         <w:lastRenderedPageBreak/>
         <w:t>Passing a Function</w:t>
@@ -3718,7 +3809,7 @@
       <w:r>
         <w:t>:</w:t>
       </w:r>
-      <w:bookmarkEnd w:id="28"/>
+      <w:bookmarkEnd w:id="27"/>
     </w:p>
     <w:p>
       <w:pPr>
@@ -3741,8 +3832,8 @@
         <w:t>Parent Component:</w:t>
       </w:r>
     </w:p>
-    <w:bookmarkStart w:id="29" w:name="_MON_1782757380"/>
-    <w:bookmarkEnd w:id="29"/>
+    <w:bookmarkStart w:id="28" w:name="_MON_1782757380"/>
+    <w:bookmarkEnd w:id="28"/>
     <w:p>
       <w:pPr>
         <w:rPr>
@@ -3758,7 +3849,7 @@
           <v:shape id="_x0000_i1041" type="#_x0000_t75" style="width:423.75pt;height:324pt" o:ole="" fillcolor="#2d0922">
             <v:imagedata r:id="rId40" o:title=""/>
           </v:shape>
-          <o:OLEObject Type="Embed" ProgID="Word.Document.12" ShapeID="_x0000_i1041" DrawAspect="Content" ObjectID="_1783331670" r:id="rId41">
+          <o:OLEObject Type="Embed" ProgID="Word.Document.12" ShapeID="_x0000_i1041" DrawAspect="Content" ObjectID="_1783418958" r:id="rId41">
             <o:FieldCodes>\s</o:FieldCodes>
           </o:OLEObject>
         </w:object>
@@ -3779,14 +3870,14 @@
       <w:r>
         <w:t xml:space="preserve"> </w:t>
       </w:r>
-      <w:bookmarkStart w:id="30" w:name="_MON_1782757459"/>
-      <w:bookmarkEnd w:id="30"/>
+      <w:bookmarkStart w:id="29" w:name="_MON_1782757459"/>
+      <w:bookmarkEnd w:id="29"/>
       <w:r>
         <w:object w:dxaOrig="8475" w:dyaOrig="5051" w14:anchorId="5E557973">
           <v:shape id="_x0000_i1042" type="#_x0000_t75" style="width:423.75pt;height:252.75pt" o:ole="" fillcolor="#2d0922">
             <v:imagedata r:id="rId42" o:title=""/>
           </v:shape>
-          <o:OLEObject Type="Embed" ProgID="Word.Document.12" ShapeID="_x0000_i1042" DrawAspect="Content" ObjectID="_1783331671" r:id="rId43">
+          <o:OLEObject Type="Embed" ProgID="Word.Document.12" ShapeID="_x0000_i1042" DrawAspect="Content" ObjectID="_1783418959" r:id="rId43">
             <o:FieldCodes>\s</o:FieldCodes>
           </o:OLEObject>
         </w:object>
@@ -3804,7 +3895,7 @@
       <w:pPr>
         <w:pStyle w:val="Heading2"/>
       </w:pPr>
-      <w:bookmarkStart w:id="31" w:name="_Toc172718820"/>
+      <w:bookmarkStart w:id="30" w:name="_Toc172805609"/>
       <w:r>
         <w:lastRenderedPageBreak/>
         <w:t>Managing C</w:t>
@@ -3813,17 +3904,17 @@
         <w:tab/>
         <w:t>lick Event:</w:t>
       </w:r>
+      <w:bookmarkEnd w:id="30"/>
+    </w:p>
+    <w:p>
+      <w:pPr>
+        <w:pStyle w:val="Heading3"/>
+      </w:pPr>
+      <w:bookmarkStart w:id="31" w:name="_Toc172805610"/>
+      <w:r>
+        <w:t>Wrong Way:</w:t>
+      </w:r>
       <w:bookmarkEnd w:id="31"/>
-    </w:p>
-    <w:p>
-      <w:pPr>
-        <w:pStyle w:val="Heading3"/>
-      </w:pPr>
-      <w:bookmarkStart w:id="32" w:name="_Toc172718821"/>
-      <w:r>
-        <w:t>Wrong Way:</w:t>
-      </w:r>
-      <w:bookmarkEnd w:id="32"/>
     </w:p>
     <w:p>
       <w:r>
@@ -3864,8 +3955,8 @@
         <w:t xml:space="preserve"> Component:</w:t>
       </w:r>
     </w:p>
-    <w:bookmarkStart w:id="33" w:name="_MON_1782758264"/>
-    <w:bookmarkEnd w:id="33"/>
+    <w:bookmarkStart w:id="32" w:name="_MON_1782758264"/>
+    <w:bookmarkEnd w:id="32"/>
     <w:p>
       <w:pPr>
         <w:rPr>
@@ -3881,7 +3972,7 @@
           <v:shape id="_x0000_i1043" type="#_x0000_t75" style="width:423.75pt;height:224.25pt" o:ole="" fillcolor="#2d0922">
             <v:imagedata r:id="rId44" o:title=""/>
           </v:shape>
-          <o:OLEObject Type="Embed" ProgID="Word.Document.12" ShapeID="_x0000_i1043" DrawAspect="Content" ObjectID="_1783331672" r:id="rId45">
+          <o:OLEObject Type="Embed" ProgID="Word.Document.12" ShapeID="_x0000_i1043" DrawAspect="Content" ObjectID="_1783418960" r:id="rId45">
             <o:FieldCodes>\s</o:FieldCodes>
           </o:OLEObject>
         </w:object>
@@ -3933,14 +4024,14 @@
       <w:r>
         <w:t xml:space="preserve"> </w:t>
       </w:r>
-      <w:bookmarkStart w:id="34" w:name="_MON_1782758416"/>
-      <w:bookmarkEnd w:id="34"/>
+      <w:bookmarkStart w:id="33" w:name="_MON_1782758416"/>
+      <w:bookmarkEnd w:id="33"/>
       <w:r>
         <w:object w:dxaOrig="8475" w:dyaOrig="2891" w14:anchorId="3140CB2A">
           <v:shape id="_x0000_i1044" type="#_x0000_t75" style="width:423.75pt;height:144.75pt" o:ole="" fillcolor="#2d0922">
             <v:imagedata r:id="rId46" o:title=""/>
           </v:shape>
-          <o:OLEObject Type="Embed" ProgID="Word.Document.12" ShapeID="_x0000_i1044" DrawAspect="Content" ObjectID="_1783331673" r:id="rId47">
+          <o:OLEObject Type="Embed" ProgID="Word.Document.12" ShapeID="_x0000_i1044" DrawAspect="Content" ObjectID="_1783418961" r:id="rId47">
             <o:FieldCodes>\s</o:FieldCodes>
           </o:OLEObject>
         </w:object>
@@ -3953,12 +4044,12 @@
       <w:pPr>
         <w:pStyle w:val="Heading3"/>
       </w:pPr>
-      <w:bookmarkStart w:id="35" w:name="_Toc172718822"/>
+      <w:bookmarkStart w:id="34" w:name="_Toc172805611"/>
       <w:r>
         <w:lastRenderedPageBreak/>
         <w:t>Correct Way By Using Arrow Function:</w:t>
       </w:r>
-      <w:bookmarkEnd w:id="35"/>
+      <w:bookmarkEnd w:id="34"/>
     </w:p>
     <w:p>
       <w:r>
@@ -4006,14 +4097,14 @@
       <w:r>
         <w:t xml:space="preserve"> </w:t>
       </w:r>
-      <w:bookmarkStart w:id="36" w:name="_MON_1782905280"/>
-      <w:bookmarkEnd w:id="36"/>
+      <w:bookmarkStart w:id="35" w:name="_MON_1782905280"/>
+      <w:bookmarkEnd w:id="35"/>
       <w:r>
         <w:object w:dxaOrig="8475" w:dyaOrig="3611" w14:anchorId="60262519">
           <v:shape id="_x0000_i1045" type="#_x0000_t75" style="width:423.75pt;height:180.75pt" o:ole="" fillcolor="#2d0922">
             <v:imagedata r:id="rId48" o:title=""/>
           </v:shape>
-          <o:OLEObject Type="Embed" ProgID="Word.Document.12" ShapeID="_x0000_i1045" DrawAspect="Content" ObjectID="_1783331674" r:id="rId49">
+          <o:OLEObject Type="Embed" ProgID="Word.Document.12" ShapeID="_x0000_i1045" DrawAspect="Content" ObjectID="_1783418962" r:id="rId49">
             <o:FieldCodes>\s</o:FieldCodes>
           </o:OLEObject>
         </w:object>
@@ -4023,21 +4114,21 @@
       <w:pPr>
         <w:pStyle w:val="Heading3"/>
       </w:pPr>
-      <w:bookmarkStart w:id="37" w:name="_Toc172718823"/>
+      <w:bookmarkStart w:id="36" w:name="_Toc172805612"/>
       <w:r>
         <w:t>Correct Way By Using Regular Function:</w:t>
       </w:r>
-      <w:bookmarkEnd w:id="37"/>
-    </w:p>
-    <w:bookmarkStart w:id="38" w:name="_MON_1782907830"/>
-    <w:bookmarkEnd w:id="38"/>
+      <w:bookmarkEnd w:id="36"/>
+    </w:p>
+    <w:bookmarkStart w:id="37" w:name="_MON_1782907830"/>
+    <w:bookmarkEnd w:id="37"/>
     <w:p>
       <w:r>
         <w:object w:dxaOrig="8475" w:dyaOrig="6390" w14:anchorId="220156B5">
           <v:shape id="_x0000_i1046" type="#_x0000_t75" style="width:423.75pt;height:319.5pt" o:ole="" fillcolor="#2d0922">
             <v:imagedata r:id="rId50" o:title=""/>
           </v:shape>
-          <o:OLEObject Type="Embed" ProgID="Word.Document.12" ShapeID="_x0000_i1046" DrawAspect="Content" ObjectID="_1783331675" r:id="rId51">
+          <o:OLEObject Type="Embed" ProgID="Word.Document.12" ShapeID="_x0000_i1046" DrawAspect="Content" ObjectID="_1783418963" r:id="rId51">
             <o:FieldCodes>\s</o:FieldCodes>
           </o:OLEObject>
         </w:object>
@@ -4057,12 +4148,12 @@
       <w:pPr>
         <w:pStyle w:val="Heading2"/>
       </w:pPr>
-      <w:bookmarkStart w:id="39" w:name="_Toc172718824"/>
+      <w:bookmarkStart w:id="38" w:name="_Toc172805613"/>
       <w:r>
         <w:lastRenderedPageBreak/>
         <w:t>File structure of this chapter:</w:t>
       </w:r>
-      <w:bookmarkEnd w:id="39"/>
+      <w:bookmarkEnd w:id="38"/>
     </w:p>
     <w:p>
       <w:r>
@@ -4091,7 +4182,7 @@
       <w:pPr>
         <w:pStyle w:val="Heading2"/>
       </w:pPr>
-      <w:bookmarkStart w:id="40" w:name="_Toc172718825"/>
+      <w:bookmarkStart w:id="39" w:name="_Toc172805614"/>
       <w:proofErr w:type="spellStart"/>
       <w:r>
         <w:lastRenderedPageBreak/>
@@ -4101,7 +4192,7 @@
       <w:r>
         <w:t xml:space="preserve"> of this chapter:</w:t>
       </w:r>
-      <w:bookmarkEnd w:id="40"/>
+      <w:bookmarkEnd w:id="39"/>
     </w:p>
     <w:p>
       <w:r>
@@ -4116,11 +4207,11 @@
       <w:pPr>
         <w:pStyle w:val="Heading2"/>
       </w:pPr>
-      <w:bookmarkStart w:id="41" w:name="_Toc172718826"/>
+      <w:bookmarkStart w:id="40" w:name="_Toc172805615"/>
       <w:r>
         <w:t>Main.jsx of this chapter:</w:t>
       </w:r>
-      <w:bookmarkEnd w:id="41"/>
+      <w:bookmarkEnd w:id="40"/>
     </w:p>
     <w:p>
       <w:r>
@@ -4138,7 +4229,7 @@
           <w:rStyle w:val="Heading2Char"/>
         </w:rPr>
       </w:pPr>
-      <w:bookmarkStart w:id="42" w:name="_Toc172718827"/>
+      <w:bookmarkStart w:id="41" w:name="_Toc172805616"/>
       <w:r>
         <w:rPr>
           <w:rStyle w:val="Heading2Char"/>
@@ -4158,7 +4249,7 @@
         </w:rPr>
         <w:t>:</w:t>
       </w:r>
-      <w:bookmarkEnd w:id="42"/>
+      <w:bookmarkEnd w:id="41"/>
     </w:p>
     <w:p>
       <w:r>
@@ -4229,7 +4320,7 @@
           <w:szCs w:val="32"/>
         </w:rPr>
       </w:pPr>
-      <w:bookmarkStart w:id="43" w:name="_Toc172718828"/>
+      <w:bookmarkStart w:id="42" w:name="_Toc172805617"/>
       <w:r>
         <w:rPr>
           <w:sz w:val="32"/>
@@ -4245,7 +4336,7 @@
         </w:rPr>
         <w:t>:</w:t>
       </w:r>
-      <w:bookmarkEnd w:id="43"/>
+      <w:bookmarkEnd w:id="42"/>
     </w:p>
     <w:p>
       <w:pPr>
@@ -4255,7 +4346,7 @@
           <w:numId w:val="10"/>
         </w:numPr>
       </w:pPr>
-      <w:bookmarkStart w:id="44" w:name="_Toc172718829"/>
+      <w:bookmarkStart w:id="43" w:name="_Toc172805618"/>
       <w:proofErr w:type="gramStart"/>
       <w:r>
         <w:t>useR</w:t>
@@ -4263,25 +4354,25 @@
       <w:r>
         <w:t>ef</w:t>
       </w:r>
+      <w:bookmarkEnd w:id="43"/>
+      <w:proofErr w:type="gramEnd"/>
+    </w:p>
+    <w:p>
+      <w:pPr>
+        <w:pStyle w:val="Heading3"/>
+      </w:pPr>
+      <w:bookmarkStart w:id="44" w:name="_Toc172805619"/>
+      <w:r>
+        <w:t xml:space="preserve">Changing the </w:t>
+      </w:r>
+      <w:proofErr w:type="spellStart"/>
+      <w:r>
+        <w:t>inner</w:t>
+      </w:r>
+      <w:r>
+        <w:t>Text</w:t>
+      </w:r>
       <w:bookmarkEnd w:id="44"/>
-      <w:proofErr w:type="gramEnd"/>
-    </w:p>
-    <w:p>
-      <w:pPr>
-        <w:pStyle w:val="Heading3"/>
-      </w:pPr>
-      <w:bookmarkStart w:id="45" w:name="_Toc172718830"/>
-      <w:r>
-        <w:t xml:space="preserve">Changing the </w:t>
-      </w:r>
-      <w:proofErr w:type="spellStart"/>
-      <w:r>
-        <w:t>inner</w:t>
-      </w:r>
-      <w:r>
-        <w:t>Text</w:t>
-      </w:r>
-      <w:bookmarkEnd w:id="45"/>
       <w:proofErr w:type="spellEnd"/>
     </w:p>
     <w:p>
@@ -4305,15 +4396,15 @@
         <w:t>1_useRef_InnerText.jsx file:</w:t>
       </w:r>
     </w:p>
-    <w:bookmarkStart w:id="46" w:name="_MON_1782995173"/>
-    <w:bookmarkEnd w:id="46"/>
+    <w:bookmarkStart w:id="45" w:name="_MON_1782995173"/>
+    <w:bookmarkEnd w:id="45"/>
     <w:p>
       <w:r>
         <w:object w:dxaOrig="8475" w:dyaOrig="5040" w14:anchorId="1FAA02DE">
           <v:shape id="_x0000_i1050" type="#_x0000_t75" style="width:423.75pt;height:252pt" o:ole="" fillcolor="#2d0922">
             <v:imagedata r:id="rId56" o:title=""/>
           </v:shape>
-          <o:OLEObject Type="Embed" ProgID="Word.Document.12" ShapeID="_x0000_i1050" DrawAspect="Content" ObjectID="_1783331676" r:id="rId57">
+          <o:OLEObject Type="Embed" ProgID="Word.Document.12" ShapeID="_x0000_i1050" DrawAspect="Content" ObjectID="_1783418964" r:id="rId57">
             <o:FieldCodes>\s</o:FieldCodes>
           </o:OLEObject>
         </w:object>
@@ -4350,15 +4441,15 @@
         <w:t>.jsx file:</w:t>
       </w:r>
     </w:p>
-    <w:bookmarkStart w:id="47" w:name="_MON_1782995237"/>
-    <w:bookmarkEnd w:id="47"/>
+    <w:bookmarkStart w:id="46" w:name="_MON_1782995237"/>
+    <w:bookmarkEnd w:id="46"/>
     <w:p>
       <w:r>
         <w:object w:dxaOrig="8475" w:dyaOrig="4050" w14:anchorId="47E967D2">
           <v:shape id="_x0000_i1051" type="#_x0000_t75" style="width:423.75pt;height:202.5pt" o:ole="" fillcolor="#2d0922">
             <v:imagedata r:id="rId58" o:title=""/>
           </v:shape>
-          <o:OLEObject Type="Embed" ProgID="Word.Document.12" ShapeID="_x0000_i1051" DrawAspect="Content" ObjectID="_1783331677" r:id="rId59">
+          <o:OLEObject Type="Embed" ProgID="Word.Document.12" ShapeID="_x0000_i1051" DrawAspect="Content" ObjectID="_1783418965" r:id="rId59">
             <o:FieldCodes>\s</o:FieldCodes>
           </o:OLEObject>
         </w:object>
@@ -4386,8 +4477,8 @@
         <w:t>Main.jsx file:</w:t>
       </w:r>
     </w:p>
-    <w:bookmarkStart w:id="48" w:name="_MON_1782995452"/>
-    <w:bookmarkEnd w:id="48"/>
+    <w:bookmarkStart w:id="47" w:name="_MON_1782995452"/>
+    <w:bookmarkEnd w:id="47"/>
     <w:p>
       <w:pPr>
         <w:rPr>
@@ -4403,7 +4494,7 @@
           <v:shape id="_x0000_i1052" type="#_x0000_t75" style="width:423.75pt;height:235.5pt" o:ole="" fillcolor="#2d0922">
             <v:imagedata r:id="rId60" o:title=""/>
           </v:shape>
-          <o:OLEObject Type="Embed" ProgID="Word.Document.12" ShapeID="_x0000_i1052" DrawAspect="Content" ObjectID="_1783331678" r:id="rId61">
+          <o:OLEObject Type="Embed" ProgID="Word.Document.12" ShapeID="_x0000_i1052" DrawAspect="Content" ObjectID="_1783418966" r:id="rId61">
             <o:FieldCodes>\s</o:FieldCodes>
           </o:OLEObject>
         </w:object>
@@ -4413,21 +4504,21 @@
       <w:pPr>
         <w:pStyle w:val="Heading3"/>
       </w:pPr>
-      <w:bookmarkStart w:id="49" w:name="_Toc172718831"/>
+      <w:bookmarkStart w:id="48" w:name="_Toc172805620"/>
       <w:r>
         <w:t>Changing the innerHtml</w:t>
       </w:r>
-      <w:bookmarkEnd w:id="49"/>
-    </w:p>
-    <w:bookmarkStart w:id="50" w:name="_MON_1782995940"/>
-    <w:bookmarkEnd w:id="50"/>
+      <w:bookmarkEnd w:id="48"/>
+    </w:p>
+    <w:bookmarkStart w:id="49" w:name="_MON_1782995940"/>
+    <w:bookmarkEnd w:id="49"/>
     <w:p>
       <w:r>
         <w:object w:dxaOrig="8475" w:dyaOrig="5411" w14:anchorId="390FB554">
           <v:shape id="_x0000_i1053" type="#_x0000_t75" style="width:423.75pt;height:270.75pt" o:ole="" fillcolor="#2d0922">
             <v:imagedata r:id="rId62" o:title=""/>
           </v:shape>
-          <o:OLEObject Type="Embed" ProgID="Word.Document.12" ShapeID="_x0000_i1053" DrawAspect="Content" ObjectID="_1783331679" r:id="rId63">
+          <o:OLEObject Type="Embed" ProgID="Word.Document.12" ShapeID="_x0000_i1053" DrawAspect="Content" ObjectID="_1783418967" r:id="rId63">
             <o:FieldCodes>\s</o:FieldCodes>
           </o:OLEObject>
         </w:object>
@@ -4438,12 +4529,12 @@
       <w:pPr>
         <w:pStyle w:val="Heading3"/>
       </w:pPr>
-      <w:bookmarkStart w:id="51" w:name="_Toc172718832"/>
+      <w:bookmarkStart w:id="50" w:name="_Toc172805621"/>
       <w:r>
         <w:lastRenderedPageBreak/>
         <w:t>Compile Results:</w:t>
       </w:r>
-      <w:bookmarkEnd w:id="51"/>
+      <w:bookmarkEnd w:id="50"/>
     </w:p>
     <w:p>
       <w:pPr>
@@ -4589,7 +4680,7 @@
       <w:pPr>
         <w:pStyle w:val="Heading3"/>
       </w:pPr>
-      <w:bookmarkStart w:id="52" w:name="_Toc172718833"/>
+      <w:bookmarkStart w:id="51" w:name="_Toc172805622"/>
       <w:r>
         <w:lastRenderedPageBreak/>
         <w:t xml:space="preserve">Changing the </w:t>
@@ -4602,7 +4693,7 @@
       <w:r>
         <w:t xml:space="preserve"> or HTML by arrow function:</w:t>
       </w:r>
-      <w:bookmarkEnd w:id="52"/>
+      <w:bookmarkEnd w:id="51"/>
     </w:p>
     <w:p>
       <w:pPr>
@@ -4628,15 +4719,15 @@
         <w:t>Don’t forgot to remove “current” keyword</w:t>
       </w:r>
     </w:p>
-    <w:bookmarkStart w:id="53" w:name="_MON_1782996455"/>
-    <w:bookmarkEnd w:id="53"/>
+    <w:bookmarkStart w:id="52" w:name="_MON_1782996455"/>
+    <w:bookmarkEnd w:id="52"/>
     <w:p>
       <w:r>
         <w:object w:dxaOrig="8475" w:dyaOrig="6825" w14:anchorId="2B9A5131">
           <v:shape id="_x0000_i1055" type="#_x0000_t75" style="width:423.75pt;height:341.25pt" o:ole="" fillcolor="#2d0922">
             <v:imagedata r:id="rId66" o:title=""/>
           </v:shape>
-          <o:OLEObject Type="Embed" ProgID="Word.Document.12" ShapeID="_x0000_i1055" DrawAspect="Content" ObjectID="_1783331680" r:id="rId67">
+          <o:OLEObject Type="Embed" ProgID="Word.Document.12" ShapeID="_x0000_i1055" DrawAspect="Content" ObjectID="_1783418968" r:id="rId67">
             <o:FieldCodes>\s</o:FieldCodes>
           </o:OLEObject>
         </w:object>
@@ -4649,12 +4740,12 @@
       <w:pPr>
         <w:pStyle w:val="Heading3"/>
       </w:pPr>
-      <w:bookmarkStart w:id="54" w:name="_Toc172718834"/>
+      <w:bookmarkStart w:id="53" w:name="_Toc172805623"/>
       <w:r>
         <w:lastRenderedPageBreak/>
         <w:t>Setting Attributes:</w:t>
       </w:r>
-      <w:bookmarkEnd w:id="54"/>
+      <w:bookmarkEnd w:id="53"/>
     </w:p>
     <w:p>
       <w:r>
@@ -4669,15 +4760,15 @@
         <w:t>’ and Height of an image, when a button is clicked:</w:t>
       </w:r>
     </w:p>
-    <w:bookmarkStart w:id="55" w:name="_MON_1783085994"/>
-    <w:bookmarkEnd w:id="55"/>
+    <w:bookmarkStart w:id="54" w:name="_MON_1783085994"/>
+    <w:bookmarkEnd w:id="54"/>
     <w:p>
       <w:r>
         <w:object w:dxaOrig="8475" w:dyaOrig="7957" w14:anchorId="3A5DD7E7">
           <v:shape id="_x0000_i1056" type="#_x0000_t75" style="width:423.75pt;height:397.5pt" o:ole="" fillcolor="#2d0922">
             <v:imagedata r:id="rId68" o:title=""/>
           </v:shape>
-          <o:OLEObject Type="Embed" ProgID="Word.Document.12" ShapeID="_x0000_i1056" DrawAspect="Content" ObjectID="_1783331681" r:id="rId69">
+          <o:OLEObject Type="Embed" ProgID="Word.Document.12" ShapeID="_x0000_i1056" DrawAspect="Content" ObjectID="_1783418969" r:id="rId69">
             <o:FieldCodes>\s</o:FieldCodes>
           </o:OLEObject>
         </w:object>
@@ -4701,27 +4792,27 @@
       <w:pPr>
         <w:pStyle w:val="Heading3"/>
       </w:pPr>
-      <w:bookmarkStart w:id="56" w:name="_Toc172718835"/>
+      <w:bookmarkStart w:id="55" w:name="_Toc172805624"/>
       <w:r>
         <w:lastRenderedPageBreak/>
         <w:t>Input Elements:</w:t>
       </w:r>
-      <w:bookmarkEnd w:id="56"/>
+      <w:bookmarkEnd w:id="55"/>
     </w:p>
     <w:p>
       <w:r>
         <w:t>This code will get the first name and last name, which are entered in the placeholder, and then show them when a button is clicked</w:t>
       </w:r>
     </w:p>
-    <w:bookmarkStart w:id="57" w:name="_MON_1783087865"/>
-    <w:bookmarkEnd w:id="57"/>
+    <w:bookmarkStart w:id="56" w:name="_MON_1783087865"/>
+    <w:bookmarkEnd w:id="56"/>
     <w:p>
       <w:r>
         <w:object w:dxaOrig="8475" w:dyaOrig="9011" w14:anchorId="0C45216A">
           <v:shape id="_x0000_i1057" type="#_x0000_t75" style="width:423.75pt;height:450.75pt" o:ole="" fillcolor="#2d0922">
             <v:imagedata r:id="rId70" o:title=""/>
           </v:shape>
-          <o:OLEObject Type="Embed" ProgID="Word.Document.12" ShapeID="_x0000_i1057" DrawAspect="Content" ObjectID="_1783331682" r:id="rId71">
+          <o:OLEObject Type="Embed" ProgID="Word.Document.12" ShapeID="_x0000_i1057" DrawAspect="Content" ObjectID="_1783418970" r:id="rId71">
             <o:FieldCodes>\s</o:FieldCodes>
           </o:OLEObject>
         </w:object>
@@ -4753,12 +4844,12 @@
       <w:pPr>
         <w:pStyle w:val="Heading3"/>
       </w:pPr>
-      <w:bookmarkStart w:id="58" w:name="_Toc172718836"/>
+      <w:bookmarkStart w:id="57" w:name="_Toc172805625"/>
       <w:r>
         <w:lastRenderedPageBreak/>
         <w:t>Working with Css:</w:t>
       </w:r>
-      <w:bookmarkEnd w:id="58"/>
+      <w:bookmarkEnd w:id="57"/>
     </w:p>
     <w:p>
       <w:r>
@@ -4780,15 +4871,15 @@
         <w:t>Main.jsx:</w:t>
       </w:r>
     </w:p>
-    <w:bookmarkStart w:id="59" w:name="_MON_1783169943"/>
-    <w:bookmarkEnd w:id="59"/>
+    <w:bookmarkStart w:id="58" w:name="_MON_1783169943"/>
+    <w:bookmarkEnd w:id="58"/>
     <w:p>
       <w:r>
         <w:object w:dxaOrig="8475" w:dyaOrig="4950" w14:anchorId="6E6E8661">
           <v:shape id="_x0000_i1058" type="#_x0000_t75" style="width:423.75pt;height:247.5pt" o:ole="" fillcolor="#2d0922">
             <v:imagedata r:id="rId72" o:title=""/>
           </v:shape>
-          <o:OLEObject Type="Embed" ProgID="Word.Document.12" ShapeID="_x0000_i1058" DrawAspect="Content" ObjectID="_1783331683" r:id="rId73">
+          <o:OLEObject Type="Embed" ProgID="Word.Document.12" ShapeID="_x0000_i1058" DrawAspect="Content" ObjectID="_1783418971" r:id="rId73">
             <o:FieldCodes>\s</o:FieldCodes>
           </o:OLEObject>
         </w:object>
@@ -4811,15 +4902,15 @@
         <w:t>, and it will be changed to red:</w:t>
       </w:r>
     </w:p>
-    <w:bookmarkStart w:id="60" w:name="_MON_1783176719"/>
-    <w:bookmarkEnd w:id="60"/>
+    <w:bookmarkStart w:id="59" w:name="_MON_1783176719"/>
+    <w:bookmarkEnd w:id="59"/>
     <w:p>
       <w:r>
         <w:object w:dxaOrig="8475" w:dyaOrig="6131" w14:anchorId="30128B58">
           <v:shape id="_x0000_i1059" type="#_x0000_t75" style="width:423.75pt;height:306.75pt" o:ole="" fillcolor="#2d0922">
             <v:imagedata r:id="rId74" o:title=""/>
           </v:shape>
-          <o:OLEObject Type="Embed" ProgID="Word.Document.12" ShapeID="_x0000_i1059" DrawAspect="Content" ObjectID="_1783331684" r:id="rId75">
+          <o:OLEObject Type="Embed" ProgID="Word.Document.12" ShapeID="_x0000_i1059" DrawAspect="Content" ObjectID="_1783418972" r:id="rId75">
             <o:FieldCodes>\s</o:FieldCodes>
           </o:OLEObject>
         </w:object>
@@ -4837,22 +4928,22 @@
       <w:pPr>
         <w:pStyle w:val="Heading3"/>
       </w:pPr>
-      <w:bookmarkStart w:id="61" w:name="_Toc172718837"/>
+      <w:bookmarkStart w:id="60" w:name="_Toc172805626"/>
       <w:r>
         <w:lastRenderedPageBreak/>
         <w:t>UseRef and Caching</w:t>
       </w:r>
-      <w:bookmarkEnd w:id="61"/>
-    </w:p>
-    <w:bookmarkStart w:id="62" w:name="_MON_1783178556"/>
-    <w:bookmarkEnd w:id="62"/>
+      <w:bookmarkEnd w:id="60"/>
+    </w:p>
+    <w:bookmarkStart w:id="61" w:name="_MON_1783178556"/>
+    <w:bookmarkEnd w:id="61"/>
     <w:p>
       <w:r>
         <w:object w:dxaOrig="8475" w:dyaOrig="11160" w14:anchorId="4DEB1B0D">
           <v:shape id="_x0000_i1060" type="#_x0000_t75" style="width:423.75pt;height:558pt" o:ole="" fillcolor="#2d0922">
             <v:imagedata r:id="rId76" o:title=""/>
           </v:shape>
-          <o:OLEObject Type="Embed" ProgID="Word.Document.12" ShapeID="_x0000_i1060" DrawAspect="Content" ObjectID="_1783331685" r:id="rId77">
+          <o:OLEObject Type="Embed" ProgID="Word.Document.12" ShapeID="_x0000_i1060" DrawAspect="Content" ObjectID="_1783418973" r:id="rId77">
             <o:FieldCodes>\s</o:FieldCodes>
           </o:OLEObject>
         </w:object>
@@ -5113,18 +5204,12 @@
           <w:numId w:val="11"/>
         </w:numPr>
       </w:pPr>
-      <w:bookmarkStart w:id="63" w:name="_Toc172718838"/>
+      <w:bookmarkStart w:id="62" w:name="_Toc172805627"/>
       <w:r>
         <w:lastRenderedPageBreak/>
-        <w:t xml:space="preserve">File structure of </w:t>
-      </w:r>
-      <w:r>
-        <w:t>useRef Section</w:t>
-      </w:r>
-      <w:r>
-        <w:t>:</w:t>
-      </w:r>
-      <w:bookmarkEnd w:id="63"/>
+        <w:t>File structure of useRef Section:</w:t>
+      </w:r>
+      <w:bookmarkEnd w:id="62"/>
     </w:p>
     <w:p>
       <w:r>
@@ -5156,7 +5241,7 @@
       <w:pPr>
         <w:pStyle w:val="Heading2"/>
       </w:pPr>
-      <w:bookmarkStart w:id="64" w:name="_Toc172718839"/>
+      <w:bookmarkStart w:id="63" w:name="_Toc172805628"/>
       <w:proofErr w:type="spellStart"/>
       <w:r>
         <w:lastRenderedPageBreak/>
@@ -5166,7 +5251,7 @@
       <w:r>
         <w:t xml:space="preserve"> of this chapter:</w:t>
       </w:r>
-      <w:bookmarkEnd w:id="64"/>
+      <w:bookmarkEnd w:id="63"/>
     </w:p>
     <w:p>
       <w:proofErr w:type="spellStart"/>
@@ -5175,10 +5260,7 @@
       </w:r>
       <w:proofErr w:type="spellEnd"/>
       <w:r>
-        <w:t xml:space="preserve"> of this chapter</w:t>
-      </w:r>
-      <w:r>
-        <w:t xml:space="preserve"> is called `</w:t>
+        <w:t xml:space="preserve"> of this chapter is called `</w:t>
       </w:r>
       <w:r>
         <w:t xml:space="preserve">App_components2_react_hook_useRef </w:t>
@@ -5200,11 +5282,11 @@
       <w:pPr>
         <w:pStyle w:val="Heading2"/>
       </w:pPr>
-      <w:bookmarkStart w:id="65" w:name="_Toc172718840"/>
+      <w:bookmarkStart w:id="64" w:name="_Toc172805629"/>
       <w:r>
         <w:t>Main.jsx of this chapter:</w:t>
       </w:r>
-      <w:bookmarkEnd w:id="65"/>
+      <w:bookmarkEnd w:id="64"/>
     </w:p>
     <w:p>
       <w:r>
@@ -5225,7 +5307,7 @@
           <w:rStyle w:val="Heading2Char"/>
         </w:rPr>
       </w:pPr>
-      <w:bookmarkStart w:id="66" w:name="_Toc172718841"/>
+      <w:bookmarkStart w:id="65" w:name="_Toc172805630"/>
       <w:r>
         <w:rPr>
           <w:rStyle w:val="Heading2Char"/>
@@ -5239,7 +5321,7 @@
         </w:rPr>
         <w:t>:</w:t>
       </w:r>
-      <w:bookmarkEnd w:id="66"/>
+      <w:bookmarkEnd w:id="65"/>
     </w:p>
     <w:p>
       <w:pPr>
@@ -5366,13 +5448,13 @@
       <w:pPr>
         <w:pStyle w:val="Heading2"/>
       </w:pPr>
-      <w:bookmarkStart w:id="67" w:name="_Toc172718842"/>
+      <w:bookmarkStart w:id="66" w:name="_Toc172805631"/>
       <w:proofErr w:type="gramStart"/>
       <w:r>
         <w:lastRenderedPageBreak/>
         <w:t>useState</w:t>
       </w:r>
-      <w:bookmarkEnd w:id="67"/>
+      <w:bookmarkEnd w:id="66"/>
       <w:proofErr w:type="gramEnd"/>
     </w:p>
     <w:p>
@@ -5395,15 +5477,15 @@
         <w:t>This example code will increment the number by one after clicking the button:</w:t>
       </w:r>
     </w:p>
-    <w:bookmarkStart w:id="68" w:name="_MON_1783241622"/>
-    <w:bookmarkEnd w:id="68"/>
+    <w:bookmarkStart w:id="67" w:name="_MON_1783241622"/>
+    <w:bookmarkEnd w:id="67"/>
     <w:p>
       <w:r>
         <w:object w:dxaOrig="8475" w:dyaOrig="6438" w14:anchorId="32BDE211">
           <v:shape id="_x0000_i1061" type="#_x0000_t75" style="width:423.75pt;height:321.75pt" o:ole="" fillcolor="#2d0922">
             <v:imagedata r:id="rId84" o:title=""/>
           </v:shape>
-          <o:OLEObject Type="Embed" ProgID="Word.Document.12" ShapeID="_x0000_i1061" DrawAspect="Content" ObjectID="_1783331686" r:id="rId85">
+          <o:OLEObject Type="Embed" ProgID="Word.Document.12" ShapeID="_x0000_i1061" DrawAspect="Content" ObjectID="_1783418974" r:id="rId85">
             <o:FieldCodes>\s</o:FieldCodes>
           </o:OLEObject>
         </w:object>
@@ -5427,7 +5509,7 @@
       <w:pPr>
         <w:pStyle w:val="Heading3"/>
       </w:pPr>
-      <w:bookmarkStart w:id="69" w:name="_Toc172718843"/>
+      <w:bookmarkStart w:id="68" w:name="_Toc172805632"/>
       <w:r>
         <w:lastRenderedPageBreak/>
         <w:t>Immutable objects</w:t>
@@ -5435,7 +5517,7 @@
       <w:r>
         <w:t>:</w:t>
       </w:r>
-      <w:bookmarkEnd w:id="69"/>
+      <w:bookmarkEnd w:id="68"/>
     </w:p>
     <w:p>
       <w:pPr>
@@ -5464,7 +5546,7 @@
           <v:shape id="_x0000_i1062" type="#_x0000_t75" style="width:423.75pt;height:291.75pt" o:ole="" fillcolor="#2d0922">
             <v:imagedata r:id="rId86" o:title=""/>
           </v:shape>
-          <o:OLEObject Type="Embed" ProgID="Word.Document.12" ShapeID="_x0000_i1062" DrawAspect="Content" ObjectID="_1783331687" r:id="rId87">
+          <o:OLEObject Type="Embed" ProgID="Word.Document.12" ShapeID="_x0000_i1062" DrawAspect="Content" ObjectID="_1783418975" r:id="rId87">
             <o:FieldCodes>\s</o:FieldCodes>
           </o:OLEObject>
         </w:object>
@@ -5528,8 +5610,8 @@
         <w:t>change the `origin` key, after the button is clicked:</w:t>
       </w:r>
     </w:p>
-    <w:bookmarkStart w:id="70" w:name="_MON_1783243984"/>
-    <w:bookmarkEnd w:id="70"/>
+    <w:bookmarkStart w:id="69" w:name="_MON_1783243984"/>
+    <w:bookmarkEnd w:id="69"/>
     <w:p>
       <w:pPr>
         <w:rPr>
@@ -5542,7 +5624,7 @@
           <v:shape id="_x0000_i1063" type="#_x0000_t75" style="width:423.75pt;height:450.75pt" o:ole="" fillcolor="#2d0922">
             <v:imagedata r:id="rId88" o:title=""/>
           </v:shape>
-          <o:OLEObject Type="Embed" ProgID="Word.Document.12" ShapeID="_x0000_i1063" DrawAspect="Content" ObjectID="_1783331688" r:id="rId89">
+          <o:OLEObject Type="Embed" ProgID="Word.Document.12" ShapeID="_x0000_i1063" DrawAspect="Content" ObjectID="_1783418976" r:id="rId89">
             <o:FieldCodes>\s</o:FieldCodes>
           </o:OLEObject>
         </w:object>
@@ -5568,7 +5650,7 @@
       <w:pPr>
         <w:pStyle w:val="Heading3"/>
       </w:pPr>
-      <w:bookmarkStart w:id="71" w:name="_Toc172718844"/>
+      <w:bookmarkStart w:id="70" w:name="_Toc172805633"/>
       <w:r>
         <w:lastRenderedPageBreak/>
         <w:t xml:space="preserve">Immutable </w:t>
@@ -5576,14 +5658,45 @@
       <w:r>
         <w:t>Arrays (Adding to the Array)</w:t>
       </w:r>
+      <w:bookmarkEnd w:id="70"/>
+    </w:p>
+    <w:p>
+      <w:r>
+        <w:t>In this code below a simple ‘To-Do’ app is created:</w:t>
+      </w:r>
+    </w:p>
+    <w:p>
+      <w:r>
+        <w:pict w14:anchorId="00148CA1">
+          <v:shape id="_x0000_i1197" type="#_x0000_t75" style="width:467.25pt;height:510.75pt">
+            <v:imagedata r:id="rId90" o:title="Screenshot 2024-07-25 124450"/>
+          </v:shape>
+        </w:pict>
+      </w:r>
+    </w:p>
+    <w:p/>
+    <w:p>
+      <w:pPr>
+        <w:pStyle w:val="Heading3"/>
+      </w:pPr>
+      <w:bookmarkStart w:id="71" w:name="_Toc172805634"/>
+      <w:bookmarkStart w:id="72" w:name="_GoBack"/>
+      <w:r>
+        <w:lastRenderedPageBreak/>
+        <w:t xml:space="preserve">Immutable Arrays </w:t>
+      </w:r>
+      <w:r>
+        <w:t>(</w:t>
+      </w:r>
+      <w:r>
+        <w:t>Delete Array Element</w:t>
+      </w:r>
+      <w:r>
+        <w:t>)</w:t>
+      </w:r>
       <w:bookmarkEnd w:id="71"/>
     </w:p>
-    <w:p>
-      <w:r>
-        <w:t>In this code below a simple ‘To-Do’ app is created:</w:t>
-      </w:r>
-    </w:p>
-    <w:p/>
+    <w:bookmarkEnd w:id="72"/>
     <w:p>
       <w:pPr>
         <w:rPr>
@@ -5591,6 +5704,9 @@
           <w:bCs/>
         </w:rPr>
       </w:pPr>
+      <w:r>
+        <w:t>In the code below, a new button called ‘Remove Item’ is added, which will trigger a function to delete that specific element from the array holding the to-do list elements.</w:t>
+      </w:r>
     </w:p>
     <w:p>
       <w:pPr>
@@ -5599,7 +5715,97 @@
           <w:bCs/>
         </w:rPr>
       </w:pPr>
-    </w:p>
+      <w:r>
+        <w:rPr>
+          <w:b/>
+          <w:bCs/>
+        </w:rPr>
+        <w:pict w14:anchorId="2D812E0A">
+          <v:shape id="_x0000_i1198" type="#_x0000_t75" style="width:468pt;height:402.75pt">
+            <v:imagedata r:id="rId91" o:title="Screenshot 2024-07-25 124450"/>
+          </v:shape>
+        </w:pict>
+      </w:r>
+    </w:p>
+    <w:p>
+      <w:pPr>
+        <w:rPr>
+          <w:b/>
+          <w:bCs/>
+        </w:rPr>
+      </w:pPr>
+    </w:p>
+    <w:p>
+      <w:pPr>
+        <w:rPr>
+          <w:b/>
+          <w:bCs/>
+        </w:rPr>
+      </w:pPr>
+    </w:p>
+    <w:p>
+      <w:pPr>
+        <w:rPr>
+          <w:b/>
+          <w:bCs/>
+        </w:rPr>
+      </w:pPr>
+    </w:p>
+    <w:p>
+      <w:pPr>
+        <w:rPr>
+          <w:b/>
+          <w:bCs/>
+        </w:rPr>
+      </w:pPr>
+    </w:p>
+    <w:p>
+      <w:pPr>
+        <w:pStyle w:val="Heading3"/>
+      </w:pPr>
+      <w:bookmarkStart w:id="73" w:name="_Toc172805635"/>
+      <w:r>
+        <w:lastRenderedPageBreak/>
+        <w:t>Immutable Arrays (</w:t>
+      </w:r>
+      <w:r>
+        <w:t>Delete Array Element</w:t>
+      </w:r>
+      <w:r>
+        <w:t>)</w:t>
+      </w:r>
+      <w:r>
+        <w:t>*common method:</w:t>
+      </w:r>
+      <w:bookmarkEnd w:id="73"/>
+    </w:p>
+    <w:p>
+      <w:r>
+        <w:t xml:space="preserve">In the code below, </w:t>
+      </w:r>
+      <w:r>
+        <w:t>the ‘</w:t>
+      </w:r>
+      <w:proofErr w:type="spellStart"/>
+      <w:r>
+        <w:t>removeItem</w:t>
+      </w:r>
+      <w:proofErr w:type="spellEnd"/>
+      <w:r>
+        <w:t>’ function method is change and a better way and more common way of deleting an element from an array is illustrated:</w:t>
+      </w:r>
+    </w:p>
+    <w:p/>
+    <w:p>
+      <w:pPr>
+        <w:rPr>
+          <w:b/>
+          <w:bCs/>
+        </w:rPr>
+      </w:pPr>
+    </w:p>
+    <w:p/>
+    <w:p/>
     <w:p>
       <w:pPr>
         <w:rPr>
@@ -5630,7 +5836,7 @@
     <w:p/>
     <w:p/>
     <w:sectPr>
-      <w:footerReference w:type="default" r:id="rId90"/>
+      <w:footerReference w:type="default" r:id="rId92"/>
       <w:pgSz w:w="12240" w:h="15840"/>
       <w:pgMar w:top="1440" w:right="1440" w:bottom="1440" w:left="1440" w:header="720" w:footer="720" w:gutter="0"/>
       <w:cols w:space="720"/>
@@ -5710,7 +5916,6 @@
             <w:dataBinding w:prefixMappings="xmlns:ns0='http://purl.org/dc/elements/1.1/' xmlns:ns1='http://schemas.openxmlformats.org/package/2006/metadata/core-properties' " w:xpath="/ns1:coreProperties[1]/ns0:creator[1]" w:storeItemID="{6C3C8BC8-F283-45AE-878A-BAB7291924A1}"/>
             <w:text/>
           </w:sdtPr>
-          <w:sdtEndPr/>
           <w:sdtContent>
             <w:p>
               <w:pPr>
@@ -5777,7 +5982,7 @@
               <w:noProof/>
               <w:color w:val="FFFFFF" w:themeColor="background1"/>
             </w:rPr>
-            <w:t>2</w:t>
+            <w:t>38</w:t>
           </w:r>
           <w:r>
             <w:rPr>
@@ -7267,7 +7472,7 @@
   <w:style w:type="paragraph" w:default="1" w:styleId="Normal">
     <w:name w:val="Normal"/>
     <w:qFormat/>
-    <w:rsid w:val="00CF37E9"/>
+    <w:rsid w:val="001A6BF6"/>
     <w:pPr>
       <w:ind w:left="720"/>
     </w:pPr>
@@ -8373,7 +8578,6 @@
   </w:compat>
   <w:rsids>
     <w:rsidRoot w:val="007504D0"/>
-    <w:rsid w:val="00091CFD"/>
     <w:rsid w:val="0009518A"/>
     <w:rsid w:val="000D1E23"/>
     <w:rsid w:val="000F3873"/>
@@ -8386,6 +8590,7 @@
     <w:rsid w:val="005E6401"/>
     <w:rsid w:val="00707AB8"/>
     <w:rsid w:val="007504D0"/>
+    <w:rsid w:val="00784A09"/>
     <w:rsid w:val="00817CC0"/>
     <w:rsid w:val="00895B8A"/>
     <w:rsid w:val="009350C8"/>
@@ -9131,7 +9336,7 @@
 </file>
 
 <file path=customXml/itemProps1.xml><?xml version="1.0" encoding="utf-8"?>
-<ds:datastoreItem xmlns:ds="http://schemas.openxmlformats.org/officeDocument/2006/customXml" ds:itemID="{4315A0EB-8521-43D3-9A7F-25B2E4746B85}">
+<ds:datastoreItem xmlns:ds="http://schemas.openxmlformats.org/officeDocument/2006/customXml" ds:itemID="{0631B106-D966-415D-AE59-BE84F3182BD1}">
   <ds:schemaRefs>
     <ds:schemaRef ds:uri="http://schemas.openxmlformats.org/officeDocument/2006/bibliography"/>
   </ds:schemaRefs>

</xml_diff>

<commit_message>
add 'Immutable Arrays (Delete Array Element)*common method'
</commit_message>
<xml_diff>
--- a/notes_of_the_second_course/react.docx
+++ b/notes_of_the_second_course/react.docx
@@ -3149,7 +3149,7 @@
           <v:shape id="_x0000_i1025" type="#_x0000_t75" style="width:468.75pt;height:63pt" o:ole="" fillcolor="#2d0922">
             <v:imagedata r:id="rId8" o:title=""/>
           </v:shape>
-          <o:OLEObject Type="Embed" ProgID="Word.Document.12" ShapeID="_x0000_i1025" DrawAspect="Content" ObjectID="_1783418942" r:id="rId9">
+          <o:OLEObject Type="Embed" ProgID="Word.Document.12" ShapeID="_x0000_i1025" DrawAspect="Content" ObjectID="_1783419493" r:id="rId9">
             <o:FieldCodes>\s</o:FieldCodes>
           </o:OLEObject>
         </w:object>
@@ -3168,7 +3168,7 @@
           <v:shape id="_x0000_i1026" type="#_x0000_t75" style="width:468.75pt;height:21pt" o:ole="" fillcolor="#2d0922">
             <v:imagedata r:id="rId10" o:title=""/>
           </v:shape>
-          <o:OLEObject Type="Embed" ProgID="Word.Document.12" ShapeID="_x0000_i1026" DrawAspect="Content" ObjectID="_1783418943" r:id="rId11">
+          <o:OLEObject Type="Embed" ProgID="Word.Document.12" ShapeID="_x0000_i1026" DrawAspect="Content" ObjectID="_1783419494" r:id="rId11">
             <o:FieldCodes>\s</o:FieldCodes>
           </o:OLEObject>
         </w:object>
@@ -3201,7 +3201,7 @@
           <v:shape id="_x0000_i1027" type="#_x0000_t75" style="width:468.75pt;height:21pt" o:ole="" fillcolor="#2d0922">
             <v:imagedata r:id="rId12" o:title=""/>
           </v:shape>
-          <o:OLEObject Type="Embed" ProgID="Word.Document.12" ShapeID="_x0000_i1027" DrawAspect="Content" ObjectID="_1783418944" r:id="rId13">
+          <o:OLEObject Type="Embed" ProgID="Word.Document.12" ShapeID="_x0000_i1027" DrawAspect="Content" ObjectID="_1783419495" r:id="rId13">
             <o:FieldCodes>\s</o:FieldCodes>
           </o:OLEObject>
         </w:object>
@@ -3264,7 +3264,7 @@
           <v:shape id="_x0000_i1028" type="#_x0000_t75" style="width:468.75pt;height:21pt" o:ole="" fillcolor="#2d0922">
             <v:imagedata r:id="rId14" o:title=""/>
           </v:shape>
-          <o:OLEObject Type="Embed" ProgID="Word.Document.12" ShapeID="_x0000_i1028" DrawAspect="Content" ObjectID="_1783418945" r:id="rId15">
+          <o:OLEObject Type="Embed" ProgID="Word.Document.12" ShapeID="_x0000_i1028" DrawAspect="Content" ObjectID="_1783419496" r:id="rId15">
             <o:FieldCodes>\s</o:FieldCodes>
           </o:OLEObject>
         </w:object>
@@ -3283,7 +3283,7 @@
           <v:shape id="_x0000_i1029" type="#_x0000_t75" style="width:468.75pt;height:21pt" o:ole="" fillcolor="#2d0922">
             <v:imagedata r:id="rId16" o:title=""/>
           </v:shape>
-          <o:OLEObject Type="Embed" ProgID="Word.Document.12" ShapeID="_x0000_i1029" DrawAspect="Content" ObjectID="_1783418946" r:id="rId17">
+          <o:OLEObject Type="Embed" ProgID="Word.Document.12" ShapeID="_x0000_i1029" DrawAspect="Content" ObjectID="_1783419497" r:id="rId17">
             <o:FieldCodes>\s</o:FieldCodes>
           </o:OLEObject>
         </w:object>
@@ -3302,7 +3302,7 @@
           <v:shape id="_x0000_i1030" type="#_x0000_t75" style="width:468.75pt;height:21pt" o:ole="" fillcolor="#2d0922">
             <v:imagedata r:id="rId18" o:title=""/>
           </v:shape>
-          <o:OLEObject Type="Embed" ProgID="Word.Document.12" ShapeID="_x0000_i1030" DrawAspect="Content" ObjectID="_1783418947" r:id="rId19">
+          <o:OLEObject Type="Embed" ProgID="Word.Document.12" ShapeID="_x0000_i1030" DrawAspect="Content" ObjectID="_1783419498" r:id="rId19">
             <o:FieldCodes>\s</o:FieldCodes>
           </o:OLEObject>
         </w:object>
@@ -3338,7 +3338,7 @@
           <v:shape id="_x0000_i1031" type="#_x0000_t75" style="width:423.75pt;height:364.5pt" o:ole="" fillcolor="#2d0922">
             <v:imagedata r:id="rId20" o:title=""/>
           </v:shape>
-          <o:OLEObject Type="Embed" ProgID="Word.Document.12" ShapeID="_x0000_i1031" DrawAspect="Content" ObjectID="_1783418948" r:id="rId21">
+          <o:OLEObject Type="Embed" ProgID="Word.Document.12" ShapeID="_x0000_i1031" DrawAspect="Content" ObjectID="_1783419499" r:id="rId21">
             <o:FieldCodes>\s</o:FieldCodes>
           </o:OLEObject>
         </w:object>
@@ -3371,7 +3371,7 @@
           <v:shape id="_x0000_i1032" type="#_x0000_t75" style="width:441.75pt;height:7in" o:ole="" fillcolor="#2d0922">
             <v:imagedata r:id="rId22" o:title=""/>
           </v:shape>
-          <o:OLEObject Type="Embed" ProgID="Word.Document.12" ShapeID="_x0000_i1032" DrawAspect="Content" ObjectID="_1783418949" r:id="rId23">
+          <o:OLEObject Type="Embed" ProgID="Word.Document.12" ShapeID="_x0000_i1032" DrawAspect="Content" ObjectID="_1783419500" r:id="rId23">
             <o:FieldCodes>\s</o:FieldCodes>
           </o:OLEObject>
         </w:object>
@@ -3445,7 +3445,7 @@
           <v:shape id="_x0000_i1033" type="#_x0000_t75" style="width:419.25pt;height:180pt" o:ole="" fillcolor="#2d0922">
             <v:imagedata r:id="rId24" o:title=""/>
           </v:shape>
-          <o:OLEObject Type="Embed" ProgID="Word.Document.12" ShapeID="_x0000_i1033" DrawAspect="Content" ObjectID="_1783418950" r:id="rId25">
+          <o:OLEObject Type="Embed" ProgID="Word.Document.12" ShapeID="_x0000_i1033" DrawAspect="Content" ObjectID="_1783419501" r:id="rId25">
             <o:FieldCodes>\s</o:FieldCodes>
           </o:OLEObject>
         </w:object>
@@ -3488,7 +3488,7 @@
           <v:shape id="_x0000_i1034" type="#_x0000_t75" style="width:423.75pt;height:327pt" o:ole="" fillcolor="#2d0922">
             <v:imagedata r:id="rId26" o:title=""/>
           </v:shape>
-          <o:OLEObject Type="Embed" ProgID="Word.Document.12" ShapeID="_x0000_i1034" DrawAspect="Content" ObjectID="_1783418951" r:id="rId27">
+          <o:OLEObject Type="Embed" ProgID="Word.Document.12" ShapeID="_x0000_i1034" DrawAspect="Content" ObjectID="_1783419502" r:id="rId27">
             <o:FieldCodes>\s</o:FieldCodes>
           </o:OLEObject>
         </w:object>
@@ -3516,7 +3516,7 @@
           <v:shape id="_x0000_i1035" type="#_x0000_t75" style="width:423.75pt;height:234pt" o:ole="" fillcolor="#2d0922">
             <v:imagedata r:id="rId28" o:title=""/>
           </v:shape>
-          <o:OLEObject Type="Embed" ProgID="Word.Document.12" ShapeID="_x0000_i1035" DrawAspect="Content" ObjectID="_1783418952" r:id="rId29">
+          <o:OLEObject Type="Embed" ProgID="Word.Document.12" ShapeID="_x0000_i1035" DrawAspect="Content" ObjectID="_1783419503" r:id="rId29">
             <o:FieldCodes>\s</o:FieldCodes>
           </o:OLEObject>
         </w:object>
@@ -3554,7 +3554,7 @@
           <v:shape id="_x0000_i1036" type="#_x0000_t75" style="width:423.75pt;height:256.5pt" o:ole="" fillcolor="#2d0922">
             <v:imagedata r:id="rId30" o:title=""/>
           </v:shape>
-          <o:OLEObject Type="Embed" ProgID="Word.Document.12" ShapeID="_x0000_i1036" DrawAspect="Content" ObjectID="_1783418953" r:id="rId31">
+          <o:OLEObject Type="Embed" ProgID="Word.Document.12" ShapeID="_x0000_i1036" DrawAspect="Content" ObjectID="_1783419504" r:id="rId31">
             <o:FieldCodes>\s</o:FieldCodes>
           </o:OLEObject>
         </w:object>
@@ -3632,7 +3632,7 @@
           <v:shape id="_x0000_i1037" type="#_x0000_t75" style="width:423.75pt;height:234pt" o:ole="" fillcolor="#2d0922">
             <v:imagedata r:id="rId32" o:title=""/>
           </v:shape>
-          <o:OLEObject Type="Embed" ProgID="Word.Document.12" ShapeID="_x0000_i1037" DrawAspect="Content" ObjectID="_1783418954" r:id="rId33">
+          <o:OLEObject Type="Embed" ProgID="Word.Document.12" ShapeID="_x0000_i1037" DrawAspect="Content" ObjectID="_1783419505" r:id="rId33">
             <o:FieldCodes>\s</o:FieldCodes>
           </o:OLEObject>
         </w:object>
@@ -3676,7 +3676,7 @@
           <v:shape id="_x0000_i1038" type="#_x0000_t75" style="width:423.75pt;height:216.75pt" o:ole="" fillcolor="#2d0922">
             <v:imagedata r:id="rId34" o:title=""/>
           </v:shape>
-          <o:OLEObject Type="Embed" ProgID="Word.Document.12" ShapeID="_x0000_i1038" DrawAspect="Content" ObjectID="_1783418955" r:id="rId35">
+          <o:OLEObject Type="Embed" ProgID="Word.Document.12" ShapeID="_x0000_i1038" DrawAspect="Content" ObjectID="_1783419506" r:id="rId35">
             <o:FieldCodes>\s</o:FieldCodes>
           </o:OLEObject>
         </w:object>
@@ -3734,7 +3734,7 @@
           <v:shape id="_x0000_i1039" type="#_x0000_t75" style="width:423.75pt;height:306pt" o:ole="" fillcolor="#2d0922">
             <v:imagedata r:id="rId36" o:title=""/>
           </v:shape>
-          <o:OLEObject Type="Embed" ProgID="Word.Document.12" ShapeID="_x0000_i1039" DrawAspect="Content" ObjectID="_1783418956" r:id="rId37">
+          <o:OLEObject Type="Embed" ProgID="Word.Document.12" ShapeID="_x0000_i1039" DrawAspect="Content" ObjectID="_1783419507" r:id="rId37">
             <o:FieldCodes>\s</o:FieldCodes>
           </o:OLEObject>
         </w:object>
@@ -3771,7 +3771,7 @@
           <v:shape id="_x0000_i1040" type="#_x0000_t75" style="width:423.75pt;height:287.25pt" o:ole="" fillcolor="#2d0922">
             <v:imagedata r:id="rId38" o:title=""/>
           </v:shape>
-          <o:OLEObject Type="Embed" ProgID="Word.Document.12" ShapeID="_x0000_i1040" DrawAspect="Content" ObjectID="_1783418957" r:id="rId39">
+          <o:OLEObject Type="Embed" ProgID="Word.Document.12" ShapeID="_x0000_i1040" DrawAspect="Content" ObjectID="_1783419508" r:id="rId39">
             <o:FieldCodes>\s</o:FieldCodes>
           </o:OLEObject>
         </w:object>
@@ -3849,7 +3849,7 @@
           <v:shape id="_x0000_i1041" type="#_x0000_t75" style="width:423.75pt;height:324pt" o:ole="" fillcolor="#2d0922">
             <v:imagedata r:id="rId40" o:title=""/>
           </v:shape>
-          <o:OLEObject Type="Embed" ProgID="Word.Document.12" ShapeID="_x0000_i1041" DrawAspect="Content" ObjectID="_1783418958" r:id="rId41">
+          <o:OLEObject Type="Embed" ProgID="Word.Document.12" ShapeID="_x0000_i1041" DrawAspect="Content" ObjectID="_1783419509" r:id="rId41">
             <o:FieldCodes>\s</o:FieldCodes>
           </o:OLEObject>
         </w:object>
@@ -3877,7 +3877,7 @@
           <v:shape id="_x0000_i1042" type="#_x0000_t75" style="width:423.75pt;height:252.75pt" o:ole="" fillcolor="#2d0922">
             <v:imagedata r:id="rId42" o:title=""/>
           </v:shape>
-          <o:OLEObject Type="Embed" ProgID="Word.Document.12" ShapeID="_x0000_i1042" DrawAspect="Content" ObjectID="_1783418959" r:id="rId43">
+          <o:OLEObject Type="Embed" ProgID="Word.Document.12" ShapeID="_x0000_i1042" DrawAspect="Content" ObjectID="_1783419510" r:id="rId43">
             <o:FieldCodes>\s</o:FieldCodes>
           </o:OLEObject>
         </w:object>
@@ -3972,7 +3972,7 @@
           <v:shape id="_x0000_i1043" type="#_x0000_t75" style="width:423.75pt;height:224.25pt" o:ole="" fillcolor="#2d0922">
             <v:imagedata r:id="rId44" o:title=""/>
           </v:shape>
-          <o:OLEObject Type="Embed" ProgID="Word.Document.12" ShapeID="_x0000_i1043" DrawAspect="Content" ObjectID="_1783418960" r:id="rId45">
+          <o:OLEObject Type="Embed" ProgID="Word.Document.12" ShapeID="_x0000_i1043" DrawAspect="Content" ObjectID="_1783419511" r:id="rId45">
             <o:FieldCodes>\s</o:FieldCodes>
           </o:OLEObject>
         </w:object>
@@ -4031,7 +4031,7 @@
           <v:shape id="_x0000_i1044" type="#_x0000_t75" style="width:423.75pt;height:144.75pt" o:ole="" fillcolor="#2d0922">
             <v:imagedata r:id="rId46" o:title=""/>
           </v:shape>
-          <o:OLEObject Type="Embed" ProgID="Word.Document.12" ShapeID="_x0000_i1044" DrawAspect="Content" ObjectID="_1783418961" r:id="rId47">
+          <o:OLEObject Type="Embed" ProgID="Word.Document.12" ShapeID="_x0000_i1044" DrawAspect="Content" ObjectID="_1783419512" r:id="rId47">
             <o:FieldCodes>\s</o:FieldCodes>
           </o:OLEObject>
         </w:object>
@@ -4104,7 +4104,7 @@
           <v:shape id="_x0000_i1045" type="#_x0000_t75" style="width:423.75pt;height:180.75pt" o:ole="" fillcolor="#2d0922">
             <v:imagedata r:id="rId48" o:title=""/>
           </v:shape>
-          <o:OLEObject Type="Embed" ProgID="Word.Document.12" ShapeID="_x0000_i1045" DrawAspect="Content" ObjectID="_1783418962" r:id="rId49">
+          <o:OLEObject Type="Embed" ProgID="Word.Document.12" ShapeID="_x0000_i1045" DrawAspect="Content" ObjectID="_1783419513" r:id="rId49">
             <o:FieldCodes>\s</o:FieldCodes>
           </o:OLEObject>
         </w:object>
@@ -4128,7 +4128,7 @@
           <v:shape id="_x0000_i1046" type="#_x0000_t75" style="width:423.75pt;height:319.5pt" o:ole="" fillcolor="#2d0922">
             <v:imagedata r:id="rId50" o:title=""/>
           </v:shape>
-          <o:OLEObject Type="Embed" ProgID="Word.Document.12" ShapeID="_x0000_i1046" DrawAspect="Content" ObjectID="_1783418963" r:id="rId51">
+          <o:OLEObject Type="Embed" ProgID="Word.Document.12" ShapeID="_x0000_i1046" DrawAspect="Content" ObjectID="_1783419514" r:id="rId51">
             <o:FieldCodes>\s</o:FieldCodes>
           </o:OLEObject>
         </w:object>
@@ -4404,7 +4404,7 @@
           <v:shape id="_x0000_i1050" type="#_x0000_t75" style="width:423.75pt;height:252pt" o:ole="" fillcolor="#2d0922">
             <v:imagedata r:id="rId56" o:title=""/>
           </v:shape>
-          <o:OLEObject Type="Embed" ProgID="Word.Document.12" ShapeID="_x0000_i1050" DrawAspect="Content" ObjectID="_1783418964" r:id="rId57">
+          <o:OLEObject Type="Embed" ProgID="Word.Document.12" ShapeID="_x0000_i1050" DrawAspect="Content" ObjectID="_1783419515" r:id="rId57">
             <o:FieldCodes>\s</o:FieldCodes>
           </o:OLEObject>
         </w:object>
@@ -4449,7 +4449,7 @@
           <v:shape id="_x0000_i1051" type="#_x0000_t75" style="width:423.75pt;height:202.5pt" o:ole="" fillcolor="#2d0922">
             <v:imagedata r:id="rId58" o:title=""/>
           </v:shape>
-          <o:OLEObject Type="Embed" ProgID="Word.Document.12" ShapeID="_x0000_i1051" DrawAspect="Content" ObjectID="_1783418965" r:id="rId59">
+          <o:OLEObject Type="Embed" ProgID="Word.Document.12" ShapeID="_x0000_i1051" DrawAspect="Content" ObjectID="_1783419516" r:id="rId59">
             <o:FieldCodes>\s</o:FieldCodes>
           </o:OLEObject>
         </w:object>
@@ -4494,7 +4494,7 @@
           <v:shape id="_x0000_i1052" type="#_x0000_t75" style="width:423.75pt;height:235.5pt" o:ole="" fillcolor="#2d0922">
             <v:imagedata r:id="rId60" o:title=""/>
           </v:shape>
-          <o:OLEObject Type="Embed" ProgID="Word.Document.12" ShapeID="_x0000_i1052" DrawAspect="Content" ObjectID="_1783418966" r:id="rId61">
+          <o:OLEObject Type="Embed" ProgID="Word.Document.12" ShapeID="_x0000_i1052" DrawAspect="Content" ObjectID="_1783419517" r:id="rId61">
             <o:FieldCodes>\s</o:FieldCodes>
           </o:OLEObject>
         </w:object>
@@ -4518,7 +4518,7 @@
           <v:shape id="_x0000_i1053" type="#_x0000_t75" style="width:423.75pt;height:270.75pt" o:ole="" fillcolor="#2d0922">
             <v:imagedata r:id="rId62" o:title=""/>
           </v:shape>
-          <o:OLEObject Type="Embed" ProgID="Word.Document.12" ShapeID="_x0000_i1053" DrawAspect="Content" ObjectID="_1783418967" r:id="rId63">
+          <o:OLEObject Type="Embed" ProgID="Word.Document.12" ShapeID="_x0000_i1053" DrawAspect="Content" ObjectID="_1783419518" r:id="rId63">
             <o:FieldCodes>\s</o:FieldCodes>
           </o:OLEObject>
         </w:object>
@@ -4727,7 +4727,7 @@
           <v:shape id="_x0000_i1055" type="#_x0000_t75" style="width:423.75pt;height:341.25pt" o:ole="" fillcolor="#2d0922">
             <v:imagedata r:id="rId66" o:title=""/>
           </v:shape>
-          <o:OLEObject Type="Embed" ProgID="Word.Document.12" ShapeID="_x0000_i1055" DrawAspect="Content" ObjectID="_1783418968" r:id="rId67">
+          <o:OLEObject Type="Embed" ProgID="Word.Document.12" ShapeID="_x0000_i1055" DrawAspect="Content" ObjectID="_1783419519" r:id="rId67">
             <o:FieldCodes>\s</o:FieldCodes>
           </o:OLEObject>
         </w:object>
@@ -4768,7 +4768,7 @@
           <v:shape id="_x0000_i1056" type="#_x0000_t75" style="width:423.75pt;height:397.5pt" o:ole="" fillcolor="#2d0922">
             <v:imagedata r:id="rId68" o:title=""/>
           </v:shape>
-          <o:OLEObject Type="Embed" ProgID="Word.Document.12" ShapeID="_x0000_i1056" DrawAspect="Content" ObjectID="_1783418969" r:id="rId69">
+          <o:OLEObject Type="Embed" ProgID="Word.Document.12" ShapeID="_x0000_i1056" DrawAspect="Content" ObjectID="_1783419520" r:id="rId69">
             <o:FieldCodes>\s</o:FieldCodes>
           </o:OLEObject>
         </w:object>
@@ -4812,7 +4812,7 @@
           <v:shape id="_x0000_i1057" type="#_x0000_t75" style="width:423.75pt;height:450.75pt" o:ole="" fillcolor="#2d0922">
             <v:imagedata r:id="rId70" o:title=""/>
           </v:shape>
-          <o:OLEObject Type="Embed" ProgID="Word.Document.12" ShapeID="_x0000_i1057" DrawAspect="Content" ObjectID="_1783418970" r:id="rId71">
+          <o:OLEObject Type="Embed" ProgID="Word.Document.12" ShapeID="_x0000_i1057" DrawAspect="Content" ObjectID="_1783419521" r:id="rId71">
             <o:FieldCodes>\s</o:FieldCodes>
           </o:OLEObject>
         </w:object>
@@ -4879,7 +4879,7 @@
           <v:shape id="_x0000_i1058" type="#_x0000_t75" style="width:423.75pt;height:247.5pt" o:ole="" fillcolor="#2d0922">
             <v:imagedata r:id="rId72" o:title=""/>
           </v:shape>
-          <o:OLEObject Type="Embed" ProgID="Word.Document.12" ShapeID="_x0000_i1058" DrawAspect="Content" ObjectID="_1783418971" r:id="rId73">
+          <o:OLEObject Type="Embed" ProgID="Word.Document.12" ShapeID="_x0000_i1058" DrawAspect="Content" ObjectID="_1783419522" r:id="rId73">
             <o:FieldCodes>\s</o:FieldCodes>
           </o:OLEObject>
         </w:object>
@@ -4910,7 +4910,7 @@
           <v:shape id="_x0000_i1059" type="#_x0000_t75" style="width:423.75pt;height:306.75pt" o:ole="" fillcolor="#2d0922">
             <v:imagedata r:id="rId74" o:title=""/>
           </v:shape>
-          <o:OLEObject Type="Embed" ProgID="Word.Document.12" ShapeID="_x0000_i1059" DrawAspect="Content" ObjectID="_1783418972" r:id="rId75">
+          <o:OLEObject Type="Embed" ProgID="Word.Document.12" ShapeID="_x0000_i1059" DrawAspect="Content" ObjectID="_1783419523" r:id="rId75">
             <o:FieldCodes>\s</o:FieldCodes>
           </o:OLEObject>
         </w:object>
@@ -4943,7 +4943,7 @@
           <v:shape id="_x0000_i1060" type="#_x0000_t75" style="width:423.75pt;height:558pt" o:ole="" fillcolor="#2d0922">
             <v:imagedata r:id="rId76" o:title=""/>
           </v:shape>
-          <o:OLEObject Type="Embed" ProgID="Word.Document.12" ShapeID="_x0000_i1060" DrawAspect="Content" ObjectID="_1783418973" r:id="rId77">
+          <o:OLEObject Type="Embed" ProgID="Word.Document.12" ShapeID="_x0000_i1060" DrawAspect="Content" ObjectID="_1783419524" r:id="rId77">
             <o:FieldCodes>\s</o:FieldCodes>
           </o:OLEObject>
         </w:object>
@@ -5485,7 +5485,7 @@
           <v:shape id="_x0000_i1061" type="#_x0000_t75" style="width:423.75pt;height:321.75pt" o:ole="" fillcolor="#2d0922">
             <v:imagedata r:id="rId84" o:title=""/>
           </v:shape>
-          <o:OLEObject Type="Embed" ProgID="Word.Document.12" ShapeID="_x0000_i1061" DrawAspect="Content" ObjectID="_1783418974" r:id="rId85">
+          <o:OLEObject Type="Embed" ProgID="Word.Document.12" ShapeID="_x0000_i1061" DrawAspect="Content" ObjectID="_1783419525" r:id="rId85">
             <o:FieldCodes>\s</o:FieldCodes>
           </o:OLEObject>
         </w:object>
@@ -5546,7 +5546,7 @@
           <v:shape id="_x0000_i1062" type="#_x0000_t75" style="width:423.75pt;height:291.75pt" o:ole="" fillcolor="#2d0922">
             <v:imagedata r:id="rId86" o:title=""/>
           </v:shape>
-          <o:OLEObject Type="Embed" ProgID="Word.Document.12" ShapeID="_x0000_i1062" DrawAspect="Content" ObjectID="_1783418975" r:id="rId87">
+          <o:OLEObject Type="Embed" ProgID="Word.Document.12" ShapeID="_x0000_i1062" DrawAspect="Content" ObjectID="_1783419526" r:id="rId87">
             <o:FieldCodes>\s</o:FieldCodes>
           </o:OLEObject>
         </w:object>
@@ -5624,7 +5624,7 @@
           <v:shape id="_x0000_i1063" type="#_x0000_t75" style="width:423.75pt;height:450.75pt" o:ole="" fillcolor="#2d0922">
             <v:imagedata r:id="rId88" o:title=""/>
           </v:shape>
-          <o:OLEObject Type="Embed" ProgID="Word.Document.12" ShapeID="_x0000_i1063" DrawAspect="Content" ObjectID="_1783418976" r:id="rId89">
+          <o:OLEObject Type="Embed" ProgID="Word.Document.12" ShapeID="_x0000_i1063" DrawAspect="Content" ObjectID="_1783419527" r:id="rId89">
             <o:FieldCodes>\s</o:FieldCodes>
           </o:OLEObject>
         </w:object>
@@ -5680,7 +5680,6 @@
         <w:pStyle w:val="Heading3"/>
       </w:pPr>
       <w:bookmarkStart w:id="71" w:name="_Toc172805634"/>
-      <w:bookmarkStart w:id="72" w:name="_GoBack"/>
       <w:r>
         <w:lastRenderedPageBreak/>
         <w:t xml:space="preserve">Immutable Arrays </w:t>
@@ -5696,7 +5695,6 @@
       </w:r>
       <w:bookmarkEnd w:id="71"/>
     </w:p>
-    <w:bookmarkEnd w:id="72"/>
     <w:p>
       <w:pPr>
         <w:rPr>
@@ -5763,7 +5761,7 @@
       <w:pPr>
         <w:pStyle w:val="Heading3"/>
       </w:pPr>
-      <w:bookmarkStart w:id="73" w:name="_Toc172805635"/>
+      <w:bookmarkStart w:id="72" w:name="_Toc172805635"/>
       <w:r>
         <w:lastRenderedPageBreak/>
         <w:t>Immutable Arrays (</w:t>
@@ -5777,7 +5775,7 @@
       <w:r>
         <w:t>*common method:</w:t>
       </w:r>
-      <w:bookmarkEnd w:id="73"/>
+      <w:bookmarkEnd w:id="72"/>
     </w:p>
     <w:p>
       <w:r>
@@ -5793,6 +5791,15 @@
       <w:proofErr w:type="spellEnd"/>
       <w:r>
         <w:t>’ function method is change and a better way and more common way of deleting an element from an array is illustrated:</w:t>
+      </w:r>
+    </w:p>
+    <w:p>
+      <w:r>
+        <w:pict w14:anchorId="1A7BF05E">
+          <v:shape id="_x0000_i1293" type="#_x0000_t75" style="width:468pt;height:462pt">
+            <v:imagedata r:id="rId92" o:title="Screenshot 2024-07-25 124450"/>
+          </v:shape>
+        </w:pict>
       </w:r>
     </w:p>
     <w:p/>
@@ -5804,7 +5811,10 @@
         </w:rPr>
       </w:pPr>
     </w:p>
-    <w:p/>
+    <w:p>
+      <w:bookmarkStart w:id="73" w:name="_GoBack"/>
+      <w:bookmarkEnd w:id="73"/>
+    </w:p>
     <w:p/>
     <w:p>
       <w:pPr>
@@ -5836,7 +5846,7 @@
     <w:p/>
     <w:p/>
     <w:sectPr>
-      <w:footerReference w:type="default" r:id="rId92"/>
+      <w:footerReference w:type="default" r:id="rId93"/>
       <w:pgSz w:w="12240" w:h="15840"/>
       <w:pgMar w:top="1440" w:right="1440" w:bottom="1440" w:left="1440" w:header="720" w:footer="720" w:gutter="0"/>
       <w:cols w:space="720"/>
@@ -5982,7 +5992,7 @@
               <w:noProof/>
               <w:color w:val="FFFFFF" w:themeColor="background1"/>
             </w:rPr>
-            <w:t>38</w:t>
+            <w:t>22</w:t>
           </w:r>
           <w:r>
             <w:rPr>
@@ -9336,7 +9346,7 @@
 </file>
 
 <file path=customXml/itemProps1.xml><?xml version="1.0" encoding="utf-8"?>
-<ds:datastoreItem xmlns:ds="http://schemas.openxmlformats.org/officeDocument/2006/customXml" ds:itemID="{0631B106-D966-415D-AE59-BE84F3182BD1}">
+<ds:datastoreItem xmlns:ds="http://schemas.openxmlformats.org/officeDocument/2006/customXml" ds:itemID="{78276149-CE73-415E-AD8C-F8C929900C50}">
   <ds:schemaRefs>
     <ds:schemaRef ds:uri="http://schemas.openxmlformats.org/officeDocument/2006/bibliography"/>
   </ds:schemaRefs>

</xml_diff>

<commit_message>
add 'Managing forms:' section
</commit_message>
<xml_diff>
--- a/notes_of_the_second_course/react.docx
+++ b/notes_of_the_second_course/react.docx
@@ -53,7 +53,7 @@
           <w:r>
             <w:fldChar w:fldCharType="separate"/>
           </w:r>
-          <w:hyperlink w:anchor="_Toc172805597" w:history="1">
+          <w:hyperlink w:anchor="_Toc173014872" w:history="1">
             <w:r>
               <w:rPr>
                 <w:rStyle w:val="Hyperlink"/>
@@ -94,7 +94,7 @@
                 <w:noProof/>
                 <w:webHidden/>
               </w:rPr>
-              <w:instrText xml:space="preserve"> PAGEREF _Toc172805597 \h </w:instrText>
+              <w:instrText xml:space="preserve"> PAGEREF _Toc173014872 \h </w:instrText>
             </w:r>
             <w:r>
               <w:rPr>
@@ -137,7 +137,7 @@
               <w:noProof/>
             </w:rPr>
           </w:pPr>
-          <w:hyperlink w:anchor="_Toc172805598" w:history="1">
+          <w:hyperlink w:anchor="_Toc173014873" w:history="1">
             <w:r>
               <w:rPr>
                 <w:rStyle w:val="Hyperlink"/>
@@ -178,7 +178,7 @@
                 <w:noProof/>
                 <w:webHidden/>
               </w:rPr>
-              <w:instrText xml:space="preserve"> PAGEREF _Toc172805598 \h </w:instrText>
+              <w:instrText xml:space="preserve"> PAGEREF _Toc173014873 \h </w:instrText>
             </w:r>
             <w:r>
               <w:rPr>
@@ -221,7 +221,7 @@
               <w:noProof/>
             </w:rPr>
           </w:pPr>
-          <w:hyperlink w:anchor="_Toc172805599" w:history="1">
+          <w:hyperlink w:anchor="_Toc173014874" w:history="1">
             <w:r>
               <w:rPr>
                 <w:rStyle w:val="Hyperlink"/>
@@ -262,7 +262,7 @@
                 <w:noProof/>
                 <w:webHidden/>
               </w:rPr>
-              <w:instrText xml:space="preserve"> PAGEREF _Toc172805599 \h </w:instrText>
+              <w:instrText xml:space="preserve"> PAGEREF _Toc173014874 \h </w:instrText>
             </w:r>
             <w:r>
               <w:rPr>
@@ -305,7 +305,7 @@
               <w:noProof/>
             </w:rPr>
           </w:pPr>
-          <w:hyperlink w:anchor="_Toc172805600" w:history="1">
+          <w:hyperlink w:anchor="_Toc173014875" w:history="1">
             <w:r>
               <w:rPr>
                 <w:rStyle w:val="Hyperlink"/>
@@ -346,7 +346,7 @@
                 <w:noProof/>
                 <w:webHidden/>
               </w:rPr>
-              <w:instrText xml:space="preserve"> PAGEREF _Toc172805600 \h </w:instrText>
+              <w:instrText xml:space="preserve"> PAGEREF _Toc173014875 \h </w:instrText>
             </w:r>
             <w:r>
               <w:rPr>
@@ -389,7 +389,7 @@
               <w:noProof/>
             </w:rPr>
           </w:pPr>
-          <w:hyperlink w:anchor="_Toc172805601" w:history="1">
+          <w:hyperlink w:anchor="_Toc173014876" w:history="1">
             <w:r>
               <w:rPr>
                 <w:rStyle w:val="Hyperlink"/>
@@ -430,7 +430,7 @@
                 <w:noProof/>
                 <w:webHidden/>
               </w:rPr>
-              <w:instrText xml:space="preserve"> PAGEREF _Toc172805601 \h </w:instrText>
+              <w:instrText xml:space="preserve"> PAGEREF _Toc173014876 \h </w:instrText>
             </w:r>
             <w:r>
               <w:rPr>
@@ -473,7 +473,7 @@
               <w:noProof/>
             </w:rPr>
           </w:pPr>
-          <w:hyperlink w:anchor="_Toc172805602" w:history="1">
+          <w:hyperlink w:anchor="_Toc173014877" w:history="1">
             <w:r>
               <w:rPr>
                 <w:rStyle w:val="Hyperlink"/>
@@ -514,7 +514,7 @@
                 <w:noProof/>
                 <w:webHidden/>
               </w:rPr>
-              <w:instrText xml:space="preserve"> PAGEREF _Toc172805602 \h </w:instrText>
+              <w:instrText xml:space="preserve"> PAGEREF _Toc173014877 \h </w:instrText>
             </w:r>
             <w:r>
               <w:rPr>
@@ -557,7 +557,7 @@
               <w:noProof/>
             </w:rPr>
           </w:pPr>
-          <w:hyperlink w:anchor="_Toc172805603" w:history="1">
+          <w:hyperlink w:anchor="_Toc173014878" w:history="1">
             <w:r>
               <w:rPr>
                 <w:rStyle w:val="Hyperlink"/>
@@ -598,7 +598,7 @@
                 <w:noProof/>
                 <w:webHidden/>
               </w:rPr>
-              <w:instrText xml:space="preserve"> PAGEREF _Toc172805603 \h </w:instrText>
+              <w:instrText xml:space="preserve"> PAGEREF _Toc173014878 \h </w:instrText>
             </w:r>
             <w:r>
               <w:rPr>
@@ -641,7 +641,7 @@
               <w:noProof/>
             </w:rPr>
           </w:pPr>
-          <w:hyperlink w:anchor="_Toc172805604" w:history="1">
+          <w:hyperlink w:anchor="_Toc173014879" w:history="1">
             <w:r>
               <w:rPr>
                 <w:rStyle w:val="Hyperlink"/>
@@ -682,7 +682,7 @@
                 <w:noProof/>
                 <w:webHidden/>
               </w:rPr>
-              <w:instrText xml:space="preserve"> PAGEREF _Toc172805604 \h </w:instrText>
+              <w:instrText xml:space="preserve"> PAGEREF _Toc173014879 \h </w:instrText>
             </w:r>
             <w:r>
               <w:rPr>
@@ -725,7 +725,7 @@
               <w:noProof/>
             </w:rPr>
           </w:pPr>
-          <w:hyperlink w:anchor="_Toc172805605" w:history="1">
+          <w:hyperlink w:anchor="_Toc173014880" w:history="1">
             <w:r>
               <w:rPr>
                 <w:rStyle w:val="Hyperlink"/>
@@ -766,7 +766,7 @@
                 <w:noProof/>
                 <w:webHidden/>
               </w:rPr>
-              <w:instrText xml:space="preserve"> PAGEREF _Toc172805605 \h </w:instrText>
+              <w:instrText xml:space="preserve"> PAGEREF _Toc173014880 \h </w:instrText>
             </w:r>
             <w:r>
               <w:rPr>
@@ -808,7 +808,7 @@
               <w:noProof/>
             </w:rPr>
           </w:pPr>
-          <w:hyperlink w:anchor="_Toc172805606" w:history="1">
+          <w:hyperlink w:anchor="_Toc173014881" w:history="1">
             <w:r>
               <w:rPr>
                 <w:rStyle w:val="Hyperlink"/>
@@ -835,7 +835,7 @@
                 <w:noProof/>
                 <w:webHidden/>
               </w:rPr>
-              <w:instrText xml:space="preserve"> PAGEREF _Toc172805606 \h </w:instrText>
+              <w:instrText xml:space="preserve"> PAGEREF _Toc173014881 \h </w:instrText>
             </w:r>
             <w:r>
               <w:rPr>
@@ -877,7 +877,7 @@
               <w:noProof/>
             </w:rPr>
           </w:pPr>
-          <w:hyperlink w:anchor="_Toc172805607" w:history="1">
+          <w:hyperlink w:anchor="_Toc173014882" w:history="1">
             <w:r>
               <w:rPr>
                 <w:rStyle w:val="Hyperlink"/>
@@ -904,7 +904,7 @@
                 <w:noProof/>
                 <w:webHidden/>
               </w:rPr>
-              <w:instrText xml:space="preserve"> PAGEREF _Toc172805607 \h </w:instrText>
+              <w:instrText xml:space="preserve"> PAGEREF _Toc173014882 \h </w:instrText>
             </w:r>
             <w:r>
               <w:rPr>
@@ -946,7 +946,7 @@
               <w:noProof/>
             </w:rPr>
           </w:pPr>
-          <w:hyperlink w:anchor="_Toc172805608" w:history="1">
+          <w:hyperlink w:anchor="_Toc173014883" w:history="1">
             <w:r>
               <w:rPr>
                 <w:rStyle w:val="Hyperlink"/>
@@ -973,7 +973,7 @@
                 <w:noProof/>
                 <w:webHidden/>
               </w:rPr>
-              <w:instrText xml:space="preserve"> PAGEREF _Toc172805608 \h </w:instrText>
+              <w:instrText xml:space="preserve"> PAGEREF _Toc173014883 \h </w:instrText>
             </w:r>
             <w:r>
               <w:rPr>
@@ -1016,7 +1016,7 @@
               <w:noProof/>
             </w:rPr>
           </w:pPr>
-          <w:hyperlink w:anchor="_Toc172805609" w:history="1">
+          <w:hyperlink w:anchor="_Toc173014884" w:history="1">
             <w:r>
               <w:rPr>
                 <w:rStyle w:val="Hyperlink"/>
@@ -1057,7 +1057,7 @@
                 <w:noProof/>
                 <w:webHidden/>
               </w:rPr>
-              <w:instrText xml:space="preserve"> PAGEREF _Toc172805609 \h </w:instrText>
+              <w:instrText xml:space="preserve"> PAGEREF _Toc173014884 \h </w:instrText>
             </w:r>
             <w:r>
               <w:rPr>
@@ -1099,7 +1099,7 @@
               <w:noProof/>
             </w:rPr>
           </w:pPr>
-          <w:hyperlink w:anchor="_Toc172805610" w:history="1">
+          <w:hyperlink w:anchor="_Toc173014885" w:history="1">
             <w:r>
               <w:rPr>
                 <w:rStyle w:val="Hyperlink"/>
@@ -1126,7 +1126,7 @@
                 <w:noProof/>
                 <w:webHidden/>
               </w:rPr>
-              <w:instrText xml:space="preserve"> PAGEREF _Toc172805610 \h </w:instrText>
+              <w:instrText xml:space="preserve"> PAGEREF _Toc173014885 \h </w:instrText>
             </w:r>
             <w:r>
               <w:rPr>
@@ -1168,7 +1168,7 @@
               <w:noProof/>
             </w:rPr>
           </w:pPr>
-          <w:hyperlink w:anchor="_Toc172805611" w:history="1">
+          <w:hyperlink w:anchor="_Toc173014886" w:history="1">
             <w:r>
               <w:rPr>
                 <w:rStyle w:val="Hyperlink"/>
@@ -1195,7 +1195,7 @@
                 <w:noProof/>
                 <w:webHidden/>
               </w:rPr>
-              <w:instrText xml:space="preserve"> PAGEREF _Toc172805611 \h </w:instrText>
+              <w:instrText xml:space="preserve"> PAGEREF _Toc173014886 \h </w:instrText>
             </w:r>
             <w:r>
               <w:rPr>
@@ -1237,7 +1237,7 @@
               <w:noProof/>
             </w:rPr>
           </w:pPr>
-          <w:hyperlink w:anchor="_Toc172805612" w:history="1">
+          <w:hyperlink w:anchor="_Toc173014887" w:history="1">
             <w:r>
               <w:rPr>
                 <w:rStyle w:val="Hyperlink"/>
@@ -1264,7 +1264,7 @@
                 <w:noProof/>
                 <w:webHidden/>
               </w:rPr>
-              <w:instrText xml:space="preserve"> PAGEREF _Toc172805612 \h </w:instrText>
+              <w:instrText xml:space="preserve"> PAGEREF _Toc173014887 \h </w:instrText>
             </w:r>
             <w:r>
               <w:rPr>
@@ -1307,7 +1307,7 @@
               <w:noProof/>
             </w:rPr>
           </w:pPr>
-          <w:hyperlink w:anchor="_Toc172805613" w:history="1">
+          <w:hyperlink w:anchor="_Toc173014888" w:history="1">
             <w:r>
               <w:rPr>
                 <w:rStyle w:val="Hyperlink"/>
@@ -1348,7 +1348,7 @@
                 <w:noProof/>
                 <w:webHidden/>
               </w:rPr>
-              <w:instrText xml:space="preserve"> PAGEREF _Toc172805613 \h </w:instrText>
+              <w:instrText xml:space="preserve"> PAGEREF _Toc173014888 \h </w:instrText>
             </w:r>
             <w:r>
               <w:rPr>
@@ -1391,7 +1391,7 @@
               <w:noProof/>
             </w:rPr>
           </w:pPr>
-          <w:hyperlink w:anchor="_Toc172805614" w:history="1">
+          <w:hyperlink w:anchor="_Toc173014889" w:history="1">
             <w:r>
               <w:rPr>
                 <w:rStyle w:val="Hyperlink"/>
@@ -1432,7 +1432,7 @@
                 <w:noProof/>
                 <w:webHidden/>
               </w:rPr>
-              <w:instrText xml:space="preserve"> PAGEREF _Toc172805614 \h </w:instrText>
+              <w:instrText xml:space="preserve"> PAGEREF _Toc173014889 \h </w:instrText>
             </w:r>
             <w:r>
               <w:rPr>
@@ -1475,7 +1475,7 @@
               <w:noProof/>
             </w:rPr>
           </w:pPr>
-          <w:hyperlink w:anchor="_Toc172805615" w:history="1">
+          <w:hyperlink w:anchor="_Toc173014890" w:history="1">
             <w:r>
               <w:rPr>
                 <w:rStyle w:val="Hyperlink"/>
@@ -1516,7 +1516,7 @@
                 <w:noProof/>
                 <w:webHidden/>
               </w:rPr>
-              <w:instrText xml:space="preserve"> PAGEREF _Toc172805615 \h </w:instrText>
+              <w:instrText xml:space="preserve"> PAGEREF _Toc173014890 \h </w:instrText>
             </w:r>
             <w:r>
               <w:rPr>
@@ -1559,7 +1559,7 @@
               <w:noProof/>
             </w:rPr>
           </w:pPr>
-          <w:hyperlink w:anchor="_Toc172805616" w:history="1">
+          <w:hyperlink w:anchor="_Toc173014891" w:history="1">
             <w:r>
               <w:rPr>
                 <w:rStyle w:val="Hyperlink"/>
@@ -1600,7 +1600,7 @@
                 <w:noProof/>
                 <w:webHidden/>
               </w:rPr>
-              <w:instrText xml:space="preserve"> PAGEREF _Toc172805616 \h </w:instrText>
+              <w:instrText xml:space="preserve"> PAGEREF _Toc173014891 \h </w:instrText>
             </w:r>
             <w:r>
               <w:rPr>
@@ -1643,7 +1643,7 @@
               <w:noProof/>
             </w:rPr>
           </w:pPr>
-          <w:hyperlink w:anchor="_Toc172805617" w:history="1">
+          <w:hyperlink w:anchor="_Toc173014892" w:history="1">
             <w:r>
               <w:rPr>
                 <w:rStyle w:val="Hyperlink"/>
@@ -1684,7 +1684,7 @@
                 <w:noProof/>
                 <w:webHidden/>
               </w:rPr>
-              <w:instrText xml:space="preserve"> PAGEREF _Toc172805617 \h </w:instrText>
+              <w:instrText xml:space="preserve"> PAGEREF _Toc173014892 \h </w:instrText>
             </w:r>
             <w:r>
               <w:rPr>
@@ -1727,7 +1727,7 @@
               <w:noProof/>
             </w:rPr>
           </w:pPr>
-          <w:hyperlink w:anchor="_Toc172805618" w:history="1">
+          <w:hyperlink w:anchor="_Toc173014893" w:history="1">
             <w:r>
               <w:rPr>
                 <w:rStyle w:val="Hyperlink"/>
@@ -1768,7 +1768,7 @@
                 <w:noProof/>
                 <w:webHidden/>
               </w:rPr>
-              <w:instrText xml:space="preserve"> PAGEREF _Toc172805618 \h </w:instrText>
+              <w:instrText xml:space="preserve"> PAGEREF _Toc173014893 \h </w:instrText>
             </w:r>
             <w:r>
               <w:rPr>
@@ -1810,7 +1810,7 @@
               <w:noProof/>
             </w:rPr>
           </w:pPr>
-          <w:hyperlink w:anchor="_Toc172805619" w:history="1">
+          <w:hyperlink w:anchor="_Toc173014894" w:history="1">
             <w:r>
               <w:rPr>
                 <w:rStyle w:val="Hyperlink"/>
@@ -1837,7 +1837,7 @@
                 <w:noProof/>
                 <w:webHidden/>
               </w:rPr>
-              <w:instrText xml:space="preserve"> PAGEREF _Toc172805619 \h </w:instrText>
+              <w:instrText xml:space="preserve"> PAGEREF _Toc173014894 \h </w:instrText>
             </w:r>
             <w:r>
               <w:rPr>
@@ -1879,7 +1879,7 @@
               <w:noProof/>
             </w:rPr>
           </w:pPr>
-          <w:hyperlink w:anchor="_Toc172805620" w:history="1">
+          <w:hyperlink w:anchor="_Toc173014895" w:history="1">
             <w:r>
               <w:rPr>
                 <w:rStyle w:val="Hyperlink"/>
@@ -1906,7 +1906,7 @@
                 <w:noProof/>
                 <w:webHidden/>
               </w:rPr>
-              <w:instrText xml:space="preserve"> PAGEREF _Toc172805620 \h </w:instrText>
+              <w:instrText xml:space="preserve"> PAGEREF _Toc173014895 \h </w:instrText>
             </w:r>
             <w:r>
               <w:rPr>
@@ -1948,7 +1948,7 @@
               <w:noProof/>
             </w:rPr>
           </w:pPr>
-          <w:hyperlink w:anchor="_Toc172805621" w:history="1">
+          <w:hyperlink w:anchor="_Toc173014896" w:history="1">
             <w:r>
               <w:rPr>
                 <w:rStyle w:val="Hyperlink"/>
@@ -1975,7 +1975,7 @@
                 <w:noProof/>
                 <w:webHidden/>
               </w:rPr>
-              <w:instrText xml:space="preserve"> PAGEREF _Toc172805621 \h </w:instrText>
+              <w:instrText xml:space="preserve"> PAGEREF _Toc173014896 \h </w:instrText>
             </w:r>
             <w:r>
               <w:rPr>
@@ -2017,7 +2017,7 @@
               <w:noProof/>
             </w:rPr>
           </w:pPr>
-          <w:hyperlink w:anchor="_Toc172805622" w:history="1">
+          <w:hyperlink w:anchor="_Toc173014897" w:history="1">
             <w:r>
               <w:rPr>
                 <w:rStyle w:val="Hyperlink"/>
@@ -2044,7 +2044,7 @@
                 <w:noProof/>
                 <w:webHidden/>
               </w:rPr>
-              <w:instrText xml:space="preserve"> PAGEREF _Toc172805622 \h </w:instrText>
+              <w:instrText xml:space="preserve"> PAGEREF _Toc173014897 \h </w:instrText>
             </w:r>
             <w:r>
               <w:rPr>
@@ -2086,7 +2086,7 @@
               <w:noProof/>
             </w:rPr>
           </w:pPr>
-          <w:hyperlink w:anchor="_Toc172805623" w:history="1">
+          <w:hyperlink w:anchor="_Toc173014898" w:history="1">
             <w:r>
               <w:rPr>
                 <w:rStyle w:val="Hyperlink"/>
@@ -2113,7 +2113,7 @@
                 <w:noProof/>
                 <w:webHidden/>
               </w:rPr>
-              <w:instrText xml:space="preserve"> PAGEREF _Toc172805623 \h </w:instrText>
+              <w:instrText xml:space="preserve"> PAGEREF _Toc173014898 \h </w:instrText>
             </w:r>
             <w:r>
               <w:rPr>
@@ -2155,7 +2155,7 @@
               <w:noProof/>
             </w:rPr>
           </w:pPr>
-          <w:hyperlink w:anchor="_Toc172805624" w:history="1">
+          <w:hyperlink w:anchor="_Toc173014899" w:history="1">
             <w:r>
               <w:rPr>
                 <w:rStyle w:val="Hyperlink"/>
@@ -2182,7 +2182,7 @@
                 <w:noProof/>
                 <w:webHidden/>
               </w:rPr>
-              <w:instrText xml:space="preserve"> PAGEREF _Toc172805624 \h </w:instrText>
+              <w:instrText xml:space="preserve"> PAGEREF _Toc173014899 \h </w:instrText>
             </w:r>
             <w:r>
               <w:rPr>
@@ -2224,7 +2224,7 @@
               <w:noProof/>
             </w:rPr>
           </w:pPr>
-          <w:hyperlink w:anchor="_Toc172805625" w:history="1">
+          <w:hyperlink w:anchor="_Toc173014900" w:history="1">
             <w:r>
               <w:rPr>
                 <w:rStyle w:val="Hyperlink"/>
@@ -2251,7 +2251,7 @@
                 <w:noProof/>
                 <w:webHidden/>
               </w:rPr>
-              <w:instrText xml:space="preserve"> PAGEREF _Toc172805625 \h </w:instrText>
+              <w:instrText xml:space="preserve"> PAGEREF _Toc173014900 \h </w:instrText>
             </w:r>
             <w:r>
               <w:rPr>
@@ -2293,7 +2293,7 @@
               <w:noProof/>
             </w:rPr>
           </w:pPr>
-          <w:hyperlink w:anchor="_Toc172805626" w:history="1">
+          <w:hyperlink w:anchor="_Toc173014901" w:history="1">
             <w:r>
               <w:rPr>
                 <w:rStyle w:val="Hyperlink"/>
@@ -2320,7 +2320,7 @@
                 <w:noProof/>
                 <w:webHidden/>
               </w:rPr>
-              <w:instrText xml:space="preserve"> PAGEREF _Toc172805626 \h </w:instrText>
+              <w:instrText xml:space="preserve"> PAGEREF _Toc173014901 \h </w:instrText>
             </w:r>
             <w:r>
               <w:rPr>
@@ -2363,7 +2363,7 @@
               <w:noProof/>
             </w:rPr>
           </w:pPr>
-          <w:hyperlink w:anchor="_Toc172805627" w:history="1">
+          <w:hyperlink w:anchor="_Toc173014902" w:history="1">
             <w:r>
               <w:rPr>
                 <w:rStyle w:val="Hyperlink"/>
@@ -2404,7 +2404,7 @@
                 <w:noProof/>
                 <w:webHidden/>
               </w:rPr>
-              <w:instrText xml:space="preserve"> PAGEREF _Toc172805627 \h </w:instrText>
+              <w:instrText xml:space="preserve"> PAGEREF _Toc173014902 \h </w:instrText>
             </w:r>
             <w:r>
               <w:rPr>
@@ -2447,7 +2447,7 @@
               <w:noProof/>
             </w:rPr>
           </w:pPr>
-          <w:hyperlink w:anchor="_Toc172805628" w:history="1">
+          <w:hyperlink w:anchor="_Toc173014903" w:history="1">
             <w:r>
               <w:rPr>
                 <w:rStyle w:val="Hyperlink"/>
@@ -2488,7 +2488,7 @@
                 <w:noProof/>
                 <w:webHidden/>
               </w:rPr>
-              <w:instrText xml:space="preserve"> PAGEREF _Toc172805628 \h </w:instrText>
+              <w:instrText xml:space="preserve"> PAGEREF _Toc173014903 \h </w:instrText>
             </w:r>
             <w:r>
               <w:rPr>
@@ -2531,7 +2531,7 @@
               <w:noProof/>
             </w:rPr>
           </w:pPr>
-          <w:hyperlink w:anchor="_Toc172805629" w:history="1">
+          <w:hyperlink w:anchor="_Toc173014904" w:history="1">
             <w:r>
               <w:rPr>
                 <w:rStyle w:val="Hyperlink"/>
@@ -2572,7 +2572,7 @@
                 <w:noProof/>
                 <w:webHidden/>
               </w:rPr>
-              <w:instrText xml:space="preserve"> PAGEREF _Toc172805629 \h </w:instrText>
+              <w:instrText xml:space="preserve"> PAGEREF _Toc173014904 \h </w:instrText>
             </w:r>
             <w:r>
               <w:rPr>
@@ -2615,7 +2615,7 @@
               <w:noProof/>
             </w:rPr>
           </w:pPr>
-          <w:hyperlink w:anchor="_Toc172805630" w:history="1">
+          <w:hyperlink w:anchor="_Toc173014905" w:history="1">
             <w:r>
               <w:rPr>
                 <w:rStyle w:val="Hyperlink"/>
@@ -2656,7 +2656,7 @@
                 <w:noProof/>
                 <w:webHidden/>
               </w:rPr>
-              <w:instrText xml:space="preserve"> PAGEREF _Toc172805630 \h </w:instrText>
+              <w:instrText xml:space="preserve"> PAGEREF _Toc173014905 \h </w:instrText>
             </w:r>
             <w:r>
               <w:rPr>
@@ -2699,7 +2699,7 @@
               <w:noProof/>
             </w:rPr>
           </w:pPr>
-          <w:hyperlink w:anchor="_Toc172805631" w:history="1">
+          <w:hyperlink w:anchor="_Toc173014906" w:history="1">
             <w:r>
               <w:rPr>
                 <w:rStyle w:val="Hyperlink"/>
@@ -2740,7 +2740,7 @@
                 <w:noProof/>
                 <w:webHidden/>
               </w:rPr>
-              <w:instrText xml:space="preserve"> PAGEREF _Toc172805631 \h </w:instrText>
+              <w:instrText xml:space="preserve"> PAGEREF _Toc173014906 \h </w:instrText>
             </w:r>
             <w:r>
               <w:rPr>
@@ -2782,7 +2782,7 @@
               <w:noProof/>
             </w:rPr>
           </w:pPr>
-          <w:hyperlink w:anchor="_Toc172805632" w:history="1">
+          <w:hyperlink w:anchor="_Toc173014907" w:history="1">
             <w:r>
               <w:rPr>
                 <w:rStyle w:val="Hyperlink"/>
@@ -2809,7 +2809,7 @@
                 <w:noProof/>
                 <w:webHidden/>
               </w:rPr>
-              <w:instrText xml:space="preserve"> PAGEREF _Toc172805632 \h </w:instrText>
+              <w:instrText xml:space="preserve"> PAGEREF _Toc173014907 \h </w:instrText>
             </w:r>
             <w:r>
               <w:rPr>
@@ -2851,7 +2851,7 @@
               <w:noProof/>
             </w:rPr>
           </w:pPr>
-          <w:hyperlink w:anchor="_Toc172805633" w:history="1">
+          <w:hyperlink w:anchor="_Toc173014908" w:history="1">
             <w:r>
               <w:rPr>
                 <w:rStyle w:val="Hyperlink"/>
@@ -2878,7 +2878,7 @@
                 <w:noProof/>
                 <w:webHidden/>
               </w:rPr>
-              <w:instrText xml:space="preserve"> PAGEREF _Toc172805633 \h </w:instrText>
+              <w:instrText xml:space="preserve"> PAGEREF _Toc173014908 \h </w:instrText>
             </w:r>
             <w:r>
               <w:rPr>
@@ -2920,7 +2920,7 @@
               <w:noProof/>
             </w:rPr>
           </w:pPr>
-          <w:hyperlink w:anchor="_Toc172805634" w:history="1">
+          <w:hyperlink w:anchor="_Toc173014909" w:history="1">
             <w:r>
               <w:rPr>
                 <w:rStyle w:val="Hyperlink"/>
@@ -2947,7 +2947,7 @@
                 <w:noProof/>
                 <w:webHidden/>
               </w:rPr>
-              <w:instrText xml:space="preserve"> PAGEREF _Toc172805634 \h </w:instrText>
+              <w:instrText xml:space="preserve"> PAGEREF _Toc173014909 \h </w:instrText>
             </w:r>
             <w:r>
               <w:rPr>
@@ -2989,7 +2989,7 @@
               <w:noProof/>
             </w:rPr>
           </w:pPr>
-          <w:hyperlink w:anchor="_Toc172805635" w:history="1">
+          <w:hyperlink w:anchor="_Toc173014910" w:history="1">
             <w:r>
               <w:rPr>
                 <w:rStyle w:val="Hyperlink"/>
@@ -3016,7 +3016,7 @@
                 <w:noProof/>
                 <w:webHidden/>
               </w:rPr>
-              <w:instrText xml:space="preserve"> PAGEREF _Toc172805635 \h </w:instrText>
+              <w:instrText xml:space="preserve"> PAGEREF _Toc173014910 \h </w:instrText>
             </w:r>
             <w:r>
               <w:rPr>
@@ -3036,7 +3036,76 @@
                 <w:noProof/>
                 <w:webHidden/>
               </w:rPr>
-              <w:t>37</w:t>
+              <w:t>38</w:t>
+            </w:r>
+            <w:r>
+              <w:rPr>
+                <w:noProof/>
+                <w:webHidden/>
+              </w:rPr>
+              <w:fldChar w:fldCharType="end"/>
+            </w:r>
+          </w:hyperlink>
+        </w:p>
+        <w:p>
+          <w:pPr>
+            <w:pStyle w:val="TOC3"/>
+            <w:tabs>
+              <w:tab w:val="right" w:leader="dot" w:pos="9350"/>
+            </w:tabs>
+            <w:rPr>
+              <w:rFonts w:cstheme="minorBidi"/>
+              <w:noProof/>
+            </w:rPr>
+          </w:pPr>
+          <w:hyperlink w:anchor="_Toc173014911" w:history="1">
+            <w:r>
+              <w:rPr>
+                <w:rStyle w:val="Hyperlink"/>
+                <w:noProof/>
+              </w:rPr>
+              <w:t>Managing forms:</w:t>
+            </w:r>
+            <w:r>
+              <w:rPr>
+                <w:noProof/>
+                <w:webHidden/>
+              </w:rPr>
+              <w:tab/>
+            </w:r>
+            <w:r>
+              <w:rPr>
+                <w:noProof/>
+                <w:webHidden/>
+              </w:rPr>
+              <w:fldChar w:fldCharType="begin"/>
+            </w:r>
+            <w:r>
+              <w:rPr>
+                <w:noProof/>
+                <w:webHidden/>
+              </w:rPr>
+              <w:instrText xml:space="preserve"> PAGEREF _Toc173014911 \h </w:instrText>
+            </w:r>
+            <w:r>
+              <w:rPr>
+                <w:noProof/>
+                <w:webHidden/>
+              </w:rPr>
+            </w:r>
+            <w:r>
+              <w:rPr>
+                <w:noProof/>
+                <w:webHidden/>
+              </w:rPr>
+              <w:fldChar w:fldCharType="separate"/>
+            </w:r>
+            <w:r>
+              <w:rPr>
+                <w:noProof/>
+                <w:webHidden/>
+              </w:rPr>
+              <w:t>39</w:t>
             </w:r>
             <w:r>
               <w:rPr>
@@ -3087,7 +3156,7 @@
       <w:pPr>
         <w:pStyle w:val="Heading1"/>
       </w:pPr>
-      <w:bookmarkStart w:id="0" w:name="_Toc172805597"/>
+      <w:bookmarkStart w:id="0" w:name="_Toc173014872"/>
       <w:r>
         <w:lastRenderedPageBreak/>
         <w:t xml:space="preserve">React </w:t>
@@ -3104,7 +3173,7 @@
       <w:pPr>
         <w:pStyle w:val="Heading2"/>
       </w:pPr>
-      <w:bookmarkStart w:id="1" w:name="_Toc172805598"/>
+      <w:bookmarkStart w:id="1" w:name="_Toc173014873"/>
       <w:r>
         <w:t>Create a</w:t>
       </w:r>
@@ -3146,10 +3215,10 @@
             <v:path o:extrusionok="f" gradientshapeok="t" o:connecttype="rect"/>
             <o:lock v:ext="edit" aspectratio="t"/>
           </v:shapetype>
-          <v:shape id="_x0000_i1025" type="#_x0000_t75" style="width:468.75pt;height:63pt" o:ole="" fillcolor="#2d0922">
+          <v:shape id="_x0000_i1371" type="#_x0000_t75" style="width:468.75pt;height:63pt" o:ole="" fillcolor="#2d0922">
             <v:imagedata r:id="rId8" o:title=""/>
           </v:shape>
-          <o:OLEObject Type="Embed" ProgID="Word.Document.12" ShapeID="_x0000_i1025" DrawAspect="Content" ObjectID="_1783419493" r:id="rId9">
+          <o:OLEObject Type="Embed" ProgID="Word.Document.12" ShapeID="_x0000_i1371" DrawAspect="Content" ObjectID="_1783627750" r:id="rId9">
             <o:FieldCodes>\s</o:FieldCodes>
           </o:OLEObject>
         </w:object>
@@ -3165,10 +3234,10 @@
     <w:p>
       <w:r>
         <w:object w:dxaOrig="9360" w:dyaOrig="416" w14:anchorId="7B3FD8AB">
-          <v:shape id="_x0000_i1026" type="#_x0000_t75" style="width:468.75pt;height:21pt" o:ole="" fillcolor="#2d0922">
+          <v:shape id="_x0000_i1372" type="#_x0000_t75" style="width:468.75pt;height:21pt" o:ole="" fillcolor="#2d0922">
             <v:imagedata r:id="rId10" o:title=""/>
           </v:shape>
-          <o:OLEObject Type="Embed" ProgID="Word.Document.12" ShapeID="_x0000_i1026" DrawAspect="Content" ObjectID="_1783419494" r:id="rId11">
+          <o:OLEObject Type="Embed" ProgID="Word.Document.12" ShapeID="_x0000_i1372" DrawAspect="Content" ObjectID="_1783627751" r:id="rId11">
             <o:FieldCodes>\s</o:FieldCodes>
           </o:OLEObject>
         </w:object>
@@ -3198,10 +3267,10 @@
     <w:p>
       <w:r>
         <w:object w:dxaOrig="9360" w:dyaOrig="416" w14:anchorId="6F5B40CC">
-          <v:shape id="_x0000_i1027" type="#_x0000_t75" style="width:468.75pt;height:21pt" o:ole="" fillcolor="#2d0922">
+          <v:shape id="_x0000_i1373" type="#_x0000_t75" style="width:468.75pt;height:21pt" o:ole="" fillcolor="#2d0922">
             <v:imagedata r:id="rId12" o:title=""/>
           </v:shape>
-          <o:OLEObject Type="Embed" ProgID="Word.Document.12" ShapeID="_x0000_i1027" DrawAspect="Content" ObjectID="_1783419495" r:id="rId13">
+          <o:OLEObject Type="Embed" ProgID="Word.Document.12" ShapeID="_x0000_i1373" DrawAspect="Content" ObjectID="_1783627752" r:id="rId13">
             <o:FieldCodes>\s</o:FieldCodes>
           </o:OLEObject>
         </w:object>
@@ -3261,10 +3330,10 @@
     <w:p>
       <w:r>
         <w:object w:dxaOrig="9360" w:dyaOrig="416" w14:anchorId="6FC00D9C">
-          <v:shape id="_x0000_i1028" type="#_x0000_t75" style="width:468.75pt;height:21pt" o:ole="" fillcolor="#2d0922">
+          <v:shape id="_x0000_i1374" type="#_x0000_t75" style="width:468.75pt;height:21pt" o:ole="" fillcolor="#2d0922">
             <v:imagedata r:id="rId14" o:title=""/>
           </v:shape>
-          <o:OLEObject Type="Embed" ProgID="Word.Document.12" ShapeID="_x0000_i1028" DrawAspect="Content" ObjectID="_1783419496" r:id="rId15">
+          <o:OLEObject Type="Embed" ProgID="Word.Document.12" ShapeID="_x0000_i1374" DrawAspect="Content" ObjectID="_1783627753" r:id="rId15">
             <o:FieldCodes>\s</o:FieldCodes>
           </o:OLEObject>
         </w:object>
@@ -3280,10 +3349,10 @@
     <w:p>
       <w:r>
         <w:object w:dxaOrig="9360" w:dyaOrig="416" w14:anchorId="164A6E09">
-          <v:shape id="_x0000_i1029" type="#_x0000_t75" style="width:468.75pt;height:21pt" o:ole="" fillcolor="#2d0922">
+          <v:shape id="_x0000_i1375" type="#_x0000_t75" style="width:468.75pt;height:21pt" o:ole="" fillcolor="#2d0922">
             <v:imagedata r:id="rId16" o:title=""/>
           </v:shape>
-          <o:OLEObject Type="Embed" ProgID="Word.Document.12" ShapeID="_x0000_i1029" DrawAspect="Content" ObjectID="_1783419497" r:id="rId17">
+          <o:OLEObject Type="Embed" ProgID="Word.Document.12" ShapeID="_x0000_i1375" DrawAspect="Content" ObjectID="_1783627754" r:id="rId17">
             <o:FieldCodes>\s</o:FieldCodes>
           </o:OLEObject>
         </w:object>
@@ -3299,10 +3368,10 @@
     <w:p>
       <w:r>
         <w:object w:dxaOrig="9360" w:dyaOrig="416" w14:anchorId="3B818C81">
-          <v:shape id="_x0000_i1030" type="#_x0000_t75" style="width:468.75pt;height:21pt" o:ole="" fillcolor="#2d0922">
+          <v:shape id="_x0000_i1376" type="#_x0000_t75" style="width:468.75pt;height:21pt" o:ole="" fillcolor="#2d0922">
             <v:imagedata r:id="rId18" o:title=""/>
           </v:shape>
-          <o:OLEObject Type="Embed" ProgID="Word.Document.12" ShapeID="_x0000_i1030" DrawAspect="Content" ObjectID="_1783419498" r:id="rId19">
+          <o:OLEObject Type="Embed" ProgID="Word.Document.12" ShapeID="_x0000_i1376" DrawAspect="Content" ObjectID="_1783627755" r:id="rId19">
             <o:FieldCodes>\s</o:FieldCodes>
           </o:OLEObject>
         </w:object>
@@ -3314,7 +3383,7 @@
       <w:pPr>
         <w:pStyle w:val="Heading2"/>
       </w:pPr>
-      <w:bookmarkStart w:id="8" w:name="_Toc172805599"/>
+      <w:bookmarkStart w:id="8" w:name="_Toc173014874"/>
       <w:r>
         <w:lastRenderedPageBreak/>
         <w:t>If-else statement in JSX using ternary Operator</w:t>
@@ -3335,10 +3404,10 @@
     <w:p>
       <w:r>
         <w:object w:dxaOrig="8475" w:dyaOrig="7290" w14:anchorId="1DB78CF3">
-          <v:shape id="_x0000_i1031" type="#_x0000_t75" style="width:423.75pt;height:364.5pt" o:ole="" fillcolor="#2d0922">
+          <v:shape id="_x0000_i1377" type="#_x0000_t75" style="width:423.75pt;height:364.5pt" o:ole="" fillcolor="#2d0922">
             <v:imagedata r:id="rId20" o:title=""/>
           </v:shape>
-          <o:OLEObject Type="Embed" ProgID="Word.Document.12" ShapeID="_x0000_i1031" DrawAspect="Content" ObjectID="_1783419499" r:id="rId21">
+          <o:OLEObject Type="Embed" ProgID="Word.Document.12" ShapeID="_x0000_i1377" DrawAspect="Content" ObjectID="_1783627756" r:id="rId21">
             <o:FieldCodes>\s</o:FieldCodes>
           </o:OLEObject>
         </w:object>
@@ -3353,7 +3422,7 @@
           <w:szCs w:val="36"/>
         </w:rPr>
       </w:pPr>
-      <w:bookmarkStart w:id="10" w:name="_Toc172805600"/>
+      <w:bookmarkStart w:id="10" w:name="_Toc173014875"/>
       <w:r>
         <w:lastRenderedPageBreak/>
         <w:t>Anonymous Function</w:t>
@@ -3368,10 +3437,10 @@
     <w:p>
       <w:r>
         <w:object w:dxaOrig="8835" w:dyaOrig="10080" w14:anchorId="35ABA31A">
-          <v:shape id="_x0000_i1032" type="#_x0000_t75" style="width:441.75pt;height:7in" o:ole="" fillcolor="#2d0922">
+          <v:shape id="_x0000_i1378" type="#_x0000_t75" style="width:441.75pt;height:7in" o:ole="" fillcolor="#2d0922">
             <v:imagedata r:id="rId22" o:title=""/>
           </v:shape>
-          <o:OLEObject Type="Embed" ProgID="Word.Document.12" ShapeID="_x0000_i1032" DrawAspect="Content" ObjectID="_1783419500" r:id="rId23">
+          <o:OLEObject Type="Embed" ProgID="Word.Document.12" ShapeID="_x0000_i1378" DrawAspect="Content" ObjectID="_1783627757" r:id="rId23">
             <o:FieldCodes>\s</o:FieldCodes>
           </o:OLEObject>
         </w:object>
@@ -3395,7 +3464,7 @@
       <w:pPr>
         <w:pStyle w:val="Heading2"/>
       </w:pPr>
-      <w:bookmarkStart w:id="12" w:name="_Toc172805601"/>
+      <w:bookmarkStart w:id="12" w:name="_Toc173014876"/>
       <w:r>
         <w:lastRenderedPageBreak/>
         <w:t>JSX For-Loop</w:t>
@@ -3442,10 +3511,10 @@
     <w:p>
       <w:r>
         <w:object w:dxaOrig="8385" w:dyaOrig="3600" w14:anchorId="646026AD">
-          <v:shape id="_x0000_i1033" type="#_x0000_t75" style="width:419.25pt;height:180pt" o:ole="" fillcolor="#2d0922">
+          <v:shape id="_x0000_i1379" type="#_x0000_t75" style="width:419.25pt;height:180pt" o:ole="" fillcolor="#2d0922">
             <v:imagedata r:id="rId24" o:title=""/>
           </v:shape>
-          <o:OLEObject Type="Embed" ProgID="Word.Document.12" ShapeID="_x0000_i1033" DrawAspect="Content" ObjectID="_1783419501" r:id="rId25">
+          <o:OLEObject Type="Embed" ProgID="Word.Document.12" ShapeID="_x0000_i1379" DrawAspect="Content" ObjectID="_1783627758" r:id="rId25">
             <o:FieldCodes>\s</o:FieldCodes>
           </o:OLEObject>
         </w:object>
@@ -3459,7 +3528,7 @@
       <w:pPr>
         <w:pStyle w:val="Heading2"/>
       </w:pPr>
-      <w:bookmarkStart w:id="14" w:name="_Toc172805602"/>
+      <w:bookmarkStart w:id="14" w:name="_Toc173014877"/>
       <w:r>
         <w:lastRenderedPageBreak/>
         <w:t>JSX Conditional Rendering Using IF-Else:</w:t>
@@ -3485,10 +3554,10 @@
       <w:bookmarkEnd w:id="15"/>
       <w:r>
         <w:object w:dxaOrig="8475" w:dyaOrig="6543" w14:anchorId="32BB2B3C">
-          <v:shape id="_x0000_i1034" type="#_x0000_t75" style="width:423.75pt;height:327pt" o:ole="" fillcolor="#2d0922">
+          <v:shape id="_x0000_i1380" type="#_x0000_t75" style="width:423.75pt;height:327pt" o:ole="" fillcolor="#2d0922">
             <v:imagedata r:id="rId26" o:title=""/>
           </v:shape>
-          <o:OLEObject Type="Embed" ProgID="Word.Document.12" ShapeID="_x0000_i1034" DrawAspect="Content" ObjectID="_1783419502" r:id="rId27">
+          <o:OLEObject Type="Embed" ProgID="Word.Document.12" ShapeID="_x0000_i1380" DrawAspect="Content" ObjectID="_1783627759" r:id="rId27">
             <o:FieldCodes>\s</o:FieldCodes>
           </o:OLEObject>
         </w:object>
@@ -3498,7 +3567,7 @@
       <w:pPr>
         <w:pStyle w:val="Heading2"/>
       </w:pPr>
-      <w:bookmarkStart w:id="16" w:name="_Toc172805603"/>
+      <w:bookmarkStart w:id="16" w:name="_Toc173014878"/>
       <w:r>
         <w:lastRenderedPageBreak/>
         <w:t xml:space="preserve">JSX Conditional Rendering Using </w:t>
@@ -3513,10 +3582,10 @@
     <w:p>
       <w:r>
         <w:object w:dxaOrig="8475" w:dyaOrig="4680" w14:anchorId="42B1CF7F">
-          <v:shape id="_x0000_i1035" type="#_x0000_t75" style="width:423.75pt;height:234pt" o:ole="" fillcolor="#2d0922">
+          <v:shape id="_x0000_i1381" type="#_x0000_t75" style="width:423.75pt;height:234pt" o:ole="" fillcolor="#2d0922">
             <v:imagedata r:id="rId28" o:title=""/>
           </v:shape>
-          <o:OLEObject Type="Embed" ProgID="Word.Document.12" ShapeID="_x0000_i1035" DrawAspect="Content" ObjectID="_1783419503" r:id="rId29">
+          <o:OLEObject Type="Embed" ProgID="Word.Document.12" ShapeID="_x0000_i1381" DrawAspect="Content" ObjectID="_1783627760" r:id="rId29">
             <o:FieldCodes>\s</o:FieldCodes>
           </o:OLEObject>
         </w:object>
@@ -3526,7 +3595,7 @@
       <w:pPr>
         <w:pStyle w:val="Heading2"/>
       </w:pPr>
-      <w:bookmarkStart w:id="18" w:name="_Toc172805604"/>
+      <w:bookmarkStart w:id="18" w:name="_Toc173014879"/>
       <w:r>
         <w:t xml:space="preserve">JSX Conditional Rendering Using </w:t>
       </w:r>
@@ -3551,10 +3620,10 @@
     <w:p>
       <w:r>
         <w:object w:dxaOrig="8475" w:dyaOrig="5130" w14:anchorId="309D6332">
-          <v:shape id="_x0000_i1036" type="#_x0000_t75" style="width:423.75pt;height:256.5pt" o:ole="" fillcolor="#2d0922">
+          <v:shape id="_x0000_i1382" type="#_x0000_t75" style="width:423.75pt;height:256.5pt" o:ole="" fillcolor="#2d0922">
             <v:imagedata r:id="rId30" o:title=""/>
           </v:shape>
-          <o:OLEObject Type="Embed" ProgID="Word.Document.12" ShapeID="_x0000_i1036" DrawAspect="Content" ObjectID="_1783419504" r:id="rId31">
+          <o:OLEObject Type="Embed" ProgID="Word.Document.12" ShapeID="_x0000_i1382" DrawAspect="Content" ObjectID="_1783627761" r:id="rId31">
             <o:FieldCodes>\s</o:FieldCodes>
           </o:OLEObject>
         </w:object>
@@ -3564,7 +3633,7 @@
       <w:pPr>
         <w:pStyle w:val="Heading2"/>
       </w:pPr>
-      <w:bookmarkStart w:id="20" w:name="_Toc172805605"/>
+      <w:bookmarkStart w:id="20" w:name="_Toc173014880"/>
       <w:r>
         <w:lastRenderedPageBreak/>
         <w:t>Passing Properties to Child Component</w:t>
@@ -3583,7 +3652,7 @@
       <w:pPr>
         <w:pStyle w:val="Heading3"/>
       </w:pPr>
-      <w:bookmarkStart w:id="21" w:name="_Toc172805606"/>
+      <w:bookmarkStart w:id="21" w:name="_Toc173014881"/>
       <w:r>
         <w:t>Passing a String</w:t>
       </w:r>
@@ -3629,10 +3698,10 @@
       </w:pPr>
       <w:r>
         <w:object w:dxaOrig="8475" w:dyaOrig="4680" w14:anchorId="4D0CF833">
-          <v:shape id="_x0000_i1037" type="#_x0000_t75" style="width:423.75pt;height:234pt" o:ole="" fillcolor="#2d0922">
+          <v:shape id="_x0000_i1383" type="#_x0000_t75" style="width:423.75pt;height:234pt" o:ole="" fillcolor="#2d0922">
             <v:imagedata r:id="rId32" o:title=""/>
           </v:shape>
-          <o:OLEObject Type="Embed" ProgID="Word.Document.12" ShapeID="_x0000_i1037" DrawAspect="Content" ObjectID="_1783419505" r:id="rId33">
+          <o:OLEObject Type="Embed" ProgID="Word.Document.12" ShapeID="_x0000_i1383" DrawAspect="Content" ObjectID="_1783627762" r:id="rId33">
             <o:FieldCodes>\s</o:FieldCodes>
           </o:OLEObject>
         </w:object>
@@ -3673,10 +3742,10 @@
       </w:pPr>
       <w:r>
         <w:object w:dxaOrig="8475" w:dyaOrig="4331" w14:anchorId="336B77A3">
-          <v:shape id="_x0000_i1038" type="#_x0000_t75" style="width:423.75pt;height:216.75pt" o:ole="" fillcolor="#2d0922">
+          <v:shape id="_x0000_i1384" type="#_x0000_t75" style="width:423.75pt;height:216.75pt" o:ole="" fillcolor="#2d0922">
             <v:imagedata r:id="rId34" o:title=""/>
           </v:shape>
-          <o:OLEObject Type="Embed" ProgID="Word.Document.12" ShapeID="_x0000_i1038" DrawAspect="Content" ObjectID="_1783419506" r:id="rId35">
+          <o:OLEObject Type="Embed" ProgID="Word.Document.12" ShapeID="_x0000_i1384" DrawAspect="Content" ObjectID="_1783627763" r:id="rId35">
             <o:FieldCodes>\s</o:FieldCodes>
           </o:OLEObject>
         </w:object>
@@ -3686,7 +3755,7 @@
       <w:pPr>
         <w:pStyle w:val="Heading3"/>
       </w:pPr>
-      <w:bookmarkStart w:id="24" w:name="_Toc172805607"/>
+      <w:bookmarkStart w:id="24" w:name="_Toc173014882"/>
       <w:r>
         <w:lastRenderedPageBreak/>
         <w:t>Passing an Object</w:t>
@@ -3731,10 +3800,10 @@
       </w:pPr>
       <w:r>
         <w:object w:dxaOrig="8475" w:dyaOrig="6120" w14:anchorId="192D3094">
-          <v:shape id="_x0000_i1039" type="#_x0000_t75" style="width:423.75pt;height:306pt" o:ole="" fillcolor="#2d0922">
+          <v:shape id="_x0000_i1385" type="#_x0000_t75" style="width:423.75pt;height:306pt" o:ole="" fillcolor="#2d0922">
             <v:imagedata r:id="rId36" o:title=""/>
           </v:shape>
-          <o:OLEObject Type="Embed" ProgID="Word.Document.12" ShapeID="_x0000_i1039" DrawAspect="Content" ObjectID="_1783419507" r:id="rId37">
+          <o:OLEObject Type="Embed" ProgID="Word.Document.12" ShapeID="_x0000_i1385" DrawAspect="Content" ObjectID="_1783627764" r:id="rId37">
             <o:FieldCodes>\s</o:FieldCodes>
           </o:OLEObject>
         </w:object>
@@ -3768,10 +3837,10 @@
       <w:bookmarkEnd w:id="26"/>
       <w:r>
         <w:object w:dxaOrig="8475" w:dyaOrig="5745" w14:anchorId="4FE0387B">
-          <v:shape id="_x0000_i1040" type="#_x0000_t75" style="width:423.75pt;height:287.25pt" o:ole="" fillcolor="#2d0922">
+          <v:shape id="_x0000_i1386" type="#_x0000_t75" style="width:423.75pt;height:287.25pt" o:ole="" fillcolor="#2d0922">
             <v:imagedata r:id="rId38" o:title=""/>
           </v:shape>
-          <o:OLEObject Type="Embed" ProgID="Word.Document.12" ShapeID="_x0000_i1040" DrawAspect="Content" ObjectID="_1783419508" r:id="rId39">
+          <o:OLEObject Type="Embed" ProgID="Word.Document.12" ShapeID="_x0000_i1386" DrawAspect="Content" ObjectID="_1783627765" r:id="rId39">
             <o:FieldCodes>\s</o:FieldCodes>
           </o:OLEObject>
         </w:object>
@@ -3801,7 +3870,7 @@
       <w:pPr>
         <w:pStyle w:val="Heading3"/>
       </w:pPr>
-      <w:bookmarkStart w:id="27" w:name="_Toc172805608"/>
+      <w:bookmarkStart w:id="27" w:name="_Toc173014883"/>
       <w:r>
         <w:lastRenderedPageBreak/>
         <w:t>Passing a Function</w:t>
@@ -3846,10 +3915,10 @@
       </w:pPr>
       <w:r>
         <w:object w:dxaOrig="8475" w:dyaOrig="6480" w14:anchorId="168DF0A4">
-          <v:shape id="_x0000_i1041" type="#_x0000_t75" style="width:423.75pt;height:324pt" o:ole="" fillcolor="#2d0922">
+          <v:shape id="_x0000_i1387" type="#_x0000_t75" style="width:423.75pt;height:324pt" o:ole="" fillcolor="#2d0922">
             <v:imagedata r:id="rId40" o:title=""/>
           </v:shape>
-          <o:OLEObject Type="Embed" ProgID="Word.Document.12" ShapeID="_x0000_i1041" DrawAspect="Content" ObjectID="_1783419509" r:id="rId41">
+          <o:OLEObject Type="Embed" ProgID="Word.Document.12" ShapeID="_x0000_i1387" DrawAspect="Content" ObjectID="_1783627766" r:id="rId41">
             <o:FieldCodes>\s</o:FieldCodes>
           </o:OLEObject>
         </w:object>
@@ -3874,10 +3943,10 @@
       <w:bookmarkEnd w:id="29"/>
       <w:r>
         <w:object w:dxaOrig="8475" w:dyaOrig="5051" w14:anchorId="5E557973">
-          <v:shape id="_x0000_i1042" type="#_x0000_t75" style="width:423.75pt;height:252.75pt" o:ole="" fillcolor="#2d0922">
+          <v:shape id="_x0000_i1388" type="#_x0000_t75" style="width:423.75pt;height:252.75pt" o:ole="" fillcolor="#2d0922">
             <v:imagedata r:id="rId42" o:title=""/>
           </v:shape>
-          <o:OLEObject Type="Embed" ProgID="Word.Document.12" ShapeID="_x0000_i1042" DrawAspect="Content" ObjectID="_1783419510" r:id="rId43">
+          <o:OLEObject Type="Embed" ProgID="Word.Document.12" ShapeID="_x0000_i1388" DrawAspect="Content" ObjectID="_1783627767" r:id="rId43">
             <o:FieldCodes>\s</o:FieldCodes>
           </o:OLEObject>
         </w:object>
@@ -3895,7 +3964,7 @@
       <w:pPr>
         <w:pStyle w:val="Heading2"/>
       </w:pPr>
-      <w:bookmarkStart w:id="30" w:name="_Toc172805609"/>
+      <w:bookmarkStart w:id="30" w:name="_Toc173014884"/>
       <w:r>
         <w:lastRenderedPageBreak/>
         <w:t>Managing C</w:t>
@@ -3910,7 +3979,7 @@
       <w:pPr>
         <w:pStyle w:val="Heading3"/>
       </w:pPr>
-      <w:bookmarkStart w:id="31" w:name="_Toc172805610"/>
+      <w:bookmarkStart w:id="31" w:name="_Toc173014885"/>
       <w:r>
         <w:t>Wrong Way:</w:t>
       </w:r>
@@ -3969,10 +4038,10 @@
       </w:pPr>
       <w:r>
         <w:object w:dxaOrig="8475" w:dyaOrig="4480" w14:anchorId="488BAB8B">
-          <v:shape id="_x0000_i1043" type="#_x0000_t75" style="width:423.75pt;height:224.25pt" o:ole="" fillcolor="#2d0922">
+          <v:shape id="_x0000_i1367" type="#_x0000_t75" style="width:423.75pt;height:224.25pt" o:ole="" fillcolor="#2d0922">
             <v:imagedata r:id="rId44" o:title=""/>
           </v:shape>
-          <o:OLEObject Type="Embed" ProgID="Word.Document.12" ShapeID="_x0000_i1043" DrawAspect="Content" ObjectID="_1783419511" r:id="rId45">
+          <o:OLEObject Type="Embed" ProgID="Word.Document.12" ShapeID="_x0000_i1367" DrawAspect="Content" ObjectID="_1783627768" r:id="rId45">
             <o:FieldCodes>\s</o:FieldCodes>
           </o:OLEObject>
         </w:object>
@@ -4028,10 +4097,10 @@
       <w:bookmarkEnd w:id="33"/>
       <w:r>
         <w:object w:dxaOrig="8475" w:dyaOrig="2891" w14:anchorId="3140CB2A">
-          <v:shape id="_x0000_i1044" type="#_x0000_t75" style="width:423.75pt;height:144.75pt" o:ole="" fillcolor="#2d0922">
+          <v:shape id="_x0000_i1368" type="#_x0000_t75" style="width:423.75pt;height:144.75pt" o:ole="" fillcolor="#2d0922">
             <v:imagedata r:id="rId46" o:title=""/>
           </v:shape>
-          <o:OLEObject Type="Embed" ProgID="Word.Document.12" ShapeID="_x0000_i1044" DrawAspect="Content" ObjectID="_1783419512" r:id="rId47">
+          <o:OLEObject Type="Embed" ProgID="Word.Document.12" ShapeID="_x0000_i1368" DrawAspect="Content" ObjectID="_1783627769" r:id="rId47">
             <o:FieldCodes>\s</o:FieldCodes>
           </o:OLEObject>
         </w:object>
@@ -4044,7 +4113,7 @@
       <w:pPr>
         <w:pStyle w:val="Heading3"/>
       </w:pPr>
-      <w:bookmarkStart w:id="34" w:name="_Toc172805611"/>
+      <w:bookmarkStart w:id="34" w:name="_Toc173014886"/>
       <w:r>
         <w:lastRenderedPageBreak/>
         <w:t>Correct Way By Using Arrow Function:</w:t>
@@ -4101,10 +4170,10 @@
       <w:bookmarkEnd w:id="35"/>
       <w:r>
         <w:object w:dxaOrig="8475" w:dyaOrig="3611" w14:anchorId="60262519">
-          <v:shape id="_x0000_i1045" type="#_x0000_t75" style="width:423.75pt;height:180.75pt" o:ole="" fillcolor="#2d0922">
+          <v:shape id="_x0000_i1369" type="#_x0000_t75" style="width:423.75pt;height:180.75pt" o:ole="" fillcolor="#2d0922">
             <v:imagedata r:id="rId48" o:title=""/>
           </v:shape>
-          <o:OLEObject Type="Embed" ProgID="Word.Document.12" ShapeID="_x0000_i1045" DrawAspect="Content" ObjectID="_1783419513" r:id="rId49">
+          <o:OLEObject Type="Embed" ProgID="Word.Document.12" ShapeID="_x0000_i1369" DrawAspect="Content" ObjectID="_1783627770" r:id="rId49">
             <o:FieldCodes>\s</o:FieldCodes>
           </o:OLEObject>
         </w:object>
@@ -4114,7 +4183,7 @@
       <w:pPr>
         <w:pStyle w:val="Heading3"/>
       </w:pPr>
-      <w:bookmarkStart w:id="36" w:name="_Toc172805612"/>
+      <w:bookmarkStart w:id="36" w:name="_Toc173014887"/>
       <w:r>
         <w:t>Correct Way By Using Regular Function:</w:t>
       </w:r>
@@ -4125,10 +4194,10 @@
     <w:p>
       <w:r>
         <w:object w:dxaOrig="8475" w:dyaOrig="6390" w14:anchorId="220156B5">
-          <v:shape id="_x0000_i1046" type="#_x0000_t75" style="width:423.75pt;height:319.5pt" o:ole="" fillcolor="#2d0922">
+          <v:shape id="_x0000_i1370" type="#_x0000_t75" style="width:423.75pt;height:319.5pt" o:ole="" fillcolor="#2d0922">
             <v:imagedata r:id="rId50" o:title=""/>
           </v:shape>
-          <o:OLEObject Type="Embed" ProgID="Word.Document.12" ShapeID="_x0000_i1046" DrawAspect="Content" ObjectID="_1783419514" r:id="rId51">
+          <o:OLEObject Type="Embed" ProgID="Word.Document.12" ShapeID="_x0000_i1370" DrawAspect="Content" ObjectID="_1783627771" r:id="rId51">
             <o:FieldCodes>\s</o:FieldCodes>
           </o:OLEObject>
         </w:object>
@@ -4148,7 +4217,7 @@
       <w:pPr>
         <w:pStyle w:val="Heading2"/>
       </w:pPr>
-      <w:bookmarkStart w:id="38" w:name="_Toc172805613"/>
+      <w:bookmarkStart w:id="38" w:name="_Toc173014888"/>
       <w:r>
         <w:lastRenderedPageBreak/>
         <w:t>File structure of this chapter:</w:t>
@@ -4158,7 +4227,7 @@
     <w:p>
       <w:r>
         <w:pict w14:anchorId="24BD76F1">
-          <v:shape id="_x0000_i1047" type="#_x0000_t75" style="width:264pt;height:434.25pt">
+          <v:shape id="_x0000_i1389" type="#_x0000_t75" style="width:264pt;height:434.25pt">
             <v:imagedata r:id="rId52" o:title="file structure"/>
           </v:shape>
         </w:pict>
@@ -4182,7 +4251,7 @@
       <w:pPr>
         <w:pStyle w:val="Heading2"/>
       </w:pPr>
-      <w:bookmarkStart w:id="39" w:name="_Toc172805614"/>
+      <w:bookmarkStart w:id="39" w:name="_Toc173014889"/>
       <w:proofErr w:type="spellStart"/>
       <w:r>
         <w:lastRenderedPageBreak/>
@@ -4197,7 +4266,7 @@
     <w:p>
       <w:r>
         <w:pict w14:anchorId="44B847C6">
-          <v:shape id="_x0000_i1048" type="#_x0000_t75" style="width:467.25pt;height:384pt">
+          <v:shape id="_x0000_i1390" type="#_x0000_t75" style="width:467.25pt;height:384pt">
             <v:imagedata r:id="rId53" o:title="app"/>
           </v:shape>
         </w:pict>
@@ -4207,7 +4276,7 @@
       <w:pPr>
         <w:pStyle w:val="Heading2"/>
       </w:pPr>
-      <w:bookmarkStart w:id="40" w:name="_Toc172805615"/>
+      <w:bookmarkStart w:id="40" w:name="_Toc173014890"/>
       <w:r>
         <w:t>Main.jsx of this chapter:</w:t>
       </w:r>
@@ -4216,7 +4285,7 @@
     <w:p>
       <w:r>
         <w:pict w14:anchorId="2B8B9CA8">
-          <v:shape id="_x0000_i1049" type="#_x0000_t75" style="width:468pt;height:128.25pt">
+          <v:shape id="_x0000_i1391" type="#_x0000_t75" style="width:468pt;height:128.25pt">
             <v:imagedata r:id="rId54" o:title="main"/>
           </v:shape>
         </w:pict>
@@ -4229,7 +4298,7 @@
           <w:rStyle w:val="Heading2Char"/>
         </w:rPr>
       </w:pPr>
-      <w:bookmarkStart w:id="41" w:name="_Toc172805616"/>
+      <w:bookmarkStart w:id="41" w:name="_Toc173014891"/>
       <w:r>
         <w:rPr>
           <w:rStyle w:val="Heading2Char"/>
@@ -4320,7 +4389,7 @@
           <w:szCs w:val="32"/>
         </w:rPr>
       </w:pPr>
-      <w:bookmarkStart w:id="42" w:name="_Toc172805617"/>
+      <w:bookmarkStart w:id="42" w:name="_Toc173014892"/>
       <w:r>
         <w:rPr>
           <w:sz w:val="32"/>
@@ -4346,7 +4415,7 @@
           <w:numId w:val="10"/>
         </w:numPr>
       </w:pPr>
-      <w:bookmarkStart w:id="43" w:name="_Toc172805618"/>
+      <w:bookmarkStart w:id="43" w:name="_Toc173014893"/>
       <w:proofErr w:type="gramStart"/>
       <w:r>
         <w:t>useR</w:t>
@@ -4361,7 +4430,7 @@
       <w:pPr>
         <w:pStyle w:val="Heading3"/>
       </w:pPr>
-      <w:bookmarkStart w:id="44" w:name="_Toc172805619"/>
+      <w:bookmarkStart w:id="44" w:name="_Toc173014894"/>
       <w:r>
         <w:t xml:space="preserve">Changing the </w:t>
       </w:r>
@@ -4401,10 +4470,10 @@
     <w:p>
       <w:r>
         <w:object w:dxaOrig="8475" w:dyaOrig="5040" w14:anchorId="1FAA02DE">
-          <v:shape id="_x0000_i1050" type="#_x0000_t75" style="width:423.75pt;height:252pt" o:ole="" fillcolor="#2d0922">
+          <v:shape id="_x0000_i1356" type="#_x0000_t75" style="width:423.75pt;height:252pt" o:ole="" fillcolor="#2d0922">
             <v:imagedata r:id="rId56" o:title=""/>
           </v:shape>
-          <o:OLEObject Type="Embed" ProgID="Word.Document.12" ShapeID="_x0000_i1050" DrawAspect="Content" ObjectID="_1783419515" r:id="rId57">
+          <o:OLEObject Type="Embed" ProgID="Word.Document.12" ShapeID="_x0000_i1356" DrawAspect="Content" ObjectID="_1783627772" r:id="rId57">
             <o:FieldCodes>\s</o:FieldCodes>
           </o:OLEObject>
         </w:object>
@@ -4446,10 +4515,10 @@
     <w:p>
       <w:r>
         <w:object w:dxaOrig="8475" w:dyaOrig="4050" w14:anchorId="47E967D2">
-          <v:shape id="_x0000_i1051" type="#_x0000_t75" style="width:423.75pt;height:202.5pt" o:ole="" fillcolor="#2d0922">
+          <v:shape id="_x0000_i1357" type="#_x0000_t75" style="width:423.75pt;height:202.5pt" o:ole="" fillcolor="#2d0922">
             <v:imagedata r:id="rId58" o:title=""/>
           </v:shape>
-          <o:OLEObject Type="Embed" ProgID="Word.Document.12" ShapeID="_x0000_i1051" DrawAspect="Content" ObjectID="_1783419516" r:id="rId59">
+          <o:OLEObject Type="Embed" ProgID="Word.Document.12" ShapeID="_x0000_i1357" DrawAspect="Content" ObjectID="_1783627773" r:id="rId59">
             <o:FieldCodes>\s</o:FieldCodes>
           </o:OLEObject>
         </w:object>
@@ -4491,10 +4560,10 @@
       </w:pPr>
       <w:r>
         <w:object w:dxaOrig="8475" w:dyaOrig="4717" w14:anchorId="7B679957">
-          <v:shape id="_x0000_i1052" type="#_x0000_t75" style="width:423.75pt;height:235.5pt" o:ole="" fillcolor="#2d0922">
+          <v:shape id="_x0000_i1358" type="#_x0000_t75" style="width:423.75pt;height:235.5pt" o:ole="" fillcolor="#2d0922">
             <v:imagedata r:id="rId60" o:title=""/>
           </v:shape>
-          <o:OLEObject Type="Embed" ProgID="Word.Document.12" ShapeID="_x0000_i1052" DrawAspect="Content" ObjectID="_1783419517" r:id="rId61">
+          <o:OLEObject Type="Embed" ProgID="Word.Document.12" ShapeID="_x0000_i1358" DrawAspect="Content" ObjectID="_1783627774" r:id="rId61">
             <o:FieldCodes>\s</o:FieldCodes>
           </o:OLEObject>
         </w:object>
@@ -4504,7 +4573,7 @@
       <w:pPr>
         <w:pStyle w:val="Heading3"/>
       </w:pPr>
-      <w:bookmarkStart w:id="48" w:name="_Toc172805620"/>
+      <w:bookmarkStart w:id="48" w:name="_Toc173014895"/>
       <w:r>
         <w:t>Changing the innerHtml</w:t>
       </w:r>
@@ -4515,10 +4584,10 @@
     <w:p>
       <w:r>
         <w:object w:dxaOrig="8475" w:dyaOrig="5411" w14:anchorId="390FB554">
-          <v:shape id="_x0000_i1053" type="#_x0000_t75" style="width:423.75pt;height:270.75pt" o:ole="" fillcolor="#2d0922">
+          <v:shape id="_x0000_i1359" type="#_x0000_t75" style="width:423.75pt;height:270.75pt" o:ole="" fillcolor="#2d0922">
             <v:imagedata r:id="rId62" o:title=""/>
           </v:shape>
-          <o:OLEObject Type="Embed" ProgID="Word.Document.12" ShapeID="_x0000_i1053" DrawAspect="Content" ObjectID="_1783419518" r:id="rId63">
+          <o:OLEObject Type="Embed" ProgID="Word.Document.12" ShapeID="_x0000_i1359" DrawAspect="Content" ObjectID="_1783627775" r:id="rId63">
             <o:FieldCodes>\s</o:FieldCodes>
           </o:OLEObject>
         </w:object>
@@ -4529,7 +4598,7 @@
       <w:pPr>
         <w:pStyle w:val="Heading3"/>
       </w:pPr>
-      <w:bookmarkStart w:id="50" w:name="_Toc172805621"/>
+      <w:bookmarkStart w:id="50" w:name="_Toc173014896"/>
       <w:r>
         <w:lastRenderedPageBreak/>
         <w:t>Compile Results:</w:t>
@@ -4566,7 +4635,7 @@
     <w:p>
       <w:r>
         <w:pict w14:anchorId="1724C668">
-          <v:shape id="_x0000_i1054" type="#_x0000_t75" style="width:162.75pt;height:119.25pt">
+          <v:shape id="_x0000_i1360" type="#_x0000_t75" style="width:162.75pt;height:119.25pt">
             <v:imagedata r:id="rId64" o:title="befor"/>
           </v:shape>
         </w:pict>
@@ -4680,7 +4749,7 @@
       <w:pPr>
         <w:pStyle w:val="Heading3"/>
       </w:pPr>
-      <w:bookmarkStart w:id="51" w:name="_Toc172805622"/>
+      <w:bookmarkStart w:id="51" w:name="_Toc173014897"/>
       <w:r>
         <w:lastRenderedPageBreak/>
         <w:t xml:space="preserve">Changing the </w:t>
@@ -4724,10 +4793,10 @@
     <w:p>
       <w:r>
         <w:object w:dxaOrig="8475" w:dyaOrig="6825" w14:anchorId="2B9A5131">
-          <v:shape id="_x0000_i1055" type="#_x0000_t75" style="width:423.75pt;height:341.25pt" o:ole="" fillcolor="#2d0922">
+          <v:shape id="_x0000_i1361" type="#_x0000_t75" style="width:423.75pt;height:341.25pt" o:ole="" fillcolor="#2d0922">
             <v:imagedata r:id="rId66" o:title=""/>
           </v:shape>
-          <o:OLEObject Type="Embed" ProgID="Word.Document.12" ShapeID="_x0000_i1055" DrawAspect="Content" ObjectID="_1783419519" r:id="rId67">
+          <o:OLEObject Type="Embed" ProgID="Word.Document.12" ShapeID="_x0000_i1361" DrawAspect="Content" ObjectID="_1783627776" r:id="rId67">
             <o:FieldCodes>\s</o:FieldCodes>
           </o:OLEObject>
         </w:object>
@@ -4740,7 +4809,7 @@
       <w:pPr>
         <w:pStyle w:val="Heading3"/>
       </w:pPr>
-      <w:bookmarkStart w:id="53" w:name="_Toc172805623"/>
+      <w:bookmarkStart w:id="53" w:name="_Toc173014898"/>
       <w:r>
         <w:lastRenderedPageBreak/>
         <w:t>Setting Attributes:</w:t>
@@ -4765,10 +4834,10 @@
     <w:p>
       <w:r>
         <w:object w:dxaOrig="8475" w:dyaOrig="7957" w14:anchorId="3A5DD7E7">
-          <v:shape id="_x0000_i1056" type="#_x0000_t75" style="width:423.75pt;height:397.5pt" o:ole="" fillcolor="#2d0922">
+          <v:shape id="_x0000_i1362" type="#_x0000_t75" style="width:423.75pt;height:397.5pt" o:ole="" fillcolor="#2d0922">
             <v:imagedata r:id="rId68" o:title=""/>
           </v:shape>
-          <o:OLEObject Type="Embed" ProgID="Word.Document.12" ShapeID="_x0000_i1056" DrawAspect="Content" ObjectID="_1783419520" r:id="rId69">
+          <o:OLEObject Type="Embed" ProgID="Word.Document.12" ShapeID="_x0000_i1362" DrawAspect="Content" ObjectID="_1783627777" r:id="rId69">
             <o:FieldCodes>\s</o:FieldCodes>
           </o:OLEObject>
         </w:object>
@@ -4792,7 +4861,7 @@
       <w:pPr>
         <w:pStyle w:val="Heading3"/>
       </w:pPr>
-      <w:bookmarkStart w:id="55" w:name="_Toc172805624"/>
+      <w:bookmarkStart w:id="55" w:name="_Toc173014899"/>
       <w:r>
         <w:lastRenderedPageBreak/>
         <w:t>Input Elements:</w:t>
@@ -4809,10 +4878,10 @@
     <w:p>
       <w:r>
         <w:object w:dxaOrig="8475" w:dyaOrig="9011" w14:anchorId="0C45216A">
-          <v:shape id="_x0000_i1057" type="#_x0000_t75" style="width:423.75pt;height:450.75pt" o:ole="" fillcolor="#2d0922">
+          <v:shape id="_x0000_i1363" type="#_x0000_t75" style="width:423.75pt;height:450.75pt" o:ole="" fillcolor="#2d0922">
             <v:imagedata r:id="rId70" o:title=""/>
           </v:shape>
-          <o:OLEObject Type="Embed" ProgID="Word.Document.12" ShapeID="_x0000_i1057" DrawAspect="Content" ObjectID="_1783419521" r:id="rId71">
+          <o:OLEObject Type="Embed" ProgID="Word.Document.12" ShapeID="_x0000_i1363" DrawAspect="Content" ObjectID="_1783627778" r:id="rId71">
             <o:FieldCodes>\s</o:FieldCodes>
           </o:OLEObject>
         </w:object>
@@ -4844,7 +4913,7 @@
       <w:pPr>
         <w:pStyle w:val="Heading3"/>
       </w:pPr>
-      <w:bookmarkStart w:id="57" w:name="_Toc172805625"/>
+      <w:bookmarkStart w:id="57" w:name="_Toc173014900"/>
       <w:r>
         <w:lastRenderedPageBreak/>
         <w:t>Working with Css:</w:t>
@@ -4876,10 +4945,10 @@
     <w:p>
       <w:r>
         <w:object w:dxaOrig="8475" w:dyaOrig="4950" w14:anchorId="6E6E8661">
-          <v:shape id="_x0000_i1058" type="#_x0000_t75" style="width:423.75pt;height:247.5pt" o:ole="" fillcolor="#2d0922">
+          <v:shape id="_x0000_i1364" type="#_x0000_t75" style="width:423.75pt;height:247.5pt" o:ole="" fillcolor="#2d0922">
             <v:imagedata r:id="rId72" o:title=""/>
           </v:shape>
-          <o:OLEObject Type="Embed" ProgID="Word.Document.12" ShapeID="_x0000_i1058" DrawAspect="Content" ObjectID="_1783419522" r:id="rId73">
+          <o:OLEObject Type="Embed" ProgID="Word.Document.12" ShapeID="_x0000_i1364" DrawAspect="Content" ObjectID="_1783627779" r:id="rId73">
             <o:FieldCodes>\s</o:FieldCodes>
           </o:OLEObject>
         </w:object>
@@ -4907,10 +4976,10 @@
     <w:p>
       <w:r>
         <w:object w:dxaOrig="8475" w:dyaOrig="6131" w14:anchorId="30128B58">
-          <v:shape id="_x0000_i1059" type="#_x0000_t75" style="width:423.75pt;height:306.75pt" o:ole="" fillcolor="#2d0922">
+          <v:shape id="_x0000_i1365" type="#_x0000_t75" style="width:423.75pt;height:306.75pt" o:ole="" fillcolor="#2d0922">
             <v:imagedata r:id="rId74" o:title=""/>
           </v:shape>
-          <o:OLEObject Type="Embed" ProgID="Word.Document.12" ShapeID="_x0000_i1059" DrawAspect="Content" ObjectID="_1783419523" r:id="rId75">
+          <o:OLEObject Type="Embed" ProgID="Word.Document.12" ShapeID="_x0000_i1365" DrawAspect="Content" ObjectID="_1783627780" r:id="rId75">
             <o:FieldCodes>\s</o:FieldCodes>
           </o:OLEObject>
         </w:object>
@@ -4928,7 +4997,7 @@
       <w:pPr>
         <w:pStyle w:val="Heading3"/>
       </w:pPr>
-      <w:bookmarkStart w:id="60" w:name="_Toc172805626"/>
+      <w:bookmarkStart w:id="60" w:name="_Toc173014901"/>
       <w:r>
         <w:lastRenderedPageBreak/>
         <w:t>UseRef and Caching</w:t>
@@ -4940,10 +5009,10 @@
     <w:p>
       <w:r>
         <w:object w:dxaOrig="8475" w:dyaOrig="11160" w14:anchorId="4DEB1B0D">
-          <v:shape id="_x0000_i1060" type="#_x0000_t75" style="width:423.75pt;height:558pt" o:ole="" fillcolor="#2d0922">
+          <v:shape id="_x0000_i1366" type="#_x0000_t75" style="width:423.75pt;height:558pt" o:ole="" fillcolor="#2d0922">
             <v:imagedata r:id="rId76" o:title=""/>
           </v:shape>
-          <o:OLEObject Type="Embed" ProgID="Word.Document.12" ShapeID="_x0000_i1060" DrawAspect="Content" ObjectID="_1783419524" r:id="rId77">
+          <o:OLEObject Type="Embed" ProgID="Word.Document.12" ShapeID="_x0000_i1366" DrawAspect="Content" ObjectID="_1783627781" r:id="rId77">
             <o:FieldCodes>\s</o:FieldCodes>
           </o:OLEObject>
         </w:object>
@@ -5198,13 +5267,9 @@
     </w:p>
     <w:p>
       <w:pPr>
-        <w:pStyle w:val="Heading2"/>
-        <w:numPr>
-          <w:ilvl w:val="0"/>
-          <w:numId w:val="11"/>
-        </w:numPr>
-      </w:pPr>
-      <w:bookmarkStart w:id="62" w:name="_Toc172805627"/>
+        <w:pStyle w:val="Heading3"/>
+      </w:pPr>
+      <w:bookmarkStart w:id="62" w:name="_Toc173014902"/>
       <w:r>
         <w:lastRenderedPageBreak/>
         <w:t>File structure of useRef Section:</w:t>
@@ -5217,7 +5282,7 @@
           <w:noProof/>
         </w:rPr>
         <w:pict w14:anchorId="06458456">
-          <v:shape id="_x0000_i1070" type="#_x0000_t75" style="width:348.75pt;height:462.75pt">
+          <v:shape id="_x0000_i1392" type="#_x0000_t75" style="width:348.75pt;height:462.75pt">
             <v:imagedata r:id="rId78" o:title="useref_file_structure"/>
           </v:shape>
         </w:pict>
@@ -5239,9 +5304,9 @@
     </w:p>
     <w:p>
       <w:pPr>
-        <w:pStyle w:val="Heading2"/>
-      </w:pPr>
-      <w:bookmarkStart w:id="63" w:name="_Toc172805628"/>
+        <w:pStyle w:val="Heading3"/>
+      </w:pPr>
+      <w:bookmarkStart w:id="63" w:name="_Toc173014903"/>
       <w:proofErr w:type="spellStart"/>
       <w:r>
         <w:lastRenderedPageBreak/>
@@ -5272,7 +5337,7 @@
     <w:p>
       <w:r>
         <w:pict w14:anchorId="19B1A638">
-          <v:shape id="_x0000_i1073" type="#_x0000_t75" style="width:467.25pt;height:307.5pt">
+          <v:shape id="_x0000_i1393" type="#_x0000_t75" style="width:467.25pt;height:307.5pt">
             <v:imagedata r:id="rId79" o:title="useref_app"/>
           </v:shape>
         </w:pict>
@@ -5280,9 +5345,9 @@
     </w:p>
     <w:p>
       <w:pPr>
-        <w:pStyle w:val="Heading2"/>
-      </w:pPr>
-      <w:bookmarkStart w:id="64" w:name="_Toc172805629"/>
+        <w:pStyle w:val="Heading3"/>
+      </w:pPr>
+      <w:bookmarkStart w:id="64" w:name="_Toc173014904"/>
       <w:r>
         <w:t>Main.jsx of this chapter:</w:t>
       </w:r>
@@ -5294,7 +5359,7 @@
           <w:noProof/>
         </w:rPr>
         <w:pict w14:anchorId="1D268D05">
-          <v:shape id="_x0000_i1074" type="#_x0000_t75" style="width:467.25pt;height:188.25pt">
+          <v:shape id="_x0000_i1394" type="#_x0000_t75" style="width:467.25pt;height:188.25pt">
             <v:imagedata r:id="rId80" o:title="useref_main"/>
           </v:shape>
         </w:pict>
@@ -5302,12 +5367,12 @@
     </w:p>
     <w:p>
       <w:pPr>
-        <w:pStyle w:val="Heading2"/>
+        <w:pStyle w:val="Heading3"/>
         <w:rPr>
           <w:rStyle w:val="Heading2Char"/>
         </w:rPr>
       </w:pPr>
-      <w:bookmarkStart w:id="65" w:name="_Toc172805630"/>
+      <w:bookmarkStart w:id="65" w:name="_Toc173014905"/>
       <w:r>
         <w:rPr>
           <w:rStyle w:val="Heading2Char"/>
@@ -5361,7 +5426,7 @@
           <w:noProof/>
         </w:rPr>
         <w:pict w14:anchorId="2FB9BBFB">
-          <v:shape id="_x0000_i1077" type="#_x0000_t75" style="width:396pt;height:514.5pt">
+          <v:shape id="_x0000_i1395" type="#_x0000_t75" style="width:396pt;height:514.5pt">
             <v:imagedata r:id="rId81" o:title="useref_normal"/>
           </v:shape>
         </w:pict>
@@ -5409,7 +5474,7 @@
           <w:u w:val="single"/>
         </w:rPr>
         <w:pict w14:anchorId="639BFB9E">
-          <v:shape id="_x0000_i1085" type="#_x0000_t75" style="width:263.25pt;height:238.5pt">
+          <v:shape id="_x0000_i1396" type="#_x0000_t75" style="width:263.25pt;height:238.5pt">
             <v:imagedata r:id="rId82" o:title="useref_run_2"/>
           </v:shape>
         </w:pict>
@@ -5430,7 +5495,7 @@
           <w:u w:val="single"/>
         </w:rPr>
         <w:pict w14:anchorId="077BD5AE">
-          <v:shape id="_x0000_i1083" type="#_x0000_t75" style="width:261pt;height:242.25pt">
+          <v:shape id="_x0000_i1397" type="#_x0000_t75" style="width:261pt;height:242.25pt">
             <v:imagedata r:id="rId83" o:title="useref_run_3"/>
           </v:shape>
         </w:pict>
@@ -5448,7 +5513,7 @@
       <w:pPr>
         <w:pStyle w:val="Heading2"/>
       </w:pPr>
-      <w:bookmarkStart w:id="66" w:name="_Toc172805631"/>
+      <w:bookmarkStart w:id="66" w:name="_Toc173014906"/>
       <w:proofErr w:type="gramStart"/>
       <w:r>
         <w:lastRenderedPageBreak/>
@@ -5482,10 +5547,10 @@
     <w:p>
       <w:r>
         <w:object w:dxaOrig="8475" w:dyaOrig="6438" w14:anchorId="32BDE211">
-          <v:shape id="_x0000_i1061" type="#_x0000_t75" style="width:423.75pt;height:321.75pt" o:ole="" fillcolor="#2d0922">
+          <v:shape id="_x0000_i1067" type="#_x0000_t75" style="width:423.75pt;height:321.75pt" o:ole="" fillcolor="#2d0922">
             <v:imagedata r:id="rId84" o:title=""/>
           </v:shape>
-          <o:OLEObject Type="Embed" ProgID="Word.Document.12" ShapeID="_x0000_i1061" DrawAspect="Content" ObjectID="_1783419525" r:id="rId85">
+          <o:OLEObject Type="Embed" ProgID="Word.Document.12" ShapeID="_x0000_i1067" DrawAspect="Content" ObjectID="_1783627782" r:id="rId85">
             <o:FieldCodes>\s</o:FieldCodes>
           </o:OLEObject>
         </w:object>
@@ -5509,7 +5574,7 @@
       <w:pPr>
         <w:pStyle w:val="Heading3"/>
       </w:pPr>
-      <w:bookmarkStart w:id="68" w:name="_Toc172805632"/>
+      <w:bookmarkStart w:id="68" w:name="_Toc173014907"/>
       <w:r>
         <w:lastRenderedPageBreak/>
         <w:t>Immutable objects</w:t>
@@ -5543,10 +5608,10 @@
       </w:pPr>
       <w:r>
         <w:object w:dxaOrig="8475" w:dyaOrig="5835" w14:anchorId="7D65EA02">
-          <v:shape id="_x0000_i1062" type="#_x0000_t75" style="width:423.75pt;height:291.75pt" o:ole="" fillcolor="#2d0922">
+          <v:shape id="_x0000_i1068" type="#_x0000_t75" style="width:423.75pt;height:291.75pt" o:ole="" fillcolor="#2d0922">
             <v:imagedata r:id="rId86" o:title=""/>
           </v:shape>
-          <o:OLEObject Type="Embed" ProgID="Word.Document.12" ShapeID="_x0000_i1062" DrawAspect="Content" ObjectID="_1783419526" r:id="rId87">
+          <o:OLEObject Type="Embed" ProgID="Word.Document.12" ShapeID="_x0000_i1068" DrawAspect="Content" ObjectID="_1783627783" r:id="rId87">
             <o:FieldCodes>\s</o:FieldCodes>
           </o:OLEObject>
         </w:object>
@@ -5621,10 +5686,10 @@
       </w:pPr>
       <w:r>
         <w:object w:dxaOrig="8475" w:dyaOrig="9011" w14:anchorId="7C7711BC">
-          <v:shape id="_x0000_i1063" type="#_x0000_t75" style="width:423.75pt;height:450.75pt" o:ole="" fillcolor="#2d0922">
+          <v:shape id="_x0000_i1069" type="#_x0000_t75" style="width:423.75pt;height:450.75pt" o:ole="" fillcolor="#2d0922">
             <v:imagedata r:id="rId88" o:title=""/>
           </v:shape>
-          <o:OLEObject Type="Embed" ProgID="Word.Document.12" ShapeID="_x0000_i1063" DrawAspect="Content" ObjectID="_1783419527" r:id="rId89">
+          <o:OLEObject Type="Embed" ProgID="Word.Document.12" ShapeID="_x0000_i1069" DrawAspect="Content" ObjectID="_1783627784" r:id="rId89">
             <o:FieldCodes>\s</o:FieldCodes>
           </o:OLEObject>
         </w:object>
@@ -5650,7 +5715,7 @@
       <w:pPr>
         <w:pStyle w:val="Heading3"/>
       </w:pPr>
-      <w:bookmarkStart w:id="70" w:name="_Toc172805633"/>
+      <w:bookmarkStart w:id="70" w:name="_Toc173014908"/>
       <w:r>
         <w:lastRenderedPageBreak/>
         <w:t xml:space="preserve">Immutable </w:t>
@@ -5668,7 +5733,7 @@
     <w:p>
       <w:r>
         <w:pict w14:anchorId="00148CA1">
-          <v:shape id="_x0000_i1197" type="#_x0000_t75" style="width:467.25pt;height:510.75pt">
+          <v:shape id="_x0000_i1070" type="#_x0000_t75" style="width:467.25pt;height:510.75pt">
             <v:imagedata r:id="rId90" o:title="Screenshot 2024-07-25 124450"/>
           </v:shape>
         </w:pict>
@@ -5679,7 +5744,7 @@
       <w:pPr>
         <w:pStyle w:val="Heading3"/>
       </w:pPr>
-      <w:bookmarkStart w:id="71" w:name="_Toc172805634"/>
+      <w:bookmarkStart w:id="71" w:name="_Toc173014909"/>
       <w:r>
         <w:lastRenderedPageBreak/>
         <w:t xml:space="preserve">Immutable Arrays </w:t>
@@ -5719,7 +5784,7 @@
           <w:bCs/>
         </w:rPr>
         <w:pict w14:anchorId="2D812E0A">
-          <v:shape id="_x0000_i1198" type="#_x0000_t75" style="width:468pt;height:402.75pt">
+          <v:shape id="_x0000_i1071" type="#_x0000_t75" style="width:468pt;height:402.75pt">
             <v:imagedata r:id="rId91" o:title="Screenshot 2024-07-25 124450"/>
           </v:shape>
         </w:pict>
@@ -5761,7 +5826,7 @@
       <w:pPr>
         <w:pStyle w:val="Heading3"/>
       </w:pPr>
-      <w:bookmarkStart w:id="72" w:name="_Toc172805635"/>
+      <w:bookmarkStart w:id="72" w:name="_Toc173014910"/>
       <w:r>
         <w:lastRenderedPageBreak/>
         <w:t>Immutable Arrays (</w:t>
@@ -5779,10 +5844,7 @@
     </w:p>
     <w:p>
       <w:r>
-        <w:t xml:space="preserve">In the code below, </w:t>
-      </w:r>
-      <w:r>
-        <w:t>the ‘</w:t>
+        <w:t>In the code below, the </w:t>
       </w:r>
       <w:proofErr w:type="spellStart"/>
       <w:r>
@@ -5790,13 +5852,11 @@
       </w:r>
       <w:proofErr w:type="spellEnd"/>
       <w:r>
-        <w:t>’ function method is change and a better way and more common way of deleting an element from an array is illustrated:</w:t>
-      </w:r>
-    </w:p>
-    <w:p>
+        <w:t> function has been updated to demonstrate a more efficient and commonly used method for deleting an element from an array</w:t>
+      </w:r>
       <w:r>
         <w:pict w14:anchorId="1A7BF05E">
-          <v:shape id="_x0000_i1293" type="#_x0000_t75" style="width:468pt;height:462pt">
+          <v:shape id="_x0000_i1072" type="#_x0000_t75" style="width:468pt;height:462pt">
             <v:imagedata r:id="rId92" o:title="Screenshot 2024-07-25 124450"/>
           </v:shape>
         </w:pict>
@@ -5811,11 +5871,398 @@
         </w:rPr>
       </w:pPr>
     </w:p>
-    <w:p>
-      <w:bookmarkStart w:id="73" w:name="_GoBack"/>
+    <w:p/>
+    <w:p>
+      <w:pPr>
+        <w:pStyle w:val="Heading3"/>
+      </w:pPr>
+      <w:bookmarkStart w:id="73" w:name="_Toc173014911"/>
+      <w:r>
+        <w:lastRenderedPageBreak/>
+        <w:t>Managing forms:</w:t>
+      </w:r>
       <w:bookmarkEnd w:id="73"/>
     </w:p>
+    <w:p>
+      <w:pPr>
+        <w:pStyle w:val="ListParagraph"/>
+        <w:numPr>
+          <w:ilvl w:val="0"/>
+          <w:numId w:val="13"/>
+        </w:numPr>
+      </w:pPr>
+      <w:r>
+        <w:t>Define an Object in useRef:</w:t>
+      </w:r>
+    </w:p>
+    <w:p>
+      <w:pPr>
+        <w:pStyle w:val="ListParagraph"/>
+        <w:numPr>
+          <w:ilvl w:val="0"/>
+          <w:numId w:val="13"/>
+        </w:numPr>
+      </w:pPr>
+      <w:r>
+        <w:t>Write a Function to Manage Input Changes:</w:t>
+      </w:r>
+    </w:p>
+    <w:p>
+      <w:pPr>
+        <w:pStyle w:val="ListParagraph"/>
+        <w:numPr>
+          <w:ilvl w:val="0"/>
+          <w:numId w:val="13"/>
+        </w:numPr>
+      </w:pPr>
+      <w:r>
+        <w:t>Create a Form</w:t>
+      </w:r>
+    </w:p>
+    <w:p>
+      <w:pPr>
+        <w:pStyle w:val="ListParagraph"/>
+        <w:numPr>
+          <w:ilvl w:val="0"/>
+          <w:numId w:val="13"/>
+        </w:numPr>
+      </w:pPr>
+      <w:r>
+        <w:t>Add Values to Inputs Using the Reference:</w:t>
+      </w:r>
+    </w:p>
+    <w:p>
+      <w:pPr>
+        <w:pStyle w:val="ListParagraph"/>
+        <w:numPr>
+          <w:ilvl w:val="0"/>
+          <w:numId w:val="13"/>
+        </w:numPr>
+      </w:pPr>
+      <w:r>
+        <w:t>Add </w:t>
+      </w:r>
+      <w:proofErr w:type="spellStart"/>
+      <w:r>
+        <w:t>onChange</w:t>
+      </w:r>
+      <w:proofErr w:type="spellEnd"/>
+      <w:r>
+        <w:t> Attribute to Inputs:</w:t>
+      </w:r>
+    </w:p>
+    <w:p>
+      <w:pPr>
+        <w:pStyle w:val="ListParagraph"/>
+        <w:numPr>
+          <w:ilvl w:val="0"/>
+          <w:numId w:val="13"/>
+        </w:numPr>
+      </w:pPr>
+      <w:r>
+        <w:t>Write an Function to Manage the Form on Submit</w:t>
+      </w:r>
+    </w:p>
+    <w:p>
+      <w:pPr>
+        <w:jc w:val="right"/>
+      </w:pPr>
+      <w:r>
+        <w:pict w14:anchorId="65DF2160">
+          <v:shape id="_x0000_i1073" type="#_x0000_t75" style="width:408pt;height:457.5pt">
+            <v:imagedata r:id="rId93" o:title="part1"/>
+          </v:shape>
+        </w:pict>
+      </w:r>
+    </w:p>
+    <w:p>
+      <w:pPr>
+        <w:jc w:val="right"/>
+      </w:pPr>
+      <w:r>
+        <w:lastRenderedPageBreak/>
+        <w:pict w14:anchorId="1B3A7FAF">
+          <v:shape id="_x0000_i1083" type="#_x0000_t75" style="width:411.75pt;height:583.5pt">
+            <v:imagedata r:id="rId94" o:title="part2"/>
+          </v:shape>
+        </w:pict>
+      </w:r>
+    </w:p>
+    <w:p>
+      <w:pPr>
+        <w:rPr>
+          <w:b/>
+          <w:bCs/>
+          <w:u w:val="single"/>
+        </w:rPr>
+      </w:pPr>
+      <w:r>
+        <w:rPr>
+          <w:b/>
+          <w:bCs/>
+          <w:u w:val="single"/>
+        </w:rPr>
+        <w:lastRenderedPageBreak/>
+        <w:t>Compile Result:</w:t>
+      </w:r>
+    </w:p>
+    <w:p>
+      <w:pPr>
+        <w:rPr>
+          <w:b/>
+          <w:bCs/>
+          <w:u w:val="single"/>
+        </w:rPr>
+      </w:pPr>
+      <w:r>
+        <w:rPr>
+          <w:b/>
+          <w:bCs/>
+          <w:u w:val="single"/>
+        </w:rPr>
+        <w:drawing>
+          <wp:inline distT="0" distB="0" distL="0" distR="0" wp14:anchorId="598F455B" wp14:editId="7737C6E2">
+            <wp:extent cx="4467849" cy="2057687"/>
+            <wp:effectExtent l="0" t="0" r="9525" b="0"/>
+            <wp:docPr id="3" name="Picture 3"/>
+            <wp:cNvGraphicFramePr>
+              <a:graphicFrameLocks xmlns:a="http://schemas.openxmlformats.org/drawingml/2006/main" noChangeAspect="1"/>
+            </wp:cNvGraphicFramePr>
+            <a:graphic xmlns:a="http://schemas.openxmlformats.org/drawingml/2006/main">
+              <a:graphicData uri="http://schemas.openxmlformats.org/drawingml/2006/picture">
+                <pic:pic xmlns:pic="http://schemas.openxmlformats.org/drawingml/2006/picture">
+                  <pic:nvPicPr>
+                    <pic:cNvPr id="1" name=""/>
+                    <pic:cNvPicPr/>
+                  </pic:nvPicPr>
+                  <pic:blipFill>
+                    <a:blip r:embed="rId95"/>
+                    <a:stretch>
+                      <a:fillRect/>
+                    </a:stretch>
+                  </pic:blipFill>
+                  <pic:spPr>
+                    <a:xfrm>
+                      <a:off x="0" y="0"/>
+                      <a:ext cx="4467849" cy="2057687"/>
+                    </a:xfrm>
+                    <a:prstGeom prst="rect">
+                      <a:avLst/>
+                    </a:prstGeom>
+                  </pic:spPr>
+                </pic:pic>
+              </a:graphicData>
+            </a:graphic>
+          </wp:inline>
+        </w:drawing>
+      </w:r>
+    </w:p>
+    <w:p>
+      <w:pPr>
+        <w:rPr>
+          <w:b/>
+          <w:bCs/>
+          <w:u w:val="single"/>
+        </w:rPr>
+      </w:pPr>
+    </w:p>
+    <w:p>
+      <w:pPr>
+        <w:rPr>
+          <w:b/>
+          <w:bCs/>
+          <w:u w:val="single"/>
+        </w:rPr>
+      </w:pPr>
+      <w:r>
+        <w:rPr>
+          <w:b/>
+          <w:bCs/>
+          <w:u w:val="single"/>
+        </w:rPr>
+        <w:pict w14:anchorId="3FDF92D0">
+          <v:shape id="_x0000_i1085" type="#_x0000_t75" style="width:414.75pt;height:26.25pt">
+            <v:imagedata r:id="rId96" o:title="Screenshot 2024-07-27 231315"/>
+          </v:shape>
+        </w:pict>
+      </w:r>
+    </w:p>
+    <w:p>
+      <w:pPr>
+        <w:ind w:left="0"/>
+      </w:pPr>
+      <w:r>
+        <w:br w:type="page"/>
+      </w:r>
+    </w:p>
+    <w:p>
+      <w:bookmarkStart w:id="74" w:name="_GoBack"/>
+      <w:bookmarkEnd w:id="74"/>
+    </w:p>
+    <w:p>
+      <w:pPr>
+        <w:pStyle w:val="Heading3"/>
+      </w:pPr>
+      <w:r>
+        <w:t>File structure of useRef Section:</w:t>
+      </w:r>
+    </w:p>
+    <w:p>
+      <w:pPr>
+        <w:ind w:left="0"/>
+        <w:rPr>
+          <w:rFonts w:eastAsiaTheme="majorEastAsia" w:cstheme="majorBidi"/>
+          <w:color w:val="2E74B5" w:themeColor="accent1" w:themeShade="BF"/>
+          <w:sz w:val="28"/>
+          <w:szCs w:val="24"/>
+        </w:rPr>
+      </w:pPr>
+    </w:p>
+    <w:p>
+      <w:pPr>
+        <w:pStyle w:val="Heading3"/>
+      </w:pPr>
+      <w:proofErr w:type="spellStart"/>
+      <w:r>
+        <w:t>App.jsx</w:t>
+      </w:r>
+      <w:proofErr w:type="spellEnd"/>
+      <w:r>
+        <w:t xml:space="preserve"> of this chapter:</w:t>
+      </w:r>
+    </w:p>
+    <w:p>
+      <w:proofErr w:type="spellStart"/>
+      <w:r>
+        <w:t>App.jsx</w:t>
+      </w:r>
+      <w:proofErr w:type="spellEnd"/>
+      <w:r>
+        <w:t xml:space="preserve"> of this chapter is called `</w:t>
+      </w:r>
+      <w:r>
+        <w:t xml:space="preserve">App_components2_react_hook_useRef </w:t>
+      </w:r>
+      <w:r>
+        <w:t>`</w:t>
+      </w:r>
+    </w:p>
     <w:p/>
+    <w:p>
+      <w:pPr>
+        <w:pStyle w:val="Heading3"/>
+      </w:pPr>
+      <w:r>
+        <w:t>Main.jsx of this chapter:</w:t>
+      </w:r>
+    </w:p>
+    <w:p/>
+    <w:p>
+      <w:pPr>
+        <w:pStyle w:val="Heading3"/>
+        <w:rPr>
+          <w:rStyle w:val="Heading2Char"/>
+        </w:rPr>
+      </w:pPr>
+      <w:r>
+        <w:rPr>
+          <w:rStyle w:val="Heading2Char"/>
+        </w:rPr>
+        <w:t>Output Result of this chapter</w:t>
+      </w:r>
+      <w:r>
+        <w:rPr>
+          <w:rStyle w:val="Heading2Char"/>
+        </w:rPr>
+        <w:t>:</w:t>
+      </w:r>
+    </w:p>
+    <w:p>
+      <w:pPr>
+        <w:rPr>
+          <w:b/>
+          <w:bCs/>
+          <w:u w:val="single"/>
+        </w:rPr>
+      </w:pPr>
+      <w:proofErr w:type="spellStart"/>
+      <w:r>
+        <w:rPr>
+          <w:b/>
+          <w:bCs/>
+          <w:u w:val="single"/>
+        </w:rPr>
+        <w:t>Befor</w:t>
+      </w:r>
+      <w:proofErr w:type="spellEnd"/>
+      <w:r>
+        <w:rPr>
+          <w:b/>
+          <w:bCs/>
+          <w:u w:val="single"/>
+        </w:rPr>
+        <w:t xml:space="preserve"> clicking:</w:t>
+      </w:r>
+    </w:p>
+    <w:p>
+      <w:pPr>
+        <w:rPr>
+          <w:noProof/>
+        </w:rPr>
+      </w:pPr>
+    </w:p>
+    <w:p/>
+    <w:p>
+      <w:pPr>
+        <w:rPr>
+          <w:b/>
+          <w:bCs/>
+          <w:u w:val="single"/>
+        </w:rPr>
+      </w:pPr>
+      <w:r>
+        <w:rPr>
+          <w:b/>
+          <w:bCs/>
+          <w:u w:val="single"/>
+        </w:rPr>
+        <w:t>After</w:t>
+      </w:r>
+      <w:r>
+        <w:rPr>
+          <w:b/>
+          <w:bCs/>
+          <w:u w:val="single"/>
+        </w:rPr>
+        <w:t xml:space="preserve"> clicking:</w:t>
+      </w:r>
+    </w:p>
+    <w:p>
+      <w:pPr>
+        <w:rPr>
+          <w:b/>
+          <w:bCs/>
+          <w:u w:val="single"/>
+        </w:rPr>
+      </w:pPr>
+    </w:p>
+    <w:p>
+      <w:pPr>
+        <w:rPr>
+          <w:b/>
+          <w:bCs/>
+          <w:u w:val="single"/>
+        </w:rPr>
+      </w:pPr>
+    </w:p>
+    <w:p>
+      <w:pPr>
+        <w:ind w:left="0"/>
+      </w:pPr>
+      <w:r>
+        <w:br w:type="page"/>
+      </w:r>
+    </w:p>
     <w:p>
       <w:pPr>
         <w:rPr>
@@ -5846,7 +6293,7 @@
     <w:p/>
     <w:p/>
     <w:sectPr>
-      <w:footerReference w:type="default" r:id="rId93"/>
+      <w:footerReference w:type="default" r:id="rId97"/>
       <w:pgSz w:w="12240" w:h="15840"/>
       <w:pgMar w:top="1440" w:right="1440" w:bottom="1440" w:left="1440" w:header="720" w:footer="720" w:gutter="0"/>
       <w:cols w:space="720"/>
@@ -5896,8 +6343,8 @@
       <w:tblLook w:val="04A0" w:firstRow="1" w:lastRow="0" w:firstColumn="1" w:lastColumn="0" w:noHBand="0" w:noVBand="1"/>
     </w:tblPr>
     <w:tblGrid>
-      <w:gridCol w:w="8192"/>
-      <w:gridCol w:w="1168"/>
+      <w:gridCol w:w="8300"/>
+      <w:gridCol w:w="1060"/>
     </w:tblGrid>
     <w:tr>
       <w:trPr>
@@ -5926,6 +6373,7 @@
             <w:dataBinding w:prefixMappings="xmlns:ns0='http://purl.org/dc/elements/1.1/' xmlns:ns1='http://schemas.openxmlformats.org/package/2006/metadata/core-properties' " w:xpath="/ns1:coreProperties[1]/ns0:creator[1]" w:storeItemID="{6C3C8BC8-F283-45AE-878A-BAB7291924A1}"/>
             <w:text/>
           </w:sdtPr>
+          <w:sdtEndPr/>
           <w:sdtContent>
             <w:p>
               <w:pPr>
@@ -5992,7 +6440,7 @@
               <w:noProof/>
               <w:color w:val="FFFFFF" w:themeColor="background1"/>
             </w:rPr>
-            <w:t>22</w:t>
+            <w:t>42</w:t>
           </w:r>
           <w:r>
             <w:rPr>
@@ -6347,6 +6795,119 @@
 <file path=word/numbering.xml><?xml version="1.0" encoding="utf-8"?>
 <w:numbering xmlns:wpc="http://schemas.microsoft.com/office/word/2010/wordprocessingCanvas" xmlns:cx="http://schemas.microsoft.com/office/drawing/2014/chartex" xmlns:cx1="http://schemas.microsoft.com/office/drawing/2015/9/8/chartex" xmlns:mc="http://schemas.openxmlformats.org/markup-compatibility/2006" xmlns:o="urn:schemas-microsoft-com:office:office" xmlns:r="http://schemas.openxmlformats.org/officeDocument/2006/relationships" xmlns:m="http://schemas.openxmlformats.org/officeDocument/2006/math" xmlns:v="urn:schemas-microsoft-com:vml" xmlns:wp14="http://schemas.microsoft.com/office/word/2010/wordprocessingDrawing" xmlns:wp="http://schemas.openxmlformats.org/drawingml/2006/wordprocessingDrawing" xmlns:w10="urn:schemas-microsoft-com:office:word" xmlns:w="http://schemas.openxmlformats.org/wordprocessingml/2006/main" xmlns:w14="http://schemas.microsoft.com/office/word/2010/wordml" xmlns:w15="http://schemas.microsoft.com/office/word/2012/wordml" xmlns:w16se="http://schemas.microsoft.com/office/word/2015/wordml/symex" xmlns:wpg="http://schemas.microsoft.com/office/word/2010/wordprocessingGroup" xmlns:wpi="http://schemas.microsoft.com/office/word/2010/wordprocessingInk" xmlns:wne="http://schemas.microsoft.com/office/word/2006/wordml" xmlns:wps="http://schemas.microsoft.com/office/word/2010/wordprocessingShape" mc:Ignorable="w14 w15 w16se wp14">
   <w:abstractNum w:abstractNumId="0" w15:restartNumberingAfterBreak="0">
+    <w:nsid w:val="264C70BD"/>
+    <w:multiLevelType w:val="hybridMultilevel"/>
+    <w:tmpl w:val="B914C9C0"/>
+    <w:lvl w:ilvl="0" w:tplc="04090001">
+      <w:start w:val="1"/>
+      <w:numFmt w:val="bullet"/>
+      <w:lvlText w:val=""/>
+      <w:lvlJc w:val="left"/>
+      <w:pPr>
+        <w:ind w:left="1440" w:hanging="360"/>
+      </w:pPr>
+      <w:rPr>
+        <w:rFonts w:ascii="Symbol" w:hAnsi="Symbol" w:hint="default"/>
+      </w:rPr>
+    </w:lvl>
+    <w:lvl w:ilvl="1" w:tplc="04090003" w:tentative="1">
+      <w:start w:val="1"/>
+      <w:numFmt w:val="bullet"/>
+      <w:lvlText w:val="o"/>
+      <w:lvlJc w:val="left"/>
+      <w:pPr>
+        <w:ind w:left="2160" w:hanging="360"/>
+      </w:pPr>
+      <w:rPr>
+        <w:rFonts w:ascii="Courier New" w:hAnsi="Courier New" w:cs="Courier New" w:hint="default"/>
+      </w:rPr>
+    </w:lvl>
+    <w:lvl w:ilvl="2" w:tplc="04090005" w:tentative="1">
+      <w:start w:val="1"/>
+      <w:numFmt w:val="bullet"/>
+      <w:lvlText w:val=""/>
+      <w:lvlJc w:val="left"/>
+      <w:pPr>
+        <w:ind w:left="2880" w:hanging="360"/>
+      </w:pPr>
+      <w:rPr>
+        <w:rFonts w:ascii="Wingdings" w:hAnsi="Wingdings" w:hint="default"/>
+      </w:rPr>
+    </w:lvl>
+    <w:lvl w:ilvl="3" w:tplc="04090001" w:tentative="1">
+      <w:start w:val="1"/>
+      <w:numFmt w:val="bullet"/>
+      <w:lvlText w:val=""/>
+      <w:lvlJc w:val="left"/>
+      <w:pPr>
+        <w:ind w:left="3600" w:hanging="360"/>
+      </w:pPr>
+      <w:rPr>
+        <w:rFonts w:ascii="Symbol" w:hAnsi="Symbol" w:hint="default"/>
+      </w:rPr>
+    </w:lvl>
+    <w:lvl w:ilvl="4" w:tplc="04090003" w:tentative="1">
+      <w:start w:val="1"/>
+      <w:numFmt w:val="bullet"/>
+      <w:lvlText w:val="o"/>
+      <w:lvlJc w:val="left"/>
+      <w:pPr>
+        <w:ind w:left="4320" w:hanging="360"/>
+      </w:pPr>
+      <w:rPr>
+        <w:rFonts w:ascii="Courier New" w:hAnsi="Courier New" w:cs="Courier New" w:hint="default"/>
+      </w:rPr>
+    </w:lvl>
+    <w:lvl w:ilvl="5" w:tplc="04090005" w:tentative="1">
+      <w:start w:val="1"/>
+      <w:numFmt w:val="bullet"/>
+      <w:lvlText w:val=""/>
+      <w:lvlJc w:val="left"/>
+      <w:pPr>
+        <w:ind w:left="5040" w:hanging="360"/>
+      </w:pPr>
+      <w:rPr>
+        <w:rFonts w:ascii="Wingdings" w:hAnsi="Wingdings" w:hint="default"/>
+      </w:rPr>
+    </w:lvl>
+    <w:lvl w:ilvl="6" w:tplc="04090001" w:tentative="1">
+      <w:start w:val="1"/>
+      <w:numFmt w:val="bullet"/>
+      <w:lvlText w:val=""/>
+      <w:lvlJc w:val="left"/>
+      <w:pPr>
+        <w:ind w:left="5760" w:hanging="360"/>
+      </w:pPr>
+      <w:rPr>
+        <w:rFonts w:ascii="Symbol" w:hAnsi="Symbol" w:hint="default"/>
+      </w:rPr>
+    </w:lvl>
+    <w:lvl w:ilvl="7" w:tplc="04090003" w:tentative="1">
+      <w:start w:val="1"/>
+      <w:numFmt w:val="bullet"/>
+      <w:lvlText w:val="o"/>
+      <w:lvlJc w:val="left"/>
+      <w:pPr>
+        <w:ind w:left="6480" w:hanging="360"/>
+      </w:pPr>
+      <w:rPr>
+        <w:rFonts w:ascii="Courier New" w:hAnsi="Courier New" w:cs="Courier New" w:hint="default"/>
+      </w:rPr>
+    </w:lvl>
+    <w:lvl w:ilvl="8" w:tplc="04090005" w:tentative="1">
+      <w:start w:val="1"/>
+      <w:numFmt w:val="bullet"/>
+      <w:lvlText w:val=""/>
+      <w:lvlJc w:val="left"/>
+      <w:pPr>
+        <w:ind w:left="7200" w:hanging="360"/>
+      </w:pPr>
+      <w:rPr>
+        <w:rFonts w:ascii="Wingdings" w:hAnsi="Wingdings" w:hint="default"/>
+      </w:rPr>
+    </w:lvl>
+  </w:abstractNum>
+  <w:abstractNum w:abstractNumId="1" w15:restartNumberingAfterBreak="0">
     <w:nsid w:val="28CD04BF"/>
     <w:multiLevelType w:val="hybridMultilevel"/>
     <w:tmpl w:val="8A4E3B3E"/>
@@ -6459,7 +7020,7 @@
       </w:rPr>
     </w:lvl>
   </w:abstractNum>
-  <w:abstractNum w:abstractNumId="1" w15:restartNumberingAfterBreak="0">
+  <w:abstractNum w:abstractNumId="2" w15:restartNumberingAfterBreak="0">
     <w:nsid w:val="2F8B1E20"/>
     <w:multiLevelType w:val="hybridMultilevel"/>
     <w:tmpl w:val="B65C8B7A"/>
@@ -6572,7 +7133,7 @@
       </w:rPr>
     </w:lvl>
   </w:abstractNum>
-  <w:abstractNum w:abstractNumId="2" w15:restartNumberingAfterBreak="0">
+  <w:abstractNum w:abstractNumId="3" w15:restartNumberingAfterBreak="0">
     <w:nsid w:val="42156926"/>
     <w:multiLevelType w:val="hybridMultilevel"/>
     <w:tmpl w:val="3AD69A1A"/>
@@ -6659,7 +7220,120 @@
       </w:pPr>
     </w:lvl>
   </w:abstractNum>
-  <w:abstractNum w:abstractNumId="3" w15:restartNumberingAfterBreak="0">
+  <w:abstractNum w:abstractNumId="4" w15:restartNumberingAfterBreak="0">
+    <w:nsid w:val="53AA6691"/>
+    <w:multiLevelType w:val="multilevel"/>
+    <w:tmpl w:val="0E32E914"/>
+    <w:lvl w:ilvl="0">
+      <w:start w:val="1"/>
+      <w:numFmt w:val="decimal"/>
+      <w:lvlText w:val="%1."/>
+      <w:lvlJc w:val="left"/>
+      <w:pPr>
+        <w:tabs>
+          <w:tab w:val="num" w:pos="720"/>
+        </w:tabs>
+        <w:ind w:left="720" w:hanging="360"/>
+      </w:pPr>
+    </w:lvl>
+    <w:lvl w:ilvl="1" w:tentative="1">
+      <w:start w:val="1"/>
+      <w:numFmt w:val="decimal"/>
+      <w:lvlText w:val="%2."/>
+      <w:lvlJc w:val="left"/>
+      <w:pPr>
+        <w:tabs>
+          <w:tab w:val="num" w:pos="1440"/>
+        </w:tabs>
+        <w:ind w:left="1440" w:hanging="360"/>
+      </w:pPr>
+    </w:lvl>
+    <w:lvl w:ilvl="2" w:tentative="1">
+      <w:start w:val="1"/>
+      <w:numFmt w:val="decimal"/>
+      <w:lvlText w:val="%3."/>
+      <w:lvlJc w:val="left"/>
+      <w:pPr>
+        <w:tabs>
+          <w:tab w:val="num" w:pos="2160"/>
+        </w:tabs>
+        <w:ind w:left="2160" w:hanging="360"/>
+      </w:pPr>
+    </w:lvl>
+    <w:lvl w:ilvl="3" w:tentative="1">
+      <w:start w:val="1"/>
+      <w:numFmt w:val="decimal"/>
+      <w:lvlText w:val="%4."/>
+      <w:lvlJc w:val="left"/>
+      <w:pPr>
+        <w:tabs>
+          <w:tab w:val="num" w:pos="2880"/>
+        </w:tabs>
+        <w:ind w:left="2880" w:hanging="360"/>
+      </w:pPr>
+    </w:lvl>
+    <w:lvl w:ilvl="4" w:tentative="1">
+      <w:start w:val="1"/>
+      <w:numFmt w:val="decimal"/>
+      <w:lvlText w:val="%5."/>
+      <w:lvlJc w:val="left"/>
+      <w:pPr>
+        <w:tabs>
+          <w:tab w:val="num" w:pos="3600"/>
+        </w:tabs>
+        <w:ind w:left="3600" w:hanging="360"/>
+      </w:pPr>
+    </w:lvl>
+    <w:lvl w:ilvl="5" w:tentative="1">
+      <w:start w:val="1"/>
+      <w:numFmt w:val="decimal"/>
+      <w:lvlText w:val="%6."/>
+      <w:lvlJc w:val="left"/>
+      <w:pPr>
+        <w:tabs>
+          <w:tab w:val="num" w:pos="4320"/>
+        </w:tabs>
+        <w:ind w:left="4320" w:hanging="360"/>
+      </w:pPr>
+    </w:lvl>
+    <w:lvl w:ilvl="6" w:tentative="1">
+      <w:start w:val="1"/>
+      <w:numFmt w:val="decimal"/>
+      <w:lvlText w:val="%7."/>
+      <w:lvlJc w:val="left"/>
+      <w:pPr>
+        <w:tabs>
+          <w:tab w:val="num" w:pos="5040"/>
+        </w:tabs>
+        <w:ind w:left="5040" w:hanging="360"/>
+      </w:pPr>
+    </w:lvl>
+    <w:lvl w:ilvl="7" w:tentative="1">
+      <w:start w:val="1"/>
+      <w:numFmt w:val="decimal"/>
+      <w:lvlText w:val="%8."/>
+      <w:lvlJc w:val="left"/>
+      <w:pPr>
+        <w:tabs>
+          <w:tab w:val="num" w:pos="5760"/>
+        </w:tabs>
+        <w:ind w:left="5760" w:hanging="360"/>
+      </w:pPr>
+    </w:lvl>
+    <w:lvl w:ilvl="8" w:tentative="1">
+      <w:start w:val="1"/>
+      <w:numFmt w:val="decimal"/>
+      <w:lvlText w:val="%9."/>
+      <w:lvlJc w:val="left"/>
+      <w:pPr>
+        <w:tabs>
+          <w:tab w:val="num" w:pos="6480"/>
+        </w:tabs>
+        <w:ind w:left="6480" w:hanging="360"/>
+      </w:pPr>
+    </w:lvl>
+  </w:abstractNum>
+  <w:abstractNum w:abstractNumId="5" w15:restartNumberingAfterBreak="0">
     <w:nsid w:val="637A12D7"/>
     <w:multiLevelType w:val="hybridMultilevel"/>
     <w:tmpl w:val="D7DEF872"/>
@@ -6746,7 +7420,7 @@
       </w:pPr>
     </w:lvl>
   </w:abstractNum>
-  <w:abstractNum w:abstractNumId="4" w15:restartNumberingAfterBreak="0">
+  <w:abstractNum w:abstractNumId="6" w15:restartNumberingAfterBreak="0">
     <w:nsid w:val="6D941461"/>
     <w:multiLevelType w:val="multilevel"/>
     <w:tmpl w:val="02BC6562"/>
@@ -6895,7 +7569,7 @@
       </w:rPr>
     </w:lvl>
   </w:abstractNum>
-  <w:abstractNum w:abstractNumId="5" w15:restartNumberingAfterBreak="0">
+  <w:abstractNum w:abstractNumId="7" w15:restartNumberingAfterBreak="0">
     <w:nsid w:val="7E671AFD"/>
     <w:multiLevelType w:val="multilevel"/>
     <w:tmpl w:val="02D03036"/>
@@ -7045,46 +7719,52 @@
     </w:lvl>
   </w:abstractNum>
   <w:num w:numId="1">
-    <w:abstractNumId w:val="2"/>
+    <w:abstractNumId w:val="3"/>
   </w:num>
   <w:num w:numId="2">
-    <w:abstractNumId w:val="3"/>
+    <w:abstractNumId w:val="5"/>
   </w:num>
   <w:num w:numId="3">
-    <w:abstractNumId w:val="3"/>
+    <w:abstractNumId w:val="5"/>
   </w:num>
   <w:num w:numId="4">
-    <w:abstractNumId w:val="0"/>
+    <w:abstractNumId w:val="1"/>
   </w:num>
   <w:num w:numId="5">
-    <w:abstractNumId w:val="3"/>
+    <w:abstractNumId w:val="5"/>
     <w:lvlOverride w:ilvl="0">
       <w:startOverride w:val="1"/>
     </w:lvlOverride>
   </w:num>
   <w:num w:numId="6">
-    <w:abstractNumId w:val="3"/>
+    <w:abstractNumId w:val="5"/>
   </w:num>
   <w:num w:numId="7">
-    <w:abstractNumId w:val="1"/>
+    <w:abstractNumId w:val="2"/>
   </w:num>
   <w:num w:numId="8">
-    <w:abstractNumId w:val="4"/>
+    <w:abstractNumId w:val="6"/>
   </w:num>
   <w:num w:numId="9">
-    <w:abstractNumId w:val="5"/>
+    <w:abstractNumId w:val="7"/>
   </w:num>
   <w:num w:numId="10">
-    <w:abstractNumId w:val="3"/>
+    <w:abstractNumId w:val="5"/>
     <w:lvlOverride w:ilvl="0">
       <w:startOverride w:val="1"/>
     </w:lvlOverride>
   </w:num>
   <w:num w:numId="11">
-    <w:abstractNumId w:val="3"/>
+    <w:abstractNumId w:val="5"/>
     <w:lvlOverride w:ilvl="0">
       <w:startOverride w:val="1"/>
     </w:lvlOverride>
+  </w:num>
+  <w:num w:numId="12">
+    <w:abstractNumId w:val="4"/>
+  </w:num>
+  <w:num w:numId="13">
+    <w:abstractNumId w:val="0"/>
   </w:num>
 </w:numbering>
 </file>
@@ -7482,7 +8162,7 @@
   <w:style w:type="paragraph" w:default="1" w:styleId="Normal">
     <w:name w:val="Normal"/>
     <w:qFormat/>
-    <w:rsid w:val="001A6BF6"/>
+    <w:rsid w:val="004D1BF5"/>
     <w:pPr>
       <w:ind w:left="720"/>
     </w:pPr>
@@ -7707,7 +8387,6 @@
   <w:style w:type="character" w:default="1" w:styleId="DefaultParagraphFont">
     <w:name w:val="Default Paragraph Font"/>
     <w:uiPriority w:val="1"/>
-    <w:semiHidden/>
     <w:unhideWhenUsed/>
   </w:style>
   <w:style w:type="table" w:default="1" w:styleId="TableNormal">
@@ -8506,10 +9185,10 @@
 
 <file path=word/glossary/fontTable.xml><?xml version="1.0" encoding="utf-8"?>
 <w:fonts xmlns:mc="http://schemas.openxmlformats.org/markup-compatibility/2006" xmlns:r="http://schemas.openxmlformats.org/officeDocument/2006/relationships" xmlns:w="http://schemas.openxmlformats.org/wordprocessingml/2006/main" xmlns:w14="http://schemas.microsoft.com/office/word/2010/wordml" xmlns:w15="http://schemas.microsoft.com/office/word/2012/wordml" xmlns:w16se="http://schemas.microsoft.com/office/word/2015/wordml/symex" mc:Ignorable="w14 w15 w16se">
-  <w:font w:name="Wingdings">
-    <w:panose1 w:val="05000000000000000000"/>
+  <w:font w:name="Symbol">
+    <w:panose1 w:val="05050102010706020507"/>
     <w:charset w:val="02"/>
-    <w:family w:val="auto"/>
+    <w:family w:val="roman"/>
     <w:pitch w:val="variable"/>
     <w:sig w:usb0="00000000" w:usb1="10000000" w:usb2="00000000" w:usb3="00000000" w:csb0="80000000" w:csb1="00000000"/>
   </w:font>
@@ -8527,10 +9206,10 @@
     <w:pitch w:val="fixed"/>
     <w:sig w:usb0="E0002EFF" w:usb1="C0007843" w:usb2="00000009" w:usb3="00000000" w:csb0="000001FF" w:csb1="00000000"/>
   </w:font>
-  <w:font w:name="Symbol">
-    <w:panose1 w:val="05050102010706020507"/>
+  <w:font w:name="Wingdings">
+    <w:panose1 w:val="05000000000000000000"/>
     <w:charset w:val="02"/>
-    <w:family w:val="roman"/>
+    <w:family w:val="auto"/>
     <w:pitch w:val="variable"/>
     <w:sig w:usb0="00000000" w:usb1="10000000" w:usb2="00000000" w:usb3="00000000" w:csb0="80000000" w:csb1="00000000"/>
   </w:font>
@@ -8589,6 +9268,7 @@
   <w:rsids>
     <w:rsidRoot w:val="007504D0"/>
     <w:rsid w:val="0009518A"/>
+    <w:rsid w:val="000A2785"/>
     <w:rsid w:val="000D1E23"/>
     <w:rsid w:val="000F3873"/>
     <w:rsid w:val="002A4C49"/>
@@ -9346,7 +10026,7 @@
 </file>
 
 <file path=customXml/itemProps1.xml><?xml version="1.0" encoding="utf-8"?>
-<ds:datastoreItem xmlns:ds="http://schemas.openxmlformats.org/officeDocument/2006/customXml" ds:itemID="{78276149-CE73-415E-AD8C-F8C929900C50}">
+<ds:datastoreItem xmlns:ds="http://schemas.openxmlformats.org/officeDocument/2006/customXml" ds:itemID="{CA04A5A1-BF9F-470C-B7DD-663ADD01EED3}">
   <ds:schemaRefs>
     <ds:schemaRef ds:uri="http://schemas.openxmlformats.org/officeDocument/2006/bibliography"/>
   </ds:schemaRefs>

</xml_diff>